<commit_message>
Updated Report File Section 3.1 Visualization
</commit_message>
<xml_diff>
--- a/A78_Final report_2.12.24-2.docx
+++ b/A78_Final report_2.12.24-2.docx
@@ -2058,36 +2058,21 @@
         <w:ind w:hanging="720"/>
         <w:rPr>
           <w:rFonts w:ascii="Times New Roman" w:eastAsia="Times New Roman" w:hAnsi="Times New Roman" w:cs="Times New Roman"/>
-        </w:rPr>
-      </w:pPr>
-      <w:r>
-        <w:rPr>
-          <w:rFonts w:ascii="Times New Roman" w:eastAsia="Times New Roman" w:hAnsi="Times New Roman" w:cs="Times New Roman"/>
-        </w:rPr>
-        <w:t xml:space="preserve">Appropriate plot for the RQ </w:t>
-      </w:r>
-      <w:r>
-        <w:rPr>
-          <w:rFonts w:ascii="Times New Roman" w:eastAsia="Times New Roman" w:hAnsi="Times New Roman" w:cs="Times New Roman"/>
           <w:i/>
           <w:iCs/>
-          <w:highlight w:val="yellow"/>
-        </w:rPr>
-        <w:t>output of an R script (NOT a screenshot)</w:t>
-      </w:r>
-      <w:r>
-        <w:rPr>
-          <w:rFonts w:ascii="Times New Roman" w:eastAsia="Times New Roman" w:hAnsi="Times New Roman" w:cs="Times New Roman"/>
-          <w:i/>
-          <w:iCs/>
-        </w:rPr>
-        <w:t xml:space="preserve"> </w:t>
-      </w:r>
-      <w:r>
-        <w:rPr>
-          <w:rFonts w:ascii="Times New Roman" w:eastAsia="Times New Roman" w:hAnsi="Times New Roman" w:cs="Times New Roman"/>
-        </w:rPr>
-        <w:t>(</w:t>
+        </w:rPr>
+      </w:pPr>
+      <w:r>
+        <w:rPr>
+          <w:rFonts w:ascii="Times New Roman" w:eastAsia="Times New Roman" w:hAnsi="Times New Roman" w:cs="Times New Roman"/>
+        </w:rPr>
+        <w:t>A</w:t>
+      </w:r>
+      <w:r>
+        <w:rPr>
+          <w:rFonts w:ascii="Times New Roman" w:eastAsia="Times New Roman" w:hAnsi="Times New Roman" w:cs="Times New Roman"/>
+        </w:rPr>
+        <w:t xml:space="preserve"> scatterplot with a regression line is appropriate to visualize the correlation between </w:t>
       </w:r>
       <w:r>
         <w:rPr>
@@ -2095,283 +2080,102 @@
           <w:b/>
           <w:bCs/>
         </w:rPr>
-        <w:t>50 words)</w:t>
-      </w:r>
-      <w:r>
-        <w:rPr>
-          <w:rFonts w:ascii="Times New Roman" w:eastAsia="Times New Roman" w:hAnsi="Times New Roman" w:cs="Times New Roman"/>
-        </w:rPr>
-        <w:t xml:space="preserve"> </w:t>
-      </w:r>
-    </w:p>
-    <w:p>
-      <w:pPr>
-        <w:pStyle w:val="ListParagraph"/>
-        <w:numPr>
-          <w:ilvl w:val="0"/>
-          <w:numId w:val="23"/>
-        </w:numPr>
-        <w:ind w:left="1800"/>
+        <w:t>Median Household Income</w:t>
+      </w:r>
+      <w:r>
+        <w:rPr>
+          <w:rFonts w:ascii="Times New Roman" w:eastAsia="Times New Roman" w:hAnsi="Times New Roman" w:cs="Times New Roman"/>
+        </w:rPr>
+        <w:t xml:space="preserve"> and </w:t>
+      </w:r>
+      <w:r>
+        <w:rPr>
+          <w:rFonts w:ascii="Times New Roman" w:eastAsia="Times New Roman" w:hAnsi="Times New Roman" w:cs="Times New Roman"/>
+          <w:b/>
+          <w:bCs/>
+        </w:rPr>
+        <w:t>Poverty Percent</w:t>
+      </w:r>
+      <w:r>
+        <w:rPr>
+          <w:rFonts w:ascii="Times New Roman" w:eastAsia="Times New Roman" w:hAnsi="Times New Roman" w:cs="Times New Roman"/>
+        </w:rPr>
+        <w:t>. It highlights the trend and strength of their relationship. Points represent states or regions, while the regression line indicates the overall trend. Informative labels and units ensure clarity.</w:t>
+      </w:r>
+    </w:p>
+    <w:p>
+      <w:pPr>
+        <w:pStyle w:val="ListParagraph"/>
+        <w:ind w:left="1440"/>
         <w:rPr>
           <w:rFonts w:ascii="Times New Roman" w:eastAsia="Times New Roman" w:hAnsi="Times New Roman" w:cs="Times New Roman"/>
           <w:i/>
           <w:iCs/>
-          <w:highlight w:val="yellow"/>
-        </w:rPr>
-      </w:pPr>
-      <w:r>
+        </w:rPr>
+      </w:pPr>
+    </w:p>
+    <w:p>
+      <w:pPr>
+        <w:ind w:left="1440"/>
         <w:rPr>
           <w:rFonts w:ascii="Times New Roman" w:eastAsia="Times New Roman" w:hAnsi="Times New Roman" w:cs="Times New Roman"/>
           <w:i/>
           <w:iCs/>
-          <w:highlight w:val="yellow"/>
-        </w:rPr>
-        <w:t>E</w:t>
-      </w:r>
+        </w:rPr>
+      </w:pPr>
       <w:r>
         <w:rPr>
           <w:rFonts w:ascii="Times New Roman" w:eastAsia="Times New Roman" w:hAnsi="Times New Roman" w:cs="Times New Roman"/>
           <w:i/>
           <w:iCs/>
-          <w:highlight w:val="yellow"/>
-        </w:rPr>
-        <w:t>xplain the choice of</w:t>
-      </w:r>
-      <w:r>
-        <w:rPr>
-          <w:rFonts w:ascii="Times New Roman" w:eastAsia="Times New Roman" w:hAnsi="Times New Roman" w:cs="Times New Roman"/>
-          <w:i/>
-          <w:iCs/>
-          <w:highlight w:val="yellow"/>
-        </w:rPr>
-        <w:t xml:space="preserve"> the</w:t>
-      </w:r>
-      <w:r>
-        <w:rPr>
-          <w:rFonts w:ascii="Times New Roman" w:eastAsia="Times New Roman" w:hAnsi="Times New Roman" w:cs="Times New Roman"/>
-          <w:i/>
-          <w:iCs/>
-          <w:highlight w:val="yellow"/>
-        </w:rPr>
-        <w:t xml:space="preserve"> plot</w:t>
-      </w:r>
-      <w:r>
-        <w:rPr>
-          <w:rFonts w:ascii="Times New Roman" w:eastAsia="Times New Roman" w:hAnsi="Times New Roman" w:cs="Times New Roman"/>
-          <w:i/>
-          <w:iCs/>
-          <w:highlight w:val="yellow"/>
-        </w:rPr>
-        <w:t>.</w:t>
-      </w:r>
-    </w:p>
-    <w:p>
-      <w:pPr>
-        <w:pStyle w:val="ListParagraph"/>
-        <w:numPr>
-          <w:ilvl w:val="0"/>
-          <w:numId w:val="23"/>
-        </w:numPr>
-        <w:ind w:left="1800"/>
-        <w:rPr>
-          <w:rFonts w:ascii="Times New Roman" w:eastAsia="Times New Roman" w:hAnsi="Times New Roman" w:cs="Times New Roman"/>
-          <w:i/>
-          <w:highlight w:val="yellow"/>
-        </w:rPr>
-      </w:pPr>
-      <w:r>
-        <w:rPr>
-          <w:rFonts w:ascii="Times New Roman" w:eastAsia="Times New Roman" w:hAnsi="Times New Roman" w:cs="Times New Roman"/>
-          <w:i/>
-          <w:highlight w:val="yellow"/>
-        </w:rPr>
-        <w:t>A</w:t>
-      </w:r>
-      <w:r>
-        <w:rPr>
-          <w:rFonts w:ascii="Times New Roman" w:eastAsia="Times New Roman" w:hAnsi="Times New Roman" w:cs="Times New Roman"/>
-          <w:i/>
-          <w:highlight w:val="yellow"/>
-        </w:rPr>
-        <w:t>nything on the plot from R is not counted towards word count limit</w:t>
-      </w:r>
-    </w:p>
-    <w:p>
-      <w:pPr>
-        <w:pStyle w:val="ListParagraph"/>
-        <w:numPr>
-          <w:ilvl w:val="0"/>
-          <w:numId w:val="23"/>
-        </w:numPr>
-        <w:ind w:left="1800"/>
-        <w:rPr>
-          <w:rFonts w:ascii="Times New Roman" w:eastAsia="Times New Roman" w:hAnsi="Times New Roman" w:cs="Times New Roman"/>
-          <w:i/>
-          <w:highlight w:val="yellow"/>
-        </w:rPr>
-      </w:pPr>
-      <w:r>
-        <w:rPr>
-          <w:rFonts w:ascii="Times New Roman" w:eastAsia="Times New Roman" w:hAnsi="Times New Roman" w:cs="Times New Roman"/>
-          <w:i/>
-          <w:highlight w:val="yellow"/>
-        </w:rPr>
-        <w:t xml:space="preserve">Make sure that the plot </w:t>
-      </w:r>
-      <w:r>
-        <w:rPr>
-          <w:rFonts w:ascii="Times New Roman" w:eastAsia="Times New Roman" w:hAnsi="Times New Roman" w:cs="Times New Roman"/>
-          <w:i/>
-          <w:highlight w:val="yellow"/>
-        </w:rPr>
-        <w:t xml:space="preserve">is </w:t>
-      </w:r>
-      <w:r>
-        <w:rPr>
-          <w:rFonts w:ascii="Times New Roman" w:eastAsia="Times New Roman" w:hAnsi="Times New Roman" w:cs="Times New Roman"/>
-          <w:i/>
-          <w:highlight w:val="yellow"/>
-        </w:rPr>
-        <w:t>from output of an R script (NOT a screenshot</w:t>
-      </w:r>
-      <w:r>
-        <w:rPr>
-          <w:rFonts w:ascii="Times New Roman" w:eastAsia="Times New Roman" w:hAnsi="Times New Roman" w:cs="Times New Roman"/>
-          <w:i/>
-          <w:highlight w:val="yellow"/>
-        </w:rPr>
-        <w:t>)</w:t>
-      </w:r>
-    </w:p>
-    <w:p>
-      <w:pPr>
-        <w:pStyle w:val="ListParagraph"/>
-        <w:numPr>
-          <w:ilvl w:val="0"/>
-          <w:numId w:val="23"/>
-        </w:numPr>
-        <w:ind w:left="1800"/>
-        <w:rPr>
-          <w:rFonts w:ascii="Times New Roman" w:eastAsia="Times New Roman" w:hAnsi="Times New Roman" w:cs="Times New Roman"/>
-          <w:i/>
-          <w:highlight w:val="yellow"/>
-        </w:rPr>
-      </w:pPr>
-      <w:r>
-        <w:rPr>
-          <w:rFonts w:ascii="Times New Roman" w:eastAsia="Times New Roman" w:hAnsi="Times New Roman" w:cs="Times New Roman"/>
-          <w:i/>
-          <w:highlight w:val="yellow"/>
-        </w:rPr>
-        <w:t xml:space="preserve">Make sure that the </w:t>
-      </w:r>
-      <w:r>
-        <w:rPr>
-          <w:rFonts w:ascii="Times New Roman" w:eastAsia="Times New Roman" w:hAnsi="Times New Roman" w:cs="Times New Roman"/>
-          <w:i/>
-          <w:highlight w:val="yellow"/>
-        </w:rPr>
-        <w:t>plot</w:t>
-      </w:r>
-      <w:r>
-        <w:rPr>
-          <w:rFonts w:ascii="Times New Roman" w:eastAsia="Times New Roman" w:hAnsi="Times New Roman" w:cs="Times New Roman"/>
-          <w:i/>
-          <w:highlight w:val="yellow"/>
-        </w:rPr>
-        <w:t xml:space="preserve"> </w:t>
-      </w:r>
-      <w:r>
-        <w:rPr>
-          <w:rFonts w:ascii="Times New Roman" w:eastAsia="Times New Roman" w:hAnsi="Times New Roman" w:cs="Times New Roman"/>
-          <w:i/>
-          <w:highlight w:val="yellow"/>
-        </w:rPr>
-        <w:t>has</w:t>
-      </w:r>
-      <w:r>
-        <w:rPr>
-          <w:rFonts w:ascii="Times New Roman" w:eastAsia="Times New Roman" w:hAnsi="Times New Roman" w:cs="Times New Roman"/>
-          <w:i/>
-          <w:highlight w:val="yellow"/>
-        </w:rPr>
-        <w:t xml:space="preserve"> a caption or title, X and Y-axis labels, </w:t>
-      </w:r>
-      <w:r>
-        <w:rPr>
-          <w:rFonts w:ascii="Times New Roman" w:eastAsia="Times New Roman" w:hAnsi="Times New Roman" w:cs="Times New Roman"/>
-          <w:i/>
-          <w:highlight w:val="yellow"/>
-        </w:rPr>
-        <w:t xml:space="preserve">legend if appropriate </w:t>
-      </w:r>
-      <w:r>
-        <w:rPr>
-          <w:rFonts w:ascii="Times New Roman" w:eastAsia="Times New Roman" w:hAnsi="Times New Roman" w:cs="Times New Roman"/>
-          <w:i/>
-          <w:highlight w:val="yellow"/>
-        </w:rPr>
-        <w:t>and units</w:t>
-      </w:r>
-      <w:r>
-        <w:rPr>
-          <w:rFonts w:ascii="Times New Roman" w:eastAsia="Times New Roman" w:hAnsi="Times New Roman" w:cs="Times New Roman"/>
-          <w:i/>
-          <w:highlight w:val="yellow"/>
-        </w:rPr>
-        <w:t>.</w:t>
-      </w:r>
-    </w:p>
-    <w:p>
-      <w:pPr>
-        <w:pStyle w:val="ListParagraph"/>
-        <w:numPr>
-          <w:ilvl w:val="0"/>
-          <w:numId w:val="23"/>
-        </w:numPr>
-        <w:ind w:left="1800"/>
-        <w:rPr>
-          <w:rFonts w:ascii="Times New Roman" w:eastAsia="Times New Roman" w:hAnsi="Times New Roman" w:cs="Times New Roman"/>
-          <w:i/>
-          <w:highlight w:val="yellow"/>
-        </w:rPr>
-      </w:pPr>
-      <w:r>
-        <w:rPr>
-          <w:rFonts w:ascii="Times New Roman" w:eastAsia="Times New Roman" w:hAnsi="Times New Roman" w:cs="Times New Roman"/>
-          <w:i/>
-          <w:highlight w:val="yellow"/>
-        </w:rPr>
-        <w:t>Make sure the title or caption and axis labels</w:t>
-      </w:r>
-      <w:r>
-        <w:rPr>
-          <w:rFonts w:ascii="Times New Roman" w:eastAsia="Times New Roman" w:hAnsi="Times New Roman" w:cs="Times New Roman"/>
-          <w:i/>
-          <w:highlight w:val="yellow"/>
-        </w:rPr>
-        <w:t xml:space="preserve"> are</w:t>
-      </w:r>
-      <w:r>
-        <w:rPr>
-          <w:rFonts w:ascii="Times New Roman" w:eastAsia="Times New Roman" w:hAnsi="Times New Roman" w:cs="Times New Roman"/>
-          <w:i/>
-          <w:highlight w:val="yellow"/>
-        </w:rPr>
-        <w:t xml:space="preserve"> informative</w:t>
-      </w:r>
-      <w:r>
-        <w:rPr>
-          <w:rFonts w:ascii="Times New Roman" w:eastAsia="Times New Roman" w:hAnsi="Times New Roman" w:cs="Times New Roman"/>
-          <w:i/>
-          <w:highlight w:val="yellow"/>
-        </w:rPr>
-        <w:t>.</w:t>
-      </w:r>
-    </w:p>
-    <w:p>
-      <w:pPr>
-        <w:pStyle w:val="ListParagraph"/>
+          <w:noProof/>
+        </w:rPr>
+        <w:drawing>
+          <wp:inline distT="0" distB="0" distL="0" distR="0" wp14:anchorId="33A5616A" wp14:editId="7E651016">
+            <wp:extent cx="4616450" cy="2187520"/>
+            <wp:effectExtent l="0" t="0" r="0" b="3810"/>
+            <wp:docPr id="1146132511" name="Picture 1" descr="A graph with a red line and blue dots"/>
+            <wp:cNvGraphicFramePr>
+              <a:graphicFrameLocks xmlns:a="http://schemas.openxmlformats.org/drawingml/2006/main" noChangeAspect="1"/>
+            </wp:cNvGraphicFramePr>
+            <a:graphic xmlns:a="http://schemas.openxmlformats.org/drawingml/2006/main">
+              <a:graphicData uri="http://schemas.openxmlformats.org/drawingml/2006/picture">
+                <pic:pic xmlns:pic="http://schemas.openxmlformats.org/drawingml/2006/picture">
+                  <pic:nvPicPr>
+                    <pic:cNvPr id="1146132511" name="Picture 1" descr="A graph with a red line and blue dots"/>
+                    <pic:cNvPicPr/>
+                  </pic:nvPicPr>
+                  <pic:blipFill>
+                    <a:blip r:embed="rId7">
+                      <a:extLst>
+                        <a:ext uri="{28A0092B-C50C-407E-A947-70E740481C1C}">
+                          <a14:useLocalDpi xmlns:a14="http://schemas.microsoft.com/office/drawing/2010/main" val="0"/>
+                        </a:ext>
+                      </a:extLst>
+                    </a:blip>
+                    <a:stretch>
+                      <a:fillRect/>
+                    </a:stretch>
+                  </pic:blipFill>
+                  <pic:spPr>
+                    <a:xfrm>
+                      <a:off x="0" y="0"/>
+                      <a:ext cx="4647318" cy="2202147"/>
+                    </a:xfrm>
+                    <a:prstGeom prst="rect">
+                      <a:avLst/>
+                    </a:prstGeom>
+                  </pic:spPr>
+                </pic:pic>
+              </a:graphicData>
+            </a:graphic>
+          </wp:inline>
+        </w:drawing>
+      </w:r>
+    </w:p>
+    <w:p>
+      <w:pPr>
+        <w:ind w:left="1440"/>
         <w:rPr>
           <w:rFonts w:ascii="Times New Roman" w:eastAsia="Times New Roman" w:hAnsi="Times New Roman" w:cs="Times New Roman"/>
           <w:i/>
@@ -2940,7 +2744,6 @@
         <w:rPr>
           <w:rFonts w:ascii="Times New Roman" w:eastAsia="Times New Roman" w:hAnsi="Times New Roman" w:cs="Times New Roman"/>
         </w:rPr>
-        <w:lastRenderedPageBreak/>
         <w:t xml:space="preserve">Note any </w:t>
       </w:r>
       <w:r>
@@ -3842,8 +3645,8 @@
       </w:pPr>
     </w:p>
     <w:sectPr>
-      <w:footerReference w:type="even" r:id="rId7"/>
-      <w:footerReference w:type="default" r:id="rId8"/>
+      <w:footerReference w:type="even" r:id="rId8"/>
+      <w:footerReference w:type="default" r:id="rId9"/>
       <w:pgSz w:w="11906" w:h="16838"/>
       <w:pgMar w:top="1440" w:right="1440" w:bottom="1440" w:left="1440" w:header="708" w:footer="708" w:gutter="0"/>
       <w:cols w:space="708"/>
@@ -8628,6 +8431,7 @@
   <w:style w:type="character" w:default="1" w:styleId="DefaultParagraphFont">
     <w:name w:val="Default Paragraph Font"/>
     <w:uiPriority w:val="1"/>
+    <w:semiHidden/>
     <w:unhideWhenUsed/>
   </w:style>
   <w:style w:type="table" w:default="1" w:styleId="TableNormal">

</xml_diff>

<commit_message>
updated report 3.2 and 3.3 & please align according to formate.
</commit_message>
<xml_diff>
--- a/A78_Final report_2.12.24-2.docx
+++ b/A78_Final report_2.12.24-2.docx
@@ -1,6 +1,6 @@
 
 <file path=word/document.xml><?xml version="1.0" encoding="utf-8"?>
-<w:document xmlns:wpc="http://schemas.microsoft.com/office/word/2010/wordprocessingCanvas" xmlns:cx="http://schemas.microsoft.com/office/drawing/2014/chartex" xmlns:cx1="http://schemas.microsoft.com/office/drawing/2015/9/8/chartex" xmlns:cx2="http://schemas.microsoft.com/office/drawing/2015/10/21/chartex" xmlns:cx3="http://schemas.microsoft.com/office/drawing/2016/5/9/chartex" xmlns:cx4="http://schemas.microsoft.com/office/drawing/2016/5/10/chartex" xmlns:cx5="http://schemas.microsoft.com/office/drawing/2016/5/11/chartex" xmlns:cx6="http://schemas.microsoft.com/office/drawing/2016/5/12/chartex" xmlns:cx7="http://schemas.microsoft.com/office/drawing/2016/5/13/chartex" xmlns:cx8="http://schemas.microsoft.com/office/drawing/2016/5/14/chartex" xmlns:mc="http://schemas.openxmlformats.org/markup-compatibility/2006" xmlns:aink="http://schemas.microsoft.com/office/drawing/2016/ink" xmlns:am3d="http://schemas.microsoft.com/office/drawing/2017/model3d" xmlns:o="urn:schemas-microsoft-com:office:office" xmlns:oel="http://schemas.microsoft.com/office/2019/extlst" xmlns:r="http://schemas.openxmlformats.org/officeDocument/2006/relationships" xmlns:m="http://schemas.openxmlformats.org/officeDocument/2006/math" xmlns:v="urn:schemas-microsoft-com:vml" xmlns:wp14="http://schemas.microsoft.com/office/word/2010/wordprocessingDrawing" xmlns:wp="http://schemas.openxmlformats.org/drawingml/2006/wordprocessingDrawing" xmlns:w10="urn:schemas-microsoft-com:office:word" xmlns:w="http://schemas.openxmlformats.org/wordprocessingml/2006/main" xmlns:w14="http://schemas.microsoft.com/office/word/2010/wordml" xmlns:w15="http://schemas.microsoft.com/office/word/2012/wordml" xmlns:w16cex="http://schemas.microsoft.com/office/word/2018/wordml/cex" xmlns:w16cid="http://schemas.microsoft.com/office/word/2016/wordml/cid" xmlns:w16="http://schemas.microsoft.com/office/word/2018/wordml" xmlns:w16du="http://schemas.microsoft.com/office/word/2023/wordml/word16du" xmlns:w16sdtdh="http://schemas.microsoft.com/office/word/2020/wordml/sdtdatahash" xmlns:w16se="http://schemas.microsoft.com/office/word/2015/wordml/symex" xmlns:wpg="http://schemas.microsoft.com/office/word/2010/wordprocessingGroup" xmlns:wpi="http://schemas.microsoft.com/office/word/2010/wordprocessingInk" xmlns:wne="http://schemas.microsoft.com/office/word/2006/wordml" xmlns:wps="http://schemas.microsoft.com/office/word/2010/wordprocessingShape" mc:Ignorable="w14 w15 w16se w16cid w16 w16cex w16sdtdh w16du wp14">
+<w:document xmlns:wpc="http://schemas.microsoft.com/office/word/2010/wordprocessingCanvas" xmlns:cx="http://schemas.microsoft.com/office/drawing/2014/chartex" xmlns:cx1="http://schemas.microsoft.com/office/drawing/2015/9/8/chartex" xmlns:mc="http://schemas.openxmlformats.org/markup-compatibility/2006" xmlns:o="urn:schemas-microsoft-com:office:office" xmlns:r="http://schemas.openxmlformats.org/officeDocument/2006/relationships" xmlns:m="http://schemas.openxmlformats.org/officeDocument/2006/math" xmlns:v="urn:schemas-microsoft-com:vml" xmlns:wp14="http://schemas.microsoft.com/office/word/2010/wordprocessingDrawing" xmlns:wp="http://schemas.openxmlformats.org/drawingml/2006/wordprocessingDrawing" xmlns:w10="urn:schemas-microsoft-com:office:word" xmlns:w="http://schemas.openxmlformats.org/wordprocessingml/2006/main" xmlns:w14="http://schemas.microsoft.com/office/word/2010/wordml" xmlns:w15="http://schemas.microsoft.com/office/word/2012/wordml" xmlns:w16se="http://schemas.microsoft.com/office/word/2015/wordml/symex" xmlns:wpg="http://schemas.microsoft.com/office/word/2010/wordprocessingGroup" xmlns:wpi="http://schemas.microsoft.com/office/word/2010/wordprocessingInk" xmlns:wne="http://schemas.microsoft.com/office/word/2006/wordml" xmlns:wps="http://schemas.microsoft.com/office/word/2010/wordprocessingShape" mc:Ignorable="w14 w15 w16se wp14">
   <w:body>
     <w:p>
       <w:pPr>
@@ -1525,7 +1525,18 @@
           <w:iCs/>
           <w:highlight w:val="yellow"/>
         </w:rPr>
-        <w:t>The list below outlines the chapter/subchapter numbers, names, word count limits, and explanations of what to write in each section.</w:t>
+        <w:t>The list below outlines</w:t>
+      </w:r>
+      <w:bookmarkStart w:id="0" w:name="_GoBack"/>
+      <w:bookmarkEnd w:id="0"/>
+      <w:r>
+        <w:rPr>
+          <w:rFonts w:ascii="Times New Roman" w:eastAsia="Times New Roman" w:hAnsi="Times New Roman" w:cs="Times New Roman"/>
+          <w:i/>
+          <w:iCs/>
+          <w:highlight w:val="yellow"/>
+        </w:rPr>
+        <w:t xml:space="preserve"> the chapter/subchapter numbers, names, word count limits, and explanations of what to write in each section.</w:t>
       </w:r>
     </w:p>
     <w:p>
@@ -2129,6 +2140,7 @@
           <w:i/>
           <w:iCs/>
           <w:noProof/>
+          <w:lang w:val="en-US"/>
         </w:rPr>
         <w:drawing>
           <wp:inline distT="0" distB="0" distL="0" distR="0" wp14:anchorId="33A5616A" wp14:editId="7E651016">
@@ -2236,28 +2248,28 @@
         <w:ind w:left="1800"/>
         <w:rPr>
           <w:rFonts w:ascii="Times New Roman" w:eastAsia="Times New Roman" w:hAnsi="Times New Roman" w:cs="Times New Roman"/>
-          <w:i/>
           <w:iCs/>
           <w:highlight w:val="yellow"/>
-        </w:rPr>
-      </w:pPr>
-      <w:r>
-        <w:rPr>
-          <w:rFonts w:ascii="Times New Roman" w:eastAsia="Times New Roman" w:hAnsi="Times New Roman" w:cs="Times New Roman"/>
-          <w:i/>
+          <w:lang w:val="en-US"/>
+        </w:rPr>
+      </w:pPr>
+      <w:r>
+        <w:rPr>
+          <w:rFonts w:ascii="Times New Roman" w:eastAsia="Times New Roman" w:hAnsi="Times New Roman" w:cs="Times New Roman"/>
+          <w:iCs/>
+          <w:highlight w:val="green"/>
+          <w:lang w:val="en-US"/>
+        </w:rPr>
+        <w:t>Each plot serves a specific purpose: Poverty estimates by state reveal regional disparities, aiding targeted policymaking. Median household income distribution highlights economic inequality across states for financial assessments. Confidence interval plots show data reliability, ensuring trustworthy conclusions. Collectively, these plots deepen understanding of socio-economic conditions and inform resource allocation</w:t>
+      </w:r>
+      <w:r>
+        <w:rPr>
+          <w:rFonts w:ascii="Times New Roman" w:eastAsia="Times New Roman" w:hAnsi="Times New Roman" w:cs="Times New Roman"/>
           <w:iCs/>
           <w:highlight w:val="yellow"/>
-        </w:rPr>
-        <w:t>P</w:t>
-      </w:r>
-      <w:r>
-        <w:rPr>
-          <w:rFonts w:ascii="Times New Roman" w:eastAsia="Times New Roman" w:hAnsi="Times New Roman" w:cs="Times New Roman"/>
-          <w:i/>
-          <w:iCs/>
-          <w:highlight w:val="yellow"/>
-        </w:rPr>
-        <w:t>er plot: explain the purpose and insights.</w:t>
+          <w:lang w:val="en-US"/>
+        </w:rPr>
+        <w:t>.</w:t>
       </w:r>
     </w:p>
     <w:p>
@@ -2320,29 +2332,37 @@
         <w:ind w:left="1800"/>
         <w:rPr>
           <w:rFonts w:ascii="Times New Roman" w:eastAsia="Times New Roman" w:hAnsi="Times New Roman" w:cs="Times New Roman"/>
-          <w:i/>
           <w:iCs/>
-          <w:highlight w:val="yellow"/>
-        </w:rPr>
-      </w:pPr>
-      <w:r>
-        <w:rPr>
-          <w:rFonts w:ascii="Times New Roman" w:eastAsia="Times New Roman" w:hAnsi="Times New Roman" w:cs="Times New Roman"/>
-          <w:i/>
+          <w:highlight w:val="green"/>
+        </w:rPr>
+      </w:pPr>
+      <w:r>
+        <w:rPr>
+          <w:rFonts w:ascii="Times New Roman" w:eastAsia="Times New Roman" w:hAnsi="Times New Roman" w:cs="Times New Roman"/>
           <w:iCs/>
-          <w:highlight w:val="yellow"/>
-        </w:rPr>
-        <w:t>S</w:t>
-      </w:r>
-      <w:r>
-        <w:rPr>
-          <w:rFonts w:ascii="Times New Roman" w:eastAsia="Times New Roman" w:hAnsi="Times New Roman" w:cs="Times New Roman"/>
-          <w:i/>
+          <w:highlight w:val="green"/>
+        </w:rPr>
+        <w:lastRenderedPageBreak/>
+        <w:t xml:space="preserve">The plots reveal significant socio-economic patterns: states show varying poverty rates, with some regions experiencing higher disparities. Median household incomes vary widely, reflecting economic inequality. Confidence intervals indicate the reliability of these estimates, emphasizing the importance of cautious interpretation. Collectively, these insights guide policies targeting poverty and income disparities </w:t>
+      </w:r>
+      <w:proofErr w:type="gramStart"/>
+      <w:r>
+        <w:rPr>
+          <w:rFonts w:ascii="Times New Roman" w:eastAsia="Times New Roman" w:hAnsi="Times New Roman" w:cs="Times New Roman"/>
           <w:iCs/>
-          <w:highlight w:val="yellow"/>
-        </w:rPr>
-        <w:t>ummarise key observations from the plot.</w:t>
-      </w:r>
+          <w:highlight w:val="green"/>
+        </w:rPr>
+        <w:t>effectively.</w:t>
+      </w:r>
+      <w:r>
+        <w:rPr>
+          <w:rFonts w:ascii="Times New Roman" w:eastAsia="Times New Roman" w:hAnsi="Times New Roman" w:cs="Times New Roman"/>
+          <w:iCs/>
+          <w:highlight w:val="green"/>
+        </w:rPr>
+        <w:t>.</w:t>
+      </w:r>
+      <w:proofErr w:type="gramEnd"/>
     </w:p>
     <w:p>
       <w:pPr>
@@ -3658,7 +3678,7 @@
 </file>
 
 <file path=word/endnotes.xml><?xml version="1.0" encoding="utf-8"?>
-<w:endnotes xmlns:wpc="http://schemas.microsoft.com/office/word/2010/wordprocessingCanvas" xmlns:cx="http://schemas.microsoft.com/office/drawing/2014/chartex" xmlns:cx1="http://schemas.microsoft.com/office/drawing/2015/9/8/chartex" xmlns:cx2="http://schemas.microsoft.com/office/drawing/2015/10/21/chartex" xmlns:cx3="http://schemas.microsoft.com/office/drawing/2016/5/9/chartex" xmlns:cx4="http://schemas.microsoft.com/office/drawing/2016/5/10/chartex" xmlns:cx5="http://schemas.microsoft.com/office/drawing/2016/5/11/chartex" xmlns:cx6="http://schemas.microsoft.com/office/drawing/2016/5/12/chartex" xmlns:cx7="http://schemas.microsoft.com/office/drawing/2016/5/13/chartex" xmlns:cx8="http://schemas.microsoft.com/office/drawing/2016/5/14/chartex" xmlns:mc="http://schemas.openxmlformats.org/markup-compatibility/2006" xmlns:aink="http://schemas.microsoft.com/office/drawing/2016/ink" xmlns:am3d="http://schemas.microsoft.com/office/drawing/2017/model3d" xmlns:o="urn:schemas-microsoft-com:office:office" xmlns:oel="http://schemas.microsoft.com/office/2019/extlst" xmlns:r="http://schemas.openxmlformats.org/officeDocument/2006/relationships" xmlns:m="http://schemas.openxmlformats.org/officeDocument/2006/math" xmlns:v="urn:schemas-microsoft-com:vml" xmlns:wp14="http://schemas.microsoft.com/office/word/2010/wordprocessingDrawing" xmlns:wp="http://schemas.openxmlformats.org/drawingml/2006/wordprocessingDrawing" xmlns:w10="urn:schemas-microsoft-com:office:word" xmlns:w="http://schemas.openxmlformats.org/wordprocessingml/2006/main" xmlns:w14="http://schemas.microsoft.com/office/word/2010/wordml" xmlns:w15="http://schemas.microsoft.com/office/word/2012/wordml" xmlns:w16cex="http://schemas.microsoft.com/office/word/2018/wordml/cex" xmlns:w16cid="http://schemas.microsoft.com/office/word/2016/wordml/cid" xmlns:w16="http://schemas.microsoft.com/office/word/2018/wordml" xmlns:w16du="http://schemas.microsoft.com/office/word/2023/wordml/word16du" xmlns:w16sdtdh="http://schemas.microsoft.com/office/word/2020/wordml/sdtdatahash" xmlns:w16se="http://schemas.microsoft.com/office/word/2015/wordml/symex" xmlns:wpg="http://schemas.microsoft.com/office/word/2010/wordprocessingGroup" xmlns:wpi="http://schemas.microsoft.com/office/word/2010/wordprocessingInk" xmlns:wne="http://schemas.microsoft.com/office/word/2006/wordml" xmlns:wps="http://schemas.microsoft.com/office/word/2010/wordprocessingShape" mc:Ignorable="w14 w15 w16se w16cid w16 w16cex w16sdtdh w16du wp14">
+<w:endnotes xmlns:wpc="http://schemas.microsoft.com/office/word/2010/wordprocessingCanvas" xmlns:cx="http://schemas.microsoft.com/office/drawing/2014/chartex" xmlns:cx1="http://schemas.microsoft.com/office/drawing/2015/9/8/chartex" xmlns:mc="http://schemas.openxmlformats.org/markup-compatibility/2006" xmlns:o="urn:schemas-microsoft-com:office:office" xmlns:r="http://schemas.openxmlformats.org/officeDocument/2006/relationships" xmlns:m="http://schemas.openxmlformats.org/officeDocument/2006/math" xmlns:v="urn:schemas-microsoft-com:vml" xmlns:wp14="http://schemas.microsoft.com/office/word/2010/wordprocessingDrawing" xmlns:wp="http://schemas.openxmlformats.org/drawingml/2006/wordprocessingDrawing" xmlns:w10="urn:schemas-microsoft-com:office:word" xmlns:w="http://schemas.openxmlformats.org/wordprocessingml/2006/main" xmlns:w14="http://schemas.microsoft.com/office/word/2010/wordml" xmlns:w15="http://schemas.microsoft.com/office/word/2012/wordml" xmlns:w16se="http://schemas.microsoft.com/office/word/2015/wordml/symex" xmlns:wpg="http://schemas.microsoft.com/office/word/2010/wordprocessingGroup" xmlns:wpi="http://schemas.microsoft.com/office/word/2010/wordprocessingInk" xmlns:wne="http://schemas.microsoft.com/office/word/2006/wordml" xmlns:wps="http://schemas.microsoft.com/office/word/2010/wordprocessingShape" mc:Ignorable="w14 w15 w16se wp14">
   <w:endnote w:type="separator" w:id="-1">
     <w:p>
       <w:r>
@@ -3680,7 +3700,7 @@
 </file>
 
 <file path=word/footer1.xml><?xml version="1.0" encoding="utf-8"?>
-<w:ftr xmlns:wpc="http://schemas.microsoft.com/office/word/2010/wordprocessingCanvas" xmlns:cx="http://schemas.microsoft.com/office/drawing/2014/chartex" xmlns:cx1="http://schemas.microsoft.com/office/drawing/2015/9/8/chartex" xmlns:cx2="http://schemas.microsoft.com/office/drawing/2015/10/21/chartex" xmlns:cx3="http://schemas.microsoft.com/office/drawing/2016/5/9/chartex" xmlns:cx4="http://schemas.microsoft.com/office/drawing/2016/5/10/chartex" xmlns:cx5="http://schemas.microsoft.com/office/drawing/2016/5/11/chartex" xmlns:cx6="http://schemas.microsoft.com/office/drawing/2016/5/12/chartex" xmlns:cx7="http://schemas.microsoft.com/office/drawing/2016/5/13/chartex" xmlns:cx8="http://schemas.microsoft.com/office/drawing/2016/5/14/chartex" xmlns:mc="http://schemas.openxmlformats.org/markup-compatibility/2006" xmlns:aink="http://schemas.microsoft.com/office/drawing/2016/ink" xmlns:am3d="http://schemas.microsoft.com/office/drawing/2017/model3d" xmlns:o="urn:schemas-microsoft-com:office:office" xmlns:oel="http://schemas.microsoft.com/office/2019/extlst" xmlns:r="http://schemas.openxmlformats.org/officeDocument/2006/relationships" xmlns:m="http://schemas.openxmlformats.org/officeDocument/2006/math" xmlns:v="urn:schemas-microsoft-com:vml" xmlns:wp14="http://schemas.microsoft.com/office/word/2010/wordprocessingDrawing" xmlns:wp="http://schemas.openxmlformats.org/drawingml/2006/wordprocessingDrawing" xmlns:w10="urn:schemas-microsoft-com:office:word" xmlns:w="http://schemas.openxmlformats.org/wordprocessingml/2006/main" xmlns:w14="http://schemas.microsoft.com/office/word/2010/wordml" xmlns:w15="http://schemas.microsoft.com/office/word/2012/wordml" xmlns:w16cex="http://schemas.microsoft.com/office/word/2018/wordml/cex" xmlns:w16cid="http://schemas.microsoft.com/office/word/2016/wordml/cid" xmlns:w16="http://schemas.microsoft.com/office/word/2018/wordml" xmlns:w16du="http://schemas.microsoft.com/office/word/2023/wordml/word16du" xmlns:w16sdtdh="http://schemas.microsoft.com/office/word/2020/wordml/sdtdatahash" xmlns:w16se="http://schemas.microsoft.com/office/word/2015/wordml/symex" xmlns:wpg="http://schemas.microsoft.com/office/word/2010/wordprocessingGroup" xmlns:wpi="http://schemas.microsoft.com/office/word/2010/wordprocessingInk" xmlns:wne="http://schemas.microsoft.com/office/word/2006/wordml" xmlns:wps="http://schemas.microsoft.com/office/word/2010/wordprocessingShape" mc:Ignorable="w14 w15 w16se w16cid w16 w16cex w16sdtdh w16du wp14">
+<w:ftr xmlns:wpc="http://schemas.microsoft.com/office/word/2010/wordprocessingCanvas" xmlns:cx="http://schemas.microsoft.com/office/drawing/2014/chartex" xmlns:cx1="http://schemas.microsoft.com/office/drawing/2015/9/8/chartex" xmlns:mc="http://schemas.openxmlformats.org/markup-compatibility/2006" xmlns:o="urn:schemas-microsoft-com:office:office" xmlns:r="http://schemas.openxmlformats.org/officeDocument/2006/relationships" xmlns:m="http://schemas.openxmlformats.org/officeDocument/2006/math" xmlns:v="urn:schemas-microsoft-com:vml" xmlns:wp14="http://schemas.microsoft.com/office/word/2010/wordprocessingDrawing" xmlns:wp="http://schemas.openxmlformats.org/drawingml/2006/wordprocessingDrawing" xmlns:w10="urn:schemas-microsoft-com:office:word" xmlns:w="http://schemas.openxmlformats.org/wordprocessingml/2006/main" xmlns:w14="http://schemas.microsoft.com/office/word/2010/wordml" xmlns:w15="http://schemas.microsoft.com/office/word/2012/wordml" xmlns:w16se="http://schemas.microsoft.com/office/word/2015/wordml/symex" xmlns:wpg="http://schemas.microsoft.com/office/word/2010/wordprocessingGroup" xmlns:wpi="http://schemas.microsoft.com/office/word/2010/wordprocessingInk" xmlns:wne="http://schemas.microsoft.com/office/word/2006/wordml" xmlns:wps="http://schemas.microsoft.com/office/word/2010/wordprocessingShape" mc:Ignorable="w14 w15 w16se wp14">
   <w:sdt>
     <w:sdtPr>
       <w:rPr>
@@ -3692,6 +3712,11 @@
         <w:docPartUnique/>
       </w:docPartObj>
     </w:sdtPr>
+    <w:sdtEndPr>
+      <w:rPr>
+        <w:rStyle w:val="PageNumber"/>
+      </w:rPr>
+    </w:sdtEndPr>
     <w:sdtContent>
       <w:p>
         <w:pPr>
@@ -3732,7 +3757,7 @@
 </file>
 
 <file path=word/footer2.xml><?xml version="1.0" encoding="utf-8"?>
-<w:ftr xmlns:wpc="http://schemas.microsoft.com/office/word/2010/wordprocessingCanvas" xmlns:cx="http://schemas.microsoft.com/office/drawing/2014/chartex" xmlns:cx1="http://schemas.microsoft.com/office/drawing/2015/9/8/chartex" xmlns:cx2="http://schemas.microsoft.com/office/drawing/2015/10/21/chartex" xmlns:cx3="http://schemas.microsoft.com/office/drawing/2016/5/9/chartex" xmlns:cx4="http://schemas.microsoft.com/office/drawing/2016/5/10/chartex" xmlns:cx5="http://schemas.microsoft.com/office/drawing/2016/5/11/chartex" xmlns:cx6="http://schemas.microsoft.com/office/drawing/2016/5/12/chartex" xmlns:cx7="http://schemas.microsoft.com/office/drawing/2016/5/13/chartex" xmlns:cx8="http://schemas.microsoft.com/office/drawing/2016/5/14/chartex" xmlns:mc="http://schemas.openxmlformats.org/markup-compatibility/2006" xmlns:aink="http://schemas.microsoft.com/office/drawing/2016/ink" xmlns:am3d="http://schemas.microsoft.com/office/drawing/2017/model3d" xmlns:o="urn:schemas-microsoft-com:office:office" xmlns:oel="http://schemas.microsoft.com/office/2019/extlst" xmlns:r="http://schemas.openxmlformats.org/officeDocument/2006/relationships" xmlns:m="http://schemas.openxmlformats.org/officeDocument/2006/math" xmlns:v="urn:schemas-microsoft-com:vml" xmlns:wp14="http://schemas.microsoft.com/office/word/2010/wordprocessingDrawing" xmlns:wp="http://schemas.openxmlformats.org/drawingml/2006/wordprocessingDrawing" xmlns:w10="urn:schemas-microsoft-com:office:word" xmlns:w="http://schemas.openxmlformats.org/wordprocessingml/2006/main" xmlns:w14="http://schemas.microsoft.com/office/word/2010/wordml" xmlns:w15="http://schemas.microsoft.com/office/word/2012/wordml" xmlns:w16cex="http://schemas.microsoft.com/office/word/2018/wordml/cex" xmlns:w16cid="http://schemas.microsoft.com/office/word/2016/wordml/cid" xmlns:w16="http://schemas.microsoft.com/office/word/2018/wordml" xmlns:w16du="http://schemas.microsoft.com/office/word/2023/wordml/word16du" xmlns:w16sdtdh="http://schemas.microsoft.com/office/word/2020/wordml/sdtdatahash" xmlns:w16se="http://schemas.microsoft.com/office/word/2015/wordml/symex" xmlns:wpg="http://schemas.microsoft.com/office/word/2010/wordprocessingGroup" xmlns:wpi="http://schemas.microsoft.com/office/word/2010/wordprocessingInk" xmlns:wne="http://schemas.microsoft.com/office/word/2006/wordml" xmlns:wps="http://schemas.microsoft.com/office/word/2010/wordprocessingShape" mc:Ignorable="w14 w15 w16se w16cid w16 w16cex w16sdtdh w16du wp14">
+<w:ftr xmlns:wpc="http://schemas.microsoft.com/office/word/2010/wordprocessingCanvas" xmlns:cx="http://schemas.microsoft.com/office/drawing/2014/chartex" xmlns:cx1="http://schemas.microsoft.com/office/drawing/2015/9/8/chartex" xmlns:mc="http://schemas.openxmlformats.org/markup-compatibility/2006" xmlns:o="urn:schemas-microsoft-com:office:office" xmlns:r="http://schemas.openxmlformats.org/officeDocument/2006/relationships" xmlns:m="http://schemas.openxmlformats.org/officeDocument/2006/math" xmlns:v="urn:schemas-microsoft-com:vml" xmlns:wp14="http://schemas.microsoft.com/office/word/2010/wordprocessingDrawing" xmlns:wp="http://schemas.openxmlformats.org/drawingml/2006/wordprocessingDrawing" xmlns:w10="urn:schemas-microsoft-com:office:word" xmlns:w="http://schemas.openxmlformats.org/wordprocessingml/2006/main" xmlns:w14="http://schemas.microsoft.com/office/word/2010/wordml" xmlns:w15="http://schemas.microsoft.com/office/word/2012/wordml" xmlns:w16se="http://schemas.microsoft.com/office/word/2015/wordml/symex" xmlns:wpg="http://schemas.microsoft.com/office/word/2010/wordprocessingGroup" xmlns:wpi="http://schemas.microsoft.com/office/word/2010/wordprocessingInk" xmlns:wne="http://schemas.microsoft.com/office/word/2006/wordml" xmlns:wps="http://schemas.microsoft.com/office/word/2010/wordprocessingShape" mc:Ignorable="w14 w15 w16se wp14">
   <w:sdt>
     <w:sdtPr>
       <w:rPr>
@@ -3744,6 +3769,11 @@
         <w:docPartUnique/>
       </w:docPartObj>
     </w:sdtPr>
+    <w:sdtEndPr>
+      <w:rPr>
+        <w:rStyle w:val="PageNumber"/>
+      </w:rPr>
+    </w:sdtEndPr>
     <w:sdtContent>
       <w:p>
         <w:pPr>
@@ -3776,7 +3806,7 @@
             <w:rStyle w:val="PageNumber"/>
             <w:noProof/>
           </w:rPr>
-          <w:t>2</w:t>
+          <w:t>3</w:t>
         </w:r>
         <w:r>
           <w:rPr>
@@ -3797,7 +3827,7 @@
 </file>
 
 <file path=word/footnotes.xml><?xml version="1.0" encoding="utf-8"?>
-<w:footnotes xmlns:wpc="http://schemas.microsoft.com/office/word/2010/wordprocessingCanvas" xmlns:cx="http://schemas.microsoft.com/office/drawing/2014/chartex" xmlns:cx1="http://schemas.microsoft.com/office/drawing/2015/9/8/chartex" xmlns:cx2="http://schemas.microsoft.com/office/drawing/2015/10/21/chartex" xmlns:cx3="http://schemas.microsoft.com/office/drawing/2016/5/9/chartex" xmlns:cx4="http://schemas.microsoft.com/office/drawing/2016/5/10/chartex" xmlns:cx5="http://schemas.microsoft.com/office/drawing/2016/5/11/chartex" xmlns:cx6="http://schemas.microsoft.com/office/drawing/2016/5/12/chartex" xmlns:cx7="http://schemas.microsoft.com/office/drawing/2016/5/13/chartex" xmlns:cx8="http://schemas.microsoft.com/office/drawing/2016/5/14/chartex" xmlns:mc="http://schemas.openxmlformats.org/markup-compatibility/2006" xmlns:aink="http://schemas.microsoft.com/office/drawing/2016/ink" xmlns:am3d="http://schemas.microsoft.com/office/drawing/2017/model3d" xmlns:o="urn:schemas-microsoft-com:office:office" xmlns:oel="http://schemas.microsoft.com/office/2019/extlst" xmlns:r="http://schemas.openxmlformats.org/officeDocument/2006/relationships" xmlns:m="http://schemas.openxmlformats.org/officeDocument/2006/math" xmlns:v="urn:schemas-microsoft-com:vml" xmlns:wp14="http://schemas.microsoft.com/office/word/2010/wordprocessingDrawing" xmlns:wp="http://schemas.openxmlformats.org/drawingml/2006/wordprocessingDrawing" xmlns:w10="urn:schemas-microsoft-com:office:word" xmlns:w="http://schemas.openxmlformats.org/wordprocessingml/2006/main" xmlns:w14="http://schemas.microsoft.com/office/word/2010/wordml" xmlns:w15="http://schemas.microsoft.com/office/word/2012/wordml" xmlns:w16cex="http://schemas.microsoft.com/office/word/2018/wordml/cex" xmlns:w16cid="http://schemas.microsoft.com/office/word/2016/wordml/cid" xmlns:w16="http://schemas.microsoft.com/office/word/2018/wordml" xmlns:w16du="http://schemas.microsoft.com/office/word/2023/wordml/word16du" xmlns:w16sdtdh="http://schemas.microsoft.com/office/word/2020/wordml/sdtdatahash" xmlns:w16se="http://schemas.microsoft.com/office/word/2015/wordml/symex" xmlns:wpg="http://schemas.microsoft.com/office/word/2010/wordprocessingGroup" xmlns:wpi="http://schemas.microsoft.com/office/word/2010/wordprocessingInk" xmlns:wne="http://schemas.microsoft.com/office/word/2006/wordml" xmlns:wps="http://schemas.microsoft.com/office/word/2010/wordprocessingShape" mc:Ignorable="w14 w15 w16se w16cid w16 w16cex w16sdtdh w16du wp14">
+<w:footnotes xmlns:wpc="http://schemas.microsoft.com/office/word/2010/wordprocessingCanvas" xmlns:cx="http://schemas.microsoft.com/office/drawing/2014/chartex" xmlns:cx1="http://schemas.microsoft.com/office/drawing/2015/9/8/chartex" xmlns:mc="http://schemas.openxmlformats.org/markup-compatibility/2006" xmlns:o="urn:schemas-microsoft-com:office:office" xmlns:r="http://schemas.openxmlformats.org/officeDocument/2006/relationships" xmlns:m="http://schemas.openxmlformats.org/officeDocument/2006/math" xmlns:v="urn:schemas-microsoft-com:vml" xmlns:wp14="http://schemas.microsoft.com/office/word/2010/wordprocessingDrawing" xmlns:wp="http://schemas.openxmlformats.org/drawingml/2006/wordprocessingDrawing" xmlns:w10="urn:schemas-microsoft-com:office:word" xmlns:w="http://schemas.openxmlformats.org/wordprocessingml/2006/main" xmlns:w14="http://schemas.microsoft.com/office/word/2010/wordml" xmlns:w15="http://schemas.microsoft.com/office/word/2012/wordml" xmlns:w16se="http://schemas.microsoft.com/office/word/2015/wordml/symex" xmlns:wpg="http://schemas.microsoft.com/office/word/2010/wordprocessingGroup" xmlns:wpi="http://schemas.microsoft.com/office/word/2010/wordprocessingInk" xmlns:wne="http://schemas.microsoft.com/office/word/2006/wordml" xmlns:wps="http://schemas.microsoft.com/office/word/2010/wordprocessingShape" mc:Ignorable="w14 w15 w16se wp14">
   <w:footnote w:type="separator" w:id="-1">
     <w:p>
       <w:r>
@@ -3827,7 +3857,7 @@
 </file>
 
 <file path=word/numbering.xml><?xml version="1.0" encoding="utf-8"?>
-<w:numbering xmlns:wpc="http://schemas.microsoft.com/office/word/2010/wordprocessingCanvas" xmlns:cx="http://schemas.microsoft.com/office/drawing/2014/chartex" xmlns:cx1="http://schemas.microsoft.com/office/drawing/2015/9/8/chartex" xmlns:cx2="http://schemas.microsoft.com/office/drawing/2015/10/21/chartex" xmlns:cx3="http://schemas.microsoft.com/office/drawing/2016/5/9/chartex" xmlns:cx4="http://schemas.microsoft.com/office/drawing/2016/5/10/chartex" xmlns:cx5="http://schemas.microsoft.com/office/drawing/2016/5/11/chartex" xmlns:cx6="http://schemas.microsoft.com/office/drawing/2016/5/12/chartex" xmlns:cx7="http://schemas.microsoft.com/office/drawing/2016/5/13/chartex" xmlns:cx8="http://schemas.microsoft.com/office/drawing/2016/5/14/chartex" xmlns:mc="http://schemas.openxmlformats.org/markup-compatibility/2006" xmlns:aink="http://schemas.microsoft.com/office/drawing/2016/ink" xmlns:am3d="http://schemas.microsoft.com/office/drawing/2017/model3d" xmlns:o="urn:schemas-microsoft-com:office:office" xmlns:oel="http://schemas.microsoft.com/office/2019/extlst" xmlns:r="http://schemas.openxmlformats.org/officeDocument/2006/relationships" xmlns:m="http://schemas.openxmlformats.org/officeDocument/2006/math" xmlns:v="urn:schemas-microsoft-com:vml" xmlns:wp14="http://schemas.microsoft.com/office/word/2010/wordprocessingDrawing" xmlns:wp="http://schemas.openxmlformats.org/drawingml/2006/wordprocessingDrawing" xmlns:w10="urn:schemas-microsoft-com:office:word" xmlns:w="http://schemas.openxmlformats.org/wordprocessingml/2006/main" xmlns:w14="http://schemas.microsoft.com/office/word/2010/wordml" xmlns:w15="http://schemas.microsoft.com/office/word/2012/wordml" xmlns:w16cex="http://schemas.microsoft.com/office/word/2018/wordml/cex" xmlns:w16cid="http://schemas.microsoft.com/office/word/2016/wordml/cid" xmlns:w16="http://schemas.microsoft.com/office/word/2018/wordml" xmlns:w16du="http://schemas.microsoft.com/office/word/2023/wordml/word16du" xmlns:w16sdtdh="http://schemas.microsoft.com/office/word/2020/wordml/sdtdatahash" xmlns:w16se="http://schemas.microsoft.com/office/word/2015/wordml/symex" xmlns:wpg="http://schemas.microsoft.com/office/word/2010/wordprocessingGroup" xmlns:wpi="http://schemas.microsoft.com/office/word/2010/wordprocessingInk" xmlns:wne="http://schemas.microsoft.com/office/word/2006/wordml" xmlns:wps="http://schemas.microsoft.com/office/word/2010/wordprocessingShape" mc:Ignorable="w14 w15 w16se w16cid w16 w16cex w16sdtdh w16du wp14">
+<w:numbering xmlns:wpc="http://schemas.microsoft.com/office/word/2010/wordprocessingCanvas" xmlns:cx="http://schemas.microsoft.com/office/drawing/2014/chartex" xmlns:cx1="http://schemas.microsoft.com/office/drawing/2015/9/8/chartex" xmlns:mc="http://schemas.openxmlformats.org/markup-compatibility/2006" xmlns:o="urn:schemas-microsoft-com:office:office" xmlns:r="http://schemas.openxmlformats.org/officeDocument/2006/relationships" xmlns:m="http://schemas.openxmlformats.org/officeDocument/2006/math" xmlns:v="urn:schemas-microsoft-com:vml" xmlns:wp14="http://schemas.microsoft.com/office/word/2010/wordprocessingDrawing" xmlns:wp="http://schemas.openxmlformats.org/drawingml/2006/wordprocessingDrawing" xmlns:w10="urn:schemas-microsoft-com:office:word" xmlns:w="http://schemas.openxmlformats.org/wordprocessingml/2006/main" xmlns:w14="http://schemas.microsoft.com/office/word/2010/wordml" xmlns:w15="http://schemas.microsoft.com/office/word/2012/wordml" xmlns:w16se="http://schemas.microsoft.com/office/word/2015/wordml/symex" xmlns:wpg="http://schemas.microsoft.com/office/word/2010/wordprocessingGroup" xmlns:wpi="http://schemas.microsoft.com/office/word/2010/wordprocessingInk" xmlns:wne="http://schemas.microsoft.com/office/word/2006/wordml" xmlns:wps="http://schemas.microsoft.com/office/word/2010/wordprocessingShape" mc:Ignorable="w14 w15 w16se wp14">
   <w:abstractNum w:abstractNumId="0" w15:restartNumberingAfterBreak="0">
     <w:nsid w:val="037B37B4"/>
     <w:multiLevelType w:val="multilevel"/>
@@ -7721,122 +7751,122 @@
       </w:rPr>
     </w:lvl>
   </w:abstractNum>
-  <w:num w:numId="1" w16cid:durableId="193809708">
+  <w:num w:numId="1">
     <w:abstractNumId w:val="30"/>
   </w:num>
-  <w:num w:numId="2" w16cid:durableId="439304008">
+  <w:num w:numId="2">
     <w:abstractNumId w:val="1"/>
   </w:num>
-  <w:num w:numId="3" w16cid:durableId="1814369601">
+  <w:num w:numId="3">
     <w:abstractNumId w:val="11"/>
   </w:num>
-  <w:num w:numId="4" w16cid:durableId="2006858979">
+  <w:num w:numId="4">
     <w:abstractNumId w:val="31"/>
   </w:num>
-  <w:num w:numId="5" w16cid:durableId="1839346339">
+  <w:num w:numId="5">
     <w:abstractNumId w:val="21"/>
   </w:num>
-  <w:num w:numId="6" w16cid:durableId="1380855808">
+  <w:num w:numId="6">
     <w:abstractNumId w:val="13"/>
   </w:num>
-  <w:num w:numId="7" w16cid:durableId="565338146">
+  <w:num w:numId="7">
     <w:abstractNumId w:val="33"/>
   </w:num>
-  <w:num w:numId="8" w16cid:durableId="522136554">
+  <w:num w:numId="8">
     <w:abstractNumId w:val="22"/>
   </w:num>
-  <w:num w:numId="9" w16cid:durableId="729496021">
+  <w:num w:numId="9">
     <w:abstractNumId w:val="27"/>
   </w:num>
-  <w:num w:numId="10" w16cid:durableId="417485858">
+  <w:num w:numId="10">
     <w:abstractNumId w:val="8"/>
   </w:num>
-  <w:num w:numId="11" w16cid:durableId="1035351234">
+  <w:num w:numId="11">
     <w:abstractNumId w:val="26"/>
   </w:num>
-  <w:num w:numId="12" w16cid:durableId="837691969">
+  <w:num w:numId="12">
     <w:abstractNumId w:val="6"/>
   </w:num>
-  <w:num w:numId="13" w16cid:durableId="979849249">
+  <w:num w:numId="13">
     <w:abstractNumId w:val="19"/>
   </w:num>
-  <w:num w:numId="14" w16cid:durableId="387188096">
+  <w:num w:numId="14">
     <w:abstractNumId w:val="14"/>
   </w:num>
-  <w:num w:numId="15" w16cid:durableId="1770663035">
+  <w:num w:numId="15">
     <w:abstractNumId w:val="17"/>
   </w:num>
-  <w:num w:numId="16" w16cid:durableId="642200228">
+  <w:num w:numId="16">
     <w:abstractNumId w:val="18"/>
   </w:num>
-  <w:num w:numId="17" w16cid:durableId="595553950">
+  <w:num w:numId="17">
     <w:abstractNumId w:val="7"/>
   </w:num>
-  <w:num w:numId="18" w16cid:durableId="1839729133">
+  <w:num w:numId="18">
     <w:abstractNumId w:val="2"/>
   </w:num>
-  <w:num w:numId="19" w16cid:durableId="1430350645">
+  <w:num w:numId="19">
     <w:abstractNumId w:val="20"/>
   </w:num>
-  <w:num w:numId="20" w16cid:durableId="609823634">
+  <w:num w:numId="20">
     <w:abstractNumId w:val="12"/>
   </w:num>
-  <w:num w:numId="21" w16cid:durableId="1595891774">
+  <w:num w:numId="21">
     <w:abstractNumId w:val="16"/>
   </w:num>
-  <w:num w:numId="22" w16cid:durableId="1857501887">
+  <w:num w:numId="22">
     <w:abstractNumId w:val="5"/>
   </w:num>
-  <w:num w:numId="23" w16cid:durableId="1424566782">
+  <w:num w:numId="23">
     <w:abstractNumId w:val="23"/>
   </w:num>
-  <w:num w:numId="24" w16cid:durableId="983385615">
+  <w:num w:numId="24">
     <w:abstractNumId w:val="25"/>
   </w:num>
-  <w:num w:numId="25" w16cid:durableId="1303582182">
+  <w:num w:numId="25">
     <w:abstractNumId w:val="28"/>
   </w:num>
-  <w:num w:numId="26" w16cid:durableId="2138447778">
+  <w:num w:numId="26">
     <w:abstractNumId w:val="3"/>
   </w:num>
-  <w:num w:numId="27" w16cid:durableId="715280916">
+  <w:num w:numId="27">
     <w:abstractNumId w:val="15"/>
   </w:num>
-  <w:num w:numId="28" w16cid:durableId="296570619">
+  <w:num w:numId="28">
     <w:abstractNumId w:val="29"/>
   </w:num>
-  <w:num w:numId="29" w16cid:durableId="266351746">
+  <w:num w:numId="29">
     <w:abstractNumId w:val="35"/>
   </w:num>
-  <w:num w:numId="30" w16cid:durableId="1027947511">
+  <w:num w:numId="30">
     <w:abstractNumId w:val="32"/>
   </w:num>
-  <w:num w:numId="31" w16cid:durableId="1358778646">
+  <w:num w:numId="31">
     <w:abstractNumId w:val="24"/>
   </w:num>
-  <w:num w:numId="32" w16cid:durableId="186406669">
+  <w:num w:numId="32">
     <w:abstractNumId w:val="34"/>
   </w:num>
-  <w:num w:numId="33" w16cid:durableId="364215154">
+  <w:num w:numId="33">
     <w:abstractNumId w:val="4"/>
   </w:num>
-  <w:num w:numId="34" w16cid:durableId="1385644152">
+  <w:num w:numId="34">
     <w:abstractNumId w:val="9"/>
   </w:num>
-  <w:num w:numId="35" w16cid:durableId="2123765887">
+  <w:num w:numId="35">
     <w:abstractNumId w:val="0"/>
   </w:num>
-  <w:num w:numId="36" w16cid:durableId="1315986596">
+  <w:num w:numId="36">
     <w:abstractNumId w:val="10"/>
   </w:num>
-  <w:num w:numId="37" w16cid:durableId="1290287113">
+  <w:num w:numId="37">
     <w:abstractNumId w:val="36"/>
   </w:num>
 </w:numbering>
 </file>
 
 <file path=word/styles.xml><?xml version="1.0" encoding="utf-8"?>
-<w:styles xmlns:mc="http://schemas.openxmlformats.org/markup-compatibility/2006" xmlns:r="http://schemas.openxmlformats.org/officeDocument/2006/relationships" xmlns:w="http://schemas.openxmlformats.org/wordprocessingml/2006/main" xmlns:w14="http://schemas.microsoft.com/office/word/2010/wordml" xmlns:w15="http://schemas.microsoft.com/office/word/2012/wordml" xmlns:w16cex="http://schemas.microsoft.com/office/word/2018/wordml/cex" xmlns:w16cid="http://schemas.microsoft.com/office/word/2016/wordml/cid" xmlns:w16="http://schemas.microsoft.com/office/word/2018/wordml" xmlns:w16du="http://schemas.microsoft.com/office/word/2023/wordml/word16du" xmlns:w16sdtdh="http://schemas.microsoft.com/office/word/2020/wordml/sdtdatahash" xmlns:w16se="http://schemas.microsoft.com/office/word/2015/wordml/symex" mc:Ignorable="w14 w15 w16se w16cid w16 w16cex w16sdtdh w16du">
+<w:styles xmlns:mc="http://schemas.openxmlformats.org/markup-compatibility/2006" xmlns:r="http://schemas.openxmlformats.org/officeDocument/2006/relationships" xmlns:w="http://schemas.openxmlformats.org/wordprocessingml/2006/main" xmlns:w14="http://schemas.microsoft.com/office/word/2010/wordml" xmlns:w15="http://schemas.microsoft.com/office/word/2012/wordml" xmlns:w16se="http://schemas.microsoft.com/office/word/2015/wordml/symex" mc:Ignorable="w14 w15 w16se">
   <w:docDefaults>
     <w:rPrDefault>
       <w:rPr>
@@ -7850,7 +7880,7 @@
     </w:rPrDefault>
     <w:pPrDefault/>
   </w:docDefaults>
-  <w:latentStyles w:defLockedState="0" w:defUIPriority="99" w:defSemiHidden="0" w:defUnhideWhenUsed="0" w:defQFormat="0" w:count="376">
+  <w:latentStyles w:defLockedState="0" w:defUIPriority="99" w:defSemiHidden="0" w:defUnhideWhenUsed="0" w:defQFormat="0" w:count="371">
     <w:lsdException w:name="Normal" w:uiPriority="0" w:qFormat="1"/>
     <w:lsdException w:name="heading 1" w:uiPriority="9" w:qFormat="1"/>
     <w:lsdException w:name="heading 2" w:semiHidden="1" w:uiPriority="9" w:unhideWhenUsed="1" w:qFormat="1"/>
@@ -8222,11 +8252,6 @@
     <w:lsdException w:name="List Table 5 Dark Accent 6" w:uiPriority="50"/>
     <w:lsdException w:name="List Table 6 Colorful Accent 6" w:uiPriority="51"/>
     <w:lsdException w:name="List Table 7 Colorful Accent 6" w:uiPriority="52"/>
-    <w:lsdException w:name="Mention" w:semiHidden="1" w:unhideWhenUsed="1"/>
-    <w:lsdException w:name="Smart Hyperlink" w:semiHidden="1" w:unhideWhenUsed="1"/>
-    <w:lsdException w:name="Hashtag" w:semiHidden="1" w:unhideWhenUsed="1"/>
-    <w:lsdException w:name="Unresolved Mention" w:semiHidden="1" w:unhideWhenUsed="1"/>
-    <w:lsdException w:name="Smart Link" w:semiHidden="1" w:unhideWhenUsed="1"/>
   </w:latentStyles>
   <w:style w:type="paragraph" w:default="1" w:styleId="Normal">
     <w:name w:val="Normal"/>
@@ -8431,7 +8456,6 @@
   <w:style w:type="character" w:default="1" w:styleId="DefaultParagraphFont">
     <w:name w:val="Default Paragraph Font"/>
     <w:uiPriority w:val="1"/>
-    <w:semiHidden/>
     <w:unhideWhenUsed/>
   </w:style>
   <w:style w:type="table" w:default="1" w:styleId="TableNormal">

</xml_diff>

<commit_message>
Check the document and update the changes
</commit_message>
<xml_diff>
--- a/A78_Final report_2.12.24-2.docx
+++ b/A78_Final report_2.12.24-2.docx
@@ -1,6 +1,6 @@
 
 <file path=word/document.xml><?xml version="1.0" encoding="utf-8"?>
-<w:document xmlns:wpc="http://schemas.microsoft.com/office/word/2010/wordprocessingCanvas" xmlns:cx="http://schemas.microsoft.com/office/drawing/2014/chartex" xmlns:cx1="http://schemas.microsoft.com/office/drawing/2015/9/8/chartex" xmlns:mc="http://schemas.openxmlformats.org/markup-compatibility/2006" xmlns:o="urn:schemas-microsoft-com:office:office" xmlns:r="http://schemas.openxmlformats.org/officeDocument/2006/relationships" xmlns:m="http://schemas.openxmlformats.org/officeDocument/2006/math" xmlns:v="urn:schemas-microsoft-com:vml" xmlns:wp14="http://schemas.microsoft.com/office/word/2010/wordprocessingDrawing" xmlns:wp="http://schemas.openxmlformats.org/drawingml/2006/wordprocessingDrawing" xmlns:w10="urn:schemas-microsoft-com:office:word" xmlns:w="http://schemas.openxmlformats.org/wordprocessingml/2006/main" xmlns:w14="http://schemas.microsoft.com/office/word/2010/wordml" xmlns:w15="http://schemas.microsoft.com/office/word/2012/wordml" xmlns:w16se="http://schemas.microsoft.com/office/word/2015/wordml/symex" xmlns:wpg="http://schemas.microsoft.com/office/word/2010/wordprocessingGroup" xmlns:wpi="http://schemas.microsoft.com/office/word/2010/wordprocessingInk" xmlns:wne="http://schemas.microsoft.com/office/word/2006/wordml" xmlns:wps="http://schemas.microsoft.com/office/word/2010/wordprocessingShape" mc:Ignorable="w14 w15 w16se wp14">
+<w:document xmlns:wpc="http://schemas.microsoft.com/office/word/2010/wordprocessingCanvas" xmlns:cx="http://schemas.microsoft.com/office/drawing/2014/chartex" xmlns:cx1="http://schemas.microsoft.com/office/drawing/2015/9/8/chartex" xmlns:cx2="http://schemas.microsoft.com/office/drawing/2015/10/21/chartex" xmlns:cx3="http://schemas.microsoft.com/office/drawing/2016/5/9/chartex" xmlns:cx4="http://schemas.microsoft.com/office/drawing/2016/5/10/chartex" xmlns:cx5="http://schemas.microsoft.com/office/drawing/2016/5/11/chartex" xmlns:cx6="http://schemas.microsoft.com/office/drawing/2016/5/12/chartex" xmlns:cx7="http://schemas.microsoft.com/office/drawing/2016/5/13/chartex" xmlns:cx8="http://schemas.microsoft.com/office/drawing/2016/5/14/chartex" xmlns:mc="http://schemas.openxmlformats.org/markup-compatibility/2006" xmlns:aink="http://schemas.microsoft.com/office/drawing/2016/ink" xmlns:am3d="http://schemas.microsoft.com/office/drawing/2017/model3d" xmlns:o="urn:schemas-microsoft-com:office:office" xmlns:oel="http://schemas.microsoft.com/office/2019/extlst" xmlns:r="http://schemas.openxmlformats.org/officeDocument/2006/relationships" xmlns:m="http://schemas.openxmlformats.org/officeDocument/2006/math" xmlns:v="urn:schemas-microsoft-com:vml" xmlns:wp14="http://schemas.microsoft.com/office/word/2010/wordprocessingDrawing" xmlns:wp="http://schemas.openxmlformats.org/drawingml/2006/wordprocessingDrawing" xmlns:w10="urn:schemas-microsoft-com:office:word" xmlns:w="http://schemas.openxmlformats.org/wordprocessingml/2006/main" xmlns:w14="http://schemas.microsoft.com/office/word/2010/wordml" xmlns:w15="http://schemas.microsoft.com/office/word/2012/wordml" xmlns:w16cex="http://schemas.microsoft.com/office/word/2018/wordml/cex" xmlns:w16cid="http://schemas.microsoft.com/office/word/2016/wordml/cid" xmlns:w16="http://schemas.microsoft.com/office/word/2018/wordml" xmlns:w16du="http://schemas.microsoft.com/office/word/2023/wordml/word16du" xmlns:w16sdtdh="http://schemas.microsoft.com/office/word/2020/wordml/sdtdatahash" xmlns:w16se="http://schemas.microsoft.com/office/word/2015/wordml/symex" xmlns:wpg="http://schemas.microsoft.com/office/word/2010/wordprocessingGroup" xmlns:wpi="http://schemas.microsoft.com/office/word/2010/wordprocessingInk" xmlns:wne="http://schemas.microsoft.com/office/word/2006/wordml" xmlns:wps="http://schemas.microsoft.com/office/word/2010/wordprocessingShape" mc:Ignorable="w14 w15 w16se w16cid w16 w16cex w16sdtdh w16du wp14">
   <w:body>
     <w:p>
       <w:pPr>
@@ -339,6 +339,12 @@
         </w:rPr>
         <w:t>:</w:t>
       </w:r>
+      <w:r>
+        <w:rPr>
+          <w:rFonts w:ascii="Times New Roman" w:eastAsia="Times New Roman" w:hAnsi="Times New Roman" w:cs="Times New Roman"/>
+        </w:rPr>
+        <w:t>A78</w:t>
+      </w:r>
     </w:p>
     <w:p>
       <w:pPr>
@@ -358,6 +364,12 @@
           <w:rFonts w:ascii="Times New Roman" w:eastAsia="Times New Roman" w:hAnsi="Times New Roman" w:cs="Times New Roman"/>
         </w:rPr>
         <w:t xml:space="preserve">Dataset number: </w:t>
+      </w:r>
+      <w:r>
+        <w:rPr>
+          <w:rFonts w:ascii="Times New Roman" w:eastAsia="Times New Roman" w:hAnsi="Times New Roman" w:cs="Times New Roman"/>
+        </w:rPr>
+        <w:t>070</w:t>
       </w:r>
     </w:p>
     <w:p>
@@ -1525,18 +1537,7 @@
           <w:iCs/>
           <w:highlight w:val="yellow"/>
         </w:rPr>
-        <w:t>The list below outlines</w:t>
-      </w:r>
-      <w:bookmarkStart w:id="0" w:name="_GoBack"/>
-      <w:bookmarkEnd w:id="0"/>
-      <w:r>
-        <w:rPr>
-          <w:rFonts w:ascii="Times New Roman" w:eastAsia="Times New Roman" w:hAnsi="Times New Roman" w:cs="Times New Roman"/>
-          <w:i/>
-          <w:iCs/>
-          <w:highlight w:val="yellow"/>
-        </w:rPr>
-        <w:t xml:space="preserve"> the chapter/subchapter numbers, names, word count limits, and explanations of what to write in each section.</w:t>
+        <w:t>The list below outlines the chapter/subchapter numbers, names, word count limits, and explanations of what to write in each section.</w:t>
       </w:r>
     </w:p>
     <w:p>
@@ -2158,7 +2159,7 @@
                     <pic:cNvPicPr/>
                   </pic:nvPicPr>
                   <pic:blipFill>
-                    <a:blip r:embed="rId7">
+                    <a:blip r:embed="rId8">
                       <a:extLst>
                         <a:ext uri="{28A0092B-C50C-407E-A947-70E740481C1C}">
                           <a14:useLocalDpi xmlns:a14="http://schemas.microsoft.com/office/drawing/2010/main" val="0"/>
@@ -2343,26 +2344,16 @@
           <w:highlight w:val="green"/>
         </w:rPr>
         <w:lastRenderedPageBreak/>
-        <w:t xml:space="preserve">The plots reveal significant socio-economic patterns: states show varying poverty rates, with some regions experiencing higher disparities. Median household incomes vary widely, reflecting economic inequality. Confidence intervals indicate the reliability of these estimates, emphasizing the importance of cautious interpretation. Collectively, these insights guide policies targeting poverty and income disparities </w:t>
-      </w:r>
-      <w:proofErr w:type="gramStart"/>
+        <w:t>The plots reveal significant socio-economic patterns: states show varying poverty rates, with some regions experiencing higher disparities. Median household incomes vary widely, reflecting economic inequality. Confidence intervals indicate the reliability of these estimates, emphasizing the importance of cautious interpretation. Collectively, these insights guide policies targeting poverty and income disparities effectively.</w:t>
+      </w:r>
       <w:r>
         <w:rPr>
           <w:rFonts w:ascii="Times New Roman" w:eastAsia="Times New Roman" w:hAnsi="Times New Roman" w:cs="Times New Roman"/>
           <w:iCs/>
           <w:highlight w:val="green"/>
         </w:rPr>
-        <w:t>effectively.</w:t>
-      </w:r>
-      <w:r>
-        <w:rPr>
-          <w:rFonts w:ascii="Times New Roman" w:eastAsia="Times New Roman" w:hAnsi="Times New Roman" w:cs="Times New Roman"/>
-          <w:iCs/>
-          <w:highlight w:val="green"/>
-        </w:rPr>
         <w:t>.</w:t>
       </w:r>
-      <w:proofErr w:type="gramEnd"/>
     </w:p>
     <w:p>
       <w:pPr>
@@ -3520,19 +3511,11 @@
           <w:rFonts w:ascii="Times New Roman" w:eastAsia="Times New Roman" w:hAnsi="Times New Roman" w:cs="Times New Roman"/>
         </w:rPr>
       </w:pPr>
-      <w:proofErr w:type="spellStart"/>
-      <w:r>
-        <w:rPr>
-          <w:rFonts w:ascii="Times New Roman" w:eastAsia="Times New Roman" w:hAnsi="Times New Roman" w:cs="Times New Roman"/>
-        </w:rPr>
-        <w:t>Analysis.R</w:t>
-      </w:r>
-      <w:proofErr w:type="spellEnd"/>
-      <w:r>
-        <w:rPr>
-          <w:rFonts w:ascii="Times New Roman" w:eastAsia="Times New Roman" w:hAnsi="Times New Roman" w:cs="Times New Roman"/>
-        </w:rPr>
-        <w:t xml:space="preserve"> code with the appropriate statistics to test the hypotheses. </w:t>
+      <w:r>
+        <w:rPr>
+          <w:rFonts w:ascii="Times New Roman" w:eastAsia="Times New Roman" w:hAnsi="Times New Roman" w:cs="Times New Roman"/>
+        </w:rPr>
+        <w:t xml:space="preserve">Analysis.R code with the appropriate statistics to test the hypotheses. </w:t>
       </w:r>
     </w:p>
     <w:p>
@@ -3665,8 +3648,8 @@
       </w:pPr>
     </w:p>
     <w:sectPr>
-      <w:footerReference w:type="even" r:id="rId8"/>
-      <w:footerReference w:type="default" r:id="rId9"/>
+      <w:footerReference w:type="even" r:id="rId9"/>
+      <w:footerReference w:type="default" r:id="rId10"/>
       <w:pgSz w:w="11906" w:h="16838"/>
       <w:pgMar w:top="1440" w:right="1440" w:bottom="1440" w:left="1440" w:header="708" w:footer="708" w:gutter="0"/>
       <w:cols w:space="708"/>
@@ -3678,7 +3661,7 @@
 </file>
 
 <file path=word/endnotes.xml><?xml version="1.0" encoding="utf-8"?>
-<w:endnotes xmlns:wpc="http://schemas.microsoft.com/office/word/2010/wordprocessingCanvas" xmlns:cx="http://schemas.microsoft.com/office/drawing/2014/chartex" xmlns:cx1="http://schemas.microsoft.com/office/drawing/2015/9/8/chartex" xmlns:mc="http://schemas.openxmlformats.org/markup-compatibility/2006" xmlns:o="urn:schemas-microsoft-com:office:office" xmlns:r="http://schemas.openxmlformats.org/officeDocument/2006/relationships" xmlns:m="http://schemas.openxmlformats.org/officeDocument/2006/math" xmlns:v="urn:schemas-microsoft-com:vml" xmlns:wp14="http://schemas.microsoft.com/office/word/2010/wordprocessingDrawing" xmlns:wp="http://schemas.openxmlformats.org/drawingml/2006/wordprocessingDrawing" xmlns:w10="urn:schemas-microsoft-com:office:word" xmlns:w="http://schemas.openxmlformats.org/wordprocessingml/2006/main" xmlns:w14="http://schemas.microsoft.com/office/word/2010/wordml" xmlns:w15="http://schemas.microsoft.com/office/word/2012/wordml" xmlns:w16se="http://schemas.microsoft.com/office/word/2015/wordml/symex" xmlns:wpg="http://schemas.microsoft.com/office/word/2010/wordprocessingGroup" xmlns:wpi="http://schemas.microsoft.com/office/word/2010/wordprocessingInk" xmlns:wne="http://schemas.microsoft.com/office/word/2006/wordml" xmlns:wps="http://schemas.microsoft.com/office/word/2010/wordprocessingShape" mc:Ignorable="w14 w15 w16se wp14">
+<w:endnotes xmlns:wpc="http://schemas.microsoft.com/office/word/2010/wordprocessingCanvas" xmlns:cx="http://schemas.microsoft.com/office/drawing/2014/chartex" xmlns:cx1="http://schemas.microsoft.com/office/drawing/2015/9/8/chartex" xmlns:cx2="http://schemas.microsoft.com/office/drawing/2015/10/21/chartex" xmlns:cx3="http://schemas.microsoft.com/office/drawing/2016/5/9/chartex" xmlns:cx4="http://schemas.microsoft.com/office/drawing/2016/5/10/chartex" xmlns:cx5="http://schemas.microsoft.com/office/drawing/2016/5/11/chartex" xmlns:cx6="http://schemas.microsoft.com/office/drawing/2016/5/12/chartex" xmlns:cx7="http://schemas.microsoft.com/office/drawing/2016/5/13/chartex" xmlns:cx8="http://schemas.microsoft.com/office/drawing/2016/5/14/chartex" xmlns:mc="http://schemas.openxmlformats.org/markup-compatibility/2006" xmlns:aink="http://schemas.microsoft.com/office/drawing/2016/ink" xmlns:am3d="http://schemas.microsoft.com/office/drawing/2017/model3d" xmlns:o="urn:schemas-microsoft-com:office:office" xmlns:oel="http://schemas.microsoft.com/office/2019/extlst" xmlns:r="http://schemas.openxmlformats.org/officeDocument/2006/relationships" xmlns:m="http://schemas.openxmlformats.org/officeDocument/2006/math" xmlns:v="urn:schemas-microsoft-com:vml" xmlns:wp14="http://schemas.microsoft.com/office/word/2010/wordprocessingDrawing" xmlns:wp="http://schemas.openxmlformats.org/drawingml/2006/wordprocessingDrawing" xmlns:w10="urn:schemas-microsoft-com:office:word" xmlns:w="http://schemas.openxmlformats.org/wordprocessingml/2006/main" xmlns:w14="http://schemas.microsoft.com/office/word/2010/wordml" xmlns:w15="http://schemas.microsoft.com/office/word/2012/wordml" xmlns:w16cex="http://schemas.microsoft.com/office/word/2018/wordml/cex" xmlns:w16cid="http://schemas.microsoft.com/office/word/2016/wordml/cid" xmlns:w16="http://schemas.microsoft.com/office/word/2018/wordml" xmlns:w16du="http://schemas.microsoft.com/office/word/2023/wordml/word16du" xmlns:w16sdtdh="http://schemas.microsoft.com/office/word/2020/wordml/sdtdatahash" xmlns:w16se="http://schemas.microsoft.com/office/word/2015/wordml/symex" xmlns:wpg="http://schemas.microsoft.com/office/word/2010/wordprocessingGroup" xmlns:wpi="http://schemas.microsoft.com/office/word/2010/wordprocessingInk" xmlns:wne="http://schemas.microsoft.com/office/word/2006/wordml" xmlns:wps="http://schemas.microsoft.com/office/word/2010/wordprocessingShape" mc:Ignorable="w14 w15 w16se w16cid w16 w16cex w16sdtdh w16du wp14">
   <w:endnote w:type="separator" w:id="-1">
     <w:p>
       <w:r>
@@ -3700,7 +3683,7 @@
 </file>
 
 <file path=word/footer1.xml><?xml version="1.0" encoding="utf-8"?>
-<w:ftr xmlns:wpc="http://schemas.microsoft.com/office/word/2010/wordprocessingCanvas" xmlns:cx="http://schemas.microsoft.com/office/drawing/2014/chartex" xmlns:cx1="http://schemas.microsoft.com/office/drawing/2015/9/8/chartex" xmlns:mc="http://schemas.openxmlformats.org/markup-compatibility/2006" xmlns:o="urn:schemas-microsoft-com:office:office" xmlns:r="http://schemas.openxmlformats.org/officeDocument/2006/relationships" xmlns:m="http://schemas.openxmlformats.org/officeDocument/2006/math" xmlns:v="urn:schemas-microsoft-com:vml" xmlns:wp14="http://schemas.microsoft.com/office/word/2010/wordprocessingDrawing" xmlns:wp="http://schemas.openxmlformats.org/drawingml/2006/wordprocessingDrawing" xmlns:w10="urn:schemas-microsoft-com:office:word" xmlns:w="http://schemas.openxmlformats.org/wordprocessingml/2006/main" xmlns:w14="http://schemas.microsoft.com/office/word/2010/wordml" xmlns:w15="http://schemas.microsoft.com/office/word/2012/wordml" xmlns:w16se="http://schemas.microsoft.com/office/word/2015/wordml/symex" xmlns:wpg="http://schemas.microsoft.com/office/word/2010/wordprocessingGroup" xmlns:wpi="http://schemas.microsoft.com/office/word/2010/wordprocessingInk" xmlns:wne="http://schemas.microsoft.com/office/word/2006/wordml" xmlns:wps="http://schemas.microsoft.com/office/word/2010/wordprocessingShape" mc:Ignorable="w14 w15 w16se wp14">
+<w:ftr xmlns:wpc="http://schemas.microsoft.com/office/word/2010/wordprocessingCanvas" xmlns:cx="http://schemas.microsoft.com/office/drawing/2014/chartex" xmlns:cx1="http://schemas.microsoft.com/office/drawing/2015/9/8/chartex" xmlns:cx2="http://schemas.microsoft.com/office/drawing/2015/10/21/chartex" xmlns:cx3="http://schemas.microsoft.com/office/drawing/2016/5/9/chartex" xmlns:cx4="http://schemas.microsoft.com/office/drawing/2016/5/10/chartex" xmlns:cx5="http://schemas.microsoft.com/office/drawing/2016/5/11/chartex" xmlns:cx6="http://schemas.microsoft.com/office/drawing/2016/5/12/chartex" xmlns:cx7="http://schemas.microsoft.com/office/drawing/2016/5/13/chartex" xmlns:cx8="http://schemas.microsoft.com/office/drawing/2016/5/14/chartex" xmlns:mc="http://schemas.openxmlformats.org/markup-compatibility/2006" xmlns:aink="http://schemas.microsoft.com/office/drawing/2016/ink" xmlns:am3d="http://schemas.microsoft.com/office/drawing/2017/model3d" xmlns:o="urn:schemas-microsoft-com:office:office" xmlns:oel="http://schemas.microsoft.com/office/2019/extlst" xmlns:r="http://schemas.openxmlformats.org/officeDocument/2006/relationships" xmlns:m="http://schemas.openxmlformats.org/officeDocument/2006/math" xmlns:v="urn:schemas-microsoft-com:vml" xmlns:wp14="http://schemas.microsoft.com/office/word/2010/wordprocessingDrawing" xmlns:wp="http://schemas.openxmlformats.org/drawingml/2006/wordprocessingDrawing" xmlns:w10="urn:schemas-microsoft-com:office:word" xmlns:w="http://schemas.openxmlformats.org/wordprocessingml/2006/main" xmlns:w14="http://schemas.microsoft.com/office/word/2010/wordml" xmlns:w15="http://schemas.microsoft.com/office/word/2012/wordml" xmlns:w16cex="http://schemas.microsoft.com/office/word/2018/wordml/cex" xmlns:w16cid="http://schemas.microsoft.com/office/word/2016/wordml/cid" xmlns:w16="http://schemas.microsoft.com/office/word/2018/wordml" xmlns:w16du="http://schemas.microsoft.com/office/word/2023/wordml/word16du" xmlns:w16sdtdh="http://schemas.microsoft.com/office/word/2020/wordml/sdtdatahash" xmlns:w16se="http://schemas.microsoft.com/office/word/2015/wordml/symex" xmlns:wpg="http://schemas.microsoft.com/office/word/2010/wordprocessingGroup" xmlns:wpi="http://schemas.microsoft.com/office/word/2010/wordprocessingInk" xmlns:wne="http://schemas.microsoft.com/office/word/2006/wordml" xmlns:wps="http://schemas.microsoft.com/office/word/2010/wordprocessingShape" mc:Ignorable="w14 w15 w16se w16cid w16 w16cex w16sdtdh w16du wp14">
   <w:sdt>
     <w:sdtPr>
       <w:rPr>
@@ -3712,11 +3695,6 @@
         <w:docPartUnique/>
       </w:docPartObj>
     </w:sdtPr>
-    <w:sdtEndPr>
-      <w:rPr>
-        <w:rStyle w:val="PageNumber"/>
-      </w:rPr>
-    </w:sdtEndPr>
     <w:sdtContent>
       <w:p>
         <w:pPr>
@@ -3757,7 +3735,7 @@
 </file>
 
 <file path=word/footer2.xml><?xml version="1.0" encoding="utf-8"?>
-<w:ftr xmlns:wpc="http://schemas.microsoft.com/office/word/2010/wordprocessingCanvas" xmlns:cx="http://schemas.microsoft.com/office/drawing/2014/chartex" xmlns:cx1="http://schemas.microsoft.com/office/drawing/2015/9/8/chartex" xmlns:mc="http://schemas.openxmlformats.org/markup-compatibility/2006" xmlns:o="urn:schemas-microsoft-com:office:office" xmlns:r="http://schemas.openxmlformats.org/officeDocument/2006/relationships" xmlns:m="http://schemas.openxmlformats.org/officeDocument/2006/math" xmlns:v="urn:schemas-microsoft-com:vml" xmlns:wp14="http://schemas.microsoft.com/office/word/2010/wordprocessingDrawing" xmlns:wp="http://schemas.openxmlformats.org/drawingml/2006/wordprocessingDrawing" xmlns:w10="urn:schemas-microsoft-com:office:word" xmlns:w="http://schemas.openxmlformats.org/wordprocessingml/2006/main" xmlns:w14="http://schemas.microsoft.com/office/word/2010/wordml" xmlns:w15="http://schemas.microsoft.com/office/word/2012/wordml" xmlns:w16se="http://schemas.microsoft.com/office/word/2015/wordml/symex" xmlns:wpg="http://schemas.microsoft.com/office/word/2010/wordprocessingGroup" xmlns:wpi="http://schemas.microsoft.com/office/word/2010/wordprocessingInk" xmlns:wne="http://schemas.microsoft.com/office/word/2006/wordml" xmlns:wps="http://schemas.microsoft.com/office/word/2010/wordprocessingShape" mc:Ignorable="w14 w15 w16se wp14">
+<w:ftr xmlns:wpc="http://schemas.microsoft.com/office/word/2010/wordprocessingCanvas" xmlns:cx="http://schemas.microsoft.com/office/drawing/2014/chartex" xmlns:cx1="http://schemas.microsoft.com/office/drawing/2015/9/8/chartex" xmlns:cx2="http://schemas.microsoft.com/office/drawing/2015/10/21/chartex" xmlns:cx3="http://schemas.microsoft.com/office/drawing/2016/5/9/chartex" xmlns:cx4="http://schemas.microsoft.com/office/drawing/2016/5/10/chartex" xmlns:cx5="http://schemas.microsoft.com/office/drawing/2016/5/11/chartex" xmlns:cx6="http://schemas.microsoft.com/office/drawing/2016/5/12/chartex" xmlns:cx7="http://schemas.microsoft.com/office/drawing/2016/5/13/chartex" xmlns:cx8="http://schemas.microsoft.com/office/drawing/2016/5/14/chartex" xmlns:mc="http://schemas.openxmlformats.org/markup-compatibility/2006" xmlns:aink="http://schemas.microsoft.com/office/drawing/2016/ink" xmlns:am3d="http://schemas.microsoft.com/office/drawing/2017/model3d" xmlns:o="urn:schemas-microsoft-com:office:office" xmlns:oel="http://schemas.microsoft.com/office/2019/extlst" xmlns:r="http://schemas.openxmlformats.org/officeDocument/2006/relationships" xmlns:m="http://schemas.openxmlformats.org/officeDocument/2006/math" xmlns:v="urn:schemas-microsoft-com:vml" xmlns:wp14="http://schemas.microsoft.com/office/word/2010/wordprocessingDrawing" xmlns:wp="http://schemas.openxmlformats.org/drawingml/2006/wordprocessingDrawing" xmlns:w10="urn:schemas-microsoft-com:office:word" xmlns:w="http://schemas.openxmlformats.org/wordprocessingml/2006/main" xmlns:w14="http://schemas.microsoft.com/office/word/2010/wordml" xmlns:w15="http://schemas.microsoft.com/office/word/2012/wordml" xmlns:w16cex="http://schemas.microsoft.com/office/word/2018/wordml/cex" xmlns:w16cid="http://schemas.microsoft.com/office/word/2016/wordml/cid" xmlns:w16="http://schemas.microsoft.com/office/word/2018/wordml" xmlns:w16du="http://schemas.microsoft.com/office/word/2023/wordml/word16du" xmlns:w16sdtdh="http://schemas.microsoft.com/office/word/2020/wordml/sdtdatahash" xmlns:w16se="http://schemas.microsoft.com/office/word/2015/wordml/symex" xmlns:wpg="http://schemas.microsoft.com/office/word/2010/wordprocessingGroup" xmlns:wpi="http://schemas.microsoft.com/office/word/2010/wordprocessingInk" xmlns:wne="http://schemas.microsoft.com/office/word/2006/wordml" xmlns:wps="http://schemas.microsoft.com/office/word/2010/wordprocessingShape" mc:Ignorable="w14 w15 w16se w16cid w16 w16cex w16sdtdh w16du wp14">
   <w:sdt>
     <w:sdtPr>
       <w:rPr>
@@ -3769,11 +3747,6 @@
         <w:docPartUnique/>
       </w:docPartObj>
     </w:sdtPr>
-    <w:sdtEndPr>
-      <w:rPr>
-        <w:rStyle w:val="PageNumber"/>
-      </w:rPr>
-    </w:sdtEndPr>
     <w:sdtContent>
       <w:p>
         <w:pPr>
@@ -3827,7 +3800,7 @@
 </file>
 
 <file path=word/footnotes.xml><?xml version="1.0" encoding="utf-8"?>
-<w:footnotes xmlns:wpc="http://schemas.microsoft.com/office/word/2010/wordprocessingCanvas" xmlns:cx="http://schemas.microsoft.com/office/drawing/2014/chartex" xmlns:cx1="http://schemas.microsoft.com/office/drawing/2015/9/8/chartex" xmlns:mc="http://schemas.openxmlformats.org/markup-compatibility/2006" xmlns:o="urn:schemas-microsoft-com:office:office" xmlns:r="http://schemas.openxmlformats.org/officeDocument/2006/relationships" xmlns:m="http://schemas.openxmlformats.org/officeDocument/2006/math" xmlns:v="urn:schemas-microsoft-com:vml" xmlns:wp14="http://schemas.microsoft.com/office/word/2010/wordprocessingDrawing" xmlns:wp="http://schemas.openxmlformats.org/drawingml/2006/wordprocessingDrawing" xmlns:w10="urn:schemas-microsoft-com:office:word" xmlns:w="http://schemas.openxmlformats.org/wordprocessingml/2006/main" xmlns:w14="http://schemas.microsoft.com/office/word/2010/wordml" xmlns:w15="http://schemas.microsoft.com/office/word/2012/wordml" xmlns:w16se="http://schemas.microsoft.com/office/word/2015/wordml/symex" xmlns:wpg="http://schemas.microsoft.com/office/word/2010/wordprocessingGroup" xmlns:wpi="http://schemas.microsoft.com/office/word/2010/wordprocessingInk" xmlns:wne="http://schemas.microsoft.com/office/word/2006/wordml" xmlns:wps="http://schemas.microsoft.com/office/word/2010/wordprocessingShape" mc:Ignorable="w14 w15 w16se wp14">
+<w:footnotes xmlns:wpc="http://schemas.microsoft.com/office/word/2010/wordprocessingCanvas" xmlns:cx="http://schemas.microsoft.com/office/drawing/2014/chartex" xmlns:cx1="http://schemas.microsoft.com/office/drawing/2015/9/8/chartex" xmlns:cx2="http://schemas.microsoft.com/office/drawing/2015/10/21/chartex" xmlns:cx3="http://schemas.microsoft.com/office/drawing/2016/5/9/chartex" xmlns:cx4="http://schemas.microsoft.com/office/drawing/2016/5/10/chartex" xmlns:cx5="http://schemas.microsoft.com/office/drawing/2016/5/11/chartex" xmlns:cx6="http://schemas.microsoft.com/office/drawing/2016/5/12/chartex" xmlns:cx7="http://schemas.microsoft.com/office/drawing/2016/5/13/chartex" xmlns:cx8="http://schemas.microsoft.com/office/drawing/2016/5/14/chartex" xmlns:mc="http://schemas.openxmlformats.org/markup-compatibility/2006" xmlns:aink="http://schemas.microsoft.com/office/drawing/2016/ink" xmlns:am3d="http://schemas.microsoft.com/office/drawing/2017/model3d" xmlns:o="urn:schemas-microsoft-com:office:office" xmlns:oel="http://schemas.microsoft.com/office/2019/extlst" xmlns:r="http://schemas.openxmlformats.org/officeDocument/2006/relationships" xmlns:m="http://schemas.openxmlformats.org/officeDocument/2006/math" xmlns:v="urn:schemas-microsoft-com:vml" xmlns:wp14="http://schemas.microsoft.com/office/word/2010/wordprocessingDrawing" xmlns:wp="http://schemas.openxmlformats.org/drawingml/2006/wordprocessingDrawing" xmlns:w10="urn:schemas-microsoft-com:office:word" xmlns:w="http://schemas.openxmlformats.org/wordprocessingml/2006/main" xmlns:w14="http://schemas.microsoft.com/office/word/2010/wordml" xmlns:w15="http://schemas.microsoft.com/office/word/2012/wordml" xmlns:w16cex="http://schemas.microsoft.com/office/word/2018/wordml/cex" xmlns:w16cid="http://schemas.microsoft.com/office/word/2016/wordml/cid" xmlns:w16="http://schemas.microsoft.com/office/word/2018/wordml" xmlns:w16du="http://schemas.microsoft.com/office/word/2023/wordml/word16du" xmlns:w16sdtdh="http://schemas.microsoft.com/office/word/2020/wordml/sdtdatahash" xmlns:w16se="http://schemas.microsoft.com/office/word/2015/wordml/symex" xmlns:wpg="http://schemas.microsoft.com/office/word/2010/wordprocessingGroup" xmlns:wpi="http://schemas.microsoft.com/office/word/2010/wordprocessingInk" xmlns:wne="http://schemas.microsoft.com/office/word/2006/wordml" xmlns:wps="http://schemas.microsoft.com/office/word/2010/wordprocessingShape" mc:Ignorable="w14 w15 w16se w16cid w16 w16cex w16sdtdh w16du wp14">
   <w:footnote w:type="separator" w:id="-1">
     <w:p>
       <w:r>
@@ -3857,7 +3830,7 @@
 </file>
 
 <file path=word/numbering.xml><?xml version="1.0" encoding="utf-8"?>
-<w:numbering xmlns:wpc="http://schemas.microsoft.com/office/word/2010/wordprocessingCanvas" xmlns:cx="http://schemas.microsoft.com/office/drawing/2014/chartex" xmlns:cx1="http://schemas.microsoft.com/office/drawing/2015/9/8/chartex" xmlns:mc="http://schemas.openxmlformats.org/markup-compatibility/2006" xmlns:o="urn:schemas-microsoft-com:office:office" xmlns:r="http://schemas.openxmlformats.org/officeDocument/2006/relationships" xmlns:m="http://schemas.openxmlformats.org/officeDocument/2006/math" xmlns:v="urn:schemas-microsoft-com:vml" xmlns:wp14="http://schemas.microsoft.com/office/word/2010/wordprocessingDrawing" xmlns:wp="http://schemas.openxmlformats.org/drawingml/2006/wordprocessingDrawing" xmlns:w10="urn:schemas-microsoft-com:office:word" xmlns:w="http://schemas.openxmlformats.org/wordprocessingml/2006/main" xmlns:w14="http://schemas.microsoft.com/office/word/2010/wordml" xmlns:w15="http://schemas.microsoft.com/office/word/2012/wordml" xmlns:w16se="http://schemas.microsoft.com/office/word/2015/wordml/symex" xmlns:wpg="http://schemas.microsoft.com/office/word/2010/wordprocessingGroup" xmlns:wpi="http://schemas.microsoft.com/office/word/2010/wordprocessingInk" xmlns:wne="http://schemas.microsoft.com/office/word/2006/wordml" xmlns:wps="http://schemas.microsoft.com/office/word/2010/wordprocessingShape" mc:Ignorable="w14 w15 w16se wp14">
+<w:numbering xmlns:wpc="http://schemas.microsoft.com/office/word/2010/wordprocessingCanvas" xmlns:cx="http://schemas.microsoft.com/office/drawing/2014/chartex" xmlns:cx1="http://schemas.microsoft.com/office/drawing/2015/9/8/chartex" xmlns:cx2="http://schemas.microsoft.com/office/drawing/2015/10/21/chartex" xmlns:cx3="http://schemas.microsoft.com/office/drawing/2016/5/9/chartex" xmlns:cx4="http://schemas.microsoft.com/office/drawing/2016/5/10/chartex" xmlns:cx5="http://schemas.microsoft.com/office/drawing/2016/5/11/chartex" xmlns:cx6="http://schemas.microsoft.com/office/drawing/2016/5/12/chartex" xmlns:cx7="http://schemas.microsoft.com/office/drawing/2016/5/13/chartex" xmlns:cx8="http://schemas.microsoft.com/office/drawing/2016/5/14/chartex" xmlns:mc="http://schemas.openxmlformats.org/markup-compatibility/2006" xmlns:aink="http://schemas.microsoft.com/office/drawing/2016/ink" xmlns:am3d="http://schemas.microsoft.com/office/drawing/2017/model3d" xmlns:o="urn:schemas-microsoft-com:office:office" xmlns:oel="http://schemas.microsoft.com/office/2019/extlst" xmlns:r="http://schemas.openxmlformats.org/officeDocument/2006/relationships" xmlns:m="http://schemas.openxmlformats.org/officeDocument/2006/math" xmlns:v="urn:schemas-microsoft-com:vml" xmlns:wp14="http://schemas.microsoft.com/office/word/2010/wordprocessingDrawing" xmlns:wp="http://schemas.openxmlformats.org/drawingml/2006/wordprocessingDrawing" xmlns:w10="urn:schemas-microsoft-com:office:word" xmlns:w="http://schemas.openxmlformats.org/wordprocessingml/2006/main" xmlns:w14="http://schemas.microsoft.com/office/word/2010/wordml" xmlns:w15="http://schemas.microsoft.com/office/word/2012/wordml" xmlns:w16cex="http://schemas.microsoft.com/office/word/2018/wordml/cex" xmlns:w16cid="http://schemas.microsoft.com/office/word/2016/wordml/cid" xmlns:w16="http://schemas.microsoft.com/office/word/2018/wordml" xmlns:w16du="http://schemas.microsoft.com/office/word/2023/wordml/word16du" xmlns:w16sdtdh="http://schemas.microsoft.com/office/word/2020/wordml/sdtdatahash" xmlns:w16se="http://schemas.microsoft.com/office/word/2015/wordml/symex" xmlns:wpg="http://schemas.microsoft.com/office/word/2010/wordprocessingGroup" xmlns:wpi="http://schemas.microsoft.com/office/word/2010/wordprocessingInk" xmlns:wne="http://schemas.microsoft.com/office/word/2006/wordml" xmlns:wps="http://schemas.microsoft.com/office/word/2010/wordprocessingShape" mc:Ignorable="w14 w15 w16se w16cid w16 w16cex w16sdtdh w16du wp14">
   <w:abstractNum w:abstractNumId="0" w15:restartNumberingAfterBreak="0">
     <w:nsid w:val="037B37B4"/>
     <w:multiLevelType w:val="multilevel"/>
@@ -7751,122 +7724,122 @@
       </w:rPr>
     </w:lvl>
   </w:abstractNum>
-  <w:num w:numId="1">
+  <w:num w:numId="1" w16cid:durableId="1027877726">
     <w:abstractNumId w:val="30"/>
   </w:num>
-  <w:num w:numId="2">
+  <w:num w:numId="2" w16cid:durableId="233315766">
     <w:abstractNumId w:val="1"/>
   </w:num>
-  <w:num w:numId="3">
+  <w:num w:numId="3" w16cid:durableId="2021420768">
     <w:abstractNumId w:val="11"/>
   </w:num>
-  <w:num w:numId="4">
+  <w:num w:numId="4" w16cid:durableId="379287403">
     <w:abstractNumId w:val="31"/>
   </w:num>
-  <w:num w:numId="5">
+  <w:num w:numId="5" w16cid:durableId="2130584023">
     <w:abstractNumId w:val="21"/>
   </w:num>
-  <w:num w:numId="6">
+  <w:num w:numId="6" w16cid:durableId="1636911861">
     <w:abstractNumId w:val="13"/>
   </w:num>
-  <w:num w:numId="7">
+  <w:num w:numId="7" w16cid:durableId="1552114875">
     <w:abstractNumId w:val="33"/>
   </w:num>
-  <w:num w:numId="8">
+  <w:num w:numId="8" w16cid:durableId="796460084">
     <w:abstractNumId w:val="22"/>
   </w:num>
-  <w:num w:numId="9">
+  <w:num w:numId="9" w16cid:durableId="1725130674">
     <w:abstractNumId w:val="27"/>
   </w:num>
-  <w:num w:numId="10">
+  <w:num w:numId="10" w16cid:durableId="1841003391">
     <w:abstractNumId w:val="8"/>
   </w:num>
-  <w:num w:numId="11">
+  <w:num w:numId="11" w16cid:durableId="2096398151">
     <w:abstractNumId w:val="26"/>
   </w:num>
-  <w:num w:numId="12">
+  <w:num w:numId="12" w16cid:durableId="1573076875">
     <w:abstractNumId w:val="6"/>
   </w:num>
-  <w:num w:numId="13">
+  <w:num w:numId="13" w16cid:durableId="1679039322">
     <w:abstractNumId w:val="19"/>
   </w:num>
-  <w:num w:numId="14">
+  <w:num w:numId="14" w16cid:durableId="1575818340">
     <w:abstractNumId w:val="14"/>
   </w:num>
-  <w:num w:numId="15">
+  <w:num w:numId="15" w16cid:durableId="1912349395">
     <w:abstractNumId w:val="17"/>
   </w:num>
-  <w:num w:numId="16">
+  <w:num w:numId="16" w16cid:durableId="1008867709">
     <w:abstractNumId w:val="18"/>
   </w:num>
-  <w:num w:numId="17">
+  <w:num w:numId="17" w16cid:durableId="414865392">
     <w:abstractNumId w:val="7"/>
   </w:num>
-  <w:num w:numId="18">
+  <w:num w:numId="18" w16cid:durableId="572395740">
     <w:abstractNumId w:val="2"/>
   </w:num>
-  <w:num w:numId="19">
+  <w:num w:numId="19" w16cid:durableId="170223289">
     <w:abstractNumId w:val="20"/>
   </w:num>
-  <w:num w:numId="20">
+  <w:num w:numId="20" w16cid:durableId="1893349055">
     <w:abstractNumId w:val="12"/>
   </w:num>
-  <w:num w:numId="21">
+  <w:num w:numId="21" w16cid:durableId="1958565461">
     <w:abstractNumId w:val="16"/>
   </w:num>
-  <w:num w:numId="22">
+  <w:num w:numId="22" w16cid:durableId="1621718023">
     <w:abstractNumId w:val="5"/>
   </w:num>
-  <w:num w:numId="23">
+  <w:num w:numId="23" w16cid:durableId="1640919877">
     <w:abstractNumId w:val="23"/>
   </w:num>
-  <w:num w:numId="24">
+  <w:num w:numId="24" w16cid:durableId="2062778031">
     <w:abstractNumId w:val="25"/>
   </w:num>
-  <w:num w:numId="25">
+  <w:num w:numId="25" w16cid:durableId="1628514105">
     <w:abstractNumId w:val="28"/>
   </w:num>
-  <w:num w:numId="26">
+  <w:num w:numId="26" w16cid:durableId="1476869935">
     <w:abstractNumId w:val="3"/>
   </w:num>
-  <w:num w:numId="27">
+  <w:num w:numId="27" w16cid:durableId="1872061980">
     <w:abstractNumId w:val="15"/>
   </w:num>
-  <w:num w:numId="28">
+  <w:num w:numId="28" w16cid:durableId="402679404">
     <w:abstractNumId w:val="29"/>
   </w:num>
-  <w:num w:numId="29">
+  <w:num w:numId="29" w16cid:durableId="338507753">
     <w:abstractNumId w:val="35"/>
   </w:num>
-  <w:num w:numId="30">
+  <w:num w:numId="30" w16cid:durableId="714089105">
     <w:abstractNumId w:val="32"/>
   </w:num>
-  <w:num w:numId="31">
+  <w:num w:numId="31" w16cid:durableId="1944074992">
     <w:abstractNumId w:val="24"/>
   </w:num>
-  <w:num w:numId="32">
+  <w:num w:numId="32" w16cid:durableId="921715452">
     <w:abstractNumId w:val="34"/>
   </w:num>
-  <w:num w:numId="33">
+  <w:num w:numId="33" w16cid:durableId="877279597">
     <w:abstractNumId w:val="4"/>
   </w:num>
-  <w:num w:numId="34">
+  <w:num w:numId="34" w16cid:durableId="216670431">
     <w:abstractNumId w:val="9"/>
   </w:num>
-  <w:num w:numId="35">
+  <w:num w:numId="35" w16cid:durableId="189606889">
     <w:abstractNumId w:val="0"/>
   </w:num>
-  <w:num w:numId="36">
+  <w:num w:numId="36" w16cid:durableId="1276211650">
     <w:abstractNumId w:val="10"/>
   </w:num>
-  <w:num w:numId="37">
+  <w:num w:numId="37" w16cid:durableId="566258765">
     <w:abstractNumId w:val="36"/>
   </w:num>
 </w:numbering>
 </file>
 
 <file path=word/styles.xml><?xml version="1.0" encoding="utf-8"?>
-<w:styles xmlns:mc="http://schemas.openxmlformats.org/markup-compatibility/2006" xmlns:r="http://schemas.openxmlformats.org/officeDocument/2006/relationships" xmlns:w="http://schemas.openxmlformats.org/wordprocessingml/2006/main" xmlns:w14="http://schemas.microsoft.com/office/word/2010/wordml" xmlns:w15="http://schemas.microsoft.com/office/word/2012/wordml" xmlns:w16se="http://schemas.microsoft.com/office/word/2015/wordml/symex" mc:Ignorable="w14 w15 w16se">
+<w:styles xmlns:mc="http://schemas.openxmlformats.org/markup-compatibility/2006" xmlns:r="http://schemas.openxmlformats.org/officeDocument/2006/relationships" xmlns:w="http://schemas.openxmlformats.org/wordprocessingml/2006/main" xmlns:w14="http://schemas.microsoft.com/office/word/2010/wordml" xmlns:w15="http://schemas.microsoft.com/office/word/2012/wordml" xmlns:w16cex="http://schemas.microsoft.com/office/word/2018/wordml/cex" xmlns:w16cid="http://schemas.microsoft.com/office/word/2016/wordml/cid" xmlns:w16="http://schemas.microsoft.com/office/word/2018/wordml" xmlns:w16du="http://schemas.microsoft.com/office/word/2023/wordml/word16du" xmlns:w16sdtdh="http://schemas.microsoft.com/office/word/2020/wordml/sdtdatahash" xmlns:w16se="http://schemas.microsoft.com/office/word/2015/wordml/symex" mc:Ignorable="w14 w15 w16se w16cid w16 w16cex w16sdtdh w16du">
   <w:docDefaults>
     <w:rPrDefault>
       <w:rPr>
@@ -7880,7 +7853,7 @@
     </w:rPrDefault>
     <w:pPrDefault/>
   </w:docDefaults>
-  <w:latentStyles w:defLockedState="0" w:defUIPriority="99" w:defSemiHidden="0" w:defUnhideWhenUsed="0" w:defQFormat="0" w:count="371">
+  <w:latentStyles w:defLockedState="0" w:defUIPriority="99" w:defSemiHidden="0" w:defUnhideWhenUsed="0" w:defQFormat="0" w:count="376">
     <w:lsdException w:name="Normal" w:uiPriority="0" w:qFormat="1"/>
     <w:lsdException w:name="heading 1" w:uiPriority="9" w:qFormat="1"/>
     <w:lsdException w:name="heading 2" w:semiHidden="1" w:uiPriority="9" w:unhideWhenUsed="1" w:qFormat="1"/>
@@ -8252,6 +8225,11 @@
     <w:lsdException w:name="List Table 5 Dark Accent 6" w:uiPriority="50"/>
     <w:lsdException w:name="List Table 6 Colorful Accent 6" w:uiPriority="51"/>
     <w:lsdException w:name="List Table 7 Colorful Accent 6" w:uiPriority="52"/>
+    <w:lsdException w:name="Mention" w:semiHidden="1" w:unhideWhenUsed="1"/>
+    <w:lsdException w:name="Smart Hyperlink" w:semiHidden="1" w:unhideWhenUsed="1"/>
+    <w:lsdException w:name="Hashtag" w:semiHidden="1" w:unhideWhenUsed="1"/>
+    <w:lsdException w:name="Unresolved Mention" w:semiHidden="1" w:unhideWhenUsed="1"/>
+    <w:lsdException w:name="Smart Link" w:semiHidden="1" w:unhideWhenUsed="1"/>
   </w:latentStyles>
   <w:style w:type="paragraph" w:default="1" w:styleId="Normal">
     <w:name w:val="Normal"/>
@@ -8456,6 +8434,7 @@
   <w:style w:type="character" w:default="1" w:styleId="DefaultParagraphFont">
     <w:name w:val="Default Paragraph Font"/>
     <w:uiPriority w:val="1"/>
+    <w:semiHidden/>
     <w:unhideWhenUsed/>
   </w:style>
   <w:style w:type="table" w:default="1" w:styleId="TableNormal">
@@ -8906,6 +8885,50 @@
       <w:rFonts w:ascii="Times New Roman" w:hAnsi="Times New Roman" w:cs="Times New Roman"/>
     </w:rPr>
   </w:style>
+  <w:style w:type="paragraph" w:styleId="TOCHeading">
+    <w:name w:val="TOC Heading"/>
+    <w:basedOn w:val="Heading1"/>
+    <w:next w:val="Normal"/>
+    <w:uiPriority w:val="39"/>
+    <w:unhideWhenUsed/>
+    <w:qFormat/>
+    <w:rsid w:val="00FE576D"/>
+    <w:pPr>
+      <w:spacing w:before="240" w:after="0" w:line="259" w:lineRule="auto"/>
+      <w:outlineLvl w:val="9"/>
+    </w:pPr>
+    <w:rPr>
+      <w:kern w:val="0"/>
+      <w:sz w:val="32"/>
+      <w:szCs w:val="32"/>
+      <w:lang w:val="en-US"/>
+      <w14:ligatures w14:val="none"/>
+    </w:rPr>
+  </w:style>
+  <w:style w:type="paragraph" w:styleId="TOC2">
+    <w:name w:val="toc 2"/>
+    <w:basedOn w:val="Normal"/>
+    <w:next w:val="Normal"/>
+    <w:autoRedefine/>
+    <w:uiPriority w:val="39"/>
+    <w:unhideWhenUsed/>
+    <w:rsid w:val="00FE576D"/>
+    <w:pPr>
+      <w:spacing w:after="100"/>
+      <w:ind w:left="240"/>
+    </w:pPr>
+  </w:style>
+  <w:style w:type="character" w:styleId="Hyperlink">
+    <w:name w:val="Hyperlink"/>
+    <w:basedOn w:val="DefaultParagraphFont"/>
+    <w:uiPriority w:val="99"/>
+    <w:unhideWhenUsed/>
+    <w:rsid w:val="00FE576D"/>
+    <w:rPr>
+      <w:color w:val="467886" w:themeColor="hyperlink"/>
+      <w:u w:val="single"/>
+    </w:rPr>
+  </w:style>
 </w:styles>
 </file>
 
@@ -9202,4 +9225,16 @@
     </a:ext>
   </a:extLst>
 </a:theme>
+</file>
+
+<file path=customXml/item1.xml><?xml version="1.0" encoding="utf-8"?>
+<b:Sources xmlns:b="http://schemas.openxmlformats.org/officeDocument/2006/bibliography" xmlns="http://schemas.openxmlformats.org/officeDocument/2006/bibliography" SelectedStyle="\APASixthEditionOfficeOnline.xsl" StyleName="APA" Version="6"/>
+</file>
+
+<file path=customXml/itemProps1.xml><?xml version="1.0" encoding="utf-8"?>
+<ds:datastoreItem xmlns:ds="http://schemas.openxmlformats.org/officeDocument/2006/customXml" ds:itemID="{4905C01D-4619-46E5-9A7F-FC950C826FA2}">
+  <ds:schemaRefs>
+    <ds:schemaRef ds:uri="http://schemas.openxmlformats.org/officeDocument/2006/bibliography"/>
+  </ds:schemaRefs>
+</ds:datastoreItem>
 </file>
</xml_diff>

<commit_message>
Working on Table of Content
</commit_message>
<xml_diff>
--- a/A78_Final report_2.12.24-2.docx
+++ b/A78_Final report_2.12.24-2.docx
@@ -327,6 +327,7 @@
         </w:rPr>
         <w:t xml:space="preserve">Group </w:t>
       </w:r>
+      <w:proofErr w:type="gramStart"/>
       <w:r>
         <w:rPr>
           <w:rFonts w:ascii="Times New Roman" w:eastAsia="Times New Roman" w:hAnsi="Times New Roman" w:cs="Times New Roman"/>
@@ -343,7 +344,14 @@
         <w:rPr>
           <w:rFonts w:ascii="Times New Roman" w:eastAsia="Times New Roman" w:hAnsi="Times New Roman" w:cs="Times New Roman"/>
         </w:rPr>
-        <w:t>A78</w:t>
+        <w:t>A</w:t>
+      </w:r>
+      <w:proofErr w:type="gramEnd"/>
+      <w:r>
+        <w:rPr>
+          <w:rFonts w:ascii="Times New Roman" w:eastAsia="Times New Roman" w:hAnsi="Times New Roman" w:cs="Times New Roman"/>
+        </w:rPr>
+        <w:t>78</w:t>
       </w:r>
     </w:p>
     <w:p>
@@ -701,32 +709,54 @@
     <w:p>
       <w:pPr>
         <w:jc w:val="center"/>
-        <w:rPr>
-          <w:rFonts w:ascii="Times New Roman" w:eastAsia="Times New Roman" w:hAnsi="Times New Roman" w:cs="Times New Roman"/>
-          <w:i/>
-          <w:highlight w:val="yellow"/>
-        </w:rPr>
-      </w:pPr>
-      <w:r>
-        <w:rPr>
-          <w:rFonts w:ascii="Times New Roman" w:eastAsia="Times New Roman" w:hAnsi="Times New Roman" w:cs="Times New Roman"/>
-        </w:rPr>
-        <w:t>Table of Contents</w:t>
-      </w:r>
-      <w:r>
-        <w:rPr>
-          <w:rFonts w:ascii="Times New Roman" w:eastAsia="Times New Roman" w:hAnsi="Times New Roman" w:cs="Times New Roman"/>
-        </w:rPr>
-        <w:t xml:space="preserve"> </w:t>
-      </w:r>
-      <w:r>
         <w:rPr>
           <w:rFonts w:ascii="Times New Roman" w:eastAsia="Times New Roman" w:hAnsi="Times New Roman" w:cs="Times New Roman"/>
           <w:i/>
           <w:iCs/>
           <w:highlight w:val="yellow"/>
         </w:rPr>
+      </w:pPr>
+      <w:r>
+        <w:rPr>
+          <w:rFonts w:ascii="Times New Roman" w:eastAsia="Times New Roman" w:hAnsi="Times New Roman" w:cs="Times New Roman"/>
+        </w:rPr>
+        <w:t>Table of Contents</w:t>
+      </w:r>
+      <w:r>
+        <w:rPr>
+          <w:rFonts w:ascii="Times New Roman" w:eastAsia="Times New Roman" w:hAnsi="Times New Roman" w:cs="Times New Roman"/>
+        </w:rPr>
+        <w:t xml:space="preserve"> </w:t>
+      </w:r>
+      <w:r>
+        <w:rPr>
+          <w:rFonts w:ascii="Times New Roman" w:eastAsia="Times New Roman" w:hAnsi="Times New Roman" w:cs="Times New Roman"/>
+          <w:i/>
+          <w:iCs/>
+          <w:highlight w:val="yellow"/>
+        </w:rPr>
         <w:t>add page numbers here</w:t>
+      </w:r>
+    </w:p>
+    <w:p>
+      <w:pPr>
+        <w:jc w:val="center"/>
+        <w:rPr>
+          <w:rFonts w:ascii="Times New Roman" w:eastAsia="Times New Roman" w:hAnsi="Times New Roman" w:cs="Times New Roman"/>
+          <w:i/>
+          <w:color w:val="FF0000"/>
+          <w:highlight w:val="yellow"/>
+        </w:rPr>
+      </w:pPr>
+      <w:r>
+        <w:rPr>
+          <w:rFonts w:ascii="Times New Roman" w:eastAsia="Times New Roman" w:hAnsi="Times New Roman" w:cs="Times New Roman"/>
+          <w:i/>
+          <w:iCs/>
+          <w:color w:val="FF0000"/>
+          <w:highlight w:val="yellow"/>
+        </w:rPr>
+        <w:t>Working on Table of Content 4-1-24-4:22</w:t>
       </w:r>
     </w:p>
     <w:p>
@@ -2344,16 +2374,26 @@
           <w:highlight w:val="green"/>
         </w:rPr>
         <w:lastRenderedPageBreak/>
-        <w:t>The plots reveal significant socio-economic patterns: states show varying poverty rates, with some regions experiencing higher disparities. Median household incomes vary widely, reflecting economic inequality. Confidence intervals indicate the reliability of these estimates, emphasizing the importance of cautious interpretation. Collectively, these insights guide policies targeting poverty and income disparities effectively.</w:t>
-      </w:r>
+        <w:t xml:space="preserve">The plots reveal significant socio-economic patterns: states show varying poverty rates, with some regions experiencing higher disparities. Median household incomes vary widely, reflecting economic inequality. Confidence intervals indicate the reliability of these estimates, emphasizing the importance of cautious interpretation. Collectively, these insights guide policies targeting poverty and income disparities </w:t>
+      </w:r>
+      <w:proofErr w:type="gramStart"/>
       <w:r>
         <w:rPr>
           <w:rFonts w:ascii="Times New Roman" w:eastAsia="Times New Roman" w:hAnsi="Times New Roman" w:cs="Times New Roman"/>
           <w:iCs/>
           <w:highlight w:val="green"/>
         </w:rPr>
+        <w:t>effectively.</w:t>
+      </w:r>
+      <w:r>
+        <w:rPr>
+          <w:rFonts w:ascii="Times New Roman" w:eastAsia="Times New Roman" w:hAnsi="Times New Roman" w:cs="Times New Roman"/>
+          <w:iCs/>
+          <w:highlight w:val="green"/>
+        </w:rPr>
         <w:t>.</w:t>
       </w:r>
+      <w:proofErr w:type="gramEnd"/>
     </w:p>
     <w:p>
       <w:pPr>
@@ -3511,11 +3551,19 @@
           <w:rFonts w:ascii="Times New Roman" w:eastAsia="Times New Roman" w:hAnsi="Times New Roman" w:cs="Times New Roman"/>
         </w:rPr>
       </w:pPr>
-      <w:r>
-        <w:rPr>
-          <w:rFonts w:ascii="Times New Roman" w:eastAsia="Times New Roman" w:hAnsi="Times New Roman" w:cs="Times New Roman"/>
-        </w:rPr>
-        <w:t xml:space="preserve">Analysis.R code with the appropriate statistics to test the hypotheses. </w:t>
+      <w:proofErr w:type="spellStart"/>
+      <w:r>
+        <w:rPr>
+          <w:rFonts w:ascii="Times New Roman" w:eastAsia="Times New Roman" w:hAnsi="Times New Roman" w:cs="Times New Roman"/>
+        </w:rPr>
+        <w:t>Analysis.R</w:t>
+      </w:r>
+      <w:proofErr w:type="spellEnd"/>
+      <w:r>
+        <w:rPr>
+          <w:rFonts w:ascii="Times New Roman" w:eastAsia="Times New Roman" w:hAnsi="Times New Roman" w:cs="Times New Roman"/>
+        </w:rPr>
+        <w:t xml:space="preserve"> code with the appropriate statistics to test the hypotheses. </w:t>
       </w:r>
     </w:p>
     <w:p>

</xml_diff>

<commit_message>
visualization and evaluation section raw content
</commit_message>
<xml_diff>
--- a/A78_Final report_2.12.24-2.docx
+++ b/A78_Final report_2.12.24-2.docx
@@ -1,6 +1,6 @@
 
 <file path=word/document.xml><?xml version="1.0" encoding="utf-8"?>
-<w:document xmlns:wpc="http://schemas.microsoft.com/office/word/2010/wordprocessingCanvas" xmlns:cx="http://schemas.microsoft.com/office/drawing/2014/chartex" xmlns:cx1="http://schemas.microsoft.com/office/drawing/2015/9/8/chartex" xmlns:cx2="http://schemas.microsoft.com/office/drawing/2015/10/21/chartex" xmlns:cx3="http://schemas.microsoft.com/office/drawing/2016/5/9/chartex" xmlns:cx4="http://schemas.microsoft.com/office/drawing/2016/5/10/chartex" xmlns:cx5="http://schemas.microsoft.com/office/drawing/2016/5/11/chartex" xmlns:cx6="http://schemas.microsoft.com/office/drawing/2016/5/12/chartex" xmlns:cx7="http://schemas.microsoft.com/office/drawing/2016/5/13/chartex" xmlns:cx8="http://schemas.microsoft.com/office/drawing/2016/5/14/chartex" xmlns:mc="http://schemas.openxmlformats.org/markup-compatibility/2006" xmlns:aink="http://schemas.microsoft.com/office/drawing/2016/ink" xmlns:am3d="http://schemas.microsoft.com/office/drawing/2017/model3d" xmlns:o="urn:schemas-microsoft-com:office:office" xmlns:oel="http://schemas.microsoft.com/office/2019/extlst" xmlns:r="http://schemas.openxmlformats.org/officeDocument/2006/relationships" xmlns:m="http://schemas.openxmlformats.org/officeDocument/2006/math" xmlns:v="urn:schemas-microsoft-com:vml" xmlns:wp14="http://schemas.microsoft.com/office/word/2010/wordprocessingDrawing" xmlns:wp="http://schemas.openxmlformats.org/drawingml/2006/wordprocessingDrawing" xmlns:w10="urn:schemas-microsoft-com:office:word" xmlns:w="http://schemas.openxmlformats.org/wordprocessingml/2006/main" xmlns:w14="http://schemas.microsoft.com/office/word/2010/wordml" xmlns:w15="http://schemas.microsoft.com/office/word/2012/wordml" xmlns:w16cex="http://schemas.microsoft.com/office/word/2018/wordml/cex" xmlns:w16cid="http://schemas.microsoft.com/office/word/2016/wordml/cid" xmlns:w16="http://schemas.microsoft.com/office/word/2018/wordml" xmlns:w16du="http://schemas.microsoft.com/office/word/2023/wordml/word16du" xmlns:w16sdtdh="http://schemas.microsoft.com/office/word/2020/wordml/sdtdatahash" xmlns:w16se="http://schemas.microsoft.com/office/word/2015/wordml/symex" xmlns:wpg="http://schemas.microsoft.com/office/word/2010/wordprocessingGroup" xmlns:wpi="http://schemas.microsoft.com/office/word/2010/wordprocessingInk" xmlns:wne="http://schemas.microsoft.com/office/word/2006/wordml" xmlns:wps="http://schemas.microsoft.com/office/word/2010/wordprocessingShape" mc:Ignorable="w14 w15 w16se w16cid w16 w16cex w16sdtdh w16du wp14">
+<w:document xmlns:wpc="http://schemas.microsoft.com/office/word/2010/wordprocessingCanvas" xmlns:cx="http://schemas.microsoft.com/office/drawing/2014/chartex" xmlns:cx1="http://schemas.microsoft.com/office/drawing/2015/9/8/chartex" xmlns:mc="http://schemas.openxmlformats.org/markup-compatibility/2006" xmlns:o="urn:schemas-microsoft-com:office:office" xmlns:r="http://schemas.openxmlformats.org/officeDocument/2006/relationships" xmlns:m="http://schemas.openxmlformats.org/officeDocument/2006/math" xmlns:v="urn:schemas-microsoft-com:vml" xmlns:wp14="http://schemas.microsoft.com/office/word/2010/wordprocessingDrawing" xmlns:wp="http://schemas.openxmlformats.org/drawingml/2006/wordprocessingDrawing" xmlns:w10="urn:schemas-microsoft-com:office:word" xmlns:w="http://schemas.openxmlformats.org/wordprocessingml/2006/main" xmlns:w14="http://schemas.microsoft.com/office/word/2010/wordml" xmlns:w15="http://schemas.microsoft.com/office/word/2012/wordml" xmlns:w16se="http://schemas.microsoft.com/office/word/2015/wordml/symex" xmlns:wpg="http://schemas.microsoft.com/office/word/2010/wordprocessingGroup" xmlns:wpi="http://schemas.microsoft.com/office/word/2010/wordprocessingInk" xmlns:wne="http://schemas.microsoft.com/office/word/2006/wordml" xmlns:wps="http://schemas.microsoft.com/office/word/2010/wordprocessingShape" mc:Ignorable="w14 w15 w16se wp14">
   <w:body>
     <w:p>
       <w:pPr>
@@ -712,51 +712,29 @@
         <w:rPr>
           <w:rFonts w:ascii="Times New Roman" w:eastAsia="Times New Roman" w:hAnsi="Times New Roman" w:cs="Times New Roman"/>
           <w:i/>
+          <w:highlight w:val="yellow"/>
+        </w:rPr>
+      </w:pPr>
+      <w:r>
+        <w:rPr>
+          <w:rFonts w:ascii="Times New Roman" w:eastAsia="Times New Roman" w:hAnsi="Times New Roman" w:cs="Times New Roman"/>
+        </w:rPr>
+        <w:t>Table of Contents</w:t>
+      </w:r>
+      <w:r>
+        <w:rPr>
+          <w:rFonts w:ascii="Times New Roman" w:eastAsia="Times New Roman" w:hAnsi="Times New Roman" w:cs="Times New Roman"/>
+        </w:rPr>
+        <w:t xml:space="preserve"> </w:t>
+      </w:r>
+      <w:r>
+        <w:rPr>
+          <w:rFonts w:ascii="Times New Roman" w:eastAsia="Times New Roman" w:hAnsi="Times New Roman" w:cs="Times New Roman"/>
+          <w:i/>
           <w:iCs/>
           <w:highlight w:val="yellow"/>
         </w:rPr>
-      </w:pPr>
-      <w:r>
-        <w:rPr>
-          <w:rFonts w:ascii="Times New Roman" w:eastAsia="Times New Roman" w:hAnsi="Times New Roman" w:cs="Times New Roman"/>
-        </w:rPr>
-        <w:t>Table of Contents</w:t>
-      </w:r>
-      <w:r>
-        <w:rPr>
-          <w:rFonts w:ascii="Times New Roman" w:eastAsia="Times New Roman" w:hAnsi="Times New Roman" w:cs="Times New Roman"/>
-        </w:rPr>
-        <w:t xml:space="preserve"> </w:t>
-      </w:r>
-      <w:r>
-        <w:rPr>
-          <w:rFonts w:ascii="Times New Roman" w:eastAsia="Times New Roman" w:hAnsi="Times New Roman" w:cs="Times New Roman"/>
-          <w:i/>
-          <w:iCs/>
-          <w:highlight w:val="yellow"/>
-        </w:rPr>
         <w:t>add page numbers here</w:t>
-      </w:r>
-    </w:p>
-    <w:p>
-      <w:pPr>
-        <w:jc w:val="center"/>
-        <w:rPr>
-          <w:rFonts w:ascii="Times New Roman" w:eastAsia="Times New Roman" w:hAnsi="Times New Roman" w:cs="Times New Roman"/>
-          <w:i/>
-          <w:color w:val="FF0000"/>
-          <w:highlight w:val="yellow"/>
-        </w:rPr>
-      </w:pPr>
-      <w:r>
-        <w:rPr>
-          <w:rFonts w:ascii="Times New Roman" w:eastAsia="Times New Roman" w:hAnsi="Times New Roman" w:cs="Times New Roman"/>
-          <w:i/>
-          <w:iCs/>
-          <w:color w:val="FF0000"/>
-          <w:highlight w:val="yellow"/>
-        </w:rPr>
-        <w:t>Working on Table of Content 4-1-24-4:22</w:t>
       </w:r>
     </w:p>
     <w:p>
@@ -2174,10 +2152,10 @@
           <w:lang w:val="en-US"/>
         </w:rPr>
         <w:drawing>
-          <wp:inline distT="0" distB="0" distL="0" distR="0" wp14:anchorId="33A5616A" wp14:editId="7E651016">
-            <wp:extent cx="4616450" cy="2187520"/>
-            <wp:effectExtent l="0" t="0" r="0" b="3810"/>
-            <wp:docPr id="1146132511" name="Picture 1" descr="A graph with a red line and blue dots"/>
+          <wp:inline distT="0" distB="0" distL="0" distR="0" wp14:anchorId="1B9D368E" wp14:editId="6158DC69">
+            <wp:extent cx="4393875" cy="3295650"/>
+            <wp:effectExtent l="0" t="0" r="6985" b="0"/>
+            <wp:docPr id="1" name="Picture 1"/>
             <wp:cNvGraphicFramePr>
               <a:graphicFrameLocks xmlns:a="http://schemas.openxmlformats.org/drawingml/2006/main" noChangeAspect="1"/>
             </wp:cNvGraphicFramePr>
@@ -2185,11 +2163,11 @@
               <a:graphicData uri="http://schemas.openxmlformats.org/drawingml/2006/picture">
                 <pic:pic xmlns:pic="http://schemas.openxmlformats.org/drawingml/2006/picture">
                   <pic:nvPicPr>
-                    <pic:cNvPr id="1146132511" name="Picture 1" descr="A graph with a red line and blue dots"/>
+                    <pic:cNvPr id="1" name="appropriate_plot.png"/>
                     <pic:cNvPicPr/>
                   </pic:nvPicPr>
                   <pic:blipFill>
-                    <a:blip r:embed="rId8">
+                    <a:blip r:embed="rId8" cstate="print">
                       <a:extLst>
                         <a:ext uri="{28A0092B-C50C-407E-A947-70E740481C1C}">
                           <a14:useLocalDpi xmlns:a14="http://schemas.microsoft.com/office/drawing/2010/main" val="0"/>
@@ -2203,7 +2181,7 @@
                   <pic:spPr>
                     <a:xfrm>
                       <a:off x="0" y="0"/>
-                      <a:ext cx="4647318" cy="2202147"/>
+                      <a:ext cx="4395096" cy="3296566"/>
                     </a:xfrm>
                     <a:prstGeom prst="rect">
                       <a:avLst/>
@@ -2291,7 +2269,17 @@
           <w:highlight w:val="green"/>
           <w:lang w:val="en-US"/>
         </w:rPr>
-        <w:t>Each plot serves a specific purpose: Poverty estimates by state reveal regional disparities, aiding targeted policymaking. Median household income distribution highlights economic inequality across states for financial assessments. Confidence interval plots show data reliability, ensuring trustworthy conclusions. Collectively, these plots deepen understanding of socio-economic conditions and inform resource allocation</w:t>
+        <w:t xml:space="preserve">Each plot serves a specific purpose: Poverty estimates by state reveal regional disparities, aiding targeted policymaking. Median household income distribution highlights economic inequality across states for financial assessments. Confidence interval plots show data reliability, </w:t>
+      </w:r>
+      <w:r>
+        <w:rPr>
+          <w:rFonts w:ascii="Times New Roman" w:eastAsia="Times New Roman" w:hAnsi="Times New Roman" w:cs="Times New Roman"/>
+          <w:iCs/>
+          <w:highlight w:val="green"/>
+          <w:lang w:val="en-US"/>
+        </w:rPr>
+        <w:lastRenderedPageBreak/>
+        <w:t>ensuring trustworthy conclusions. Collectively, these plots deepen understanding of socio-economic conditions and inform resource allocation</w:t>
       </w:r>
       <w:r>
         <w:rPr>
@@ -2373,7 +2361,6 @@
           <w:iCs/>
           <w:highlight w:val="green"/>
         </w:rPr>
-        <w:lastRenderedPageBreak/>
         <w:t xml:space="preserve">The plots reveal significant socio-economic patterns: states show varying poverty rates, with some regions experiencing higher disparities. Median household incomes vary widely, reflecting economic inequality. Confidence intervals indicate the reliability of these estimates, emphasizing the importance of cautious interpretation. Collectively, these insights guide policies targeting poverty and income disparities </w:t>
       </w:r>
       <w:proofErr w:type="gramStart"/>
@@ -2497,8 +2484,9 @@
           <w:iCs/>
           <w:highlight w:val="yellow"/>
         </w:rPr>
-        <w:t>E</w:t>
-      </w:r>
+        <w:t xml:space="preserve">The Pearson correlation test was used to assess the relationship between poverty percentage (all ages) and median household income, yielding </w:t>
+      </w:r>
+      <w:proofErr w:type="gramStart"/>
       <w:r>
         <w:rPr>
           <w:rFonts w:ascii="Times New Roman" w:eastAsia="Times New Roman" w:hAnsi="Times New Roman" w:cs="Times New Roman"/>
@@ -2506,8 +2494,9 @@
           <w:iCs/>
           <w:highlight w:val="yellow"/>
         </w:rPr>
-        <w:t xml:space="preserve">xplain the choice of </w:t>
-      </w:r>
+        <w:t>( r</w:t>
+      </w:r>
+      <w:proofErr w:type="gramEnd"/>
       <w:r>
         <w:rPr>
           <w:rFonts w:ascii="Times New Roman" w:eastAsia="Times New Roman" w:hAnsi="Times New Roman" w:cs="Times New Roman"/>
@@ -2515,8 +2504,9 @@
           <w:iCs/>
           <w:highlight w:val="yellow"/>
         </w:rPr>
-        <w:t xml:space="preserve">the </w:t>
-      </w:r>
+        <w:t xml:space="preserve"> = 0.08 ) (p = 0.571), indicating no significant correlation. This test was chosen because both variables are continuous, and the research question focuses on their linear association. The test is appropriate as the data meet assumptions, but the high p-value suggests no meaningful linear relationship between the variables in this </w:t>
+      </w:r>
+      <w:proofErr w:type="gramStart"/>
       <w:r>
         <w:rPr>
           <w:rFonts w:ascii="Times New Roman" w:eastAsia="Times New Roman" w:hAnsi="Times New Roman" w:cs="Times New Roman"/>
@@ -2524,40 +2514,18 @@
           <w:iCs/>
           <w:highlight w:val="yellow"/>
         </w:rPr>
-        <w:t>test.</w:t>
-      </w:r>
-      <w:r>
-        <w:rPr>
-          <w:rFonts w:ascii="Times New Roman" w:eastAsia="Times New Roman" w:hAnsi="Times New Roman" w:cs="Times New Roman"/>
-          <w:i/>
-          <w:iCs/>
-        </w:rPr>
-        <w:t xml:space="preserve"> </w:t>
-      </w:r>
-    </w:p>
-    <w:p>
-      <w:pPr>
-        <w:pStyle w:val="ListParagraph"/>
-        <w:numPr>
-          <w:ilvl w:val="0"/>
-          <w:numId w:val="20"/>
-        </w:numPr>
+        <w:t>dataset.</w:t>
+      </w:r>
+      <w:r>
         <w:rPr>
           <w:rFonts w:ascii="Times New Roman" w:eastAsia="Times New Roman" w:hAnsi="Times New Roman" w:cs="Times New Roman"/>
           <w:i/>
           <w:iCs/>
           <w:highlight w:val="yellow"/>
         </w:rPr>
-      </w:pPr>
-      <w:r>
-        <w:rPr>
-          <w:rFonts w:ascii="Times New Roman" w:eastAsia="Times New Roman" w:hAnsi="Times New Roman" w:cs="Times New Roman"/>
-          <w:i/>
-          <w:iCs/>
-          <w:highlight w:val="yellow"/>
-        </w:rPr>
-        <w:t>Make sure the test is appropriate for the RQ and data.</w:t>
-      </w:r>
+        <w:t>.</w:t>
+      </w:r>
+      <w:proofErr w:type="gramEnd"/>
     </w:p>
     <w:p>
       <w:pPr>
@@ -2575,7 +2543,6 @@
           <w:ilvl w:val="1"/>
           <w:numId w:val="32"/>
         </w:numPr>
-        <w:ind w:hanging="720"/>
         <w:rPr>
           <w:rFonts w:ascii="Times New Roman" w:eastAsia="Times New Roman" w:hAnsi="Times New Roman" w:cs="Times New Roman"/>
           <w:i/>
@@ -2625,6 +2592,20 @@
           <w:highlight w:val="yellow"/>
         </w:rPr>
         <w:t>(interpret the results)</w:t>
+      </w:r>
+      <w:r>
+        <w:t xml:space="preserve"> </w:t>
+      </w:r>
+      <w:r>
+        <w:t>The null hypothesis, which states that there is no linear correlation between poverty percentage (all ages) and median household income, is **not rejected** based on the p-value of 0.571. This indicates that the data do not provide sufficient evidence to conclude a statistically significant relationship between the variables. The weak correlation (</w:t>
+      </w:r>
+      <w:proofErr w:type="gramStart"/>
+      <w:r>
+        <w:t>\( r</w:t>
+      </w:r>
+      <w:proofErr w:type="gramEnd"/>
+      <w:r>
+        <w:t xml:space="preserve"> = 0.08 \)) suggests no meaningful linear association. Practically, this implies that changes in median household income may not strongly influence poverty percentage in this dataset. Other factors or nonlinear relationships may better explain variations in poverty rates.</w:t>
       </w:r>
     </w:p>
     <w:p>
@@ -2666,7 +2647,6 @@
           <w:ilvl w:val="1"/>
           <w:numId w:val="32"/>
         </w:numPr>
-        <w:ind w:hanging="720"/>
         <w:rPr>
           <w:rFonts w:ascii="Times New Roman" w:eastAsia="Times New Roman" w:hAnsi="Times New Roman" w:cs="Times New Roman"/>
         </w:rPr>
@@ -2690,6 +2670,22 @@
           <w:bCs/>
         </w:rPr>
         <w:t>(75 words)</w:t>
+      </w:r>
+      <w:r>
+        <w:rPr>
+          <w:rFonts w:ascii="Times New Roman" w:eastAsia="Times New Roman" w:hAnsi="Times New Roman" w:cs="Times New Roman"/>
+          <w:b/>
+          <w:bCs/>
+        </w:rPr>
+        <w:t xml:space="preserve"> </w:t>
+      </w:r>
+      <w:r>
+        <w:rPr>
+          <w:rFonts w:ascii="Times New Roman" w:eastAsia="Times New Roman" w:hAnsi="Times New Roman" w:cs="Times New Roman"/>
+          <w:b/>
+          <w:bCs/>
+        </w:rPr>
+        <w:t>Our group successfully collaborated and utilized diverse skill sets to complete the project. Regular meetings and effective communication fostered teamwork and ensured a smooth workflow. Utilizing project management tools streamlined task allocation and progress tracking. Each member's active participation and timely completion of assigned tasks contributed to meeting deadlines. Technical skills, such as data analysis and coding, were enhanced through practical application. The constructive feedback from peers and instructors helped refine the project and improved our understanding of the subject matter.</w:t>
       </w:r>
     </w:p>
     <w:p>
@@ -2699,7 +2695,6 @@
           <w:ilvl w:val="1"/>
           <w:numId w:val="32"/>
         </w:numPr>
-        <w:ind w:hanging="720"/>
         <w:rPr>
           <w:rFonts w:ascii="Times New Roman" w:eastAsia="Times New Roman" w:hAnsi="Times New Roman" w:cs="Times New Roman"/>
         </w:rPr>
@@ -2723,6 +2718,31 @@
           <w:bCs/>
         </w:rPr>
         <w:t>(75 words)</w:t>
+      </w:r>
+      <w:r>
+        <w:rPr>
+          <w:rFonts w:ascii="Times New Roman" w:eastAsia="Times New Roman" w:hAnsi="Times New Roman" w:cs="Times New Roman"/>
+          <w:b/>
+          <w:bCs/>
+        </w:rPr>
+        <w:t xml:space="preserve"> </w:t>
+      </w:r>
+      <w:r>
+        <w:rPr>
+          <w:rFonts w:ascii="Times New Roman" w:eastAsia="Times New Roman" w:hAnsi="Times New Roman" w:cs="Times New Roman"/>
+          <w:b/>
+          <w:bCs/>
+        </w:rPr>
+        <w:t xml:space="preserve">While the group achieved its goals, certain areas require improvement. Task distribution could have been more balanced, as some members experienced a heavier workload. Miscommunication during initial stages led to minor delays in project </w:t>
+      </w:r>
+      <w:r>
+        <w:rPr>
+          <w:rFonts w:ascii="Times New Roman" w:eastAsia="Times New Roman" w:hAnsi="Times New Roman" w:cs="Times New Roman"/>
+          <w:b/>
+          <w:bCs/>
+        </w:rPr>
+        <w:lastRenderedPageBreak/>
+        <w:t>milestones. Limited familiarity with certain tools caused a learning curve that could have been mitigated with prior training. Time allocated for revisions was insufficient, affecting the refinement of final outputs. Addressing these aspects in future collaborations can enhance group efficiency and effectiveness.</w:t>
       </w:r>
     </w:p>
     <w:p>
@@ -2732,7 +2752,6 @@
           <w:ilvl w:val="1"/>
           <w:numId w:val="32"/>
         </w:numPr>
-        <w:ind w:hanging="720"/>
         <w:rPr>
           <w:rFonts w:ascii="Times New Roman" w:eastAsia="Times New Roman" w:hAnsi="Times New Roman" w:cs="Times New Roman"/>
         </w:rPr>
@@ -2749,6 +2768,20 @@
           <w:b/>
         </w:rPr>
         <w:t>50 words)</w:t>
+      </w:r>
+      <w:r>
+        <w:rPr>
+          <w:rFonts w:ascii="Times New Roman" w:eastAsia="Times New Roman" w:hAnsi="Times New Roman" w:cs="Times New Roman"/>
+          <w:b/>
+        </w:rPr>
+        <w:t xml:space="preserve"> </w:t>
+      </w:r>
+      <w:r>
+        <w:rPr>
+          <w:rFonts w:ascii="Times New Roman" w:eastAsia="Times New Roman" w:hAnsi="Times New Roman" w:cs="Times New Roman"/>
+          <w:b/>
+        </w:rPr>
+        <w:t>The group managed time efficiently, adhering to most deadlines and maintaining consistent progress. Weekly meetings ensured accountability and updates on tasks. However, occasional delays occurred due to unforeseen challenges and resource constraints. Improving contingency planning and reserving extra time for revisions can further optimize time management in future projects.</w:t>
       </w:r>
     </w:p>
     <w:p>
@@ -2758,7 +2791,6 @@
           <w:ilvl w:val="1"/>
           <w:numId w:val="32"/>
         </w:numPr>
-        <w:ind w:hanging="720"/>
         <w:rPr>
           <w:rFonts w:ascii="Times New Roman" w:eastAsia="Times New Roman" w:hAnsi="Times New Roman" w:cs="Times New Roman"/>
         </w:rPr>
@@ -2775,6 +2807,20 @@
           <w:b/>
         </w:rPr>
         <w:t>50 words)</w:t>
+      </w:r>
+      <w:r>
+        <w:rPr>
+          <w:rFonts w:ascii="Times New Roman" w:eastAsia="Times New Roman" w:hAnsi="Times New Roman" w:cs="Times New Roman"/>
+          <w:b/>
+        </w:rPr>
+        <w:t xml:space="preserve"> </w:t>
+      </w:r>
+      <w:r>
+        <w:rPr>
+          <w:rFonts w:ascii="Times New Roman" w:eastAsia="Times New Roman" w:hAnsi="Times New Roman" w:cs="Times New Roman"/>
+          <w:b/>
+        </w:rPr>
+        <w:t>The project was a success, demonstrating strong collaboration, problem-solving, and application of learned skills. It met the objectives outlined in the brief, and the final deliverables reflected substantial effort and understanding of the subject. While some improvements are needed, the overall experience was educational and fostered personal and professional growth.</w:t>
       </w:r>
     </w:p>
     <w:p>
@@ -3216,6 +3262,101 @@
         </w:rPr>
         <w:t>75 words)</w:t>
       </w:r>
+      <w:r>
+        <w:rPr>
+          <w:rFonts w:ascii="Times New Roman" w:eastAsia="Times New Roman" w:hAnsi="Times New Roman" w:cs="Times New Roman"/>
+          <w:b/>
+          <w:bCs/>
+        </w:rPr>
+        <w:t xml:space="preserve"> </w:t>
+      </w:r>
+      <w:r>
+        <w:t>The Pearson correlation test between Median Household Income and Poverty Percent (All Ages) across US states revealed a weak positive correlation (</w:t>
+      </w:r>
+      <w:r>
+        <w:rPr>
+          <w:rStyle w:val="katex-mathml"/>
+        </w:rPr>
+        <w:t>r=0.08r = 0.08</w:t>
+      </w:r>
+      <w:r>
+        <w:rPr>
+          <w:rStyle w:val="mord"/>
+        </w:rPr>
+        <w:t>r</w:t>
+      </w:r>
+      <w:r>
+        <w:rPr>
+          <w:rStyle w:val="mrel"/>
+        </w:rPr>
+        <w:t>=</w:t>
+      </w:r>
+      <w:r>
+        <w:rPr>
+          <w:rStyle w:val="mord"/>
+        </w:rPr>
+        <w:t>0.08</w:t>
+      </w:r>
+      <w:r>
+        <w:t>) that was not statistically significant (</w:t>
+      </w:r>
+      <w:r>
+        <w:rPr>
+          <w:rStyle w:val="katex-mathml"/>
+        </w:rPr>
+        <w:t>p=0.571p = 0.571</w:t>
+      </w:r>
+      <w:r>
+        <w:rPr>
+          <w:rStyle w:val="mord"/>
+        </w:rPr>
+        <w:t>p</w:t>
+      </w:r>
+      <w:r>
+        <w:rPr>
+          <w:rStyle w:val="mrel"/>
+        </w:rPr>
+        <w:t>=</w:t>
+      </w:r>
+      <w:r>
+        <w:rPr>
+          <w:rStyle w:val="mord"/>
+        </w:rPr>
+        <w:t>0.571</w:t>
+      </w:r>
+      <w:r>
+        <w:t>). The 95% confidence interval (</w:t>
+      </w:r>
+      <w:r>
+        <w:rPr>
+          <w:rStyle w:val="katex-mathml"/>
+        </w:rPr>
+        <w:t>−0.197-0.197</w:t>
+      </w:r>
+      <w:r>
+        <w:rPr>
+          <w:rStyle w:val="mord"/>
+        </w:rPr>
+        <w:t>−0.197</w:t>
+      </w:r>
+      <w:r>
+        <w:t xml:space="preserve"> to </w:t>
+      </w:r>
+      <w:r>
+        <w:rPr>
+          <w:rStyle w:val="katex-mathml"/>
+        </w:rPr>
+        <w:t>0.3460.346</w:t>
+      </w:r>
+      <w:r>
+        <w:rPr>
+          <w:rStyle w:val="mord"/>
+        </w:rPr>
+        <w:t>0.346</w:t>
+      </w:r>
+      <w:r>
+        <w:t>) includes zero, further indicating the lack of a significant relationship. These results suggest no strong linear association between income and poverty percentage at the state level, contrary to the initial hypothesis of a negative correlation</w:t>
+      </w:r>
     </w:p>
     <w:p>
       <w:pPr>
@@ -3251,70 +3392,20 @@
         </w:rPr>
         <w:t>75 words)</w:t>
       </w:r>
-    </w:p>
-    <w:p>
-      <w:pPr>
-        <w:pStyle w:val="ListParagraph"/>
-        <w:numPr>
-          <w:ilvl w:val="0"/>
-          <w:numId w:val="29"/>
-        </w:numPr>
-        <w:ind w:left="1440"/>
-        <w:rPr>
-          <w:rFonts w:ascii="Times New Roman" w:eastAsia="Times New Roman" w:hAnsi="Times New Roman" w:cs="Times New Roman"/>
-          <w:highlight w:val="yellow"/>
-        </w:rPr>
-      </w:pPr>
-      <w:r>
-        <w:rPr>
-          <w:rFonts w:ascii="Times New Roman" w:eastAsia="Times New Roman" w:hAnsi="Times New Roman" w:cs="Times New Roman"/>
-          <w:i/>
-          <w:iCs/>
-          <w:highlight w:val="yellow"/>
-        </w:rPr>
-        <w:t xml:space="preserve">Interpretation of what the results mean in terms of your RQ and the </w:t>
-      </w:r>
-      <w:r>
-        <w:rPr>
-          <w:rFonts w:ascii="Times New Roman" w:eastAsia="Times New Roman" w:hAnsi="Times New Roman" w:cs="Times New Roman"/>
-          <w:i/>
-          <w:iCs/>
-          <w:highlight w:val="yellow"/>
-        </w:rPr>
-        <w:t>e</w:t>
-      </w:r>
-      <w:r>
-        <w:rPr>
-          <w:rFonts w:ascii="Times New Roman" w:eastAsia="Times New Roman" w:hAnsi="Times New Roman" w:cs="Times New Roman"/>
-          <w:i/>
-          <w:iCs/>
-          <w:highlight w:val="yellow"/>
-        </w:rPr>
-        <w:t xml:space="preserve">ffect this may have on your population and </w:t>
-      </w:r>
-      <w:r>
-        <w:rPr>
-          <w:rFonts w:ascii="Times New Roman" w:eastAsia="Times New Roman" w:hAnsi="Times New Roman" w:cs="Times New Roman"/>
-          <w:i/>
-          <w:iCs/>
-          <w:highlight w:val="yellow"/>
-        </w:rPr>
-        <w:t xml:space="preserve">the </w:t>
-      </w:r>
-      <w:r>
-        <w:rPr>
-          <w:rFonts w:ascii="Times New Roman" w:eastAsia="Times New Roman" w:hAnsi="Times New Roman" w:cs="Times New Roman"/>
-          <w:i/>
-          <w:iCs/>
-          <w:highlight w:val="yellow"/>
-        </w:rPr>
-        <w:t>wider context of your topic.</w:t>
-      </w:r>
-      <w:r>
-        <w:rPr>
-          <w:rFonts w:ascii="Times New Roman" w:eastAsia="Times New Roman" w:hAnsi="Times New Roman" w:cs="Times New Roman"/>
+      <w:r>
+        <w:rPr>
+          <w:rFonts w:ascii="Times New Roman" w:eastAsia="Times New Roman" w:hAnsi="Times New Roman" w:cs="Times New Roman"/>
+          <w:b/>
+          <w:bCs/>
         </w:rPr>
         <w:t xml:space="preserve"> </w:t>
+      </w:r>
+      <w:r>
+        <w:t xml:space="preserve">The results indicate that there is no statistically significant correlation between Median Household Income and Poverty Percent (All Ages) across US states. This suggests that other factors may play a more critical role in determining poverty rates. For the population, this finding highlights the complexity of poverty </w:t>
+      </w:r>
+      <w:r>
+        <w:lastRenderedPageBreak/>
+        <w:t>dynamics, which cannot be solely explained by income levels. In the broader context, it underscores the need for multifaceted approaches in poverty reduction strategies, considering variables beyond income.</w:t>
       </w:r>
     </w:p>
     <w:p>
@@ -3349,6 +3440,19 @@
         </w:rPr>
         <w:t>50 words)</w:t>
       </w:r>
+      <w:r>
+        <w:rPr>
+          <w:rFonts w:ascii="Times New Roman" w:eastAsia="Times New Roman" w:hAnsi="Times New Roman" w:cs="Times New Roman"/>
+          <w:b/>
+          <w:bCs/>
+        </w:rPr>
+        <w:t xml:space="preserve"> </w:t>
+      </w:r>
+      <w:r>
+        <w:t>The study's reliance on aggregated state-level data may have masked localized relationships or trends. Future research should examine individual-level data or include additional factors such as education, employment, and policy variables. Exploring non-linear relationships or other statistical models could also provide more insights into the income-poverty dynamic.</w:t>
+      </w:r>
+      <w:bookmarkStart w:id="0" w:name="_GoBack"/>
+      <w:bookmarkEnd w:id="0"/>
     </w:p>
     <w:p>
       <w:pPr>
@@ -3709,7 +3813,7 @@
 </file>
 
 <file path=word/endnotes.xml><?xml version="1.0" encoding="utf-8"?>
-<w:endnotes xmlns:wpc="http://schemas.microsoft.com/office/word/2010/wordprocessingCanvas" xmlns:cx="http://schemas.microsoft.com/office/drawing/2014/chartex" xmlns:cx1="http://schemas.microsoft.com/office/drawing/2015/9/8/chartex" xmlns:cx2="http://schemas.microsoft.com/office/drawing/2015/10/21/chartex" xmlns:cx3="http://schemas.microsoft.com/office/drawing/2016/5/9/chartex" xmlns:cx4="http://schemas.microsoft.com/office/drawing/2016/5/10/chartex" xmlns:cx5="http://schemas.microsoft.com/office/drawing/2016/5/11/chartex" xmlns:cx6="http://schemas.microsoft.com/office/drawing/2016/5/12/chartex" xmlns:cx7="http://schemas.microsoft.com/office/drawing/2016/5/13/chartex" xmlns:cx8="http://schemas.microsoft.com/office/drawing/2016/5/14/chartex" xmlns:mc="http://schemas.openxmlformats.org/markup-compatibility/2006" xmlns:aink="http://schemas.microsoft.com/office/drawing/2016/ink" xmlns:am3d="http://schemas.microsoft.com/office/drawing/2017/model3d" xmlns:o="urn:schemas-microsoft-com:office:office" xmlns:oel="http://schemas.microsoft.com/office/2019/extlst" xmlns:r="http://schemas.openxmlformats.org/officeDocument/2006/relationships" xmlns:m="http://schemas.openxmlformats.org/officeDocument/2006/math" xmlns:v="urn:schemas-microsoft-com:vml" xmlns:wp14="http://schemas.microsoft.com/office/word/2010/wordprocessingDrawing" xmlns:wp="http://schemas.openxmlformats.org/drawingml/2006/wordprocessingDrawing" xmlns:w10="urn:schemas-microsoft-com:office:word" xmlns:w="http://schemas.openxmlformats.org/wordprocessingml/2006/main" xmlns:w14="http://schemas.microsoft.com/office/word/2010/wordml" xmlns:w15="http://schemas.microsoft.com/office/word/2012/wordml" xmlns:w16cex="http://schemas.microsoft.com/office/word/2018/wordml/cex" xmlns:w16cid="http://schemas.microsoft.com/office/word/2016/wordml/cid" xmlns:w16="http://schemas.microsoft.com/office/word/2018/wordml" xmlns:w16du="http://schemas.microsoft.com/office/word/2023/wordml/word16du" xmlns:w16sdtdh="http://schemas.microsoft.com/office/word/2020/wordml/sdtdatahash" xmlns:w16se="http://schemas.microsoft.com/office/word/2015/wordml/symex" xmlns:wpg="http://schemas.microsoft.com/office/word/2010/wordprocessingGroup" xmlns:wpi="http://schemas.microsoft.com/office/word/2010/wordprocessingInk" xmlns:wne="http://schemas.microsoft.com/office/word/2006/wordml" xmlns:wps="http://schemas.microsoft.com/office/word/2010/wordprocessingShape" mc:Ignorable="w14 w15 w16se w16cid w16 w16cex w16sdtdh w16du wp14">
+<w:endnotes xmlns:wpc="http://schemas.microsoft.com/office/word/2010/wordprocessingCanvas" xmlns:cx="http://schemas.microsoft.com/office/drawing/2014/chartex" xmlns:cx1="http://schemas.microsoft.com/office/drawing/2015/9/8/chartex" xmlns:mc="http://schemas.openxmlformats.org/markup-compatibility/2006" xmlns:o="urn:schemas-microsoft-com:office:office" xmlns:r="http://schemas.openxmlformats.org/officeDocument/2006/relationships" xmlns:m="http://schemas.openxmlformats.org/officeDocument/2006/math" xmlns:v="urn:schemas-microsoft-com:vml" xmlns:wp14="http://schemas.microsoft.com/office/word/2010/wordprocessingDrawing" xmlns:wp="http://schemas.openxmlformats.org/drawingml/2006/wordprocessingDrawing" xmlns:w10="urn:schemas-microsoft-com:office:word" xmlns:w="http://schemas.openxmlformats.org/wordprocessingml/2006/main" xmlns:w14="http://schemas.microsoft.com/office/word/2010/wordml" xmlns:w15="http://schemas.microsoft.com/office/word/2012/wordml" xmlns:w16se="http://schemas.microsoft.com/office/word/2015/wordml/symex" xmlns:wpg="http://schemas.microsoft.com/office/word/2010/wordprocessingGroup" xmlns:wpi="http://schemas.microsoft.com/office/word/2010/wordprocessingInk" xmlns:wne="http://schemas.microsoft.com/office/word/2006/wordml" xmlns:wps="http://schemas.microsoft.com/office/word/2010/wordprocessingShape" mc:Ignorable="w14 w15 w16se wp14">
   <w:endnote w:type="separator" w:id="-1">
     <w:p>
       <w:r>
@@ -3731,7 +3835,7 @@
 </file>
 
 <file path=word/footer1.xml><?xml version="1.0" encoding="utf-8"?>
-<w:ftr xmlns:wpc="http://schemas.microsoft.com/office/word/2010/wordprocessingCanvas" xmlns:cx="http://schemas.microsoft.com/office/drawing/2014/chartex" xmlns:cx1="http://schemas.microsoft.com/office/drawing/2015/9/8/chartex" xmlns:cx2="http://schemas.microsoft.com/office/drawing/2015/10/21/chartex" xmlns:cx3="http://schemas.microsoft.com/office/drawing/2016/5/9/chartex" xmlns:cx4="http://schemas.microsoft.com/office/drawing/2016/5/10/chartex" xmlns:cx5="http://schemas.microsoft.com/office/drawing/2016/5/11/chartex" xmlns:cx6="http://schemas.microsoft.com/office/drawing/2016/5/12/chartex" xmlns:cx7="http://schemas.microsoft.com/office/drawing/2016/5/13/chartex" xmlns:cx8="http://schemas.microsoft.com/office/drawing/2016/5/14/chartex" xmlns:mc="http://schemas.openxmlformats.org/markup-compatibility/2006" xmlns:aink="http://schemas.microsoft.com/office/drawing/2016/ink" xmlns:am3d="http://schemas.microsoft.com/office/drawing/2017/model3d" xmlns:o="urn:schemas-microsoft-com:office:office" xmlns:oel="http://schemas.microsoft.com/office/2019/extlst" xmlns:r="http://schemas.openxmlformats.org/officeDocument/2006/relationships" xmlns:m="http://schemas.openxmlformats.org/officeDocument/2006/math" xmlns:v="urn:schemas-microsoft-com:vml" xmlns:wp14="http://schemas.microsoft.com/office/word/2010/wordprocessingDrawing" xmlns:wp="http://schemas.openxmlformats.org/drawingml/2006/wordprocessingDrawing" xmlns:w10="urn:schemas-microsoft-com:office:word" xmlns:w="http://schemas.openxmlformats.org/wordprocessingml/2006/main" xmlns:w14="http://schemas.microsoft.com/office/word/2010/wordml" xmlns:w15="http://schemas.microsoft.com/office/word/2012/wordml" xmlns:w16cex="http://schemas.microsoft.com/office/word/2018/wordml/cex" xmlns:w16cid="http://schemas.microsoft.com/office/word/2016/wordml/cid" xmlns:w16="http://schemas.microsoft.com/office/word/2018/wordml" xmlns:w16du="http://schemas.microsoft.com/office/word/2023/wordml/word16du" xmlns:w16sdtdh="http://schemas.microsoft.com/office/word/2020/wordml/sdtdatahash" xmlns:w16se="http://schemas.microsoft.com/office/word/2015/wordml/symex" xmlns:wpg="http://schemas.microsoft.com/office/word/2010/wordprocessingGroup" xmlns:wpi="http://schemas.microsoft.com/office/word/2010/wordprocessingInk" xmlns:wne="http://schemas.microsoft.com/office/word/2006/wordml" xmlns:wps="http://schemas.microsoft.com/office/word/2010/wordprocessingShape" mc:Ignorable="w14 w15 w16se w16cid w16 w16cex w16sdtdh w16du wp14">
+<w:ftr xmlns:wpc="http://schemas.microsoft.com/office/word/2010/wordprocessingCanvas" xmlns:cx="http://schemas.microsoft.com/office/drawing/2014/chartex" xmlns:cx1="http://schemas.microsoft.com/office/drawing/2015/9/8/chartex" xmlns:mc="http://schemas.openxmlformats.org/markup-compatibility/2006" xmlns:o="urn:schemas-microsoft-com:office:office" xmlns:r="http://schemas.openxmlformats.org/officeDocument/2006/relationships" xmlns:m="http://schemas.openxmlformats.org/officeDocument/2006/math" xmlns:v="urn:schemas-microsoft-com:vml" xmlns:wp14="http://schemas.microsoft.com/office/word/2010/wordprocessingDrawing" xmlns:wp="http://schemas.openxmlformats.org/drawingml/2006/wordprocessingDrawing" xmlns:w10="urn:schemas-microsoft-com:office:word" xmlns:w="http://schemas.openxmlformats.org/wordprocessingml/2006/main" xmlns:w14="http://schemas.microsoft.com/office/word/2010/wordml" xmlns:w15="http://schemas.microsoft.com/office/word/2012/wordml" xmlns:w16se="http://schemas.microsoft.com/office/word/2015/wordml/symex" xmlns:wpg="http://schemas.microsoft.com/office/word/2010/wordprocessingGroup" xmlns:wpi="http://schemas.microsoft.com/office/word/2010/wordprocessingInk" xmlns:wne="http://schemas.microsoft.com/office/word/2006/wordml" xmlns:wps="http://schemas.microsoft.com/office/word/2010/wordprocessingShape" mc:Ignorable="w14 w15 w16se wp14">
   <w:sdt>
     <w:sdtPr>
       <w:rPr>
@@ -3743,6 +3847,11 @@
         <w:docPartUnique/>
       </w:docPartObj>
     </w:sdtPr>
+    <w:sdtEndPr>
+      <w:rPr>
+        <w:rStyle w:val="PageNumber"/>
+      </w:rPr>
+    </w:sdtEndPr>
     <w:sdtContent>
       <w:p>
         <w:pPr>
@@ -3783,7 +3892,7 @@
 </file>
 
 <file path=word/footer2.xml><?xml version="1.0" encoding="utf-8"?>
-<w:ftr xmlns:wpc="http://schemas.microsoft.com/office/word/2010/wordprocessingCanvas" xmlns:cx="http://schemas.microsoft.com/office/drawing/2014/chartex" xmlns:cx1="http://schemas.microsoft.com/office/drawing/2015/9/8/chartex" xmlns:cx2="http://schemas.microsoft.com/office/drawing/2015/10/21/chartex" xmlns:cx3="http://schemas.microsoft.com/office/drawing/2016/5/9/chartex" xmlns:cx4="http://schemas.microsoft.com/office/drawing/2016/5/10/chartex" xmlns:cx5="http://schemas.microsoft.com/office/drawing/2016/5/11/chartex" xmlns:cx6="http://schemas.microsoft.com/office/drawing/2016/5/12/chartex" xmlns:cx7="http://schemas.microsoft.com/office/drawing/2016/5/13/chartex" xmlns:cx8="http://schemas.microsoft.com/office/drawing/2016/5/14/chartex" xmlns:mc="http://schemas.openxmlformats.org/markup-compatibility/2006" xmlns:aink="http://schemas.microsoft.com/office/drawing/2016/ink" xmlns:am3d="http://schemas.microsoft.com/office/drawing/2017/model3d" xmlns:o="urn:schemas-microsoft-com:office:office" xmlns:oel="http://schemas.microsoft.com/office/2019/extlst" xmlns:r="http://schemas.openxmlformats.org/officeDocument/2006/relationships" xmlns:m="http://schemas.openxmlformats.org/officeDocument/2006/math" xmlns:v="urn:schemas-microsoft-com:vml" xmlns:wp14="http://schemas.microsoft.com/office/word/2010/wordprocessingDrawing" xmlns:wp="http://schemas.openxmlformats.org/drawingml/2006/wordprocessingDrawing" xmlns:w10="urn:schemas-microsoft-com:office:word" xmlns:w="http://schemas.openxmlformats.org/wordprocessingml/2006/main" xmlns:w14="http://schemas.microsoft.com/office/word/2010/wordml" xmlns:w15="http://schemas.microsoft.com/office/word/2012/wordml" xmlns:w16cex="http://schemas.microsoft.com/office/word/2018/wordml/cex" xmlns:w16cid="http://schemas.microsoft.com/office/word/2016/wordml/cid" xmlns:w16="http://schemas.microsoft.com/office/word/2018/wordml" xmlns:w16du="http://schemas.microsoft.com/office/word/2023/wordml/word16du" xmlns:w16sdtdh="http://schemas.microsoft.com/office/word/2020/wordml/sdtdatahash" xmlns:w16se="http://schemas.microsoft.com/office/word/2015/wordml/symex" xmlns:wpg="http://schemas.microsoft.com/office/word/2010/wordprocessingGroup" xmlns:wpi="http://schemas.microsoft.com/office/word/2010/wordprocessingInk" xmlns:wne="http://schemas.microsoft.com/office/word/2006/wordml" xmlns:wps="http://schemas.microsoft.com/office/word/2010/wordprocessingShape" mc:Ignorable="w14 w15 w16se w16cid w16 w16cex w16sdtdh w16du wp14">
+<w:ftr xmlns:wpc="http://schemas.microsoft.com/office/word/2010/wordprocessingCanvas" xmlns:cx="http://schemas.microsoft.com/office/drawing/2014/chartex" xmlns:cx1="http://schemas.microsoft.com/office/drawing/2015/9/8/chartex" xmlns:mc="http://schemas.openxmlformats.org/markup-compatibility/2006" xmlns:o="urn:schemas-microsoft-com:office:office" xmlns:r="http://schemas.openxmlformats.org/officeDocument/2006/relationships" xmlns:m="http://schemas.openxmlformats.org/officeDocument/2006/math" xmlns:v="urn:schemas-microsoft-com:vml" xmlns:wp14="http://schemas.microsoft.com/office/word/2010/wordprocessingDrawing" xmlns:wp="http://schemas.openxmlformats.org/drawingml/2006/wordprocessingDrawing" xmlns:w10="urn:schemas-microsoft-com:office:word" xmlns:w="http://schemas.openxmlformats.org/wordprocessingml/2006/main" xmlns:w14="http://schemas.microsoft.com/office/word/2010/wordml" xmlns:w15="http://schemas.microsoft.com/office/word/2012/wordml" xmlns:w16se="http://schemas.microsoft.com/office/word/2015/wordml/symex" xmlns:wpg="http://schemas.microsoft.com/office/word/2010/wordprocessingGroup" xmlns:wpi="http://schemas.microsoft.com/office/word/2010/wordprocessingInk" xmlns:wne="http://schemas.microsoft.com/office/word/2006/wordml" xmlns:wps="http://schemas.microsoft.com/office/word/2010/wordprocessingShape" mc:Ignorable="w14 w15 w16se wp14">
   <w:sdt>
     <w:sdtPr>
       <w:rPr>
@@ -3795,6 +3904,11 @@
         <w:docPartUnique/>
       </w:docPartObj>
     </w:sdtPr>
+    <w:sdtEndPr>
+      <w:rPr>
+        <w:rStyle w:val="PageNumber"/>
+      </w:rPr>
+    </w:sdtEndPr>
     <w:sdtContent>
       <w:p>
         <w:pPr>
@@ -3827,7 +3941,7 @@
             <w:rStyle w:val="PageNumber"/>
             <w:noProof/>
           </w:rPr>
-          <w:t>3</w:t>
+          <w:t>7</w:t>
         </w:r>
         <w:r>
           <w:rPr>
@@ -3848,7 +3962,7 @@
 </file>
 
 <file path=word/footnotes.xml><?xml version="1.0" encoding="utf-8"?>
-<w:footnotes xmlns:wpc="http://schemas.microsoft.com/office/word/2010/wordprocessingCanvas" xmlns:cx="http://schemas.microsoft.com/office/drawing/2014/chartex" xmlns:cx1="http://schemas.microsoft.com/office/drawing/2015/9/8/chartex" xmlns:cx2="http://schemas.microsoft.com/office/drawing/2015/10/21/chartex" xmlns:cx3="http://schemas.microsoft.com/office/drawing/2016/5/9/chartex" xmlns:cx4="http://schemas.microsoft.com/office/drawing/2016/5/10/chartex" xmlns:cx5="http://schemas.microsoft.com/office/drawing/2016/5/11/chartex" xmlns:cx6="http://schemas.microsoft.com/office/drawing/2016/5/12/chartex" xmlns:cx7="http://schemas.microsoft.com/office/drawing/2016/5/13/chartex" xmlns:cx8="http://schemas.microsoft.com/office/drawing/2016/5/14/chartex" xmlns:mc="http://schemas.openxmlformats.org/markup-compatibility/2006" xmlns:aink="http://schemas.microsoft.com/office/drawing/2016/ink" xmlns:am3d="http://schemas.microsoft.com/office/drawing/2017/model3d" xmlns:o="urn:schemas-microsoft-com:office:office" xmlns:oel="http://schemas.microsoft.com/office/2019/extlst" xmlns:r="http://schemas.openxmlformats.org/officeDocument/2006/relationships" xmlns:m="http://schemas.openxmlformats.org/officeDocument/2006/math" xmlns:v="urn:schemas-microsoft-com:vml" xmlns:wp14="http://schemas.microsoft.com/office/word/2010/wordprocessingDrawing" xmlns:wp="http://schemas.openxmlformats.org/drawingml/2006/wordprocessingDrawing" xmlns:w10="urn:schemas-microsoft-com:office:word" xmlns:w="http://schemas.openxmlformats.org/wordprocessingml/2006/main" xmlns:w14="http://schemas.microsoft.com/office/word/2010/wordml" xmlns:w15="http://schemas.microsoft.com/office/word/2012/wordml" xmlns:w16cex="http://schemas.microsoft.com/office/word/2018/wordml/cex" xmlns:w16cid="http://schemas.microsoft.com/office/word/2016/wordml/cid" xmlns:w16="http://schemas.microsoft.com/office/word/2018/wordml" xmlns:w16du="http://schemas.microsoft.com/office/word/2023/wordml/word16du" xmlns:w16sdtdh="http://schemas.microsoft.com/office/word/2020/wordml/sdtdatahash" xmlns:w16se="http://schemas.microsoft.com/office/word/2015/wordml/symex" xmlns:wpg="http://schemas.microsoft.com/office/word/2010/wordprocessingGroup" xmlns:wpi="http://schemas.microsoft.com/office/word/2010/wordprocessingInk" xmlns:wne="http://schemas.microsoft.com/office/word/2006/wordml" xmlns:wps="http://schemas.microsoft.com/office/word/2010/wordprocessingShape" mc:Ignorable="w14 w15 w16se w16cid w16 w16cex w16sdtdh w16du wp14">
+<w:footnotes xmlns:wpc="http://schemas.microsoft.com/office/word/2010/wordprocessingCanvas" xmlns:cx="http://schemas.microsoft.com/office/drawing/2014/chartex" xmlns:cx1="http://schemas.microsoft.com/office/drawing/2015/9/8/chartex" xmlns:mc="http://schemas.openxmlformats.org/markup-compatibility/2006" xmlns:o="urn:schemas-microsoft-com:office:office" xmlns:r="http://schemas.openxmlformats.org/officeDocument/2006/relationships" xmlns:m="http://schemas.openxmlformats.org/officeDocument/2006/math" xmlns:v="urn:schemas-microsoft-com:vml" xmlns:wp14="http://schemas.microsoft.com/office/word/2010/wordprocessingDrawing" xmlns:wp="http://schemas.openxmlformats.org/drawingml/2006/wordprocessingDrawing" xmlns:w10="urn:schemas-microsoft-com:office:word" xmlns:w="http://schemas.openxmlformats.org/wordprocessingml/2006/main" xmlns:w14="http://schemas.microsoft.com/office/word/2010/wordml" xmlns:w15="http://schemas.microsoft.com/office/word/2012/wordml" xmlns:w16se="http://schemas.microsoft.com/office/word/2015/wordml/symex" xmlns:wpg="http://schemas.microsoft.com/office/word/2010/wordprocessingGroup" xmlns:wpi="http://schemas.microsoft.com/office/word/2010/wordprocessingInk" xmlns:wne="http://schemas.microsoft.com/office/word/2006/wordml" xmlns:wps="http://schemas.microsoft.com/office/word/2010/wordprocessingShape" mc:Ignorable="w14 w15 w16se wp14">
   <w:footnote w:type="separator" w:id="-1">
     <w:p>
       <w:r>
@@ -3878,7 +3992,7 @@
 </file>
 
 <file path=word/numbering.xml><?xml version="1.0" encoding="utf-8"?>
-<w:numbering xmlns:wpc="http://schemas.microsoft.com/office/word/2010/wordprocessingCanvas" xmlns:cx="http://schemas.microsoft.com/office/drawing/2014/chartex" xmlns:cx1="http://schemas.microsoft.com/office/drawing/2015/9/8/chartex" xmlns:cx2="http://schemas.microsoft.com/office/drawing/2015/10/21/chartex" xmlns:cx3="http://schemas.microsoft.com/office/drawing/2016/5/9/chartex" xmlns:cx4="http://schemas.microsoft.com/office/drawing/2016/5/10/chartex" xmlns:cx5="http://schemas.microsoft.com/office/drawing/2016/5/11/chartex" xmlns:cx6="http://schemas.microsoft.com/office/drawing/2016/5/12/chartex" xmlns:cx7="http://schemas.microsoft.com/office/drawing/2016/5/13/chartex" xmlns:cx8="http://schemas.microsoft.com/office/drawing/2016/5/14/chartex" xmlns:mc="http://schemas.openxmlformats.org/markup-compatibility/2006" xmlns:aink="http://schemas.microsoft.com/office/drawing/2016/ink" xmlns:am3d="http://schemas.microsoft.com/office/drawing/2017/model3d" xmlns:o="urn:schemas-microsoft-com:office:office" xmlns:oel="http://schemas.microsoft.com/office/2019/extlst" xmlns:r="http://schemas.openxmlformats.org/officeDocument/2006/relationships" xmlns:m="http://schemas.openxmlformats.org/officeDocument/2006/math" xmlns:v="urn:schemas-microsoft-com:vml" xmlns:wp14="http://schemas.microsoft.com/office/word/2010/wordprocessingDrawing" xmlns:wp="http://schemas.openxmlformats.org/drawingml/2006/wordprocessingDrawing" xmlns:w10="urn:schemas-microsoft-com:office:word" xmlns:w="http://schemas.openxmlformats.org/wordprocessingml/2006/main" xmlns:w14="http://schemas.microsoft.com/office/word/2010/wordml" xmlns:w15="http://schemas.microsoft.com/office/word/2012/wordml" xmlns:w16cex="http://schemas.microsoft.com/office/word/2018/wordml/cex" xmlns:w16cid="http://schemas.microsoft.com/office/word/2016/wordml/cid" xmlns:w16="http://schemas.microsoft.com/office/word/2018/wordml" xmlns:w16du="http://schemas.microsoft.com/office/word/2023/wordml/word16du" xmlns:w16sdtdh="http://schemas.microsoft.com/office/word/2020/wordml/sdtdatahash" xmlns:w16se="http://schemas.microsoft.com/office/word/2015/wordml/symex" xmlns:wpg="http://schemas.microsoft.com/office/word/2010/wordprocessingGroup" xmlns:wpi="http://schemas.microsoft.com/office/word/2010/wordprocessingInk" xmlns:wne="http://schemas.microsoft.com/office/word/2006/wordml" xmlns:wps="http://schemas.microsoft.com/office/word/2010/wordprocessingShape" mc:Ignorable="w14 w15 w16se w16cid w16 w16cex w16sdtdh w16du wp14">
+<w:numbering xmlns:wpc="http://schemas.microsoft.com/office/word/2010/wordprocessingCanvas" xmlns:cx="http://schemas.microsoft.com/office/drawing/2014/chartex" xmlns:cx1="http://schemas.microsoft.com/office/drawing/2015/9/8/chartex" xmlns:mc="http://schemas.openxmlformats.org/markup-compatibility/2006" xmlns:o="urn:schemas-microsoft-com:office:office" xmlns:r="http://schemas.openxmlformats.org/officeDocument/2006/relationships" xmlns:m="http://schemas.openxmlformats.org/officeDocument/2006/math" xmlns:v="urn:schemas-microsoft-com:vml" xmlns:wp14="http://schemas.microsoft.com/office/word/2010/wordprocessingDrawing" xmlns:wp="http://schemas.openxmlformats.org/drawingml/2006/wordprocessingDrawing" xmlns:w10="urn:schemas-microsoft-com:office:word" xmlns:w="http://schemas.openxmlformats.org/wordprocessingml/2006/main" xmlns:w14="http://schemas.microsoft.com/office/word/2010/wordml" xmlns:w15="http://schemas.microsoft.com/office/word/2012/wordml" xmlns:w16se="http://schemas.microsoft.com/office/word/2015/wordml/symex" xmlns:wpg="http://schemas.microsoft.com/office/word/2010/wordprocessingGroup" xmlns:wpi="http://schemas.microsoft.com/office/word/2010/wordprocessingInk" xmlns:wne="http://schemas.microsoft.com/office/word/2006/wordml" xmlns:wps="http://schemas.microsoft.com/office/word/2010/wordprocessingShape" mc:Ignorable="w14 w15 w16se wp14">
   <w:abstractNum w:abstractNumId="0" w15:restartNumberingAfterBreak="0">
     <w:nsid w:val="037B37B4"/>
     <w:multiLevelType w:val="multilevel"/>
@@ -7772,122 +7886,122 @@
       </w:rPr>
     </w:lvl>
   </w:abstractNum>
-  <w:num w:numId="1" w16cid:durableId="1027877726">
+  <w:num w:numId="1">
     <w:abstractNumId w:val="30"/>
   </w:num>
-  <w:num w:numId="2" w16cid:durableId="233315766">
+  <w:num w:numId="2">
     <w:abstractNumId w:val="1"/>
   </w:num>
-  <w:num w:numId="3" w16cid:durableId="2021420768">
+  <w:num w:numId="3">
     <w:abstractNumId w:val="11"/>
   </w:num>
-  <w:num w:numId="4" w16cid:durableId="379287403">
+  <w:num w:numId="4">
     <w:abstractNumId w:val="31"/>
   </w:num>
-  <w:num w:numId="5" w16cid:durableId="2130584023">
+  <w:num w:numId="5">
     <w:abstractNumId w:val="21"/>
   </w:num>
-  <w:num w:numId="6" w16cid:durableId="1636911861">
+  <w:num w:numId="6">
     <w:abstractNumId w:val="13"/>
   </w:num>
-  <w:num w:numId="7" w16cid:durableId="1552114875">
+  <w:num w:numId="7">
     <w:abstractNumId w:val="33"/>
   </w:num>
-  <w:num w:numId="8" w16cid:durableId="796460084">
+  <w:num w:numId="8">
     <w:abstractNumId w:val="22"/>
   </w:num>
-  <w:num w:numId="9" w16cid:durableId="1725130674">
+  <w:num w:numId="9">
     <w:abstractNumId w:val="27"/>
   </w:num>
-  <w:num w:numId="10" w16cid:durableId="1841003391">
+  <w:num w:numId="10">
     <w:abstractNumId w:val="8"/>
   </w:num>
-  <w:num w:numId="11" w16cid:durableId="2096398151">
+  <w:num w:numId="11">
     <w:abstractNumId w:val="26"/>
   </w:num>
-  <w:num w:numId="12" w16cid:durableId="1573076875">
+  <w:num w:numId="12">
     <w:abstractNumId w:val="6"/>
   </w:num>
-  <w:num w:numId="13" w16cid:durableId="1679039322">
+  <w:num w:numId="13">
     <w:abstractNumId w:val="19"/>
   </w:num>
-  <w:num w:numId="14" w16cid:durableId="1575818340">
+  <w:num w:numId="14">
     <w:abstractNumId w:val="14"/>
   </w:num>
-  <w:num w:numId="15" w16cid:durableId="1912349395">
+  <w:num w:numId="15">
     <w:abstractNumId w:val="17"/>
   </w:num>
-  <w:num w:numId="16" w16cid:durableId="1008867709">
+  <w:num w:numId="16">
     <w:abstractNumId w:val="18"/>
   </w:num>
-  <w:num w:numId="17" w16cid:durableId="414865392">
+  <w:num w:numId="17">
     <w:abstractNumId w:val="7"/>
   </w:num>
-  <w:num w:numId="18" w16cid:durableId="572395740">
+  <w:num w:numId="18">
     <w:abstractNumId w:val="2"/>
   </w:num>
-  <w:num w:numId="19" w16cid:durableId="170223289">
+  <w:num w:numId="19">
     <w:abstractNumId w:val="20"/>
   </w:num>
-  <w:num w:numId="20" w16cid:durableId="1893349055">
+  <w:num w:numId="20">
     <w:abstractNumId w:val="12"/>
   </w:num>
-  <w:num w:numId="21" w16cid:durableId="1958565461">
+  <w:num w:numId="21">
     <w:abstractNumId w:val="16"/>
   </w:num>
-  <w:num w:numId="22" w16cid:durableId="1621718023">
+  <w:num w:numId="22">
     <w:abstractNumId w:val="5"/>
   </w:num>
-  <w:num w:numId="23" w16cid:durableId="1640919877">
+  <w:num w:numId="23">
     <w:abstractNumId w:val="23"/>
   </w:num>
-  <w:num w:numId="24" w16cid:durableId="2062778031">
+  <w:num w:numId="24">
     <w:abstractNumId w:val="25"/>
   </w:num>
-  <w:num w:numId="25" w16cid:durableId="1628514105">
+  <w:num w:numId="25">
     <w:abstractNumId w:val="28"/>
   </w:num>
-  <w:num w:numId="26" w16cid:durableId="1476869935">
+  <w:num w:numId="26">
     <w:abstractNumId w:val="3"/>
   </w:num>
-  <w:num w:numId="27" w16cid:durableId="1872061980">
+  <w:num w:numId="27">
     <w:abstractNumId w:val="15"/>
   </w:num>
-  <w:num w:numId="28" w16cid:durableId="402679404">
+  <w:num w:numId="28">
     <w:abstractNumId w:val="29"/>
   </w:num>
-  <w:num w:numId="29" w16cid:durableId="338507753">
+  <w:num w:numId="29">
     <w:abstractNumId w:val="35"/>
   </w:num>
-  <w:num w:numId="30" w16cid:durableId="714089105">
+  <w:num w:numId="30">
     <w:abstractNumId w:val="32"/>
   </w:num>
-  <w:num w:numId="31" w16cid:durableId="1944074992">
+  <w:num w:numId="31">
     <w:abstractNumId w:val="24"/>
   </w:num>
-  <w:num w:numId="32" w16cid:durableId="921715452">
+  <w:num w:numId="32">
     <w:abstractNumId w:val="34"/>
   </w:num>
-  <w:num w:numId="33" w16cid:durableId="877279597">
+  <w:num w:numId="33">
     <w:abstractNumId w:val="4"/>
   </w:num>
-  <w:num w:numId="34" w16cid:durableId="216670431">
+  <w:num w:numId="34">
     <w:abstractNumId w:val="9"/>
   </w:num>
-  <w:num w:numId="35" w16cid:durableId="189606889">
+  <w:num w:numId="35">
     <w:abstractNumId w:val="0"/>
   </w:num>
-  <w:num w:numId="36" w16cid:durableId="1276211650">
+  <w:num w:numId="36">
     <w:abstractNumId w:val="10"/>
   </w:num>
-  <w:num w:numId="37" w16cid:durableId="566258765">
+  <w:num w:numId="37">
     <w:abstractNumId w:val="36"/>
   </w:num>
 </w:numbering>
 </file>
 
 <file path=word/styles.xml><?xml version="1.0" encoding="utf-8"?>
-<w:styles xmlns:mc="http://schemas.openxmlformats.org/markup-compatibility/2006" xmlns:r="http://schemas.openxmlformats.org/officeDocument/2006/relationships" xmlns:w="http://schemas.openxmlformats.org/wordprocessingml/2006/main" xmlns:w14="http://schemas.microsoft.com/office/word/2010/wordml" xmlns:w15="http://schemas.microsoft.com/office/word/2012/wordml" xmlns:w16cex="http://schemas.microsoft.com/office/word/2018/wordml/cex" xmlns:w16cid="http://schemas.microsoft.com/office/word/2016/wordml/cid" xmlns:w16="http://schemas.microsoft.com/office/word/2018/wordml" xmlns:w16du="http://schemas.microsoft.com/office/word/2023/wordml/word16du" xmlns:w16sdtdh="http://schemas.microsoft.com/office/word/2020/wordml/sdtdatahash" xmlns:w16se="http://schemas.microsoft.com/office/word/2015/wordml/symex" mc:Ignorable="w14 w15 w16se w16cid w16 w16cex w16sdtdh w16du">
+<w:styles xmlns:mc="http://schemas.openxmlformats.org/markup-compatibility/2006" xmlns:r="http://schemas.openxmlformats.org/officeDocument/2006/relationships" xmlns:w="http://schemas.openxmlformats.org/wordprocessingml/2006/main" xmlns:w14="http://schemas.microsoft.com/office/word/2010/wordml" xmlns:w15="http://schemas.microsoft.com/office/word/2012/wordml" xmlns:w16se="http://schemas.microsoft.com/office/word/2015/wordml/symex" mc:Ignorable="w14 w15 w16se">
   <w:docDefaults>
     <w:rPrDefault>
       <w:rPr>
@@ -7901,7 +8015,7 @@
     </w:rPrDefault>
     <w:pPrDefault/>
   </w:docDefaults>
-  <w:latentStyles w:defLockedState="0" w:defUIPriority="99" w:defSemiHidden="0" w:defUnhideWhenUsed="0" w:defQFormat="0" w:count="376">
+  <w:latentStyles w:defLockedState="0" w:defUIPriority="99" w:defSemiHidden="0" w:defUnhideWhenUsed="0" w:defQFormat="0" w:count="371">
     <w:lsdException w:name="Normal" w:uiPriority="0" w:qFormat="1"/>
     <w:lsdException w:name="heading 1" w:uiPriority="9" w:qFormat="1"/>
     <w:lsdException w:name="heading 2" w:semiHidden="1" w:uiPriority="9" w:unhideWhenUsed="1" w:qFormat="1"/>
@@ -8273,11 +8387,6 @@
     <w:lsdException w:name="List Table 5 Dark Accent 6" w:uiPriority="50"/>
     <w:lsdException w:name="List Table 6 Colorful Accent 6" w:uiPriority="51"/>
     <w:lsdException w:name="List Table 7 Colorful Accent 6" w:uiPriority="52"/>
-    <w:lsdException w:name="Mention" w:semiHidden="1" w:unhideWhenUsed="1"/>
-    <w:lsdException w:name="Smart Hyperlink" w:semiHidden="1" w:unhideWhenUsed="1"/>
-    <w:lsdException w:name="Hashtag" w:semiHidden="1" w:unhideWhenUsed="1"/>
-    <w:lsdException w:name="Unresolved Mention" w:semiHidden="1" w:unhideWhenUsed="1"/>
-    <w:lsdException w:name="Smart Link" w:semiHidden="1" w:unhideWhenUsed="1"/>
   </w:latentStyles>
   <w:style w:type="paragraph" w:default="1" w:styleId="Normal">
     <w:name w:val="Normal"/>
@@ -8977,6 +9086,21 @@
       <w:u w:val="single"/>
     </w:rPr>
   </w:style>
+  <w:style w:type="character" w:customStyle="1" w:styleId="katex-mathml">
+    <w:name w:val="katex-mathml"/>
+    <w:basedOn w:val="DefaultParagraphFont"/>
+    <w:rsid w:val="00501CA1"/>
+  </w:style>
+  <w:style w:type="character" w:customStyle="1" w:styleId="mord">
+    <w:name w:val="mord"/>
+    <w:basedOn w:val="DefaultParagraphFont"/>
+    <w:rsid w:val="00501CA1"/>
+  </w:style>
+  <w:style w:type="character" w:customStyle="1" w:styleId="mrel">
+    <w:name w:val="mrel"/>
+    <w:basedOn w:val="DefaultParagraphFont"/>
+    <w:rsid w:val="00501CA1"/>
+  </w:style>
 </w:styles>
 </file>
 
@@ -9280,7 +9404,7 @@
 </file>
 
 <file path=customXml/itemProps1.xml><?xml version="1.0" encoding="utf-8"?>
-<ds:datastoreItem xmlns:ds="http://schemas.openxmlformats.org/officeDocument/2006/customXml" ds:itemID="{4905C01D-4619-46E5-9A7F-FC950C826FA2}">
+<ds:datastoreItem xmlns:ds="http://schemas.openxmlformats.org/officeDocument/2006/customXml" ds:itemID="{84163BF5-4577-4A6F-98C2-1B875395804B}">
   <ds:schemaRefs>
     <ds:schemaRef ds:uri="http://schemas.openxmlformats.org/officeDocument/2006/bibliography"/>
   </ds:schemaRefs>

</xml_diff>

<commit_message>
Section 1,2,3,4,5 and 6 are Completed According to the headings
</commit_message>
<xml_diff>
--- a/A78_Final report_2.12.24-2.docx
+++ b/A78_Final report_2.12.24-2.docx
@@ -3781,102 +3781,47 @@
     </w:p>
     <w:p>
       <w:pPr>
-        <w:pStyle w:val="ListParagraph"/>
-        <w:numPr>
-          <w:ilvl w:val="0"/>
-          <w:numId w:val="31"/>
-        </w:numPr>
-        <w:ind w:left="2160"/>
-        <w:rPr>
-          <w:rFonts w:ascii="Times New Roman" w:eastAsia="Times New Roman" w:hAnsi="Times New Roman" w:cs="Times New Roman"/>
-          <w:i/>
-          <w:iCs/>
+        <w:ind w:left="1440"/>
+        <w:rPr>
+          <w:rFonts w:ascii="Times New Roman" w:eastAsia="Times New Roman" w:hAnsi="Times New Roman" w:cs="Times New Roman"/>
+          <w:lang w:val="en-US"/>
+        </w:rPr>
+      </w:pPr>
+    </w:p>
+    <w:p>
+      <w:pPr>
+        <w:ind w:left="1440"/>
+        <w:jc w:val="both"/>
+        <w:rPr>
+          <w:rFonts w:ascii="Times New Roman" w:eastAsia="Times New Roman" w:hAnsi="Times New Roman" w:cs="Times New Roman"/>
+          <w:color w:val="000000" w:themeColor="text1"/>
+        </w:rPr>
+      </w:pPr>
+      <w:r>
+        <w:rPr>
+          <w:rFonts w:ascii="Times New Roman" w:eastAsia="Times New Roman" w:hAnsi="Times New Roman" w:cs="Times New Roman"/>
+          <w:lang w:val="en-US"/>
+        </w:rPr>
+        <w:t>Problem Statement and Research Motivation Poverty remains a persistent challenge in the United States, significantly impacting children and vulnerable populations. Despite numerous policies aimed at alleviation, disparities persist, particularly across states with varying median incomes. Understanding these patterns is crucial to addressing systemic inequalities. According to Smith et al. (2020), child poverty has long-term implications on health and education, making it a critical area for research. This study focuses on analyzing the correlation between poverty percentages and household incomes to provide actionable insights.</w:t>
+      </w:r>
+      <w:r>
+        <w:rPr>
+          <w:rFonts w:ascii="Times New Roman" w:eastAsia="Times New Roman" w:hAnsi="Times New Roman" w:cs="Times New Roman"/>
+          <w:color w:val="000000" w:themeColor="text1"/>
+        </w:rPr>
+        <w:t xml:space="preserve"> </w:t>
+      </w:r>
+    </w:p>
+    <w:p>
+      <w:pPr>
+        <w:ind w:left="1440"/>
+        <w:jc w:val="both"/>
+        <w:rPr>
+          <w:rFonts w:ascii="Times New Roman" w:eastAsia="Times New Roman" w:hAnsi="Times New Roman" w:cs="Times New Roman"/>
           <w:color w:val="000000" w:themeColor="text1"/>
           <w:highlight w:val="yellow"/>
         </w:rPr>
       </w:pPr>
-      <w:r>
-        <w:rPr>
-          <w:rFonts w:ascii="Times New Roman" w:eastAsia="Times New Roman" w:hAnsi="Times New Roman" w:cs="Times New Roman"/>
-          <w:i/>
-          <w:iCs/>
-          <w:color w:val="000000" w:themeColor="text1"/>
-          <w:highlight w:val="yellow"/>
-        </w:rPr>
-        <w:t xml:space="preserve">What is </w:t>
-      </w:r>
-      <w:r>
-        <w:rPr>
-          <w:rFonts w:ascii="Times New Roman" w:eastAsia="Times New Roman" w:hAnsi="Times New Roman" w:cs="Times New Roman"/>
-          <w:i/>
-          <w:iCs/>
-          <w:color w:val="000000" w:themeColor="text1"/>
-          <w:highlight w:val="yellow"/>
-        </w:rPr>
-        <w:t xml:space="preserve">the </w:t>
-      </w:r>
-      <w:r>
-        <w:rPr>
-          <w:rFonts w:ascii="Times New Roman" w:eastAsia="Times New Roman" w:hAnsi="Times New Roman" w:cs="Times New Roman"/>
-          <w:i/>
-          <w:iCs/>
-          <w:color w:val="000000" w:themeColor="text1"/>
-          <w:highlight w:val="yellow"/>
-        </w:rPr>
-        <w:t xml:space="preserve">problem in </w:t>
-      </w:r>
-      <w:r>
-        <w:rPr>
-          <w:rFonts w:ascii="Times New Roman" w:eastAsia="Times New Roman" w:hAnsi="Times New Roman" w:cs="Times New Roman"/>
-          <w:i/>
-          <w:iCs/>
-          <w:color w:val="000000" w:themeColor="text1"/>
-          <w:highlight w:val="yellow"/>
-        </w:rPr>
-        <w:t xml:space="preserve">the </w:t>
-      </w:r>
-      <w:r>
-        <w:rPr>
-          <w:rFonts w:ascii="Times New Roman" w:eastAsia="Times New Roman" w:hAnsi="Times New Roman" w:cs="Times New Roman"/>
-          <w:i/>
-          <w:iCs/>
-          <w:color w:val="000000" w:themeColor="text1"/>
-          <w:highlight w:val="yellow"/>
-        </w:rPr>
-        <w:t>area we want to learn more about (motivation for study).</w:t>
-      </w:r>
-    </w:p>
-    <w:p>
-      <w:pPr>
-        <w:pStyle w:val="ListParagraph"/>
-        <w:numPr>
-          <w:ilvl w:val="0"/>
-          <w:numId w:val="31"/>
-        </w:numPr>
-        <w:ind w:left="2160"/>
-        <w:rPr>
-          <w:rFonts w:ascii="Times New Roman" w:eastAsia="Times New Roman" w:hAnsi="Times New Roman" w:cs="Times New Roman"/>
-          <w:color w:val="000000" w:themeColor="text1"/>
-          <w:highlight w:val="yellow"/>
-        </w:rPr>
-      </w:pPr>
-      <w:r>
-        <w:rPr>
-          <w:rFonts w:ascii="Times New Roman" w:eastAsia="Times New Roman" w:hAnsi="Times New Roman" w:cs="Times New Roman"/>
-          <w:i/>
-          <w:iCs/>
-          <w:color w:val="000000" w:themeColor="text1"/>
-          <w:highlight w:val="yellow"/>
-        </w:rPr>
-        <w:t>Use at least one citation from related literature for top marks.</w:t>
-      </w:r>
-      <w:r>
-        <w:rPr>
-          <w:rFonts w:ascii="Times New Roman" w:eastAsia="Times New Roman" w:hAnsi="Times New Roman" w:cs="Times New Roman"/>
-          <w:color w:val="000000" w:themeColor="text1"/>
-        </w:rPr>
-        <w:t xml:space="preserve"> </w:t>
-      </w:r>
     </w:p>
     <w:p>
       <w:pPr>
@@ -3919,78 +3864,39 @@
     <w:p>
       <w:pPr>
         <w:pStyle w:val="ListParagraph"/>
-        <w:numPr>
-          <w:ilvl w:val="1"/>
-          <w:numId w:val="32"/>
-        </w:numPr>
-        <w:ind w:hanging="720"/>
-        <w:rPr>
-          <w:rFonts w:ascii="Times New Roman" w:eastAsia="Times New Roman" w:hAnsi="Times New Roman" w:cs="Times New Roman"/>
-          <w:b/>
-          <w:bCs/>
-        </w:rPr>
-      </w:pPr>
-      <w:bookmarkStart w:id="14" w:name="_Toc187037470"/>
-      <w:r>
-        <w:rPr>
-          <w:rStyle w:val="Heading2Char"/>
-          <w:rFonts w:ascii="Times New Roman" w:hAnsi="Times New Roman" w:cs="Times New Roman"/>
-          <w:color w:val="auto"/>
-          <w:sz w:val="24"/>
-          <w:szCs w:val="24"/>
-        </w:rPr>
-        <w:t>R</w:t>
-      </w:r>
-      <w:r>
-        <w:rPr>
-          <w:rStyle w:val="Heading2Char"/>
-          <w:rFonts w:ascii="Times New Roman" w:hAnsi="Times New Roman" w:cs="Times New Roman"/>
-          <w:color w:val="auto"/>
-          <w:sz w:val="24"/>
-          <w:szCs w:val="24"/>
-        </w:rPr>
-        <w:t>esearch question</w:t>
-      </w:r>
-      <w:bookmarkEnd w:id="14"/>
-      <w:r>
-        <w:rPr>
-          <w:rFonts w:ascii="Times New Roman" w:eastAsia="Times New Roman" w:hAnsi="Times New Roman" w:cs="Times New Roman"/>
-        </w:rPr>
-        <w:t xml:space="preserve"> </w:t>
-      </w:r>
-      <w:r>
-        <w:rPr>
-          <w:rFonts w:ascii="Times New Roman" w:eastAsia="Times New Roman" w:hAnsi="Times New Roman" w:cs="Times New Roman"/>
-          <w:b/>
-          <w:bCs/>
-        </w:rPr>
-        <w:t>(50 words)</w:t>
-      </w:r>
-      <w:r>
-        <w:rPr>
-          <w:rFonts w:ascii="Times New Roman" w:eastAsia="Times New Roman" w:hAnsi="Times New Roman" w:cs="Times New Roman"/>
-          <w:b/>
-          <w:bCs/>
-        </w:rPr>
-        <w:t xml:space="preserve">. </w:t>
-      </w:r>
-      <w:r>
-        <w:rPr>
-          <w:rFonts w:ascii="Times New Roman" w:eastAsia="Times New Roman" w:hAnsi="Times New Roman" w:cs="Times New Roman"/>
-          <w:i/>
-          <w:iCs/>
-          <w:highlight w:val="yellow"/>
-        </w:rPr>
-        <w:t>Explain how you are going to answer your RQ.</w:t>
-      </w:r>
-      <w:r>
-        <w:rPr>
-          <w:rFonts w:ascii="Times New Roman" w:eastAsia="Times New Roman" w:hAnsi="Times New Roman" w:cs="Times New Roman"/>
-          <w:b/>
-          <w:bCs/>
-        </w:rPr>
-        <w:t xml:space="preserve"> (50 words)</w:t>
-      </w:r>
+        <w:ind w:left="1440"/>
+        <w:rPr>
+          <w:rFonts w:ascii="Times New Roman" w:eastAsia="Times New Roman" w:hAnsi="Times New Roman" w:cs="Times New Roman"/>
+        </w:rPr>
+      </w:pPr>
+    </w:p>
+    <w:p>
+      <w:pPr>
+        <w:pStyle w:val="ListParagraph"/>
+        <w:ind w:left="1440"/>
+        <w:jc w:val="both"/>
+        <w:rPr>
+          <w:rFonts w:ascii="Times New Roman" w:eastAsia="Times New Roman" w:hAnsi="Times New Roman" w:cs="Times New Roman"/>
+          <w:lang w:val="en-US"/>
+        </w:rPr>
+      </w:pPr>
+      <w:r>
+        <w:rPr>
+          <w:rFonts w:ascii="Times New Roman" w:eastAsia="Times New Roman" w:hAnsi="Times New Roman" w:cs="Times New Roman"/>
+          <w:lang w:val="en-US"/>
+        </w:rPr>
+        <w:t>The Dataset The dataset "est13us.csv" provides comprehensive state-level data on poverty estimates and percentages, broken down by age groups, including children aged 0-17 and 0-4. Additionally, it includes median household income figures and confidence intervals, enabling a nuanced analysis of poverty disparities across the United States.</w:t>
+      </w:r>
+    </w:p>
+    <w:p>
+      <w:pPr>
+        <w:pStyle w:val="ListParagraph"/>
+        <w:ind w:left="1440"/>
+        <w:jc w:val="both"/>
+        <w:rPr>
+          <w:rFonts w:ascii="Times New Roman" w:eastAsia="Times New Roman" w:hAnsi="Times New Roman" w:cs="Times New Roman"/>
+        </w:rPr>
+      </w:pPr>
     </w:p>
     <w:p>
       <w:pPr>
@@ -4002,9 +3908,11 @@
         <w:ind w:hanging="720"/>
         <w:rPr>
           <w:rFonts w:ascii="Times New Roman" w:eastAsia="Times New Roman" w:hAnsi="Times New Roman" w:cs="Times New Roman"/>
-        </w:rPr>
-      </w:pPr>
-      <w:bookmarkStart w:id="15" w:name="_Toc187037471"/>
+          <w:b/>
+          <w:bCs/>
+        </w:rPr>
+      </w:pPr>
+      <w:bookmarkStart w:id="14" w:name="_Toc187037470"/>
       <w:r>
         <w:rPr>
           <w:rStyle w:val="Heading2Char"/>
@@ -4013,71 +3921,81 @@
           <w:sz w:val="24"/>
           <w:szCs w:val="24"/>
         </w:rPr>
-        <w:t>Null hypothesis and alternative hypothesis (H0/H1)</w:t>
-      </w:r>
-      <w:bookmarkEnd w:id="15"/>
-      <w:r>
-        <w:rPr>
-          <w:rFonts w:ascii="Times New Roman" w:eastAsia="Times New Roman" w:hAnsi="Times New Roman" w:cs="Times New Roman"/>
-        </w:rPr>
-        <w:t xml:space="preserve"> </w:t>
-      </w:r>
-      <w:r>
-        <w:rPr>
-          <w:rFonts w:ascii="Times New Roman" w:eastAsia="Times New Roman" w:hAnsi="Times New Roman" w:cs="Times New Roman"/>
-          <w:b/>
-          <w:bCs/>
-        </w:rPr>
-        <w:t>(100 words)</w:t>
-      </w:r>
-    </w:p>
-    <w:p>
-      <w:pPr>
-        <w:pStyle w:val="ListParagraph"/>
-        <w:rPr>
-          <w:rFonts w:ascii="Times New Roman" w:eastAsia="Times New Roman" w:hAnsi="Times New Roman" w:cs="Times New Roman"/>
-        </w:rPr>
-      </w:pPr>
-    </w:p>
-    <w:p>
-      <w:pPr>
-        <w:ind w:left="1440"/>
-        <w:rPr>
-          <w:rFonts w:ascii="Times New Roman" w:eastAsia="Times New Roman" w:hAnsi="Times New Roman" w:cs="Times New Roman"/>
-        </w:rPr>
-      </w:pPr>
-      <w:r>
-        <w:rPr>
-          <w:rFonts w:ascii="Times New Roman" w:eastAsia="Times New Roman" w:hAnsi="Times New Roman" w:cs="Times New Roman"/>
-        </w:rPr>
-        <w:t xml:space="preserve"> </w:t>
-      </w:r>
-    </w:p>
-    <w:p>
-      <w:pPr>
-        <w:pStyle w:val="Heading2"/>
-        <w:numPr>
-          <w:ilvl w:val="0"/>
-          <w:numId w:val="32"/>
-        </w:numPr>
-        <w:rPr>
+        <w:t>R</w:t>
+      </w:r>
+      <w:r>
+        <w:rPr>
+          <w:rStyle w:val="Heading2Char"/>
           <w:rFonts w:ascii="Times New Roman" w:hAnsi="Times New Roman" w:cs="Times New Roman"/>
           <w:color w:val="auto"/>
           <w:sz w:val="24"/>
           <w:szCs w:val="24"/>
         </w:rPr>
-      </w:pPr>
-      <w:bookmarkStart w:id="16" w:name="_Toc187037472"/>
-      <w:r>
-        <w:rPr>
-          <w:rFonts w:ascii="Times New Roman" w:hAnsi="Times New Roman" w:cs="Times New Roman"/>
-          <w:color w:val="auto"/>
-          <w:sz w:val="24"/>
-          <w:szCs w:val="24"/>
-        </w:rPr>
-        <w:t>Background research</w:t>
-      </w:r>
-      <w:bookmarkEnd w:id="16"/>
+        <w:t>esearch question</w:t>
+      </w:r>
+      <w:bookmarkEnd w:id="14"/>
+      <w:r>
+        <w:rPr>
+          <w:rFonts w:ascii="Times New Roman" w:eastAsia="Times New Roman" w:hAnsi="Times New Roman" w:cs="Times New Roman"/>
+        </w:rPr>
+        <w:t xml:space="preserve"> </w:t>
+      </w:r>
+      <w:r>
+        <w:rPr>
+          <w:rFonts w:ascii="Times New Roman" w:eastAsia="Times New Roman" w:hAnsi="Times New Roman" w:cs="Times New Roman"/>
+          <w:b/>
+          <w:bCs/>
+        </w:rPr>
+        <w:t>(50 words)</w:t>
+      </w:r>
+      <w:r>
+        <w:rPr>
+          <w:rFonts w:ascii="Times New Roman" w:eastAsia="Times New Roman" w:hAnsi="Times New Roman" w:cs="Times New Roman"/>
+          <w:b/>
+          <w:bCs/>
+        </w:rPr>
+        <w:t>.</w:t>
+      </w:r>
+    </w:p>
+    <w:p>
+      <w:pPr>
+        <w:pStyle w:val="ListParagraph"/>
+        <w:ind w:left="1440"/>
+        <w:rPr>
+          <w:rFonts w:ascii="Times New Roman" w:eastAsia="Times New Roman" w:hAnsi="Times New Roman" w:cs="Times New Roman"/>
+          <w:b/>
+          <w:bCs/>
+        </w:rPr>
+      </w:pPr>
+    </w:p>
+    <w:p>
+      <w:pPr>
+        <w:pStyle w:val="ListParagraph"/>
+        <w:ind w:left="1440"/>
+        <w:jc w:val="both"/>
+        <w:rPr>
+          <w:rFonts w:ascii="Times New Roman" w:eastAsia="Times New Roman" w:hAnsi="Times New Roman" w:cs="Times New Roman"/>
+          <w:lang w:val="en-US"/>
+        </w:rPr>
+      </w:pPr>
+      <w:r>
+        <w:rPr>
+          <w:rFonts w:ascii="Times New Roman" w:eastAsia="Times New Roman" w:hAnsi="Times New Roman" w:cs="Times New Roman"/>
+          <w:lang w:val="en-US"/>
+        </w:rPr>
+        <w:t>Research Question Is there a correlation between Median Household Income and Poverty Percent, All Ages across all age groups in the US? This question will be addressed by performing statistical tests and visualizations using state-level data.</w:t>
+      </w:r>
+    </w:p>
+    <w:p>
+      <w:pPr>
+        <w:pStyle w:val="ListParagraph"/>
+        <w:ind w:left="1440"/>
+        <w:rPr>
+          <w:rFonts w:ascii="Times New Roman" w:eastAsia="Times New Roman" w:hAnsi="Times New Roman" w:cs="Times New Roman"/>
+          <w:b/>
+          <w:bCs/>
+        </w:rPr>
+      </w:pPr>
     </w:p>
     <w:p>
       <w:pPr>
@@ -4089,11 +4007,9 @@
         <w:ind w:hanging="720"/>
         <w:rPr>
           <w:rFonts w:ascii="Times New Roman" w:eastAsia="Times New Roman" w:hAnsi="Times New Roman" w:cs="Times New Roman"/>
-          <w:b/>
-          <w:bCs/>
-        </w:rPr>
-      </w:pPr>
-      <w:bookmarkStart w:id="17" w:name="_Toc187037473"/>
+        </w:rPr>
+      </w:pPr>
+      <w:bookmarkStart w:id="15" w:name="_Toc187037471"/>
       <w:r>
         <w:rPr>
           <w:rStyle w:val="Heading2Char"/>
@@ -4102,9 +4018,9 @@
           <w:sz w:val="24"/>
           <w:szCs w:val="24"/>
         </w:rPr>
-        <w:t>Research papers (at least 3 relevant to your topic / DS)</w:t>
-      </w:r>
-      <w:bookmarkEnd w:id="17"/>
+        <w:t>Null hypothesis and alternative hypothesis (H0/H1)</w:t>
+      </w:r>
+      <w:bookmarkEnd w:id="15"/>
       <w:r>
         <w:rPr>
           <w:rFonts w:ascii="Times New Roman" w:eastAsia="Times New Roman" w:hAnsi="Times New Roman" w:cs="Times New Roman"/>
@@ -4117,60 +4033,169 @@
           <w:b/>
           <w:bCs/>
         </w:rPr>
-        <w:t>(200 words)</w:t>
+        <w:t>(100 words)</w:t>
       </w:r>
     </w:p>
     <w:p>
       <w:pPr>
         <w:pStyle w:val="ListParagraph"/>
+        <w:ind w:left="1440"/>
+        <w:rPr>
+          <w:rFonts w:ascii="Times New Roman" w:eastAsia="Times New Roman" w:hAnsi="Times New Roman" w:cs="Times New Roman"/>
+        </w:rPr>
+      </w:pPr>
+    </w:p>
+    <w:p>
+      <w:pPr>
+        <w:pStyle w:val="ListParagraph"/>
+        <w:ind w:left="1440"/>
+        <w:jc w:val="both"/>
+        <w:rPr>
+          <w:rFonts w:ascii="Times New Roman" w:eastAsia="Times New Roman" w:hAnsi="Times New Roman" w:cs="Times New Roman"/>
+          <w:lang w:val="en-US"/>
+        </w:rPr>
+      </w:pPr>
+      <w:r>
+        <w:rPr>
+          <w:rFonts w:ascii="Times New Roman" w:eastAsia="Times New Roman" w:hAnsi="Times New Roman" w:cs="Times New Roman"/>
+          <w:b/>
+          <w:bCs/>
+          <w:lang w:val="en-US"/>
+        </w:rPr>
+        <w:t>Null Hypothesis (H0):</w:t>
+      </w:r>
+      <w:r>
+        <w:rPr>
+          <w:rFonts w:ascii="Times New Roman" w:eastAsia="Times New Roman" w:hAnsi="Times New Roman" w:cs="Times New Roman"/>
+          <w:lang w:val="en-US"/>
+        </w:rPr>
+        <w:t xml:space="preserve"> There is no correlation between Median Household Income and Poverty Percent across all age groups in the US.</w:t>
+      </w:r>
+    </w:p>
+    <w:p>
+      <w:pPr>
+        <w:pStyle w:val="ListParagraph"/>
+        <w:ind w:left="1440"/>
+        <w:jc w:val="both"/>
+        <w:rPr>
+          <w:rFonts w:ascii="Times New Roman" w:eastAsia="Times New Roman" w:hAnsi="Times New Roman" w:cs="Times New Roman"/>
+          <w:lang w:val="en-US"/>
+        </w:rPr>
+      </w:pPr>
+    </w:p>
+    <w:p>
+      <w:pPr>
+        <w:pStyle w:val="ListParagraph"/>
+        <w:ind w:left="1440"/>
+        <w:jc w:val="both"/>
+        <w:rPr>
+          <w:rFonts w:ascii="Times New Roman" w:eastAsia="Times New Roman" w:hAnsi="Times New Roman" w:cs="Times New Roman"/>
+          <w:lang w:val="en-US"/>
+        </w:rPr>
+      </w:pPr>
+      <w:r>
+        <w:rPr>
+          <w:rFonts w:ascii="Times New Roman" w:eastAsia="Times New Roman" w:hAnsi="Times New Roman" w:cs="Times New Roman"/>
+          <w:b/>
+          <w:bCs/>
+          <w:lang w:val="en-US"/>
+        </w:rPr>
+        <w:t>Alternative Hypothesis (H1):</w:t>
+      </w:r>
+      <w:r>
+        <w:rPr>
+          <w:rFonts w:ascii="Times New Roman" w:eastAsia="Times New Roman" w:hAnsi="Times New Roman" w:cs="Times New Roman"/>
+          <w:lang w:val="en-US"/>
+        </w:rPr>
+        <w:t xml:space="preserve"> There is a correlation between Median Household Income and Poverty Percent across all age groups in the US.</w:t>
+      </w:r>
+    </w:p>
+    <w:p>
+      <w:pPr>
+        <w:pStyle w:val="ListParagraph"/>
+        <w:ind w:left="1440"/>
+        <w:jc w:val="both"/>
+        <w:rPr>
+          <w:rFonts w:ascii="Times New Roman" w:eastAsia="Times New Roman" w:hAnsi="Times New Roman" w:cs="Times New Roman"/>
+          <w:b/>
+          <w:bCs/>
+          <w:lang w:val="en-US"/>
+        </w:rPr>
+      </w:pPr>
+    </w:p>
+    <w:p>
+      <w:pPr>
+        <w:pStyle w:val="ListParagraph"/>
+        <w:ind w:left="1440"/>
+        <w:jc w:val="both"/>
+        <w:rPr>
+          <w:rFonts w:ascii="Times New Roman" w:eastAsia="Times New Roman" w:hAnsi="Times New Roman" w:cs="Times New Roman"/>
+        </w:rPr>
+      </w:pPr>
+      <w:r>
+        <w:rPr>
+          <w:rFonts w:ascii="Times New Roman" w:eastAsia="Times New Roman" w:hAnsi="Times New Roman" w:cs="Times New Roman"/>
+          <w:b/>
+          <w:bCs/>
+          <w:lang w:val="en-US"/>
+        </w:rPr>
+        <w:t>H1:</w:t>
+      </w:r>
+      <w:r>
+        <w:rPr>
+          <w:rFonts w:ascii="Times New Roman" w:eastAsia="Times New Roman" w:hAnsi="Times New Roman" w:cs="Times New Roman"/>
+          <w:lang w:val="en-US"/>
+        </w:rPr>
+        <w:t xml:space="preserve"> There is a significant relationship between poverty percentages and median household incomes across U.S. states. Statistical testing and correlation analysis will determine the validity of these hypotheses.</w:t>
+      </w:r>
+    </w:p>
+    <w:p>
+      <w:pPr>
+        <w:pStyle w:val="ListParagraph"/>
+        <w:rPr>
+          <w:rFonts w:ascii="Times New Roman" w:eastAsia="Times New Roman" w:hAnsi="Times New Roman" w:cs="Times New Roman"/>
+        </w:rPr>
+      </w:pPr>
+    </w:p>
+    <w:p>
+      <w:pPr>
+        <w:ind w:left="1440"/>
+        <w:rPr>
+          <w:rFonts w:ascii="Times New Roman" w:eastAsia="Times New Roman" w:hAnsi="Times New Roman" w:cs="Times New Roman"/>
+        </w:rPr>
+      </w:pPr>
+      <w:r>
+        <w:rPr>
+          <w:rFonts w:ascii="Times New Roman" w:eastAsia="Times New Roman" w:hAnsi="Times New Roman" w:cs="Times New Roman"/>
+        </w:rPr>
+        <w:t xml:space="preserve"> </w:t>
+      </w:r>
+    </w:p>
+    <w:p>
+      <w:pPr>
+        <w:pStyle w:val="Heading2"/>
         <w:numPr>
           <w:ilvl w:val="0"/>
-          <w:numId w:val="25"/>
+          <w:numId w:val="32"/>
         </w:numPr>
         <w:rPr>
-          <w:rFonts w:ascii="Times New Roman" w:eastAsia="Times New Roman" w:hAnsi="Times New Roman" w:cs="Times New Roman"/>
-        </w:rPr>
-      </w:pPr>
-      <w:r>
-        <w:rPr>
-          <w:rFonts w:ascii="Times New Roman" w:eastAsia="Times New Roman" w:hAnsi="Times New Roman" w:cs="Times New Roman"/>
-          <w:i/>
-          <w:highlight w:val="yellow"/>
-        </w:rPr>
-        <w:t>Was the data set used for some research papers?</w:t>
-      </w:r>
-      <w:r>
-        <w:rPr>
-          <w:rFonts w:ascii="Times New Roman" w:eastAsia="Times New Roman" w:hAnsi="Times New Roman" w:cs="Times New Roman"/>
-          <w:highlight w:val="yellow"/>
-        </w:rPr>
-        <w:t xml:space="preserve"> </w:t>
-      </w:r>
-      <w:r>
-        <w:rPr>
-          <w:rFonts w:ascii="Times New Roman" w:eastAsia="Times New Roman" w:hAnsi="Times New Roman" w:cs="Times New Roman"/>
-          <w:i/>
-          <w:highlight w:val="yellow"/>
-        </w:rPr>
-        <w:t>Reference at least 3 relevant research papers to your topic / DS</w:t>
-      </w:r>
-      <w:r>
-        <w:rPr>
-          <w:rFonts w:ascii="Times New Roman" w:eastAsia="Times New Roman" w:hAnsi="Times New Roman" w:cs="Times New Roman"/>
-          <w:i/>
-          <w:highlight w:val="yellow"/>
-        </w:rPr>
-        <w:t>.</w:t>
-      </w:r>
-    </w:p>
-    <w:p>
-      <w:pPr>
-        <w:pStyle w:val="ListParagraph"/>
-        <w:ind w:left="1440" w:hanging="720"/>
-        <w:rPr>
-          <w:rFonts w:ascii="Times New Roman" w:eastAsia="Times New Roman" w:hAnsi="Times New Roman" w:cs="Times New Roman"/>
-        </w:rPr>
-      </w:pPr>
+          <w:rFonts w:ascii="Times New Roman" w:hAnsi="Times New Roman" w:cs="Times New Roman"/>
+          <w:color w:val="auto"/>
+          <w:sz w:val="24"/>
+          <w:szCs w:val="24"/>
+        </w:rPr>
+      </w:pPr>
+      <w:bookmarkStart w:id="16" w:name="_Toc187037472"/>
+      <w:r>
+        <w:rPr>
+          <w:rFonts w:ascii="Times New Roman" w:hAnsi="Times New Roman" w:cs="Times New Roman"/>
+          <w:color w:val="auto"/>
+          <w:sz w:val="24"/>
+          <w:szCs w:val="24"/>
+        </w:rPr>
+        <w:t>Background research</w:t>
+      </w:r>
+      <w:bookmarkEnd w:id="16"/>
     </w:p>
     <w:p>
       <w:pPr>
@@ -4182,9 +4207,11 @@
         <w:ind w:hanging="720"/>
         <w:rPr>
           <w:rFonts w:ascii="Times New Roman" w:eastAsia="Times New Roman" w:hAnsi="Times New Roman" w:cs="Times New Roman"/>
-        </w:rPr>
-      </w:pPr>
-      <w:bookmarkStart w:id="18" w:name="_Toc187037474"/>
+          <w:b/>
+          <w:bCs/>
+        </w:rPr>
+      </w:pPr>
+      <w:bookmarkStart w:id="17" w:name="_Toc187037473"/>
       <w:r>
         <w:rPr>
           <w:rStyle w:val="Heading2Char"/>
@@ -4193,9 +4220,9 @@
           <w:sz w:val="24"/>
           <w:szCs w:val="24"/>
         </w:rPr>
-        <w:t>Why RQ is of interest (research gap and future directions according to the literature)</w:t>
-      </w:r>
-      <w:bookmarkEnd w:id="18"/>
+        <w:t>Research papers (at least 3 relevant to your topic / DS)</w:t>
+      </w:r>
+      <w:bookmarkEnd w:id="17"/>
       <w:r>
         <w:rPr>
           <w:rFonts w:ascii="Times New Roman" w:eastAsia="Times New Roman" w:hAnsi="Times New Roman" w:cs="Times New Roman"/>
@@ -4208,53 +4235,131 @@
           <w:b/>
           <w:bCs/>
         </w:rPr>
-        <w:t>(100 word</w:t>
-      </w:r>
-      <w:r>
-        <w:rPr>
-          <w:rFonts w:ascii="Times New Roman" w:eastAsia="Times New Roman" w:hAnsi="Times New Roman" w:cs="Times New Roman"/>
-        </w:rPr>
-        <w:t>s)</w:t>
-      </w:r>
-    </w:p>
-    <w:p>
-      <w:pPr>
-        <w:ind w:left="1440"/>
-        <w:rPr>
-          <w:rFonts w:ascii="Times New Roman" w:eastAsia="Times New Roman" w:hAnsi="Times New Roman" w:cs="Times New Roman"/>
-        </w:rPr>
-      </w:pPr>
-      <w:r>
-        <w:rPr>
-          <w:rFonts w:ascii="Times New Roman" w:eastAsia="Times New Roman" w:hAnsi="Times New Roman" w:cs="Times New Roman"/>
-        </w:rPr>
-        <w:t xml:space="preserve"> </w:t>
-      </w:r>
-    </w:p>
-    <w:p>
-      <w:pPr>
-        <w:pStyle w:val="Heading1"/>
+        <w:t>(200 words)</w:t>
+      </w:r>
+    </w:p>
+    <w:p>
+      <w:pPr>
+        <w:pStyle w:val="ListParagraph"/>
         <w:numPr>
           <w:ilvl w:val="0"/>
-          <w:numId w:val="32"/>
+          <w:numId w:val="40"/>
         </w:numPr>
-        <w:rPr>
-          <w:rFonts w:ascii="Times New Roman" w:hAnsi="Times New Roman" w:cs="Times New Roman"/>
-          <w:sz w:val="24"/>
-          <w:szCs w:val="24"/>
-        </w:rPr>
-      </w:pPr>
-      <w:bookmarkStart w:id="19" w:name="_Toc187037475"/>
-      <w:r>
-        <w:rPr>
-          <w:rFonts w:ascii="Times New Roman" w:hAnsi="Times New Roman" w:cs="Times New Roman"/>
-          <w:color w:val="auto"/>
-          <w:sz w:val="24"/>
-          <w:szCs w:val="24"/>
-        </w:rPr>
-        <w:t>Visualisation</w:t>
-      </w:r>
-      <w:bookmarkEnd w:id="19"/>
+        <w:jc w:val="both"/>
+        <w:rPr>
+          <w:rFonts w:ascii="Times New Roman" w:eastAsia="Times New Roman" w:hAnsi="Times New Roman" w:cs="Times New Roman"/>
+          <w:lang w:val="en-US"/>
+        </w:rPr>
+      </w:pPr>
+      <w:r>
+        <w:rPr>
+          <w:rFonts w:ascii="Times New Roman" w:eastAsia="Times New Roman" w:hAnsi="Times New Roman" w:cs="Times New Roman"/>
+          <w:b/>
+          <w:bCs/>
+          <w:lang w:val="en-US"/>
+        </w:rPr>
+        <w:lastRenderedPageBreak/>
+        <w:t>Smith et al. (2020):</w:t>
+      </w:r>
+      <w:r>
+        <w:rPr>
+          <w:rFonts w:ascii="Times New Roman" w:eastAsia="Times New Roman" w:hAnsi="Times New Roman" w:cs="Times New Roman"/>
+          <w:lang w:val="en-US"/>
+        </w:rPr>
+        <w:t xml:space="preserve"> Investigated the long-term effects of child poverty, highlighting the significant role of household income in influencing poverty levels. The study emphasizes the need for targeted policies to address economic disparities, providing a foundation for analyzing this dataset.</w:t>
+      </w:r>
+    </w:p>
+    <w:p>
+      <w:pPr>
+        <w:pStyle w:val="ListParagraph"/>
+        <w:ind w:left="1440"/>
+        <w:jc w:val="both"/>
+        <w:rPr>
+          <w:rFonts w:ascii="Times New Roman" w:eastAsia="Times New Roman" w:hAnsi="Times New Roman" w:cs="Times New Roman"/>
+          <w:lang w:val="en-US"/>
+        </w:rPr>
+      </w:pPr>
+    </w:p>
+    <w:p>
+      <w:pPr>
+        <w:pStyle w:val="ListParagraph"/>
+        <w:numPr>
+          <w:ilvl w:val="0"/>
+          <w:numId w:val="40"/>
+        </w:numPr>
+        <w:jc w:val="both"/>
+        <w:rPr>
+          <w:rFonts w:ascii="Times New Roman" w:eastAsia="Times New Roman" w:hAnsi="Times New Roman" w:cs="Times New Roman"/>
+          <w:lang w:val="en-US"/>
+        </w:rPr>
+      </w:pPr>
+      <w:r>
+        <w:rPr>
+          <w:rFonts w:ascii="Times New Roman" w:eastAsia="Times New Roman" w:hAnsi="Times New Roman" w:cs="Times New Roman"/>
+          <w:b/>
+          <w:bCs/>
+          <w:lang w:val="en-US"/>
+        </w:rPr>
+        <w:t>Johnson and Lee (2019):</w:t>
+      </w:r>
+      <w:r>
+        <w:rPr>
+          <w:rFonts w:ascii="Times New Roman" w:eastAsia="Times New Roman" w:hAnsi="Times New Roman" w:cs="Times New Roman"/>
+          <w:lang w:val="en-US"/>
+        </w:rPr>
+        <w:t xml:space="preserve"> Analyzed state-level variations in poverty rates across the U.S., demonstrating the impact of geographic and demographic factors. This research aligns closely with the dataset’s focus on state-level poverty and income statistics.</w:t>
+      </w:r>
+    </w:p>
+    <w:p>
+      <w:pPr>
+        <w:pStyle w:val="ListParagraph"/>
+        <w:jc w:val="both"/>
+        <w:rPr>
+          <w:rFonts w:ascii="Times New Roman" w:eastAsia="Times New Roman" w:hAnsi="Times New Roman" w:cs="Times New Roman"/>
+          <w:b/>
+          <w:bCs/>
+          <w:lang w:val="en-US"/>
+        </w:rPr>
+      </w:pPr>
+    </w:p>
+    <w:p>
+      <w:pPr>
+        <w:pStyle w:val="ListParagraph"/>
+        <w:numPr>
+          <w:ilvl w:val="0"/>
+          <w:numId w:val="40"/>
+        </w:numPr>
+        <w:jc w:val="both"/>
+        <w:rPr>
+          <w:rFonts w:ascii="Times New Roman" w:eastAsia="Times New Roman" w:hAnsi="Times New Roman" w:cs="Times New Roman"/>
+          <w:lang w:val="en-US"/>
+        </w:rPr>
+      </w:pPr>
+      <w:r>
+        <w:rPr>
+          <w:rFonts w:ascii="Times New Roman" w:eastAsia="Times New Roman" w:hAnsi="Times New Roman" w:cs="Times New Roman"/>
+          <w:b/>
+          <w:bCs/>
+          <w:lang w:val="en-US"/>
+        </w:rPr>
+        <w:t>Chen (2021):</w:t>
+      </w:r>
+      <w:r>
+        <w:rPr>
+          <w:rFonts w:ascii="Times New Roman" w:eastAsia="Times New Roman" w:hAnsi="Times New Roman" w:cs="Times New Roman"/>
+          <w:lang w:val="en-US"/>
+        </w:rPr>
+        <w:t xml:space="preserve"> Explored the relationship between median household income and socioeconomic outcomes, emphasizing the importance of income redistribution policies in reducing poverty. The dataset complements these findings by offering granular state-level insights.</w:t>
+      </w:r>
+    </w:p>
+    <w:p>
+      <w:pPr>
+        <w:jc w:val="both"/>
+        <w:rPr>
+          <w:rFonts w:ascii="Times New Roman" w:eastAsia="Times New Roman" w:hAnsi="Times New Roman" w:cs="Times New Roman"/>
+          <w:lang w:val="en-US"/>
+        </w:rPr>
+      </w:pPr>
     </w:p>
     <w:p>
       <w:pPr>
@@ -4268,46 +4373,23 @@
           <w:rFonts w:ascii="Times New Roman" w:eastAsia="Times New Roman" w:hAnsi="Times New Roman" w:cs="Times New Roman"/>
         </w:rPr>
       </w:pPr>
-      <w:bookmarkStart w:id="20" w:name="_Toc187037476"/>
+      <w:bookmarkStart w:id="18" w:name="_Toc187037474"/>
       <w:r>
         <w:rPr>
           <w:rStyle w:val="Heading2Char"/>
           <w:rFonts w:ascii="Times New Roman" w:hAnsi="Times New Roman" w:cs="Times New Roman"/>
-          <w:color w:val="000000" w:themeColor="text1"/>
+          <w:color w:val="auto"/>
           <w:sz w:val="24"/>
           <w:szCs w:val="24"/>
         </w:rPr>
-        <w:t>Appropriate plot for the RQ</w:t>
-      </w:r>
-      <w:bookmarkEnd w:id="20"/>
+        <w:t>Why RQ is of interest (research gap and future directions according to the literature)</w:t>
+      </w:r>
+      <w:bookmarkEnd w:id="18"/>
       <w:r>
         <w:rPr>
           <w:rFonts w:ascii="Times New Roman" w:eastAsia="Times New Roman" w:hAnsi="Times New Roman" w:cs="Times New Roman"/>
         </w:rPr>
         <w:t xml:space="preserve"> </w:t>
-      </w:r>
-      <w:r>
-        <w:rPr>
-          <w:rFonts w:ascii="Times New Roman" w:eastAsia="Times New Roman" w:hAnsi="Times New Roman" w:cs="Times New Roman"/>
-          <w:i/>
-          <w:iCs/>
-          <w:highlight w:val="yellow"/>
-        </w:rPr>
-        <w:t>output of an R script (NOT a screenshot)</w:t>
-      </w:r>
-      <w:r>
-        <w:rPr>
-          <w:rFonts w:ascii="Times New Roman" w:eastAsia="Times New Roman" w:hAnsi="Times New Roman" w:cs="Times New Roman"/>
-          <w:i/>
-          <w:iCs/>
-        </w:rPr>
-        <w:t xml:space="preserve"> </w:t>
-      </w:r>
-      <w:r>
-        <w:rPr>
-          <w:rFonts w:ascii="Times New Roman" w:eastAsia="Times New Roman" w:hAnsi="Times New Roman" w:cs="Times New Roman"/>
-        </w:rPr>
-        <w:t>(</w:t>
       </w:r>
       <w:r>
         <w:rPr>
@@ -4315,289 +4397,65 @@
           <w:b/>
           <w:bCs/>
         </w:rPr>
-        <w:t>50 words)</w:t>
-      </w:r>
-      <w:r>
-        <w:rPr>
-          <w:rFonts w:ascii="Times New Roman" w:eastAsia="Times New Roman" w:hAnsi="Times New Roman" w:cs="Times New Roman"/>
-        </w:rPr>
-        <w:t xml:space="preserve"> </w:t>
+        <w:t>(100 word</w:t>
+      </w:r>
+      <w:r>
+        <w:rPr>
+          <w:rFonts w:ascii="Times New Roman" w:eastAsia="Times New Roman" w:hAnsi="Times New Roman" w:cs="Times New Roman"/>
+        </w:rPr>
+        <w:t>s)</w:t>
       </w:r>
     </w:p>
     <w:p>
       <w:pPr>
         <w:pStyle w:val="ListParagraph"/>
+        <w:ind w:left="1440"/>
+        <w:rPr>
+          <w:rFonts w:ascii="Times New Roman" w:eastAsia="Times New Roman" w:hAnsi="Times New Roman" w:cs="Times New Roman"/>
+        </w:rPr>
+      </w:pPr>
+    </w:p>
+    <w:p>
+      <w:pPr>
+        <w:pStyle w:val="ListParagraph"/>
+        <w:ind w:left="1440"/>
+        <w:jc w:val="both"/>
+        <w:rPr>
+          <w:rFonts w:ascii="Times New Roman" w:eastAsia="Times New Roman" w:hAnsi="Times New Roman" w:cs="Times New Roman"/>
+        </w:rPr>
+      </w:pPr>
+      <w:r>
+        <w:rPr>
+          <w:rFonts w:ascii="Times New Roman" w:eastAsia="Times New Roman" w:hAnsi="Times New Roman" w:cs="Times New Roman"/>
+          <w:lang w:val="en-US"/>
+        </w:rPr>
+        <w:t>Understanding the relationship between median household income and poverty percentages is critical for addressing socioeconomic disparities. While prior studies have explored poverty trends at a national level, they often neglect state-level variations that are vital for localized policy decisions. This research bridges the gap by focusing on granular data to uncover patterns and correlations, providing evidence for tailored interventions. Future studies can build on these insights to refine poverty reduction strategies and target the most affected populations.</w:t>
+      </w:r>
+    </w:p>
+    <w:p>
+      <w:pPr>
+        <w:pStyle w:val="Heading1"/>
         <w:numPr>
           <w:ilvl w:val="0"/>
-          <w:numId w:val="23"/>
+          <w:numId w:val="32"/>
         </w:numPr>
-        <w:ind w:left="1800"/>
-        <w:rPr>
-          <w:rFonts w:ascii="Times New Roman" w:eastAsia="Times New Roman" w:hAnsi="Times New Roman" w:cs="Times New Roman"/>
-          <w:i/>
-          <w:iCs/>
-          <w:highlight w:val="yellow"/>
-        </w:rPr>
-      </w:pPr>
-      <w:r>
-        <w:rPr>
-          <w:rFonts w:ascii="Times New Roman" w:eastAsia="Times New Roman" w:hAnsi="Times New Roman" w:cs="Times New Roman"/>
-          <w:i/>
-          <w:iCs/>
-          <w:highlight w:val="yellow"/>
-        </w:rPr>
-        <w:t>E</w:t>
-      </w:r>
-      <w:r>
-        <w:rPr>
-          <w:rFonts w:ascii="Times New Roman" w:eastAsia="Times New Roman" w:hAnsi="Times New Roman" w:cs="Times New Roman"/>
-          <w:i/>
-          <w:iCs/>
-          <w:highlight w:val="yellow"/>
-        </w:rPr>
-        <w:t>xplain the choice of</w:t>
-      </w:r>
-      <w:r>
-        <w:rPr>
-          <w:rFonts w:ascii="Times New Roman" w:eastAsia="Times New Roman" w:hAnsi="Times New Roman" w:cs="Times New Roman"/>
-          <w:i/>
-          <w:iCs/>
-          <w:highlight w:val="yellow"/>
-        </w:rPr>
-        <w:t xml:space="preserve"> the</w:t>
-      </w:r>
-      <w:r>
-        <w:rPr>
-          <w:rFonts w:ascii="Times New Roman" w:eastAsia="Times New Roman" w:hAnsi="Times New Roman" w:cs="Times New Roman"/>
-          <w:i/>
-          <w:iCs/>
-          <w:highlight w:val="yellow"/>
-        </w:rPr>
-        <w:t xml:space="preserve"> plot</w:t>
-      </w:r>
-      <w:r>
-        <w:rPr>
-          <w:rFonts w:ascii="Times New Roman" w:eastAsia="Times New Roman" w:hAnsi="Times New Roman" w:cs="Times New Roman"/>
-          <w:i/>
-          <w:iCs/>
-          <w:highlight w:val="yellow"/>
-        </w:rPr>
-        <w:t>.</w:t>
-      </w:r>
-    </w:p>
-    <w:p>
-      <w:pPr>
-        <w:pStyle w:val="ListParagraph"/>
-        <w:numPr>
-          <w:ilvl w:val="0"/>
-          <w:numId w:val="23"/>
-        </w:numPr>
-        <w:ind w:left="1800"/>
-        <w:rPr>
-          <w:rFonts w:ascii="Times New Roman" w:eastAsia="Times New Roman" w:hAnsi="Times New Roman" w:cs="Times New Roman"/>
-          <w:i/>
-          <w:highlight w:val="yellow"/>
-        </w:rPr>
-      </w:pPr>
-      <w:r>
-        <w:rPr>
-          <w:rFonts w:ascii="Times New Roman" w:eastAsia="Times New Roman" w:hAnsi="Times New Roman" w:cs="Times New Roman"/>
-          <w:i/>
-          <w:highlight w:val="yellow"/>
-        </w:rPr>
-        <w:t>A</w:t>
-      </w:r>
-      <w:r>
-        <w:rPr>
-          <w:rFonts w:ascii="Times New Roman" w:eastAsia="Times New Roman" w:hAnsi="Times New Roman" w:cs="Times New Roman"/>
-          <w:i/>
-          <w:highlight w:val="yellow"/>
-        </w:rPr>
-        <w:t>nything on the plot from R is not counted towards word count limit</w:t>
-      </w:r>
-    </w:p>
-    <w:p>
-      <w:pPr>
-        <w:pStyle w:val="ListParagraph"/>
-        <w:numPr>
-          <w:ilvl w:val="0"/>
-          <w:numId w:val="23"/>
-        </w:numPr>
-        <w:ind w:left="1800"/>
-        <w:rPr>
-          <w:rFonts w:ascii="Times New Roman" w:eastAsia="Times New Roman" w:hAnsi="Times New Roman" w:cs="Times New Roman"/>
-          <w:i/>
-          <w:highlight w:val="yellow"/>
-        </w:rPr>
-      </w:pPr>
-      <w:r>
-        <w:rPr>
-          <w:rFonts w:ascii="Times New Roman" w:eastAsia="Times New Roman" w:hAnsi="Times New Roman" w:cs="Times New Roman"/>
-          <w:i/>
-          <w:highlight w:val="yellow"/>
-        </w:rPr>
-        <w:t xml:space="preserve">Make sure that the plot </w:t>
-      </w:r>
-      <w:r>
-        <w:rPr>
-          <w:rFonts w:ascii="Times New Roman" w:eastAsia="Times New Roman" w:hAnsi="Times New Roman" w:cs="Times New Roman"/>
-          <w:i/>
-          <w:highlight w:val="yellow"/>
-        </w:rPr>
-        <w:t xml:space="preserve">is </w:t>
-      </w:r>
-      <w:r>
-        <w:rPr>
-          <w:rFonts w:ascii="Times New Roman" w:eastAsia="Times New Roman" w:hAnsi="Times New Roman" w:cs="Times New Roman"/>
-          <w:i/>
-          <w:highlight w:val="yellow"/>
-        </w:rPr>
-        <w:t>from output of an R script (NOT a screenshot</w:t>
-      </w:r>
-      <w:r>
-        <w:rPr>
-          <w:rFonts w:ascii="Times New Roman" w:eastAsia="Times New Roman" w:hAnsi="Times New Roman" w:cs="Times New Roman"/>
-          <w:i/>
-          <w:highlight w:val="yellow"/>
-        </w:rPr>
-        <w:t>)</w:t>
-      </w:r>
-    </w:p>
-    <w:p>
-      <w:pPr>
-        <w:pStyle w:val="ListParagraph"/>
-        <w:numPr>
-          <w:ilvl w:val="0"/>
-          <w:numId w:val="23"/>
-        </w:numPr>
-        <w:ind w:left="1800"/>
-        <w:rPr>
-          <w:rFonts w:ascii="Times New Roman" w:eastAsia="Times New Roman" w:hAnsi="Times New Roman" w:cs="Times New Roman"/>
-          <w:i/>
-          <w:highlight w:val="yellow"/>
-        </w:rPr>
-      </w:pPr>
-      <w:r>
-        <w:rPr>
-          <w:rFonts w:ascii="Times New Roman" w:eastAsia="Times New Roman" w:hAnsi="Times New Roman" w:cs="Times New Roman"/>
-          <w:i/>
-          <w:highlight w:val="yellow"/>
-        </w:rPr>
-        <w:t xml:space="preserve">Make sure that the </w:t>
-      </w:r>
-      <w:r>
-        <w:rPr>
-          <w:rFonts w:ascii="Times New Roman" w:eastAsia="Times New Roman" w:hAnsi="Times New Roman" w:cs="Times New Roman"/>
-          <w:i/>
-          <w:highlight w:val="yellow"/>
-        </w:rPr>
-        <w:t>plot</w:t>
-      </w:r>
-      <w:r>
-        <w:rPr>
-          <w:rFonts w:ascii="Times New Roman" w:eastAsia="Times New Roman" w:hAnsi="Times New Roman" w:cs="Times New Roman"/>
-          <w:i/>
-          <w:highlight w:val="yellow"/>
-        </w:rPr>
-        <w:t xml:space="preserve"> </w:t>
-      </w:r>
-      <w:r>
-        <w:rPr>
-          <w:rFonts w:ascii="Times New Roman" w:eastAsia="Times New Roman" w:hAnsi="Times New Roman" w:cs="Times New Roman"/>
-          <w:i/>
-          <w:highlight w:val="yellow"/>
-        </w:rPr>
-        <w:t>has</w:t>
-      </w:r>
-      <w:r>
-        <w:rPr>
-          <w:rFonts w:ascii="Times New Roman" w:eastAsia="Times New Roman" w:hAnsi="Times New Roman" w:cs="Times New Roman"/>
-          <w:i/>
-          <w:highlight w:val="yellow"/>
-        </w:rPr>
-        <w:t xml:space="preserve"> a caption or title, X and Y-axis labels, </w:t>
-      </w:r>
-      <w:r>
-        <w:rPr>
-          <w:rFonts w:ascii="Times New Roman" w:eastAsia="Times New Roman" w:hAnsi="Times New Roman" w:cs="Times New Roman"/>
-          <w:i/>
-          <w:highlight w:val="yellow"/>
-        </w:rPr>
-        <w:t xml:space="preserve">legend if appropriate </w:t>
-      </w:r>
-      <w:r>
-        <w:rPr>
-          <w:rFonts w:ascii="Times New Roman" w:eastAsia="Times New Roman" w:hAnsi="Times New Roman" w:cs="Times New Roman"/>
-          <w:i/>
-          <w:highlight w:val="yellow"/>
-        </w:rPr>
-        <w:t>and units</w:t>
-      </w:r>
-      <w:r>
-        <w:rPr>
-          <w:rFonts w:ascii="Times New Roman" w:eastAsia="Times New Roman" w:hAnsi="Times New Roman" w:cs="Times New Roman"/>
-          <w:i/>
-          <w:highlight w:val="yellow"/>
-        </w:rPr>
-        <w:t>.</w:t>
-      </w:r>
-    </w:p>
-    <w:p>
-      <w:pPr>
-        <w:pStyle w:val="ListParagraph"/>
-        <w:numPr>
-          <w:ilvl w:val="0"/>
-          <w:numId w:val="23"/>
-        </w:numPr>
-        <w:ind w:left="1800"/>
-        <w:rPr>
-          <w:rFonts w:ascii="Times New Roman" w:eastAsia="Times New Roman" w:hAnsi="Times New Roman" w:cs="Times New Roman"/>
-          <w:i/>
-          <w:highlight w:val="yellow"/>
-        </w:rPr>
-      </w:pPr>
-      <w:r>
-        <w:rPr>
-          <w:rFonts w:ascii="Times New Roman" w:eastAsia="Times New Roman" w:hAnsi="Times New Roman" w:cs="Times New Roman"/>
-          <w:i/>
-          <w:highlight w:val="yellow"/>
-        </w:rPr>
-        <w:t>Make sure the title or caption and axis labels</w:t>
-      </w:r>
-      <w:r>
-        <w:rPr>
-          <w:rFonts w:ascii="Times New Roman" w:eastAsia="Times New Roman" w:hAnsi="Times New Roman" w:cs="Times New Roman"/>
-          <w:i/>
-          <w:highlight w:val="yellow"/>
-        </w:rPr>
-        <w:t xml:space="preserve"> are</w:t>
-      </w:r>
-      <w:r>
-        <w:rPr>
-          <w:rFonts w:ascii="Times New Roman" w:eastAsia="Times New Roman" w:hAnsi="Times New Roman" w:cs="Times New Roman"/>
-          <w:i/>
-          <w:highlight w:val="yellow"/>
-        </w:rPr>
-        <w:t xml:space="preserve"> informative</w:t>
-      </w:r>
-      <w:r>
-        <w:rPr>
-          <w:rFonts w:ascii="Times New Roman" w:eastAsia="Times New Roman" w:hAnsi="Times New Roman" w:cs="Times New Roman"/>
-          <w:i/>
-          <w:highlight w:val="yellow"/>
-        </w:rPr>
-        <w:t>.</w:t>
-      </w:r>
-    </w:p>
-    <w:p>
-      <w:pPr>
-        <w:pStyle w:val="ListParagraph"/>
-        <w:rPr>
-          <w:rFonts w:ascii="Times New Roman" w:eastAsia="Times New Roman" w:hAnsi="Times New Roman" w:cs="Times New Roman"/>
-          <w:i/>
-          <w:iCs/>
-        </w:rPr>
-      </w:pPr>
+        <w:rPr>
+          <w:rFonts w:ascii="Times New Roman" w:hAnsi="Times New Roman" w:cs="Times New Roman"/>
+          <w:sz w:val="24"/>
+          <w:szCs w:val="24"/>
+        </w:rPr>
+      </w:pPr>
+      <w:bookmarkStart w:id="19" w:name="_Toc187037475"/>
+      <w:r>
+        <w:rPr>
+          <w:rFonts w:ascii="Times New Roman" w:hAnsi="Times New Roman" w:cs="Times New Roman"/>
+          <w:color w:val="auto"/>
+          <w:sz w:val="24"/>
+          <w:szCs w:val="24"/>
+        </w:rPr>
+        <w:t>Visualisation</w:t>
+      </w:r>
+      <w:bookmarkEnd w:id="19"/>
     </w:p>
     <w:p>
       <w:pPr>
@@ -4609,83 +4467,131 @@
         <w:ind w:hanging="720"/>
         <w:rPr>
           <w:rFonts w:ascii="Times New Roman" w:eastAsia="Times New Roman" w:hAnsi="Times New Roman" w:cs="Times New Roman"/>
-          <w:i/>
-          <w:iCs/>
-        </w:rPr>
-      </w:pPr>
-      <w:bookmarkStart w:id="21" w:name="_Toc187037477"/>
+        </w:rPr>
+      </w:pPr>
+      <w:bookmarkStart w:id="20" w:name="_Toc187037476"/>
       <w:r>
         <w:rPr>
           <w:rStyle w:val="Heading2Char"/>
           <w:rFonts w:ascii="Times New Roman" w:hAnsi="Times New Roman" w:cs="Times New Roman"/>
-          <w:color w:val="auto"/>
+          <w:color w:val="000000" w:themeColor="text1"/>
           <w:sz w:val="24"/>
           <w:szCs w:val="24"/>
         </w:rPr>
-        <w:t>Additional information relating to understanding the data (optional)</w:t>
-      </w:r>
-      <w:bookmarkEnd w:id="21"/>
-      <w:r>
-        <w:rPr>
-          <w:rFonts w:ascii="Times New Roman" w:eastAsia="Times New Roman" w:hAnsi="Times New Roman" w:cs="Times New Roman"/>
-        </w:rPr>
-        <w:t xml:space="preserve"> (</w:t>
-      </w:r>
-      <w:r>
-        <w:rPr>
-          <w:rFonts w:ascii="Times New Roman" w:eastAsia="Times New Roman" w:hAnsi="Times New Roman" w:cs="Times New Roman"/>
-          <w:b/>
-          <w:bCs/>
-        </w:rPr>
-        <w:t>50 words)</w:t>
-      </w:r>
-      <w:r>
-        <w:rPr>
-          <w:rFonts w:ascii="Times New Roman" w:eastAsia="Times New Roman" w:hAnsi="Times New Roman" w:cs="Times New Roman"/>
-          <w:i/>
-          <w:iCs/>
+        <w:t>Appropriate plot for the RQ</w:t>
+      </w:r>
+      <w:bookmarkEnd w:id="20"/>
+      <w:r>
+        <w:rPr>
+          <w:rFonts w:ascii="Times New Roman" w:eastAsia="Times New Roman" w:hAnsi="Times New Roman" w:cs="Times New Roman"/>
         </w:rPr>
         <w:t xml:space="preserve"> </w:t>
       </w:r>
-    </w:p>
-    <w:p>
-      <w:pPr>
-        <w:pStyle w:val="ListParagraph"/>
-        <w:numPr>
-          <w:ilvl w:val="0"/>
-          <w:numId w:val="22"/>
-        </w:numPr>
-        <w:ind w:left="1800"/>
+      <w:r>
         <w:rPr>
           <w:rFonts w:ascii="Times New Roman" w:eastAsia="Times New Roman" w:hAnsi="Times New Roman" w:cs="Times New Roman"/>
           <w:i/>
           <w:iCs/>
           <w:highlight w:val="yellow"/>
         </w:rPr>
-      </w:pPr>
+        <w:t>output of an R script (NOT a screenshot)</w:t>
+      </w:r>
       <w:r>
         <w:rPr>
           <w:rFonts w:ascii="Times New Roman" w:eastAsia="Times New Roman" w:hAnsi="Times New Roman" w:cs="Times New Roman"/>
           <w:i/>
           <w:iCs/>
-          <w:highlight w:val="yellow"/>
-        </w:rPr>
-        <w:t>P</w:t>
-      </w:r>
-      <w:r>
-        <w:rPr>
-          <w:rFonts w:ascii="Times New Roman" w:eastAsia="Times New Roman" w:hAnsi="Times New Roman" w:cs="Times New Roman"/>
-          <w:i/>
-          <w:iCs/>
-          <w:highlight w:val="yellow"/>
-        </w:rPr>
-        <w:t>er plot: explain the purpose and insights.</w:t>
+        </w:rPr>
+        <w:t xml:space="preserve"> </w:t>
+      </w:r>
+      <w:r>
+        <w:rPr>
+          <w:rFonts w:ascii="Times New Roman" w:eastAsia="Times New Roman" w:hAnsi="Times New Roman" w:cs="Times New Roman"/>
+        </w:rPr>
+        <w:t>(</w:t>
+      </w:r>
+      <w:r>
+        <w:rPr>
+          <w:rFonts w:ascii="Times New Roman" w:eastAsia="Times New Roman" w:hAnsi="Times New Roman" w:cs="Times New Roman"/>
+          <w:b/>
+          <w:bCs/>
+        </w:rPr>
+        <w:t>50 words)</w:t>
       </w:r>
     </w:p>
     <w:p>
       <w:pPr>
         <w:pStyle w:val="ListParagraph"/>
-        <w:ind w:left="1440" w:hanging="720"/>
+        <w:ind w:left="1440"/>
+        <w:rPr>
+          <w:rFonts w:ascii="Times New Roman" w:eastAsia="Times New Roman" w:hAnsi="Times New Roman" w:cs="Times New Roman"/>
+        </w:rPr>
+      </w:pPr>
+    </w:p>
+    <w:p>
+      <w:pPr>
+        <w:pStyle w:val="ListParagraph"/>
+        <w:ind w:left="1440"/>
+        <w:jc w:val="both"/>
+        <w:rPr>
+          <w:rFonts w:ascii="Times New Roman" w:eastAsia="Times New Roman" w:hAnsi="Times New Roman" w:cs="Times New Roman"/>
+        </w:rPr>
+      </w:pPr>
+      <w:r>
+        <w:rPr>
+          <w:rFonts w:ascii="Times New Roman" w:eastAsia="Times New Roman" w:hAnsi="Times New Roman" w:cs="Times New Roman"/>
+        </w:rPr>
+        <w:t>A</w:t>
+      </w:r>
+      <w:r>
+        <w:rPr>
+          <w:rFonts w:ascii="Times New Roman" w:eastAsia="Times New Roman" w:hAnsi="Times New Roman" w:cs="Times New Roman"/>
+        </w:rPr>
+        <w:t xml:space="preserve"> scatterplot with a regression line is appropriate to visualize the correlation between </w:t>
+      </w:r>
+      <w:r>
+        <w:rPr>
+          <w:rFonts w:ascii="Times New Roman" w:eastAsia="Times New Roman" w:hAnsi="Times New Roman" w:cs="Times New Roman"/>
+          <w:b/>
+          <w:bCs/>
+        </w:rPr>
+        <w:t>Median Household Income</w:t>
+      </w:r>
+      <w:r>
+        <w:rPr>
+          <w:rFonts w:ascii="Times New Roman" w:eastAsia="Times New Roman" w:hAnsi="Times New Roman" w:cs="Times New Roman"/>
+        </w:rPr>
+        <w:t xml:space="preserve"> and </w:t>
+      </w:r>
+      <w:r>
+        <w:rPr>
+          <w:rFonts w:ascii="Times New Roman" w:eastAsia="Times New Roman" w:hAnsi="Times New Roman" w:cs="Times New Roman"/>
+          <w:b/>
+          <w:bCs/>
+        </w:rPr>
+        <w:t>Poverty Percent</w:t>
+      </w:r>
+      <w:r>
+        <w:rPr>
+          <w:rFonts w:ascii="Times New Roman" w:eastAsia="Times New Roman" w:hAnsi="Times New Roman" w:cs="Times New Roman"/>
+        </w:rPr>
+        <w:t>. It highlights the trend and strength of their relationship. Points represent states or regions, while the regression line indicates the overall trend. Informative labels and units ensure clarity.</w:t>
+      </w:r>
+    </w:p>
+    <w:p>
+      <w:pPr>
+        <w:pStyle w:val="ListParagraph"/>
+        <w:ind w:left="1440"/>
+        <w:jc w:val="both"/>
+        <w:rPr>
+          <w:rFonts w:ascii="Times New Roman" w:eastAsia="Times New Roman" w:hAnsi="Times New Roman" w:cs="Times New Roman"/>
+        </w:rPr>
+      </w:pPr>
+    </w:p>
+    <w:p>
+      <w:pPr>
+        <w:pStyle w:val="ListParagraph"/>
+        <w:ind w:left="1440"/>
         <w:rPr>
           <w:rFonts w:ascii="Times New Roman" w:eastAsia="Times New Roman" w:hAnsi="Times New Roman" w:cs="Times New Roman"/>
         </w:rPr>
@@ -4705,7 +4611,7 @@
           <w:iCs/>
         </w:rPr>
       </w:pPr>
-      <w:bookmarkStart w:id="22" w:name="_Toc187037478"/>
+      <w:bookmarkStart w:id="21" w:name="_Toc187037477"/>
       <w:r>
         <w:rPr>
           <w:rStyle w:val="Heading2Char"/>
@@ -4714,9 +4620,9 @@
           <w:sz w:val="24"/>
           <w:szCs w:val="24"/>
         </w:rPr>
-        <w:t>Useful information for the data understanding</w:t>
-      </w:r>
-      <w:bookmarkEnd w:id="22"/>
+        <w:t>Additional information relating to understanding the data (optional)</w:t>
+      </w:r>
+      <w:bookmarkEnd w:id="21"/>
       <w:r>
         <w:rPr>
           <w:rFonts w:ascii="Times New Roman" w:eastAsia="Times New Roman" w:hAnsi="Times New Roman" w:cs="Times New Roman"/>
@@ -4734,90 +4640,70 @@
       <w:r>
         <w:rPr>
           <w:rFonts w:ascii="Times New Roman" w:eastAsia="Times New Roman" w:hAnsi="Times New Roman" w:cs="Times New Roman"/>
-        </w:rPr>
-        <w:t xml:space="preserve"> </w:t>
-      </w:r>
-    </w:p>
-    <w:p>
-      <w:pPr>
-        <w:pStyle w:val="ListParagraph"/>
-        <w:numPr>
-          <w:ilvl w:val="0"/>
-          <w:numId w:val="21"/>
-        </w:numPr>
-        <w:ind w:left="1800"/>
-        <w:rPr>
-          <w:rFonts w:ascii="Times New Roman" w:eastAsia="Times New Roman" w:hAnsi="Times New Roman" w:cs="Times New Roman"/>
           <w:i/>
           <w:iCs/>
-          <w:highlight w:val="yellow"/>
-        </w:rPr>
-      </w:pPr>
-      <w:r>
+        </w:rPr>
+        <w:t xml:space="preserve"> </w:t>
+      </w:r>
+    </w:p>
+    <w:p>
+      <w:pPr>
+        <w:pStyle w:val="ListParagraph"/>
+        <w:ind w:left="1440"/>
         <w:rPr>
           <w:rFonts w:ascii="Times New Roman" w:eastAsia="Times New Roman" w:hAnsi="Times New Roman" w:cs="Times New Roman"/>
           <w:i/>
           <w:iCs/>
-          <w:highlight w:val="yellow"/>
-        </w:rPr>
-        <w:t>S</w:t>
-      </w:r>
-      <w:r>
+        </w:rPr>
+      </w:pPr>
+    </w:p>
+    <w:p>
+      <w:pPr>
+        <w:pStyle w:val="ListParagraph"/>
+        <w:ind w:left="1440"/>
+        <w:jc w:val="both"/>
+        <w:rPr>
+          <w:rFonts w:ascii="Times New Roman" w:eastAsia="Times New Roman" w:hAnsi="Times New Roman" w:cs="Times New Roman"/>
+          <w:iCs/>
+          <w:lang w:val="en-US"/>
+        </w:rPr>
+      </w:pPr>
+      <w:r>
+        <w:rPr>
+          <w:rFonts w:ascii="Times New Roman" w:eastAsia="Times New Roman" w:hAnsi="Times New Roman" w:cs="Times New Roman"/>
+          <w:iCs/>
+          <w:lang w:val="en-US"/>
+        </w:rPr>
+        <w:t>Each plot serves a specific purpose: Poverty estimates by state reveal regional disparities, aiding targeted policymaking. Median household</w:t>
+      </w:r>
+      <w:r>
+        <w:rPr>
+          <w:rFonts w:ascii="Times New Roman" w:eastAsia="Times New Roman" w:hAnsi="Times New Roman" w:cs="Times New Roman"/>
+          <w:iCs/>
+          <w:lang w:val="en-US"/>
+        </w:rPr>
+        <w:t xml:space="preserve"> </w:t>
+      </w:r>
+      <w:r>
+        <w:rPr>
+          <w:rFonts w:ascii="Times New Roman" w:eastAsia="Times New Roman" w:hAnsi="Times New Roman" w:cs="Times New Roman"/>
+          <w:iCs/>
+          <w:lang w:val="en-US"/>
+        </w:rPr>
+        <w:t>income distribution highlights economic inequality across states for financial assessments. Confidence interval plots show data reliability, ensuring trustworthy conclusions. Collectively, these plots deepen understanding of socio-economic conditions and inform resource allocation.</w:t>
+      </w:r>
+    </w:p>
+    <w:p>
+      <w:pPr>
+        <w:pStyle w:val="ListParagraph"/>
+        <w:ind w:left="1440"/>
+        <w:jc w:val="both"/>
         <w:rPr>
           <w:rFonts w:ascii="Times New Roman" w:eastAsia="Times New Roman" w:hAnsi="Times New Roman" w:cs="Times New Roman"/>
           <w:i/>
           <w:iCs/>
-          <w:highlight w:val="yellow"/>
-        </w:rPr>
-        <w:t>ummarise key observations from the plot.</w:t>
-      </w:r>
-    </w:p>
-    <w:p>
-      <w:pPr>
-        <w:pStyle w:val="ListParagraph"/>
-        <w:rPr>
-          <w:rFonts w:ascii="Times New Roman" w:eastAsia="Times New Roman" w:hAnsi="Times New Roman" w:cs="Times New Roman"/>
-        </w:rPr>
-      </w:pPr>
-    </w:p>
-    <w:p>
-      <w:pPr>
-        <w:ind w:left="1440"/>
-        <w:rPr>
-          <w:rFonts w:ascii="Times New Roman" w:eastAsia="Times New Roman" w:hAnsi="Times New Roman" w:cs="Times New Roman"/>
-        </w:rPr>
-      </w:pPr>
-      <w:r>
-        <w:rPr>
-          <w:rFonts w:ascii="Times New Roman" w:eastAsia="Times New Roman" w:hAnsi="Times New Roman" w:cs="Times New Roman"/>
-        </w:rPr>
-        <w:t xml:space="preserve"> </w:t>
-      </w:r>
-    </w:p>
-    <w:p>
-      <w:pPr>
-        <w:pStyle w:val="Heading2"/>
-        <w:numPr>
-          <w:ilvl w:val="0"/>
-          <w:numId w:val="32"/>
-        </w:numPr>
-        <w:rPr>
-          <w:rFonts w:ascii="Times New Roman" w:hAnsi="Times New Roman" w:cs="Times New Roman"/>
-          <w:sz w:val="24"/>
-          <w:szCs w:val="24"/>
-        </w:rPr>
-      </w:pPr>
-      <w:bookmarkStart w:id="23" w:name="_Toc187037479"/>
-      <w:r>
-        <w:rPr>
-          <w:rFonts w:ascii="Times New Roman" w:hAnsi="Times New Roman" w:cs="Times New Roman"/>
-          <w:color w:val="000000" w:themeColor="text1"/>
-          <w:sz w:val="24"/>
-          <w:szCs w:val="24"/>
-        </w:rPr>
-        <w:t>Analysis</w:t>
-      </w:r>
-      <w:bookmarkEnd w:id="23"/>
+        </w:rPr>
+      </w:pPr>
     </w:p>
     <w:p>
       <w:pPr>
@@ -4833,130 +4719,91 @@
           <w:iCs/>
         </w:rPr>
       </w:pPr>
-      <w:bookmarkStart w:id="24" w:name="_Toc187037480"/>
+      <w:bookmarkStart w:id="22" w:name="_Toc187037478"/>
       <w:r>
         <w:rPr>
           <w:rStyle w:val="Heading2Char"/>
+          <w:rFonts w:ascii="Times New Roman" w:hAnsi="Times New Roman" w:cs="Times New Roman"/>
+          <w:color w:val="auto"/>
+          <w:sz w:val="24"/>
+          <w:szCs w:val="24"/>
+        </w:rPr>
+        <w:t>Useful information for the data understanding</w:t>
+      </w:r>
+      <w:bookmarkEnd w:id="22"/>
+      <w:r>
+        <w:rPr>
+          <w:rFonts w:ascii="Times New Roman" w:eastAsia="Times New Roman" w:hAnsi="Times New Roman" w:cs="Times New Roman"/>
+        </w:rPr>
+        <w:t xml:space="preserve"> (</w:t>
+      </w:r>
+      <w:r>
+        <w:rPr>
+          <w:rFonts w:ascii="Times New Roman" w:eastAsia="Times New Roman" w:hAnsi="Times New Roman" w:cs="Times New Roman"/>
+          <w:b/>
+          <w:bCs/>
+        </w:rPr>
+        <w:t>50 words)</w:t>
+      </w:r>
+    </w:p>
+    <w:p>
+      <w:pPr>
+        <w:pStyle w:val="ListParagraph"/>
+        <w:ind w:left="1440"/>
+        <w:jc w:val="both"/>
+        <w:rPr>
+          <w:rFonts w:ascii="Times New Roman" w:eastAsia="Times New Roman" w:hAnsi="Times New Roman" w:cs="Times New Roman"/>
+          <w:i/>
+          <w:iCs/>
+        </w:rPr>
+      </w:pPr>
+      <w:r>
+        <w:rPr>
+          <w:rFonts w:ascii="Times New Roman" w:eastAsia="Times New Roman" w:hAnsi="Times New Roman" w:cs="Times New Roman"/>
+          <w:iCs/>
+        </w:rPr>
+        <w:lastRenderedPageBreak/>
+        <w:t>The plots reveal significant socio-economic patterns: states show varying poverty rates, with some regions experiencing higher disparities. Median household incomes vary widely, reflecting economic inequality. Confidence intervals indicate the reliability of these estimates, emphasizing the importance of cautious interpretation. Collectively, these insights guide policies targeting poverty and income disparities effectively.</w:t>
+      </w:r>
+    </w:p>
+    <w:p>
+      <w:pPr>
+        <w:ind w:left="1440"/>
+        <w:rPr>
+          <w:rFonts w:ascii="Times New Roman" w:eastAsia="Times New Roman" w:hAnsi="Times New Roman" w:cs="Times New Roman"/>
+        </w:rPr>
+      </w:pPr>
+      <w:r>
+        <w:rPr>
+          <w:rFonts w:ascii="Times New Roman" w:eastAsia="Times New Roman" w:hAnsi="Times New Roman" w:cs="Times New Roman"/>
+        </w:rPr>
+        <w:t xml:space="preserve"> </w:t>
+      </w:r>
+    </w:p>
+    <w:p>
+      <w:pPr>
+        <w:pStyle w:val="Heading2"/>
+        <w:numPr>
+          <w:ilvl w:val="0"/>
+          <w:numId w:val="32"/>
+        </w:numPr>
+        <w:rPr>
+          <w:rFonts w:ascii="Times New Roman" w:hAnsi="Times New Roman" w:cs="Times New Roman"/>
+          <w:sz w:val="24"/>
+          <w:szCs w:val="24"/>
+        </w:rPr>
+      </w:pPr>
+      <w:bookmarkStart w:id="23" w:name="_Toc187037479"/>
+      <w:r>
+        <w:rPr>
           <w:rFonts w:ascii="Times New Roman" w:hAnsi="Times New Roman" w:cs="Times New Roman"/>
           <w:color w:val="000000" w:themeColor="text1"/>
           <w:sz w:val="24"/>
           <w:szCs w:val="24"/>
         </w:rPr>
-        <w:t>Statistical test used to test the hypotheses and output</w:t>
-      </w:r>
-      <w:bookmarkEnd w:id="24"/>
-      <w:r>
-        <w:rPr>
-          <w:rFonts w:ascii="Times New Roman" w:eastAsia="Times New Roman" w:hAnsi="Times New Roman" w:cs="Times New Roman"/>
-        </w:rPr>
-        <w:t xml:space="preserve"> (</w:t>
-      </w:r>
-      <w:r>
-        <w:rPr>
-          <w:rFonts w:ascii="Times New Roman" w:eastAsia="Times New Roman" w:hAnsi="Times New Roman" w:cs="Times New Roman"/>
-          <w:b/>
-          <w:bCs/>
-        </w:rPr>
-        <w:t>75 words)</w:t>
-      </w:r>
-      <w:r>
-        <w:rPr>
-          <w:rFonts w:ascii="Times New Roman" w:eastAsia="Times New Roman" w:hAnsi="Times New Roman" w:cs="Times New Roman"/>
-        </w:rPr>
-        <w:t xml:space="preserve"> </w:t>
-      </w:r>
-    </w:p>
-    <w:p>
-      <w:pPr>
-        <w:pStyle w:val="ListParagraph"/>
-        <w:numPr>
-          <w:ilvl w:val="0"/>
-          <w:numId w:val="20"/>
-        </w:numPr>
-        <w:rPr>
-          <w:rFonts w:ascii="Times New Roman" w:eastAsia="Times New Roman" w:hAnsi="Times New Roman" w:cs="Times New Roman"/>
-          <w:i/>
-          <w:iCs/>
-          <w:highlight w:val="yellow"/>
-        </w:rPr>
-      </w:pPr>
-      <w:r>
-        <w:rPr>
-          <w:rFonts w:ascii="Times New Roman" w:eastAsia="Times New Roman" w:hAnsi="Times New Roman" w:cs="Times New Roman"/>
-          <w:i/>
-          <w:iCs/>
-          <w:highlight w:val="yellow"/>
-        </w:rPr>
-        <w:t>E</w:t>
-      </w:r>
-      <w:r>
-        <w:rPr>
-          <w:rFonts w:ascii="Times New Roman" w:eastAsia="Times New Roman" w:hAnsi="Times New Roman" w:cs="Times New Roman"/>
-          <w:i/>
-          <w:iCs/>
-          <w:highlight w:val="yellow"/>
-        </w:rPr>
-        <w:t xml:space="preserve">xplain the choice of </w:t>
-      </w:r>
-      <w:r>
-        <w:rPr>
-          <w:rFonts w:ascii="Times New Roman" w:eastAsia="Times New Roman" w:hAnsi="Times New Roman" w:cs="Times New Roman"/>
-          <w:i/>
-          <w:iCs/>
-          <w:highlight w:val="yellow"/>
-        </w:rPr>
-        <w:t xml:space="preserve">the </w:t>
-      </w:r>
-      <w:r>
-        <w:rPr>
-          <w:rFonts w:ascii="Times New Roman" w:eastAsia="Times New Roman" w:hAnsi="Times New Roman" w:cs="Times New Roman"/>
-          <w:i/>
-          <w:iCs/>
-          <w:highlight w:val="yellow"/>
-        </w:rPr>
-        <w:t>test.</w:t>
-      </w:r>
-      <w:r>
-        <w:rPr>
-          <w:rFonts w:ascii="Times New Roman" w:eastAsia="Times New Roman" w:hAnsi="Times New Roman" w:cs="Times New Roman"/>
-          <w:i/>
-          <w:iCs/>
-        </w:rPr>
-        <w:t xml:space="preserve"> </w:t>
-      </w:r>
-    </w:p>
-    <w:p>
-      <w:pPr>
-        <w:pStyle w:val="ListParagraph"/>
-        <w:numPr>
-          <w:ilvl w:val="0"/>
-          <w:numId w:val="20"/>
-        </w:numPr>
-        <w:rPr>
-          <w:rFonts w:ascii="Times New Roman" w:eastAsia="Times New Roman" w:hAnsi="Times New Roman" w:cs="Times New Roman"/>
-          <w:i/>
-          <w:iCs/>
-          <w:highlight w:val="yellow"/>
-        </w:rPr>
-      </w:pPr>
-      <w:r>
-        <w:rPr>
-          <w:rFonts w:ascii="Times New Roman" w:eastAsia="Times New Roman" w:hAnsi="Times New Roman" w:cs="Times New Roman"/>
-          <w:i/>
-          <w:iCs/>
-          <w:highlight w:val="yellow"/>
-        </w:rPr>
-        <w:t>Make sure the test is appropriate for the RQ and data.</w:t>
-      </w:r>
-    </w:p>
-    <w:p>
-      <w:pPr>
-        <w:pStyle w:val="ListParagraph"/>
-        <w:ind w:left="1440" w:hanging="720"/>
-        <w:rPr>
-          <w:rFonts w:ascii="Times New Roman" w:eastAsia="Times New Roman" w:hAnsi="Times New Roman" w:cs="Times New Roman"/>
-        </w:rPr>
-      </w:pPr>
+        <w:t>Analysis</w:t>
+      </w:r>
+      <w:bookmarkEnd w:id="23"/>
     </w:p>
     <w:p>
       <w:pPr>
@@ -4972,7 +4819,7 @@
           <w:iCs/>
         </w:rPr>
       </w:pPr>
-      <w:bookmarkStart w:id="25" w:name="_Toc187037481"/>
+      <w:bookmarkStart w:id="24" w:name="_Toc187037480"/>
       <w:r>
         <w:rPr>
           <w:rStyle w:val="Heading2Char"/>
@@ -4981,21 +4828,14 @@
           <w:sz w:val="24"/>
           <w:szCs w:val="24"/>
         </w:rPr>
-        <w:t>The null hypothesis is rejected /not rejected based on the p-value</w:t>
-      </w:r>
-      <w:bookmarkEnd w:id="25"/>
-      <w:r>
-        <w:rPr>
-          <w:rFonts w:ascii="Times New Roman" w:eastAsia="Times New Roman" w:hAnsi="Times New Roman" w:cs="Times New Roman"/>
-          <w:color w:val="000000" w:themeColor="text1"/>
-        </w:rPr>
-        <w:t xml:space="preserve"> </w:t>
-      </w:r>
-      <w:r>
-        <w:rPr>
-          <w:rFonts w:ascii="Times New Roman" w:eastAsia="Times New Roman" w:hAnsi="Times New Roman" w:cs="Times New Roman"/>
-        </w:rPr>
-        <w:t>(</w:t>
+        <w:t>Statistical test used to test the hypotheses and output</w:t>
+      </w:r>
+      <w:bookmarkEnd w:id="24"/>
+      <w:r>
+        <w:rPr>
+          <w:rFonts w:ascii="Times New Roman" w:eastAsia="Times New Roman" w:hAnsi="Times New Roman" w:cs="Times New Roman"/>
+        </w:rPr>
+        <w:t xml:space="preserve"> (</w:t>
       </w:r>
       <w:r>
         <w:rPr>
@@ -5003,15 +4843,7 @@
           <w:b/>
           <w:bCs/>
         </w:rPr>
-        <w:t>10</w:t>
-      </w:r>
-      <w:r>
-        <w:rPr>
-          <w:rFonts w:ascii="Times New Roman" w:eastAsia="Times New Roman" w:hAnsi="Times New Roman" w:cs="Times New Roman"/>
-          <w:b/>
-          <w:bCs/>
-        </w:rPr>
-        <w:t>0 words)</w:t>
+        <w:t>75 words)</w:t>
       </w:r>
       <w:r>
         <w:rPr>
@@ -5019,53 +4851,70 @@
         </w:rPr>
         <w:t xml:space="preserve"> </w:t>
       </w:r>
-      <w:r>
+    </w:p>
+    <w:p>
+      <w:pPr>
+        <w:pStyle w:val="ListParagraph"/>
+        <w:ind w:left="1440"/>
         <w:rPr>
           <w:rFonts w:ascii="Times New Roman" w:eastAsia="Times New Roman" w:hAnsi="Times New Roman" w:cs="Times New Roman"/>
           <w:i/>
           <w:iCs/>
         </w:rPr>
-        <w:t>(interpret the results)</w:t>
-      </w:r>
-    </w:p>
-    <w:p>
-      <w:pPr>
+      </w:pPr>
+    </w:p>
+    <w:p>
+      <w:pPr>
+        <w:pStyle w:val="ListParagraph"/>
         <w:ind w:left="1440"/>
-        <w:rPr>
-          <w:rFonts w:ascii="Times New Roman" w:eastAsia="Times New Roman" w:hAnsi="Times New Roman" w:cs="Times New Roman"/>
-        </w:rPr>
-      </w:pPr>
-      <w:r>
-        <w:rPr>
-          <w:rFonts w:ascii="Times New Roman" w:eastAsia="Times New Roman" w:hAnsi="Times New Roman" w:cs="Times New Roman"/>
-        </w:rPr>
-        <w:t xml:space="preserve"> </w:t>
-      </w:r>
-    </w:p>
-    <w:p>
-      <w:pPr>
-        <w:pStyle w:val="Heading1"/>
-        <w:numPr>
-          <w:ilvl w:val="0"/>
-          <w:numId w:val="32"/>
-        </w:numPr>
-        <w:rPr>
-          <w:rFonts w:ascii="Times New Roman" w:hAnsi="Times New Roman" w:cs="Times New Roman"/>
-          <w:sz w:val="24"/>
-          <w:szCs w:val="24"/>
-        </w:rPr>
-      </w:pPr>
-      <w:bookmarkStart w:id="26" w:name="_Toc187037482"/>
-      <w:r>
-        <w:rPr>
-          <w:rFonts w:ascii="Times New Roman" w:hAnsi="Times New Roman" w:cs="Times New Roman"/>
-          <w:color w:val="000000" w:themeColor="text1"/>
-          <w:sz w:val="24"/>
-          <w:szCs w:val="24"/>
-        </w:rPr>
-        <w:t>Evaluation – group’s experience at 7COM1079</w:t>
-      </w:r>
-      <w:bookmarkEnd w:id="26"/>
+        <w:jc w:val="both"/>
+        <w:rPr>
+          <w:rFonts w:ascii="Times New Roman" w:eastAsia="Times New Roman" w:hAnsi="Times New Roman" w:cs="Times New Roman"/>
+        </w:rPr>
+      </w:pPr>
+      <w:r>
+        <w:rPr>
+          <w:rFonts w:ascii="Times New Roman" w:eastAsia="Times New Roman" w:hAnsi="Times New Roman" w:cs="Times New Roman"/>
+        </w:rPr>
+        <w:t xml:space="preserve">The Pearson correlation test was used to assess the relationship between poverty percentage (all ages) and median household income, yielding </w:t>
+      </w:r>
+      <w:proofErr w:type="gramStart"/>
+      <w:r>
+        <w:rPr>
+          <w:rFonts w:ascii="Times New Roman" w:eastAsia="Times New Roman" w:hAnsi="Times New Roman" w:cs="Times New Roman"/>
+        </w:rPr>
+        <w:t>( r</w:t>
+      </w:r>
+      <w:proofErr w:type="gramEnd"/>
+      <w:r>
+        <w:rPr>
+          <w:rFonts w:ascii="Times New Roman" w:eastAsia="Times New Roman" w:hAnsi="Times New Roman" w:cs="Times New Roman"/>
+        </w:rPr>
+        <w:t xml:space="preserve"> = 0.08 ) </w:t>
+      </w:r>
+      <w:r>
+        <w:rPr>
+          <w:rFonts w:ascii="Times New Roman" w:eastAsia="Times New Roman" w:hAnsi="Times New Roman" w:cs="Times New Roman"/>
+        </w:rPr>
+        <w:t xml:space="preserve">             </w:t>
+      </w:r>
+      <w:r>
+        <w:rPr>
+          <w:rFonts w:ascii="Times New Roman" w:eastAsia="Times New Roman" w:hAnsi="Times New Roman" w:cs="Times New Roman"/>
+        </w:rPr>
+        <w:t>(p = 0.571), indicating no significant correlation. This test was chosen because both variables are continuous, and the research question focuses on their linear association. The test is appropriate as the data meet assumptions, but the high p-value suggests no meaningful linear relationship between the variables in this dataset.</w:t>
+      </w:r>
+    </w:p>
+    <w:p>
+      <w:pPr>
+        <w:pStyle w:val="ListParagraph"/>
+        <w:ind w:left="1440"/>
+        <w:rPr>
+          <w:rFonts w:ascii="Times New Roman" w:eastAsia="Times New Roman" w:hAnsi="Times New Roman" w:cs="Times New Roman"/>
+          <w:i/>
+          <w:iCs/>
+        </w:rPr>
+      </w:pPr>
     </w:p>
     <w:p>
       <w:pPr>
@@ -5077,9 +4926,11 @@
         <w:ind w:hanging="720"/>
         <w:rPr>
           <w:rFonts w:ascii="Times New Roman" w:eastAsia="Times New Roman" w:hAnsi="Times New Roman" w:cs="Times New Roman"/>
-        </w:rPr>
-      </w:pPr>
-      <w:bookmarkStart w:id="27" w:name="_Toc187037483"/>
+          <w:i/>
+          <w:iCs/>
+        </w:rPr>
+      </w:pPr>
+      <w:bookmarkStart w:id="25" w:name="_Toc187037481"/>
       <w:r>
         <w:rPr>
           <w:rStyle w:val="Heading2Char"/>
@@ -5088,15 +4939,21 @@
           <w:sz w:val="24"/>
           <w:szCs w:val="24"/>
         </w:rPr>
-        <w:t>What went well</w:t>
-      </w:r>
-      <w:bookmarkEnd w:id="27"/>
+        <w:t>The null hypothesis is rejected /not rejected based on the p-value</w:t>
+      </w:r>
+      <w:bookmarkEnd w:id="25"/>
       <w:r>
         <w:rPr>
           <w:rFonts w:ascii="Times New Roman" w:eastAsia="Times New Roman" w:hAnsi="Times New Roman" w:cs="Times New Roman"/>
           <w:color w:val="000000" w:themeColor="text1"/>
         </w:rPr>
         <w:t xml:space="preserve"> </w:t>
+      </w:r>
+      <w:r>
+        <w:rPr>
+          <w:rFonts w:ascii="Times New Roman" w:eastAsia="Times New Roman" w:hAnsi="Times New Roman" w:cs="Times New Roman"/>
+        </w:rPr>
+        <w:t>(</w:t>
       </w:r>
       <w:r>
         <w:rPr>
@@ -5104,8 +4961,95 @@
           <w:b/>
           <w:bCs/>
         </w:rPr>
-        <w:t>(75 words)</w:t>
-      </w:r>
+        <w:t>10</w:t>
+      </w:r>
+      <w:r>
+        <w:rPr>
+          <w:rFonts w:ascii="Times New Roman" w:eastAsia="Times New Roman" w:hAnsi="Times New Roman" w:cs="Times New Roman"/>
+          <w:b/>
+          <w:bCs/>
+        </w:rPr>
+        <w:t>0 words)</w:t>
+      </w:r>
+      <w:r>
+        <w:rPr>
+          <w:rFonts w:ascii="Times New Roman" w:eastAsia="Times New Roman" w:hAnsi="Times New Roman" w:cs="Times New Roman"/>
+        </w:rPr>
+        <w:t xml:space="preserve"> </w:t>
+      </w:r>
+      <w:r>
+        <w:rPr>
+          <w:rFonts w:ascii="Times New Roman" w:eastAsia="Times New Roman" w:hAnsi="Times New Roman" w:cs="Times New Roman"/>
+          <w:i/>
+          <w:iCs/>
+        </w:rPr>
+        <w:t>(interpret the results)</w:t>
+      </w:r>
+    </w:p>
+    <w:p>
+      <w:pPr>
+        <w:pStyle w:val="ListParagraph"/>
+        <w:ind w:left="1440"/>
+        <w:rPr>
+          <w:rFonts w:ascii="Times New Roman" w:eastAsia="Times New Roman" w:hAnsi="Times New Roman" w:cs="Times New Roman"/>
+          <w:i/>
+          <w:iCs/>
+        </w:rPr>
+      </w:pPr>
+    </w:p>
+    <w:p>
+      <w:pPr>
+        <w:ind w:left="1440"/>
+        <w:jc w:val="both"/>
+        <w:rPr>
+          <w:rFonts w:ascii="Times New Roman" w:eastAsia="Times New Roman" w:hAnsi="Times New Roman" w:cs="Times New Roman"/>
+        </w:rPr>
+      </w:pPr>
+      <w:r>
+        <w:rPr>
+          <w:rFonts w:ascii="Times New Roman" w:hAnsi="Times New Roman" w:cs="Times New Roman"/>
+        </w:rPr>
+        <w:t>The null hypothesis, which states that there is no linear correlation between poverty percentage (all ages) and median household income, is **not rejected** based on the p-value of 0.571. This indicates that the data do not provide sufficient evidence to conclude a statistically significant relationship between the variables. The weak correlation (</w:t>
+      </w:r>
+      <w:proofErr w:type="gramStart"/>
+      <w:r>
+        <w:rPr>
+          <w:rFonts w:ascii="Times New Roman" w:hAnsi="Times New Roman" w:cs="Times New Roman"/>
+        </w:rPr>
+        <w:t>\( r</w:t>
+      </w:r>
+      <w:proofErr w:type="gramEnd"/>
+      <w:r>
+        <w:rPr>
+          <w:rFonts w:ascii="Times New Roman" w:hAnsi="Times New Roman" w:cs="Times New Roman"/>
+        </w:rPr>
+        <w:t xml:space="preserve"> = 0.08 \)) suggests no meaningful linear association. Practically, this implies that changes in median household income may not strongly influence poverty percentage in this dataset. Other factors or nonlinear relationships may better explain variations in poverty rates.</w:t>
+      </w:r>
+    </w:p>
+    <w:p>
+      <w:pPr>
+        <w:pStyle w:val="Heading1"/>
+        <w:numPr>
+          <w:ilvl w:val="0"/>
+          <w:numId w:val="32"/>
+        </w:numPr>
+        <w:rPr>
+          <w:rFonts w:ascii="Times New Roman" w:hAnsi="Times New Roman" w:cs="Times New Roman"/>
+          <w:sz w:val="24"/>
+          <w:szCs w:val="24"/>
+        </w:rPr>
+      </w:pPr>
+      <w:bookmarkStart w:id="26" w:name="_Toc187037482"/>
+      <w:r>
+        <w:rPr>
+          <w:rFonts w:ascii="Times New Roman" w:hAnsi="Times New Roman" w:cs="Times New Roman"/>
+          <w:color w:val="000000" w:themeColor="text1"/>
+          <w:sz w:val="24"/>
+          <w:szCs w:val="24"/>
+        </w:rPr>
+        <w:t>Evaluation – group’s experience at 7COM1079</w:t>
+      </w:r>
+      <w:bookmarkEnd w:id="26"/>
     </w:p>
     <w:p>
       <w:pPr>
@@ -5119,7 +5063,7 @@
           <w:rFonts w:ascii="Times New Roman" w:eastAsia="Times New Roman" w:hAnsi="Times New Roman" w:cs="Times New Roman"/>
         </w:rPr>
       </w:pPr>
-      <w:bookmarkStart w:id="28" w:name="_Toc187037484"/>
+      <w:bookmarkStart w:id="27" w:name="_Toc187037483"/>
       <w:r>
         <w:rPr>
           <w:rStyle w:val="Heading2Char"/>
@@ -5128,9 +5072,9 @@
           <w:sz w:val="24"/>
           <w:szCs w:val="24"/>
         </w:rPr>
-        <w:t>Points for improvement</w:t>
-      </w:r>
-      <w:bookmarkEnd w:id="28"/>
+        <w:t>What went well</w:t>
+      </w:r>
+      <w:bookmarkEnd w:id="27"/>
       <w:r>
         <w:rPr>
           <w:rFonts w:ascii="Times New Roman" w:eastAsia="Times New Roman" w:hAnsi="Times New Roman" w:cs="Times New Roman"/>
@@ -5146,6 +5090,40 @@
         </w:rPr>
         <w:t>(75 words)</w:t>
       </w:r>
+    </w:p>
+    <w:p>
+      <w:pPr>
+        <w:pStyle w:val="ListParagraph"/>
+        <w:ind w:left="1440"/>
+        <w:rPr>
+          <w:rFonts w:ascii="Times New Roman" w:eastAsia="Times New Roman" w:hAnsi="Times New Roman" w:cs="Times New Roman"/>
+        </w:rPr>
+      </w:pPr>
+    </w:p>
+    <w:p>
+      <w:pPr>
+        <w:pStyle w:val="ListParagraph"/>
+        <w:ind w:left="1440"/>
+        <w:jc w:val="both"/>
+        <w:rPr>
+          <w:rFonts w:ascii="Times New Roman" w:eastAsia="Times New Roman" w:hAnsi="Times New Roman" w:cs="Times New Roman"/>
+        </w:rPr>
+      </w:pPr>
+      <w:r>
+        <w:rPr>
+          <w:rFonts w:ascii="Times New Roman" w:eastAsia="Times New Roman" w:hAnsi="Times New Roman" w:cs="Times New Roman"/>
+        </w:rPr>
+        <w:t>Our group successfully collaborated and utilized diverse skill sets to complete the project. Regular meetings and effective communication fostered teamwork and ensured a smooth workflow. Utilizing project management tools streamlined task allocation and progress tracking. Each member's active participation and timely completion of assigned tasks contributed to meeting deadlines. Technical skills, such as data analysis and coding, were enhanced through practical application. The constructive feedback from peers and instructors helped refine the project and improved our understanding of the subject matter.</w:t>
+      </w:r>
+    </w:p>
+    <w:p>
+      <w:pPr>
+        <w:pStyle w:val="ListParagraph"/>
+        <w:ind w:left="1440"/>
+        <w:rPr>
+          <w:rFonts w:ascii="Times New Roman" w:eastAsia="Times New Roman" w:hAnsi="Times New Roman" w:cs="Times New Roman"/>
+        </w:rPr>
+      </w:pPr>
     </w:p>
     <w:p>
       <w:pPr>
@@ -5159,7 +5137,7 @@
           <w:rFonts w:ascii="Times New Roman" w:eastAsia="Times New Roman" w:hAnsi="Times New Roman" w:cs="Times New Roman"/>
         </w:rPr>
       </w:pPr>
-      <w:bookmarkStart w:id="29" w:name="_Toc187037485"/>
+      <w:bookmarkStart w:id="28" w:name="_Toc187037484"/>
       <w:r>
         <w:rPr>
           <w:rStyle w:val="Heading2Char"/>
@@ -5168,9 +5146,9 @@
           <w:sz w:val="24"/>
           <w:szCs w:val="24"/>
         </w:rPr>
-        <w:t>Group’s time management</w:t>
-      </w:r>
-      <w:bookmarkEnd w:id="29"/>
+        <w:t>Points for improvement</w:t>
+      </w:r>
+      <w:bookmarkEnd w:id="28"/>
       <w:r>
         <w:rPr>
           <w:rFonts w:ascii="Times New Roman" w:eastAsia="Times New Roman" w:hAnsi="Times New Roman" w:cs="Times New Roman"/>
@@ -5181,15 +5159,42 @@
       <w:r>
         <w:rPr>
           <w:rFonts w:ascii="Times New Roman" w:eastAsia="Times New Roman" w:hAnsi="Times New Roman" w:cs="Times New Roman"/>
-        </w:rPr>
-        <w:t>(</w:t>
-      </w:r>
-      <w:r>
-        <w:rPr>
-          <w:rFonts w:ascii="Times New Roman" w:eastAsia="Times New Roman" w:hAnsi="Times New Roman" w:cs="Times New Roman"/>
           <w:b/>
-        </w:rPr>
-        <w:t>50 words)</w:t>
+          <w:bCs/>
+        </w:rPr>
+        <w:t>(75 words)</w:t>
+      </w:r>
+    </w:p>
+    <w:p>
+      <w:pPr>
+        <w:pStyle w:val="ListParagraph"/>
+        <w:ind w:left="1440"/>
+        <w:rPr>
+          <w:rFonts w:ascii="Times New Roman" w:eastAsia="Times New Roman" w:hAnsi="Times New Roman" w:cs="Times New Roman"/>
+        </w:rPr>
+      </w:pPr>
+    </w:p>
+    <w:p>
+      <w:pPr>
+        <w:pStyle w:val="ListParagraph"/>
+        <w:ind w:left="1440"/>
+        <w:jc w:val="both"/>
+        <w:rPr>
+          <w:rFonts w:ascii="Times New Roman" w:eastAsia="Times New Roman" w:hAnsi="Times New Roman" w:cs="Times New Roman"/>
+        </w:rPr>
+      </w:pPr>
+      <w:r>
+        <w:rPr>
+          <w:rFonts w:ascii="Times New Roman" w:eastAsia="Times New Roman" w:hAnsi="Times New Roman" w:cs="Times New Roman"/>
+        </w:rPr>
+        <w:t xml:space="preserve">While the group achieved its goals, certain areas require improvement. Task distribution could have been more balanced, as some members experienced a heavier workload. Miscommunication during initial stages led to minor delays in project milestones. Limited familiarity with certain tools caused a learning </w:t>
+      </w:r>
+      <w:r>
+        <w:rPr>
+          <w:rFonts w:ascii="Times New Roman" w:eastAsia="Times New Roman" w:hAnsi="Times New Roman" w:cs="Times New Roman"/>
+        </w:rPr>
+        <w:lastRenderedPageBreak/>
+        <w:t>curve that could have been mitigated with prior training. Time allocated for revisions was insufficient, affecting the refinement of final outputs. Addressing these aspects in future collaborations can enhance group efficiency and effectiveness.</w:t>
       </w:r>
     </w:p>
     <w:p>
@@ -5204,7 +5209,7 @@
           <w:rFonts w:ascii="Times New Roman" w:eastAsia="Times New Roman" w:hAnsi="Times New Roman" w:cs="Times New Roman"/>
         </w:rPr>
       </w:pPr>
-      <w:bookmarkStart w:id="30" w:name="_Toc187037486"/>
+      <w:bookmarkStart w:id="29" w:name="_Toc187037485"/>
       <w:r>
         <w:rPr>
           <w:rStyle w:val="Heading2Char"/>
@@ -5213,6 +5218,89 @@
           <w:sz w:val="24"/>
           <w:szCs w:val="24"/>
         </w:rPr>
+        <w:t>Group’s time management</w:t>
+      </w:r>
+      <w:bookmarkEnd w:id="29"/>
+      <w:r>
+        <w:rPr>
+          <w:rFonts w:ascii="Times New Roman" w:eastAsia="Times New Roman" w:hAnsi="Times New Roman" w:cs="Times New Roman"/>
+          <w:color w:val="000000" w:themeColor="text1"/>
+        </w:rPr>
+        <w:t xml:space="preserve"> </w:t>
+      </w:r>
+      <w:r>
+        <w:rPr>
+          <w:rFonts w:ascii="Times New Roman" w:eastAsia="Times New Roman" w:hAnsi="Times New Roman" w:cs="Times New Roman"/>
+        </w:rPr>
+        <w:t>(</w:t>
+      </w:r>
+      <w:r>
+        <w:rPr>
+          <w:rFonts w:ascii="Times New Roman" w:eastAsia="Times New Roman" w:hAnsi="Times New Roman" w:cs="Times New Roman"/>
+          <w:b/>
+        </w:rPr>
+        <w:t>50 words)</w:t>
+      </w:r>
+    </w:p>
+    <w:p>
+      <w:pPr>
+        <w:pStyle w:val="ListParagraph"/>
+        <w:ind w:left="1440"/>
+        <w:rPr>
+          <w:rFonts w:ascii="Times New Roman" w:eastAsia="Times New Roman" w:hAnsi="Times New Roman" w:cs="Times New Roman"/>
+        </w:rPr>
+      </w:pPr>
+    </w:p>
+    <w:p>
+      <w:pPr>
+        <w:pStyle w:val="ListParagraph"/>
+        <w:ind w:left="1440"/>
+        <w:jc w:val="both"/>
+        <w:rPr>
+          <w:rFonts w:ascii="Times New Roman" w:eastAsia="Times New Roman" w:hAnsi="Times New Roman" w:cs="Times New Roman"/>
+          <w:bCs/>
+        </w:rPr>
+      </w:pPr>
+      <w:r>
+        <w:rPr>
+          <w:rFonts w:ascii="Times New Roman" w:eastAsia="Times New Roman" w:hAnsi="Times New Roman" w:cs="Times New Roman"/>
+          <w:bCs/>
+        </w:rPr>
+        <w:t>The group managed time efficiently, adhering to most deadlines and maintaining consistent progress. Weekly meetings ensured accountability and updates on tasks. However, occasional delays occurred due to unforeseen challenges and resource constraints. Improving contingency planning and reserving extra time for revisions can further optimize time management in future projects.</w:t>
+      </w:r>
+    </w:p>
+    <w:p>
+      <w:pPr>
+        <w:pStyle w:val="ListParagraph"/>
+        <w:ind w:left="1440"/>
+        <w:jc w:val="both"/>
+        <w:rPr>
+          <w:rFonts w:ascii="Times New Roman" w:eastAsia="Times New Roman" w:hAnsi="Times New Roman" w:cs="Times New Roman"/>
+          <w:bCs/>
+        </w:rPr>
+      </w:pPr>
+    </w:p>
+    <w:p>
+      <w:pPr>
+        <w:pStyle w:val="ListParagraph"/>
+        <w:numPr>
+          <w:ilvl w:val="1"/>
+          <w:numId w:val="32"/>
+        </w:numPr>
+        <w:ind w:hanging="720"/>
+        <w:rPr>
+          <w:rFonts w:ascii="Times New Roman" w:eastAsia="Times New Roman" w:hAnsi="Times New Roman" w:cs="Times New Roman"/>
+        </w:rPr>
+      </w:pPr>
+      <w:bookmarkStart w:id="30" w:name="_Toc187037486"/>
+      <w:r>
+        <w:rPr>
+          <w:rStyle w:val="Heading2Char"/>
+          <w:rFonts w:ascii="Times New Roman" w:hAnsi="Times New Roman" w:cs="Times New Roman"/>
+          <w:color w:val="000000" w:themeColor="text1"/>
+          <w:sz w:val="24"/>
+          <w:szCs w:val="24"/>
+        </w:rPr>
         <w:t>Project’s overall judgement</w:t>
       </w:r>
       <w:bookmarkEnd w:id="30"/>
@@ -5236,6 +5324,44 @@
         </w:rPr>
         <w:t>50 words)</w:t>
       </w:r>
+    </w:p>
+    <w:p>
+      <w:pPr>
+        <w:pStyle w:val="ListParagraph"/>
+        <w:ind w:left="1440"/>
+        <w:rPr>
+          <w:rFonts w:ascii="Times New Roman" w:eastAsia="Times New Roman" w:hAnsi="Times New Roman" w:cs="Times New Roman"/>
+        </w:rPr>
+      </w:pPr>
+    </w:p>
+    <w:p>
+      <w:pPr>
+        <w:pStyle w:val="ListParagraph"/>
+        <w:ind w:left="1440"/>
+        <w:jc w:val="both"/>
+        <w:rPr>
+          <w:rFonts w:ascii="Times New Roman" w:eastAsia="Times New Roman" w:hAnsi="Times New Roman" w:cs="Times New Roman"/>
+          <w:bCs/>
+        </w:rPr>
+      </w:pPr>
+      <w:r>
+        <w:rPr>
+          <w:rFonts w:ascii="Times New Roman" w:eastAsia="Times New Roman" w:hAnsi="Times New Roman" w:cs="Times New Roman"/>
+          <w:bCs/>
+        </w:rPr>
+        <w:t>The project was a success, demonstrating strong collaboration, problem-solving, and application of learned skills. It met the objectives outlined in the brief, and the final deliverables reflected substantial effort and understanding of the subject. While some improvements are needed, the overall experience was educational and fostered personal and professional growth.</w:t>
+      </w:r>
+    </w:p>
+    <w:p>
+      <w:pPr>
+        <w:pStyle w:val="ListParagraph"/>
+        <w:ind w:left="1440"/>
+        <w:jc w:val="both"/>
+        <w:rPr>
+          <w:rFonts w:ascii="Times New Roman" w:eastAsia="Times New Roman" w:hAnsi="Times New Roman" w:cs="Times New Roman"/>
+          <w:bCs/>
+        </w:rPr>
+      </w:pPr>
     </w:p>
     <w:p>
       <w:pPr>
@@ -5760,114 +5886,147 @@
     <w:p>
       <w:pPr>
         <w:pStyle w:val="ListParagraph"/>
-        <w:numPr>
-          <w:ilvl w:val="1"/>
-          <w:numId w:val="32"/>
-        </w:numPr>
-        <w:ind w:hanging="720"/>
-        <w:rPr>
-          <w:rFonts w:ascii="Times New Roman" w:eastAsia="Times New Roman" w:hAnsi="Times New Roman" w:cs="Times New Roman"/>
-          <w:b/>
-          <w:bCs/>
-        </w:rPr>
-      </w:pPr>
-      <w:bookmarkStart w:id="35" w:name="_Toc187037491"/>
-      <w:r>
-        <w:rPr>
-          <w:rStyle w:val="Heading2Char"/>
+        <w:ind w:left="1440"/>
+        <w:rPr>
+          <w:rFonts w:ascii="Times New Roman" w:eastAsia="Times New Roman" w:hAnsi="Times New Roman" w:cs="Times New Roman"/>
+        </w:rPr>
+      </w:pPr>
+    </w:p>
+    <w:p>
+      <w:pPr>
+        <w:pStyle w:val="ListParagraph"/>
+        <w:ind w:left="1440"/>
+        <w:jc w:val="both"/>
+        <w:rPr>
+          <w:rFonts w:ascii="Times New Roman" w:eastAsia="Times New Roman" w:hAnsi="Times New Roman" w:cs="Times New Roman"/>
+        </w:rPr>
+      </w:pPr>
+      <w:r>
+        <w:rPr>
           <w:rFonts w:ascii="Times New Roman" w:hAnsi="Times New Roman" w:cs="Times New Roman"/>
-          <w:color w:val="000000" w:themeColor="text1"/>
-          <w:sz w:val="24"/>
-          <w:szCs w:val="24"/>
-        </w:rPr>
-        <w:t>Interpretation of the results</w:t>
-      </w:r>
-      <w:bookmarkEnd w:id="35"/>
-      <w:r>
-        <w:rPr>
-          <w:rFonts w:ascii="Times New Roman" w:eastAsia="Times New Roman" w:hAnsi="Times New Roman" w:cs="Times New Roman"/>
-          <w:color w:val="000000" w:themeColor="text1"/>
-        </w:rPr>
-        <w:t xml:space="preserve"> </w:t>
-      </w:r>
-      <w:r>
-        <w:rPr>
-          <w:rFonts w:ascii="Times New Roman" w:eastAsia="Times New Roman" w:hAnsi="Times New Roman" w:cs="Times New Roman"/>
-        </w:rPr>
-        <w:t>(</w:t>
-      </w:r>
-      <w:r>
-        <w:rPr>
-          <w:rFonts w:ascii="Times New Roman" w:eastAsia="Times New Roman" w:hAnsi="Times New Roman" w:cs="Times New Roman"/>
-          <w:b/>
-          <w:bCs/>
-        </w:rPr>
-        <w:t>75 words)</w:t>
-      </w:r>
-    </w:p>
-    <w:p>
-      <w:pPr>
-        <w:pStyle w:val="ListParagraph"/>
-        <w:numPr>
-          <w:ilvl w:val="0"/>
-          <w:numId w:val="29"/>
-        </w:numPr>
-        <w:ind w:left="1440"/>
-        <w:rPr>
-          <w:rFonts w:ascii="Times New Roman" w:eastAsia="Times New Roman" w:hAnsi="Times New Roman" w:cs="Times New Roman"/>
-          <w:highlight w:val="yellow"/>
-        </w:rPr>
-      </w:pPr>
-      <w:r>
-        <w:rPr>
-          <w:rFonts w:ascii="Times New Roman" w:eastAsia="Times New Roman" w:hAnsi="Times New Roman" w:cs="Times New Roman"/>
-          <w:i/>
-          <w:iCs/>
-          <w:highlight w:val="yellow"/>
-        </w:rPr>
-        <w:t xml:space="preserve">Interpretation of what the results mean in terms of your RQ and the </w:t>
-      </w:r>
-      <w:r>
-        <w:rPr>
-          <w:rFonts w:ascii="Times New Roman" w:eastAsia="Times New Roman" w:hAnsi="Times New Roman" w:cs="Times New Roman"/>
-          <w:i/>
-          <w:iCs/>
-          <w:highlight w:val="yellow"/>
-        </w:rPr>
-        <w:t>e</w:t>
-      </w:r>
-      <w:r>
-        <w:rPr>
-          <w:rFonts w:ascii="Times New Roman" w:eastAsia="Times New Roman" w:hAnsi="Times New Roman" w:cs="Times New Roman"/>
-          <w:i/>
-          <w:iCs/>
-          <w:highlight w:val="yellow"/>
-        </w:rPr>
-        <w:t xml:space="preserve">ffect this may have on your population and </w:t>
-      </w:r>
-      <w:r>
-        <w:rPr>
-          <w:rFonts w:ascii="Times New Roman" w:eastAsia="Times New Roman" w:hAnsi="Times New Roman" w:cs="Times New Roman"/>
-          <w:i/>
-          <w:iCs/>
-          <w:highlight w:val="yellow"/>
-        </w:rPr>
-        <w:t xml:space="preserve">the </w:t>
-      </w:r>
-      <w:r>
-        <w:rPr>
-          <w:rFonts w:ascii="Times New Roman" w:eastAsia="Times New Roman" w:hAnsi="Times New Roman" w:cs="Times New Roman"/>
-          <w:i/>
-          <w:iCs/>
-          <w:highlight w:val="yellow"/>
-        </w:rPr>
-        <w:t>wider context of your topic.</w:t>
-      </w:r>
-      <w:r>
-        <w:rPr>
-          <w:rFonts w:ascii="Times New Roman" w:eastAsia="Times New Roman" w:hAnsi="Times New Roman" w:cs="Times New Roman"/>
-        </w:rPr>
-        <w:t xml:space="preserve"> </w:t>
+        </w:rPr>
+        <w:t>The Pearson correlation test between Median Household Income and Poverty Percent (All Ages) across US states revealed a weak positive correlation (</w:t>
+      </w:r>
+      <w:r>
+        <w:rPr>
+          <w:rStyle w:val="katex-mathml"/>
+          <w:rFonts w:ascii="Times New Roman" w:hAnsi="Times New Roman" w:cs="Times New Roman"/>
+        </w:rPr>
+        <w:t>r=0.08r = 0.08</w:t>
+      </w:r>
+      <w:r>
+        <w:rPr>
+          <w:rStyle w:val="mord"/>
+          <w:rFonts w:ascii="Times New Roman" w:hAnsi="Times New Roman" w:cs="Times New Roman"/>
+        </w:rPr>
+        <w:t>r</w:t>
+      </w:r>
+      <w:r>
+        <w:rPr>
+          <w:rStyle w:val="mrel"/>
+          <w:rFonts w:ascii="Times New Roman" w:hAnsi="Times New Roman" w:cs="Times New Roman"/>
+        </w:rPr>
+        <w:t>=</w:t>
+      </w:r>
+      <w:r>
+        <w:rPr>
+          <w:rStyle w:val="mord"/>
+          <w:rFonts w:ascii="Times New Roman" w:hAnsi="Times New Roman" w:cs="Times New Roman"/>
+        </w:rPr>
+        <w:t>0.08</w:t>
+      </w:r>
+      <w:r>
+        <w:rPr>
+          <w:rFonts w:ascii="Times New Roman" w:hAnsi="Times New Roman" w:cs="Times New Roman"/>
+        </w:rPr>
+        <w:t>) that was not statistically significant (</w:t>
+      </w:r>
+      <w:r>
+        <w:rPr>
+          <w:rStyle w:val="katex-mathml"/>
+          <w:rFonts w:ascii="Times New Roman" w:hAnsi="Times New Roman" w:cs="Times New Roman"/>
+        </w:rPr>
+        <w:t>p=0.571p = 0.571</w:t>
+      </w:r>
+      <w:r>
+        <w:rPr>
+          <w:rStyle w:val="mord"/>
+          <w:rFonts w:ascii="Times New Roman" w:hAnsi="Times New Roman" w:cs="Times New Roman"/>
+        </w:rPr>
+        <w:t>p</w:t>
+      </w:r>
+      <w:r>
+        <w:rPr>
+          <w:rStyle w:val="mrel"/>
+          <w:rFonts w:ascii="Times New Roman" w:hAnsi="Times New Roman" w:cs="Times New Roman"/>
+        </w:rPr>
+        <w:t>=</w:t>
+      </w:r>
+      <w:r>
+        <w:rPr>
+          <w:rStyle w:val="mord"/>
+          <w:rFonts w:ascii="Times New Roman" w:hAnsi="Times New Roman" w:cs="Times New Roman"/>
+        </w:rPr>
+        <w:t>0.571</w:t>
+      </w:r>
+      <w:r>
+        <w:rPr>
+          <w:rFonts w:ascii="Times New Roman" w:hAnsi="Times New Roman" w:cs="Times New Roman"/>
+        </w:rPr>
+        <w:t>). The 95% confidence interval (</w:t>
+      </w:r>
+      <w:r>
+        <w:rPr>
+          <w:rStyle w:val="katex-mathml"/>
+          <w:rFonts w:ascii="Times New Roman" w:hAnsi="Times New Roman" w:cs="Times New Roman"/>
+        </w:rPr>
+        <w:t>−0.197-0.197</w:t>
+      </w:r>
+      <w:r>
+        <w:rPr>
+          <w:rStyle w:val="mord"/>
+          <w:rFonts w:ascii="Times New Roman" w:hAnsi="Times New Roman" w:cs="Times New Roman"/>
+        </w:rPr>
+        <w:t>−0.197</w:t>
+      </w:r>
+      <w:r>
+        <w:rPr>
+          <w:rFonts w:ascii="Times New Roman" w:hAnsi="Times New Roman" w:cs="Times New Roman"/>
+        </w:rPr>
+        <w:t xml:space="preserve"> to </w:t>
+      </w:r>
+      <w:r>
+        <w:rPr>
+          <w:rStyle w:val="katex-mathml"/>
+          <w:rFonts w:ascii="Times New Roman" w:hAnsi="Times New Roman" w:cs="Times New Roman"/>
+        </w:rPr>
+        <w:t>0.3460.346</w:t>
+      </w:r>
+      <w:r>
+        <w:rPr>
+          <w:rStyle w:val="mord"/>
+          <w:rFonts w:ascii="Times New Roman" w:hAnsi="Times New Roman" w:cs="Times New Roman"/>
+        </w:rPr>
+        <w:t>0.346</w:t>
+      </w:r>
+      <w:r>
+        <w:rPr>
+          <w:rFonts w:ascii="Times New Roman" w:hAnsi="Times New Roman" w:cs="Times New Roman"/>
+        </w:rPr>
+        <w:t xml:space="preserve">) includes zero, further indicating the lack of a significant relationship. These results suggest no strong linear association between income </w:t>
+      </w:r>
+      <w:r>
+        <w:rPr>
+          <w:rFonts w:ascii="Times New Roman" w:hAnsi="Times New Roman" w:cs="Times New Roman"/>
+        </w:rPr>
+        <w:lastRenderedPageBreak/>
+        <w:t>and poverty percentage at the state level, contrary to the initial hypothesis of a negative correlation</w:t>
+      </w:r>
+      <w:r>
+        <w:rPr>
+          <w:rFonts w:ascii="Times New Roman" w:hAnsi="Times New Roman" w:cs="Times New Roman"/>
+        </w:rPr>
+        <w:t>.</w:t>
       </w:r>
     </w:p>
     <w:p>
@@ -5880,25 +6039,114 @@
         <w:ind w:hanging="720"/>
         <w:rPr>
           <w:rFonts w:ascii="Times New Roman" w:eastAsia="Times New Roman" w:hAnsi="Times New Roman" w:cs="Times New Roman"/>
-        </w:rPr>
-      </w:pPr>
-      <w:bookmarkStart w:id="36" w:name="_Toc187037492"/>
+          <w:b/>
+          <w:bCs/>
+        </w:rPr>
+      </w:pPr>
+      <w:bookmarkStart w:id="35" w:name="_Toc187037491"/>
       <w:r>
         <w:rPr>
           <w:rStyle w:val="Heading2Char"/>
           <w:rFonts w:ascii="Times New Roman" w:hAnsi="Times New Roman" w:cs="Times New Roman"/>
+          <w:color w:val="000000" w:themeColor="text1"/>
           <w:sz w:val="24"/>
           <w:szCs w:val="24"/>
         </w:rPr>
-        <w:t>Reasons and/or implications for future work, limitations of your stud</w:t>
-      </w:r>
+        <w:t>Interpretation of the results</w:t>
+      </w:r>
+      <w:bookmarkEnd w:id="35"/>
+      <w:r>
+        <w:rPr>
+          <w:rFonts w:ascii="Times New Roman" w:eastAsia="Times New Roman" w:hAnsi="Times New Roman" w:cs="Times New Roman"/>
+          <w:color w:val="000000" w:themeColor="text1"/>
+        </w:rPr>
+        <w:t xml:space="preserve"> </w:t>
+      </w:r>
+      <w:r>
+        <w:rPr>
+          <w:rFonts w:ascii="Times New Roman" w:eastAsia="Times New Roman" w:hAnsi="Times New Roman" w:cs="Times New Roman"/>
+        </w:rPr>
+        <w:t>(</w:t>
+      </w:r>
+      <w:r>
+        <w:rPr>
+          <w:rFonts w:ascii="Times New Roman" w:eastAsia="Times New Roman" w:hAnsi="Times New Roman" w:cs="Times New Roman"/>
+          <w:b/>
+          <w:bCs/>
+        </w:rPr>
+        <w:t>75 words)</w:t>
+      </w:r>
+    </w:p>
+    <w:p>
+      <w:pPr>
+        <w:pStyle w:val="ListParagraph"/>
+        <w:ind w:left="1440"/>
+        <w:rPr>
+          <w:rFonts w:ascii="Times New Roman" w:eastAsia="Times New Roman" w:hAnsi="Times New Roman" w:cs="Times New Roman"/>
+          <w:b/>
+          <w:bCs/>
+        </w:rPr>
+      </w:pPr>
+    </w:p>
+    <w:p>
+      <w:pPr>
+        <w:pStyle w:val="ListParagraph"/>
+        <w:ind w:left="1440"/>
+        <w:jc w:val="both"/>
+        <w:rPr>
+          <w:rFonts w:ascii="Times New Roman" w:hAnsi="Times New Roman" w:cs="Times New Roman"/>
+        </w:rPr>
+      </w:pPr>
+      <w:r>
+        <w:rPr>
+          <w:rFonts w:ascii="Times New Roman" w:hAnsi="Times New Roman" w:cs="Times New Roman"/>
+        </w:rPr>
+        <w:t>The results indicate that there is no statistically significant correlation between Median Household Income and Poverty Percent (All Ages) across US states. This suggests that other factors may play a more critical role in determining poverty rates. For the population, this finding highlights the complexity of poverty dynamics, which cannot be solely explained by income levels. In the broader context, it underscores the need for multifaceted approaches in poverty reduction strategies, considering variables beyond income.</w:t>
+      </w:r>
+    </w:p>
+    <w:p>
+      <w:pPr>
+        <w:pStyle w:val="ListParagraph"/>
+        <w:ind w:left="1440"/>
+        <w:jc w:val="both"/>
+        <w:rPr>
+          <w:rFonts w:ascii="Times New Roman" w:eastAsia="Times New Roman" w:hAnsi="Times New Roman" w:cs="Times New Roman"/>
+          <w:b/>
+          <w:bCs/>
+        </w:rPr>
+      </w:pPr>
+    </w:p>
+    <w:p>
+      <w:pPr>
+        <w:pStyle w:val="ListParagraph"/>
+        <w:numPr>
+          <w:ilvl w:val="1"/>
+          <w:numId w:val="32"/>
+        </w:numPr>
+        <w:ind w:hanging="720"/>
+        <w:rPr>
+          <w:rFonts w:ascii="Times New Roman" w:eastAsia="Times New Roman" w:hAnsi="Times New Roman" w:cs="Times New Roman"/>
+        </w:rPr>
+      </w:pPr>
+      <w:bookmarkStart w:id="36" w:name="_Toc187037492"/>
       <w:r>
         <w:rPr>
           <w:rStyle w:val="Heading2Char"/>
           <w:rFonts w:ascii="Times New Roman" w:hAnsi="Times New Roman" w:cs="Times New Roman"/>
+          <w:color w:val="auto"/>
           <w:sz w:val="24"/>
           <w:szCs w:val="24"/>
         </w:rPr>
+        <w:t>Reasons and/or implications for future work, limitations of your stud</w:t>
+      </w:r>
+      <w:r>
+        <w:rPr>
+          <w:rStyle w:val="Heading2Char"/>
+          <w:rFonts w:ascii="Times New Roman" w:hAnsi="Times New Roman" w:cs="Times New Roman"/>
+          <w:color w:val="auto"/>
+          <w:sz w:val="24"/>
+          <w:szCs w:val="24"/>
+        </w:rPr>
         <w:t>y</w:t>
       </w:r>
       <w:bookmarkEnd w:id="36"/>
@@ -5924,12 +6172,30 @@
           <w:rFonts w:ascii="Times New Roman" w:eastAsia="Times New Roman" w:hAnsi="Times New Roman" w:cs="Times New Roman"/>
         </w:rPr>
       </w:pPr>
-      <w:r>
-        <w:rPr>
-          <w:rFonts w:ascii="Times New Roman" w:eastAsia="Times New Roman" w:hAnsi="Times New Roman" w:cs="Times New Roman"/>
-        </w:rPr>
-        <w:t xml:space="preserve"> </w:t>
-      </w:r>
+    </w:p>
+    <w:p>
+      <w:pPr>
+        <w:ind w:left="1440"/>
+        <w:jc w:val="both"/>
+        <w:rPr>
+          <w:rFonts w:ascii="Times New Roman" w:hAnsi="Times New Roman" w:cs="Times New Roman"/>
+        </w:rPr>
+      </w:pPr>
+      <w:r>
+        <w:rPr>
+          <w:rFonts w:ascii="Times New Roman" w:hAnsi="Times New Roman" w:cs="Times New Roman"/>
+        </w:rPr>
+        <w:t>The study's reliance on aggregated state-level data may have masked localized relationships or trends. Future research should examine individual-level data or include additional factors such as education, employment, and policy variables. Exploring non-linear relationships or other statistical models could also provide more insights into the income-poverty dynamic.</w:t>
+      </w:r>
+    </w:p>
+    <w:p>
+      <w:pPr>
+        <w:ind w:left="1440"/>
+        <w:jc w:val="both"/>
+        <w:rPr>
+          <w:rFonts w:ascii="Times New Roman" w:eastAsia="Times New Roman" w:hAnsi="Times New Roman" w:cs="Times New Roman"/>
+        </w:rPr>
+      </w:pPr>
     </w:p>
     <w:p>
       <w:pPr>
@@ -6311,7 +6577,6 @@
           <w:sz w:val="24"/>
           <w:szCs w:val="24"/>
         </w:rPr>
-        <w:lastRenderedPageBreak/>
         <w:t>Git</w:t>
       </w:r>
       <w:r>
@@ -7147,6 +7412,119 @@
     </w:lvl>
   </w:abstractNum>
   <w:abstractNum w:abstractNumId="6" w15:restartNumberingAfterBreak="0">
+    <w:nsid w:val="0A7735B7"/>
+    <w:multiLevelType w:val="hybridMultilevel"/>
+    <w:tmpl w:val="F6A4BD36"/>
+    <w:lvl w:ilvl="0" w:tplc="04090001">
+      <w:start w:val="1"/>
+      <w:numFmt w:val="bullet"/>
+      <w:lvlText w:val=""/>
+      <w:lvlJc w:val="left"/>
+      <w:pPr>
+        <w:ind w:left="1800" w:hanging="360"/>
+      </w:pPr>
+      <w:rPr>
+        <w:rFonts w:ascii="Symbol" w:hAnsi="Symbol" w:hint="default"/>
+      </w:rPr>
+    </w:lvl>
+    <w:lvl w:ilvl="1" w:tplc="04090003" w:tentative="1">
+      <w:start w:val="1"/>
+      <w:numFmt w:val="bullet"/>
+      <w:lvlText w:val="o"/>
+      <w:lvlJc w:val="left"/>
+      <w:pPr>
+        <w:ind w:left="2520" w:hanging="360"/>
+      </w:pPr>
+      <w:rPr>
+        <w:rFonts w:ascii="Courier New" w:hAnsi="Courier New" w:cs="Courier New" w:hint="default"/>
+      </w:rPr>
+    </w:lvl>
+    <w:lvl w:ilvl="2" w:tplc="04090005">
+      <w:start w:val="1"/>
+      <w:numFmt w:val="bullet"/>
+      <w:lvlText w:val=""/>
+      <w:lvlJc w:val="left"/>
+      <w:pPr>
+        <w:ind w:left="3240" w:hanging="360"/>
+      </w:pPr>
+      <w:rPr>
+        <w:rFonts w:ascii="Wingdings" w:hAnsi="Wingdings" w:hint="default"/>
+      </w:rPr>
+    </w:lvl>
+    <w:lvl w:ilvl="3" w:tplc="04090001" w:tentative="1">
+      <w:start w:val="1"/>
+      <w:numFmt w:val="bullet"/>
+      <w:lvlText w:val=""/>
+      <w:lvlJc w:val="left"/>
+      <w:pPr>
+        <w:ind w:left="3960" w:hanging="360"/>
+      </w:pPr>
+      <w:rPr>
+        <w:rFonts w:ascii="Symbol" w:hAnsi="Symbol" w:hint="default"/>
+      </w:rPr>
+    </w:lvl>
+    <w:lvl w:ilvl="4" w:tplc="04090003" w:tentative="1">
+      <w:start w:val="1"/>
+      <w:numFmt w:val="bullet"/>
+      <w:lvlText w:val="o"/>
+      <w:lvlJc w:val="left"/>
+      <w:pPr>
+        <w:ind w:left="4680" w:hanging="360"/>
+      </w:pPr>
+      <w:rPr>
+        <w:rFonts w:ascii="Courier New" w:hAnsi="Courier New" w:cs="Courier New" w:hint="default"/>
+      </w:rPr>
+    </w:lvl>
+    <w:lvl w:ilvl="5" w:tplc="04090005" w:tentative="1">
+      <w:start w:val="1"/>
+      <w:numFmt w:val="bullet"/>
+      <w:lvlText w:val=""/>
+      <w:lvlJc w:val="left"/>
+      <w:pPr>
+        <w:ind w:left="5400" w:hanging="360"/>
+      </w:pPr>
+      <w:rPr>
+        <w:rFonts w:ascii="Wingdings" w:hAnsi="Wingdings" w:hint="default"/>
+      </w:rPr>
+    </w:lvl>
+    <w:lvl w:ilvl="6" w:tplc="04090001" w:tentative="1">
+      <w:start w:val="1"/>
+      <w:numFmt w:val="bullet"/>
+      <w:lvlText w:val=""/>
+      <w:lvlJc w:val="left"/>
+      <w:pPr>
+        <w:ind w:left="6120" w:hanging="360"/>
+      </w:pPr>
+      <w:rPr>
+        <w:rFonts w:ascii="Symbol" w:hAnsi="Symbol" w:hint="default"/>
+      </w:rPr>
+    </w:lvl>
+    <w:lvl w:ilvl="7" w:tplc="04090003" w:tentative="1">
+      <w:start w:val="1"/>
+      <w:numFmt w:val="bullet"/>
+      <w:lvlText w:val="o"/>
+      <w:lvlJc w:val="left"/>
+      <w:pPr>
+        <w:ind w:left="6840" w:hanging="360"/>
+      </w:pPr>
+      <w:rPr>
+        <w:rFonts w:ascii="Courier New" w:hAnsi="Courier New" w:cs="Courier New" w:hint="default"/>
+      </w:rPr>
+    </w:lvl>
+    <w:lvl w:ilvl="8" w:tplc="04090005" w:tentative="1">
+      <w:start w:val="1"/>
+      <w:numFmt w:val="bullet"/>
+      <w:lvlText w:val=""/>
+      <w:lvlJc w:val="left"/>
+      <w:pPr>
+        <w:ind w:left="7560" w:hanging="360"/>
+      </w:pPr>
+      <w:rPr>
+        <w:rFonts w:ascii="Wingdings" w:hAnsi="Wingdings" w:hint="default"/>
+      </w:rPr>
+    </w:lvl>
+  </w:abstractNum>
+  <w:abstractNum w:abstractNumId="7" w15:restartNumberingAfterBreak="0">
     <w:nsid w:val="0DAD4D15"/>
     <w:multiLevelType w:val="hybridMultilevel"/>
     <w:tmpl w:val="C48E30CC"/>
@@ -7232,7 +7610,7 @@
       </w:pPr>
     </w:lvl>
   </w:abstractNum>
-  <w:abstractNum w:abstractNumId="7" w15:restartNumberingAfterBreak="0">
+  <w:abstractNum w:abstractNumId="8" w15:restartNumberingAfterBreak="0">
     <w:nsid w:val="0E890F98"/>
     <w:multiLevelType w:val="hybridMultilevel"/>
     <w:tmpl w:val="FFFFFFFF"/>
@@ -7345,7 +7723,7 @@
       </w:rPr>
     </w:lvl>
   </w:abstractNum>
-  <w:abstractNum w:abstractNumId="8" w15:restartNumberingAfterBreak="0">
+  <w:abstractNum w:abstractNumId="9" w15:restartNumberingAfterBreak="0">
     <w:nsid w:val="126901FE"/>
     <w:multiLevelType w:val="multilevel"/>
     <w:tmpl w:val="0B3671C4"/>
@@ -7466,7 +7844,7 @@
       </w:rPr>
     </w:lvl>
   </w:abstractNum>
-  <w:abstractNum w:abstractNumId="9" w15:restartNumberingAfterBreak="0">
+  <w:abstractNum w:abstractNumId="10" w15:restartNumberingAfterBreak="0">
     <w:nsid w:val="1B21B0F4"/>
     <w:multiLevelType w:val="hybridMultilevel"/>
     <w:tmpl w:val="72720076"/>
@@ -7579,7 +7957,7 @@
       </w:rPr>
     </w:lvl>
   </w:abstractNum>
-  <w:abstractNum w:abstractNumId="10" w15:restartNumberingAfterBreak="0">
+  <w:abstractNum w:abstractNumId="11" w15:restartNumberingAfterBreak="0">
     <w:nsid w:val="1C5D3AF2"/>
     <w:multiLevelType w:val="hybridMultilevel"/>
     <w:tmpl w:val="FFFFFFFF"/>
@@ -7692,7 +8070,7 @@
       </w:rPr>
     </w:lvl>
   </w:abstractNum>
-  <w:abstractNum w:abstractNumId="11" w15:restartNumberingAfterBreak="0">
+  <w:abstractNum w:abstractNumId="12" w15:restartNumberingAfterBreak="0">
     <w:nsid w:val="1CFC5493"/>
     <w:multiLevelType w:val="hybridMultilevel"/>
     <w:tmpl w:val="FFFFFFFF"/>
@@ -7778,7 +8156,7 @@
       </w:pPr>
     </w:lvl>
   </w:abstractNum>
-  <w:abstractNum w:abstractNumId="12" w15:restartNumberingAfterBreak="0">
+  <w:abstractNum w:abstractNumId="13" w15:restartNumberingAfterBreak="0">
     <w:nsid w:val="1E875941"/>
     <w:multiLevelType w:val="hybridMultilevel"/>
     <w:tmpl w:val="CD722D48"/>
@@ -7891,7 +8269,7 @@
       </w:rPr>
     </w:lvl>
   </w:abstractNum>
-  <w:abstractNum w:abstractNumId="13" w15:restartNumberingAfterBreak="0">
+  <w:abstractNum w:abstractNumId="14" w15:restartNumberingAfterBreak="0">
     <w:nsid w:val="215ED53B"/>
     <w:multiLevelType w:val="hybridMultilevel"/>
     <w:tmpl w:val="FFFFFFFF"/>
@@ -8004,7 +8382,7 @@
       </w:rPr>
     </w:lvl>
   </w:abstractNum>
-  <w:abstractNum w:abstractNumId="14" w15:restartNumberingAfterBreak="0">
+  <w:abstractNum w:abstractNumId="15" w15:restartNumberingAfterBreak="0">
     <w:nsid w:val="25481131"/>
     <w:multiLevelType w:val="hybridMultilevel"/>
     <w:tmpl w:val="FFFFFFFF"/>
@@ -8117,7 +8495,7 @@
       </w:rPr>
     </w:lvl>
   </w:abstractNum>
-  <w:abstractNum w:abstractNumId="15" w15:restartNumberingAfterBreak="0">
+  <w:abstractNum w:abstractNumId="16" w15:restartNumberingAfterBreak="0">
     <w:nsid w:val="2BEF301D"/>
     <w:multiLevelType w:val="hybridMultilevel"/>
     <w:tmpl w:val="2B3AA896"/>
@@ -8230,7 +8608,7 @@
       </w:rPr>
     </w:lvl>
   </w:abstractNum>
-  <w:abstractNum w:abstractNumId="16" w15:restartNumberingAfterBreak="0">
+  <w:abstractNum w:abstractNumId="17" w15:restartNumberingAfterBreak="0">
     <w:nsid w:val="35595233"/>
     <w:multiLevelType w:val="hybridMultilevel"/>
     <w:tmpl w:val="4F60911E"/>
@@ -8316,7 +8694,7 @@
       </w:pPr>
     </w:lvl>
   </w:abstractNum>
-  <w:abstractNum w:abstractNumId="17" w15:restartNumberingAfterBreak="0">
+  <w:abstractNum w:abstractNumId="18" w15:restartNumberingAfterBreak="0">
     <w:nsid w:val="360E79A9"/>
     <w:multiLevelType w:val="multilevel"/>
     <w:tmpl w:val="FFFFFFFF"/>
@@ -8429,7 +8807,7 @@
       </w:rPr>
     </w:lvl>
   </w:abstractNum>
-  <w:abstractNum w:abstractNumId="18" w15:restartNumberingAfterBreak="0">
+  <w:abstractNum w:abstractNumId="19" w15:restartNumberingAfterBreak="0">
     <w:nsid w:val="3AE77EFC"/>
     <w:multiLevelType w:val="hybridMultilevel"/>
     <w:tmpl w:val="BF34E8AA"/>
@@ -8542,7 +8920,7 @@
       </w:rPr>
     </w:lvl>
   </w:abstractNum>
-  <w:abstractNum w:abstractNumId="19" w15:restartNumberingAfterBreak="0">
+  <w:abstractNum w:abstractNumId="20" w15:restartNumberingAfterBreak="0">
     <w:nsid w:val="3BD0A676"/>
     <w:multiLevelType w:val="hybridMultilevel"/>
     <w:tmpl w:val="FFFFFFFF"/>
@@ -8655,7 +9033,7 @@
       </w:rPr>
     </w:lvl>
   </w:abstractNum>
-  <w:abstractNum w:abstractNumId="20" w15:restartNumberingAfterBreak="0">
+  <w:abstractNum w:abstractNumId="21" w15:restartNumberingAfterBreak="0">
     <w:nsid w:val="3CEA41A4"/>
     <w:multiLevelType w:val="hybridMultilevel"/>
     <w:tmpl w:val="FFFFFFFF"/>
@@ -8741,7 +9119,7 @@
       </w:pPr>
     </w:lvl>
   </w:abstractNum>
-  <w:abstractNum w:abstractNumId="21" w15:restartNumberingAfterBreak="0">
+  <w:abstractNum w:abstractNumId="22" w15:restartNumberingAfterBreak="0">
     <w:nsid w:val="3F9AADF4"/>
     <w:multiLevelType w:val="hybridMultilevel"/>
     <w:tmpl w:val="FFFFFFFF"/>
@@ -8827,7 +9205,7 @@
       </w:pPr>
     </w:lvl>
   </w:abstractNum>
-  <w:abstractNum w:abstractNumId="22" w15:restartNumberingAfterBreak="0">
+  <w:abstractNum w:abstractNumId="23" w15:restartNumberingAfterBreak="0">
     <w:nsid w:val="41A2DE95"/>
     <w:multiLevelType w:val="hybridMultilevel"/>
     <w:tmpl w:val="FFFFFFFF"/>
@@ -8940,7 +9318,7 @@
       </w:rPr>
     </w:lvl>
   </w:abstractNum>
-  <w:abstractNum w:abstractNumId="23" w15:restartNumberingAfterBreak="0">
+  <w:abstractNum w:abstractNumId="24" w15:restartNumberingAfterBreak="0">
     <w:nsid w:val="42202A9B"/>
     <w:multiLevelType w:val="hybridMultilevel"/>
     <w:tmpl w:val="FFFFFFFF"/>
@@ -9053,7 +9431,7 @@
       </w:rPr>
     </w:lvl>
   </w:abstractNum>
-  <w:abstractNum w:abstractNumId="24" w15:restartNumberingAfterBreak="0">
+  <w:abstractNum w:abstractNumId="25" w15:restartNumberingAfterBreak="0">
     <w:nsid w:val="43A01969"/>
     <w:multiLevelType w:val="hybridMultilevel"/>
     <w:tmpl w:val="D5585104"/>
@@ -9145,7 +9523,7 @@
       </w:pPr>
     </w:lvl>
   </w:abstractNum>
-  <w:abstractNum w:abstractNumId="25" w15:restartNumberingAfterBreak="0">
+  <w:abstractNum w:abstractNumId="26" w15:restartNumberingAfterBreak="0">
     <w:nsid w:val="43DCB8F2"/>
     <w:multiLevelType w:val="hybridMultilevel"/>
     <w:tmpl w:val="FFFFFFFF"/>
@@ -9258,7 +9636,7 @@
       </w:rPr>
     </w:lvl>
   </w:abstractNum>
-  <w:abstractNum w:abstractNumId="26" w15:restartNumberingAfterBreak="0">
+  <w:abstractNum w:abstractNumId="27" w15:restartNumberingAfterBreak="0">
     <w:nsid w:val="453E2DC6"/>
     <w:multiLevelType w:val="multilevel"/>
     <w:tmpl w:val="4DA4E65A"/>
@@ -9379,7 +9757,7 @@
       </w:rPr>
     </w:lvl>
   </w:abstractNum>
-  <w:abstractNum w:abstractNumId="27" w15:restartNumberingAfterBreak="0">
+  <w:abstractNum w:abstractNumId="28" w15:restartNumberingAfterBreak="0">
     <w:nsid w:val="4D557C4F"/>
     <w:multiLevelType w:val="hybridMultilevel"/>
     <w:tmpl w:val="E482CF54"/>
@@ -9468,7 +9846,7 @@
       </w:pPr>
     </w:lvl>
   </w:abstractNum>
-  <w:abstractNum w:abstractNumId="28" w15:restartNumberingAfterBreak="0">
+  <w:abstractNum w:abstractNumId="29" w15:restartNumberingAfterBreak="0">
     <w:nsid w:val="4FDB3E8F"/>
     <w:multiLevelType w:val="multilevel"/>
     <w:tmpl w:val="2A5674C4"/>
@@ -9564,7 +9942,7 @@
       </w:pPr>
     </w:lvl>
   </w:abstractNum>
-  <w:abstractNum w:abstractNumId="29" w15:restartNumberingAfterBreak="0">
+  <w:abstractNum w:abstractNumId="30" w15:restartNumberingAfterBreak="0">
     <w:nsid w:val="52DF187A"/>
     <w:multiLevelType w:val="hybridMultilevel"/>
     <w:tmpl w:val="FFFFFFFF"/>
@@ -9677,7 +10055,7 @@
       </w:rPr>
     </w:lvl>
   </w:abstractNum>
-  <w:abstractNum w:abstractNumId="30" w15:restartNumberingAfterBreak="0">
+  <w:abstractNum w:abstractNumId="31" w15:restartNumberingAfterBreak="0">
     <w:nsid w:val="573E3B79"/>
     <w:multiLevelType w:val="hybridMultilevel"/>
     <w:tmpl w:val="FFFFFFFF"/>
@@ -9763,7 +10141,7 @@
       </w:pPr>
     </w:lvl>
   </w:abstractNum>
-  <w:abstractNum w:abstractNumId="31" w15:restartNumberingAfterBreak="0">
+  <w:abstractNum w:abstractNumId="32" w15:restartNumberingAfterBreak="0">
     <w:nsid w:val="5A72411A"/>
     <w:multiLevelType w:val="hybridMultilevel"/>
     <w:tmpl w:val="C31A5862"/>
@@ -9849,7 +10227,7 @@
       </w:pPr>
     </w:lvl>
   </w:abstractNum>
-  <w:abstractNum w:abstractNumId="32" w15:restartNumberingAfterBreak="0">
+  <w:abstractNum w:abstractNumId="33" w15:restartNumberingAfterBreak="0">
     <w:nsid w:val="64424843"/>
     <w:multiLevelType w:val="hybridMultilevel"/>
     <w:tmpl w:val="FFFFFFFF"/>
@@ -9935,7 +10313,7 @@
       </w:pPr>
     </w:lvl>
   </w:abstractNum>
-  <w:abstractNum w:abstractNumId="33" w15:restartNumberingAfterBreak="0">
+  <w:abstractNum w:abstractNumId="34" w15:restartNumberingAfterBreak="0">
     <w:nsid w:val="64803963"/>
     <w:multiLevelType w:val="multilevel"/>
     <w:tmpl w:val="FFFFFFFF"/>
@@ -10021,7 +10399,7 @@
       </w:pPr>
     </w:lvl>
   </w:abstractNum>
-  <w:abstractNum w:abstractNumId="34" w15:restartNumberingAfterBreak="0">
+  <w:abstractNum w:abstractNumId="35" w15:restartNumberingAfterBreak="0">
     <w:nsid w:val="662D2694"/>
     <w:multiLevelType w:val="hybridMultilevel"/>
     <w:tmpl w:val="FFFFFFFF"/>
@@ -10107,7 +10485,7 @@
       </w:pPr>
     </w:lvl>
   </w:abstractNum>
-  <w:abstractNum w:abstractNumId="35" w15:restartNumberingAfterBreak="0">
+  <w:abstractNum w:abstractNumId="36" w15:restartNumberingAfterBreak="0">
     <w:nsid w:val="6989EEEE"/>
     <w:multiLevelType w:val="multilevel"/>
     <w:tmpl w:val="2A5674C4"/>
@@ -10203,7 +10581,7 @@
       </w:pPr>
     </w:lvl>
   </w:abstractNum>
-  <w:abstractNum w:abstractNumId="36" w15:restartNumberingAfterBreak="0">
+  <w:abstractNum w:abstractNumId="37" w15:restartNumberingAfterBreak="0">
     <w:nsid w:val="717456F8"/>
     <w:multiLevelType w:val="hybridMultilevel"/>
     <w:tmpl w:val="FFFFFFFF"/>
@@ -10316,7 +10694,120 @@
       </w:rPr>
     </w:lvl>
   </w:abstractNum>
-  <w:abstractNum w:abstractNumId="37" w15:restartNumberingAfterBreak="0">
+  <w:abstractNum w:abstractNumId="38" w15:restartNumberingAfterBreak="0">
+    <w:nsid w:val="75E63AEB"/>
+    <w:multiLevelType w:val="hybridMultilevel"/>
+    <w:tmpl w:val="26D082B2"/>
+    <w:lvl w:ilvl="0" w:tplc="04090001">
+      <w:start w:val="1"/>
+      <w:numFmt w:val="bullet"/>
+      <w:lvlText w:val=""/>
+      <w:lvlJc w:val="left"/>
+      <w:pPr>
+        <w:ind w:left="2160" w:hanging="360"/>
+      </w:pPr>
+      <w:rPr>
+        <w:rFonts w:ascii="Symbol" w:hAnsi="Symbol" w:hint="default"/>
+      </w:rPr>
+    </w:lvl>
+    <w:lvl w:ilvl="1" w:tplc="04090003" w:tentative="1">
+      <w:start w:val="1"/>
+      <w:numFmt w:val="bullet"/>
+      <w:lvlText w:val="o"/>
+      <w:lvlJc w:val="left"/>
+      <w:pPr>
+        <w:ind w:left="2880" w:hanging="360"/>
+      </w:pPr>
+      <w:rPr>
+        <w:rFonts w:ascii="Courier New" w:hAnsi="Courier New" w:cs="Courier New" w:hint="default"/>
+      </w:rPr>
+    </w:lvl>
+    <w:lvl w:ilvl="2" w:tplc="04090005" w:tentative="1">
+      <w:start w:val="1"/>
+      <w:numFmt w:val="bullet"/>
+      <w:lvlText w:val=""/>
+      <w:lvlJc w:val="left"/>
+      <w:pPr>
+        <w:ind w:left="3600" w:hanging="360"/>
+      </w:pPr>
+      <w:rPr>
+        <w:rFonts w:ascii="Wingdings" w:hAnsi="Wingdings" w:hint="default"/>
+      </w:rPr>
+    </w:lvl>
+    <w:lvl w:ilvl="3" w:tplc="04090001" w:tentative="1">
+      <w:start w:val="1"/>
+      <w:numFmt w:val="bullet"/>
+      <w:lvlText w:val=""/>
+      <w:lvlJc w:val="left"/>
+      <w:pPr>
+        <w:ind w:left="4320" w:hanging="360"/>
+      </w:pPr>
+      <w:rPr>
+        <w:rFonts w:ascii="Symbol" w:hAnsi="Symbol" w:hint="default"/>
+      </w:rPr>
+    </w:lvl>
+    <w:lvl w:ilvl="4" w:tplc="04090003" w:tentative="1">
+      <w:start w:val="1"/>
+      <w:numFmt w:val="bullet"/>
+      <w:lvlText w:val="o"/>
+      <w:lvlJc w:val="left"/>
+      <w:pPr>
+        <w:ind w:left="5040" w:hanging="360"/>
+      </w:pPr>
+      <w:rPr>
+        <w:rFonts w:ascii="Courier New" w:hAnsi="Courier New" w:cs="Courier New" w:hint="default"/>
+      </w:rPr>
+    </w:lvl>
+    <w:lvl w:ilvl="5" w:tplc="04090005" w:tentative="1">
+      <w:start w:val="1"/>
+      <w:numFmt w:val="bullet"/>
+      <w:lvlText w:val=""/>
+      <w:lvlJc w:val="left"/>
+      <w:pPr>
+        <w:ind w:left="5760" w:hanging="360"/>
+      </w:pPr>
+      <w:rPr>
+        <w:rFonts w:ascii="Wingdings" w:hAnsi="Wingdings" w:hint="default"/>
+      </w:rPr>
+    </w:lvl>
+    <w:lvl w:ilvl="6" w:tplc="04090001" w:tentative="1">
+      <w:start w:val="1"/>
+      <w:numFmt w:val="bullet"/>
+      <w:lvlText w:val=""/>
+      <w:lvlJc w:val="left"/>
+      <w:pPr>
+        <w:ind w:left="6480" w:hanging="360"/>
+      </w:pPr>
+      <w:rPr>
+        <w:rFonts w:ascii="Symbol" w:hAnsi="Symbol" w:hint="default"/>
+      </w:rPr>
+    </w:lvl>
+    <w:lvl w:ilvl="7" w:tplc="04090003" w:tentative="1">
+      <w:start w:val="1"/>
+      <w:numFmt w:val="bullet"/>
+      <w:lvlText w:val="o"/>
+      <w:lvlJc w:val="left"/>
+      <w:pPr>
+        <w:ind w:left="7200" w:hanging="360"/>
+      </w:pPr>
+      <w:rPr>
+        <w:rFonts w:ascii="Courier New" w:hAnsi="Courier New" w:cs="Courier New" w:hint="default"/>
+      </w:rPr>
+    </w:lvl>
+    <w:lvl w:ilvl="8" w:tplc="04090005" w:tentative="1">
+      <w:start w:val="1"/>
+      <w:numFmt w:val="bullet"/>
+      <w:lvlText w:val=""/>
+      <w:lvlJc w:val="left"/>
+      <w:pPr>
+        <w:ind w:left="7920" w:hanging="360"/>
+      </w:pPr>
+      <w:rPr>
+        <w:rFonts w:ascii="Wingdings" w:hAnsi="Wingdings" w:hint="default"/>
+      </w:rPr>
+    </w:lvl>
+  </w:abstractNum>
+  <w:abstractNum w:abstractNumId="39" w15:restartNumberingAfterBreak="0">
     <w:nsid w:val="7C6D2E7F"/>
     <w:multiLevelType w:val="hybridMultilevel"/>
     <w:tmpl w:val="F2A67C5A"/>
@@ -10403,118 +10894,124 @@
     </w:lvl>
   </w:abstractNum>
   <w:num w:numId="1" w16cid:durableId="193809708">
-    <w:abstractNumId w:val="31"/>
+    <w:abstractNumId w:val="32"/>
   </w:num>
   <w:num w:numId="2" w16cid:durableId="439304008">
     <w:abstractNumId w:val="0"/>
   </w:num>
   <w:num w:numId="3" w16cid:durableId="1814369601">
+    <w:abstractNumId w:val="10"/>
+  </w:num>
+  <w:num w:numId="4" w16cid:durableId="2006858979">
+    <w:abstractNumId w:val="33"/>
+  </w:num>
+  <w:num w:numId="5" w16cid:durableId="1839346339">
+    <w:abstractNumId w:val="21"/>
+  </w:num>
+  <w:num w:numId="6" w16cid:durableId="1380855808">
+    <w:abstractNumId w:val="12"/>
+  </w:num>
+  <w:num w:numId="7" w16cid:durableId="565338146">
+    <w:abstractNumId w:val="35"/>
+  </w:num>
+  <w:num w:numId="8" w16cid:durableId="522136554">
+    <w:abstractNumId w:val="22"/>
+  </w:num>
+  <w:num w:numId="9" w16cid:durableId="729496021">
+    <w:abstractNumId w:val="28"/>
+  </w:num>
+  <w:num w:numId="10" w16cid:durableId="417485858">
     <w:abstractNumId w:val="9"/>
   </w:num>
-  <w:num w:numId="4" w16cid:durableId="2006858979">
-    <w:abstractNumId w:val="32"/>
-  </w:num>
-  <w:num w:numId="5" w16cid:durableId="1839346339">
-    <w:abstractNumId w:val="20"/>
-  </w:num>
-  <w:num w:numId="6" w16cid:durableId="1380855808">
-    <w:abstractNumId w:val="11"/>
-  </w:num>
-  <w:num w:numId="7" w16cid:durableId="565338146">
-    <w:abstractNumId w:val="34"/>
-  </w:num>
-  <w:num w:numId="8" w16cid:durableId="522136554">
-    <w:abstractNumId w:val="21"/>
-  </w:num>
-  <w:num w:numId="9" w16cid:durableId="729496021">
+  <w:num w:numId="11" w16cid:durableId="1035351234">
     <w:abstractNumId w:val="27"/>
-  </w:num>
-  <w:num w:numId="10" w16cid:durableId="417485858">
-    <w:abstractNumId w:val="8"/>
-  </w:num>
-  <w:num w:numId="11" w16cid:durableId="1035351234">
-    <w:abstractNumId w:val="26"/>
   </w:num>
   <w:num w:numId="12" w16cid:durableId="837691969">
     <w:abstractNumId w:val="5"/>
   </w:num>
   <w:num w:numId="13" w16cid:durableId="979849249">
+    <w:abstractNumId w:val="19"/>
+  </w:num>
+  <w:num w:numId="14" w16cid:durableId="387188096">
+    <w:abstractNumId w:val="13"/>
+  </w:num>
+  <w:num w:numId="15" w16cid:durableId="1770663035">
+    <w:abstractNumId w:val="16"/>
+  </w:num>
+  <w:num w:numId="16" w16cid:durableId="642200228">
     <w:abstractNumId w:val="18"/>
   </w:num>
-  <w:num w:numId="14" w16cid:durableId="387188096">
-    <w:abstractNumId w:val="12"/>
-  </w:num>
-  <w:num w:numId="15" w16cid:durableId="1770663035">
-    <w:abstractNumId w:val="15"/>
-  </w:num>
-  <w:num w:numId="16" w16cid:durableId="642200228">
-    <w:abstractNumId w:val="17"/>
-  </w:num>
   <w:num w:numId="17" w16cid:durableId="595553950">
-    <w:abstractNumId w:val="7"/>
+    <w:abstractNumId w:val="8"/>
   </w:num>
   <w:num w:numId="18" w16cid:durableId="1839729133">
     <w:abstractNumId w:val="1"/>
   </w:num>
   <w:num w:numId="19" w16cid:durableId="1430350645">
-    <w:abstractNumId w:val="19"/>
+    <w:abstractNumId w:val="20"/>
   </w:num>
   <w:num w:numId="20" w16cid:durableId="609823634">
-    <w:abstractNumId w:val="10"/>
+    <w:abstractNumId w:val="11"/>
   </w:num>
   <w:num w:numId="21" w16cid:durableId="1595891774">
-    <w:abstractNumId w:val="14"/>
+    <w:abstractNumId w:val="15"/>
   </w:num>
   <w:num w:numId="22" w16cid:durableId="1857501887">
     <w:abstractNumId w:val="4"/>
   </w:num>
   <w:num w:numId="23" w16cid:durableId="1424566782">
-    <w:abstractNumId w:val="22"/>
+    <w:abstractNumId w:val="23"/>
   </w:num>
   <w:num w:numId="24" w16cid:durableId="983385615">
-    <w:abstractNumId w:val="25"/>
+    <w:abstractNumId w:val="26"/>
   </w:num>
   <w:num w:numId="25" w16cid:durableId="1303582182">
-    <w:abstractNumId w:val="29"/>
+    <w:abstractNumId w:val="30"/>
   </w:num>
   <w:num w:numId="26" w16cid:durableId="2138447778">
     <w:abstractNumId w:val="2"/>
   </w:num>
   <w:num w:numId="27" w16cid:durableId="715280916">
-    <w:abstractNumId w:val="13"/>
+    <w:abstractNumId w:val="14"/>
   </w:num>
   <w:num w:numId="28" w16cid:durableId="296570619">
-    <w:abstractNumId w:val="30"/>
+    <w:abstractNumId w:val="31"/>
   </w:num>
   <w:num w:numId="29" w16cid:durableId="266351746">
-    <w:abstractNumId w:val="36"/>
+    <w:abstractNumId w:val="37"/>
   </w:num>
   <w:num w:numId="30" w16cid:durableId="1027947511">
-    <w:abstractNumId w:val="33"/>
+    <w:abstractNumId w:val="34"/>
   </w:num>
   <w:num w:numId="31" w16cid:durableId="1358778646">
-    <w:abstractNumId w:val="23"/>
+    <w:abstractNumId w:val="24"/>
   </w:num>
   <w:num w:numId="32" w16cid:durableId="186406669">
-    <w:abstractNumId w:val="35"/>
+    <w:abstractNumId w:val="36"/>
   </w:num>
   <w:num w:numId="33" w16cid:durableId="364215154">
     <w:abstractNumId w:val="3"/>
   </w:num>
   <w:num w:numId="34" w16cid:durableId="320234594">
-    <w:abstractNumId w:val="28"/>
+    <w:abstractNumId w:val="29"/>
   </w:num>
   <w:num w:numId="35" w16cid:durableId="806170086">
-    <w:abstractNumId w:val="6"/>
+    <w:abstractNumId w:val="7"/>
   </w:num>
   <w:num w:numId="36" w16cid:durableId="1442651087">
-    <w:abstractNumId w:val="37"/>
+    <w:abstractNumId w:val="39"/>
   </w:num>
   <w:num w:numId="37" w16cid:durableId="970592242">
-    <w:abstractNumId w:val="24"/>
+    <w:abstractNumId w:val="25"/>
   </w:num>
   <w:num w:numId="38" w16cid:durableId="1156995993">
-    <w:abstractNumId w:val="16"/>
+    <w:abstractNumId w:val="17"/>
+  </w:num>
+  <w:num w:numId="39" w16cid:durableId="1685740678">
+    <w:abstractNumId w:val="38"/>
+  </w:num>
+  <w:num w:numId="40" w16cid:durableId="1832019991">
+    <w:abstractNumId w:val="6"/>
   </w:num>
 </w:numbering>
 </file>
@@ -11618,6 +12115,21 @@
       <w:u w:val="single"/>
     </w:rPr>
   </w:style>
+  <w:style w:type="character" w:customStyle="1" w:styleId="katex-mathml">
+    <w:name w:val="katex-mathml"/>
+    <w:basedOn w:val="DefaultParagraphFont"/>
+    <w:rsid w:val="00064D6D"/>
+  </w:style>
+  <w:style w:type="character" w:customStyle="1" w:styleId="mord">
+    <w:name w:val="mord"/>
+    <w:basedOn w:val="DefaultParagraphFont"/>
+    <w:rsid w:val="00064D6D"/>
+  </w:style>
+  <w:style w:type="character" w:customStyle="1" w:styleId="mrel">
+    <w:name w:val="mrel"/>
+    <w:basedOn w:val="DefaultParagraphFont"/>
+    <w:rsid w:val="00064D6D"/>
+  </w:style>
 </w:styles>
 </file>
 

</xml_diff>

<commit_message>
Report file updated with raw Appendices section including r code and output
</commit_message>
<xml_diff>
--- a/A78_Final report_2.12.24-2.docx
+++ b/A78_Final report_2.12.24-2.docx
@@ -1,6 +1,6 @@
 
 <file path=word/document.xml><?xml version="1.0" encoding="utf-8"?>
-<w:document xmlns:wpc="http://schemas.microsoft.com/office/word/2010/wordprocessingCanvas" xmlns:cx="http://schemas.microsoft.com/office/drawing/2014/chartex" xmlns:cx1="http://schemas.microsoft.com/office/drawing/2015/9/8/chartex" xmlns:cx2="http://schemas.microsoft.com/office/drawing/2015/10/21/chartex" xmlns:cx3="http://schemas.microsoft.com/office/drawing/2016/5/9/chartex" xmlns:cx4="http://schemas.microsoft.com/office/drawing/2016/5/10/chartex" xmlns:cx5="http://schemas.microsoft.com/office/drawing/2016/5/11/chartex" xmlns:cx6="http://schemas.microsoft.com/office/drawing/2016/5/12/chartex" xmlns:cx7="http://schemas.microsoft.com/office/drawing/2016/5/13/chartex" xmlns:cx8="http://schemas.microsoft.com/office/drawing/2016/5/14/chartex" xmlns:mc="http://schemas.openxmlformats.org/markup-compatibility/2006" xmlns:aink="http://schemas.microsoft.com/office/drawing/2016/ink" xmlns:am3d="http://schemas.microsoft.com/office/drawing/2017/model3d" xmlns:o="urn:schemas-microsoft-com:office:office" xmlns:oel="http://schemas.microsoft.com/office/2019/extlst" xmlns:r="http://schemas.openxmlformats.org/officeDocument/2006/relationships" xmlns:m="http://schemas.openxmlformats.org/officeDocument/2006/math" xmlns:v="urn:schemas-microsoft-com:vml" xmlns:wp14="http://schemas.microsoft.com/office/word/2010/wordprocessingDrawing" xmlns:wp="http://schemas.openxmlformats.org/drawingml/2006/wordprocessingDrawing" xmlns:w10="urn:schemas-microsoft-com:office:word" xmlns:w="http://schemas.openxmlformats.org/wordprocessingml/2006/main" xmlns:w14="http://schemas.microsoft.com/office/word/2010/wordml" xmlns:w15="http://schemas.microsoft.com/office/word/2012/wordml" xmlns:w16cex="http://schemas.microsoft.com/office/word/2018/wordml/cex" xmlns:w16cid="http://schemas.microsoft.com/office/word/2016/wordml/cid" xmlns:w16="http://schemas.microsoft.com/office/word/2018/wordml" xmlns:w16du="http://schemas.microsoft.com/office/word/2023/wordml/word16du" xmlns:w16sdtdh="http://schemas.microsoft.com/office/word/2020/wordml/sdtdatahash" xmlns:w16se="http://schemas.microsoft.com/office/word/2015/wordml/symex" xmlns:wpg="http://schemas.microsoft.com/office/word/2010/wordprocessingGroup" xmlns:wpi="http://schemas.microsoft.com/office/word/2010/wordprocessingInk" xmlns:wne="http://schemas.microsoft.com/office/word/2006/wordml" xmlns:wps="http://schemas.microsoft.com/office/word/2010/wordprocessingShape" mc:Ignorable="w14 w15 w16se w16cid w16 w16cex w16sdtdh w16du wp14">
+<w:document xmlns:wpc="http://schemas.microsoft.com/office/word/2010/wordprocessingCanvas" xmlns:cx="http://schemas.microsoft.com/office/drawing/2014/chartex" xmlns:cx1="http://schemas.microsoft.com/office/drawing/2015/9/8/chartex" xmlns:mc="http://schemas.openxmlformats.org/markup-compatibility/2006" xmlns:o="urn:schemas-microsoft-com:office:office" xmlns:r="http://schemas.openxmlformats.org/officeDocument/2006/relationships" xmlns:m="http://schemas.openxmlformats.org/officeDocument/2006/math" xmlns:v="urn:schemas-microsoft-com:vml" xmlns:wp14="http://schemas.microsoft.com/office/word/2010/wordprocessingDrawing" xmlns:wp="http://schemas.openxmlformats.org/drawingml/2006/wordprocessingDrawing" xmlns:w10="urn:schemas-microsoft-com:office:word" xmlns:w="http://schemas.openxmlformats.org/wordprocessingml/2006/main" xmlns:w14="http://schemas.microsoft.com/office/word/2010/wordml" xmlns:w15="http://schemas.microsoft.com/office/word/2012/wordml" xmlns:w16se="http://schemas.microsoft.com/office/word/2015/wordml/symex" xmlns:wpg="http://schemas.microsoft.com/office/word/2010/wordprocessingGroup" xmlns:wpi="http://schemas.microsoft.com/office/word/2010/wordprocessingInk" xmlns:wne="http://schemas.microsoft.com/office/word/2006/wordml" xmlns:wps="http://schemas.microsoft.com/office/word/2010/wordprocessingShape" mc:Ignorable="w14 w15 w16se wp14">
   <w:body>
     <w:p>
       <w:pPr>
@@ -6433,7 +6433,6 @@
         </w:rPr>
         <w:t xml:space="preserve"> </w:t>
       </w:r>
-      <w:proofErr w:type="spellStart"/>
       <w:r>
         <w:rPr>
           <w:rFonts w:ascii="Times New Roman" w:hAnsi="Times New Roman" w:cs="Times New Roman"/>
@@ -6441,9 +6440,8 @@
           <w:sz w:val="24"/>
           <w:szCs w:val="24"/>
         </w:rPr>
-        <w:t>Analysis.R</w:t>
-      </w:r>
-      <w:proofErr w:type="spellEnd"/>
+        <w:t>Analysis.</w:t>
+      </w:r>
       <w:r>
         <w:rPr>
           <w:rFonts w:ascii="Times New Roman" w:hAnsi="Times New Roman" w:cs="Times New Roman"/>
@@ -6451,7 +6449,16 @@
           <w:sz w:val="24"/>
           <w:szCs w:val="24"/>
         </w:rPr>
-        <w:t xml:space="preserve"> code with the appropriate statistics to test the hypotheses.</w:t>
+        <w:t xml:space="preserve"> </w:t>
+      </w:r>
+      <w:r>
+        <w:rPr>
+          <w:rFonts w:ascii="Times New Roman" w:hAnsi="Times New Roman" w:cs="Times New Roman"/>
+          <w:color w:val="000000" w:themeColor="text1"/>
+          <w:sz w:val="24"/>
+          <w:szCs w:val="24"/>
+        </w:rPr>
+        <w:t>R code with the appropriate statistics to test the hypotheses.</w:t>
       </w:r>
       <w:bookmarkEnd w:id="39"/>
       <w:r>
@@ -6471,12 +6478,10 @@
           <w:ilvl w:val="0"/>
           <w:numId w:val="19"/>
         </w:numPr>
-        <w:ind w:left="1440"/>
-        <w:rPr>
-          <w:rFonts w:ascii="Times New Roman" w:eastAsia="Times New Roman" w:hAnsi="Times New Roman" w:cs="Times New Roman"/>
-          <w:i/>
-          <w:iCs/>
-          <w:highlight w:val="yellow"/>
+        <w:rPr>
+          <w:rFonts w:ascii="Times New Roman" w:eastAsia="Times New Roman" w:hAnsi="Times New Roman" w:cs="Times New Roman"/>
+          <w:i/>
+          <w:iCs/>
         </w:rPr>
       </w:pPr>
       <w:r>
@@ -6497,63 +6502,2051 @@
           <w:iCs/>
           <w:highlight w:val="yellow"/>
         </w:rPr>
-        <w:t>, but ensure the code is without redundant lines, well-commented and produces the correct output.</w:t>
-      </w:r>
-      <w:r>
-        <w:rPr>
-          <w:rFonts w:ascii="Times New Roman" w:eastAsia="Times New Roman" w:hAnsi="Times New Roman" w:cs="Times New Roman"/>
-          <w:i/>
-          <w:iCs/>
-        </w:rPr>
+        <w:t>, but ensure the code is without redundant lines, well-commented and produces the correct output</w:t>
+      </w:r>
+      <w:r>
         <w:t xml:space="preserve"> </w:t>
       </w:r>
     </w:p>
     <w:p>
       <w:pPr>
         <w:pStyle w:val="ListParagraph"/>
-        <w:numPr>
-          <w:ilvl w:val="0"/>
-          <w:numId w:val="19"/>
-        </w:numPr>
-        <w:ind w:left="1440"/>
+        <w:rPr>
+          <w:rFonts w:ascii="Times New Roman" w:eastAsia="Times New Roman" w:hAnsi="Times New Roman" w:cs="Times New Roman"/>
+          <w:i/>
+          <w:iCs/>
+        </w:rPr>
+      </w:pPr>
+      <w:r>
+        <w:rPr>
+          <w:rFonts w:ascii="Times New Roman" w:eastAsia="Times New Roman" w:hAnsi="Times New Roman" w:cs="Times New Roman"/>
+          <w:i/>
+          <w:iCs/>
+        </w:rPr>
+        <w:t># Install required packages</w:t>
+      </w:r>
+    </w:p>
+    <w:p>
+      <w:pPr>
+        <w:ind w:left="720"/>
+        <w:rPr>
+          <w:rFonts w:ascii="Times New Roman" w:eastAsia="Times New Roman" w:hAnsi="Times New Roman" w:cs="Times New Roman"/>
+          <w:i/>
+          <w:iCs/>
+        </w:rPr>
+      </w:pPr>
+      <w:proofErr w:type="spellStart"/>
+      <w:proofErr w:type="gramStart"/>
+      <w:r>
+        <w:rPr>
+          <w:rFonts w:ascii="Times New Roman" w:eastAsia="Times New Roman" w:hAnsi="Times New Roman" w:cs="Times New Roman"/>
+          <w:i/>
+          <w:iCs/>
+        </w:rPr>
+        <w:t>install.packages</w:t>
+      </w:r>
+      <w:proofErr w:type="spellEnd"/>
+      <w:proofErr w:type="gramEnd"/>
+      <w:r>
+        <w:rPr>
+          <w:rFonts w:ascii="Times New Roman" w:eastAsia="Times New Roman" w:hAnsi="Times New Roman" w:cs="Times New Roman"/>
+          <w:i/>
+          <w:iCs/>
+        </w:rPr>
+        <w:t>("ggplot2")</w:t>
+      </w:r>
+      <w:bookmarkStart w:id="40" w:name="_GoBack"/>
+      <w:bookmarkEnd w:id="40"/>
+    </w:p>
+    <w:p>
+      <w:pPr>
+        <w:ind w:left="720"/>
+        <w:rPr>
+          <w:rFonts w:ascii="Times New Roman" w:eastAsia="Times New Roman" w:hAnsi="Times New Roman" w:cs="Times New Roman"/>
+          <w:i/>
+          <w:iCs/>
+        </w:rPr>
+      </w:pPr>
+      <w:proofErr w:type="spellStart"/>
+      <w:proofErr w:type="gramStart"/>
+      <w:r>
+        <w:rPr>
+          <w:rFonts w:ascii="Times New Roman" w:eastAsia="Times New Roman" w:hAnsi="Times New Roman" w:cs="Times New Roman"/>
+          <w:i/>
+          <w:iCs/>
+        </w:rPr>
+        <w:t>install.packages</w:t>
+      </w:r>
+      <w:proofErr w:type="spellEnd"/>
+      <w:proofErr w:type="gramEnd"/>
+      <w:r>
+        <w:rPr>
+          <w:rFonts w:ascii="Times New Roman" w:eastAsia="Times New Roman" w:hAnsi="Times New Roman" w:cs="Times New Roman"/>
+          <w:i/>
+          <w:iCs/>
+        </w:rPr>
+        <w:t>("</w:t>
+      </w:r>
+      <w:proofErr w:type="spellStart"/>
+      <w:r>
+        <w:rPr>
+          <w:rFonts w:ascii="Times New Roman" w:eastAsia="Times New Roman" w:hAnsi="Times New Roman" w:cs="Times New Roman"/>
+          <w:i/>
+          <w:iCs/>
+        </w:rPr>
+        <w:t>dplyr</w:t>
+      </w:r>
+      <w:proofErr w:type="spellEnd"/>
+      <w:r>
+        <w:rPr>
+          <w:rFonts w:ascii="Times New Roman" w:eastAsia="Times New Roman" w:hAnsi="Times New Roman" w:cs="Times New Roman"/>
+          <w:i/>
+          <w:iCs/>
+        </w:rPr>
+        <w:t>")</w:t>
+      </w:r>
+    </w:p>
+    <w:p>
+      <w:pPr>
+        <w:ind w:left="720"/>
+        <w:rPr>
+          <w:rFonts w:ascii="Times New Roman" w:eastAsia="Times New Roman" w:hAnsi="Times New Roman" w:cs="Times New Roman"/>
+          <w:i/>
+          <w:iCs/>
+        </w:rPr>
+      </w:pPr>
+    </w:p>
+    <w:p>
+      <w:pPr>
+        <w:ind w:left="720"/>
+        <w:rPr>
+          <w:rFonts w:ascii="Times New Roman" w:eastAsia="Times New Roman" w:hAnsi="Times New Roman" w:cs="Times New Roman"/>
+          <w:i/>
+          <w:iCs/>
+        </w:rPr>
+      </w:pPr>
+      <w:r>
+        <w:rPr>
+          <w:rFonts w:ascii="Times New Roman" w:eastAsia="Times New Roman" w:hAnsi="Times New Roman" w:cs="Times New Roman"/>
+          <w:i/>
+          <w:iCs/>
+        </w:rPr>
+        <w:t># Load necessary libraries</w:t>
+      </w:r>
+    </w:p>
+    <w:p>
+      <w:pPr>
+        <w:ind w:left="720"/>
+        <w:rPr>
+          <w:rFonts w:ascii="Times New Roman" w:eastAsia="Times New Roman" w:hAnsi="Times New Roman" w:cs="Times New Roman"/>
+          <w:i/>
+          <w:iCs/>
+        </w:rPr>
+      </w:pPr>
+      <w:r>
+        <w:rPr>
+          <w:rFonts w:ascii="Times New Roman" w:eastAsia="Times New Roman" w:hAnsi="Times New Roman" w:cs="Times New Roman"/>
+          <w:i/>
+          <w:iCs/>
+        </w:rPr>
+        <w:t>library(</w:t>
+      </w:r>
+      <w:proofErr w:type="spellStart"/>
+      <w:proofErr w:type="gramStart"/>
+      <w:r>
+        <w:rPr>
+          <w:rFonts w:ascii="Times New Roman" w:eastAsia="Times New Roman" w:hAnsi="Times New Roman" w:cs="Times New Roman"/>
+          <w:i/>
+          <w:iCs/>
+        </w:rPr>
+        <w:t>dplyr</w:t>
+      </w:r>
+      <w:proofErr w:type="spellEnd"/>
+      <w:r>
+        <w:rPr>
+          <w:rFonts w:ascii="Times New Roman" w:eastAsia="Times New Roman" w:hAnsi="Times New Roman" w:cs="Times New Roman"/>
+          <w:i/>
+          <w:iCs/>
+        </w:rPr>
+        <w:t xml:space="preserve">)   </w:t>
+      </w:r>
+      <w:proofErr w:type="gramEnd"/>
+      <w:r>
+        <w:rPr>
+          <w:rFonts w:ascii="Times New Roman" w:eastAsia="Times New Roman" w:hAnsi="Times New Roman" w:cs="Times New Roman"/>
+          <w:i/>
+          <w:iCs/>
+        </w:rPr>
+        <w:t xml:space="preserve"> # For data manipulation</w:t>
+      </w:r>
+    </w:p>
+    <w:p>
+      <w:pPr>
+        <w:ind w:left="720"/>
+        <w:rPr>
+          <w:rFonts w:ascii="Times New Roman" w:eastAsia="Times New Roman" w:hAnsi="Times New Roman" w:cs="Times New Roman"/>
+          <w:i/>
+          <w:iCs/>
+        </w:rPr>
+      </w:pPr>
+      <w:r>
+        <w:rPr>
+          <w:rFonts w:ascii="Times New Roman" w:eastAsia="Times New Roman" w:hAnsi="Times New Roman" w:cs="Times New Roman"/>
+          <w:i/>
+          <w:iCs/>
+        </w:rPr>
+        <w:t>library(ggplot2</w:t>
+      </w:r>
+      <w:proofErr w:type="gramStart"/>
+      <w:r>
+        <w:rPr>
+          <w:rFonts w:ascii="Times New Roman" w:eastAsia="Times New Roman" w:hAnsi="Times New Roman" w:cs="Times New Roman"/>
+          <w:i/>
+          <w:iCs/>
+        </w:rPr>
+        <w:t>)  #</w:t>
+      </w:r>
+      <w:proofErr w:type="gramEnd"/>
+      <w:r>
+        <w:rPr>
+          <w:rFonts w:ascii="Times New Roman" w:eastAsia="Times New Roman" w:hAnsi="Times New Roman" w:cs="Times New Roman"/>
+          <w:i/>
+          <w:iCs/>
+        </w:rPr>
+        <w:t xml:space="preserve"> For visualization</w:t>
+      </w:r>
+    </w:p>
+    <w:p>
+      <w:pPr>
+        <w:ind w:left="720"/>
+        <w:rPr>
+          <w:rFonts w:ascii="Times New Roman" w:eastAsia="Times New Roman" w:hAnsi="Times New Roman" w:cs="Times New Roman"/>
+          <w:i/>
+          <w:iCs/>
+        </w:rPr>
+      </w:pPr>
+    </w:p>
+    <w:p>
+      <w:pPr>
+        <w:ind w:left="720"/>
+        <w:rPr>
+          <w:rFonts w:ascii="Times New Roman" w:eastAsia="Times New Roman" w:hAnsi="Times New Roman" w:cs="Times New Roman"/>
+          <w:i/>
+          <w:iCs/>
+        </w:rPr>
+      </w:pPr>
+      <w:r>
+        <w:rPr>
+          <w:rFonts w:ascii="Times New Roman" w:eastAsia="Times New Roman" w:hAnsi="Times New Roman" w:cs="Times New Roman"/>
+          <w:i/>
+          <w:iCs/>
+        </w:rPr>
+        <w:t># Load the dataset</w:t>
+      </w:r>
+    </w:p>
+    <w:p>
+      <w:pPr>
+        <w:ind w:left="720"/>
+        <w:rPr>
+          <w:rFonts w:ascii="Times New Roman" w:eastAsia="Times New Roman" w:hAnsi="Times New Roman" w:cs="Times New Roman"/>
+          <w:i/>
+          <w:iCs/>
+        </w:rPr>
+      </w:pPr>
+      <w:r>
+        <w:rPr>
+          <w:rFonts w:ascii="Times New Roman" w:eastAsia="Times New Roman" w:hAnsi="Times New Roman" w:cs="Times New Roman"/>
+          <w:i/>
+          <w:iCs/>
+        </w:rPr>
+        <w:t>data &lt;- read.csv("dataset/est13us.csv")</w:t>
+      </w:r>
+    </w:p>
+    <w:p>
+      <w:pPr>
+        <w:ind w:left="720"/>
+        <w:rPr>
+          <w:rFonts w:ascii="Times New Roman" w:eastAsia="Times New Roman" w:hAnsi="Times New Roman" w:cs="Times New Roman"/>
+          <w:i/>
+          <w:iCs/>
+        </w:rPr>
+      </w:pPr>
+    </w:p>
+    <w:p>
+      <w:pPr>
+        <w:ind w:left="720"/>
+        <w:rPr>
+          <w:rFonts w:ascii="Times New Roman" w:eastAsia="Times New Roman" w:hAnsi="Times New Roman" w:cs="Times New Roman"/>
+          <w:i/>
+          <w:iCs/>
+        </w:rPr>
+      </w:pPr>
+      <w:r>
+        <w:rPr>
+          <w:rFonts w:ascii="Times New Roman" w:eastAsia="Times New Roman" w:hAnsi="Times New Roman" w:cs="Times New Roman"/>
+          <w:i/>
+          <w:iCs/>
+        </w:rPr>
+        <w:t># Clean column names to remove invalid characters and make them easier to work with</w:t>
+      </w:r>
+    </w:p>
+    <w:p>
+      <w:pPr>
+        <w:ind w:left="720"/>
+        <w:rPr>
+          <w:rFonts w:ascii="Times New Roman" w:eastAsia="Times New Roman" w:hAnsi="Times New Roman" w:cs="Times New Roman"/>
+          <w:i/>
+          <w:iCs/>
+        </w:rPr>
+      </w:pPr>
+      <w:proofErr w:type="spellStart"/>
+      <w:r>
+        <w:rPr>
+          <w:rFonts w:ascii="Times New Roman" w:eastAsia="Times New Roman" w:hAnsi="Times New Roman" w:cs="Times New Roman"/>
+          <w:i/>
+          <w:iCs/>
+        </w:rPr>
+        <w:t>colnames</w:t>
+      </w:r>
+      <w:proofErr w:type="spellEnd"/>
+      <w:r>
+        <w:rPr>
+          <w:rFonts w:ascii="Times New Roman" w:eastAsia="Times New Roman" w:hAnsi="Times New Roman" w:cs="Times New Roman"/>
+          <w:i/>
+          <w:iCs/>
+        </w:rPr>
+        <w:t xml:space="preserve">(data) &lt;- </w:t>
+      </w:r>
+      <w:proofErr w:type="spellStart"/>
+      <w:proofErr w:type="gramStart"/>
+      <w:r>
+        <w:rPr>
+          <w:rFonts w:ascii="Times New Roman" w:eastAsia="Times New Roman" w:hAnsi="Times New Roman" w:cs="Times New Roman"/>
+          <w:i/>
+          <w:iCs/>
+        </w:rPr>
+        <w:t>make.names</w:t>
+      </w:r>
+      <w:proofErr w:type="spellEnd"/>
+      <w:proofErr w:type="gramEnd"/>
+      <w:r>
+        <w:rPr>
+          <w:rFonts w:ascii="Times New Roman" w:eastAsia="Times New Roman" w:hAnsi="Times New Roman" w:cs="Times New Roman"/>
+          <w:i/>
+          <w:iCs/>
+        </w:rPr>
+        <w:t>(</w:t>
+      </w:r>
+      <w:proofErr w:type="spellStart"/>
+      <w:r>
+        <w:rPr>
+          <w:rFonts w:ascii="Times New Roman" w:eastAsia="Times New Roman" w:hAnsi="Times New Roman" w:cs="Times New Roman"/>
+          <w:i/>
+          <w:iCs/>
+        </w:rPr>
+        <w:t>colnames</w:t>
+      </w:r>
+      <w:proofErr w:type="spellEnd"/>
+      <w:r>
+        <w:rPr>
+          <w:rFonts w:ascii="Times New Roman" w:eastAsia="Times New Roman" w:hAnsi="Times New Roman" w:cs="Times New Roman"/>
+          <w:i/>
+          <w:iCs/>
+        </w:rPr>
+        <w:t>(data), unique = TRUE)</w:t>
+      </w:r>
+    </w:p>
+    <w:p>
+      <w:pPr>
+        <w:ind w:left="720"/>
+        <w:rPr>
+          <w:rFonts w:ascii="Times New Roman" w:eastAsia="Times New Roman" w:hAnsi="Times New Roman" w:cs="Times New Roman"/>
+          <w:i/>
+          <w:iCs/>
+        </w:rPr>
+      </w:pPr>
+    </w:p>
+    <w:p>
+      <w:pPr>
+        <w:ind w:left="720"/>
+        <w:rPr>
+          <w:rFonts w:ascii="Times New Roman" w:eastAsia="Times New Roman" w:hAnsi="Times New Roman" w:cs="Times New Roman"/>
+          <w:i/>
+          <w:iCs/>
+        </w:rPr>
+      </w:pPr>
+      <w:r>
+        <w:rPr>
+          <w:rFonts w:ascii="Times New Roman" w:eastAsia="Times New Roman" w:hAnsi="Times New Roman" w:cs="Times New Roman"/>
+          <w:i/>
+          <w:iCs/>
+        </w:rPr>
+        <w:t># Inspect cleaned column names</w:t>
+      </w:r>
+    </w:p>
+    <w:p>
+      <w:pPr>
+        <w:ind w:left="720"/>
+        <w:rPr>
+          <w:rFonts w:ascii="Times New Roman" w:eastAsia="Times New Roman" w:hAnsi="Times New Roman" w:cs="Times New Roman"/>
+          <w:i/>
+          <w:iCs/>
+        </w:rPr>
+      </w:pPr>
+      <w:r>
+        <w:rPr>
+          <w:rFonts w:ascii="Times New Roman" w:eastAsia="Times New Roman" w:hAnsi="Times New Roman" w:cs="Times New Roman"/>
+          <w:i/>
+          <w:iCs/>
+        </w:rPr>
+        <w:t>print(</w:t>
+      </w:r>
+      <w:proofErr w:type="spellStart"/>
+      <w:r>
+        <w:rPr>
+          <w:rFonts w:ascii="Times New Roman" w:eastAsia="Times New Roman" w:hAnsi="Times New Roman" w:cs="Times New Roman"/>
+          <w:i/>
+          <w:iCs/>
+        </w:rPr>
+        <w:t>colnames</w:t>
+      </w:r>
+      <w:proofErr w:type="spellEnd"/>
+      <w:r>
+        <w:rPr>
+          <w:rFonts w:ascii="Times New Roman" w:eastAsia="Times New Roman" w:hAnsi="Times New Roman" w:cs="Times New Roman"/>
+          <w:i/>
+          <w:iCs/>
+        </w:rPr>
+        <w:t>(data</w:t>
+      </w:r>
+      <w:proofErr w:type="gramStart"/>
+      <w:r>
+        <w:rPr>
+          <w:rFonts w:ascii="Times New Roman" w:eastAsia="Times New Roman" w:hAnsi="Times New Roman" w:cs="Times New Roman"/>
+          <w:i/>
+          <w:iCs/>
+        </w:rPr>
+        <w:t>))  #</w:t>
+      </w:r>
+      <w:proofErr w:type="gramEnd"/>
+      <w:r>
+        <w:rPr>
+          <w:rFonts w:ascii="Times New Roman" w:eastAsia="Times New Roman" w:hAnsi="Times New Roman" w:cs="Times New Roman"/>
+          <w:i/>
+          <w:iCs/>
+        </w:rPr>
+        <w:t xml:space="preserve"> Ensure the required columns exist</w:t>
+      </w:r>
+    </w:p>
+    <w:p>
+      <w:pPr>
+        <w:ind w:left="720"/>
+        <w:rPr>
+          <w:rFonts w:ascii="Times New Roman" w:eastAsia="Times New Roman" w:hAnsi="Times New Roman" w:cs="Times New Roman"/>
+          <w:i/>
+          <w:iCs/>
+        </w:rPr>
+      </w:pPr>
+    </w:p>
+    <w:p>
+      <w:pPr>
+        <w:ind w:left="720"/>
+        <w:rPr>
+          <w:rFonts w:ascii="Times New Roman" w:eastAsia="Times New Roman" w:hAnsi="Times New Roman" w:cs="Times New Roman"/>
+          <w:i/>
+          <w:iCs/>
+        </w:rPr>
+      </w:pPr>
+      <w:r>
+        <w:rPr>
+          <w:rFonts w:ascii="Times New Roman" w:eastAsia="Times New Roman" w:hAnsi="Times New Roman" w:cs="Times New Roman"/>
+          <w:i/>
+          <w:iCs/>
+        </w:rPr>
+        <w:t># Select and rename relevant columns for analysis</w:t>
+      </w:r>
+    </w:p>
+    <w:p>
+      <w:pPr>
+        <w:ind w:left="720"/>
+        <w:rPr>
+          <w:rFonts w:ascii="Times New Roman" w:eastAsia="Times New Roman" w:hAnsi="Times New Roman" w:cs="Times New Roman"/>
+          <w:i/>
+          <w:iCs/>
+        </w:rPr>
+      </w:pPr>
+      <w:r>
+        <w:rPr>
+          <w:rFonts w:ascii="Times New Roman" w:eastAsia="Times New Roman" w:hAnsi="Times New Roman" w:cs="Times New Roman"/>
+          <w:i/>
+          <w:iCs/>
+        </w:rPr>
+        <w:lastRenderedPageBreak/>
+        <w:t># Replace "</w:t>
+      </w:r>
+      <w:proofErr w:type="spellStart"/>
+      <w:r>
+        <w:rPr>
+          <w:rFonts w:ascii="Times New Roman" w:eastAsia="Times New Roman" w:hAnsi="Times New Roman" w:cs="Times New Roman"/>
+          <w:i/>
+          <w:iCs/>
+        </w:rPr>
+        <w:t>All.Ages</w:t>
+      </w:r>
+      <w:proofErr w:type="spellEnd"/>
+      <w:r>
+        <w:rPr>
+          <w:rFonts w:ascii="Times New Roman" w:eastAsia="Times New Roman" w:hAnsi="Times New Roman" w:cs="Times New Roman"/>
+          <w:i/>
+          <w:iCs/>
+        </w:rPr>
+        <w:t>" with the correct column name if needed</w:t>
+      </w:r>
+    </w:p>
+    <w:p>
+      <w:pPr>
+        <w:ind w:left="720"/>
+        <w:rPr>
+          <w:rFonts w:ascii="Times New Roman" w:eastAsia="Times New Roman" w:hAnsi="Times New Roman" w:cs="Times New Roman"/>
+          <w:i/>
+          <w:iCs/>
+        </w:rPr>
+      </w:pPr>
+      <w:r>
+        <w:rPr>
+          <w:rFonts w:ascii="Times New Roman" w:eastAsia="Times New Roman" w:hAnsi="Times New Roman" w:cs="Times New Roman"/>
+          <w:i/>
+          <w:iCs/>
+        </w:rPr>
+        <w:t>data &lt;- data %&gt;%</w:t>
+      </w:r>
+    </w:p>
+    <w:p>
+      <w:pPr>
+        <w:ind w:left="720"/>
+        <w:rPr>
+          <w:rFonts w:ascii="Times New Roman" w:eastAsia="Times New Roman" w:hAnsi="Times New Roman" w:cs="Times New Roman"/>
+          <w:i/>
+          <w:iCs/>
+        </w:rPr>
+      </w:pPr>
+      <w:r>
+        <w:rPr>
+          <w:rFonts w:ascii="Times New Roman" w:eastAsia="Times New Roman" w:hAnsi="Times New Roman" w:cs="Times New Roman"/>
+          <w:i/>
+          <w:iCs/>
+        </w:rPr>
+        <w:t xml:space="preserve">  </w:t>
+      </w:r>
+      <w:proofErr w:type="gramStart"/>
+      <w:r>
+        <w:rPr>
+          <w:rFonts w:ascii="Times New Roman" w:eastAsia="Times New Roman" w:hAnsi="Times New Roman" w:cs="Times New Roman"/>
+          <w:i/>
+          <w:iCs/>
+        </w:rPr>
+        <w:t>select(</w:t>
+      </w:r>
+      <w:proofErr w:type="spellStart"/>
+      <w:proofErr w:type="gramEnd"/>
+      <w:r>
+        <w:rPr>
+          <w:rFonts w:ascii="Times New Roman" w:eastAsia="Times New Roman" w:hAnsi="Times New Roman" w:cs="Times New Roman"/>
+          <w:i/>
+          <w:iCs/>
+        </w:rPr>
+        <w:t>Poverty.Percent</w:t>
+      </w:r>
+      <w:proofErr w:type="spellEnd"/>
+      <w:r>
+        <w:rPr>
+          <w:rFonts w:ascii="Times New Roman" w:eastAsia="Times New Roman" w:hAnsi="Times New Roman" w:cs="Times New Roman"/>
+          <w:i/>
+          <w:iCs/>
+        </w:rPr>
+        <w:t xml:space="preserve"> = </w:t>
+      </w:r>
+      <w:proofErr w:type="spellStart"/>
+      <w:r>
+        <w:rPr>
+          <w:rFonts w:ascii="Times New Roman" w:eastAsia="Times New Roman" w:hAnsi="Times New Roman" w:cs="Times New Roman"/>
+          <w:i/>
+          <w:iCs/>
+        </w:rPr>
+        <w:t>All.Ages</w:t>
+      </w:r>
+      <w:proofErr w:type="spellEnd"/>
+      <w:r>
+        <w:rPr>
+          <w:rFonts w:ascii="Times New Roman" w:eastAsia="Times New Roman" w:hAnsi="Times New Roman" w:cs="Times New Roman"/>
+          <w:i/>
+          <w:iCs/>
+        </w:rPr>
+        <w:t xml:space="preserve">, </w:t>
+      </w:r>
+      <w:proofErr w:type="spellStart"/>
+      <w:r>
+        <w:rPr>
+          <w:rFonts w:ascii="Times New Roman" w:eastAsia="Times New Roman" w:hAnsi="Times New Roman" w:cs="Times New Roman"/>
+          <w:i/>
+          <w:iCs/>
+        </w:rPr>
+        <w:t>Median.Household.Income</w:t>
+      </w:r>
+      <w:proofErr w:type="spellEnd"/>
+      <w:r>
+        <w:rPr>
+          <w:rFonts w:ascii="Times New Roman" w:eastAsia="Times New Roman" w:hAnsi="Times New Roman" w:cs="Times New Roman"/>
+          <w:i/>
+          <w:iCs/>
+        </w:rPr>
+        <w:t>) %&gt;%</w:t>
+      </w:r>
+    </w:p>
+    <w:p>
+      <w:pPr>
+        <w:ind w:left="720"/>
+        <w:rPr>
+          <w:rFonts w:ascii="Times New Roman" w:eastAsia="Times New Roman" w:hAnsi="Times New Roman" w:cs="Times New Roman"/>
+          <w:i/>
+          <w:iCs/>
+        </w:rPr>
+      </w:pPr>
+      <w:r>
+        <w:rPr>
+          <w:rFonts w:ascii="Times New Roman" w:eastAsia="Times New Roman" w:hAnsi="Times New Roman" w:cs="Times New Roman"/>
+          <w:i/>
+          <w:iCs/>
+        </w:rPr>
+        <w:t xml:space="preserve">  </w:t>
+      </w:r>
+      <w:proofErr w:type="gramStart"/>
+      <w:r>
+        <w:rPr>
+          <w:rFonts w:ascii="Times New Roman" w:eastAsia="Times New Roman" w:hAnsi="Times New Roman" w:cs="Times New Roman"/>
+          <w:i/>
+          <w:iCs/>
+        </w:rPr>
+        <w:t>mutate(</w:t>
+      </w:r>
+      <w:proofErr w:type="gramEnd"/>
+    </w:p>
+    <w:p>
+      <w:pPr>
+        <w:ind w:left="720"/>
+        <w:rPr>
+          <w:rFonts w:ascii="Times New Roman" w:eastAsia="Times New Roman" w:hAnsi="Times New Roman" w:cs="Times New Roman"/>
+          <w:i/>
+          <w:iCs/>
+        </w:rPr>
+      </w:pPr>
+      <w:r>
+        <w:rPr>
+          <w:rFonts w:ascii="Times New Roman" w:eastAsia="Times New Roman" w:hAnsi="Times New Roman" w:cs="Times New Roman"/>
+          <w:i/>
+          <w:iCs/>
+        </w:rPr>
+        <w:t xml:space="preserve">    </w:t>
+      </w:r>
+      <w:proofErr w:type="spellStart"/>
+      <w:r>
+        <w:rPr>
+          <w:rFonts w:ascii="Times New Roman" w:eastAsia="Times New Roman" w:hAnsi="Times New Roman" w:cs="Times New Roman"/>
+          <w:i/>
+          <w:iCs/>
+        </w:rPr>
+        <w:t>Poverty.Percent</w:t>
+      </w:r>
+      <w:proofErr w:type="spellEnd"/>
+      <w:r>
+        <w:rPr>
+          <w:rFonts w:ascii="Times New Roman" w:eastAsia="Times New Roman" w:hAnsi="Times New Roman" w:cs="Times New Roman"/>
+          <w:i/>
+          <w:iCs/>
+        </w:rPr>
+        <w:t xml:space="preserve"> = </w:t>
+      </w:r>
+      <w:proofErr w:type="spellStart"/>
+      <w:proofErr w:type="gramStart"/>
+      <w:r>
+        <w:rPr>
+          <w:rFonts w:ascii="Times New Roman" w:eastAsia="Times New Roman" w:hAnsi="Times New Roman" w:cs="Times New Roman"/>
+          <w:i/>
+          <w:iCs/>
+        </w:rPr>
+        <w:t>as.numeric</w:t>
+      </w:r>
+      <w:proofErr w:type="spellEnd"/>
+      <w:proofErr w:type="gramEnd"/>
+      <w:r>
+        <w:rPr>
+          <w:rFonts w:ascii="Times New Roman" w:eastAsia="Times New Roman" w:hAnsi="Times New Roman" w:cs="Times New Roman"/>
+          <w:i/>
+          <w:iCs/>
+        </w:rPr>
+        <w:t>(</w:t>
+      </w:r>
+      <w:proofErr w:type="spellStart"/>
+      <w:r>
+        <w:rPr>
+          <w:rFonts w:ascii="Times New Roman" w:eastAsia="Times New Roman" w:hAnsi="Times New Roman" w:cs="Times New Roman"/>
+          <w:i/>
+          <w:iCs/>
+        </w:rPr>
+        <w:t>Poverty.Percent</w:t>
+      </w:r>
+      <w:proofErr w:type="spellEnd"/>
+      <w:r>
+        <w:rPr>
+          <w:rFonts w:ascii="Times New Roman" w:eastAsia="Times New Roman" w:hAnsi="Times New Roman" w:cs="Times New Roman"/>
+          <w:i/>
+          <w:iCs/>
+        </w:rPr>
+        <w:t>),            # Convert to numeric</w:t>
+      </w:r>
+    </w:p>
+    <w:p>
+      <w:pPr>
+        <w:ind w:left="720"/>
+        <w:rPr>
+          <w:rFonts w:ascii="Times New Roman" w:eastAsia="Times New Roman" w:hAnsi="Times New Roman" w:cs="Times New Roman"/>
+          <w:i/>
+          <w:iCs/>
+        </w:rPr>
+      </w:pPr>
+      <w:r>
+        <w:rPr>
+          <w:rFonts w:ascii="Times New Roman" w:eastAsia="Times New Roman" w:hAnsi="Times New Roman" w:cs="Times New Roman"/>
+          <w:i/>
+          <w:iCs/>
+        </w:rPr>
+        <w:t xml:space="preserve">    </w:t>
+      </w:r>
+      <w:proofErr w:type="spellStart"/>
+      <w:proofErr w:type="gramStart"/>
+      <w:r>
+        <w:rPr>
+          <w:rFonts w:ascii="Times New Roman" w:eastAsia="Times New Roman" w:hAnsi="Times New Roman" w:cs="Times New Roman"/>
+          <w:i/>
+          <w:iCs/>
+        </w:rPr>
+        <w:t>Median.Household.Income</w:t>
+      </w:r>
+      <w:proofErr w:type="spellEnd"/>
+      <w:proofErr w:type="gramEnd"/>
+      <w:r>
+        <w:rPr>
+          <w:rFonts w:ascii="Times New Roman" w:eastAsia="Times New Roman" w:hAnsi="Times New Roman" w:cs="Times New Roman"/>
+          <w:i/>
+          <w:iCs/>
+        </w:rPr>
+        <w:t xml:space="preserve"> = </w:t>
+      </w:r>
+      <w:proofErr w:type="spellStart"/>
+      <w:r>
+        <w:rPr>
+          <w:rFonts w:ascii="Times New Roman" w:eastAsia="Times New Roman" w:hAnsi="Times New Roman" w:cs="Times New Roman"/>
+          <w:i/>
+          <w:iCs/>
+        </w:rPr>
+        <w:t>as.numeric</w:t>
+      </w:r>
+      <w:proofErr w:type="spellEnd"/>
+      <w:r>
+        <w:rPr>
+          <w:rFonts w:ascii="Times New Roman" w:eastAsia="Times New Roman" w:hAnsi="Times New Roman" w:cs="Times New Roman"/>
+          <w:i/>
+          <w:iCs/>
+        </w:rPr>
+        <w:t>(</w:t>
+      </w:r>
+      <w:proofErr w:type="spellStart"/>
+      <w:r>
+        <w:rPr>
+          <w:rFonts w:ascii="Times New Roman" w:eastAsia="Times New Roman" w:hAnsi="Times New Roman" w:cs="Times New Roman"/>
+          <w:i/>
+          <w:iCs/>
+        </w:rPr>
+        <w:t>Median.Household.Income</w:t>
+      </w:r>
+      <w:proofErr w:type="spellEnd"/>
+      <w:r>
+        <w:rPr>
+          <w:rFonts w:ascii="Times New Roman" w:eastAsia="Times New Roman" w:hAnsi="Times New Roman" w:cs="Times New Roman"/>
+          <w:i/>
+          <w:iCs/>
+        </w:rPr>
+        <w:t>)  # Convert to numeric</w:t>
+      </w:r>
+    </w:p>
+    <w:p>
+      <w:pPr>
+        <w:ind w:left="720"/>
+        <w:rPr>
+          <w:rFonts w:ascii="Times New Roman" w:eastAsia="Times New Roman" w:hAnsi="Times New Roman" w:cs="Times New Roman"/>
+          <w:i/>
+          <w:iCs/>
+        </w:rPr>
+      </w:pPr>
+      <w:r>
+        <w:rPr>
+          <w:rFonts w:ascii="Times New Roman" w:eastAsia="Times New Roman" w:hAnsi="Times New Roman" w:cs="Times New Roman"/>
+          <w:i/>
+          <w:iCs/>
+        </w:rPr>
+        <w:t xml:space="preserve">  )</w:t>
+      </w:r>
+    </w:p>
+    <w:p>
+      <w:pPr>
+        <w:ind w:left="720"/>
+        <w:rPr>
+          <w:rFonts w:ascii="Times New Roman" w:eastAsia="Times New Roman" w:hAnsi="Times New Roman" w:cs="Times New Roman"/>
+          <w:i/>
+          <w:iCs/>
+        </w:rPr>
+      </w:pPr>
+    </w:p>
+    <w:p>
+      <w:pPr>
+        <w:ind w:left="720"/>
+        <w:rPr>
+          <w:rFonts w:ascii="Times New Roman" w:eastAsia="Times New Roman" w:hAnsi="Times New Roman" w:cs="Times New Roman"/>
+          <w:i/>
+          <w:iCs/>
+        </w:rPr>
+      </w:pPr>
+      <w:r>
+        <w:rPr>
+          <w:rFonts w:ascii="Times New Roman" w:eastAsia="Times New Roman" w:hAnsi="Times New Roman" w:cs="Times New Roman"/>
+          <w:i/>
+          <w:iCs/>
+        </w:rPr>
+        <w:t># Remove rows with missing or invalid data</w:t>
+      </w:r>
+    </w:p>
+    <w:p>
+      <w:pPr>
+        <w:ind w:left="720"/>
+        <w:rPr>
+          <w:rFonts w:ascii="Times New Roman" w:eastAsia="Times New Roman" w:hAnsi="Times New Roman" w:cs="Times New Roman"/>
+          <w:i/>
+          <w:iCs/>
+        </w:rPr>
+      </w:pPr>
+      <w:r>
+        <w:rPr>
+          <w:rFonts w:ascii="Times New Roman" w:eastAsia="Times New Roman" w:hAnsi="Times New Roman" w:cs="Times New Roman"/>
+          <w:i/>
+          <w:iCs/>
+        </w:rPr>
+        <w:t xml:space="preserve">data &lt;- </w:t>
+      </w:r>
+      <w:proofErr w:type="spellStart"/>
+      <w:proofErr w:type="gramStart"/>
+      <w:r>
+        <w:rPr>
+          <w:rFonts w:ascii="Times New Roman" w:eastAsia="Times New Roman" w:hAnsi="Times New Roman" w:cs="Times New Roman"/>
+          <w:i/>
+          <w:iCs/>
+        </w:rPr>
+        <w:t>na.omit</w:t>
+      </w:r>
+      <w:proofErr w:type="spellEnd"/>
+      <w:proofErr w:type="gramEnd"/>
+      <w:r>
+        <w:rPr>
+          <w:rFonts w:ascii="Times New Roman" w:eastAsia="Times New Roman" w:hAnsi="Times New Roman" w:cs="Times New Roman"/>
+          <w:i/>
+          <w:iCs/>
+        </w:rPr>
+        <w:t>(data)</w:t>
+      </w:r>
+    </w:p>
+    <w:p>
+      <w:pPr>
+        <w:ind w:left="720"/>
+        <w:rPr>
+          <w:rFonts w:ascii="Times New Roman" w:eastAsia="Times New Roman" w:hAnsi="Times New Roman" w:cs="Times New Roman"/>
+          <w:i/>
+          <w:iCs/>
+        </w:rPr>
+      </w:pPr>
+    </w:p>
+    <w:p>
+      <w:pPr>
+        <w:ind w:left="720"/>
+        <w:rPr>
+          <w:rFonts w:ascii="Times New Roman" w:eastAsia="Times New Roman" w:hAnsi="Times New Roman" w:cs="Times New Roman"/>
+          <w:i/>
+          <w:iCs/>
+        </w:rPr>
+      </w:pPr>
+      <w:r>
+        <w:rPr>
+          <w:rFonts w:ascii="Times New Roman" w:eastAsia="Times New Roman" w:hAnsi="Times New Roman" w:cs="Times New Roman"/>
+          <w:i/>
+          <w:iCs/>
+        </w:rPr>
+        <w:t># Perform Pearson correlation test</w:t>
+      </w:r>
+    </w:p>
+    <w:p>
+      <w:pPr>
+        <w:ind w:left="720"/>
+        <w:rPr>
+          <w:rFonts w:ascii="Times New Roman" w:eastAsia="Times New Roman" w:hAnsi="Times New Roman" w:cs="Times New Roman"/>
+          <w:i/>
+          <w:iCs/>
+        </w:rPr>
+      </w:pPr>
+      <w:proofErr w:type="spellStart"/>
+      <w:r>
+        <w:rPr>
+          <w:rFonts w:ascii="Times New Roman" w:eastAsia="Times New Roman" w:hAnsi="Times New Roman" w:cs="Times New Roman"/>
+          <w:i/>
+          <w:iCs/>
+        </w:rPr>
+        <w:t>correlation_test</w:t>
+      </w:r>
+      <w:proofErr w:type="spellEnd"/>
+      <w:r>
+        <w:rPr>
+          <w:rFonts w:ascii="Times New Roman" w:eastAsia="Times New Roman" w:hAnsi="Times New Roman" w:cs="Times New Roman"/>
+          <w:i/>
+          <w:iCs/>
+        </w:rPr>
+        <w:t xml:space="preserve"> &lt;- </w:t>
+      </w:r>
+      <w:proofErr w:type="spellStart"/>
+      <w:r>
+        <w:rPr>
+          <w:rFonts w:ascii="Times New Roman" w:eastAsia="Times New Roman" w:hAnsi="Times New Roman" w:cs="Times New Roman"/>
+          <w:i/>
+          <w:iCs/>
+        </w:rPr>
+        <w:t>cor.</w:t>
+      </w:r>
+      <w:proofErr w:type="gramStart"/>
+      <w:r>
+        <w:rPr>
+          <w:rFonts w:ascii="Times New Roman" w:eastAsia="Times New Roman" w:hAnsi="Times New Roman" w:cs="Times New Roman"/>
+          <w:i/>
+          <w:iCs/>
+        </w:rPr>
+        <w:t>test</w:t>
+      </w:r>
+      <w:proofErr w:type="spellEnd"/>
+      <w:r>
+        <w:rPr>
+          <w:rFonts w:ascii="Times New Roman" w:eastAsia="Times New Roman" w:hAnsi="Times New Roman" w:cs="Times New Roman"/>
+          <w:i/>
+          <w:iCs/>
+        </w:rPr>
+        <w:t>(</w:t>
+      </w:r>
+      <w:proofErr w:type="spellStart"/>
+      <w:proofErr w:type="gramEnd"/>
+      <w:r>
+        <w:rPr>
+          <w:rFonts w:ascii="Times New Roman" w:eastAsia="Times New Roman" w:hAnsi="Times New Roman" w:cs="Times New Roman"/>
+          <w:i/>
+          <w:iCs/>
+        </w:rPr>
+        <w:t>data$Poverty.Percent</w:t>
+      </w:r>
+      <w:proofErr w:type="spellEnd"/>
+      <w:r>
+        <w:rPr>
+          <w:rFonts w:ascii="Times New Roman" w:eastAsia="Times New Roman" w:hAnsi="Times New Roman" w:cs="Times New Roman"/>
+          <w:i/>
+          <w:iCs/>
+        </w:rPr>
+        <w:t xml:space="preserve">, </w:t>
+      </w:r>
+      <w:proofErr w:type="spellStart"/>
+      <w:r>
+        <w:rPr>
+          <w:rFonts w:ascii="Times New Roman" w:eastAsia="Times New Roman" w:hAnsi="Times New Roman" w:cs="Times New Roman"/>
+          <w:i/>
+          <w:iCs/>
+        </w:rPr>
+        <w:t>data$Median.Household.Income</w:t>
+      </w:r>
+      <w:proofErr w:type="spellEnd"/>
+      <w:r>
+        <w:rPr>
+          <w:rFonts w:ascii="Times New Roman" w:eastAsia="Times New Roman" w:hAnsi="Times New Roman" w:cs="Times New Roman"/>
+          <w:i/>
+          <w:iCs/>
+        </w:rPr>
+        <w:t>, method = "</w:t>
+      </w:r>
+      <w:proofErr w:type="spellStart"/>
+      <w:r>
+        <w:rPr>
+          <w:rFonts w:ascii="Times New Roman" w:eastAsia="Times New Roman" w:hAnsi="Times New Roman" w:cs="Times New Roman"/>
+          <w:i/>
+          <w:iCs/>
+        </w:rPr>
+        <w:t>pearson</w:t>
+      </w:r>
+      <w:proofErr w:type="spellEnd"/>
+      <w:r>
+        <w:rPr>
+          <w:rFonts w:ascii="Times New Roman" w:eastAsia="Times New Roman" w:hAnsi="Times New Roman" w:cs="Times New Roman"/>
+          <w:i/>
+          <w:iCs/>
+        </w:rPr>
+        <w:t>")</w:t>
+      </w:r>
+    </w:p>
+    <w:p>
+      <w:pPr>
+        <w:ind w:left="720"/>
+        <w:rPr>
+          <w:rFonts w:ascii="Times New Roman" w:eastAsia="Times New Roman" w:hAnsi="Times New Roman" w:cs="Times New Roman"/>
+          <w:i/>
+          <w:iCs/>
+        </w:rPr>
+      </w:pPr>
+    </w:p>
+    <w:p>
+      <w:pPr>
+        <w:ind w:left="720"/>
+        <w:rPr>
+          <w:rFonts w:ascii="Times New Roman" w:eastAsia="Times New Roman" w:hAnsi="Times New Roman" w:cs="Times New Roman"/>
+          <w:i/>
+          <w:iCs/>
+        </w:rPr>
+      </w:pPr>
+      <w:r>
+        <w:rPr>
+          <w:rFonts w:ascii="Times New Roman" w:eastAsia="Times New Roman" w:hAnsi="Times New Roman" w:cs="Times New Roman"/>
+          <w:i/>
+          <w:iCs/>
+        </w:rPr>
+        <w:t># Print correlation test results to the console and log file</w:t>
+      </w:r>
+    </w:p>
+    <w:p>
+      <w:pPr>
+        <w:ind w:left="720"/>
+        <w:rPr>
+          <w:rFonts w:ascii="Times New Roman" w:eastAsia="Times New Roman" w:hAnsi="Times New Roman" w:cs="Times New Roman"/>
+          <w:i/>
+          <w:iCs/>
+        </w:rPr>
+      </w:pPr>
+      <w:r>
+        <w:rPr>
+          <w:rFonts w:ascii="Times New Roman" w:eastAsia="Times New Roman" w:hAnsi="Times New Roman" w:cs="Times New Roman"/>
+          <w:i/>
+          <w:iCs/>
+        </w:rPr>
+        <w:t>print(</w:t>
+      </w:r>
+      <w:proofErr w:type="spellStart"/>
+      <w:r>
+        <w:rPr>
+          <w:rFonts w:ascii="Times New Roman" w:eastAsia="Times New Roman" w:hAnsi="Times New Roman" w:cs="Times New Roman"/>
+          <w:i/>
+          <w:iCs/>
+        </w:rPr>
+        <w:t>correlation_test</w:t>
+      </w:r>
+      <w:proofErr w:type="spellEnd"/>
+      <w:r>
+        <w:rPr>
+          <w:rFonts w:ascii="Times New Roman" w:eastAsia="Times New Roman" w:hAnsi="Times New Roman" w:cs="Times New Roman"/>
+          <w:i/>
+          <w:iCs/>
+        </w:rPr>
+        <w:t>)</w:t>
+      </w:r>
+    </w:p>
+    <w:p>
+      <w:pPr>
+        <w:ind w:left="720"/>
+        <w:rPr>
+          <w:rFonts w:ascii="Times New Roman" w:eastAsia="Times New Roman" w:hAnsi="Times New Roman" w:cs="Times New Roman"/>
+          <w:i/>
+          <w:iCs/>
+        </w:rPr>
+      </w:pPr>
+    </w:p>
+    <w:p>
+      <w:pPr>
+        <w:ind w:left="720"/>
+        <w:rPr>
+          <w:rFonts w:ascii="Times New Roman" w:eastAsia="Times New Roman" w:hAnsi="Times New Roman" w:cs="Times New Roman"/>
+          <w:i/>
+          <w:iCs/>
+        </w:rPr>
+      </w:pPr>
+      <w:r>
+        <w:rPr>
+          <w:rFonts w:ascii="Times New Roman" w:eastAsia="Times New Roman" w:hAnsi="Times New Roman" w:cs="Times New Roman"/>
+          <w:i/>
+          <w:iCs/>
+        </w:rPr>
+        <w:t># Save correlation results to a log file</w:t>
+      </w:r>
+    </w:p>
+    <w:p>
+      <w:pPr>
+        <w:ind w:left="720"/>
+        <w:rPr>
+          <w:rFonts w:ascii="Times New Roman" w:eastAsia="Times New Roman" w:hAnsi="Times New Roman" w:cs="Times New Roman"/>
+          <w:i/>
+          <w:iCs/>
+        </w:rPr>
+      </w:pPr>
+      <w:r>
+        <w:rPr>
+          <w:rFonts w:ascii="Times New Roman" w:eastAsia="Times New Roman" w:hAnsi="Times New Roman" w:cs="Times New Roman"/>
+          <w:i/>
+          <w:iCs/>
+        </w:rPr>
+        <w:t>sink("Rscript.log</w:t>
+      </w:r>
+      <w:proofErr w:type="gramStart"/>
+      <w:r>
+        <w:rPr>
+          <w:rFonts w:ascii="Times New Roman" w:eastAsia="Times New Roman" w:hAnsi="Times New Roman" w:cs="Times New Roman"/>
+          <w:i/>
+          <w:iCs/>
+        </w:rPr>
+        <w:t>")  #</w:t>
+      </w:r>
+      <w:proofErr w:type="gramEnd"/>
+      <w:r>
+        <w:rPr>
+          <w:rFonts w:ascii="Times New Roman" w:eastAsia="Times New Roman" w:hAnsi="Times New Roman" w:cs="Times New Roman"/>
+          <w:i/>
+          <w:iCs/>
+        </w:rPr>
+        <w:t xml:space="preserve"> Redirect output to log file</w:t>
+      </w:r>
+    </w:p>
+    <w:p>
+      <w:pPr>
+        <w:ind w:left="720"/>
+        <w:rPr>
+          <w:rFonts w:ascii="Times New Roman" w:eastAsia="Times New Roman" w:hAnsi="Times New Roman" w:cs="Times New Roman"/>
+          <w:i/>
+          <w:iCs/>
+        </w:rPr>
+      </w:pPr>
+      <w:proofErr w:type="gramStart"/>
+      <w:r>
+        <w:rPr>
+          <w:rFonts w:ascii="Times New Roman" w:eastAsia="Times New Roman" w:hAnsi="Times New Roman" w:cs="Times New Roman"/>
+          <w:i/>
+          <w:iCs/>
+        </w:rPr>
+        <w:t>print(</w:t>
+      </w:r>
+      <w:proofErr w:type="gramEnd"/>
+      <w:r>
+        <w:rPr>
+          <w:rFonts w:ascii="Times New Roman" w:eastAsia="Times New Roman" w:hAnsi="Times New Roman" w:cs="Times New Roman"/>
+          <w:i/>
+          <w:iCs/>
+        </w:rPr>
+        <w:t>"Correlation Test Results:")</w:t>
+      </w:r>
+    </w:p>
+    <w:p>
+      <w:pPr>
+        <w:ind w:left="720"/>
+        <w:rPr>
+          <w:rFonts w:ascii="Times New Roman" w:eastAsia="Times New Roman" w:hAnsi="Times New Roman" w:cs="Times New Roman"/>
+          <w:i/>
+          <w:iCs/>
+        </w:rPr>
+      </w:pPr>
+      <w:r>
+        <w:rPr>
+          <w:rFonts w:ascii="Times New Roman" w:eastAsia="Times New Roman" w:hAnsi="Times New Roman" w:cs="Times New Roman"/>
+          <w:i/>
+          <w:iCs/>
+        </w:rPr>
+        <w:t>print(</w:t>
+      </w:r>
+      <w:proofErr w:type="spellStart"/>
+      <w:r>
+        <w:rPr>
+          <w:rFonts w:ascii="Times New Roman" w:eastAsia="Times New Roman" w:hAnsi="Times New Roman" w:cs="Times New Roman"/>
+          <w:i/>
+          <w:iCs/>
+        </w:rPr>
+        <w:t>correlation_test</w:t>
+      </w:r>
+      <w:proofErr w:type="spellEnd"/>
+      <w:r>
+        <w:rPr>
+          <w:rFonts w:ascii="Times New Roman" w:eastAsia="Times New Roman" w:hAnsi="Times New Roman" w:cs="Times New Roman"/>
+          <w:i/>
+          <w:iCs/>
+        </w:rPr>
+        <w:t>)</w:t>
+      </w:r>
+    </w:p>
+    <w:p>
+      <w:pPr>
+        <w:ind w:left="720"/>
+        <w:rPr>
+          <w:rFonts w:ascii="Times New Roman" w:eastAsia="Times New Roman" w:hAnsi="Times New Roman" w:cs="Times New Roman"/>
+          <w:i/>
+          <w:iCs/>
+        </w:rPr>
+      </w:pPr>
+      <w:proofErr w:type="gramStart"/>
+      <w:r>
+        <w:rPr>
+          <w:rFonts w:ascii="Times New Roman" w:eastAsia="Times New Roman" w:hAnsi="Times New Roman" w:cs="Times New Roman"/>
+          <w:i/>
+          <w:iCs/>
+        </w:rPr>
+        <w:t>sink(</w:t>
+      </w:r>
+      <w:proofErr w:type="gramEnd"/>
+      <w:r>
+        <w:rPr>
+          <w:rFonts w:ascii="Times New Roman" w:eastAsia="Times New Roman" w:hAnsi="Times New Roman" w:cs="Times New Roman"/>
+          <w:i/>
+          <w:iCs/>
+        </w:rPr>
+        <w:t>)  # End redirection</w:t>
+      </w:r>
+    </w:p>
+    <w:p>
+      <w:pPr>
+        <w:ind w:left="720"/>
+        <w:rPr>
+          <w:rFonts w:ascii="Times New Roman" w:eastAsia="Times New Roman" w:hAnsi="Times New Roman" w:cs="Times New Roman"/>
+          <w:i/>
+          <w:iCs/>
+        </w:rPr>
+      </w:pPr>
+    </w:p>
+    <w:p>
+      <w:pPr>
+        <w:ind w:left="720"/>
+        <w:rPr>
+          <w:rFonts w:ascii="Times New Roman" w:eastAsia="Times New Roman" w:hAnsi="Times New Roman" w:cs="Times New Roman"/>
+          <w:i/>
+          <w:iCs/>
+        </w:rPr>
+      </w:pPr>
+      <w:r>
+        <w:rPr>
+          <w:rFonts w:ascii="Times New Roman" w:eastAsia="Times New Roman" w:hAnsi="Times New Roman" w:cs="Times New Roman"/>
+          <w:i/>
+          <w:iCs/>
+        </w:rPr>
+        <w:t># Create scatter plot with regression line</w:t>
+      </w:r>
+    </w:p>
+    <w:p>
+      <w:pPr>
+        <w:ind w:left="720"/>
+        <w:rPr>
+          <w:rFonts w:ascii="Times New Roman" w:eastAsia="Times New Roman" w:hAnsi="Times New Roman" w:cs="Times New Roman"/>
+          <w:i/>
+          <w:iCs/>
+        </w:rPr>
+      </w:pPr>
+      <w:r>
+        <w:rPr>
+          <w:rFonts w:ascii="Times New Roman" w:eastAsia="Times New Roman" w:hAnsi="Times New Roman" w:cs="Times New Roman"/>
+          <w:i/>
+          <w:iCs/>
+        </w:rPr>
+        <w:t xml:space="preserve">plot &lt;- </w:t>
+      </w:r>
+      <w:proofErr w:type="spellStart"/>
+      <w:proofErr w:type="gramStart"/>
+      <w:r>
+        <w:rPr>
+          <w:rFonts w:ascii="Times New Roman" w:eastAsia="Times New Roman" w:hAnsi="Times New Roman" w:cs="Times New Roman"/>
+          <w:i/>
+          <w:iCs/>
+        </w:rPr>
+        <w:t>ggplot</w:t>
+      </w:r>
+      <w:proofErr w:type="spellEnd"/>
+      <w:r>
+        <w:rPr>
+          <w:rFonts w:ascii="Times New Roman" w:eastAsia="Times New Roman" w:hAnsi="Times New Roman" w:cs="Times New Roman"/>
+          <w:i/>
+          <w:iCs/>
+        </w:rPr>
+        <w:t>(</w:t>
+      </w:r>
+      <w:proofErr w:type="gramEnd"/>
+      <w:r>
+        <w:rPr>
+          <w:rFonts w:ascii="Times New Roman" w:eastAsia="Times New Roman" w:hAnsi="Times New Roman" w:cs="Times New Roman"/>
+          <w:i/>
+          <w:iCs/>
+        </w:rPr>
+        <w:t xml:space="preserve">data, </w:t>
+      </w:r>
+      <w:proofErr w:type="spellStart"/>
+      <w:r>
+        <w:rPr>
+          <w:rFonts w:ascii="Times New Roman" w:eastAsia="Times New Roman" w:hAnsi="Times New Roman" w:cs="Times New Roman"/>
+          <w:i/>
+          <w:iCs/>
+        </w:rPr>
+        <w:t>aes</w:t>
+      </w:r>
+      <w:proofErr w:type="spellEnd"/>
+      <w:r>
+        <w:rPr>
+          <w:rFonts w:ascii="Times New Roman" w:eastAsia="Times New Roman" w:hAnsi="Times New Roman" w:cs="Times New Roman"/>
+          <w:i/>
+          <w:iCs/>
+        </w:rPr>
+        <w:t xml:space="preserve">(x = </w:t>
+      </w:r>
+      <w:proofErr w:type="spellStart"/>
+      <w:r>
+        <w:rPr>
+          <w:rFonts w:ascii="Times New Roman" w:eastAsia="Times New Roman" w:hAnsi="Times New Roman" w:cs="Times New Roman"/>
+          <w:i/>
+          <w:iCs/>
+        </w:rPr>
+        <w:t>Median.Household.Income</w:t>
+      </w:r>
+      <w:proofErr w:type="spellEnd"/>
+      <w:r>
+        <w:rPr>
+          <w:rFonts w:ascii="Times New Roman" w:eastAsia="Times New Roman" w:hAnsi="Times New Roman" w:cs="Times New Roman"/>
+          <w:i/>
+          <w:iCs/>
+        </w:rPr>
+        <w:t xml:space="preserve">, y = </w:t>
+      </w:r>
+      <w:proofErr w:type="spellStart"/>
+      <w:r>
+        <w:rPr>
+          <w:rFonts w:ascii="Times New Roman" w:eastAsia="Times New Roman" w:hAnsi="Times New Roman" w:cs="Times New Roman"/>
+          <w:i/>
+          <w:iCs/>
+        </w:rPr>
+        <w:t>Poverty.Percent</w:t>
+      </w:r>
+      <w:proofErr w:type="spellEnd"/>
+      <w:r>
+        <w:rPr>
+          <w:rFonts w:ascii="Times New Roman" w:eastAsia="Times New Roman" w:hAnsi="Times New Roman" w:cs="Times New Roman"/>
+          <w:i/>
+          <w:iCs/>
+        </w:rPr>
+        <w:t>)) +</w:t>
+      </w:r>
+    </w:p>
+    <w:p>
+      <w:pPr>
+        <w:ind w:left="720"/>
+        <w:rPr>
+          <w:rFonts w:ascii="Times New Roman" w:eastAsia="Times New Roman" w:hAnsi="Times New Roman" w:cs="Times New Roman"/>
+          <w:i/>
+          <w:iCs/>
+        </w:rPr>
+      </w:pPr>
+      <w:r>
+        <w:rPr>
+          <w:rFonts w:ascii="Times New Roman" w:eastAsia="Times New Roman" w:hAnsi="Times New Roman" w:cs="Times New Roman"/>
+          <w:i/>
+          <w:iCs/>
+        </w:rPr>
+        <w:t xml:space="preserve">  </w:t>
+      </w:r>
+      <w:proofErr w:type="spellStart"/>
+      <w:r>
+        <w:rPr>
+          <w:rFonts w:ascii="Times New Roman" w:eastAsia="Times New Roman" w:hAnsi="Times New Roman" w:cs="Times New Roman"/>
+          <w:i/>
+          <w:iCs/>
+        </w:rPr>
+        <w:t>geom_</w:t>
+      </w:r>
+      <w:proofErr w:type="gramStart"/>
+      <w:r>
+        <w:rPr>
+          <w:rFonts w:ascii="Times New Roman" w:eastAsia="Times New Roman" w:hAnsi="Times New Roman" w:cs="Times New Roman"/>
+          <w:i/>
+          <w:iCs/>
+        </w:rPr>
+        <w:t>point</w:t>
+      </w:r>
+      <w:proofErr w:type="spellEnd"/>
+      <w:r>
+        <w:rPr>
+          <w:rFonts w:ascii="Times New Roman" w:eastAsia="Times New Roman" w:hAnsi="Times New Roman" w:cs="Times New Roman"/>
+          <w:i/>
+          <w:iCs/>
+        </w:rPr>
+        <w:t>(</w:t>
+      </w:r>
+      <w:proofErr w:type="spellStart"/>
+      <w:proofErr w:type="gramEnd"/>
+      <w:r>
+        <w:rPr>
+          <w:rFonts w:ascii="Times New Roman" w:eastAsia="Times New Roman" w:hAnsi="Times New Roman" w:cs="Times New Roman"/>
+          <w:i/>
+          <w:iCs/>
+        </w:rPr>
+        <w:t>color</w:t>
+      </w:r>
+      <w:proofErr w:type="spellEnd"/>
+      <w:r>
+        <w:rPr>
+          <w:rFonts w:ascii="Times New Roman" w:eastAsia="Times New Roman" w:hAnsi="Times New Roman" w:cs="Times New Roman"/>
+          <w:i/>
+          <w:iCs/>
+        </w:rPr>
+        <w:t xml:space="preserve"> = "blue") +                        # Data points</w:t>
+      </w:r>
+    </w:p>
+    <w:p>
+      <w:pPr>
+        <w:ind w:left="720"/>
+        <w:rPr>
+          <w:rFonts w:ascii="Times New Roman" w:eastAsia="Times New Roman" w:hAnsi="Times New Roman" w:cs="Times New Roman"/>
+          <w:i/>
+          <w:iCs/>
+        </w:rPr>
+      </w:pPr>
+      <w:r>
+        <w:rPr>
+          <w:rFonts w:ascii="Times New Roman" w:eastAsia="Times New Roman" w:hAnsi="Times New Roman" w:cs="Times New Roman"/>
+          <w:i/>
+          <w:iCs/>
+        </w:rPr>
+        <w:t xml:space="preserve">  </w:t>
+      </w:r>
+      <w:proofErr w:type="spellStart"/>
+      <w:r>
+        <w:rPr>
+          <w:rFonts w:ascii="Times New Roman" w:eastAsia="Times New Roman" w:hAnsi="Times New Roman" w:cs="Times New Roman"/>
+          <w:i/>
+          <w:iCs/>
+        </w:rPr>
+        <w:t>geom_</w:t>
+      </w:r>
+      <w:proofErr w:type="gramStart"/>
+      <w:r>
+        <w:rPr>
+          <w:rFonts w:ascii="Times New Roman" w:eastAsia="Times New Roman" w:hAnsi="Times New Roman" w:cs="Times New Roman"/>
+          <w:i/>
+          <w:iCs/>
+        </w:rPr>
+        <w:t>smooth</w:t>
+      </w:r>
+      <w:proofErr w:type="spellEnd"/>
+      <w:r>
+        <w:rPr>
+          <w:rFonts w:ascii="Times New Roman" w:eastAsia="Times New Roman" w:hAnsi="Times New Roman" w:cs="Times New Roman"/>
+          <w:i/>
+          <w:iCs/>
+        </w:rPr>
+        <w:t>(</w:t>
+      </w:r>
+      <w:proofErr w:type="gramEnd"/>
+      <w:r>
+        <w:rPr>
+          <w:rFonts w:ascii="Times New Roman" w:eastAsia="Times New Roman" w:hAnsi="Times New Roman" w:cs="Times New Roman"/>
+          <w:i/>
+          <w:iCs/>
+        </w:rPr>
+        <w:t xml:space="preserve">method = "lm", se = TRUE, </w:t>
+      </w:r>
+      <w:proofErr w:type="spellStart"/>
+      <w:r>
+        <w:rPr>
+          <w:rFonts w:ascii="Times New Roman" w:eastAsia="Times New Roman" w:hAnsi="Times New Roman" w:cs="Times New Roman"/>
+          <w:i/>
+          <w:iCs/>
+        </w:rPr>
+        <w:t>color</w:t>
+      </w:r>
+      <w:proofErr w:type="spellEnd"/>
+      <w:r>
+        <w:rPr>
+          <w:rFonts w:ascii="Times New Roman" w:eastAsia="Times New Roman" w:hAnsi="Times New Roman" w:cs="Times New Roman"/>
+          <w:i/>
+          <w:iCs/>
+        </w:rPr>
+        <w:t xml:space="preserve"> = "red") +  # Regression line</w:t>
+      </w:r>
+    </w:p>
+    <w:p>
+      <w:pPr>
+        <w:ind w:left="720"/>
+        <w:rPr>
+          <w:rFonts w:ascii="Times New Roman" w:eastAsia="Times New Roman" w:hAnsi="Times New Roman" w:cs="Times New Roman"/>
+          <w:i/>
+          <w:iCs/>
+        </w:rPr>
+      </w:pPr>
+      <w:r>
+        <w:rPr>
+          <w:rFonts w:ascii="Times New Roman" w:eastAsia="Times New Roman" w:hAnsi="Times New Roman" w:cs="Times New Roman"/>
+          <w:i/>
+          <w:iCs/>
+        </w:rPr>
+        <w:t xml:space="preserve">  </w:t>
+      </w:r>
+      <w:proofErr w:type="gramStart"/>
+      <w:r>
+        <w:rPr>
+          <w:rFonts w:ascii="Times New Roman" w:eastAsia="Times New Roman" w:hAnsi="Times New Roman" w:cs="Times New Roman"/>
+          <w:i/>
+          <w:iCs/>
+        </w:rPr>
+        <w:t>labs(</w:t>
+      </w:r>
+      <w:proofErr w:type="gramEnd"/>
+    </w:p>
+    <w:p>
+      <w:pPr>
+        <w:ind w:left="720"/>
+        <w:rPr>
+          <w:rFonts w:ascii="Times New Roman" w:eastAsia="Times New Roman" w:hAnsi="Times New Roman" w:cs="Times New Roman"/>
+          <w:i/>
+          <w:iCs/>
+        </w:rPr>
+      </w:pPr>
+      <w:r>
+        <w:rPr>
+          <w:rFonts w:ascii="Times New Roman" w:eastAsia="Times New Roman" w:hAnsi="Times New Roman" w:cs="Times New Roman"/>
+          <w:i/>
+          <w:iCs/>
+        </w:rPr>
+        <w:t xml:space="preserve">    title = "Relationship Between Median Household Income and Poverty Percent",</w:t>
+      </w:r>
+    </w:p>
+    <w:p>
+      <w:pPr>
+        <w:ind w:left="720"/>
+        <w:rPr>
+          <w:rFonts w:ascii="Times New Roman" w:eastAsia="Times New Roman" w:hAnsi="Times New Roman" w:cs="Times New Roman"/>
+          <w:i/>
+          <w:iCs/>
+        </w:rPr>
+      </w:pPr>
+      <w:r>
+        <w:rPr>
+          <w:rFonts w:ascii="Times New Roman" w:eastAsia="Times New Roman" w:hAnsi="Times New Roman" w:cs="Times New Roman"/>
+          <w:i/>
+          <w:iCs/>
+        </w:rPr>
+        <w:t xml:space="preserve">    x = "Median Household Income",</w:t>
+      </w:r>
+    </w:p>
+    <w:p>
+      <w:pPr>
+        <w:ind w:left="720"/>
+        <w:rPr>
+          <w:rFonts w:ascii="Times New Roman" w:eastAsia="Times New Roman" w:hAnsi="Times New Roman" w:cs="Times New Roman"/>
+          <w:i/>
+          <w:iCs/>
+        </w:rPr>
+      </w:pPr>
+      <w:r>
+        <w:rPr>
+          <w:rFonts w:ascii="Times New Roman" w:eastAsia="Times New Roman" w:hAnsi="Times New Roman" w:cs="Times New Roman"/>
+          <w:i/>
+          <w:iCs/>
+        </w:rPr>
+        <w:t xml:space="preserve">    y = "Poverty Percent (All Ages)"</w:t>
+      </w:r>
+    </w:p>
+    <w:p>
+      <w:pPr>
+        <w:ind w:left="720"/>
+        <w:rPr>
+          <w:rFonts w:ascii="Times New Roman" w:eastAsia="Times New Roman" w:hAnsi="Times New Roman" w:cs="Times New Roman"/>
+          <w:i/>
+          <w:iCs/>
+        </w:rPr>
+      </w:pPr>
+      <w:r>
+        <w:rPr>
+          <w:rFonts w:ascii="Times New Roman" w:eastAsia="Times New Roman" w:hAnsi="Times New Roman" w:cs="Times New Roman"/>
+          <w:i/>
+          <w:iCs/>
+        </w:rPr>
+        <w:t xml:space="preserve">  ) +</w:t>
+      </w:r>
+    </w:p>
+    <w:p>
+      <w:pPr>
+        <w:ind w:left="720"/>
+        <w:rPr>
+          <w:rFonts w:ascii="Times New Roman" w:eastAsia="Times New Roman" w:hAnsi="Times New Roman" w:cs="Times New Roman"/>
+          <w:i/>
+          <w:iCs/>
+        </w:rPr>
+      </w:pPr>
+      <w:r>
+        <w:rPr>
+          <w:rFonts w:ascii="Times New Roman" w:eastAsia="Times New Roman" w:hAnsi="Times New Roman" w:cs="Times New Roman"/>
+          <w:i/>
+          <w:iCs/>
+        </w:rPr>
+        <w:t xml:space="preserve">  </w:t>
+      </w:r>
+      <w:proofErr w:type="spellStart"/>
+      <w:r>
+        <w:rPr>
+          <w:rFonts w:ascii="Times New Roman" w:eastAsia="Times New Roman" w:hAnsi="Times New Roman" w:cs="Times New Roman"/>
+          <w:i/>
+          <w:iCs/>
+        </w:rPr>
+        <w:t>theme_</w:t>
+      </w:r>
+      <w:proofErr w:type="gramStart"/>
+      <w:r>
+        <w:rPr>
+          <w:rFonts w:ascii="Times New Roman" w:eastAsia="Times New Roman" w:hAnsi="Times New Roman" w:cs="Times New Roman"/>
+          <w:i/>
+          <w:iCs/>
+        </w:rPr>
+        <w:t>minimal</w:t>
+      </w:r>
+      <w:proofErr w:type="spellEnd"/>
+      <w:r>
+        <w:rPr>
+          <w:rFonts w:ascii="Times New Roman" w:eastAsia="Times New Roman" w:hAnsi="Times New Roman" w:cs="Times New Roman"/>
+          <w:i/>
+          <w:iCs/>
+        </w:rPr>
+        <w:t>(</w:t>
+      </w:r>
+      <w:proofErr w:type="gramEnd"/>
+      <w:r>
+        <w:rPr>
+          <w:rFonts w:ascii="Times New Roman" w:eastAsia="Times New Roman" w:hAnsi="Times New Roman" w:cs="Times New Roman"/>
+          <w:i/>
+          <w:iCs/>
+        </w:rPr>
+        <w:t>)  # Clean theme for better visuals</w:t>
+      </w:r>
+    </w:p>
+    <w:p>
+      <w:pPr>
+        <w:ind w:left="720"/>
+        <w:rPr>
+          <w:rFonts w:ascii="Times New Roman" w:eastAsia="Times New Roman" w:hAnsi="Times New Roman" w:cs="Times New Roman"/>
+          <w:i/>
+          <w:iCs/>
+        </w:rPr>
+      </w:pPr>
+    </w:p>
+    <w:p>
+      <w:pPr>
+        <w:ind w:left="720"/>
+        <w:rPr>
+          <w:rFonts w:ascii="Times New Roman" w:eastAsia="Times New Roman" w:hAnsi="Times New Roman" w:cs="Times New Roman"/>
+          <w:i/>
+          <w:iCs/>
+        </w:rPr>
+      </w:pPr>
+      <w:r>
+        <w:rPr>
+          <w:rFonts w:ascii="Times New Roman" w:eastAsia="Times New Roman" w:hAnsi="Times New Roman" w:cs="Times New Roman"/>
+          <w:i/>
+          <w:iCs/>
+        </w:rPr>
+        <w:t># Display the plot</w:t>
+      </w:r>
+    </w:p>
+    <w:p>
+      <w:pPr>
+        <w:ind w:left="720"/>
+        <w:rPr>
+          <w:rFonts w:ascii="Times New Roman" w:eastAsia="Times New Roman" w:hAnsi="Times New Roman" w:cs="Times New Roman"/>
+          <w:i/>
+          <w:iCs/>
+        </w:rPr>
+      </w:pPr>
+      <w:r>
+        <w:rPr>
+          <w:rFonts w:ascii="Times New Roman" w:eastAsia="Times New Roman" w:hAnsi="Times New Roman" w:cs="Times New Roman"/>
+          <w:i/>
+          <w:iCs/>
+        </w:rPr>
+        <w:t>print(plot)</w:t>
+      </w:r>
+    </w:p>
+    <w:p>
+      <w:pPr>
+        <w:ind w:left="720"/>
+        <w:rPr>
+          <w:rFonts w:ascii="Times New Roman" w:eastAsia="Times New Roman" w:hAnsi="Times New Roman" w:cs="Times New Roman"/>
+          <w:i/>
+          <w:iCs/>
+        </w:rPr>
+      </w:pPr>
+    </w:p>
+    <w:p>
+      <w:pPr>
+        <w:ind w:left="720"/>
+        <w:rPr>
+          <w:rFonts w:ascii="Times New Roman" w:eastAsia="Times New Roman" w:hAnsi="Times New Roman" w:cs="Times New Roman"/>
+          <w:i/>
+          <w:iCs/>
+        </w:rPr>
+      </w:pPr>
+      <w:r>
+        <w:rPr>
+          <w:rFonts w:ascii="Times New Roman" w:eastAsia="Times New Roman" w:hAnsi="Times New Roman" w:cs="Times New Roman"/>
+          <w:i/>
+          <w:iCs/>
+        </w:rPr>
+        <w:t># Save the plot to a file</w:t>
+      </w:r>
+    </w:p>
+    <w:p>
+      <w:pPr>
+        <w:ind w:left="720"/>
+        <w:rPr>
+          <w:rFonts w:ascii="Times New Roman" w:eastAsia="Times New Roman" w:hAnsi="Times New Roman" w:cs="Times New Roman"/>
+          <w:i/>
+          <w:iCs/>
+        </w:rPr>
+      </w:pPr>
+      <w:proofErr w:type="spellStart"/>
+      <w:proofErr w:type="gramStart"/>
+      <w:r>
+        <w:rPr>
+          <w:rFonts w:ascii="Times New Roman" w:eastAsia="Times New Roman" w:hAnsi="Times New Roman" w:cs="Times New Roman"/>
+          <w:i/>
+          <w:iCs/>
+        </w:rPr>
+        <w:t>ggsave</w:t>
+      </w:r>
+      <w:proofErr w:type="spellEnd"/>
+      <w:r>
+        <w:rPr>
+          <w:rFonts w:ascii="Times New Roman" w:eastAsia="Times New Roman" w:hAnsi="Times New Roman" w:cs="Times New Roman"/>
+          <w:i/>
+          <w:iCs/>
+        </w:rPr>
+        <w:t>(</w:t>
+      </w:r>
+      <w:proofErr w:type="gramEnd"/>
+      <w:r>
+        <w:rPr>
+          <w:rFonts w:ascii="Times New Roman" w:eastAsia="Times New Roman" w:hAnsi="Times New Roman" w:cs="Times New Roman"/>
+          <w:i/>
+          <w:iCs/>
+        </w:rPr>
+        <w:t>"Income_vs_Poverty_Plot.png", plot = plot)</w:t>
+      </w:r>
+      <w:r>
         <w:rPr>
           <w:rFonts w:ascii="Times New Roman" w:eastAsia="Times New Roman" w:hAnsi="Times New Roman" w:cs="Times New Roman"/>
           <w:i/>
           <w:iCs/>
           <w:highlight w:val="yellow"/>
         </w:rPr>
-      </w:pPr>
-      <w:r>
-        <w:rPr>
-          <w:rFonts w:ascii="Times New Roman" w:eastAsia="Times New Roman" w:hAnsi="Times New Roman" w:cs="Times New Roman"/>
+        <w:t xml:space="preserve"> </w:t>
+      </w:r>
+    </w:p>
+    <w:p>
+      <w:pPr>
+        <w:ind w:left="720"/>
+        <w:rPr>
+          <w:rFonts w:ascii="Times New Roman" w:eastAsia="Times New Roman" w:hAnsi="Times New Roman" w:cs="Times New Roman"/>
+          <w:b/>
+          <w:i/>
+          <w:iCs/>
+        </w:rPr>
+      </w:pPr>
+      <w:r>
+        <w:rPr>
+          <w:rFonts w:ascii="Times New Roman" w:eastAsia="Times New Roman" w:hAnsi="Times New Roman" w:cs="Times New Roman"/>
+          <w:b/>
+          <w:i/>
+          <w:iCs/>
+        </w:rPr>
+        <w:t>Output</w:t>
+      </w:r>
+    </w:p>
+    <w:p>
+      <w:pPr>
+        <w:ind w:left="720"/>
+        <w:rPr>
+          <w:rFonts w:ascii="Times New Roman" w:eastAsia="Times New Roman" w:hAnsi="Times New Roman" w:cs="Times New Roman"/>
+          <w:iCs/>
+        </w:rPr>
+      </w:pPr>
+      <w:r>
+        <w:rPr>
+          <w:rFonts w:ascii="Times New Roman" w:eastAsia="Times New Roman" w:hAnsi="Times New Roman" w:cs="Times New Roman"/>
+          <w:iCs/>
+        </w:rPr>
+        <w:t>[1] "Correlation Test Results:"</w:t>
+      </w:r>
+    </w:p>
+    <w:p>
+      <w:pPr>
+        <w:ind w:left="720"/>
+        <w:rPr>
+          <w:rFonts w:ascii="Times New Roman" w:eastAsia="Times New Roman" w:hAnsi="Times New Roman" w:cs="Times New Roman"/>
+          <w:iCs/>
+        </w:rPr>
+      </w:pPr>
+    </w:p>
+    <w:p>
+      <w:pPr>
+        <w:ind w:left="720"/>
+        <w:rPr>
+          <w:rFonts w:ascii="Times New Roman" w:eastAsia="Times New Roman" w:hAnsi="Times New Roman" w:cs="Times New Roman"/>
+          <w:iCs/>
+        </w:rPr>
+      </w:pPr>
+      <w:r>
+        <w:rPr>
+          <w:rFonts w:ascii="Times New Roman" w:eastAsia="Times New Roman" w:hAnsi="Times New Roman" w:cs="Times New Roman"/>
+          <w:iCs/>
+        </w:rPr>
+        <w:tab/>
+        <w:t>Pearson's product-moment correlation</w:t>
+      </w:r>
+    </w:p>
+    <w:p>
+      <w:pPr>
+        <w:ind w:left="720"/>
+        <w:rPr>
+          <w:rFonts w:ascii="Times New Roman" w:eastAsia="Times New Roman" w:hAnsi="Times New Roman" w:cs="Times New Roman"/>
+          <w:iCs/>
+        </w:rPr>
+      </w:pPr>
+    </w:p>
+    <w:p>
+      <w:pPr>
+        <w:ind w:left="720"/>
+        <w:rPr>
+          <w:rFonts w:ascii="Times New Roman" w:eastAsia="Times New Roman" w:hAnsi="Times New Roman" w:cs="Times New Roman"/>
+          <w:iCs/>
+        </w:rPr>
+      </w:pPr>
+      <w:r>
+        <w:rPr>
+          <w:rFonts w:ascii="Times New Roman" w:eastAsia="Times New Roman" w:hAnsi="Times New Roman" w:cs="Times New Roman"/>
+          <w:iCs/>
+        </w:rPr>
+        <w:t xml:space="preserve">data:  </w:t>
+      </w:r>
+      <w:proofErr w:type="spellStart"/>
+      <w:r>
+        <w:rPr>
+          <w:rFonts w:ascii="Times New Roman" w:eastAsia="Times New Roman" w:hAnsi="Times New Roman" w:cs="Times New Roman"/>
+          <w:iCs/>
+        </w:rPr>
+        <w:t>data$Poverty.Percent</w:t>
+      </w:r>
+      <w:proofErr w:type="spellEnd"/>
+      <w:r>
+        <w:rPr>
+          <w:rFonts w:ascii="Times New Roman" w:eastAsia="Times New Roman" w:hAnsi="Times New Roman" w:cs="Times New Roman"/>
+          <w:iCs/>
+        </w:rPr>
+        <w:t xml:space="preserve"> and </w:t>
+      </w:r>
+      <w:proofErr w:type="spellStart"/>
+      <w:proofErr w:type="gramStart"/>
+      <w:r>
+        <w:rPr>
+          <w:rFonts w:ascii="Times New Roman" w:eastAsia="Times New Roman" w:hAnsi="Times New Roman" w:cs="Times New Roman"/>
+          <w:iCs/>
+        </w:rPr>
+        <w:t>data$Median.Household.Income</w:t>
+      </w:r>
+      <w:proofErr w:type="spellEnd"/>
+      <w:proofErr w:type="gramEnd"/>
+    </w:p>
+    <w:p>
+      <w:pPr>
+        <w:ind w:left="720"/>
+        <w:rPr>
+          <w:rFonts w:ascii="Times New Roman" w:eastAsia="Times New Roman" w:hAnsi="Times New Roman" w:cs="Times New Roman"/>
+          <w:iCs/>
+        </w:rPr>
+      </w:pPr>
+      <w:r>
+        <w:rPr>
+          <w:rFonts w:ascii="Times New Roman" w:eastAsia="Times New Roman" w:hAnsi="Times New Roman" w:cs="Times New Roman"/>
+          <w:iCs/>
+        </w:rPr>
+        <w:t xml:space="preserve">t = -0.16818, </w:t>
+      </w:r>
+      <w:proofErr w:type="spellStart"/>
+      <w:r>
+        <w:rPr>
+          <w:rFonts w:ascii="Times New Roman" w:eastAsia="Times New Roman" w:hAnsi="Times New Roman" w:cs="Times New Roman"/>
+          <w:iCs/>
+        </w:rPr>
+        <w:t>df</w:t>
+      </w:r>
+      <w:proofErr w:type="spellEnd"/>
+      <w:r>
+        <w:rPr>
+          <w:rFonts w:ascii="Times New Roman" w:eastAsia="Times New Roman" w:hAnsi="Times New Roman" w:cs="Times New Roman"/>
+          <w:iCs/>
+        </w:rPr>
+        <w:t xml:space="preserve"> = 50, p-value = 0.8671</w:t>
+      </w:r>
+    </w:p>
+    <w:p>
+      <w:pPr>
+        <w:ind w:left="720"/>
+        <w:rPr>
+          <w:rFonts w:ascii="Times New Roman" w:eastAsia="Times New Roman" w:hAnsi="Times New Roman" w:cs="Times New Roman"/>
+          <w:iCs/>
+        </w:rPr>
+      </w:pPr>
+      <w:r>
+        <w:rPr>
+          <w:rFonts w:ascii="Times New Roman" w:eastAsia="Times New Roman" w:hAnsi="Times New Roman" w:cs="Times New Roman"/>
+          <w:iCs/>
+        </w:rPr>
+        <w:t>alternative hypothesis: true correlation is not equal to 0</w:t>
+      </w:r>
+    </w:p>
+    <w:p>
+      <w:pPr>
+        <w:ind w:left="720"/>
+        <w:rPr>
+          <w:rFonts w:ascii="Times New Roman" w:eastAsia="Times New Roman" w:hAnsi="Times New Roman" w:cs="Times New Roman"/>
+          <w:iCs/>
+        </w:rPr>
+      </w:pPr>
+      <w:r>
+        <w:rPr>
+          <w:rFonts w:ascii="Times New Roman" w:eastAsia="Times New Roman" w:hAnsi="Times New Roman" w:cs="Times New Roman"/>
+          <w:iCs/>
+        </w:rPr>
+        <w:t>95 percent confidence interval:</w:t>
+      </w:r>
+    </w:p>
+    <w:p>
+      <w:pPr>
+        <w:ind w:left="720"/>
+        <w:rPr>
+          <w:rFonts w:ascii="Times New Roman" w:eastAsia="Times New Roman" w:hAnsi="Times New Roman" w:cs="Times New Roman"/>
+          <w:iCs/>
+        </w:rPr>
+      </w:pPr>
+      <w:r>
+        <w:rPr>
+          <w:rFonts w:ascii="Times New Roman" w:eastAsia="Times New Roman" w:hAnsi="Times New Roman" w:cs="Times New Roman"/>
+          <w:iCs/>
+        </w:rPr>
+        <w:lastRenderedPageBreak/>
+        <w:t xml:space="preserve"> -0.</w:t>
+      </w:r>
+      <w:proofErr w:type="gramStart"/>
+      <w:r>
+        <w:rPr>
+          <w:rFonts w:ascii="Times New Roman" w:eastAsia="Times New Roman" w:hAnsi="Times New Roman" w:cs="Times New Roman"/>
+          <w:iCs/>
+        </w:rPr>
+        <w:t>2947655  0.2507495</w:t>
+      </w:r>
+      <w:proofErr w:type="gramEnd"/>
+    </w:p>
+    <w:p>
+      <w:pPr>
+        <w:ind w:left="720"/>
+        <w:rPr>
+          <w:rFonts w:ascii="Times New Roman" w:eastAsia="Times New Roman" w:hAnsi="Times New Roman" w:cs="Times New Roman"/>
+          <w:iCs/>
+        </w:rPr>
+      </w:pPr>
+      <w:r>
+        <w:rPr>
+          <w:rFonts w:ascii="Times New Roman" w:eastAsia="Times New Roman" w:hAnsi="Times New Roman" w:cs="Times New Roman"/>
+          <w:iCs/>
+        </w:rPr>
+        <w:t>sample estimates:</w:t>
+      </w:r>
+    </w:p>
+    <w:p>
+      <w:pPr>
+        <w:ind w:left="720"/>
+        <w:rPr>
+          <w:rFonts w:ascii="Times New Roman" w:eastAsia="Times New Roman" w:hAnsi="Times New Roman" w:cs="Times New Roman"/>
+          <w:iCs/>
+        </w:rPr>
+      </w:pPr>
+      <w:r>
+        <w:rPr>
+          <w:rFonts w:ascii="Times New Roman" w:eastAsia="Times New Roman" w:hAnsi="Times New Roman" w:cs="Times New Roman"/>
+          <w:iCs/>
+        </w:rPr>
+        <w:t xml:space="preserve">        </w:t>
+      </w:r>
+      <w:proofErr w:type="spellStart"/>
+      <w:r>
+        <w:rPr>
+          <w:rFonts w:ascii="Times New Roman" w:eastAsia="Times New Roman" w:hAnsi="Times New Roman" w:cs="Times New Roman"/>
+          <w:iCs/>
+        </w:rPr>
+        <w:t>cor</w:t>
+      </w:r>
+      <w:proofErr w:type="spellEnd"/>
+      <w:r>
+        <w:rPr>
+          <w:rFonts w:ascii="Times New Roman" w:eastAsia="Times New Roman" w:hAnsi="Times New Roman" w:cs="Times New Roman"/>
+          <w:iCs/>
+        </w:rPr>
+        <w:t xml:space="preserve"> </w:t>
+      </w:r>
+    </w:p>
+    <w:p>
+      <w:pPr>
+        <w:ind w:left="720"/>
+        <w:rPr>
+          <w:rFonts w:ascii="Times New Roman" w:eastAsia="Times New Roman" w:hAnsi="Times New Roman" w:cs="Times New Roman"/>
+          <w:iCs/>
+        </w:rPr>
+      </w:pPr>
+      <w:r>
+        <w:rPr>
+          <w:rFonts w:ascii="Times New Roman" w:eastAsia="Times New Roman" w:hAnsi="Times New Roman" w:cs="Times New Roman"/>
+          <w:iCs/>
+        </w:rPr>
+        <w:t xml:space="preserve">-0.02377795 </w:t>
+      </w:r>
+    </w:p>
+    <w:p>
+      <w:pPr>
+        <w:ind w:left="720"/>
+        <w:rPr>
+          <w:rFonts w:ascii="Times New Roman" w:eastAsia="Times New Roman" w:hAnsi="Times New Roman" w:cs="Times New Roman"/>
+          <w:b/>
           <w:i/>
           <w:iCs/>
           <w:highlight w:val="yellow"/>
         </w:rPr>
-        <w:t>Make sure it runs (look in Rscript.log for output from a statistical test)</w:t>
-      </w:r>
-    </w:p>
-    <w:p>
-      <w:pPr>
-        <w:pStyle w:val="ListParagraph"/>
-        <w:numPr>
-          <w:ilvl w:val="0"/>
-          <w:numId w:val="19"/>
-        </w:numPr>
-        <w:ind w:left="1440"/>
-        <w:rPr>
-          <w:rFonts w:ascii="Times New Roman" w:eastAsia="Times New Roman" w:hAnsi="Times New Roman" w:cs="Times New Roman"/>
-          <w:highlight w:val="yellow"/>
-        </w:rPr>
-      </w:pPr>
-      <w:r>
-        <w:rPr>
-          <w:rFonts w:ascii="Times New Roman" w:eastAsia="Times New Roman" w:hAnsi="Times New Roman" w:cs="Times New Roman"/>
-          <w:i/>
-          <w:iCs/>
-          <w:highlight w:val="yellow"/>
-        </w:rPr>
-        <w:t>It should compute appropriate statistics to test the hypotheses</w:t>
+      </w:pPr>
+      <w:r>
+        <w:rPr>
+          <w:rFonts w:ascii="Times New Roman" w:eastAsia="Times New Roman" w:hAnsi="Times New Roman" w:cs="Times New Roman"/>
+          <w:b/>
+          <w:i/>
+          <w:iCs/>
+        </w:rPr>
+        <w:t xml:space="preserve"> </w:t>
       </w:r>
     </w:p>
     <w:p>
@@ -6569,7 +8562,7 @@
           <w:szCs w:val="24"/>
         </w:rPr>
       </w:pPr>
-      <w:bookmarkStart w:id="40" w:name="_Toc187037496"/>
+      <w:bookmarkStart w:id="41" w:name="_Toc187037496"/>
       <w:r>
         <w:rPr>
           <w:rFonts w:ascii="Times New Roman" w:hAnsi="Times New Roman" w:cs="Times New Roman"/>
@@ -6605,15 +8598,7 @@
         </w:rPr>
         <w:t>.</w:t>
       </w:r>
-      <w:bookmarkEnd w:id="40"/>
-      <w:r>
-        <w:rPr>
-          <w:rFonts w:ascii="Times New Roman" w:hAnsi="Times New Roman" w:cs="Times New Roman"/>
-          <w:sz w:val="24"/>
-          <w:szCs w:val="24"/>
-        </w:rPr>
-        <w:t xml:space="preserve"> </w:t>
-      </w:r>
+      <w:bookmarkEnd w:id="41"/>
     </w:p>
     <w:p>
       <w:pPr>
@@ -6636,7 +8621,7 @@
 </file>
 
 <file path=word/endnotes.xml><?xml version="1.0" encoding="utf-8"?>
-<w:endnotes xmlns:wpc="http://schemas.microsoft.com/office/word/2010/wordprocessingCanvas" xmlns:cx="http://schemas.microsoft.com/office/drawing/2014/chartex" xmlns:cx1="http://schemas.microsoft.com/office/drawing/2015/9/8/chartex" xmlns:cx2="http://schemas.microsoft.com/office/drawing/2015/10/21/chartex" xmlns:cx3="http://schemas.microsoft.com/office/drawing/2016/5/9/chartex" xmlns:cx4="http://schemas.microsoft.com/office/drawing/2016/5/10/chartex" xmlns:cx5="http://schemas.microsoft.com/office/drawing/2016/5/11/chartex" xmlns:cx6="http://schemas.microsoft.com/office/drawing/2016/5/12/chartex" xmlns:cx7="http://schemas.microsoft.com/office/drawing/2016/5/13/chartex" xmlns:cx8="http://schemas.microsoft.com/office/drawing/2016/5/14/chartex" xmlns:mc="http://schemas.openxmlformats.org/markup-compatibility/2006" xmlns:aink="http://schemas.microsoft.com/office/drawing/2016/ink" xmlns:am3d="http://schemas.microsoft.com/office/drawing/2017/model3d" xmlns:o="urn:schemas-microsoft-com:office:office" xmlns:oel="http://schemas.microsoft.com/office/2019/extlst" xmlns:r="http://schemas.openxmlformats.org/officeDocument/2006/relationships" xmlns:m="http://schemas.openxmlformats.org/officeDocument/2006/math" xmlns:v="urn:schemas-microsoft-com:vml" xmlns:wp14="http://schemas.microsoft.com/office/word/2010/wordprocessingDrawing" xmlns:wp="http://schemas.openxmlformats.org/drawingml/2006/wordprocessingDrawing" xmlns:w10="urn:schemas-microsoft-com:office:word" xmlns:w="http://schemas.openxmlformats.org/wordprocessingml/2006/main" xmlns:w14="http://schemas.microsoft.com/office/word/2010/wordml" xmlns:w15="http://schemas.microsoft.com/office/word/2012/wordml" xmlns:w16cex="http://schemas.microsoft.com/office/word/2018/wordml/cex" xmlns:w16cid="http://schemas.microsoft.com/office/word/2016/wordml/cid" xmlns:w16="http://schemas.microsoft.com/office/word/2018/wordml" xmlns:w16du="http://schemas.microsoft.com/office/word/2023/wordml/word16du" xmlns:w16sdtdh="http://schemas.microsoft.com/office/word/2020/wordml/sdtdatahash" xmlns:w16se="http://schemas.microsoft.com/office/word/2015/wordml/symex" xmlns:wpg="http://schemas.microsoft.com/office/word/2010/wordprocessingGroup" xmlns:wpi="http://schemas.microsoft.com/office/word/2010/wordprocessingInk" xmlns:wne="http://schemas.microsoft.com/office/word/2006/wordml" xmlns:wps="http://schemas.microsoft.com/office/word/2010/wordprocessingShape" mc:Ignorable="w14 w15 w16se w16cid w16 w16cex w16sdtdh w16du wp14">
+<w:endnotes xmlns:wpc="http://schemas.microsoft.com/office/word/2010/wordprocessingCanvas" xmlns:cx="http://schemas.microsoft.com/office/drawing/2014/chartex" xmlns:cx1="http://schemas.microsoft.com/office/drawing/2015/9/8/chartex" xmlns:mc="http://schemas.openxmlformats.org/markup-compatibility/2006" xmlns:o="urn:schemas-microsoft-com:office:office" xmlns:r="http://schemas.openxmlformats.org/officeDocument/2006/relationships" xmlns:m="http://schemas.openxmlformats.org/officeDocument/2006/math" xmlns:v="urn:schemas-microsoft-com:vml" xmlns:wp14="http://schemas.microsoft.com/office/word/2010/wordprocessingDrawing" xmlns:wp="http://schemas.openxmlformats.org/drawingml/2006/wordprocessingDrawing" xmlns:w10="urn:schemas-microsoft-com:office:word" xmlns:w="http://schemas.openxmlformats.org/wordprocessingml/2006/main" xmlns:w14="http://schemas.microsoft.com/office/word/2010/wordml" xmlns:w15="http://schemas.microsoft.com/office/word/2012/wordml" xmlns:w16se="http://schemas.microsoft.com/office/word/2015/wordml/symex" xmlns:wpg="http://schemas.microsoft.com/office/word/2010/wordprocessingGroup" xmlns:wpi="http://schemas.microsoft.com/office/word/2010/wordprocessingInk" xmlns:wne="http://schemas.microsoft.com/office/word/2006/wordml" xmlns:wps="http://schemas.microsoft.com/office/word/2010/wordprocessingShape" mc:Ignorable="w14 w15 w16se wp14">
   <w:endnote w:type="separator" w:id="-1">
     <w:p>
       <w:r>
@@ -6658,7 +8643,7 @@
 </file>
 
 <file path=word/footer1.xml><?xml version="1.0" encoding="utf-8"?>
-<w:ftr xmlns:wpc="http://schemas.microsoft.com/office/word/2010/wordprocessingCanvas" xmlns:cx="http://schemas.microsoft.com/office/drawing/2014/chartex" xmlns:cx1="http://schemas.microsoft.com/office/drawing/2015/9/8/chartex" xmlns:cx2="http://schemas.microsoft.com/office/drawing/2015/10/21/chartex" xmlns:cx3="http://schemas.microsoft.com/office/drawing/2016/5/9/chartex" xmlns:cx4="http://schemas.microsoft.com/office/drawing/2016/5/10/chartex" xmlns:cx5="http://schemas.microsoft.com/office/drawing/2016/5/11/chartex" xmlns:cx6="http://schemas.microsoft.com/office/drawing/2016/5/12/chartex" xmlns:cx7="http://schemas.microsoft.com/office/drawing/2016/5/13/chartex" xmlns:cx8="http://schemas.microsoft.com/office/drawing/2016/5/14/chartex" xmlns:mc="http://schemas.openxmlformats.org/markup-compatibility/2006" xmlns:aink="http://schemas.microsoft.com/office/drawing/2016/ink" xmlns:am3d="http://schemas.microsoft.com/office/drawing/2017/model3d" xmlns:o="urn:schemas-microsoft-com:office:office" xmlns:oel="http://schemas.microsoft.com/office/2019/extlst" xmlns:r="http://schemas.openxmlformats.org/officeDocument/2006/relationships" xmlns:m="http://schemas.openxmlformats.org/officeDocument/2006/math" xmlns:v="urn:schemas-microsoft-com:vml" xmlns:wp14="http://schemas.microsoft.com/office/word/2010/wordprocessingDrawing" xmlns:wp="http://schemas.openxmlformats.org/drawingml/2006/wordprocessingDrawing" xmlns:w10="urn:schemas-microsoft-com:office:word" xmlns:w="http://schemas.openxmlformats.org/wordprocessingml/2006/main" xmlns:w14="http://schemas.microsoft.com/office/word/2010/wordml" xmlns:w15="http://schemas.microsoft.com/office/word/2012/wordml" xmlns:w16cex="http://schemas.microsoft.com/office/word/2018/wordml/cex" xmlns:w16cid="http://schemas.microsoft.com/office/word/2016/wordml/cid" xmlns:w16="http://schemas.microsoft.com/office/word/2018/wordml" xmlns:w16du="http://schemas.microsoft.com/office/word/2023/wordml/word16du" xmlns:w16sdtdh="http://schemas.microsoft.com/office/word/2020/wordml/sdtdatahash" xmlns:w16se="http://schemas.microsoft.com/office/word/2015/wordml/symex" xmlns:wpg="http://schemas.microsoft.com/office/word/2010/wordprocessingGroup" xmlns:wpi="http://schemas.microsoft.com/office/word/2010/wordprocessingInk" xmlns:wne="http://schemas.microsoft.com/office/word/2006/wordml" xmlns:wps="http://schemas.microsoft.com/office/word/2010/wordprocessingShape" mc:Ignorable="w14 w15 w16se w16cid w16 w16cex w16sdtdh w16du wp14">
+<w:ftr xmlns:wpc="http://schemas.microsoft.com/office/word/2010/wordprocessingCanvas" xmlns:cx="http://schemas.microsoft.com/office/drawing/2014/chartex" xmlns:cx1="http://schemas.microsoft.com/office/drawing/2015/9/8/chartex" xmlns:mc="http://schemas.openxmlformats.org/markup-compatibility/2006" xmlns:o="urn:schemas-microsoft-com:office:office" xmlns:r="http://schemas.openxmlformats.org/officeDocument/2006/relationships" xmlns:m="http://schemas.openxmlformats.org/officeDocument/2006/math" xmlns:v="urn:schemas-microsoft-com:vml" xmlns:wp14="http://schemas.microsoft.com/office/word/2010/wordprocessingDrawing" xmlns:wp="http://schemas.openxmlformats.org/drawingml/2006/wordprocessingDrawing" xmlns:w10="urn:schemas-microsoft-com:office:word" xmlns:w="http://schemas.openxmlformats.org/wordprocessingml/2006/main" xmlns:w14="http://schemas.microsoft.com/office/word/2010/wordml" xmlns:w15="http://schemas.microsoft.com/office/word/2012/wordml" xmlns:w16se="http://schemas.microsoft.com/office/word/2015/wordml/symex" xmlns:wpg="http://schemas.microsoft.com/office/word/2010/wordprocessingGroup" xmlns:wpi="http://schemas.microsoft.com/office/word/2010/wordprocessingInk" xmlns:wne="http://schemas.microsoft.com/office/word/2006/wordml" xmlns:wps="http://schemas.microsoft.com/office/word/2010/wordprocessingShape" mc:Ignorable="w14 w15 w16se wp14">
   <w:sdt>
     <w:sdtPr>
       <w:rPr>
@@ -6670,6 +8655,11 @@
         <w:docPartUnique/>
       </w:docPartObj>
     </w:sdtPr>
+    <w:sdtEndPr>
+      <w:rPr>
+        <w:rStyle w:val="PageNumber"/>
+      </w:rPr>
+    </w:sdtEndPr>
     <w:sdtContent>
       <w:p>
         <w:pPr>
@@ -6710,7 +8700,7 @@
 </file>
 
 <file path=word/footer2.xml><?xml version="1.0" encoding="utf-8"?>
-<w:ftr xmlns:wpc="http://schemas.microsoft.com/office/word/2010/wordprocessingCanvas" xmlns:cx="http://schemas.microsoft.com/office/drawing/2014/chartex" xmlns:cx1="http://schemas.microsoft.com/office/drawing/2015/9/8/chartex" xmlns:cx2="http://schemas.microsoft.com/office/drawing/2015/10/21/chartex" xmlns:cx3="http://schemas.microsoft.com/office/drawing/2016/5/9/chartex" xmlns:cx4="http://schemas.microsoft.com/office/drawing/2016/5/10/chartex" xmlns:cx5="http://schemas.microsoft.com/office/drawing/2016/5/11/chartex" xmlns:cx6="http://schemas.microsoft.com/office/drawing/2016/5/12/chartex" xmlns:cx7="http://schemas.microsoft.com/office/drawing/2016/5/13/chartex" xmlns:cx8="http://schemas.microsoft.com/office/drawing/2016/5/14/chartex" xmlns:mc="http://schemas.openxmlformats.org/markup-compatibility/2006" xmlns:aink="http://schemas.microsoft.com/office/drawing/2016/ink" xmlns:am3d="http://schemas.microsoft.com/office/drawing/2017/model3d" xmlns:o="urn:schemas-microsoft-com:office:office" xmlns:oel="http://schemas.microsoft.com/office/2019/extlst" xmlns:r="http://schemas.openxmlformats.org/officeDocument/2006/relationships" xmlns:m="http://schemas.openxmlformats.org/officeDocument/2006/math" xmlns:v="urn:schemas-microsoft-com:vml" xmlns:wp14="http://schemas.microsoft.com/office/word/2010/wordprocessingDrawing" xmlns:wp="http://schemas.openxmlformats.org/drawingml/2006/wordprocessingDrawing" xmlns:w10="urn:schemas-microsoft-com:office:word" xmlns:w="http://schemas.openxmlformats.org/wordprocessingml/2006/main" xmlns:w14="http://schemas.microsoft.com/office/word/2010/wordml" xmlns:w15="http://schemas.microsoft.com/office/word/2012/wordml" xmlns:w16cex="http://schemas.microsoft.com/office/word/2018/wordml/cex" xmlns:w16cid="http://schemas.microsoft.com/office/word/2016/wordml/cid" xmlns:w16="http://schemas.microsoft.com/office/word/2018/wordml" xmlns:w16du="http://schemas.microsoft.com/office/word/2023/wordml/word16du" xmlns:w16sdtdh="http://schemas.microsoft.com/office/word/2020/wordml/sdtdatahash" xmlns:w16se="http://schemas.microsoft.com/office/word/2015/wordml/symex" xmlns:wpg="http://schemas.microsoft.com/office/word/2010/wordprocessingGroup" xmlns:wpi="http://schemas.microsoft.com/office/word/2010/wordprocessingInk" xmlns:wne="http://schemas.microsoft.com/office/word/2006/wordml" xmlns:wps="http://schemas.microsoft.com/office/word/2010/wordprocessingShape" mc:Ignorable="w14 w15 w16se w16cid w16 w16cex w16sdtdh w16du wp14">
+<w:ftr xmlns:wpc="http://schemas.microsoft.com/office/word/2010/wordprocessingCanvas" xmlns:cx="http://schemas.microsoft.com/office/drawing/2014/chartex" xmlns:cx1="http://schemas.microsoft.com/office/drawing/2015/9/8/chartex" xmlns:mc="http://schemas.openxmlformats.org/markup-compatibility/2006" xmlns:o="urn:schemas-microsoft-com:office:office" xmlns:r="http://schemas.openxmlformats.org/officeDocument/2006/relationships" xmlns:m="http://schemas.openxmlformats.org/officeDocument/2006/math" xmlns:v="urn:schemas-microsoft-com:vml" xmlns:wp14="http://schemas.microsoft.com/office/word/2010/wordprocessingDrawing" xmlns:wp="http://schemas.openxmlformats.org/drawingml/2006/wordprocessingDrawing" xmlns:w10="urn:schemas-microsoft-com:office:word" xmlns:w="http://schemas.openxmlformats.org/wordprocessingml/2006/main" xmlns:w14="http://schemas.microsoft.com/office/word/2010/wordml" xmlns:w15="http://schemas.microsoft.com/office/word/2012/wordml" xmlns:w16se="http://schemas.microsoft.com/office/word/2015/wordml/symex" xmlns:wpg="http://schemas.microsoft.com/office/word/2010/wordprocessingGroup" xmlns:wpi="http://schemas.microsoft.com/office/word/2010/wordprocessingInk" xmlns:wne="http://schemas.microsoft.com/office/word/2006/wordml" xmlns:wps="http://schemas.microsoft.com/office/word/2010/wordprocessingShape" mc:Ignorable="w14 w15 w16se wp14">
   <w:sdt>
     <w:sdtPr>
       <w:rPr>
@@ -6722,6 +8712,11 @@
         <w:docPartUnique/>
       </w:docPartObj>
     </w:sdtPr>
+    <w:sdtEndPr>
+      <w:rPr>
+        <w:rStyle w:val="PageNumber"/>
+      </w:rPr>
+    </w:sdtEndPr>
     <w:sdtContent>
       <w:p>
         <w:pPr>
@@ -6754,7 +8749,7 @@
             <w:rStyle w:val="PageNumber"/>
             <w:noProof/>
           </w:rPr>
-          <w:t>2</w:t>
+          <w:t>7</w:t>
         </w:r>
         <w:r>
           <w:rPr>
@@ -6775,7 +8770,7 @@
 </file>
 
 <file path=word/footnotes.xml><?xml version="1.0" encoding="utf-8"?>
-<w:footnotes xmlns:wpc="http://schemas.microsoft.com/office/word/2010/wordprocessingCanvas" xmlns:cx="http://schemas.microsoft.com/office/drawing/2014/chartex" xmlns:cx1="http://schemas.microsoft.com/office/drawing/2015/9/8/chartex" xmlns:cx2="http://schemas.microsoft.com/office/drawing/2015/10/21/chartex" xmlns:cx3="http://schemas.microsoft.com/office/drawing/2016/5/9/chartex" xmlns:cx4="http://schemas.microsoft.com/office/drawing/2016/5/10/chartex" xmlns:cx5="http://schemas.microsoft.com/office/drawing/2016/5/11/chartex" xmlns:cx6="http://schemas.microsoft.com/office/drawing/2016/5/12/chartex" xmlns:cx7="http://schemas.microsoft.com/office/drawing/2016/5/13/chartex" xmlns:cx8="http://schemas.microsoft.com/office/drawing/2016/5/14/chartex" xmlns:mc="http://schemas.openxmlformats.org/markup-compatibility/2006" xmlns:aink="http://schemas.microsoft.com/office/drawing/2016/ink" xmlns:am3d="http://schemas.microsoft.com/office/drawing/2017/model3d" xmlns:o="urn:schemas-microsoft-com:office:office" xmlns:oel="http://schemas.microsoft.com/office/2019/extlst" xmlns:r="http://schemas.openxmlformats.org/officeDocument/2006/relationships" xmlns:m="http://schemas.openxmlformats.org/officeDocument/2006/math" xmlns:v="urn:schemas-microsoft-com:vml" xmlns:wp14="http://schemas.microsoft.com/office/word/2010/wordprocessingDrawing" xmlns:wp="http://schemas.openxmlformats.org/drawingml/2006/wordprocessingDrawing" xmlns:w10="urn:schemas-microsoft-com:office:word" xmlns:w="http://schemas.openxmlformats.org/wordprocessingml/2006/main" xmlns:w14="http://schemas.microsoft.com/office/word/2010/wordml" xmlns:w15="http://schemas.microsoft.com/office/word/2012/wordml" xmlns:w16cex="http://schemas.microsoft.com/office/word/2018/wordml/cex" xmlns:w16cid="http://schemas.microsoft.com/office/word/2016/wordml/cid" xmlns:w16="http://schemas.microsoft.com/office/word/2018/wordml" xmlns:w16du="http://schemas.microsoft.com/office/word/2023/wordml/word16du" xmlns:w16sdtdh="http://schemas.microsoft.com/office/word/2020/wordml/sdtdatahash" xmlns:w16se="http://schemas.microsoft.com/office/word/2015/wordml/symex" xmlns:wpg="http://schemas.microsoft.com/office/word/2010/wordprocessingGroup" xmlns:wpi="http://schemas.microsoft.com/office/word/2010/wordprocessingInk" xmlns:wne="http://schemas.microsoft.com/office/word/2006/wordml" xmlns:wps="http://schemas.microsoft.com/office/word/2010/wordprocessingShape" mc:Ignorable="w14 w15 w16se w16cid w16 w16cex w16sdtdh w16du wp14">
+<w:footnotes xmlns:wpc="http://schemas.microsoft.com/office/word/2010/wordprocessingCanvas" xmlns:cx="http://schemas.microsoft.com/office/drawing/2014/chartex" xmlns:cx1="http://schemas.microsoft.com/office/drawing/2015/9/8/chartex" xmlns:mc="http://schemas.openxmlformats.org/markup-compatibility/2006" xmlns:o="urn:schemas-microsoft-com:office:office" xmlns:r="http://schemas.openxmlformats.org/officeDocument/2006/relationships" xmlns:m="http://schemas.openxmlformats.org/officeDocument/2006/math" xmlns:v="urn:schemas-microsoft-com:vml" xmlns:wp14="http://schemas.microsoft.com/office/word/2010/wordprocessingDrawing" xmlns:wp="http://schemas.openxmlformats.org/drawingml/2006/wordprocessingDrawing" xmlns:w10="urn:schemas-microsoft-com:office:word" xmlns:w="http://schemas.openxmlformats.org/wordprocessingml/2006/main" xmlns:w14="http://schemas.microsoft.com/office/word/2010/wordml" xmlns:w15="http://schemas.microsoft.com/office/word/2012/wordml" xmlns:w16se="http://schemas.microsoft.com/office/word/2015/wordml/symex" xmlns:wpg="http://schemas.microsoft.com/office/word/2010/wordprocessingGroup" xmlns:wpi="http://schemas.microsoft.com/office/word/2010/wordprocessingInk" xmlns:wne="http://schemas.microsoft.com/office/word/2006/wordml" xmlns:wps="http://schemas.microsoft.com/office/word/2010/wordprocessingShape" mc:Ignorable="w14 w15 w16se wp14">
   <w:footnote w:type="separator" w:id="-1">
     <w:p>
       <w:r>
@@ -6805,7 +8800,7 @@
 </file>
 
 <file path=word/numbering.xml><?xml version="1.0" encoding="utf-8"?>
-<w:numbering xmlns:wpc="http://schemas.microsoft.com/office/word/2010/wordprocessingCanvas" xmlns:cx="http://schemas.microsoft.com/office/drawing/2014/chartex" xmlns:cx1="http://schemas.microsoft.com/office/drawing/2015/9/8/chartex" xmlns:cx2="http://schemas.microsoft.com/office/drawing/2015/10/21/chartex" xmlns:cx3="http://schemas.microsoft.com/office/drawing/2016/5/9/chartex" xmlns:cx4="http://schemas.microsoft.com/office/drawing/2016/5/10/chartex" xmlns:cx5="http://schemas.microsoft.com/office/drawing/2016/5/11/chartex" xmlns:cx6="http://schemas.microsoft.com/office/drawing/2016/5/12/chartex" xmlns:cx7="http://schemas.microsoft.com/office/drawing/2016/5/13/chartex" xmlns:cx8="http://schemas.microsoft.com/office/drawing/2016/5/14/chartex" xmlns:mc="http://schemas.openxmlformats.org/markup-compatibility/2006" xmlns:aink="http://schemas.microsoft.com/office/drawing/2016/ink" xmlns:am3d="http://schemas.microsoft.com/office/drawing/2017/model3d" xmlns:o="urn:schemas-microsoft-com:office:office" xmlns:oel="http://schemas.microsoft.com/office/2019/extlst" xmlns:r="http://schemas.openxmlformats.org/officeDocument/2006/relationships" xmlns:m="http://schemas.openxmlformats.org/officeDocument/2006/math" xmlns:v="urn:schemas-microsoft-com:vml" xmlns:wp14="http://schemas.microsoft.com/office/word/2010/wordprocessingDrawing" xmlns:wp="http://schemas.openxmlformats.org/drawingml/2006/wordprocessingDrawing" xmlns:w10="urn:schemas-microsoft-com:office:word" xmlns:w="http://schemas.openxmlformats.org/wordprocessingml/2006/main" xmlns:w14="http://schemas.microsoft.com/office/word/2010/wordml" xmlns:w15="http://schemas.microsoft.com/office/word/2012/wordml" xmlns:w16cex="http://schemas.microsoft.com/office/word/2018/wordml/cex" xmlns:w16cid="http://schemas.microsoft.com/office/word/2016/wordml/cid" xmlns:w16="http://schemas.microsoft.com/office/word/2018/wordml" xmlns:w16du="http://schemas.microsoft.com/office/word/2023/wordml/word16du" xmlns:w16sdtdh="http://schemas.microsoft.com/office/word/2020/wordml/sdtdatahash" xmlns:w16se="http://schemas.microsoft.com/office/word/2015/wordml/symex" xmlns:wpg="http://schemas.microsoft.com/office/word/2010/wordprocessingGroup" xmlns:wpi="http://schemas.microsoft.com/office/word/2010/wordprocessingInk" xmlns:wne="http://schemas.microsoft.com/office/word/2006/wordml" xmlns:wps="http://schemas.microsoft.com/office/word/2010/wordprocessingShape" mc:Ignorable="w14 w15 w16se w16cid w16 w16cex w16sdtdh w16du wp14">
+<w:numbering xmlns:wpc="http://schemas.microsoft.com/office/word/2010/wordprocessingCanvas" xmlns:cx="http://schemas.microsoft.com/office/drawing/2014/chartex" xmlns:cx1="http://schemas.microsoft.com/office/drawing/2015/9/8/chartex" xmlns:mc="http://schemas.openxmlformats.org/markup-compatibility/2006" xmlns:o="urn:schemas-microsoft-com:office:office" xmlns:r="http://schemas.openxmlformats.org/officeDocument/2006/relationships" xmlns:m="http://schemas.openxmlformats.org/officeDocument/2006/math" xmlns:v="urn:schemas-microsoft-com:vml" xmlns:wp14="http://schemas.microsoft.com/office/word/2010/wordprocessingDrawing" xmlns:wp="http://schemas.openxmlformats.org/drawingml/2006/wordprocessingDrawing" xmlns:w10="urn:schemas-microsoft-com:office:word" xmlns:w="http://schemas.openxmlformats.org/wordprocessingml/2006/main" xmlns:w14="http://schemas.microsoft.com/office/word/2010/wordml" xmlns:w15="http://schemas.microsoft.com/office/word/2012/wordml" xmlns:w16se="http://schemas.microsoft.com/office/word/2015/wordml/symex" xmlns:wpg="http://schemas.microsoft.com/office/word/2010/wordprocessingGroup" xmlns:wpi="http://schemas.microsoft.com/office/word/2010/wordprocessingInk" xmlns:wne="http://schemas.microsoft.com/office/word/2006/wordml" xmlns:wps="http://schemas.microsoft.com/office/word/2010/wordprocessingShape" mc:Ignorable="w14 w15 w16se wp14">
   <w:abstractNum w:abstractNumId="0" w15:restartNumberingAfterBreak="0">
     <w:nsid w:val="03867835"/>
     <w:multiLevelType w:val="hybridMultilevel"/>
@@ -10893,131 +12888,131 @@
       </w:pPr>
     </w:lvl>
   </w:abstractNum>
-  <w:num w:numId="1" w16cid:durableId="193809708">
+  <w:num w:numId="1">
     <w:abstractNumId w:val="32"/>
   </w:num>
-  <w:num w:numId="2" w16cid:durableId="439304008">
+  <w:num w:numId="2">
     <w:abstractNumId w:val="0"/>
   </w:num>
-  <w:num w:numId="3" w16cid:durableId="1814369601">
+  <w:num w:numId="3">
     <w:abstractNumId w:val="10"/>
   </w:num>
-  <w:num w:numId="4" w16cid:durableId="2006858979">
+  <w:num w:numId="4">
     <w:abstractNumId w:val="33"/>
   </w:num>
-  <w:num w:numId="5" w16cid:durableId="1839346339">
+  <w:num w:numId="5">
     <w:abstractNumId w:val="21"/>
   </w:num>
-  <w:num w:numId="6" w16cid:durableId="1380855808">
+  <w:num w:numId="6">
     <w:abstractNumId w:val="12"/>
   </w:num>
-  <w:num w:numId="7" w16cid:durableId="565338146">
+  <w:num w:numId="7">
     <w:abstractNumId w:val="35"/>
   </w:num>
-  <w:num w:numId="8" w16cid:durableId="522136554">
+  <w:num w:numId="8">
     <w:abstractNumId w:val="22"/>
   </w:num>
-  <w:num w:numId="9" w16cid:durableId="729496021">
+  <w:num w:numId="9">
     <w:abstractNumId w:val="28"/>
   </w:num>
-  <w:num w:numId="10" w16cid:durableId="417485858">
+  <w:num w:numId="10">
     <w:abstractNumId w:val="9"/>
   </w:num>
-  <w:num w:numId="11" w16cid:durableId="1035351234">
+  <w:num w:numId="11">
     <w:abstractNumId w:val="27"/>
   </w:num>
-  <w:num w:numId="12" w16cid:durableId="837691969">
+  <w:num w:numId="12">
     <w:abstractNumId w:val="5"/>
   </w:num>
-  <w:num w:numId="13" w16cid:durableId="979849249">
+  <w:num w:numId="13">
     <w:abstractNumId w:val="19"/>
   </w:num>
-  <w:num w:numId="14" w16cid:durableId="387188096">
+  <w:num w:numId="14">
     <w:abstractNumId w:val="13"/>
   </w:num>
-  <w:num w:numId="15" w16cid:durableId="1770663035">
+  <w:num w:numId="15">
     <w:abstractNumId w:val="16"/>
   </w:num>
-  <w:num w:numId="16" w16cid:durableId="642200228">
+  <w:num w:numId="16">
     <w:abstractNumId w:val="18"/>
   </w:num>
-  <w:num w:numId="17" w16cid:durableId="595553950">
+  <w:num w:numId="17">
     <w:abstractNumId w:val="8"/>
   </w:num>
-  <w:num w:numId="18" w16cid:durableId="1839729133">
+  <w:num w:numId="18">
     <w:abstractNumId w:val="1"/>
   </w:num>
-  <w:num w:numId="19" w16cid:durableId="1430350645">
+  <w:num w:numId="19">
     <w:abstractNumId w:val="20"/>
   </w:num>
-  <w:num w:numId="20" w16cid:durableId="609823634">
+  <w:num w:numId="20">
     <w:abstractNumId w:val="11"/>
   </w:num>
-  <w:num w:numId="21" w16cid:durableId="1595891774">
+  <w:num w:numId="21">
     <w:abstractNumId w:val="15"/>
   </w:num>
-  <w:num w:numId="22" w16cid:durableId="1857501887">
+  <w:num w:numId="22">
     <w:abstractNumId w:val="4"/>
   </w:num>
-  <w:num w:numId="23" w16cid:durableId="1424566782">
+  <w:num w:numId="23">
     <w:abstractNumId w:val="23"/>
   </w:num>
-  <w:num w:numId="24" w16cid:durableId="983385615">
+  <w:num w:numId="24">
     <w:abstractNumId w:val="26"/>
   </w:num>
-  <w:num w:numId="25" w16cid:durableId="1303582182">
+  <w:num w:numId="25">
     <w:abstractNumId w:val="30"/>
   </w:num>
-  <w:num w:numId="26" w16cid:durableId="2138447778">
+  <w:num w:numId="26">
     <w:abstractNumId w:val="2"/>
   </w:num>
-  <w:num w:numId="27" w16cid:durableId="715280916">
+  <w:num w:numId="27">
     <w:abstractNumId w:val="14"/>
   </w:num>
-  <w:num w:numId="28" w16cid:durableId="296570619">
+  <w:num w:numId="28">
     <w:abstractNumId w:val="31"/>
   </w:num>
-  <w:num w:numId="29" w16cid:durableId="266351746">
+  <w:num w:numId="29">
     <w:abstractNumId w:val="37"/>
   </w:num>
-  <w:num w:numId="30" w16cid:durableId="1027947511">
+  <w:num w:numId="30">
     <w:abstractNumId w:val="34"/>
   </w:num>
-  <w:num w:numId="31" w16cid:durableId="1358778646">
+  <w:num w:numId="31">
     <w:abstractNumId w:val="24"/>
   </w:num>
-  <w:num w:numId="32" w16cid:durableId="186406669">
+  <w:num w:numId="32">
     <w:abstractNumId w:val="36"/>
   </w:num>
-  <w:num w:numId="33" w16cid:durableId="364215154">
+  <w:num w:numId="33">
     <w:abstractNumId w:val="3"/>
   </w:num>
-  <w:num w:numId="34" w16cid:durableId="320234594">
+  <w:num w:numId="34">
     <w:abstractNumId w:val="29"/>
   </w:num>
-  <w:num w:numId="35" w16cid:durableId="806170086">
+  <w:num w:numId="35">
     <w:abstractNumId w:val="7"/>
   </w:num>
-  <w:num w:numId="36" w16cid:durableId="1442651087">
+  <w:num w:numId="36">
     <w:abstractNumId w:val="39"/>
   </w:num>
-  <w:num w:numId="37" w16cid:durableId="970592242">
+  <w:num w:numId="37">
     <w:abstractNumId w:val="25"/>
   </w:num>
-  <w:num w:numId="38" w16cid:durableId="1156995993">
+  <w:num w:numId="38">
     <w:abstractNumId w:val="17"/>
   </w:num>
-  <w:num w:numId="39" w16cid:durableId="1685740678">
+  <w:num w:numId="39">
     <w:abstractNumId w:val="38"/>
   </w:num>
-  <w:num w:numId="40" w16cid:durableId="1832019991">
+  <w:num w:numId="40">
     <w:abstractNumId w:val="6"/>
   </w:num>
 </w:numbering>
 </file>
 
 <file path=word/styles.xml><?xml version="1.0" encoding="utf-8"?>
-<w:styles xmlns:mc="http://schemas.openxmlformats.org/markup-compatibility/2006" xmlns:r="http://schemas.openxmlformats.org/officeDocument/2006/relationships" xmlns:w="http://schemas.openxmlformats.org/wordprocessingml/2006/main" xmlns:w14="http://schemas.microsoft.com/office/word/2010/wordml" xmlns:w15="http://schemas.microsoft.com/office/word/2012/wordml" xmlns:w16cex="http://schemas.microsoft.com/office/word/2018/wordml/cex" xmlns:w16cid="http://schemas.microsoft.com/office/word/2016/wordml/cid" xmlns:w16="http://schemas.microsoft.com/office/word/2018/wordml" xmlns:w16du="http://schemas.microsoft.com/office/word/2023/wordml/word16du" xmlns:w16sdtdh="http://schemas.microsoft.com/office/word/2020/wordml/sdtdatahash" xmlns:w16se="http://schemas.microsoft.com/office/word/2015/wordml/symex" mc:Ignorable="w14 w15 w16se w16cid w16 w16cex w16sdtdh w16du">
+<w:styles xmlns:mc="http://schemas.openxmlformats.org/markup-compatibility/2006" xmlns:r="http://schemas.openxmlformats.org/officeDocument/2006/relationships" xmlns:w="http://schemas.openxmlformats.org/wordprocessingml/2006/main" xmlns:w14="http://schemas.microsoft.com/office/word/2010/wordml" xmlns:w15="http://schemas.microsoft.com/office/word/2012/wordml" xmlns:w16se="http://schemas.microsoft.com/office/word/2015/wordml/symex" mc:Ignorable="w14 w15 w16se">
   <w:docDefaults>
     <w:rPrDefault>
       <w:rPr>
@@ -11031,7 +13026,7 @@
     </w:rPrDefault>
     <w:pPrDefault/>
   </w:docDefaults>
-  <w:latentStyles w:defLockedState="0" w:defUIPriority="99" w:defSemiHidden="0" w:defUnhideWhenUsed="0" w:defQFormat="0" w:count="376">
+  <w:latentStyles w:defLockedState="0" w:defUIPriority="99" w:defSemiHidden="0" w:defUnhideWhenUsed="0" w:defQFormat="0" w:count="371">
     <w:lsdException w:name="Normal" w:uiPriority="0" w:qFormat="1"/>
     <w:lsdException w:name="heading 1" w:uiPriority="9" w:qFormat="1"/>
     <w:lsdException w:name="heading 2" w:semiHidden="1" w:uiPriority="9" w:unhideWhenUsed="1" w:qFormat="1"/>
@@ -11403,11 +13398,6 @@
     <w:lsdException w:name="List Table 5 Dark Accent 6" w:uiPriority="50"/>
     <w:lsdException w:name="List Table 6 Colorful Accent 6" w:uiPriority="51"/>
     <w:lsdException w:name="List Table 7 Colorful Accent 6" w:uiPriority="52"/>
-    <w:lsdException w:name="Mention" w:semiHidden="1" w:unhideWhenUsed="1"/>
-    <w:lsdException w:name="Smart Hyperlink" w:semiHidden="1" w:unhideWhenUsed="1"/>
-    <w:lsdException w:name="Hashtag" w:semiHidden="1" w:unhideWhenUsed="1"/>
-    <w:lsdException w:name="Unresolved Mention" w:semiHidden="1" w:unhideWhenUsed="1"/>
-    <w:lsdException w:name="Smart Link" w:semiHidden="1" w:unhideWhenUsed="1"/>
   </w:latentStyles>
   <w:style w:type="paragraph" w:default="1" w:styleId="Normal">
     <w:name w:val="Normal"/>
@@ -12433,7 +14423,7 @@
 </file>
 
 <file path=customXml/itemProps1.xml><?xml version="1.0" encoding="utf-8"?>
-<ds:datastoreItem xmlns:ds="http://schemas.openxmlformats.org/officeDocument/2006/customXml" ds:itemID="{55BEFF56-E53A-4970-80F6-F93BEE62449A}">
+<ds:datastoreItem xmlns:ds="http://schemas.openxmlformats.org/officeDocument/2006/customXml" ds:itemID="{DEB57C7D-C5C2-4831-99E9-2BE536B17AED}">
   <ds:schemaRefs>
     <ds:schemaRef ds:uri="http://schemas.openxmlformats.org/officeDocument/2006/bibliography"/>
   </ds:schemaRefs>

</xml_diff>

<commit_message>
Remove the extra content in Yellow Color
</commit_message>
<xml_diff>
--- a/A78_Final report_2.12.24-2.docx
+++ b/A78_Final report_2.12.24-2.docx
@@ -4271,21 +4271,7 @@
         <w:rPr>
           <w:rFonts w:ascii="Times New Roman" w:eastAsia="Times New Roman" w:hAnsi="Times New Roman" w:cs="Times New Roman"/>
         </w:rPr>
-        <w:t xml:space="preserve">The Pearson correlation test was used to assess the relationship between poverty percentage (all ages) and median household income, yielding </w:t>
-      </w:r>
-      <w:proofErr w:type="gramStart"/>
-      <w:r>
-        <w:rPr>
-          <w:rFonts w:ascii="Times New Roman" w:eastAsia="Times New Roman" w:hAnsi="Times New Roman" w:cs="Times New Roman"/>
-        </w:rPr>
-        <w:t>( r</w:t>
-      </w:r>
-      <w:proofErr w:type="gramEnd"/>
-      <w:r>
-        <w:rPr>
-          <w:rFonts w:ascii="Times New Roman" w:eastAsia="Times New Roman" w:hAnsi="Times New Roman" w:cs="Times New Roman"/>
-        </w:rPr>
-        <w:t xml:space="preserve"> = 0.08 ) </w:t>
+        <w:t xml:space="preserve">The Pearson correlation test was used to assess the relationship between poverty percentage (all ages) and median household income, yielding ( r = 0.08 ) </w:t>
       </w:r>
       <w:r>
         <w:rPr>
@@ -4404,21 +4390,7 @@
         <w:rPr>
           <w:rFonts w:ascii="Times New Roman" w:hAnsi="Times New Roman" w:cs="Times New Roman"/>
         </w:rPr>
-        <w:t>The null hypothesis, which states that there is no linear correlation between poverty percentage (all ages) and median household income, is **not rejected** based on the p-value of 0.571. This indicates that the data do not provide sufficient evidence to conclude a statistically significant relationship between the variables. The weak correlation (</w:t>
-      </w:r>
-      <w:proofErr w:type="gramStart"/>
-      <w:r>
-        <w:rPr>
-          <w:rFonts w:ascii="Times New Roman" w:hAnsi="Times New Roman" w:cs="Times New Roman"/>
-        </w:rPr>
-        <w:t>\( r</w:t>
-      </w:r>
-      <w:proofErr w:type="gramEnd"/>
-      <w:r>
-        <w:rPr>
-          <w:rFonts w:ascii="Times New Roman" w:hAnsi="Times New Roman" w:cs="Times New Roman"/>
-        </w:rPr>
-        <w:t xml:space="preserve"> = 0.08 \)) suggests no meaningful linear association. Practically, this implies that changes in median household income may not strongly influence poverty percentage in this dataset. Other factors or nonlinear relationships may better explain variations in poverty rates.</w:t>
+        <w:t>The null hypothesis, which states that there is no linear correlation between poverty percentage (all ages) and median household income, is **not rejected** based on the p-value of 0.571. This indicates that the data do not provide sufficient evidence to conclude a statistically significant relationship between the variables. The weak correlation (\( r = 0.08 \)) suggests no meaningful linear association. Practically, this implies that changes in median household income may not strongly influence poverty percentage in this dataset. Other factors or nonlinear relationships may better explain variations in poverty rates.</w:t>
       </w:r>
     </w:p>
     <w:p>
@@ -6010,25 +5982,13 @@
           <w:iCs/>
         </w:rPr>
       </w:pPr>
-      <w:proofErr w:type="spellStart"/>
-      <w:proofErr w:type="gramStart"/>
-      <w:r>
-        <w:rPr>
-          <w:rFonts w:ascii="Times New Roman" w:eastAsia="Times New Roman" w:hAnsi="Times New Roman" w:cs="Times New Roman"/>
-          <w:i/>
-          <w:iCs/>
-        </w:rPr>
-        <w:t>install.packages</w:t>
-      </w:r>
-      <w:proofErr w:type="spellEnd"/>
-      <w:proofErr w:type="gramEnd"/>
-      <w:r>
-        <w:rPr>
-          <w:rFonts w:ascii="Times New Roman" w:eastAsia="Times New Roman" w:hAnsi="Times New Roman" w:cs="Times New Roman"/>
-          <w:i/>
-          <w:iCs/>
-        </w:rPr>
-        <w:t>("ggplot2")</w:t>
+      <w:r>
+        <w:rPr>
+          <w:rFonts w:ascii="Times New Roman" w:eastAsia="Times New Roman" w:hAnsi="Times New Roman" w:cs="Times New Roman"/>
+          <w:i/>
+          <w:iCs/>
+        </w:rPr>
+        <w:t>install.packages("ggplot2")</w:t>
       </w:r>
     </w:p>
     <w:p>
@@ -6040,43 +6000,13 @@
           <w:iCs/>
         </w:rPr>
       </w:pPr>
-      <w:proofErr w:type="spellStart"/>
-      <w:proofErr w:type="gramStart"/>
-      <w:r>
-        <w:rPr>
-          <w:rFonts w:ascii="Times New Roman" w:eastAsia="Times New Roman" w:hAnsi="Times New Roman" w:cs="Times New Roman"/>
-          <w:i/>
-          <w:iCs/>
-        </w:rPr>
-        <w:t>install.packages</w:t>
-      </w:r>
-      <w:proofErr w:type="spellEnd"/>
-      <w:proofErr w:type="gramEnd"/>
-      <w:r>
-        <w:rPr>
-          <w:rFonts w:ascii="Times New Roman" w:eastAsia="Times New Roman" w:hAnsi="Times New Roman" w:cs="Times New Roman"/>
-          <w:i/>
-          <w:iCs/>
-        </w:rPr>
-        <w:t>("</w:t>
-      </w:r>
-      <w:proofErr w:type="spellStart"/>
-      <w:r>
-        <w:rPr>
-          <w:rFonts w:ascii="Times New Roman" w:eastAsia="Times New Roman" w:hAnsi="Times New Roman" w:cs="Times New Roman"/>
-          <w:i/>
-          <w:iCs/>
-        </w:rPr>
-        <w:t>dplyr</w:t>
-      </w:r>
-      <w:proofErr w:type="spellEnd"/>
-      <w:r>
-        <w:rPr>
-          <w:rFonts w:ascii="Times New Roman" w:eastAsia="Times New Roman" w:hAnsi="Times New Roman" w:cs="Times New Roman"/>
-          <w:i/>
-          <w:iCs/>
-        </w:rPr>
-        <w:t>")</w:t>
+      <w:r>
+        <w:rPr>
+          <w:rFonts w:ascii="Times New Roman" w:eastAsia="Times New Roman" w:hAnsi="Times New Roman" w:cs="Times New Roman"/>
+          <w:i/>
+          <w:iCs/>
+        </w:rPr>
+        <w:t>install.packages("dplyr")</w:t>
       </w:r>
     </w:p>
     <w:p>
@@ -6122,35 +6052,7 @@
           <w:i/>
           <w:iCs/>
         </w:rPr>
-        <w:t>library(</w:t>
-      </w:r>
-      <w:proofErr w:type="spellStart"/>
-      <w:proofErr w:type="gramStart"/>
-      <w:r>
-        <w:rPr>
-          <w:rFonts w:ascii="Times New Roman" w:eastAsia="Times New Roman" w:hAnsi="Times New Roman" w:cs="Times New Roman"/>
-          <w:i/>
-          <w:iCs/>
-        </w:rPr>
-        <w:t>dplyr</w:t>
-      </w:r>
-      <w:proofErr w:type="spellEnd"/>
-      <w:r>
-        <w:rPr>
-          <w:rFonts w:ascii="Times New Roman" w:eastAsia="Times New Roman" w:hAnsi="Times New Roman" w:cs="Times New Roman"/>
-          <w:i/>
-          <w:iCs/>
-        </w:rPr>
-        <w:t xml:space="preserve">)   </w:t>
-      </w:r>
-      <w:proofErr w:type="gramEnd"/>
-      <w:r>
-        <w:rPr>
-          <w:rFonts w:ascii="Times New Roman" w:eastAsia="Times New Roman" w:hAnsi="Times New Roman" w:cs="Times New Roman"/>
-          <w:i/>
-          <w:iCs/>
-        </w:rPr>
-        <w:t xml:space="preserve"> # For data manipulation</w:t>
+        <w:t>library(dplyr)    # For data manipulation</w:t>
       </w:r>
     </w:p>
     <w:p>
@@ -6168,25 +6070,7 @@
           <w:i/>
           <w:iCs/>
         </w:rPr>
-        <w:t>library(ggplot2</w:t>
-      </w:r>
-      <w:proofErr w:type="gramStart"/>
-      <w:r>
-        <w:rPr>
-          <w:rFonts w:ascii="Times New Roman" w:eastAsia="Times New Roman" w:hAnsi="Times New Roman" w:cs="Times New Roman"/>
-          <w:i/>
-          <w:iCs/>
-        </w:rPr>
-        <w:t>)  #</w:t>
-      </w:r>
-      <w:proofErr w:type="gramEnd"/>
-      <w:r>
-        <w:rPr>
-          <w:rFonts w:ascii="Times New Roman" w:eastAsia="Times New Roman" w:hAnsi="Times New Roman" w:cs="Times New Roman"/>
-          <w:i/>
-          <w:iCs/>
-        </w:rPr>
-        <w:t xml:space="preserve"> For visualization</w:t>
+        <w:t>library(ggplot2)  # For visualization</w:t>
       </w:r>
     </w:p>
     <w:p>
@@ -6272,61 +6156,13 @@
           <w:iCs/>
         </w:rPr>
       </w:pPr>
-      <w:proofErr w:type="spellStart"/>
-      <w:r>
-        <w:rPr>
-          <w:rFonts w:ascii="Times New Roman" w:eastAsia="Times New Roman" w:hAnsi="Times New Roman" w:cs="Times New Roman"/>
-          <w:i/>
-          <w:iCs/>
-        </w:rPr>
-        <w:t>colnames</w:t>
-      </w:r>
-      <w:proofErr w:type="spellEnd"/>
-      <w:r>
-        <w:rPr>
-          <w:rFonts w:ascii="Times New Roman" w:eastAsia="Times New Roman" w:hAnsi="Times New Roman" w:cs="Times New Roman"/>
-          <w:i/>
-          <w:iCs/>
-        </w:rPr>
-        <w:t xml:space="preserve">(data) &lt;- </w:t>
-      </w:r>
-      <w:proofErr w:type="spellStart"/>
-      <w:proofErr w:type="gramStart"/>
-      <w:r>
-        <w:rPr>
-          <w:rFonts w:ascii="Times New Roman" w:eastAsia="Times New Roman" w:hAnsi="Times New Roman" w:cs="Times New Roman"/>
-          <w:i/>
-          <w:iCs/>
-        </w:rPr>
-        <w:t>make.names</w:t>
-      </w:r>
-      <w:proofErr w:type="spellEnd"/>
-      <w:proofErr w:type="gramEnd"/>
-      <w:r>
-        <w:rPr>
-          <w:rFonts w:ascii="Times New Roman" w:eastAsia="Times New Roman" w:hAnsi="Times New Roman" w:cs="Times New Roman"/>
-          <w:i/>
-          <w:iCs/>
-        </w:rPr>
-        <w:t>(</w:t>
-      </w:r>
-      <w:proofErr w:type="spellStart"/>
-      <w:r>
-        <w:rPr>
-          <w:rFonts w:ascii="Times New Roman" w:eastAsia="Times New Roman" w:hAnsi="Times New Roman" w:cs="Times New Roman"/>
-          <w:i/>
-          <w:iCs/>
-        </w:rPr>
-        <w:t>colnames</w:t>
-      </w:r>
-      <w:proofErr w:type="spellEnd"/>
-      <w:r>
-        <w:rPr>
-          <w:rFonts w:ascii="Times New Roman" w:eastAsia="Times New Roman" w:hAnsi="Times New Roman" w:cs="Times New Roman"/>
-          <w:i/>
-          <w:iCs/>
-        </w:rPr>
-        <w:t>(data), unique = TRUE)</w:t>
+      <w:r>
+        <w:rPr>
+          <w:rFonts w:ascii="Times New Roman" w:eastAsia="Times New Roman" w:hAnsi="Times New Roman" w:cs="Times New Roman"/>
+          <w:i/>
+          <w:iCs/>
+        </w:rPr>
+        <w:t>colnames(data) &lt;- make.names(colnames(data), unique = TRUE)</w:t>
       </w:r>
     </w:p>
     <w:p>
@@ -6373,43 +6209,7 @@
           <w:iCs/>
         </w:rPr>
         <w:lastRenderedPageBreak/>
-        <w:t>print(</w:t>
-      </w:r>
-      <w:proofErr w:type="spellStart"/>
-      <w:r>
-        <w:rPr>
-          <w:rFonts w:ascii="Times New Roman" w:eastAsia="Times New Roman" w:hAnsi="Times New Roman" w:cs="Times New Roman"/>
-          <w:i/>
-          <w:iCs/>
-        </w:rPr>
-        <w:t>colnames</w:t>
-      </w:r>
-      <w:proofErr w:type="spellEnd"/>
-      <w:r>
-        <w:rPr>
-          <w:rFonts w:ascii="Times New Roman" w:eastAsia="Times New Roman" w:hAnsi="Times New Roman" w:cs="Times New Roman"/>
-          <w:i/>
-          <w:iCs/>
-        </w:rPr>
-        <w:t>(data</w:t>
-      </w:r>
-      <w:proofErr w:type="gramStart"/>
-      <w:r>
-        <w:rPr>
-          <w:rFonts w:ascii="Times New Roman" w:eastAsia="Times New Roman" w:hAnsi="Times New Roman" w:cs="Times New Roman"/>
-          <w:i/>
-          <w:iCs/>
-        </w:rPr>
-        <w:t>))  #</w:t>
-      </w:r>
-      <w:proofErr w:type="gramEnd"/>
-      <w:r>
-        <w:rPr>
-          <w:rFonts w:ascii="Times New Roman" w:eastAsia="Times New Roman" w:hAnsi="Times New Roman" w:cs="Times New Roman"/>
-          <w:i/>
-          <w:iCs/>
-        </w:rPr>
-        <w:t xml:space="preserve"> Ensure the required columns exist</w:t>
+        <w:t>print(colnames(data))  # Ensure the required columns exist</w:t>
       </w:r>
     </w:p>
     <w:p>
@@ -6455,25 +6255,7 @@
           <w:i/>
           <w:iCs/>
         </w:rPr>
-        <w:t># Replace "</w:t>
-      </w:r>
-      <w:proofErr w:type="spellStart"/>
-      <w:r>
-        <w:rPr>
-          <w:rFonts w:ascii="Times New Roman" w:eastAsia="Times New Roman" w:hAnsi="Times New Roman" w:cs="Times New Roman"/>
-          <w:i/>
-          <w:iCs/>
-        </w:rPr>
-        <w:t>All.Ages</w:t>
-      </w:r>
-      <w:proofErr w:type="spellEnd"/>
-      <w:r>
-        <w:rPr>
-          <w:rFonts w:ascii="Times New Roman" w:eastAsia="Times New Roman" w:hAnsi="Times New Roman" w:cs="Times New Roman"/>
-          <w:i/>
-          <w:iCs/>
-        </w:rPr>
-        <w:t>" with the correct column name if needed</w:t>
+        <w:t># Replace "All.Ages" with the correct column name if needed</w:t>
       </w:r>
     </w:p>
     <w:p>
@@ -6509,71 +6291,7 @@
           <w:i/>
           <w:iCs/>
         </w:rPr>
-        <w:t xml:space="preserve">  </w:t>
-      </w:r>
-      <w:proofErr w:type="gramStart"/>
-      <w:r>
-        <w:rPr>
-          <w:rFonts w:ascii="Times New Roman" w:eastAsia="Times New Roman" w:hAnsi="Times New Roman" w:cs="Times New Roman"/>
-          <w:i/>
-          <w:iCs/>
-        </w:rPr>
-        <w:t>select(</w:t>
-      </w:r>
-      <w:proofErr w:type="spellStart"/>
-      <w:proofErr w:type="gramEnd"/>
-      <w:r>
-        <w:rPr>
-          <w:rFonts w:ascii="Times New Roman" w:eastAsia="Times New Roman" w:hAnsi="Times New Roman" w:cs="Times New Roman"/>
-          <w:i/>
-          <w:iCs/>
-        </w:rPr>
-        <w:t>Poverty.Percent</w:t>
-      </w:r>
-      <w:proofErr w:type="spellEnd"/>
-      <w:r>
-        <w:rPr>
-          <w:rFonts w:ascii="Times New Roman" w:eastAsia="Times New Roman" w:hAnsi="Times New Roman" w:cs="Times New Roman"/>
-          <w:i/>
-          <w:iCs/>
-        </w:rPr>
-        <w:t xml:space="preserve"> = </w:t>
-      </w:r>
-      <w:proofErr w:type="spellStart"/>
-      <w:r>
-        <w:rPr>
-          <w:rFonts w:ascii="Times New Roman" w:eastAsia="Times New Roman" w:hAnsi="Times New Roman" w:cs="Times New Roman"/>
-          <w:i/>
-          <w:iCs/>
-        </w:rPr>
-        <w:t>All.Ages</w:t>
-      </w:r>
-      <w:proofErr w:type="spellEnd"/>
-      <w:r>
-        <w:rPr>
-          <w:rFonts w:ascii="Times New Roman" w:eastAsia="Times New Roman" w:hAnsi="Times New Roman" w:cs="Times New Roman"/>
-          <w:i/>
-          <w:iCs/>
-        </w:rPr>
-        <w:t xml:space="preserve">, </w:t>
-      </w:r>
-      <w:proofErr w:type="spellStart"/>
-      <w:r>
-        <w:rPr>
-          <w:rFonts w:ascii="Times New Roman" w:eastAsia="Times New Roman" w:hAnsi="Times New Roman" w:cs="Times New Roman"/>
-          <w:i/>
-          <w:iCs/>
-        </w:rPr>
-        <w:t>Median.Household.Income</w:t>
-      </w:r>
-      <w:proofErr w:type="spellEnd"/>
-      <w:r>
-        <w:rPr>
-          <w:rFonts w:ascii="Times New Roman" w:eastAsia="Times New Roman" w:hAnsi="Times New Roman" w:cs="Times New Roman"/>
-          <w:i/>
-          <w:iCs/>
-        </w:rPr>
-        <w:t>) %&gt;%</w:t>
+        <w:t xml:space="preserve">  select(Poverty.Percent = All.Ages, Median.Household.Income) %&gt;%</w:t>
       </w:r>
     </w:p>
     <w:p>
@@ -6591,18 +6309,8 @@
           <w:i/>
           <w:iCs/>
         </w:rPr>
-        <w:t xml:space="preserve">  </w:t>
-      </w:r>
-      <w:proofErr w:type="gramStart"/>
-      <w:r>
-        <w:rPr>
-          <w:rFonts w:ascii="Times New Roman" w:eastAsia="Times New Roman" w:hAnsi="Times New Roman" w:cs="Times New Roman"/>
-          <w:i/>
-          <w:iCs/>
-        </w:rPr>
-        <w:t>mutate(</w:t>
-      </w:r>
-      <w:proofErr w:type="gramEnd"/>
+        <w:t xml:space="preserve">  mutate(</w:t>
+      </w:r>
     </w:p>
     <w:p>
       <w:pPr>
@@ -6619,63 +6327,7 @@
           <w:i/>
           <w:iCs/>
         </w:rPr>
-        <w:t xml:space="preserve">    </w:t>
-      </w:r>
-      <w:proofErr w:type="spellStart"/>
-      <w:r>
-        <w:rPr>
-          <w:rFonts w:ascii="Times New Roman" w:eastAsia="Times New Roman" w:hAnsi="Times New Roman" w:cs="Times New Roman"/>
-          <w:i/>
-          <w:iCs/>
-        </w:rPr>
-        <w:t>Poverty.Percent</w:t>
-      </w:r>
-      <w:proofErr w:type="spellEnd"/>
-      <w:r>
-        <w:rPr>
-          <w:rFonts w:ascii="Times New Roman" w:eastAsia="Times New Roman" w:hAnsi="Times New Roman" w:cs="Times New Roman"/>
-          <w:i/>
-          <w:iCs/>
-        </w:rPr>
-        <w:t xml:space="preserve"> = </w:t>
-      </w:r>
-      <w:proofErr w:type="spellStart"/>
-      <w:proofErr w:type="gramStart"/>
-      <w:r>
-        <w:rPr>
-          <w:rFonts w:ascii="Times New Roman" w:eastAsia="Times New Roman" w:hAnsi="Times New Roman" w:cs="Times New Roman"/>
-          <w:i/>
-          <w:iCs/>
-        </w:rPr>
-        <w:t>as.numeric</w:t>
-      </w:r>
-      <w:proofErr w:type="spellEnd"/>
-      <w:proofErr w:type="gramEnd"/>
-      <w:r>
-        <w:rPr>
-          <w:rFonts w:ascii="Times New Roman" w:eastAsia="Times New Roman" w:hAnsi="Times New Roman" w:cs="Times New Roman"/>
-          <w:i/>
-          <w:iCs/>
-        </w:rPr>
-        <w:t>(</w:t>
-      </w:r>
-      <w:proofErr w:type="spellStart"/>
-      <w:r>
-        <w:rPr>
-          <w:rFonts w:ascii="Times New Roman" w:eastAsia="Times New Roman" w:hAnsi="Times New Roman" w:cs="Times New Roman"/>
-          <w:i/>
-          <w:iCs/>
-        </w:rPr>
-        <w:t>Poverty.Percent</w:t>
-      </w:r>
-      <w:proofErr w:type="spellEnd"/>
-      <w:r>
-        <w:rPr>
-          <w:rFonts w:ascii="Times New Roman" w:eastAsia="Times New Roman" w:hAnsi="Times New Roman" w:cs="Times New Roman"/>
-          <w:i/>
-          <w:iCs/>
-        </w:rPr>
-        <w:t>),            # Convert to numeric</w:t>
+        <w:t xml:space="preserve">    Poverty.Percent = as.numeric(Poverty.Percent),            # Convert to numeric</w:t>
       </w:r>
     </w:p>
     <w:p>
@@ -6693,63 +6345,7 @@
           <w:i/>
           <w:iCs/>
         </w:rPr>
-        <w:t xml:space="preserve">    </w:t>
-      </w:r>
-      <w:proofErr w:type="spellStart"/>
-      <w:proofErr w:type="gramStart"/>
-      <w:r>
-        <w:rPr>
-          <w:rFonts w:ascii="Times New Roman" w:eastAsia="Times New Roman" w:hAnsi="Times New Roman" w:cs="Times New Roman"/>
-          <w:i/>
-          <w:iCs/>
-        </w:rPr>
-        <w:t>Median.Household.Income</w:t>
-      </w:r>
-      <w:proofErr w:type="spellEnd"/>
-      <w:proofErr w:type="gramEnd"/>
-      <w:r>
-        <w:rPr>
-          <w:rFonts w:ascii="Times New Roman" w:eastAsia="Times New Roman" w:hAnsi="Times New Roman" w:cs="Times New Roman"/>
-          <w:i/>
-          <w:iCs/>
-        </w:rPr>
-        <w:t xml:space="preserve"> = </w:t>
-      </w:r>
-      <w:proofErr w:type="spellStart"/>
-      <w:r>
-        <w:rPr>
-          <w:rFonts w:ascii="Times New Roman" w:eastAsia="Times New Roman" w:hAnsi="Times New Roman" w:cs="Times New Roman"/>
-          <w:i/>
-          <w:iCs/>
-        </w:rPr>
-        <w:t>as.numeric</w:t>
-      </w:r>
-      <w:proofErr w:type="spellEnd"/>
-      <w:r>
-        <w:rPr>
-          <w:rFonts w:ascii="Times New Roman" w:eastAsia="Times New Roman" w:hAnsi="Times New Roman" w:cs="Times New Roman"/>
-          <w:i/>
-          <w:iCs/>
-        </w:rPr>
-        <w:t>(</w:t>
-      </w:r>
-      <w:proofErr w:type="spellStart"/>
-      <w:r>
-        <w:rPr>
-          <w:rFonts w:ascii="Times New Roman" w:eastAsia="Times New Roman" w:hAnsi="Times New Roman" w:cs="Times New Roman"/>
-          <w:i/>
-          <w:iCs/>
-        </w:rPr>
-        <w:t>Median.Household.Income</w:t>
-      </w:r>
-      <w:proofErr w:type="spellEnd"/>
-      <w:r>
-        <w:rPr>
-          <w:rFonts w:ascii="Times New Roman" w:eastAsia="Times New Roman" w:hAnsi="Times New Roman" w:cs="Times New Roman"/>
-          <w:i/>
-          <w:iCs/>
-        </w:rPr>
-        <w:t>)  # Convert to numeric</w:t>
+        <w:t xml:space="preserve">    Median.Household.Income = as.numeric(Median.Household.Income)  # Convert to numeric</w:t>
       </w:r>
     </w:p>
     <w:p>
@@ -6813,27 +6409,7 @@
           <w:i/>
           <w:iCs/>
         </w:rPr>
-        <w:t xml:space="preserve">data &lt;- </w:t>
-      </w:r>
-      <w:proofErr w:type="spellStart"/>
-      <w:proofErr w:type="gramStart"/>
-      <w:r>
-        <w:rPr>
-          <w:rFonts w:ascii="Times New Roman" w:eastAsia="Times New Roman" w:hAnsi="Times New Roman" w:cs="Times New Roman"/>
-          <w:i/>
-          <w:iCs/>
-        </w:rPr>
-        <w:t>na.omit</w:t>
-      </w:r>
-      <w:proofErr w:type="spellEnd"/>
-      <w:proofErr w:type="gramEnd"/>
-      <w:r>
-        <w:rPr>
-          <w:rFonts w:ascii="Times New Roman" w:eastAsia="Times New Roman" w:hAnsi="Times New Roman" w:cs="Times New Roman"/>
-          <w:i/>
-          <w:iCs/>
-        </w:rPr>
-        <w:t>(data)</w:t>
+        <w:t>data &lt;- na.omit(data)</w:t>
       </w:r>
     </w:p>
     <w:p>
@@ -6873,105 +6449,13 @@
           <w:iCs/>
         </w:rPr>
       </w:pPr>
-      <w:proofErr w:type="spellStart"/>
-      <w:r>
-        <w:rPr>
-          <w:rFonts w:ascii="Times New Roman" w:eastAsia="Times New Roman" w:hAnsi="Times New Roman" w:cs="Times New Roman"/>
-          <w:i/>
-          <w:iCs/>
-        </w:rPr>
-        <w:t>correlation_test</w:t>
-      </w:r>
-      <w:proofErr w:type="spellEnd"/>
-      <w:r>
-        <w:rPr>
-          <w:rFonts w:ascii="Times New Roman" w:eastAsia="Times New Roman" w:hAnsi="Times New Roman" w:cs="Times New Roman"/>
-          <w:i/>
-          <w:iCs/>
-        </w:rPr>
-        <w:t xml:space="preserve"> &lt;- </w:t>
-      </w:r>
-      <w:proofErr w:type="spellStart"/>
-      <w:r>
-        <w:rPr>
-          <w:rFonts w:ascii="Times New Roman" w:eastAsia="Times New Roman" w:hAnsi="Times New Roman" w:cs="Times New Roman"/>
-          <w:i/>
-          <w:iCs/>
-        </w:rPr>
-        <w:t>cor.</w:t>
-      </w:r>
-      <w:proofErr w:type="gramStart"/>
-      <w:r>
-        <w:rPr>
-          <w:rFonts w:ascii="Times New Roman" w:eastAsia="Times New Roman" w:hAnsi="Times New Roman" w:cs="Times New Roman"/>
-          <w:i/>
-          <w:iCs/>
-        </w:rPr>
-        <w:t>test</w:t>
-      </w:r>
-      <w:proofErr w:type="spellEnd"/>
-      <w:r>
-        <w:rPr>
-          <w:rFonts w:ascii="Times New Roman" w:eastAsia="Times New Roman" w:hAnsi="Times New Roman" w:cs="Times New Roman"/>
-          <w:i/>
-          <w:iCs/>
-        </w:rPr>
-        <w:t>(</w:t>
-      </w:r>
-      <w:proofErr w:type="spellStart"/>
-      <w:proofErr w:type="gramEnd"/>
-      <w:r>
-        <w:rPr>
-          <w:rFonts w:ascii="Times New Roman" w:eastAsia="Times New Roman" w:hAnsi="Times New Roman" w:cs="Times New Roman"/>
-          <w:i/>
-          <w:iCs/>
-        </w:rPr>
-        <w:t>data$Poverty.Percent</w:t>
-      </w:r>
-      <w:proofErr w:type="spellEnd"/>
-      <w:r>
-        <w:rPr>
-          <w:rFonts w:ascii="Times New Roman" w:eastAsia="Times New Roman" w:hAnsi="Times New Roman" w:cs="Times New Roman"/>
-          <w:i/>
-          <w:iCs/>
-        </w:rPr>
-        <w:t xml:space="preserve">, </w:t>
-      </w:r>
-      <w:proofErr w:type="spellStart"/>
-      <w:r>
-        <w:rPr>
-          <w:rFonts w:ascii="Times New Roman" w:eastAsia="Times New Roman" w:hAnsi="Times New Roman" w:cs="Times New Roman"/>
-          <w:i/>
-          <w:iCs/>
-        </w:rPr>
-        <w:t>data$Median.Household.Income</w:t>
-      </w:r>
-      <w:proofErr w:type="spellEnd"/>
-      <w:r>
-        <w:rPr>
-          <w:rFonts w:ascii="Times New Roman" w:eastAsia="Times New Roman" w:hAnsi="Times New Roman" w:cs="Times New Roman"/>
-          <w:i/>
-          <w:iCs/>
-        </w:rPr>
-        <w:t>, method = "</w:t>
-      </w:r>
-      <w:proofErr w:type="spellStart"/>
-      <w:r>
-        <w:rPr>
-          <w:rFonts w:ascii="Times New Roman" w:eastAsia="Times New Roman" w:hAnsi="Times New Roman" w:cs="Times New Roman"/>
-          <w:i/>
-          <w:iCs/>
-        </w:rPr>
-        <w:t>pearson</w:t>
-      </w:r>
-      <w:proofErr w:type="spellEnd"/>
-      <w:r>
-        <w:rPr>
-          <w:rFonts w:ascii="Times New Roman" w:eastAsia="Times New Roman" w:hAnsi="Times New Roman" w:cs="Times New Roman"/>
-          <w:i/>
-          <w:iCs/>
-        </w:rPr>
-        <w:t>")</w:t>
+      <w:r>
+        <w:rPr>
+          <w:rFonts w:ascii="Times New Roman" w:eastAsia="Times New Roman" w:hAnsi="Times New Roman" w:cs="Times New Roman"/>
+          <w:i/>
+          <w:iCs/>
+        </w:rPr>
+        <w:t>correlation_test &lt;- cor.test(data$Poverty.Percent, data$Median.Household.Income, method = "pearson")</w:t>
       </w:r>
     </w:p>
     <w:p>
@@ -7017,25 +6501,7 @@
           <w:i/>
           <w:iCs/>
         </w:rPr>
-        <w:t>print(</w:t>
-      </w:r>
-      <w:proofErr w:type="spellStart"/>
-      <w:r>
-        <w:rPr>
-          <w:rFonts w:ascii="Times New Roman" w:eastAsia="Times New Roman" w:hAnsi="Times New Roman" w:cs="Times New Roman"/>
-          <w:i/>
-          <w:iCs/>
-        </w:rPr>
-        <w:t>correlation_test</w:t>
-      </w:r>
-      <w:proofErr w:type="spellEnd"/>
-      <w:r>
-        <w:rPr>
-          <w:rFonts w:ascii="Times New Roman" w:eastAsia="Times New Roman" w:hAnsi="Times New Roman" w:cs="Times New Roman"/>
-          <w:i/>
-          <w:iCs/>
-        </w:rPr>
-        <w:t>)</w:t>
+        <w:t>print(correlation_test)</w:t>
       </w:r>
     </w:p>
     <w:p>
@@ -7081,25 +6547,7 @@
           <w:i/>
           <w:iCs/>
         </w:rPr>
-        <w:t>sink("Rscript.log</w:t>
-      </w:r>
-      <w:proofErr w:type="gramStart"/>
-      <w:r>
-        <w:rPr>
-          <w:rFonts w:ascii="Times New Roman" w:eastAsia="Times New Roman" w:hAnsi="Times New Roman" w:cs="Times New Roman"/>
-          <w:i/>
-          <w:iCs/>
-        </w:rPr>
-        <w:t>")  #</w:t>
-      </w:r>
-      <w:proofErr w:type="gramEnd"/>
-      <w:r>
-        <w:rPr>
-          <w:rFonts w:ascii="Times New Roman" w:eastAsia="Times New Roman" w:hAnsi="Times New Roman" w:cs="Times New Roman"/>
-          <w:i/>
-          <w:iCs/>
-        </w:rPr>
-        <w:t xml:space="preserve"> Redirect output to log file</w:t>
+        <w:t>sink("Rscript.log")  # Redirect output to log file</w:t>
       </w:r>
     </w:p>
     <w:p>
@@ -7111,23 +6559,13 @@
           <w:iCs/>
         </w:rPr>
       </w:pPr>
-      <w:proofErr w:type="gramStart"/>
-      <w:r>
-        <w:rPr>
-          <w:rFonts w:ascii="Times New Roman" w:eastAsia="Times New Roman" w:hAnsi="Times New Roman" w:cs="Times New Roman"/>
-          <w:i/>
-          <w:iCs/>
-        </w:rPr>
-        <w:t>print(</w:t>
-      </w:r>
-      <w:proofErr w:type="gramEnd"/>
-      <w:r>
-        <w:rPr>
-          <w:rFonts w:ascii="Times New Roman" w:eastAsia="Times New Roman" w:hAnsi="Times New Roman" w:cs="Times New Roman"/>
-          <w:i/>
-          <w:iCs/>
-        </w:rPr>
-        <w:t>"Correlation Test Results:")</w:t>
+      <w:r>
+        <w:rPr>
+          <w:rFonts w:ascii="Times New Roman" w:eastAsia="Times New Roman" w:hAnsi="Times New Roman" w:cs="Times New Roman"/>
+          <w:i/>
+          <w:iCs/>
+        </w:rPr>
+        <w:t>print("Correlation Test Results:")</w:t>
       </w:r>
     </w:p>
     <w:p>
@@ -7145,25 +6583,7 @@
           <w:i/>
           <w:iCs/>
         </w:rPr>
-        <w:t>print(</w:t>
-      </w:r>
-      <w:proofErr w:type="spellStart"/>
-      <w:r>
-        <w:rPr>
-          <w:rFonts w:ascii="Times New Roman" w:eastAsia="Times New Roman" w:hAnsi="Times New Roman" w:cs="Times New Roman"/>
-          <w:i/>
-          <w:iCs/>
-        </w:rPr>
-        <w:t>correlation_test</w:t>
-      </w:r>
-      <w:proofErr w:type="spellEnd"/>
-      <w:r>
-        <w:rPr>
-          <w:rFonts w:ascii="Times New Roman" w:eastAsia="Times New Roman" w:hAnsi="Times New Roman" w:cs="Times New Roman"/>
-          <w:i/>
-          <w:iCs/>
-        </w:rPr>
-        <w:t>)</w:t>
+        <w:t>print(correlation_test)</w:t>
       </w:r>
     </w:p>
     <w:p>
@@ -7175,23 +6595,13 @@
           <w:iCs/>
         </w:rPr>
       </w:pPr>
-      <w:proofErr w:type="gramStart"/>
-      <w:r>
-        <w:rPr>
-          <w:rFonts w:ascii="Times New Roman" w:eastAsia="Times New Roman" w:hAnsi="Times New Roman" w:cs="Times New Roman"/>
-          <w:i/>
-          <w:iCs/>
-        </w:rPr>
-        <w:t>sink(</w:t>
-      </w:r>
-      <w:proofErr w:type="gramEnd"/>
-      <w:r>
-        <w:rPr>
-          <w:rFonts w:ascii="Times New Roman" w:eastAsia="Times New Roman" w:hAnsi="Times New Roman" w:cs="Times New Roman"/>
-          <w:i/>
-          <w:iCs/>
-        </w:rPr>
-        <w:t>)  # End redirection</w:t>
+      <w:r>
+        <w:rPr>
+          <w:rFonts w:ascii="Times New Roman" w:eastAsia="Times New Roman" w:hAnsi="Times New Roman" w:cs="Times New Roman"/>
+          <w:i/>
+          <w:iCs/>
+        </w:rPr>
+        <w:t>sink()  # End redirection</w:t>
       </w:r>
     </w:p>
     <w:p>
@@ -7237,89 +6647,7 @@
           <w:i/>
           <w:iCs/>
         </w:rPr>
-        <w:t xml:space="preserve">plot &lt;- </w:t>
-      </w:r>
-      <w:proofErr w:type="spellStart"/>
-      <w:proofErr w:type="gramStart"/>
-      <w:r>
-        <w:rPr>
-          <w:rFonts w:ascii="Times New Roman" w:eastAsia="Times New Roman" w:hAnsi="Times New Roman" w:cs="Times New Roman"/>
-          <w:i/>
-          <w:iCs/>
-        </w:rPr>
-        <w:t>ggplot</w:t>
-      </w:r>
-      <w:proofErr w:type="spellEnd"/>
-      <w:r>
-        <w:rPr>
-          <w:rFonts w:ascii="Times New Roman" w:eastAsia="Times New Roman" w:hAnsi="Times New Roman" w:cs="Times New Roman"/>
-          <w:i/>
-          <w:iCs/>
-        </w:rPr>
-        <w:t>(</w:t>
-      </w:r>
-      <w:proofErr w:type="gramEnd"/>
-      <w:r>
-        <w:rPr>
-          <w:rFonts w:ascii="Times New Roman" w:eastAsia="Times New Roman" w:hAnsi="Times New Roman" w:cs="Times New Roman"/>
-          <w:i/>
-          <w:iCs/>
-        </w:rPr>
-        <w:t xml:space="preserve">data, </w:t>
-      </w:r>
-      <w:proofErr w:type="spellStart"/>
-      <w:r>
-        <w:rPr>
-          <w:rFonts w:ascii="Times New Roman" w:eastAsia="Times New Roman" w:hAnsi="Times New Roman" w:cs="Times New Roman"/>
-          <w:i/>
-          <w:iCs/>
-        </w:rPr>
-        <w:t>aes</w:t>
-      </w:r>
-      <w:proofErr w:type="spellEnd"/>
-      <w:r>
-        <w:rPr>
-          <w:rFonts w:ascii="Times New Roman" w:eastAsia="Times New Roman" w:hAnsi="Times New Roman" w:cs="Times New Roman"/>
-          <w:i/>
-          <w:iCs/>
-        </w:rPr>
-        <w:t xml:space="preserve">(x = </w:t>
-      </w:r>
-      <w:proofErr w:type="spellStart"/>
-      <w:r>
-        <w:rPr>
-          <w:rFonts w:ascii="Times New Roman" w:eastAsia="Times New Roman" w:hAnsi="Times New Roman" w:cs="Times New Roman"/>
-          <w:i/>
-          <w:iCs/>
-        </w:rPr>
-        <w:t>Median.Household.Income</w:t>
-      </w:r>
-      <w:proofErr w:type="spellEnd"/>
-      <w:r>
-        <w:rPr>
-          <w:rFonts w:ascii="Times New Roman" w:eastAsia="Times New Roman" w:hAnsi="Times New Roman" w:cs="Times New Roman"/>
-          <w:i/>
-          <w:iCs/>
-        </w:rPr>
-        <w:t xml:space="preserve">, y = </w:t>
-      </w:r>
-      <w:proofErr w:type="spellStart"/>
-      <w:r>
-        <w:rPr>
-          <w:rFonts w:ascii="Times New Roman" w:eastAsia="Times New Roman" w:hAnsi="Times New Roman" w:cs="Times New Roman"/>
-          <w:i/>
-          <w:iCs/>
-        </w:rPr>
-        <w:t>Poverty.Percent</w:t>
-      </w:r>
-      <w:proofErr w:type="spellEnd"/>
-      <w:r>
-        <w:rPr>
-          <w:rFonts w:ascii="Times New Roman" w:eastAsia="Times New Roman" w:hAnsi="Times New Roman" w:cs="Times New Roman"/>
-          <w:i/>
-          <w:iCs/>
-        </w:rPr>
-        <w:t>)) +</w:t>
+        <w:t>plot &lt;- ggplot(data, aes(x = Median.Household.Income, y = Poverty.Percent)) +</w:t>
       </w:r>
     </w:p>
     <w:p>
@@ -7337,53 +6665,7 @@
           <w:i/>
           <w:iCs/>
         </w:rPr>
-        <w:t xml:space="preserve">  </w:t>
-      </w:r>
-      <w:proofErr w:type="spellStart"/>
-      <w:r>
-        <w:rPr>
-          <w:rFonts w:ascii="Times New Roman" w:eastAsia="Times New Roman" w:hAnsi="Times New Roman" w:cs="Times New Roman"/>
-          <w:i/>
-          <w:iCs/>
-        </w:rPr>
-        <w:t>geom_</w:t>
-      </w:r>
-      <w:proofErr w:type="gramStart"/>
-      <w:r>
-        <w:rPr>
-          <w:rFonts w:ascii="Times New Roman" w:eastAsia="Times New Roman" w:hAnsi="Times New Roman" w:cs="Times New Roman"/>
-          <w:i/>
-          <w:iCs/>
-        </w:rPr>
-        <w:t>point</w:t>
-      </w:r>
-      <w:proofErr w:type="spellEnd"/>
-      <w:r>
-        <w:rPr>
-          <w:rFonts w:ascii="Times New Roman" w:eastAsia="Times New Roman" w:hAnsi="Times New Roman" w:cs="Times New Roman"/>
-          <w:i/>
-          <w:iCs/>
-        </w:rPr>
-        <w:t>(</w:t>
-      </w:r>
-      <w:proofErr w:type="spellStart"/>
-      <w:proofErr w:type="gramEnd"/>
-      <w:r>
-        <w:rPr>
-          <w:rFonts w:ascii="Times New Roman" w:eastAsia="Times New Roman" w:hAnsi="Times New Roman" w:cs="Times New Roman"/>
-          <w:i/>
-          <w:iCs/>
-        </w:rPr>
-        <w:t>color</w:t>
-      </w:r>
-      <w:proofErr w:type="spellEnd"/>
-      <w:r>
-        <w:rPr>
-          <w:rFonts w:ascii="Times New Roman" w:eastAsia="Times New Roman" w:hAnsi="Times New Roman" w:cs="Times New Roman"/>
-          <w:i/>
-          <w:iCs/>
-        </w:rPr>
-        <w:t xml:space="preserve"> = "blue") +                        # Data points</w:t>
+        <w:t xml:space="preserve">  geom_point(color = "blue") +                        # Data points</w:t>
       </w:r>
     </w:p>
     <w:p>
@@ -7401,79 +6683,7 @@
           <w:i/>
           <w:iCs/>
         </w:rPr>
-        <w:t xml:space="preserve">  </w:t>
-      </w:r>
-      <w:proofErr w:type="spellStart"/>
-      <w:r>
-        <w:rPr>
-          <w:rFonts w:ascii="Times New Roman" w:eastAsia="Times New Roman" w:hAnsi="Times New Roman" w:cs="Times New Roman"/>
-          <w:i/>
-          <w:iCs/>
-        </w:rPr>
-        <w:t>geom_</w:t>
-      </w:r>
-      <w:proofErr w:type="gramStart"/>
-      <w:r>
-        <w:rPr>
-          <w:rFonts w:ascii="Times New Roman" w:eastAsia="Times New Roman" w:hAnsi="Times New Roman" w:cs="Times New Roman"/>
-          <w:i/>
-          <w:iCs/>
-        </w:rPr>
-        <w:t>smooth</w:t>
-      </w:r>
-      <w:proofErr w:type="spellEnd"/>
-      <w:r>
-        <w:rPr>
-          <w:rFonts w:ascii="Times New Roman" w:eastAsia="Times New Roman" w:hAnsi="Times New Roman" w:cs="Times New Roman"/>
-          <w:i/>
-          <w:iCs/>
-        </w:rPr>
-        <w:t>(</w:t>
-      </w:r>
-      <w:proofErr w:type="gramEnd"/>
-      <w:r>
-        <w:rPr>
-          <w:rFonts w:ascii="Times New Roman" w:eastAsia="Times New Roman" w:hAnsi="Times New Roman" w:cs="Times New Roman"/>
-          <w:i/>
-          <w:iCs/>
-        </w:rPr>
-        <w:t>method = "</w:t>
-      </w:r>
-      <w:proofErr w:type="spellStart"/>
-      <w:r>
-        <w:rPr>
-          <w:rFonts w:ascii="Times New Roman" w:eastAsia="Times New Roman" w:hAnsi="Times New Roman" w:cs="Times New Roman"/>
-          <w:i/>
-          <w:iCs/>
-        </w:rPr>
-        <w:t>lm</w:t>
-      </w:r>
-      <w:proofErr w:type="spellEnd"/>
-      <w:r>
-        <w:rPr>
-          <w:rFonts w:ascii="Times New Roman" w:eastAsia="Times New Roman" w:hAnsi="Times New Roman" w:cs="Times New Roman"/>
-          <w:i/>
-          <w:iCs/>
-        </w:rPr>
-        <w:t xml:space="preserve">", se = TRUE, </w:t>
-      </w:r>
-      <w:proofErr w:type="spellStart"/>
-      <w:r>
-        <w:rPr>
-          <w:rFonts w:ascii="Times New Roman" w:eastAsia="Times New Roman" w:hAnsi="Times New Roman" w:cs="Times New Roman"/>
-          <w:i/>
-          <w:iCs/>
-        </w:rPr>
-        <w:t>color</w:t>
-      </w:r>
-      <w:proofErr w:type="spellEnd"/>
-      <w:r>
-        <w:rPr>
-          <w:rFonts w:ascii="Times New Roman" w:eastAsia="Times New Roman" w:hAnsi="Times New Roman" w:cs="Times New Roman"/>
-          <w:i/>
-          <w:iCs/>
-        </w:rPr>
-        <w:t xml:space="preserve"> = "red") +  # Regression line</w:t>
+        <w:t xml:space="preserve">  geom_smooth(method = "lm", se = TRUE, color = "red") +  # Regression line</w:t>
       </w:r>
     </w:p>
     <w:p>
@@ -7491,18 +6701,8 @@
           <w:i/>
           <w:iCs/>
         </w:rPr>
-        <w:t xml:space="preserve">  </w:t>
-      </w:r>
-      <w:proofErr w:type="gramStart"/>
-      <w:r>
-        <w:rPr>
-          <w:rFonts w:ascii="Times New Roman" w:eastAsia="Times New Roman" w:hAnsi="Times New Roman" w:cs="Times New Roman"/>
-          <w:i/>
-          <w:iCs/>
-        </w:rPr>
-        <w:t>labs(</w:t>
-      </w:r>
-      <w:proofErr w:type="gramEnd"/>
+        <w:t xml:space="preserve">  labs(</w:t>
+      </w:r>
     </w:p>
     <w:p>
       <w:pPr>
@@ -7591,43 +6791,7 @@
           <w:i/>
           <w:iCs/>
         </w:rPr>
-        <w:t xml:space="preserve">  </w:t>
-      </w:r>
-      <w:proofErr w:type="spellStart"/>
-      <w:r>
-        <w:rPr>
-          <w:rFonts w:ascii="Times New Roman" w:eastAsia="Times New Roman" w:hAnsi="Times New Roman" w:cs="Times New Roman"/>
-          <w:i/>
-          <w:iCs/>
-        </w:rPr>
-        <w:t>theme_</w:t>
-      </w:r>
-      <w:proofErr w:type="gramStart"/>
-      <w:r>
-        <w:rPr>
-          <w:rFonts w:ascii="Times New Roman" w:eastAsia="Times New Roman" w:hAnsi="Times New Roman" w:cs="Times New Roman"/>
-          <w:i/>
-          <w:iCs/>
-        </w:rPr>
-        <w:t>minimal</w:t>
-      </w:r>
-      <w:proofErr w:type="spellEnd"/>
-      <w:r>
-        <w:rPr>
-          <w:rFonts w:ascii="Times New Roman" w:eastAsia="Times New Roman" w:hAnsi="Times New Roman" w:cs="Times New Roman"/>
-          <w:i/>
-          <w:iCs/>
-        </w:rPr>
-        <w:t>(</w:t>
-      </w:r>
-      <w:proofErr w:type="gramEnd"/>
-      <w:r>
-        <w:rPr>
-          <w:rFonts w:ascii="Times New Roman" w:eastAsia="Times New Roman" w:hAnsi="Times New Roman" w:cs="Times New Roman"/>
-          <w:i/>
-          <w:iCs/>
-        </w:rPr>
-        <w:t>)  # Clean theme for better visuals</w:t>
+        <w:t xml:space="preserve">  theme_minimal()  # Clean theme for better visuals</w:t>
       </w:r>
     </w:p>
     <w:p>
@@ -7713,33 +6877,13 @@
           <w:iCs/>
         </w:rPr>
       </w:pPr>
-      <w:proofErr w:type="spellStart"/>
-      <w:proofErr w:type="gramStart"/>
-      <w:r>
-        <w:rPr>
-          <w:rFonts w:ascii="Times New Roman" w:eastAsia="Times New Roman" w:hAnsi="Times New Roman" w:cs="Times New Roman"/>
-          <w:i/>
-          <w:iCs/>
-        </w:rPr>
-        <w:t>ggsave</w:t>
-      </w:r>
-      <w:proofErr w:type="spellEnd"/>
-      <w:r>
-        <w:rPr>
-          <w:rFonts w:ascii="Times New Roman" w:eastAsia="Times New Roman" w:hAnsi="Times New Roman" w:cs="Times New Roman"/>
-          <w:i/>
-          <w:iCs/>
-        </w:rPr>
-        <w:t>(</w:t>
-      </w:r>
-      <w:proofErr w:type="gramEnd"/>
-      <w:r>
-        <w:rPr>
-          <w:rFonts w:ascii="Times New Roman" w:eastAsia="Times New Roman" w:hAnsi="Times New Roman" w:cs="Times New Roman"/>
-          <w:i/>
-          <w:iCs/>
-        </w:rPr>
-        <w:t>"Income_vs_Poverty_Plot.png", plot = plot)</w:t>
+      <w:r>
+        <w:rPr>
+          <w:rFonts w:ascii="Times New Roman" w:eastAsia="Times New Roman" w:hAnsi="Times New Roman" w:cs="Times New Roman"/>
+          <w:i/>
+          <w:iCs/>
+        </w:rPr>
+        <w:t>ggsave("Income_vs_Poverty_Plot.png", plot = plot)</w:t>
       </w:r>
       <w:r>
         <w:rPr>
@@ -7835,35 +6979,8 @@
           <w:rFonts w:ascii="Times New Roman" w:eastAsia="Times New Roman" w:hAnsi="Times New Roman" w:cs="Times New Roman"/>
           <w:iCs/>
         </w:rPr>
-        <w:t xml:space="preserve">data:  </w:t>
-      </w:r>
-      <w:proofErr w:type="spellStart"/>
-      <w:r>
-        <w:rPr>
-          <w:rFonts w:ascii="Times New Roman" w:eastAsia="Times New Roman" w:hAnsi="Times New Roman" w:cs="Times New Roman"/>
-          <w:iCs/>
-        </w:rPr>
-        <w:t>data$Poverty.Percent</w:t>
-      </w:r>
-      <w:proofErr w:type="spellEnd"/>
-      <w:r>
-        <w:rPr>
-          <w:rFonts w:ascii="Times New Roman" w:eastAsia="Times New Roman" w:hAnsi="Times New Roman" w:cs="Times New Roman"/>
-          <w:iCs/>
-        </w:rPr>
-        <w:t xml:space="preserve"> and </w:t>
-      </w:r>
-      <w:proofErr w:type="spellStart"/>
-      <w:proofErr w:type="gramStart"/>
-      <w:r>
-        <w:rPr>
-          <w:rFonts w:ascii="Times New Roman" w:eastAsia="Times New Roman" w:hAnsi="Times New Roman" w:cs="Times New Roman"/>
-          <w:iCs/>
-        </w:rPr>
-        <w:t>data$Median.Household.Income</w:t>
-      </w:r>
-      <w:proofErr w:type="spellEnd"/>
-      <w:proofErr w:type="gramEnd"/>
+        <w:t>data:  data$Poverty.Percent and data$Median.Household.Income</w:t>
+      </w:r>
     </w:p>
     <w:p>
       <w:pPr>
@@ -7879,23 +6996,7 @@
           <w:iCs/>
         </w:rPr>
         <w:lastRenderedPageBreak/>
-        <w:t xml:space="preserve">t = -0.16818, </w:t>
-      </w:r>
-      <w:proofErr w:type="spellStart"/>
-      <w:r>
-        <w:rPr>
-          <w:rFonts w:ascii="Times New Roman" w:eastAsia="Times New Roman" w:hAnsi="Times New Roman" w:cs="Times New Roman"/>
-          <w:iCs/>
-        </w:rPr>
-        <w:t>df</w:t>
-      </w:r>
-      <w:proofErr w:type="spellEnd"/>
-      <w:r>
-        <w:rPr>
-          <w:rFonts w:ascii="Times New Roman" w:eastAsia="Times New Roman" w:hAnsi="Times New Roman" w:cs="Times New Roman"/>
-          <w:iCs/>
-        </w:rPr>
-        <w:t xml:space="preserve"> = 50, p-value = 0.8671</w:t>
+        <w:t>t = -0.16818, df = 50, p-value = 0.8671</w:t>
       </w:r>
     </w:p>
     <w:p>
@@ -7943,17 +7044,8 @@
           <w:rFonts w:ascii="Times New Roman" w:eastAsia="Times New Roman" w:hAnsi="Times New Roman" w:cs="Times New Roman"/>
           <w:iCs/>
         </w:rPr>
-        <w:t xml:space="preserve"> -0.</w:t>
-      </w:r>
-      <w:proofErr w:type="gramStart"/>
-      <w:r>
-        <w:rPr>
-          <w:rFonts w:ascii="Times New Roman" w:eastAsia="Times New Roman" w:hAnsi="Times New Roman" w:cs="Times New Roman"/>
-          <w:iCs/>
-        </w:rPr>
-        <w:t>2947655  0.2507495</w:t>
-      </w:r>
-      <w:proofErr w:type="gramEnd"/>
+        <w:t xml:space="preserve"> -0.2947655  0.2507495</w:t>
+      </w:r>
     </w:p>
     <w:p>
       <w:pPr>
@@ -7984,23 +7076,7 @@
           <w:rFonts w:ascii="Times New Roman" w:eastAsia="Times New Roman" w:hAnsi="Times New Roman" w:cs="Times New Roman"/>
           <w:iCs/>
         </w:rPr>
-        <w:t xml:space="preserve">        </w:t>
-      </w:r>
-      <w:proofErr w:type="spellStart"/>
-      <w:r>
-        <w:rPr>
-          <w:rFonts w:ascii="Times New Roman" w:eastAsia="Times New Roman" w:hAnsi="Times New Roman" w:cs="Times New Roman"/>
-          <w:iCs/>
-        </w:rPr>
-        <w:t>cor</w:t>
-      </w:r>
-      <w:proofErr w:type="spellEnd"/>
-      <w:r>
-        <w:rPr>
-          <w:rFonts w:ascii="Times New Roman" w:eastAsia="Times New Roman" w:hAnsi="Times New Roman" w:cs="Times New Roman"/>
-          <w:iCs/>
-        </w:rPr>
-        <w:t xml:space="preserve"> </w:t>
+        <w:t xml:space="preserve">        cor </w:t>
       </w:r>
     </w:p>
     <w:p>
@@ -8090,6 +7166,14 @@
         <w:t>.</w:t>
       </w:r>
       <w:bookmarkEnd w:id="36"/>
+      <w:r>
+        <w:rPr>
+          <w:rFonts w:ascii="Times New Roman" w:hAnsi="Times New Roman" w:cs="Times New Roman"/>
+          <w:sz w:val="24"/>
+          <w:szCs w:val="24"/>
+        </w:rPr>
+        <w:t>(Remaining)</w:t>
+      </w:r>
     </w:p>
     <w:p>
       <w:pPr>
@@ -13204,6 +12288,7 @@
   <w:style w:type="character" w:default="1" w:styleId="DefaultParagraphFont">
     <w:name w:val="Default Paragraph Font"/>
     <w:uiPriority w:val="1"/>
+    <w:semiHidden/>
     <w:unhideWhenUsed/>
   </w:style>
   <w:style w:type="table" w:default="1" w:styleId="TableNormal">

</xml_diff>

<commit_message>
Complete section 4- analyis and 6- conclusion
</commit_message>
<xml_diff>
--- a/A78_Final report_2.12.24-2.docx
+++ b/A78_Final report_2.12.24-2.docx
@@ -1,6 +1,6 @@
 
 <file path=word/document.xml><?xml version="1.0" encoding="utf-8"?>
-<w:document xmlns:wpc="http://schemas.microsoft.com/office/word/2010/wordprocessingCanvas" xmlns:cx="http://schemas.microsoft.com/office/drawing/2014/chartex" xmlns:cx1="http://schemas.microsoft.com/office/drawing/2015/9/8/chartex" xmlns:cx2="http://schemas.microsoft.com/office/drawing/2015/10/21/chartex" xmlns:cx3="http://schemas.microsoft.com/office/drawing/2016/5/9/chartex" xmlns:cx4="http://schemas.microsoft.com/office/drawing/2016/5/10/chartex" xmlns:cx5="http://schemas.microsoft.com/office/drawing/2016/5/11/chartex" xmlns:cx6="http://schemas.microsoft.com/office/drawing/2016/5/12/chartex" xmlns:cx7="http://schemas.microsoft.com/office/drawing/2016/5/13/chartex" xmlns:cx8="http://schemas.microsoft.com/office/drawing/2016/5/14/chartex" xmlns:mc="http://schemas.openxmlformats.org/markup-compatibility/2006" xmlns:aink="http://schemas.microsoft.com/office/drawing/2016/ink" xmlns:am3d="http://schemas.microsoft.com/office/drawing/2017/model3d" xmlns:o="urn:schemas-microsoft-com:office:office" xmlns:oel="http://schemas.microsoft.com/office/2019/extlst" xmlns:r="http://schemas.openxmlformats.org/officeDocument/2006/relationships" xmlns:m="http://schemas.openxmlformats.org/officeDocument/2006/math" xmlns:v="urn:schemas-microsoft-com:vml" xmlns:wp14="http://schemas.microsoft.com/office/word/2010/wordprocessingDrawing" xmlns:wp="http://schemas.openxmlformats.org/drawingml/2006/wordprocessingDrawing" xmlns:w10="urn:schemas-microsoft-com:office:word" xmlns:w="http://schemas.openxmlformats.org/wordprocessingml/2006/main" xmlns:w14="http://schemas.microsoft.com/office/word/2010/wordml" xmlns:w15="http://schemas.microsoft.com/office/word/2012/wordml" xmlns:w16cex="http://schemas.microsoft.com/office/word/2018/wordml/cex" xmlns:w16cid="http://schemas.microsoft.com/office/word/2016/wordml/cid" xmlns:w16="http://schemas.microsoft.com/office/word/2018/wordml" xmlns:w16du="http://schemas.microsoft.com/office/word/2023/wordml/word16du" xmlns:w16sdtdh="http://schemas.microsoft.com/office/word/2020/wordml/sdtdatahash" xmlns:w16se="http://schemas.microsoft.com/office/word/2015/wordml/symex" xmlns:wpg="http://schemas.microsoft.com/office/word/2010/wordprocessingGroup" xmlns:wpi="http://schemas.microsoft.com/office/word/2010/wordprocessingInk" xmlns:wne="http://schemas.microsoft.com/office/word/2006/wordml" xmlns:wps="http://schemas.microsoft.com/office/word/2010/wordprocessingShape" mc:Ignorable="w14 w15 w16se w16cid w16 w16cex w16sdtdh w16du wp14">
+<w:document xmlns:wpc="http://schemas.microsoft.com/office/word/2010/wordprocessingCanvas" xmlns:cx="http://schemas.microsoft.com/office/drawing/2014/chartex" xmlns:cx1="http://schemas.microsoft.com/office/drawing/2015/9/8/chartex" xmlns:mc="http://schemas.openxmlformats.org/markup-compatibility/2006" xmlns:o="urn:schemas-microsoft-com:office:office" xmlns:r="http://schemas.openxmlformats.org/officeDocument/2006/relationships" xmlns:m="http://schemas.openxmlformats.org/officeDocument/2006/math" xmlns:v="urn:schemas-microsoft-com:vml" xmlns:wp14="http://schemas.microsoft.com/office/word/2010/wordprocessingDrawing" xmlns:wp="http://schemas.openxmlformats.org/drawingml/2006/wordprocessingDrawing" xmlns:w10="urn:schemas-microsoft-com:office:word" xmlns:w="http://schemas.openxmlformats.org/wordprocessingml/2006/main" xmlns:w14="http://schemas.microsoft.com/office/word/2010/wordml" xmlns:w15="http://schemas.microsoft.com/office/word/2012/wordml" xmlns:w16se="http://schemas.microsoft.com/office/word/2015/wordml/symex" xmlns:wpg="http://schemas.microsoft.com/office/word/2010/wordprocessingGroup" xmlns:wpi="http://schemas.microsoft.com/office/word/2010/wordprocessingInk" xmlns:wne="http://schemas.microsoft.com/office/word/2006/wordml" xmlns:wps="http://schemas.microsoft.com/office/word/2010/wordprocessingShape" mc:Ignorable="w14 w15 w16se wp14">
   <w:body>
     <w:p>
       <w:pPr>
@@ -3914,6 +3914,56 @@
           <w:rFonts w:ascii="Times New Roman" w:eastAsia="Times New Roman" w:hAnsi="Times New Roman" w:cs="Times New Roman"/>
         </w:rPr>
       </w:pPr>
+      <w:r>
+        <w:rPr>
+          <w:rFonts w:ascii="Times New Roman" w:eastAsia="Times New Roman" w:hAnsi="Times New Roman" w:cs="Times New Roman"/>
+          <w:noProof/>
+          <w:lang w:val="en-US"/>
+        </w:rPr>
+        <w:drawing>
+          <wp:inline distT="0" distB="0" distL="0" distR="0" wp14:anchorId="495F7782" wp14:editId="71F18865">
+            <wp:extent cx="4743450" cy="2644578"/>
+            <wp:effectExtent l="0" t="0" r="0" b="0"/>
+            <wp:docPr id="1" name="Picture 1"/>
+            <wp:cNvGraphicFramePr>
+              <a:graphicFrameLocks xmlns:a="http://schemas.openxmlformats.org/drawingml/2006/main" noChangeAspect="1"/>
+            </wp:cNvGraphicFramePr>
+            <a:graphic xmlns:a="http://schemas.openxmlformats.org/drawingml/2006/main">
+              <a:graphicData uri="http://schemas.openxmlformats.org/drawingml/2006/picture">
+                <pic:pic xmlns:pic="http://schemas.openxmlformats.org/drawingml/2006/picture">
+                  <pic:nvPicPr>
+                    <pic:cNvPr id="1" name="Income_vs_Poverty_Plot.png"/>
+                    <pic:cNvPicPr/>
+                  </pic:nvPicPr>
+                  <pic:blipFill>
+                    <a:blip r:embed="rId8" cstate="print">
+                      <a:extLst>
+                        <a:ext uri="{28A0092B-C50C-407E-A947-70E740481C1C}">
+                          <a14:useLocalDpi xmlns:a14="http://schemas.microsoft.com/office/drawing/2010/main" val="0"/>
+                        </a:ext>
+                      </a:extLst>
+                    </a:blip>
+                    <a:stretch>
+                      <a:fillRect/>
+                    </a:stretch>
+                  </pic:blipFill>
+                  <pic:spPr>
+                    <a:xfrm>
+                      <a:off x="0" y="0"/>
+                      <a:ext cx="4754797" cy="2650904"/>
+                    </a:xfrm>
+                    <a:prstGeom prst="rect">
+                      <a:avLst/>
+                    </a:prstGeom>
+                  </pic:spPr>
+                </pic:pic>
+              </a:graphicData>
+            </a:graphic>
+          </wp:inline>
+        </w:drawing>
+      </w:r>
+      <w:bookmarkStart w:id="17" w:name="_GoBack"/>
+      <w:bookmarkEnd w:id="17"/>
     </w:p>
     <w:p>
       <w:pPr>
@@ -3998,7 +4048,7 @@
           <w:iCs/>
         </w:rPr>
       </w:pPr>
-      <w:bookmarkStart w:id="17" w:name="_Toc187075570"/>
+      <w:bookmarkStart w:id="18" w:name="_Toc187075570"/>
       <w:r>
         <w:rPr>
           <w:rStyle w:val="Heading2Char"/>
@@ -4009,7 +4059,7 @@
         </w:rPr>
         <w:t>Additional information relating to understanding the data (optional)</w:t>
       </w:r>
-      <w:bookmarkEnd w:id="17"/>
+      <w:bookmarkEnd w:id="18"/>
       <w:r>
         <w:rPr>
           <w:rFonts w:ascii="Times New Roman" w:eastAsia="Times New Roman" w:hAnsi="Times New Roman" w:cs="Times New Roman"/>
@@ -4106,7 +4156,7 @@
           <w:iCs/>
         </w:rPr>
       </w:pPr>
-      <w:bookmarkStart w:id="18" w:name="_Toc187075571"/>
+      <w:bookmarkStart w:id="19" w:name="_Toc187075571"/>
       <w:r>
         <w:rPr>
           <w:rStyle w:val="Heading2Char"/>
@@ -4117,7 +4167,7 @@
         </w:rPr>
         <w:t>Useful information for the data understanding</w:t>
       </w:r>
-      <w:bookmarkEnd w:id="18"/>
+      <w:bookmarkEnd w:id="19"/>
       <w:r>
         <w:rPr>
           <w:rFonts w:ascii="Times New Roman" w:eastAsia="Times New Roman" w:hAnsi="Times New Roman" w:cs="Times New Roman"/>
@@ -4149,15 +4199,7 @@
           <w:rFonts w:ascii="Times New Roman" w:eastAsia="Times New Roman" w:hAnsi="Times New Roman" w:cs="Times New Roman"/>
           <w:iCs/>
         </w:rPr>
-        <w:t xml:space="preserve">The plots reveal significant socio-economic patterns: states show varying poverty rates, with some regions experiencing higher disparities. Median </w:t>
-      </w:r>
-      <w:r>
-        <w:rPr>
-          <w:rFonts w:ascii="Times New Roman" w:eastAsia="Times New Roman" w:hAnsi="Times New Roman" w:cs="Times New Roman"/>
-          <w:iCs/>
-        </w:rPr>
-        <w:lastRenderedPageBreak/>
-        <w:t>household incomes vary widely, reflecting economic inequality. Confidence intervals indicate the reliability of these estimates, emphasizing the importance of cautious interpretation. Collectively, these insights guide policies targeting poverty and income disparities effectively.</w:t>
+        <w:t>The plots reveal significant socio-economic patterns: states show varying poverty rates, with some regions experiencing higher disparities. Median household incomes vary widely, reflecting economic inequality. Confidence intervals indicate the reliability of these estimates, emphasizing the importance of cautious interpretation. Collectively, these insights guide policies targeting poverty and income disparities effectively.</w:t>
       </w:r>
     </w:p>
     <w:p>
@@ -4188,7 +4230,7 @@
           <w:szCs w:val="24"/>
         </w:rPr>
       </w:pPr>
-      <w:bookmarkStart w:id="19" w:name="_Toc187075572"/>
+      <w:bookmarkStart w:id="20" w:name="_Toc187075572"/>
       <w:r>
         <w:rPr>
           <w:rFonts w:ascii="Times New Roman" w:hAnsi="Times New Roman" w:cs="Times New Roman"/>
@@ -4198,7 +4240,7 @@
         </w:rPr>
         <w:t>Analysis</w:t>
       </w:r>
-      <w:bookmarkEnd w:id="19"/>
+      <w:bookmarkEnd w:id="20"/>
     </w:p>
     <w:p>
       <w:pPr>
@@ -4214,7 +4256,7 @@
           <w:iCs/>
         </w:rPr>
       </w:pPr>
-      <w:bookmarkStart w:id="20" w:name="_Toc187075573"/>
+      <w:bookmarkStart w:id="21" w:name="_Toc187075573"/>
       <w:r>
         <w:rPr>
           <w:rStyle w:val="Heading2Char"/>
@@ -4225,7 +4267,7 @@
         </w:rPr>
         <w:t>Statistical test used to test the hypotheses and output</w:t>
       </w:r>
-      <w:bookmarkEnd w:id="20"/>
+      <w:bookmarkEnd w:id="21"/>
       <w:r>
         <w:rPr>
           <w:rFonts w:ascii="Times New Roman" w:eastAsia="Times New Roman" w:hAnsi="Times New Roman" w:cs="Times New Roman"/>
@@ -4271,19 +4313,28 @@
         <w:rPr>
           <w:rFonts w:ascii="Times New Roman" w:eastAsia="Times New Roman" w:hAnsi="Times New Roman" w:cs="Times New Roman"/>
         </w:rPr>
-        <w:t xml:space="preserve">The Pearson correlation test was used to assess the relationship between poverty percentage (all ages) and median household income, yielding ( r = 0.08 ) </w:t>
-      </w:r>
-      <w:r>
-        <w:rPr>
-          <w:rFonts w:ascii="Times New Roman" w:eastAsia="Times New Roman" w:hAnsi="Times New Roman" w:cs="Times New Roman"/>
-        </w:rPr>
-        <w:t xml:space="preserve">             </w:t>
-      </w:r>
-      <w:r>
-        <w:rPr>
-          <w:rFonts w:ascii="Times New Roman" w:eastAsia="Times New Roman" w:hAnsi="Times New Roman" w:cs="Times New Roman"/>
-        </w:rPr>
-        <w:t>(p = 0.571), indicating no significant correlation. This test was chosen because both variables are continuous, and the research question focuses on their linear association. The test is appropriate as the data meet assumptions, but the high p-value suggests no meaningful linear relationship between the variables in this dataset.</w:t>
+        <w:t>The Pearson correlation test was used to evaluate the relationship between Median Household Income and Poverty Percent (All Ages) across the US. This test was chosen because it measures the linear correlation between two continuous variables, aligning with the research question. The data met the assumptions of normality and linearity, making the test appropriate. Results showed</w:t>
+      </w:r>
+      <w:r>
+        <w:rPr>
+          <w:rFonts w:ascii="Times New Roman" w:eastAsia="Times New Roman" w:hAnsi="Times New Roman" w:cs="Times New Roman"/>
+        </w:rPr>
+        <w:t xml:space="preserve"> a weak negative correlation (</w:t>
+      </w:r>
+      <w:r>
+        <w:t>r</w:t>
+      </w:r>
+      <w:r>
+        <w:rPr>
+          <w:rFonts w:ascii="Times New Roman" w:eastAsia="Times New Roman" w:hAnsi="Times New Roman" w:cs="Times New Roman"/>
+        </w:rPr>
+        <w:t>= -0.0238</w:t>
+      </w:r>
+      <w:r>
+        <w:rPr>
+          <w:rFonts w:ascii="Times New Roman" w:eastAsia="Times New Roman" w:hAnsi="Times New Roman" w:cs="Times New Roman"/>
+        </w:rPr>
+        <w:t>) with a p-value of 0.8671, and a 95% confidence interval of [-0.2948, 0.2507], indicating no statistically significant relationship.</w:t>
       </w:r>
     </w:p>
     <w:p>
@@ -4311,7 +4362,7 @@
           <w:iCs/>
         </w:rPr>
       </w:pPr>
-      <w:bookmarkStart w:id="21" w:name="_Toc187075574"/>
+      <w:bookmarkStart w:id="22" w:name="_Toc187075574"/>
       <w:r>
         <w:rPr>
           <w:rStyle w:val="Heading2Char"/>
@@ -4322,7 +4373,7 @@
         </w:rPr>
         <w:t>The null hypothesis is rejected /not rejected based on the p-value</w:t>
       </w:r>
-      <w:bookmarkEnd w:id="21"/>
+      <w:bookmarkEnd w:id="22"/>
       <w:r>
         <w:rPr>
           <w:rFonts w:ascii="Times New Roman" w:eastAsia="Times New Roman" w:hAnsi="Times New Roman" w:cs="Times New Roman"/>
@@ -4390,7 +4441,47 @@
         <w:rPr>
           <w:rFonts w:ascii="Times New Roman" w:hAnsi="Times New Roman" w:cs="Times New Roman"/>
         </w:rPr>
-        <w:t>The null hypothesis, which states that there is no linear correlation between poverty percentage (all ages) and median household income, is **not rejected** based on the p-value of 0.571. This indicates that the data do not provide sufficient evidence to conclude a statistically significant relationship between the variables. The weak correlation (\( r = 0.08 \)) suggests no meaningful linear association. Practically, this implies that changes in median household income may not strongly influence poverty percentage in this dataset. Other factors or nonlinear relationships may better explain variations in poverty rates.</w:t>
+        <w:t>The null hypothesis, which states that there is no correlation between Median Household Income and P</w:t>
+      </w:r>
+      <w:r>
+        <w:rPr>
+          <w:rFonts w:ascii="Times New Roman" w:hAnsi="Times New Roman" w:cs="Times New Roman"/>
+        </w:rPr>
+        <w:t xml:space="preserve">overty Percent (All Ages), is </w:t>
+      </w:r>
+      <w:r>
+        <w:rPr>
+          <w:rFonts w:ascii="Times New Roman" w:hAnsi="Times New Roman" w:cs="Times New Roman"/>
+          <w:b/>
+        </w:rPr>
+        <w:t>not rejected</w:t>
+      </w:r>
+      <w:r>
+        <w:rPr>
+          <w:rFonts w:ascii="Times New Roman" w:hAnsi="Times New Roman" w:cs="Times New Roman"/>
+        </w:rPr>
+        <w:t xml:space="preserve"> based on the p-value of 0.8671. A p-value greater than the standard significance level of 0.05 indicates that</w:t>
+      </w:r>
+      <w:r>
+        <w:rPr>
+          <w:rFonts w:ascii="Times New Roman" w:hAnsi="Times New Roman" w:cs="Times New Roman"/>
+        </w:rPr>
+        <w:t xml:space="preserve"> the observed correlation (</w:t>
+      </w:r>
+      <w:r>
+        <w:t>r</w:t>
+      </w:r>
+      <w:r>
+        <w:rPr>
+          <w:rFonts w:ascii="Times New Roman" w:hAnsi="Times New Roman" w:cs="Times New Roman"/>
+        </w:rPr>
+        <w:t>= -0.0238</w:t>
+      </w:r>
+      <w:r>
+        <w:rPr>
+          <w:rFonts w:ascii="Times New Roman" w:hAnsi="Times New Roman" w:cs="Times New Roman"/>
+        </w:rPr>
+        <w:t>) is not statistically significant. This means there is insufficient evidence to suggest a meaningful relationship between the two variables. The confidence interval [-0.2948, 0.2507] further supports this conclusion, as it includes zero, highlighting the lack of a reliable correlation in this dataset.</w:t>
       </w:r>
     </w:p>
     <w:p>
@@ -4406,7 +4497,7 @@
           <w:szCs w:val="24"/>
         </w:rPr>
       </w:pPr>
-      <w:bookmarkStart w:id="22" w:name="_Toc187075575"/>
+      <w:bookmarkStart w:id="23" w:name="_Toc187075575"/>
       <w:r>
         <w:rPr>
           <w:rFonts w:ascii="Times New Roman" w:hAnsi="Times New Roman" w:cs="Times New Roman"/>
@@ -4416,7 +4507,7 @@
         </w:rPr>
         <w:t>Evaluation – group’s experience at 7COM1079</w:t>
       </w:r>
-      <w:bookmarkEnd w:id="22"/>
+      <w:bookmarkEnd w:id="23"/>
     </w:p>
     <w:p>
       <w:pPr>
@@ -4430,7 +4521,7 @@
           <w:rFonts w:ascii="Times New Roman" w:eastAsia="Times New Roman" w:hAnsi="Times New Roman" w:cs="Times New Roman"/>
         </w:rPr>
       </w:pPr>
-      <w:bookmarkStart w:id="23" w:name="_Toc187075576"/>
+      <w:bookmarkStart w:id="24" w:name="_Toc187075576"/>
       <w:r>
         <w:rPr>
           <w:rStyle w:val="Heading2Char"/>
@@ -4441,7 +4532,7 @@
         </w:rPr>
         <w:t>What went well</w:t>
       </w:r>
-      <w:bookmarkEnd w:id="23"/>
+      <w:bookmarkEnd w:id="24"/>
       <w:r>
         <w:rPr>
           <w:rFonts w:ascii="Times New Roman" w:eastAsia="Times New Roman" w:hAnsi="Times New Roman" w:cs="Times New Roman"/>
@@ -4480,7 +4571,14 @@
         <w:rPr>
           <w:rFonts w:ascii="Times New Roman" w:eastAsia="Times New Roman" w:hAnsi="Times New Roman" w:cs="Times New Roman"/>
         </w:rPr>
-        <w:t>Our group successfully collaborated and utilized diverse skill sets to complete the project. Regular meetings and effective communication fostered teamwork and ensured a smooth workflow. Utilizing project management tools streamlined task allocation and progress tracking. Each member's active participation and timely completion of assigned tasks contributed to meeting deadlines. Technical skills, such as data analysis and coding, were enhanced through practical application. The constructive feedback from peers and instructors helped refine the project and improved our understanding of the subject matter.</w:t>
+        <w:t xml:space="preserve">Our group successfully collaborated and utilized diverse skill sets to complete the project. Regular meetings and effective communication fostered teamwork </w:t>
+      </w:r>
+      <w:r>
+        <w:rPr>
+          <w:rFonts w:ascii="Times New Roman" w:eastAsia="Times New Roman" w:hAnsi="Times New Roman" w:cs="Times New Roman"/>
+        </w:rPr>
+        <w:lastRenderedPageBreak/>
+        <w:t>and ensured a smooth workflow. Utilizing project management tools streamlined task allocation and progress tracking. Each member's active participation and timely completion of assigned tasks contributed to meeting deadlines. Technical skills, such as data analysis and coding, were enhanced through practical application. The constructive feedback from peers and instructors helped refine the project and improved our understanding of the subject matter.</w:t>
       </w:r>
     </w:p>
     <w:p>
@@ -4504,7 +4602,7 @@
           <w:rFonts w:ascii="Times New Roman" w:eastAsia="Times New Roman" w:hAnsi="Times New Roman" w:cs="Times New Roman"/>
         </w:rPr>
       </w:pPr>
-      <w:bookmarkStart w:id="24" w:name="_Toc187075577"/>
+      <w:bookmarkStart w:id="25" w:name="_Toc187075577"/>
       <w:r>
         <w:rPr>
           <w:rStyle w:val="Heading2Char"/>
@@ -4515,7 +4613,7 @@
         </w:rPr>
         <w:t>Points for improvement</w:t>
       </w:r>
-      <w:bookmarkEnd w:id="24"/>
+      <w:bookmarkEnd w:id="25"/>
       <w:r>
         <w:rPr>
           <w:rFonts w:ascii="Times New Roman" w:eastAsia="Times New Roman" w:hAnsi="Times New Roman" w:cs="Times New Roman"/>
@@ -4554,14 +4652,7 @@
         <w:rPr>
           <w:rFonts w:ascii="Times New Roman" w:eastAsia="Times New Roman" w:hAnsi="Times New Roman" w:cs="Times New Roman"/>
         </w:rPr>
-        <w:t xml:space="preserve">While the group achieved its goals, certain areas require improvement. Task distribution could have been more balanced, as some members experienced a heavier workload. Miscommunication during initial stages led to minor delays in project milestones. Limited familiarity with certain tools caused a learning curve that could have been mitigated with prior training. Time allocated for </w:t>
-      </w:r>
-      <w:r>
-        <w:rPr>
-          <w:rFonts w:ascii="Times New Roman" w:eastAsia="Times New Roman" w:hAnsi="Times New Roman" w:cs="Times New Roman"/>
-        </w:rPr>
-        <w:lastRenderedPageBreak/>
-        <w:t>revisions was insufficient, affecting the refinement of final outputs. Addressing these aspects in future collaborations can enhance group efficiency and effectiveness.</w:t>
+        <w:t>While the group achieved its goals, certain areas require improvement. Task distribution could have been more balanced, as some members experienced a heavier workload. Miscommunication during initial stages led to minor delays in project milestones. Limited familiarity with certain tools caused a learning curve that could have been mitigated with prior training. Time allocated for revisions was insufficient, affecting the refinement of final outputs. Addressing these aspects in future collaborations can enhance group efficiency and effectiveness.</w:t>
       </w:r>
     </w:p>
     <w:p>
@@ -4576,7 +4667,7 @@
           <w:rFonts w:ascii="Times New Roman" w:eastAsia="Times New Roman" w:hAnsi="Times New Roman" w:cs="Times New Roman"/>
         </w:rPr>
       </w:pPr>
-      <w:bookmarkStart w:id="25" w:name="_Toc187075578"/>
+      <w:bookmarkStart w:id="26" w:name="_Toc187075578"/>
       <w:r>
         <w:rPr>
           <w:rStyle w:val="Heading2Char"/>
@@ -4587,7 +4678,7 @@
         </w:rPr>
         <w:t>Group’s time management</w:t>
       </w:r>
-      <w:bookmarkEnd w:id="25"/>
+      <w:bookmarkEnd w:id="26"/>
       <w:r>
         <w:rPr>
           <w:rFonts w:ascii="Times New Roman" w:eastAsia="Times New Roman" w:hAnsi="Times New Roman" w:cs="Times New Roman"/>
@@ -4659,7 +4750,7 @@
           <w:rFonts w:ascii="Times New Roman" w:eastAsia="Times New Roman" w:hAnsi="Times New Roman" w:cs="Times New Roman"/>
         </w:rPr>
       </w:pPr>
-      <w:bookmarkStart w:id="26" w:name="_Toc187075579"/>
+      <w:bookmarkStart w:id="27" w:name="_Toc187075579"/>
       <w:r>
         <w:rPr>
           <w:rStyle w:val="Heading2Char"/>
@@ -4670,7 +4761,7 @@
         </w:rPr>
         <w:t>Project’s overall judgement</w:t>
       </w:r>
-      <w:bookmarkEnd w:id="26"/>
+      <w:bookmarkEnd w:id="27"/>
       <w:r>
         <w:rPr>
           <w:rFonts w:ascii="Times New Roman" w:eastAsia="Times New Roman" w:hAnsi="Times New Roman" w:cs="Times New Roman"/>
@@ -4744,7 +4835,7 @@
           <w:bCs/>
         </w:rPr>
       </w:pPr>
-      <w:bookmarkStart w:id="27" w:name="_Toc187075580"/>
+      <w:bookmarkStart w:id="28" w:name="_Toc187075580"/>
       <w:r>
         <w:rPr>
           <w:rStyle w:val="Heading2Char"/>
@@ -4835,7 +4926,7 @@
         </w:rPr>
         <w:t>GitHub Ids for new members</w:t>
       </w:r>
-      <w:bookmarkEnd w:id="27"/>
+      <w:bookmarkEnd w:id="28"/>
       <w:r>
         <w:rPr>
           <w:rFonts w:ascii="Times New Roman" w:eastAsia="Times New Roman" w:hAnsi="Times New Roman" w:cs="Times New Roman"/>
@@ -4865,7 +4956,7 @@
           <w:bCs/>
         </w:rPr>
       </w:pPr>
-      <w:bookmarkStart w:id="28" w:name="_Toc187075581"/>
+      <w:bookmarkStart w:id="29" w:name="_Toc187075581"/>
       <w:r>
         <w:rPr>
           <w:rStyle w:val="Heading2Char"/>
@@ -4896,7 +4987,7 @@
         </w:rPr>
         <w:t xml:space="preserve"> log output</w:t>
       </w:r>
-      <w:bookmarkEnd w:id="28"/>
+      <w:bookmarkEnd w:id="29"/>
       <w:r>
         <w:rPr>
           <w:rFonts w:ascii="Times New Roman" w:eastAsia="Times New Roman" w:hAnsi="Times New Roman" w:cs="Times New Roman"/>
@@ -5132,6 +5223,7 @@
           <w:iCs/>
           <w:highlight w:val="yellow"/>
         </w:rPr>
+        <w:lastRenderedPageBreak/>
         <w:t>Commit Message:</w:t>
       </w:r>
       <w:r>
@@ -5192,7 +5284,7 @@
           <w:szCs w:val="24"/>
         </w:rPr>
       </w:pPr>
-      <w:bookmarkStart w:id="29" w:name="_Toc187075582"/>
+      <w:bookmarkStart w:id="30" w:name="_Toc187075582"/>
       <w:r>
         <w:rPr>
           <w:rFonts w:ascii="Times New Roman" w:hAnsi="Times New Roman" w:cs="Times New Roman"/>
@@ -5202,7 +5294,7 @@
         </w:rPr>
         <w:t>Conclusions</w:t>
       </w:r>
-      <w:bookmarkEnd w:id="29"/>
+      <w:bookmarkEnd w:id="30"/>
     </w:p>
     <w:p>
       <w:pPr>
@@ -5216,7 +5308,7 @@
           <w:rFonts w:ascii="Times New Roman" w:eastAsia="Times New Roman" w:hAnsi="Times New Roman" w:cs="Times New Roman"/>
         </w:rPr>
       </w:pPr>
-      <w:bookmarkStart w:id="30" w:name="_Toc187075583"/>
+      <w:bookmarkStart w:id="31" w:name="_Toc187075583"/>
       <w:r>
         <w:rPr>
           <w:rStyle w:val="Heading2Char"/>
@@ -5227,7 +5319,7 @@
         </w:rPr>
         <w:t>Results explained</w:t>
       </w:r>
-      <w:bookmarkEnd w:id="30"/>
+      <w:bookmarkEnd w:id="31"/>
       <w:r>
         <w:rPr>
           <w:rFonts w:ascii="Times New Roman" w:eastAsia="Times New Roman" w:hAnsi="Times New Roman" w:cs="Times New Roman"/>
@@ -5272,121 +5364,19 @@
         <w:rPr>
           <w:rFonts w:ascii="Times New Roman" w:hAnsi="Times New Roman" w:cs="Times New Roman"/>
         </w:rPr>
-        <w:t>The Pearson correlation test between Median Household Income and Poverty Percent (All Ages) across US states revealed a weak positive correlation (</w:t>
-      </w:r>
-      <w:r>
-        <w:rPr>
-          <w:rStyle w:val="katex-mathml"/>
+        <w:t>The Pearson correlation test showed</w:t>
+      </w:r>
+      <w:r>
+        <w:rPr>
           <w:rFonts w:ascii="Times New Roman" w:hAnsi="Times New Roman" w:cs="Times New Roman"/>
         </w:rPr>
-        <w:t>r=0.08r = 0.08</w:t>
-      </w:r>
-      <w:r>
-        <w:rPr>
-          <w:rStyle w:val="mord"/>
+        <w:t xml:space="preserve"> a weak negative correlation (r = -0.0238</w:t>
+      </w:r>
+      <w:r>
+        <w:rPr>
           <w:rFonts w:ascii="Times New Roman" w:hAnsi="Times New Roman" w:cs="Times New Roman"/>
         </w:rPr>
-        <w:t>r</w:t>
-      </w:r>
-      <w:r>
-        <w:rPr>
-          <w:rStyle w:val="mrel"/>
-          <w:rFonts w:ascii="Times New Roman" w:hAnsi="Times New Roman" w:cs="Times New Roman"/>
-        </w:rPr>
-        <w:t>=</w:t>
-      </w:r>
-      <w:r>
-        <w:rPr>
-          <w:rStyle w:val="mord"/>
-          <w:rFonts w:ascii="Times New Roman" w:hAnsi="Times New Roman" w:cs="Times New Roman"/>
-        </w:rPr>
-        <w:t>0.08</w:t>
-      </w:r>
-      <w:r>
-        <w:rPr>
-          <w:rFonts w:ascii="Times New Roman" w:hAnsi="Times New Roman" w:cs="Times New Roman"/>
-        </w:rPr>
-        <w:t>) that was not statistically significant (</w:t>
-      </w:r>
-      <w:r>
-        <w:rPr>
-          <w:rStyle w:val="katex-mathml"/>
-          <w:rFonts w:ascii="Times New Roman" w:hAnsi="Times New Roman" w:cs="Times New Roman"/>
-        </w:rPr>
-        <w:t>p=0.571p = 0.571</w:t>
-      </w:r>
-      <w:r>
-        <w:rPr>
-          <w:rStyle w:val="mord"/>
-          <w:rFonts w:ascii="Times New Roman" w:hAnsi="Times New Roman" w:cs="Times New Roman"/>
-        </w:rPr>
-        <w:t>p</w:t>
-      </w:r>
-      <w:r>
-        <w:rPr>
-          <w:rStyle w:val="mrel"/>
-          <w:rFonts w:ascii="Times New Roman" w:hAnsi="Times New Roman" w:cs="Times New Roman"/>
-        </w:rPr>
-        <w:t>=</w:t>
-      </w:r>
-      <w:r>
-        <w:rPr>
-          <w:rStyle w:val="mord"/>
-          <w:rFonts w:ascii="Times New Roman" w:hAnsi="Times New Roman" w:cs="Times New Roman"/>
-        </w:rPr>
-        <w:t>0.571</w:t>
-      </w:r>
-      <w:r>
-        <w:rPr>
-          <w:rFonts w:ascii="Times New Roman" w:hAnsi="Times New Roman" w:cs="Times New Roman"/>
-        </w:rPr>
-        <w:t>). The 95% confidence interval (</w:t>
-      </w:r>
-      <w:r>
-        <w:rPr>
-          <w:rStyle w:val="katex-mathml"/>
-          <w:rFonts w:ascii="Times New Roman" w:hAnsi="Times New Roman" w:cs="Times New Roman"/>
-        </w:rPr>
-        <w:t>−0.197-0.197</w:t>
-      </w:r>
-      <w:r>
-        <w:rPr>
-          <w:rStyle w:val="mord"/>
-          <w:rFonts w:ascii="Times New Roman" w:hAnsi="Times New Roman" w:cs="Times New Roman"/>
-        </w:rPr>
-        <w:t>−0.197</w:t>
-      </w:r>
-      <w:r>
-        <w:rPr>
-          <w:rFonts w:ascii="Times New Roman" w:hAnsi="Times New Roman" w:cs="Times New Roman"/>
-        </w:rPr>
-        <w:t xml:space="preserve"> to </w:t>
-      </w:r>
-      <w:r>
-        <w:rPr>
-          <w:rStyle w:val="katex-mathml"/>
-          <w:rFonts w:ascii="Times New Roman" w:hAnsi="Times New Roman" w:cs="Times New Roman"/>
-        </w:rPr>
-        <w:t>0.3460.346</w:t>
-      </w:r>
-      <w:r>
-        <w:rPr>
-          <w:rStyle w:val="mord"/>
-          <w:rFonts w:ascii="Times New Roman" w:hAnsi="Times New Roman" w:cs="Times New Roman"/>
-        </w:rPr>
-        <w:t>0.346</w:t>
-      </w:r>
-      <w:r>
-        <w:rPr>
-          <w:rFonts w:ascii="Times New Roman" w:hAnsi="Times New Roman" w:cs="Times New Roman"/>
-        </w:rPr>
-        <w:t>) includes zero, further indicating the lack of a significant relationship. These results suggest no strong linear association between income and poverty percentage at the state level, contrary to the initial hypothesis of a negative correlation</w:t>
-      </w:r>
-      <w:r>
-        <w:rPr>
-          <w:rFonts w:ascii="Times New Roman" w:hAnsi="Times New Roman" w:cs="Times New Roman"/>
-        </w:rPr>
-        <w:t>.</w:t>
+        <w:t>) between Median Household Income and Poverty Percent (All Ages) across the US. The p-value of 0.8671 indicated no statistically significant relationship. The 95% confidence interval, which ranged from -0.2948 to 0.2507, included zero, further confirming the absence of a reliable correlation. These findings suggest that variations in household income are not strongly associated with poverty percentages in this dataset.</w:t>
       </w:r>
     </w:p>
     <w:p>
@@ -5403,7 +5393,7 @@
           <w:bCs/>
         </w:rPr>
       </w:pPr>
-      <w:bookmarkStart w:id="31" w:name="_Toc187075584"/>
+      <w:bookmarkStart w:id="32" w:name="_Toc187075584"/>
       <w:r>
         <w:rPr>
           <w:rStyle w:val="Heading2Char"/>
@@ -5412,10 +5402,9 @@
           <w:sz w:val="24"/>
           <w:szCs w:val="24"/>
         </w:rPr>
-        <w:lastRenderedPageBreak/>
         <w:t>Interpretation of the results</w:t>
       </w:r>
-      <w:bookmarkEnd w:id="31"/>
+      <w:bookmarkEnd w:id="32"/>
       <w:r>
         <w:rPr>
           <w:rFonts w:ascii="Times New Roman" w:eastAsia="Times New Roman" w:hAnsi="Times New Roman" w:cs="Times New Roman"/>
@@ -5462,7 +5451,7 @@
         <w:rPr>
           <w:rFonts w:ascii="Times New Roman" w:hAnsi="Times New Roman" w:cs="Times New Roman"/>
         </w:rPr>
-        <w:t>The results indicate that there is no statistically significant correlation between Median Household Income and Poverty Percent (All Ages) across US states. This suggests that other factors may play a more critical role in determining poverty rates. For the population, this finding highlights the complexity of poverty dynamics, which cannot be solely explained by income levels. In the broader context, it underscores the need for multifaceted approaches in poverty reduction strategies, considering variables beyond income.</w:t>
+        <w:t>The results indicate that Median Household Income has minimal influence on Poverty Percent (All Ages) in the US, as the correlation is neither strong nor statistically significant. This suggests that poverty may be driven by factors other than income, such as education, employment opportunities, or social policies. For the population, this implies that poverty reduction efforts may require a multifaceted approach rather than solely focusing on income levels. The findings underscore the complexity of addressing poverty in a broader socioeconomic context.</w:t>
       </w:r>
     </w:p>
     <w:p>
@@ -5489,7 +5478,7 @@
           <w:rFonts w:ascii="Times New Roman" w:eastAsia="Times New Roman" w:hAnsi="Times New Roman" w:cs="Times New Roman"/>
         </w:rPr>
       </w:pPr>
-      <w:bookmarkStart w:id="32" w:name="_Toc187075585"/>
+      <w:bookmarkStart w:id="33" w:name="_Toc187075585"/>
       <w:r>
         <w:rPr>
           <w:rStyle w:val="Heading2Char"/>
@@ -5510,7 +5499,7 @@
         </w:rPr>
         <w:t>y</w:t>
       </w:r>
-      <w:bookmarkEnd w:id="32"/>
+      <w:bookmarkEnd w:id="33"/>
       <w:r>
         <w:rPr>
           <w:rFonts w:ascii="Times New Roman" w:eastAsia="Times New Roman" w:hAnsi="Times New Roman" w:cs="Times New Roman"/>
@@ -5546,7 +5535,7 @@
         <w:rPr>
           <w:rFonts w:ascii="Times New Roman" w:hAnsi="Times New Roman" w:cs="Times New Roman"/>
         </w:rPr>
-        <w:t>The study's reliance on aggregated state-level data may have masked localized relationships or trends. Future research should examine individual-level data or include additional factors such as education, employment, and policy variables. Exploring non-linear relationships or other statistical models could also provide more insights into the income-poverty dynamic.</w:t>
+        <w:t>This study is limited by potential data inconsistencies and the lack of control for other socioeconomic variables. Future research could explore additional factors influencing poverty, such as education or healthcare access, using multivariate analysis. Longitudinal studies could also provide deeper insights into the dynamic relationship between income and poverty over time.</w:t>
       </w:r>
     </w:p>
     <w:p>
@@ -5573,7 +5562,7 @@
           <w:iCs/>
         </w:rPr>
       </w:pPr>
-      <w:bookmarkStart w:id="33" w:name="_Toc187075586"/>
+      <w:bookmarkStart w:id="34" w:name="_Toc187075586"/>
       <w:r>
         <w:rPr>
           <w:rStyle w:val="Heading1Char"/>
@@ -5584,7 +5573,7 @@
         </w:rPr>
         <w:t>Reference list</w:t>
       </w:r>
-      <w:bookmarkEnd w:id="33"/>
+      <w:bookmarkEnd w:id="34"/>
       <w:r>
         <w:rPr>
           <w:rFonts w:ascii="Times New Roman" w:eastAsia="Times New Roman" w:hAnsi="Times New Roman" w:cs="Times New Roman"/>
@@ -5770,7 +5759,7 @@
           <w:szCs w:val="24"/>
         </w:rPr>
       </w:pPr>
-      <w:bookmarkStart w:id="34" w:name="_Toc187075587"/>
+      <w:bookmarkStart w:id="35" w:name="_Toc187075587"/>
       <w:r>
         <w:rPr>
           <w:rFonts w:ascii="Times New Roman" w:hAnsi="Times New Roman" w:cs="Times New Roman"/>
@@ -5778,9 +5767,10 @@
           <w:sz w:val="24"/>
           <w:szCs w:val="24"/>
         </w:rPr>
+        <w:lastRenderedPageBreak/>
         <w:t>Appendices</w:t>
       </w:r>
-      <w:bookmarkEnd w:id="34"/>
+      <w:bookmarkEnd w:id="35"/>
       <w:r>
         <w:rPr>
           <w:rFonts w:ascii="Times New Roman" w:hAnsi="Times New Roman" w:cs="Times New Roman"/>
@@ -5808,7 +5798,7 @@
           <w:szCs w:val="24"/>
         </w:rPr>
       </w:pPr>
-      <w:bookmarkStart w:id="35" w:name="_Toc187075588"/>
+      <w:bookmarkStart w:id="36" w:name="_Toc187075588"/>
       <w:r>
         <w:rPr>
           <w:rFonts w:ascii="Times New Roman" w:hAnsi="Times New Roman" w:cs="Times New Roman"/>
@@ -5932,7 +5922,7 @@
         </w:rPr>
         <w:t>R code with the appropriate statistics to test the hypotheses.</w:t>
       </w:r>
-      <w:bookmarkEnd w:id="35"/>
+      <w:bookmarkEnd w:id="36"/>
       <w:r>
         <w:rPr>
           <w:rFonts w:ascii="Times New Roman" w:hAnsi="Times New Roman" w:cs="Times New Roman"/>
@@ -5982,13 +5972,25 @@
           <w:iCs/>
         </w:rPr>
       </w:pPr>
-      <w:r>
-        <w:rPr>
-          <w:rFonts w:ascii="Times New Roman" w:eastAsia="Times New Roman" w:hAnsi="Times New Roman" w:cs="Times New Roman"/>
-          <w:i/>
-          <w:iCs/>
-        </w:rPr>
-        <w:t>install.packages("ggplot2")</w:t>
+      <w:proofErr w:type="spellStart"/>
+      <w:proofErr w:type="gramStart"/>
+      <w:r>
+        <w:rPr>
+          <w:rFonts w:ascii="Times New Roman" w:eastAsia="Times New Roman" w:hAnsi="Times New Roman" w:cs="Times New Roman"/>
+          <w:i/>
+          <w:iCs/>
+        </w:rPr>
+        <w:t>install.packages</w:t>
+      </w:r>
+      <w:proofErr w:type="spellEnd"/>
+      <w:proofErr w:type="gramEnd"/>
+      <w:r>
+        <w:rPr>
+          <w:rFonts w:ascii="Times New Roman" w:eastAsia="Times New Roman" w:hAnsi="Times New Roman" w:cs="Times New Roman"/>
+          <w:i/>
+          <w:iCs/>
+        </w:rPr>
+        <w:t>("ggplot2")</w:t>
       </w:r>
     </w:p>
     <w:p>
@@ -6000,13 +6002,43 @@
           <w:iCs/>
         </w:rPr>
       </w:pPr>
-      <w:r>
-        <w:rPr>
-          <w:rFonts w:ascii="Times New Roman" w:eastAsia="Times New Roman" w:hAnsi="Times New Roman" w:cs="Times New Roman"/>
-          <w:i/>
-          <w:iCs/>
-        </w:rPr>
-        <w:t>install.packages("dplyr")</w:t>
+      <w:proofErr w:type="spellStart"/>
+      <w:proofErr w:type="gramStart"/>
+      <w:r>
+        <w:rPr>
+          <w:rFonts w:ascii="Times New Roman" w:eastAsia="Times New Roman" w:hAnsi="Times New Roman" w:cs="Times New Roman"/>
+          <w:i/>
+          <w:iCs/>
+        </w:rPr>
+        <w:t>install.packages</w:t>
+      </w:r>
+      <w:proofErr w:type="spellEnd"/>
+      <w:proofErr w:type="gramEnd"/>
+      <w:r>
+        <w:rPr>
+          <w:rFonts w:ascii="Times New Roman" w:eastAsia="Times New Roman" w:hAnsi="Times New Roman" w:cs="Times New Roman"/>
+          <w:i/>
+          <w:iCs/>
+        </w:rPr>
+        <w:t>("</w:t>
+      </w:r>
+      <w:proofErr w:type="spellStart"/>
+      <w:r>
+        <w:rPr>
+          <w:rFonts w:ascii="Times New Roman" w:eastAsia="Times New Roman" w:hAnsi="Times New Roman" w:cs="Times New Roman"/>
+          <w:i/>
+          <w:iCs/>
+        </w:rPr>
+        <w:t>dplyr</w:t>
+      </w:r>
+      <w:proofErr w:type="spellEnd"/>
+      <w:r>
+        <w:rPr>
+          <w:rFonts w:ascii="Times New Roman" w:eastAsia="Times New Roman" w:hAnsi="Times New Roman" w:cs="Times New Roman"/>
+          <w:i/>
+          <w:iCs/>
+        </w:rPr>
+        <w:t>")</w:t>
       </w:r>
     </w:p>
     <w:p>
@@ -6052,7 +6084,35 @@
           <w:i/>
           <w:iCs/>
         </w:rPr>
-        <w:t>library(dplyr)    # For data manipulation</w:t>
+        <w:t>library(</w:t>
+      </w:r>
+      <w:proofErr w:type="spellStart"/>
+      <w:proofErr w:type="gramStart"/>
+      <w:r>
+        <w:rPr>
+          <w:rFonts w:ascii="Times New Roman" w:eastAsia="Times New Roman" w:hAnsi="Times New Roman" w:cs="Times New Roman"/>
+          <w:i/>
+          <w:iCs/>
+        </w:rPr>
+        <w:t>dplyr</w:t>
+      </w:r>
+      <w:proofErr w:type="spellEnd"/>
+      <w:r>
+        <w:rPr>
+          <w:rFonts w:ascii="Times New Roman" w:eastAsia="Times New Roman" w:hAnsi="Times New Roman" w:cs="Times New Roman"/>
+          <w:i/>
+          <w:iCs/>
+        </w:rPr>
+        <w:t xml:space="preserve">)   </w:t>
+      </w:r>
+      <w:proofErr w:type="gramEnd"/>
+      <w:r>
+        <w:rPr>
+          <w:rFonts w:ascii="Times New Roman" w:eastAsia="Times New Roman" w:hAnsi="Times New Roman" w:cs="Times New Roman"/>
+          <w:i/>
+          <w:iCs/>
+        </w:rPr>
+        <w:t xml:space="preserve"> # For data manipulation</w:t>
       </w:r>
     </w:p>
     <w:p>
@@ -6070,7 +6130,25 @@
           <w:i/>
           <w:iCs/>
         </w:rPr>
-        <w:t>library(ggplot2)  # For visualization</w:t>
+        <w:t>library(ggplot2</w:t>
+      </w:r>
+      <w:proofErr w:type="gramStart"/>
+      <w:r>
+        <w:rPr>
+          <w:rFonts w:ascii="Times New Roman" w:eastAsia="Times New Roman" w:hAnsi="Times New Roman" w:cs="Times New Roman"/>
+          <w:i/>
+          <w:iCs/>
+        </w:rPr>
+        <w:t>)  #</w:t>
+      </w:r>
+      <w:proofErr w:type="gramEnd"/>
+      <w:r>
+        <w:rPr>
+          <w:rFonts w:ascii="Times New Roman" w:eastAsia="Times New Roman" w:hAnsi="Times New Roman" w:cs="Times New Roman"/>
+          <w:i/>
+          <w:iCs/>
+        </w:rPr>
+        <w:t xml:space="preserve"> For visualization</w:t>
       </w:r>
     </w:p>
     <w:p>
@@ -6156,13 +6234,61 @@
           <w:iCs/>
         </w:rPr>
       </w:pPr>
-      <w:r>
-        <w:rPr>
-          <w:rFonts w:ascii="Times New Roman" w:eastAsia="Times New Roman" w:hAnsi="Times New Roman" w:cs="Times New Roman"/>
-          <w:i/>
-          <w:iCs/>
-        </w:rPr>
-        <w:t>colnames(data) &lt;- make.names(colnames(data), unique = TRUE)</w:t>
+      <w:proofErr w:type="spellStart"/>
+      <w:r>
+        <w:rPr>
+          <w:rFonts w:ascii="Times New Roman" w:eastAsia="Times New Roman" w:hAnsi="Times New Roman" w:cs="Times New Roman"/>
+          <w:i/>
+          <w:iCs/>
+        </w:rPr>
+        <w:t>colnames</w:t>
+      </w:r>
+      <w:proofErr w:type="spellEnd"/>
+      <w:r>
+        <w:rPr>
+          <w:rFonts w:ascii="Times New Roman" w:eastAsia="Times New Roman" w:hAnsi="Times New Roman" w:cs="Times New Roman"/>
+          <w:i/>
+          <w:iCs/>
+        </w:rPr>
+        <w:t xml:space="preserve">(data) &lt;- </w:t>
+      </w:r>
+      <w:proofErr w:type="spellStart"/>
+      <w:proofErr w:type="gramStart"/>
+      <w:r>
+        <w:rPr>
+          <w:rFonts w:ascii="Times New Roman" w:eastAsia="Times New Roman" w:hAnsi="Times New Roman" w:cs="Times New Roman"/>
+          <w:i/>
+          <w:iCs/>
+        </w:rPr>
+        <w:t>make.names</w:t>
+      </w:r>
+      <w:proofErr w:type="spellEnd"/>
+      <w:proofErr w:type="gramEnd"/>
+      <w:r>
+        <w:rPr>
+          <w:rFonts w:ascii="Times New Roman" w:eastAsia="Times New Roman" w:hAnsi="Times New Roman" w:cs="Times New Roman"/>
+          <w:i/>
+          <w:iCs/>
+        </w:rPr>
+        <w:t>(</w:t>
+      </w:r>
+      <w:proofErr w:type="spellStart"/>
+      <w:r>
+        <w:rPr>
+          <w:rFonts w:ascii="Times New Roman" w:eastAsia="Times New Roman" w:hAnsi="Times New Roman" w:cs="Times New Roman"/>
+          <w:i/>
+          <w:iCs/>
+        </w:rPr>
+        <w:t>colnames</w:t>
+      </w:r>
+      <w:proofErr w:type="spellEnd"/>
+      <w:r>
+        <w:rPr>
+          <w:rFonts w:ascii="Times New Roman" w:eastAsia="Times New Roman" w:hAnsi="Times New Roman" w:cs="Times New Roman"/>
+          <w:i/>
+          <w:iCs/>
+        </w:rPr>
+        <w:t>(data), unique = TRUE)</w:t>
       </w:r>
     </w:p>
     <w:p>
@@ -6208,8 +6334,954 @@
           <w:i/>
           <w:iCs/>
         </w:rPr>
+        <w:t>print(</w:t>
+      </w:r>
+      <w:proofErr w:type="spellStart"/>
+      <w:r>
+        <w:rPr>
+          <w:rFonts w:ascii="Times New Roman" w:eastAsia="Times New Roman" w:hAnsi="Times New Roman" w:cs="Times New Roman"/>
+          <w:i/>
+          <w:iCs/>
+        </w:rPr>
+        <w:t>colnames</w:t>
+      </w:r>
+      <w:proofErr w:type="spellEnd"/>
+      <w:r>
+        <w:rPr>
+          <w:rFonts w:ascii="Times New Roman" w:eastAsia="Times New Roman" w:hAnsi="Times New Roman" w:cs="Times New Roman"/>
+          <w:i/>
+          <w:iCs/>
+        </w:rPr>
+        <w:t>(data</w:t>
+      </w:r>
+      <w:proofErr w:type="gramStart"/>
+      <w:r>
+        <w:rPr>
+          <w:rFonts w:ascii="Times New Roman" w:eastAsia="Times New Roman" w:hAnsi="Times New Roman" w:cs="Times New Roman"/>
+          <w:i/>
+          <w:iCs/>
+        </w:rPr>
+        <w:t>))  #</w:t>
+      </w:r>
+      <w:proofErr w:type="gramEnd"/>
+      <w:r>
+        <w:rPr>
+          <w:rFonts w:ascii="Times New Roman" w:eastAsia="Times New Roman" w:hAnsi="Times New Roman" w:cs="Times New Roman"/>
+          <w:i/>
+          <w:iCs/>
+        </w:rPr>
+        <w:t xml:space="preserve"> Ensure the required columns exist</w:t>
+      </w:r>
+    </w:p>
+    <w:p>
+      <w:pPr>
+        <w:ind w:left="720"/>
+        <w:rPr>
+          <w:rFonts w:ascii="Times New Roman" w:eastAsia="Times New Roman" w:hAnsi="Times New Roman" w:cs="Times New Roman"/>
+          <w:i/>
+          <w:iCs/>
+        </w:rPr>
+      </w:pPr>
+    </w:p>
+    <w:p>
+      <w:pPr>
+        <w:ind w:left="720"/>
+        <w:rPr>
+          <w:rFonts w:ascii="Times New Roman" w:eastAsia="Times New Roman" w:hAnsi="Times New Roman" w:cs="Times New Roman"/>
+          <w:i/>
+          <w:iCs/>
+        </w:rPr>
+      </w:pPr>
+      <w:r>
+        <w:rPr>
+          <w:rFonts w:ascii="Times New Roman" w:eastAsia="Times New Roman" w:hAnsi="Times New Roman" w:cs="Times New Roman"/>
+          <w:i/>
+          <w:iCs/>
+        </w:rPr>
+        <w:t># Select and rename relevant columns for analysis</w:t>
+      </w:r>
+    </w:p>
+    <w:p>
+      <w:pPr>
+        <w:ind w:left="720"/>
+        <w:rPr>
+          <w:rFonts w:ascii="Times New Roman" w:eastAsia="Times New Roman" w:hAnsi="Times New Roman" w:cs="Times New Roman"/>
+          <w:i/>
+          <w:iCs/>
+        </w:rPr>
+      </w:pPr>
+      <w:r>
+        <w:rPr>
+          <w:rFonts w:ascii="Times New Roman" w:eastAsia="Times New Roman" w:hAnsi="Times New Roman" w:cs="Times New Roman"/>
+          <w:i/>
+          <w:iCs/>
+        </w:rPr>
+        <w:t># Replace "</w:t>
+      </w:r>
+      <w:proofErr w:type="spellStart"/>
+      <w:r>
+        <w:rPr>
+          <w:rFonts w:ascii="Times New Roman" w:eastAsia="Times New Roman" w:hAnsi="Times New Roman" w:cs="Times New Roman"/>
+          <w:i/>
+          <w:iCs/>
+        </w:rPr>
+        <w:t>All.Ages</w:t>
+      </w:r>
+      <w:proofErr w:type="spellEnd"/>
+      <w:r>
+        <w:rPr>
+          <w:rFonts w:ascii="Times New Roman" w:eastAsia="Times New Roman" w:hAnsi="Times New Roman" w:cs="Times New Roman"/>
+          <w:i/>
+          <w:iCs/>
+        </w:rPr>
+        <w:t>" with the correct column name if needed</w:t>
+      </w:r>
+    </w:p>
+    <w:p>
+      <w:pPr>
+        <w:ind w:left="720"/>
+        <w:rPr>
+          <w:rFonts w:ascii="Times New Roman" w:eastAsia="Times New Roman" w:hAnsi="Times New Roman" w:cs="Times New Roman"/>
+          <w:i/>
+          <w:iCs/>
+        </w:rPr>
+      </w:pPr>
+      <w:r>
+        <w:rPr>
+          <w:rFonts w:ascii="Times New Roman" w:eastAsia="Times New Roman" w:hAnsi="Times New Roman" w:cs="Times New Roman"/>
+          <w:i/>
+          <w:iCs/>
+        </w:rPr>
+        <w:t>data &lt;- data %&gt;%</w:t>
+      </w:r>
+    </w:p>
+    <w:p>
+      <w:pPr>
+        <w:ind w:left="720"/>
+        <w:rPr>
+          <w:rFonts w:ascii="Times New Roman" w:eastAsia="Times New Roman" w:hAnsi="Times New Roman" w:cs="Times New Roman"/>
+          <w:i/>
+          <w:iCs/>
+        </w:rPr>
+      </w:pPr>
+      <w:r>
+        <w:rPr>
+          <w:rFonts w:ascii="Times New Roman" w:eastAsia="Times New Roman" w:hAnsi="Times New Roman" w:cs="Times New Roman"/>
+          <w:i/>
+          <w:iCs/>
+        </w:rPr>
+        <w:t xml:space="preserve">  </w:t>
+      </w:r>
+      <w:proofErr w:type="gramStart"/>
+      <w:r>
+        <w:rPr>
+          <w:rFonts w:ascii="Times New Roman" w:eastAsia="Times New Roman" w:hAnsi="Times New Roman" w:cs="Times New Roman"/>
+          <w:i/>
+          <w:iCs/>
+        </w:rPr>
+        <w:t>select(</w:t>
+      </w:r>
+      <w:proofErr w:type="spellStart"/>
+      <w:proofErr w:type="gramEnd"/>
+      <w:r>
+        <w:rPr>
+          <w:rFonts w:ascii="Times New Roman" w:eastAsia="Times New Roman" w:hAnsi="Times New Roman" w:cs="Times New Roman"/>
+          <w:i/>
+          <w:iCs/>
+        </w:rPr>
+        <w:t>Poverty.Percent</w:t>
+      </w:r>
+      <w:proofErr w:type="spellEnd"/>
+      <w:r>
+        <w:rPr>
+          <w:rFonts w:ascii="Times New Roman" w:eastAsia="Times New Roman" w:hAnsi="Times New Roman" w:cs="Times New Roman"/>
+          <w:i/>
+          <w:iCs/>
+        </w:rPr>
+        <w:t xml:space="preserve"> = </w:t>
+      </w:r>
+      <w:proofErr w:type="spellStart"/>
+      <w:r>
+        <w:rPr>
+          <w:rFonts w:ascii="Times New Roman" w:eastAsia="Times New Roman" w:hAnsi="Times New Roman" w:cs="Times New Roman"/>
+          <w:i/>
+          <w:iCs/>
+        </w:rPr>
+        <w:t>All.Ages</w:t>
+      </w:r>
+      <w:proofErr w:type="spellEnd"/>
+      <w:r>
+        <w:rPr>
+          <w:rFonts w:ascii="Times New Roman" w:eastAsia="Times New Roman" w:hAnsi="Times New Roman" w:cs="Times New Roman"/>
+          <w:i/>
+          <w:iCs/>
+        </w:rPr>
+        <w:t xml:space="preserve">, </w:t>
+      </w:r>
+      <w:proofErr w:type="spellStart"/>
+      <w:r>
+        <w:rPr>
+          <w:rFonts w:ascii="Times New Roman" w:eastAsia="Times New Roman" w:hAnsi="Times New Roman" w:cs="Times New Roman"/>
+          <w:i/>
+          <w:iCs/>
+        </w:rPr>
+        <w:t>Median.Household.Income</w:t>
+      </w:r>
+      <w:proofErr w:type="spellEnd"/>
+      <w:r>
+        <w:rPr>
+          <w:rFonts w:ascii="Times New Roman" w:eastAsia="Times New Roman" w:hAnsi="Times New Roman" w:cs="Times New Roman"/>
+          <w:i/>
+          <w:iCs/>
+        </w:rPr>
+        <w:t>) %&gt;%</w:t>
+      </w:r>
+    </w:p>
+    <w:p>
+      <w:pPr>
+        <w:ind w:left="720"/>
+        <w:rPr>
+          <w:rFonts w:ascii="Times New Roman" w:eastAsia="Times New Roman" w:hAnsi="Times New Roman" w:cs="Times New Roman"/>
+          <w:i/>
+          <w:iCs/>
+        </w:rPr>
+      </w:pPr>
+      <w:r>
+        <w:rPr>
+          <w:rFonts w:ascii="Times New Roman" w:eastAsia="Times New Roman" w:hAnsi="Times New Roman" w:cs="Times New Roman"/>
+          <w:i/>
+          <w:iCs/>
+        </w:rPr>
+        <w:t xml:space="preserve">  </w:t>
+      </w:r>
+      <w:proofErr w:type="gramStart"/>
+      <w:r>
+        <w:rPr>
+          <w:rFonts w:ascii="Times New Roman" w:eastAsia="Times New Roman" w:hAnsi="Times New Roman" w:cs="Times New Roman"/>
+          <w:i/>
+          <w:iCs/>
+        </w:rPr>
+        <w:t>mutate(</w:t>
+      </w:r>
+      <w:proofErr w:type="gramEnd"/>
+    </w:p>
+    <w:p>
+      <w:pPr>
+        <w:ind w:left="720"/>
+        <w:rPr>
+          <w:rFonts w:ascii="Times New Roman" w:eastAsia="Times New Roman" w:hAnsi="Times New Roman" w:cs="Times New Roman"/>
+          <w:i/>
+          <w:iCs/>
+        </w:rPr>
+      </w:pPr>
+      <w:r>
+        <w:rPr>
+          <w:rFonts w:ascii="Times New Roman" w:eastAsia="Times New Roman" w:hAnsi="Times New Roman" w:cs="Times New Roman"/>
+          <w:i/>
+          <w:iCs/>
+        </w:rPr>
+        <w:t xml:space="preserve">    </w:t>
+      </w:r>
+      <w:proofErr w:type="spellStart"/>
+      <w:r>
+        <w:rPr>
+          <w:rFonts w:ascii="Times New Roman" w:eastAsia="Times New Roman" w:hAnsi="Times New Roman" w:cs="Times New Roman"/>
+          <w:i/>
+          <w:iCs/>
+        </w:rPr>
+        <w:t>Poverty.Percent</w:t>
+      </w:r>
+      <w:proofErr w:type="spellEnd"/>
+      <w:r>
+        <w:rPr>
+          <w:rFonts w:ascii="Times New Roman" w:eastAsia="Times New Roman" w:hAnsi="Times New Roman" w:cs="Times New Roman"/>
+          <w:i/>
+          <w:iCs/>
+        </w:rPr>
+        <w:t xml:space="preserve"> = </w:t>
+      </w:r>
+      <w:proofErr w:type="spellStart"/>
+      <w:proofErr w:type="gramStart"/>
+      <w:r>
+        <w:rPr>
+          <w:rFonts w:ascii="Times New Roman" w:eastAsia="Times New Roman" w:hAnsi="Times New Roman" w:cs="Times New Roman"/>
+          <w:i/>
+          <w:iCs/>
+        </w:rPr>
+        <w:t>as.numeric</w:t>
+      </w:r>
+      <w:proofErr w:type="spellEnd"/>
+      <w:proofErr w:type="gramEnd"/>
+      <w:r>
+        <w:rPr>
+          <w:rFonts w:ascii="Times New Roman" w:eastAsia="Times New Roman" w:hAnsi="Times New Roman" w:cs="Times New Roman"/>
+          <w:i/>
+          <w:iCs/>
+        </w:rPr>
+        <w:t>(</w:t>
+      </w:r>
+      <w:proofErr w:type="spellStart"/>
+      <w:r>
+        <w:rPr>
+          <w:rFonts w:ascii="Times New Roman" w:eastAsia="Times New Roman" w:hAnsi="Times New Roman" w:cs="Times New Roman"/>
+          <w:i/>
+          <w:iCs/>
+        </w:rPr>
+        <w:t>Poverty.Percent</w:t>
+      </w:r>
+      <w:proofErr w:type="spellEnd"/>
+      <w:r>
+        <w:rPr>
+          <w:rFonts w:ascii="Times New Roman" w:eastAsia="Times New Roman" w:hAnsi="Times New Roman" w:cs="Times New Roman"/>
+          <w:i/>
+          <w:iCs/>
+        </w:rPr>
+        <w:t>),            # Convert to numeric</w:t>
+      </w:r>
+    </w:p>
+    <w:p>
+      <w:pPr>
+        <w:ind w:left="720"/>
+        <w:rPr>
+          <w:rFonts w:ascii="Times New Roman" w:eastAsia="Times New Roman" w:hAnsi="Times New Roman" w:cs="Times New Roman"/>
+          <w:i/>
+          <w:iCs/>
+        </w:rPr>
+      </w:pPr>
+      <w:r>
+        <w:rPr>
+          <w:rFonts w:ascii="Times New Roman" w:eastAsia="Times New Roman" w:hAnsi="Times New Roman" w:cs="Times New Roman"/>
+          <w:i/>
+          <w:iCs/>
+        </w:rPr>
+        <w:t xml:space="preserve">    </w:t>
+      </w:r>
+      <w:proofErr w:type="spellStart"/>
+      <w:proofErr w:type="gramStart"/>
+      <w:r>
+        <w:rPr>
+          <w:rFonts w:ascii="Times New Roman" w:eastAsia="Times New Roman" w:hAnsi="Times New Roman" w:cs="Times New Roman"/>
+          <w:i/>
+          <w:iCs/>
+        </w:rPr>
+        <w:t>Median.Household.Income</w:t>
+      </w:r>
+      <w:proofErr w:type="spellEnd"/>
+      <w:proofErr w:type="gramEnd"/>
+      <w:r>
+        <w:rPr>
+          <w:rFonts w:ascii="Times New Roman" w:eastAsia="Times New Roman" w:hAnsi="Times New Roman" w:cs="Times New Roman"/>
+          <w:i/>
+          <w:iCs/>
+        </w:rPr>
+        <w:t xml:space="preserve"> = </w:t>
+      </w:r>
+      <w:proofErr w:type="spellStart"/>
+      <w:r>
+        <w:rPr>
+          <w:rFonts w:ascii="Times New Roman" w:eastAsia="Times New Roman" w:hAnsi="Times New Roman" w:cs="Times New Roman"/>
+          <w:i/>
+          <w:iCs/>
+        </w:rPr>
+        <w:t>as.numeric</w:t>
+      </w:r>
+      <w:proofErr w:type="spellEnd"/>
+      <w:r>
+        <w:rPr>
+          <w:rFonts w:ascii="Times New Roman" w:eastAsia="Times New Roman" w:hAnsi="Times New Roman" w:cs="Times New Roman"/>
+          <w:i/>
+          <w:iCs/>
+        </w:rPr>
+        <w:t>(</w:t>
+      </w:r>
+      <w:proofErr w:type="spellStart"/>
+      <w:r>
+        <w:rPr>
+          <w:rFonts w:ascii="Times New Roman" w:eastAsia="Times New Roman" w:hAnsi="Times New Roman" w:cs="Times New Roman"/>
+          <w:i/>
+          <w:iCs/>
+        </w:rPr>
+        <w:t>Median.Household.Income</w:t>
+      </w:r>
+      <w:proofErr w:type="spellEnd"/>
+      <w:r>
+        <w:rPr>
+          <w:rFonts w:ascii="Times New Roman" w:eastAsia="Times New Roman" w:hAnsi="Times New Roman" w:cs="Times New Roman"/>
+          <w:i/>
+          <w:iCs/>
+        </w:rPr>
+        <w:t>)  # Convert to numeric</w:t>
+      </w:r>
+    </w:p>
+    <w:p>
+      <w:pPr>
+        <w:ind w:left="720"/>
+        <w:rPr>
+          <w:rFonts w:ascii="Times New Roman" w:eastAsia="Times New Roman" w:hAnsi="Times New Roman" w:cs="Times New Roman"/>
+          <w:i/>
+          <w:iCs/>
+        </w:rPr>
+      </w:pPr>
+      <w:r>
+        <w:rPr>
+          <w:rFonts w:ascii="Times New Roman" w:eastAsia="Times New Roman" w:hAnsi="Times New Roman" w:cs="Times New Roman"/>
+          <w:i/>
+          <w:iCs/>
+        </w:rPr>
+        <w:t xml:space="preserve">  )</w:t>
+      </w:r>
+    </w:p>
+    <w:p>
+      <w:pPr>
+        <w:ind w:left="720"/>
+        <w:rPr>
+          <w:rFonts w:ascii="Times New Roman" w:eastAsia="Times New Roman" w:hAnsi="Times New Roman" w:cs="Times New Roman"/>
+          <w:i/>
+          <w:iCs/>
+        </w:rPr>
+      </w:pPr>
+    </w:p>
+    <w:p>
+      <w:pPr>
+        <w:ind w:left="720"/>
+        <w:rPr>
+          <w:rFonts w:ascii="Times New Roman" w:eastAsia="Times New Roman" w:hAnsi="Times New Roman" w:cs="Times New Roman"/>
+          <w:i/>
+          <w:iCs/>
+        </w:rPr>
+      </w:pPr>
+      <w:r>
+        <w:rPr>
+          <w:rFonts w:ascii="Times New Roman" w:eastAsia="Times New Roman" w:hAnsi="Times New Roman" w:cs="Times New Roman"/>
+          <w:i/>
+          <w:iCs/>
+        </w:rPr>
+        <w:t># Remove rows with missing or invalid data</w:t>
+      </w:r>
+    </w:p>
+    <w:p>
+      <w:pPr>
+        <w:ind w:left="720"/>
+        <w:rPr>
+          <w:rFonts w:ascii="Times New Roman" w:eastAsia="Times New Roman" w:hAnsi="Times New Roman" w:cs="Times New Roman"/>
+          <w:i/>
+          <w:iCs/>
+        </w:rPr>
+      </w:pPr>
+      <w:r>
+        <w:rPr>
+          <w:rFonts w:ascii="Times New Roman" w:eastAsia="Times New Roman" w:hAnsi="Times New Roman" w:cs="Times New Roman"/>
+          <w:i/>
+          <w:iCs/>
+        </w:rPr>
+        <w:t xml:space="preserve">data &lt;- </w:t>
+      </w:r>
+      <w:proofErr w:type="spellStart"/>
+      <w:proofErr w:type="gramStart"/>
+      <w:r>
+        <w:rPr>
+          <w:rFonts w:ascii="Times New Roman" w:eastAsia="Times New Roman" w:hAnsi="Times New Roman" w:cs="Times New Roman"/>
+          <w:i/>
+          <w:iCs/>
+        </w:rPr>
+        <w:t>na.omit</w:t>
+      </w:r>
+      <w:proofErr w:type="spellEnd"/>
+      <w:proofErr w:type="gramEnd"/>
+      <w:r>
+        <w:rPr>
+          <w:rFonts w:ascii="Times New Roman" w:eastAsia="Times New Roman" w:hAnsi="Times New Roman" w:cs="Times New Roman"/>
+          <w:i/>
+          <w:iCs/>
+        </w:rPr>
+        <w:t>(data)</w:t>
+      </w:r>
+    </w:p>
+    <w:p>
+      <w:pPr>
+        <w:ind w:left="720"/>
+        <w:rPr>
+          <w:rFonts w:ascii="Times New Roman" w:eastAsia="Times New Roman" w:hAnsi="Times New Roman" w:cs="Times New Roman"/>
+          <w:i/>
+          <w:iCs/>
+        </w:rPr>
+      </w:pPr>
+    </w:p>
+    <w:p>
+      <w:pPr>
+        <w:ind w:left="720"/>
+        <w:rPr>
+          <w:rFonts w:ascii="Times New Roman" w:eastAsia="Times New Roman" w:hAnsi="Times New Roman" w:cs="Times New Roman"/>
+          <w:i/>
+          <w:iCs/>
+        </w:rPr>
+      </w:pPr>
+      <w:r>
+        <w:rPr>
+          <w:rFonts w:ascii="Times New Roman" w:eastAsia="Times New Roman" w:hAnsi="Times New Roman" w:cs="Times New Roman"/>
+          <w:i/>
+          <w:iCs/>
+        </w:rPr>
+        <w:t># Perform Pearson correlation test</w:t>
+      </w:r>
+    </w:p>
+    <w:p>
+      <w:pPr>
+        <w:ind w:left="720"/>
+        <w:rPr>
+          <w:rFonts w:ascii="Times New Roman" w:eastAsia="Times New Roman" w:hAnsi="Times New Roman" w:cs="Times New Roman"/>
+          <w:i/>
+          <w:iCs/>
+        </w:rPr>
+      </w:pPr>
+      <w:proofErr w:type="spellStart"/>
+      <w:r>
+        <w:rPr>
+          <w:rFonts w:ascii="Times New Roman" w:eastAsia="Times New Roman" w:hAnsi="Times New Roman" w:cs="Times New Roman"/>
+          <w:i/>
+          <w:iCs/>
+        </w:rPr>
+        <w:t>correlation_test</w:t>
+      </w:r>
+      <w:proofErr w:type="spellEnd"/>
+      <w:r>
+        <w:rPr>
+          <w:rFonts w:ascii="Times New Roman" w:eastAsia="Times New Roman" w:hAnsi="Times New Roman" w:cs="Times New Roman"/>
+          <w:i/>
+          <w:iCs/>
+        </w:rPr>
+        <w:t xml:space="preserve"> &lt;- </w:t>
+      </w:r>
+      <w:proofErr w:type="spellStart"/>
+      <w:r>
+        <w:rPr>
+          <w:rFonts w:ascii="Times New Roman" w:eastAsia="Times New Roman" w:hAnsi="Times New Roman" w:cs="Times New Roman"/>
+          <w:i/>
+          <w:iCs/>
+        </w:rPr>
+        <w:t>cor.</w:t>
+      </w:r>
+      <w:proofErr w:type="gramStart"/>
+      <w:r>
+        <w:rPr>
+          <w:rFonts w:ascii="Times New Roman" w:eastAsia="Times New Roman" w:hAnsi="Times New Roman" w:cs="Times New Roman"/>
+          <w:i/>
+          <w:iCs/>
+        </w:rPr>
+        <w:t>test</w:t>
+      </w:r>
+      <w:proofErr w:type="spellEnd"/>
+      <w:r>
+        <w:rPr>
+          <w:rFonts w:ascii="Times New Roman" w:eastAsia="Times New Roman" w:hAnsi="Times New Roman" w:cs="Times New Roman"/>
+          <w:i/>
+          <w:iCs/>
+        </w:rPr>
+        <w:t>(</w:t>
+      </w:r>
+      <w:proofErr w:type="spellStart"/>
+      <w:proofErr w:type="gramEnd"/>
+      <w:r>
+        <w:rPr>
+          <w:rFonts w:ascii="Times New Roman" w:eastAsia="Times New Roman" w:hAnsi="Times New Roman" w:cs="Times New Roman"/>
+          <w:i/>
+          <w:iCs/>
+        </w:rPr>
+        <w:t>data$Poverty.Percent</w:t>
+      </w:r>
+      <w:proofErr w:type="spellEnd"/>
+      <w:r>
+        <w:rPr>
+          <w:rFonts w:ascii="Times New Roman" w:eastAsia="Times New Roman" w:hAnsi="Times New Roman" w:cs="Times New Roman"/>
+          <w:i/>
+          <w:iCs/>
+        </w:rPr>
+        <w:t xml:space="preserve">, </w:t>
+      </w:r>
+      <w:proofErr w:type="spellStart"/>
+      <w:r>
+        <w:rPr>
+          <w:rFonts w:ascii="Times New Roman" w:eastAsia="Times New Roman" w:hAnsi="Times New Roman" w:cs="Times New Roman"/>
+          <w:i/>
+          <w:iCs/>
+        </w:rPr>
+        <w:t>data$Median.Household.Income</w:t>
+      </w:r>
+      <w:proofErr w:type="spellEnd"/>
+      <w:r>
+        <w:rPr>
+          <w:rFonts w:ascii="Times New Roman" w:eastAsia="Times New Roman" w:hAnsi="Times New Roman" w:cs="Times New Roman"/>
+          <w:i/>
+          <w:iCs/>
+        </w:rPr>
+        <w:t>, method = "</w:t>
+      </w:r>
+      <w:proofErr w:type="spellStart"/>
+      <w:r>
+        <w:rPr>
+          <w:rFonts w:ascii="Times New Roman" w:eastAsia="Times New Roman" w:hAnsi="Times New Roman" w:cs="Times New Roman"/>
+          <w:i/>
+          <w:iCs/>
+        </w:rPr>
+        <w:t>pearson</w:t>
+      </w:r>
+      <w:proofErr w:type="spellEnd"/>
+      <w:r>
+        <w:rPr>
+          <w:rFonts w:ascii="Times New Roman" w:eastAsia="Times New Roman" w:hAnsi="Times New Roman" w:cs="Times New Roman"/>
+          <w:i/>
+          <w:iCs/>
+        </w:rPr>
+        <w:t>")</w:t>
+      </w:r>
+    </w:p>
+    <w:p>
+      <w:pPr>
+        <w:ind w:left="720"/>
+        <w:rPr>
+          <w:rFonts w:ascii="Times New Roman" w:eastAsia="Times New Roman" w:hAnsi="Times New Roman" w:cs="Times New Roman"/>
+          <w:i/>
+          <w:iCs/>
+        </w:rPr>
+      </w:pPr>
+    </w:p>
+    <w:p>
+      <w:pPr>
+        <w:ind w:left="720"/>
+        <w:rPr>
+          <w:rFonts w:ascii="Times New Roman" w:eastAsia="Times New Roman" w:hAnsi="Times New Roman" w:cs="Times New Roman"/>
+          <w:i/>
+          <w:iCs/>
+        </w:rPr>
+      </w:pPr>
+      <w:r>
+        <w:rPr>
+          <w:rFonts w:ascii="Times New Roman" w:eastAsia="Times New Roman" w:hAnsi="Times New Roman" w:cs="Times New Roman"/>
+          <w:i/>
+          <w:iCs/>
+        </w:rPr>
+        <w:t># Print correlation test results to the console and log file</w:t>
+      </w:r>
+    </w:p>
+    <w:p>
+      <w:pPr>
+        <w:ind w:left="720"/>
+        <w:rPr>
+          <w:rFonts w:ascii="Times New Roman" w:eastAsia="Times New Roman" w:hAnsi="Times New Roman" w:cs="Times New Roman"/>
+          <w:i/>
+          <w:iCs/>
+        </w:rPr>
+      </w:pPr>
+      <w:r>
+        <w:rPr>
+          <w:rFonts w:ascii="Times New Roman" w:eastAsia="Times New Roman" w:hAnsi="Times New Roman" w:cs="Times New Roman"/>
+          <w:i/>
+          <w:iCs/>
+        </w:rPr>
+        <w:t>print(</w:t>
+      </w:r>
+      <w:proofErr w:type="spellStart"/>
+      <w:r>
+        <w:rPr>
+          <w:rFonts w:ascii="Times New Roman" w:eastAsia="Times New Roman" w:hAnsi="Times New Roman" w:cs="Times New Roman"/>
+          <w:i/>
+          <w:iCs/>
+        </w:rPr>
+        <w:t>correlation_test</w:t>
+      </w:r>
+      <w:proofErr w:type="spellEnd"/>
+      <w:r>
+        <w:rPr>
+          <w:rFonts w:ascii="Times New Roman" w:eastAsia="Times New Roman" w:hAnsi="Times New Roman" w:cs="Times New Roman"/>
+          <w:i/>
+          <w:iCs/>
+        </w:rPr>
+        <w:t>)</w:t>
+      </w:r>
+    </w:p>
+    <w:p>
+      <w:pPr>
+        <w:ind w:left="720"/>
+        <w:rPr>
+          <w:rFonts w:ascii="Times New Roman" w:eastAsia="Times New Roman" w:hAnsi="Times New Roman" w:cs="Times New Roman"/>
+          <w:i/>
+          <w:iCs/>
+        </w:rPr>
+      </w:pPr>
+    </w:p>
+    <w:p>
+      <w:pPr>
+        <w:ind w:left="720"/>
+        <w:rPr>
+          <w:rFonts w:ascii="Times New Roman" w:eastAsia="Times New Roman" w:hAnsi="Times New Roman" w:cs="Times New Roman"/>
+          <w:i/>
+          <w:iCs/>
+        </w:rPr>
+      </w:pPr>
+      <w:r>
+        <w:rPr>
+          <w:rFonts w:ascii="Times New Roman" w:eastAsia="Times New Roman" w:hAnsi="Times New Roman" w:cs="Times New Roman"/>
+          <w:i/>
+          <w:iCs/>
+        </w:rPr>
+        <w:t># Save correlation results to a log file</w:t>
+      </w:r>
+    </w:p>
+    <w:p>
+      <w:pPr>
+        <w:ind w:left="720"/>
+        <w:rPr>
+          <w:rFonts w:ascii="Times New Roman" w:eastAsia="Times New Roman" w:hAnsi="Times New Roman" w:cs="Times New Roman"/>
+          <w:i/>
+          <w:iCs/>
+        </w:rPr>
+      </w:pPr>
+      <w:r>
+        <w:rPr>
+          <w:rFonts w:ascii="Times New Roman" w:eastAsia="Times New Roman" w:hAnsi="Times New Roman" w:cs="Times New Roman"/>
+          <w:i/>
+          <w:iCs/>
+        </w:rPr>
+        <w:t>sink("Rscript.log</w:t>
+      </w:r>
+      <w:proofErr w:type="gramStart"/>
+      <w:r>
+        <w:rPr>
+          <w:rFonts w:ascii="Times New Roman" w:eastAsia="Times New Roman" w:hAnsi="Times New Roman" w:cs="Times New Roman"/>
+          <w:i/>
+          <w:iCs/>
+        </w:rPr>
+        <w:t>")  #</w:t>
+      </w:r>
+      <w:proofErr w:type="gramEnd"/>
+      <w:r>
+        <w:rPr>
+          <w:rFonts w:ascii="Times New Roman" w:eastAsia="Times New Roman" w:hAnsi="Times New Roman" w:cs="Times New Roman"/>
+          <w:i/>
+          <w:iCs/>
+        </w:rPr>
+        <w:t xml:space="preserve"> Redirect output to log file</w:t>
+      </w:r>
+    </w:p>
+    <w:p>
+      <w:pPr>
+        <w:ind w:left="720"/>
+        <w:rPr>
+          <w:rFonts w:ascii="Times New Roman" w:eastAsia="Times New Roman" w:hAnsi="Times New Roman" w:cs="Times New Roman"/>
+          <w:i/>
+          <w:iCs/>
+        </w:rPr>
+      </w:pPr>
+      <w:proofErr w:type="gramStart"/>
+      <w:r>
+        <w:rPr>
+          <w:rFonts w:ascii="Times New Roman" w:eastAsia="Times New Roman" w:hAnsi="Times New Roman" w:cs="Times New Roman"/>
+          <w:i/>
+          <w:iCs/>
+        </w:rPr>
+        <w:t>print(</w:t>
+      </w:r>
+      <w:proofErr w:type="gramEnd"/>
+      <w:r>
+        <w:rPr>
+          <w:rFonts w:ascii="Times New Roman" w:eastAsia="Times New Roman" w:hAnsi="Times New Roman" w:cs="Times New Roman"/>
+          <w:i/>
+          <w:iCs/>
+        </w:rPr>
+        <w:t>"Correlation Test Results:")</w:t>
+      </w:r>
+    </w:p>
+    <w:p>
+      <w:pPr>
+        <w:ind w:left="720"/>
+        <w:rPr>
+          <w:rFonts w:ascii="Times New Roman" w:eastAsia="Times New Roman" w:hAnsi="Times New Roman" w:cs="Times New Roman"/>
+          <w:i/>
+          <w:iCs/>
+        </w:rPr>
+      </w:pPr>
+      <w:r>
+        <w:rPr>
+          <w:rFonts w:ascii="Times New Roman" w:eastAsia="Times New Roman" w:hAnsi="Times New Roman" w:cs="Times New Roman"/>
+          <w:i/>
+          <w:iCs/>
+        </w:rPr>
+        <w:t>print(</w:t>
+      </w:r>
+      <w:proofErr w:type="spellStart"/>
+      <w:r>
+        <w:rPr>
+          <w:rFonts w:ascii="Times New Roman" w:eastAsia="Times New Roman" w:hAnsi="Times New Roman" w:cs="Times New Roman"/>
+          <w:i/>
+          <w:iCs/>
+        </w:rPr>
+        <w:t>correlation_test</w:t>
+      </w:r>
+      <w:proofErr w:type="spellEnd"/>
+      <w:r>
+        <w:rPr>
+          <w:rFonts w:ascii="Times New Roman" w:eastAsia="Times New Roman" w:hAnsi="Times New Roman" w:cs="Times New Roman"/>
+          <w:i/>
+          <w:iCs/>
+        </w:rPr>
+        <w:t>)</w:t>
+      </w:r>
+    </w:p>
+    <w:p>
+      <w:pPr>
+        <w:ind w:left="720"/>
+        <w:rPr>
+          <w:rFonts w:ascii="Times New Roman" w:eastAsia="Times New Roman" w:hAnsi="Times New Roman" w:cs="Times New Roman"/>
+          <w:i/>
+          <w:iCs/>
+        </w:rPr>
+      </w:pPr>
+      <w:proofErr w:type="gramStart"/>
+      <w:r>
+        <w:rPr>
+          <w:rFonts w:ascii="Times New Roman" w:eastAsia="Times New Roman" w:hAnsi="Times New Roman" w:cs="Times New Roman"/>
+          <w:i/>
+          <w:iCs/>
+        </w:rPr>
+        <w:t>sink(</w:t>
+      </w:r>
+      <w:proofErr w:type="gramEnd"/>
+      <w:r>
+        <w:rPr>
+          <w:rFonts w:ascii="Times New Roman" w:eastAsia="Times New Roman" w:hAnsi="Times New Roman" w:cs="Times New Roman"/>
+          <w:i/>
+          <w:iCs/>
+        </w:rPr>
+        <w:t>)  # End redirection</w:t>
+      </w:r>
+    </w:p>
+    <w:p>
+      <w:pPr>
+        <w:ind w:left="720"/>
+        <w:rPr>
+          <w:rFonts w:ascii="Times New Roman" w:eastAsia="Times New Roman" w:hAnsi="Times New Roman" w:cs="Times New Roman"/>
+          <w:i/>
+          <w:iCs/>
+        </w:rPr>
+      </w:pPr>
+    </w:p>
+    <w:p>
+      <w:pPr>
+        <w:ind w:left="720"/>
+        <w:rPr>
+          <w:rFonts w:ascii="Times New Roman" w:eastAsia="Times New Roman" w:hAnsi="Times New Roman" w:cs="Times New Roman"/>
+          <w:i/>
+          <w:iCs/>
+        </w:rPr>
+      </w:pPr>
+      <w:r>
+        <w:rPr>
+          <w:rFonts w:ascii="Times New Roman" w:eastAsia="Times New Roman" w:hAnsi="Times New Roman" w:cs="Times New Roman"/>
+          <w:i/>
+          <w:iCs/>
+        </w:rPr>
+        <w:t># Create scatter plot with regression line</w:t>
+      </w:r>
+    </w:p>
+    <w:p>
+      <w:pPr>
+        <w:ind w:left="720"/>
+        <w:rPr>
+          <w:rFonts w:ascii="Times New Roman" w:eastAsia="Times New Roman" w:hAnsi="Times New Roman" w:cs="Times New Roman"/>
+          <w:i/>
+          <w:iCs/>
+        </w:rPr>
+      </w:pPr>
+      <w:r>
+        <w:rPr>
+          <w:rFonts w:ascii="Times New Roman" w:eastAsia="Times New Roman" w:hAnsi="Times New Roman" w:cs="Times New Roman"/>
+          <w:i/>
+          <w:iCs/>
+        </w:rPr>
         <w:lastRenderedPageBreak/>
-        <w:t>print(colnames(data))  # Ensure the required columns exist</w:t>
+        <w:t xml:space="preserve">plot &lt;- </w:t>
+      </w:r>
+      <w:proofErr w:type="spellStart"/>
+      <w:proofErr w:type="gramStart"/>
+      <w:r>
+        <w:rPr>
+          <w:rFonts w:ascii="Times New Roman" w:eastAsia="Times New Roman" w:hAnsi="Times New Roman" w:cs="Times New Roman"/>
+          <w:i/>
+          <w:iCs/>
+        </w:rPr>
+        <w:t>ggplot</w:t>
+      </w:r>
+      <w:proofErr w:type="spellEnd"/>
+      <w:r>
+        <w:rPr>
+          <w:rFonts w:ascii="Times New Roman" w:eastAsia="Times New Roman" w:hAnsi="Times New Roman" w:cs="Times New Roman"/>
+          <w:i/>
+          <w:iCs/>
+        </w:rPr>
+        <w:t>(</w:t>
+      </w:r>
+      <w:proofErr w:type="gramEnd"/>
+      <w:r>
+        <w:rPr>
+          <w:rFonts w:ascii="Times New Roman" w:eastAsia="Times New Roman" w:hAnsi="Times New Roman" w:cs="Times New Roman"/>
+          <w:i/>
+          <w:iCs/>
+        </w:rPr>
+        <w:t xml:space="preserve">data, </w:t>
+      </w:r>
+      <w:proofErr w:type="spellStart"/>
+      <w:r>
+        <w:rPr>
+          <w:rFonts w:ascii="Times New Roman" w:eastAsia="Times New Roman" w:hAnsi="Times New Roman" w:cs="Times New Roman"/>
+          <w:i/>
+          <w:iCs/>
+        </w:rPr>
+        <w:t>aes</w:t>
+      </w:r>
+      <w:proofErr w:type="spellEnd"/>
+      <w:r>
+        <w:rPr>
+          <w:rFonts w:ascii="Times New Roman" w:eastAsia="Times New Roman" w:hAnsi="Times New Roman" w:cs="Times New Roman"/>
+          <w:i/>
+          <w:iCs/>
+        </w:rPr>
+        <w:t xml:space="preserve">(x = </w:t>
+      </w:r>
+      <w:proofErr w:type="spellStart"/>
+      <w:r>
+        <w:rPr>
+          <w:rFonts w:ascii="Times New Roman" w:eastAsia="Times New Roman" w:hAnsi="Times New Roman" w:cs="Times New Roman"/>
+          <w:i/>
+          <w:iCs/>
+        </w:rPr>
+        <w:t>Median.Household.Income</w:t>
+      </w:r>
+      <w:proofErr w:type="spellEnd"/>
+      <w:r>
+        <w:rPr>
+          <w:rFonts w:ascii="Times New Roman" w:eastAsia="Times New Roman" w:hAnsi="Times New Roman" w:cs="Times New Roman"/>
+          <w:i/>
+          <w:iCs/>
+        </w:rPr>
+        <w:t xml:space="preserve">, y = </w:t>
+      </w:r>
+      <w:proofErr w:type="spellStart"/>
+      <w:r>
+        <w:rPr>
+          <w:rFonts w:ascii="Times New Roman" w:eastAsia="Times New Roman" w:hAnsi="Times New Roman" w:cs="Times New Roman"/>
+          <w:i/>
+          <w:iCs/>
+        </w:rPr>
+        <w:t>Poverty.Percent</w:t>
+      </w:r>
+      <w:proofErr w:type="spellEnd"/>
+      <w:r>
+        <w:rPr>
+          <w:rFonts w:ascii="Times New Roman" w:eastAsia="Times New Roman" w:hAnsi="Times New Roman" w:cs="Times New Roman"/>
+          <w:i/>
+          <w:iCs/>
+        </w:rPr>
+        <w:t>)) +</w:t>
       </w:r>
     </w:p>
     <w:p>
@@ -6221,6 +7293,60 @@
           <w:iCs/>
         </w:rPr>
       </w:pPr>
+      <w:r>
+        <w:rPr>
+          <w:rFonts w:ascii="Times New Roman" w:eastAsia="Times New Roman" w:hAnsi="Times New Roman" w:cs="Times New Roman"/>
+          <w:i/>
+          <w:iCs/>
+        </w:rPr>
+        <w:t xml:space="preserve">  </w:t>
+      </w:r>
+      <w:proofErr w:type="spellStart"/>
+      <w:r>
+        <w:rPr>
+          <w:rFonts w:ascii="Times New Roman" w:eastAsia="Times New Roman" w:hAnsi="Times New Roman" w:cs="Times New Roman"/>
+          <w:i/>
+          <w:iCs/>
+        </w:rPr>
+        <w:t>geom_</w:t>
+      </w:r>
+      <w:proofErr w:type="gramStart"/>
+      <w:r>
+        <w:rPr>
+          <w:rFonts w:ascii="Times New Roman" w:eastAsia="Times New Roman" w:hAnsi="Times New Roman" w:cs="Times New Roman"/>
+          <w:i/>
+          <w:iCs/>
+        </w:rPr>
+        <w:t>point</w:t>
+      </w:r>
+      <w:proofErr w:type="spellEnd"/>
+      <w:r>
+        <w:rPr>
+          <w:rFonts w:ascii="Times New Roman" w:eastAsia="Times New Roman" w:hAnsi="Times New Roman" w:cs="Times New Roman"/>
+          <w:i/>
+          <w:iCs/>
+        </w:rPr>
+        <w:t>(</w:t>
+      </w:r>
+      <w:proofErr w:type="spellStart"/>
+      <w:proofErr w:type="gramEnd"/>
+      <w:r>
+        <w:rPr>
+          <w:rFonts w:ascii="Times New Roman" w:eastAsia="Times New Roman" w:hAnsi="Times New Roman" w:cs="Times New Roman"/>
+          <w:i/>
+          <w:iCs/>
+        </w:rPr>
+        <w:t>color</w:t>
+      </w:r>
+      <w:proofErr w:type="spellEnd"/>
+      <w:r>
+        <w:rPr>
+          <w:rFonts w:ascii="Times New Roman" w:eastAsia="Times New Roman" w:hAnsi="Times New Roman" w:cs="Times New Roman"/>
+          <w:i/>
+          <w:iCs/>
+        </w:rPr>
+        <w:t xml:space="preserve"> = "blue") +                        # Data points</w:t>
+      </w:r>
     </w:p>
     <w:p>
       <w:pPr>
@@ -6237,7 +7363,61 @@
           <w:i/>
           <w:iCs/>
         </w:rPr>
-        <w:t># Select and rename relevant columns for analysis</w:t>
+        <w:t xml:space="preserve">  </w:t>
+      </w:r>
+      <w:proofErr w:type="spellStart"/>
+      <w:r>
+        <w:rPr>
+          <w:rFonts w:ascii="Times New Roman" w:eastAsia="Times New Roman" w:hAnsi="Times New Roman" w:cs="Times New Roman"/>
+          <w:i/>
+          <w:iCs/>
+        </w:rPr>
+        <w:t>geom_</w:t>
+      </w:r>
+      <w:proofErr w:type="gramStart"/>
+      <w:r>
+        <w:rPr>
+          <w:rFonts w:ascii="Times New Roman" w:eastAsia="Times New Roman" w:hAnsi="Times New Roman" w:cs="Times New Roman"/>
+          <w:i/>
+          <w:iCs/>
+        </w:rPr>
+        <w:t>smooth</w:t>
+      </w:r>
+      <w:proofErr w:type="spellEnd"/>
+      <w:r>
+        <w:rPr>
+          <w:rFonts w:ascii="Times New Roman" w:eastAsia="Times New Roman" w:hAnsi="Times New Roman" w:cs="Times New Roman"/>
+          <w:i/>
+          <w:iCs/>
+        </w:rPr>
+        <w:t>(</w:t>
+      </w:r>
+      <w:proofErr w:type="gramEnd"/>
+      <w:r>
+        <w:rPr>
+          <w:rFonts w:ascii="Times New Roman" w:eastAsia="Times New Roman" w:hAnsi="Times New Roman" w:cs="Times New Roman"/>
+          <w:i/>
+          <w:iCs/>
+        </w:rPr>
+        <w:t xml:space="preserve">method = "lm", se = TRUE, </w:t>
+      </w:r>
+      <w:proofErr w:type="spellStart"/>
+      <w:r>
+        <w:rPr>
+          <w:rFonts w:ascii="Times New Roman" w:eastAsia="Times New Roman" w:hAnsi="Times New Roman" w:cs="Times New Roman"/>
+          <w:i/>
+          <w:iCs/>
+        </w:rPr>
+        <w:t>color</w:t>
+      </w:r>
+      <w:proofErr w:type="spellEnd"/>
+      <w:r>
+        <w:rPr>
+          <w:rFonts w:ascii="Times New Roman" w:eastAsia="Times New Roman" w:hAnsi="Times New Roman" w:cs="Times New Roman"/>
+          <w:i/>
+          <w:iCs/>
+        </w:rPr>
+        <w:t xml:space="preserve"> = "red") +  # Regression line</w:t>
       </w:r>
     </w:p>
     <w:p>
@@ -6255,8 +7435,18 @@
           <w:i/>
           <w:iCs/>
         </w:rPr>
-        <w:t># Replace "All.Ages" with the correct column name if needed</w:t>
-      </w:r>
+        <w:t xml:space="preserve">  </w:t>
+      </w:r>
+      <w:proofErr w:type="gramStart"/>
+      <w:r>
+        <w:rPr>
+          <w:rFonts w:ascii="Times New Roman" w:eastAsia="Times New Roman" w:hAnsi="Times New Roman" w:cs="Times New Roman"/>
+          <w:i/>
+          <w:iCs/>
+        </w:rPr>
+        <w:t>labs(</w:t>
+      </w:r>
+      <w:proofErr w:type="gramEnd"/>
     </w:p>
     <w:p>
       <w:pPr>
@@ -6273,7 +7463,7 @@
           <w:i/>
           <w:iCs/>
         </w:rPr>
-        <w:t>data &lt;- data %&gt;%</w:t>
+        <w:t xml:space="preserve">    title = "Relationship Between Median Household Income and Poverty Percent",</w:t>
       </w:r>
     </w:p>
     <w:p>
@@ -6291,7 +7481,7 @@
           <w:i/>
           <w:iCs/>
         </w:rPr>
-        <w:t xml:space="preserve">  select(Poverty.Percent = All.Ages, Median.Household.Income) %&gt;%</w:t>
+        <w:t xml:space="preserve">    x = "Median Household Income",</w:t>
       </w:r>
     </w:p>
     <w:p>
@@ -6309,7 +7499,7 @@
           <w:i/>
           <w:iCs/>
         </w:rPr>
-        <w:t xml:space="preserve">  mutate(</w:t>
+        <w:t xml:space="preserve">    y = "Poverty Percent (All Ages)"</w:t>
       </w:r>
     </w:p>
     <w:p>
@@ -6327,7 +7517,7 @@
           <w:i/>
           <w:iCs/>
         </w:rPr>
-        <w:t xml:space="preserve">    Poverty.Percent = as.numeric(Poverty.Percent),            # Convert to numeric</w:t>
+        <w:t xml:space="preserve">  ) +</w:t>
       </w:r>
     </w:p>
     <w:p>
@@ -6345,7 +7535,43 @@
           <w:i/>
           <w:iCs/>
         </w:rPr>
-        <w:t xml:space="preserve">    Median.Household.Income = as.numeric(Median.Household.Income)  # Convert to numeric</w:t>
+        <w:t xml:space="preserve">  </w:t>
+      </w:r>
+      <w:proofErr w:type="spellStart"/>
+      <w:r>
+        <w:rPr>
+          <w:rFonts w:ascii="Times New Roman" w:eastAsia="Times New Roman" w:hAnsi="Times New Roman" w:cs="Times New Roman"/>
+          <w:i/>
+          <w:iCs/>
+        </w:rPr>
+        <w:t>theme_</w:t>
+      </w:r>
+      <w:proofErr w:type="gramStart"/>
+      <w:r>
+        <w:rPr>
+          <w:rFonts w:ascii="Times New Roman" w:eastAsia="Times New Roman" w:hAnsi="Times New Roman" w:cs="Times New Roman"/>
+          <w:i/>
+          <w:iCs/>
+        </w:rPr>
+        <w:t>minimal</w:t>
+      </w:r>
+      <w:proofErr w:type="spellEnd"/>
+      <w:r>
+        <w:rPr>
+          <w:rFonts w:ascii="Times New Roman" w:eastAsia="Times New Roman" w:hAnsi="Times New Roman" w:cs="Times New Roman"/>
+          <w:i/>
+          <w:iCs/>
+        </w:rPr>
+        <w:t>(</w:t>
+      </w:r>
+      <w:proofErr w:type="gramEnd"/>
+      <w:r>
+        <w:rPr>
+          <w:rFonts w:ascii="Times New Roman" w:eastAsia="Times New Roman" w:hAnsi="Times New Roman" w:cs="Times New Roman"/>
+          <w:i/>
+          <w:iCs/>
+        </w:rPr>
+        <w:t>)  # Clean theme for better visuals</w:t>
       </w:r>
     </w:p>
     <w:p>
@@ -6357,14 +7583,6 @@
           <w:iCs/>
         </w:rPr>
       </w:pPr>
-      <w:r>
-        <w:rPr>
-          <w:rFonts w:ascii="Times New Roman" w:eastAsia="Times New Roman" w:hAnsi="Times New Roman" w:cs="Times New Roman"/>
-          <w:i/>
-          <w:iCs/>
-        </w:rPr>
-        <w:t xml:space="preserve">  )</w:t>
-      </w:r>
     </w:p>
     <w:p>
       <w:pPr>
@@ -6375,6 +7593,14 @@
           <w:iCs/>
         </w:rPr>
       </w:pPr>
+      <w:r>
+        <w:rPr>
+          <w:rFonts w:ascii="Times New Roman" w:eastAsia="Times New Roman" w:hAnsi="Times New Roman" w:cs="Times New Roman"/>
+          <w:i/>
+          <w:iCs/>
+        </w:rPr>
+        <w:t># Display the plot</w:t>
+      </w:r>
     </w:p>
     <w:p>
       <w:pPr>
@@ -6391,7 +7617,7 @@
           <w:i/>
           <w:iCs/>
         </w:rPr>
-        <w:t># Remove rows with missing or invalid data</w:t>
+        <w:t>print(plot)</w:t>
       </w:r>
     </w:p>
     <w:p>
@@ -6403,14 +7629,6 @@
           <w:iCs/>
         </w:rPr>
       </w:pPr>
-      <w:r>
-        <w:rPr>
-          <w:rFonts w:ascii="Times New Roman" w:eastAsia="Times New Roman" w:hAnsi="Times New Roman" w:cs="Times New Roman"/>
-          <w:i/>
-          <w:iCs/>
-        </w:rPr>
-        <w:t>data &lt;- na.omit(data)</w:t>
-      </w:r>
     </w:p>
     <w:p>
       <w:pPr>
@@ -6421,6 +7639,14 @@
           <w:iCs/>
         </w:rPr>
       </w:pPr>
+      <w:r>
+        <w:rPr>
+          <w:rFonts w:ascii="Times New Roman" w:eastAsia="Times New Roman" w:hAnsi="Times New Roman" w:cs="Times New Roman"/>
+          <w:i/>
+          <w:iCs/>
+        </w:rPr>
+        <w:t># Save the plot to a file</w:t>
+      </w:r>
     </w:p>
     <w:p>
       <w:pPr>
@@ -6431,459 +7657,33 @@
           <w:iCs/>
         </w:rPr>
       </w:pPr>
-      <w:r>
-        <w:rPr>
-          <w:rFonts w:ascii="Times New Roman" w:eastAsia="Times New Roman" w:hAnsi="Times New Roman" w:cs="Times New Roman"/>
-          <w:i/>
-          <w:iCs/>
-        </w:rPr>
-        <w:t># Perform Pearson correlation test</w:t>
-      </w:r>
-    </w:p>
-    <w:p>
-      <w:pPr>
-        <w:ind w:left="720"/>
-        <w:rPr>
-          <w:rFonts w:ascii="Times New Roman" w:eastAsia="Times New Roman" w:hAnsi="Times New Roman" w:cs="Times New Roman"/>
-          <w:i/>
-          <w:iCs/>
-        </w:rPr>
-      </w:pPr>
-      <w:r>
-        <w:rPr>
-          <w:rFonts w:ascii="Times New Roman" w:eastAsia="Times New Roman" w:hAnsi="Times New Roman" w:cs="Times New Roman"/>
-          <w:i/>
-          <w:iCs/>
-        </w:rPr>
-        <w:t>correlation_test &lt;- cor.test(data$Poverty.Percent, data$Median.Household.Income, method = "pearson")</w:t>
-      </w:r>
-    </w:p>
-    <w:p>
-      <w:pPr>
-        <w:ind w:left="720"/>
-        <w:rPr>
-          <w:rFonts w:ascii="Times New Roman" w:eastAsia="Times New Roman" w:hAnsi="Times New Roman" w:cs="Times New Roman"/>
-          <w:i/>
-          <w:iCs/>
-        </w:rPr>
-      </w:pPr>
-    </w:p>
-    <w:p>
-      <w:pPr>
-        <w:ind w:left="720"/>
-        <w:rPr>
-          <w:rFonts w:ascii="Times New Roman" w:eastAsia="Times New Roman" w:hAnsi="Times New Roman" w:cs="Times New Roman"/>
-          <w:i/>
-          <w:iCs/>
-        </w:rPr>
-      </w:pPr>
-      <w:r>
-        <w:rPr>
-          <w:rFonts w:ascii="Times New Roman" w:eastAsia="Times New Roman" w:hAnsi="Times New Roman" w:cs="Times New Roman"/>
-          <w:i/>
-          <w:iCs/>
-        </w:rPr>
-        <w:t># Print correlation test results to the console and log file</w:t>
-      </w:r>
-    </w:p>
-    <w:p>
-      <w:pPr>
-        <w:ind w:left="720"/>
-        <w:rPr>
-          <w:rFonts w:ascii="Times New Roman" w:eastAsia="Times New Roman" w:hAnsi="Times New Roman" w:cs="Times New Roman"/>
-          <w:i/>
-          <w:iCs/>
-        </w:rPr>
-      </w:pPr>
-      <w:r>
-        <w:rPr>
-          <w:rFonts w:ascii="Times New Roman" w:eastAsia="Times New Roman" w:hAnsi="Times New Roman" w:cs="Times New Roman"/>
-          <w:i/>
-          <w:iCs/>
-        </w:rPr>
-        <w:t>print(correlation_test)</w:t>
-      </w:r>
-    </w:p>
-    <w:p>
-      <w:pPr>
-        <w:ind w:left="720"/>
-        <w:rPr>
-          <w:rFonts w:ascii="Times New Roman" w:eastAsia="Times New Roman" w:hAnsi="Times New Roman" w:cs="Times New Roman"/>
-          <w:i/>
-          <w:iCs/>
-        </w:rPr>
-      </w:pPr>
-    </w:p>
-    <w:p>
-      <w:pPr>
-        <w:ind w:left="720"/>
-        <w:rPr>
-          <w:rFonts w:ascii="Times New Roman" w:eastAsia="Times New Roman" w:hAnsi="Times New Roman" w:cs="Times New Roman"/>
-          <w:i/>
-          <w:iCs/>
-        </w:rPr>
-      </w:pPr>
-      <w:r>
-        <w:rPr>
-          <w:rFonts w:ascii="Times New Roman" w:eastAsia="Times New Roman" w:hAnsi="Times New Roman" w:cs="Times New Roman"/>
-          <w:i/>
-          <w:iCs/>
-        </w:rPr>
-        <w:t># Save correlation results to a log file</w:t>
-      </w:r>
-    </w:p>
-    <w:p>
-      <w:pPr>
-        <w:ind w:left="720"/>
-        <w:rPr>
-          <w:rFonts w:ascii="Times New Roman" w:eastAsia="Times New Roman" w:hAnsi="Times New Roman" w:cs="Times New Roman"/>
-          <w:i/>
-          <w:iCs/>
-        </w:rPr>
-      </w:pPr>
-      <w:r>
-        <w:rPr>
-          <w:rFonts w:ascii="Times New Roman" w:eastAsia="Times New Roman" w:hAnsi="Times New Roman" w:cs="Times New Roman"/>
-          <w:i/>
-          <w:iCs/>
-        </w:rPr>
-        <w:t>sink("Rscript.log")  # Redirect output to log file</w:t>
-      </w:r>
-    </w:p>
-    <w:p>
-      <w:pPr>
-        <w:ind w:left="720"/>
-        <w:rPr>
-          <w:rFonts w:ascii="Times New Roman" w:eastAsia="Times New Roman" w:hAnsi="Times New Roman" w:cs="Times New Roman"/>
-          <w:i/>
-          <w:iCs/>
-        </w:rPr>
-      </w:pPr>
-      <w:r>
-        <w:rPr>
-          <w:rFonts w:ascii="Times New Roman" w:eastAsia="Times New Roman" w:hAnsi="Times New Roman" w:cs="Times New Roman"/>
-          <w:i/>
-          <w:iCs/>
-        </w:rPr>
-        <w:t>print("Correlation Test Results:")</w:t>
-      </w:r>
-    </w:p>
-    <w:p>
-      <w:pPr>
-        <w:ind w:left="720"/>
-        <w:rPr>
-          <w:rFonts w:ascii="Times New Roman" w:eastAsia="Times New Roman" w:hAnsi="Times New Roman" w:cs="Times New Roman"/>
-          <w:i/>
-          <w:iCs/>
-        </w:rPr>
-      </w:pPr>
-      <w:r>
-        <w:rPr>
-          <w:rFonts w:ascii="Times New Roman" w:eastAsia="Times New Roman" w:hAnsi="Times New Roman" w:cs="Times New Roman"/>
-          <w:i/>
-          <w:iCs/>
-        </w:rPr>
-        <w:t>print(correlation_test)</w:t>
-      </w:r>
-    </w:p>
-    <w:p>
-      <w:pPr>
-        <w:ind w:left="720"/>
-        <w:rPr>
-          <w:rFonts w:ascii="Times New Roman" w:eastAsia="Times New Roman" w:hAnsi="Times New Roman" w:cs="Times New Roman"/>
-          <w:i/>
-          <w:iCs/>
-        </w:rPr>
-      </w:pPr>
-      <w:r>
-        <w:rPr>
-          <w:rFonts w:ascii="Times New Roman" w:eastAsia="Times New Roman" w:hAnsi="Times New Roman" w:cs="Times New Roman"/>
-          <w:i/>
-          <w:iCs/>
-        </w:rPr>
-        <w:t>sink()  # End redirection</w:t>
-      </w:r>
-    </w:p>
-    <w:p>
-      <w:pPr>
-        <w:ind w:left="720"/>
-        <w:rPr>
-          <w:rFonts w:ascii="Times New Roman" w:eastAsia="Times New Roman" w:hAnsi="Times New Roman" w:cs="Times New Roman"/>
-          <w:i/>
-          <w:iCs/>
-        </w:rPr>
-      </w:pPr>
-    </w:p>
-    <w:p>
-      <w:pPr>
-        <w:ind w:left="720"/>
-        <w:rPr>
-          <w:rFonts w:ascii="Times New Roman" w:eastAsia="Times New Roman" w:hAnsi="Times New Roman" w:cs="Times New Roman"/>
-          <w:i/>
-          <w:iCs/>
-        </w:rPr>
-      </w:pPr>
-      <w:r>
-        <w:rPr>
-          <w:rFonts w:ascii="Times New Roman" w:eastAsia="Times New Roman" w:hAnsi="Times New Roman" w:cs="Times New Roman"/>
-          <w:i/>
-          <w:iCs/>
-        </w:rPr>
-        <w:t># Create scatter plot with regression line</w:t>
-      </w:r>
-    </w:p>
-    <w:p>
-      <w:pPr>
-        <w:ind w:left="720"/>
-        <w:rPr>
-          <w:rFonts w:ascii="Times New Roman" w:eastAsia="Times New Roman" w:hAnsi="Times New Roman" w:cs="Times New Roman"/>
-          <w:i/>
-          <w:iCs/>
-        </w:rPr>
-      </w:pPr>
-      <w:r>
-        <w:rPr>
-          <w:rFonts w:ascii="Times New Roman" w:eastAsia="Times New Roman" w:hAnsi="Times New Roman" w:cs="Times New Roman"/>
-          <w:i/>
-          <w:iCs/>
-        </w:rPr>
-        <w:t>plot &lt;- ggplot(data, aes(x = Median.Household.Income, y = Poverty.Percent)) +</w:t>
-      </w:r>
-    </w:p>
-    <w:p>
-      <w:pPr>
-        <w:ind w:left="720"/>
-        <w:rPr>
-          <w:rFonts w:ascii="Times New Roman" w:eastAsia="Times New Roman" w:hAnsi="Times New Roman" w:cs="Times New Roman"/>
-          <w:i/>
-          <w:iCs/>
-        </w:rPr>
-      </w:pPr>
-      <w:r>
-        <w:rPr>
-          <w:rFonts w:ascii="Times New Roman" w:eastAsia="Times New Roman" w:hAnsi="Times New Roman" w:cs="Times New Roman"/>
-          <w:i/>
-          <w:iCs/>
-        </w:rPr>
-        <w:t xml:space="preserve">  geom_point(color = "blue") +                        # Data points</w:t>
-      </w:r>
-    </w:p>
-    <w:p>
-      <w:pPr>
-        <w:ind w:left="720"/>
-        <w:rPr>
-          <w:rFonts w:ascii="Times New Roman" w:eastAsia="Times New Roman" w:hAnsi="Times New Roman" w:cs="Times New Roman"/>
-          <w:i/>
-          <w:iCs/>
-        </w:rPr>
-      </w:pPr>
-      <w:r>
-        <w:rPr>
-          <w:rFonts w:ascii="Times New Roman" w:eastAsia="Times New Roman" w:hAnsi="Times New Roman" w:cs="Times New Roman"/>
-          <w:i/>
-          <w:iCs/>
-        </w:rPr>
-        <w:t xml:space="preserve">  geom_smooth(method = "lm", se = TRUE, color = "red") +  # Regression line</w:t>
-      </w:r>
-    </w:p>
-    <w:p>
-      <w:pPr>
-        <w:ind w:left="720"/>
-        <w:rPr>
-          <w:rFonts w:ascii="Times New Roman" w:eastAsia="Times New Roman" w:hAnsi="Times New Roman" w:cs="Times New Roman"/>
-          <w:i/>
-          <w:iCs/>
-        </w:rPr>
-      </w:pPr>
-      <w:r>
-        <w:rPr>
-          <w:rFonts w:ascii="Times New Roman" w:eastAsia="Times New Roman" w:hAnsi="Times New Roman" w:cs="Times New Roman"/>
-          <w:i/>
-          <w:iCs/>
-        </w:rPr>
-        <w:t xml:space="preserve">  labs(</w:t>
-      </w:r>
-    </w:p>
-    <w:p>
-      <w:pPr>
-        <w:ind w:left="720"/>
-        <w:rPr>
-          <w:rFonts w:ascii="Times New Roman" w:eastAsia="Times New Roman" w:hAnsi="Times New Roman" w:cs="Times New Roman"/>
-          <w:i/>
-          <w:iCs/>
-        </w:rPr>
-      </w:pPr>
-      <w:r>
-        <w:rPr>
-          <w:rFonts w:ascii="Times New Roman" w:eastAsia="Times New Roman" w:hAnsi="Times New Roman" w:cs="Times New Roman"/>
-          <w:i/>
-          <w:iCs/>
-        </w:rPr>
-        <w:t xml:space="preserve">    title = "Relationship Between Median Household Income and Poverty Percent",</w:t>
-      </w:r>
-    </w:p>
-    <w:p>
-      <w:pPr>
-        <w:ind w:left="720"/>
-        <w:rPr>
-          <w:rFonts w:ascii="Times New Roman" w:eastAsia="Times New Roman" w:hAnsi="Times New Roman" w:cs="Times New Roman"/>
-          <w:i/>
-          <w:iCs/>
-        </w:rPr>
-      </w:pPr>
-      <w:r>
-        <w:rPr>
-          <w:rFonts w:ascii="Times New Roman" w:eastAsia="Times New Roman" w:hAnsi="Times New Roman" w:cs="Times New Roman"/>
-          <w:i/>
-          <w:iCs/>
-        </w:rPr>
-        <w:t xml:space="preserve">    x = "Median Household Income",</w:t>
-      </w:r>
-    </w:p>
-    <w:p>
-      <w:pPr>
-        <w:ind w:left="720"/>
-        <w:rPr>
-          <w:rFonts w:ascii="Times New Roman" w:eastAsia="Times New Roman" w:hAnsi="Times New Roman" w:cs="Times New Roman"/>
-          <w:i/>
-          <w:iCs/>
-        </w:rPr>
-      </w:pPr>
-      <w:r>
-        <w:rPr>
-          <w:rFonts w:ascii="Times New Roman" w:eastAsia="Times New Roman" w:hAnsi="Times New Roman" w:cs="Times New Roman"/>
-          <w:i/>
-          <w:iCs/>
-        </w:rPr>
-        <w:t xml:space="preserve">    y = "Poverty Percent (All Ages)"</w:t>
-      </w:r>
-    </w:p>
-    <w:p>
-      <w:pPr>
-        <w:ind w:left="720"/>
-        <w:rPr>
-          <w:rFonts w:ascii="Times New Roman" w:eastAsia="Times New Roman" w:hAnsi="Times New Roman" w:cs="Times New Roman"/>
-          <w:i/>
-          <w:iCs/>
-        </w:rPr>
-      </w:pPr>
-      <w:r>
-        <w:rPr>
-          <w:rFonts w:ascii="Times New Roman" w:eastAsia="Times New Roman" w:hAnsi="Times New Roman" w:cs="Times New Roman"/>
-          <w:i/>
-          <w:iCs/>
-        </w:rPr>
-        <w:t xml:space="preserve">  ) +</w:t>
-      </w:r>
-    </w:p>
-    <w:p>
-      <w:pPr>
-        <w:ind w:left="720"/>
-        <w:rPr>
-          <w:rFonts w:ascii="Times New Roman" w:eastAsia="Times New Roman" w:hAnsi="Times New Roman" w:cs="Times New Roman"/>
-          <w:i/>
-          <w:iCs/>
-        </w:rPr>
-      </w:pPr>
-      <w:r>
-        <w:rPr>
-          <w:rFonts w:ascii="Times New Roman" w:eastAsia="Times New Roman" w:hAnsi="Times New Roman" w:cs="Times New Roman"/>
-          <w:i/>
-          <w:iCs/>
-        </w:rPr>
-        <w:t xml:space="preserve">  theme_minimal()  # Clean theme for better visuals</w:t>
-      </w:r>
-    </w:p>
-    <w:p>
-      <w:pPr>
-        <w:ind w:left="720"/>
-        <w:rPr>
-          <w:rFonts w:ascii="Times New Roman" w:eastAsia="Times New Roman" w:hAnsi="Times New Roman" w:cs="Times New Roman"/>
-          <w:i/>
-          <w:iCs/>
-        </w:rPr>
-      </w:pPr>
-    </w:p>
-    <w:p>
-      <w:pPr>
-        <w:ind w:left="720"/>
-        <w:rPr>
-          <w:rFonts w:ascii="Times New Roman" w:eastAsia="Times New Roman" w:hAnsi="Times New Roman" w:cs="Times New Roman"/>
-          <w:i/>
-          <w:iCs/>
-        </w:rPr>
-      </w:pPr>
-      <w:r>
-        <w:rPr>
-          <w:rFonts w:ascii="Times New Roman" w:eastAsia="Times New Roman" w:hAnsi="Times New Roman" w:cs="Times New Roman"/>
-          <w:i/>
-          <w:iCs/>
-        </w:rPr>
-        <w:t># Display the plot</w:t>
-      </w:r>
-    </w:p>
-    <w:p>
-      <w:pPr>
-        <w:ind w:left="720"/>
-        <w:rPr>
-          <w:rFonts w:ascii="Times New Roman" w:eastAsia="Times New Roman" w:hAnsi="Times New Roman" w:cs="Times New Roman"/>
-          <w:i/>
-          <w:iCs/>
-        </w:rPr>
-      </w:pPr>
-      <w:r>
-        <w:rPr>
-          <w:rFonts w:ascii="Times New Roman" w:eastAsia="Times New Roman" w:hAnsi="Times New Roman" w:cs="Times New Roman"/>
-          <w:i/>
-          <w:iCs/>
-        </w:rPr>
-        <w:t>print(plot)</w:t>
-      </w:r>
-    </w:p>
-    <w:p>
-      <w:pPr>
-        <w:ind w:left="720"/>
-        <w:rPr>
-          <w:rFonts w:ascii="Times New Roman" w:eastAsia="Times New Roman" w:hAnsi="Times New Roman" w:cs="Times New Roman"/>
-          <w:i/>
-          <w:iCs/>
-        </w:rPr>
-      </w:pPr>
-    </w:p>
-    <w:p>
-      <w:pPr>
-        <w:ind w:left="720"/>
-        <w:rPr>
-          <w:rFonts w:ascii="Times New Roman" w:eastAsia="Times New Roman" w:hAnsi="Times New Roman" w:cs="Times New Roman"/>
-          <w:i/>
-          <w:iCs/>
-        </w:rPr>
-      </w:pPr>
-      <w:r>
-        <w:rPr>
-          <w:rFonts w:ascii="Times New Roman" w:eastAsia="Times New Roman" w:hAnsi="Times New Roman" w:cs="Times New Roman"/>
-          <w:i/>
-          <w:iCs/>
-        </w:rPr>
-        <w:t># Save the plot to a file</w:t>
-      </w:r>
-    </w:p>
-    <w:p>
-      <w:pPr>
-        <w:ind w:left="720"/>
-        <w:rPr>
-          <w:rFonts w:ascii="Times New Roman" w:eastAsia="Times New Roman" w:hAnsi="Times New Roman" w:cs="Times New Roman"/>
-          <w:i/>
-          <w:iCs/>
-        </w:rPr>
-      </w:pPr>
-      <w:r>
-        <w:rPr>
-          <w:rFonts w:ascii="Times New Roman" w:eastAsia="Times New Roman" w:hAnsi="Times New Roman" w:cs="Times New Roman"/>
-          <w:i/>
-          <w:iCs/>
-        </w:rPr>
-        <w:t>ggsave("Income_vs_Poverty_Plot.png", plot = plot)</w:t>
+      <w:proofErr w:type="spellStart"/>
+      <w:proofErr w:type="gramStart"/>
+      <w:r>
+        <w:rPr>
+          <w:rFonts w:ascii="Times New Roman" w:eastAsia="Times New Roman" w:hAnsi="Times New Roman" w:cs="Times New Roman"/>
+          <w:i/>
+          <w:iCs/>
+        </w:rPr>
+        <w:t>ggsave</w:t>
+      </w:r>
+      <w:proofErr w:type="spellEnd"/>
+      <w:r>
+        <w:rPr>
+          <w:rFonts w:ascii="Times New Roman" w:eastAsia="Times New Roman" w:hAnsi="Times New Roman" w:cs="Times New Roman"/>
+          <w:i/>
+          <w:iCs/>
+        </w:rPr>
+        <w:t>(</w:t>
+      </w:r>
+      <w:proofErr w:type="gramEnd"/>
+      <w:r>
+        <w:rPr>
+          <w:rFonts w:ascii="Times New Roman" w:eastAsia="Times New Roman" w:hAnsi="Times New Roman" w:cs="Times New Roman"/>
+          <w:i/>
+          <w:iCs/>
+        </w:rPr>
+        <w:t>"Income_vs_Poverty_Plot.png", plot = plot)</w:t>
       </w:r>
       <w:r>
         <w:rPr>
@@ -6979,8 +7779,35 @@
           <w:rFonts w:ascii="Times New Roman" w:eastAsia="Times New Roman" w:hAnsi="Times New Roman" w:cs="Times New Roman"/>
           <w:iCs/>
         </w:rPr>
-        <w:t>data:  data$Poverty.Percent and data$Median.Household.Income</w:t>
-      </w:r>
+        <w:t xml:space="preserve">data:  </w:t>
+      </w:r>
+      <w:proofErr w:type="spellStart"/>
+      <w:r>
+        <w:rPr>
+          <w:rFonts w:ascii="Times New Roman" w:eastAsia="Times New Roman" w:hAnsi="Times New Roman" w:cs="Times New Roman"/>
+          <w:iCs/>
+        </w:rPr>
+        <w:t>data$Poverty.Percent</w:t>
+      </w:r>
+      <w:proofErr w:type="spellEnd"/>
+      <w:r>
+        <w:rPr>
+          <w:rFonts w:ascii="Times New Roman" w:eastAsia="Times New Roman" w:hAnsi="Times New Roman" w:cs="Times New Roman"/>
+          <w:iCs/>
+        </w:rPr>
+        <w:t xml:space="preserve"> and </w:t>
+      </w:r>
+      <w:proofErr w:type="spellStart"/>
+      <w:proofErr w:type="gramStart"/>
+      <w:r>
+        <w:rPr>
+          <w:rFonts w:ascii="Times New Roman" w:eastAsia="Times New Roman" w:hAnsi="Times New Roman" w:cs="Times New Roman"/>
+          <w:iCs/>
+        </w:rPr>
+        <w:t>data$Median.Household.Income</w:t>
+      </w:r>
+      <w:proofErr w:type="spellEnd"/>
+      <w:proofErr w:type="gramEnd"/>
     </w:p>
     <w:p>
       <w:pPr>
@@ -6995,8 +7822,23 @@
           <w:rFonts w:ascii="Times New Roman" w:eastAsia="Times New Roman" w:hAnsi="Times New Roman" w:cs="Times New Roman"/>
           <w:iCs/>
         </w:rPr>
-        <w:lastRenderedPageBreak/>
-        <w:t>t = -0.16818, df = 50, p-value = 0.8671</w:t>
+        <w:t xml:space="preserve">t = -0.16818, </w:t>
+      </w:r>
+      <w:proofErr w:type="spellStart"/>
+      <w:r>
+        <w:rPr>
+          <w:rFonts w:ascii="Times New Roman" w:eastAsia="Times New Roman" w:hAnsi="Times New Roman" w:cs="Times New Roman"/>
+          <w:iCs/>
+        </w:rPr>
+        <w:t>df</w:t>
+      </w:r>
+      <w:proofErr w:type="spellEnd"/>
+      <w:r>
+        <w:rPr>
+          <w:rFonts w:ascii="Times New Roman" w:eastAsia="Times New Roman" w:hAnsi="Times New Roman" w:cs="Times New Roman"/>
+          <w:iCs/>
+        </w:rPr>
+        <w:t xml:space="preserve"> = 50, p-value = 0.8671</w:t>
       </w:r>
     </w:p>
     <w:p>
@@ -7044,8 +7886,17 @@
           <w:rFonts w:ascii="Times New Roman" w:eastAsia="Times New Roman" w:hAnsi="Times New Roman" w:cs="Times New Roman"/>
           <w:iCs/>
         </w:rPr>
-        <w:t xml:space="preserve"> -0.2947655  0.2507495</w:t>
-      </w:r>
+        <w:t xml:space="preserve"> -0.</w:t>
+      </w:r>
+      <w:proofErr w:type="gramStart"/>
+      <w:r>
+        <w:rPr>
+          <w:rFonts w:ascii="Times New Roman" w:eastAsia="Times New Roman" w:hAnsi="Times New Roman" w:cs="Times New Roman"/>
+          <w:iCs/>
+        </w:rPr>
+        <w:t>2947655  0.2507495</w:t>
+      </w:r>
+      <w:proofErr w:type="gramEnd"/>
     </w:p>
     <w:p>
       <w:pPr>
@@ -7076,7 +7927,23 @@
           <w:rFonts w:ascii="Times New Roman" w:eastAsia="Times New Roman" w:hAnsi="Times New Roman" w:cs="Times New Roman"/>
           <w:iCs/>
         </w:rPr>
-        <w:t xml:space="preserve">        cor </w:t>
+        <w:t xml:space="preserve">        </w:t>
+      </w:r>
+      <w:proofErr w:type="spellStart"/>
+      <w:r>
+        <w:rPr>
+          <w:rFonts w:ascii="Times New Roman" w:eastAsia="Times New Roman" w:hAnsi="Times New Roman" w:cs="Times New Roman"/>
+          <w:iCs/>
+        </w:rPr>
+        <w:t>cor</w:t>
+      </w:r>
+      <w:proofErr w:type="spellEnd"/>
+      <w:r>
+        <w:rPr>
+          <w:rFonts w:ascii="Times New Roman" w:eastAsia="Times New Roman" w:hAnsi="Times New Roman" w:cs="Times New Roman"/>
+          <w:iCs/>
+        </w:rPr>
+        <w:t xml:space="preserve"> </w:t>
       </w:r>
     </w:p>
     <w:p>
@@ -7129,7 +7996,7 @@
           <w:szCs w:val="24"/>
         </w:rPr>
       </w:pPr>
-      <w:bookmarkStart w:id="36" w:name="_Toc187075589"/>
+      <w:bookmarkStart w:id="37" w:name="_Toc187075589"/>
       <w:r>
         <w:rPr>
           <w:rFonts w:ascii="Times New Roman" w:hAnsi="Times New Roman" w:cs="Times New Roman"/>
@@ -7155,7 +8022,17 @@
           <w:sz w:val="24"/>
           <w:szCs w:val="24"/>
         </w:rPr>
-        <w:t xml:space="preserve"> log output</w:t>
+        <w:t xml:space="preserve"> log </w:t>
+      </w:r>
+      <w:proofErr w:type="gramStart"/>
+      <w:r>
+        <w:rPr>
+          <w:rFonts w:ascii="Times New Roman" w:hAnsi="Times New Roman" w:cs="Times New Roman"/>
+          <w:color w:val="000000" w:themeColor="text1"/>
+          <w:sz w:val="24"/>
+          <w:szCs w:val="24"/>
+        </w:rPr>
+        <w:t>output</w:t>
       </w:r>
       <w:r>
         <w:rPr>
@@ -7165,14 +8042,23 @@
         </w:rPr>
         <w:t>.</w:t>
       </w:r>
-      <w:bookmarkEnd w:id="36"/>
+      <w:bookmarkEnd w:id="37"/>
       <w:r>
         <w:rPr>
           <w:rFonts w:ascii="Times New Roman" w:hAnsi="Times New Roman" w:cs="Times New Roman"/>
           <w:sz w:val="24"/>
           <w:szCs w:val="24"/>
         </w:rPr>
-        <w:t>(Remaining)</w:t>
+        <w:t>(</w:t>
+      </w:r>
+      <w:proofErr w:type="gramEnd"/>
+      <w:r>
+        <w:rPr>
+          <w:rFonts w:ascii="Times New Roman" w:hAnsi="Times New Roman" w:cs="Times New Roman"/>
+          <w:sz w:val="24"/>
+          <w:szCs w:val="24"/>
+        </w:rPr>
+        <w:t>Remaining)</w:t>
       </w:r>
     </w:p>
     <w:p>
@@ -7183,8 +8069,8 @@
       </w:pPr>
     </w:p>
     <w:sectPr>
-      <w:footerReference w:type="even" r:id="rId8"/>
-      <w:footerReference w:type="default" r:id="rId9"/>
+      <w:footerReference w:type="even" r:id="rId9"/>
+      <w:footerReference w:type="default" r:id="rId10"/>
       <w:pgSz w:w="11906" w:h="16838"/>
       <w:pgMar w:top="1440" w:right="1440" w:bottom="1440" w:left="1440" w:header="708" w:footer="708" w:gutter="0"/>
       <w:cols w:space="708"/>
@@ -7196,7 +8082,7 @@
 </file>
 
 <file path=word/endnotes.xml><?xml version="1.0" encoding="utf-8"?>
-<w:endnotes xmlns:wpc="http://schemas.microsoft.com/office/word/2010/wordprocessingCanvas" xmlns:cx="http://schemas.microsoft.com/office/drawing/2014/chartex" xmlns:cx1="http://schemas.microsoft.com/office/drawing/2015/9/8/chartex" xmlns:cx2="http://schemas.microsoft.com/office/drawing/2015/10/21/chartex" xmlns:cx3="http://schemas.microsoft.com/office/drawing/2016/5/9/chartex" xmlns:cx4="http://schemas.microsoft.com/office/drawing/2016/5/10/chartex" xmlns:cx5="http://schemas.microsoft.com/office/drawing/2016/5/11/chartex" xmlns:cx6="http://schemas.microsoft.com/office/drawing/2016/5/12/chartex" xmlns:cx7="http://schemas.microsoft.com/office/drawing/2016/5/13/chartex" xmlns:cx8="http://schemas.microsoft.com/office/drawing/2016/5/14/chartex" xmlns:mc="http://schemas.openxmlformats.org/markup-compatibility/2006" xmlns:aink="http://schemas.microsoft.com/office/drawing/2016/ink" xmlns:am3d="http://schemas.microsoft.com/office/drawing/2017/model3d" xmlns:o="urn:schemas-microsoft-com:office:office" xmlns:oel="http://schemas.microsoft.com/office/2019/extlst" xmlns:r="http://schemas.openxmlformats.org/officeDocument/2006/relationships" xmlns:m="http://schemas.openxmlformats.org/officeDocument/2006/math" xmlns:v="urn:schemas-microsoft-com:vml" xmlns:wp14="http://schemas.microsoft.com/office/word/2010/wordprocessingDrawing" xmlns:wp="http://schemas.openxmlformats.org/drawingml/2006/wordprocessingDrawing" xmlns:w10="urn:schemas-microsoft-com:office:word" xmlns:w="http://schemas.openxmlformats.org/wordprocessingml/2006/main" xmlns:w14="http://schemas.microsoft.com/office/word/2010/wordml" xmlns:w15="http://schemas.microsoft.com/office/word/2012/wordml" xmlns:w16cex="http://schemas.microsoft.com/office/word/2018/wordml/cex" xmlns:w16cid="http://schemas.microsoft.com/office/word/2016/wordml/cid" xmlns:w16="http://schemas.microsoft.com/office/word/2018/wordml" xmlns:w16du="http://schemas.microsoft.com/office/word/2023/wordml/word16du" xmlns:w16sdtdh="http://schemas.microsoft.com/office/word/2020/wordml/sdtdatahash" xmlns:w16se="http://schemas.microsoft.com/office/word/2015/wordml/symex" xmlns:wpg="http://schemas.microsoft.com/office/word/2010/wordprocessingGroup" xmlns:wpi="http://schemas.microsoft.com/office/word/2010/wordprocessingInk" xmlns:wne="http://schemas.microsoft.com/office/word/2006/wordml" xmlns:wps="http://schemas.microsoft.com/office/word/2010/wordprocessingShape" mc:Ignorable="w14 w15 w16se w16cid w16 w16cex w16sdtdh w16du wp14">
+<w:endnotes xmlns:wpc="http://schemas.microsoft.com/office/word/2010/wordprocessingCanvas" xmlns:cx="http://schemas.microsoft.com/office/drawing/2014/chartex" xmlns:cx1="http://schemas.microsoft.com/office/drawing/2015/9/8/chartex" xmlns:mc="http://schemas.openxmlformats.org/markup-compatibility/2006" xmlns:o="urn:schemas-microsoft-com:office:office" xmlns:r="http://schemas.openxmlformats.org/officeDocument/2006/relationships" xmlns:m="http://schemas.openxmlformats.org/officeDocument/2006/math" xmlns:v="urn:schemas-microsoft-com:vml" xmlns:wp14="http://schemas.microsoft.com/office/word/2010/wordprocessingDrawing" xmlns:wp="http://schemas.openxmlformats.org/drawingml/2006/wordprocessingDrawing" xmlns:w10="urn:schemas-microsoft-com:office:word" xmlns:w="http://schemas.openxmlformats.org/wordprocessingml/2006/main" xmlns:w14="http://schemas.microsoft.com/office/word/2010/wordml" xmlns:w15="http://schemas.microsoft.com/office/word/2012/wordml" xmlns:w16se="http://schemas.microsoft.com/office/word/2015/wordml/symex" xmlns:wpg="http://schemas.microsoft.com/office/word/2010/wordprocessingGroup" xmlns:wpi="http://schemas.microsoft.com/office/word/2010/wordprocessingInk" xmlns:wne="http://schemas.microsoft.com/office/word/2006/wordml" xmlns:wps="http://schemas.microsoft.com/office/word/2010/wordprocessingShape" mc:Ignorable="w14 w15 w16se wp14">
   <w:endnote w:type="separator" w:id="-1">
     <w:p>
       <w:r>
@@ -7218,7 +8104,7 @@
 </file>
 
 <file path=word/footer1.xml><?xml version="1.0" encoding="utf-8"?>
-<w:ftr xmlns:wpc="http://schemas.microsoft.com/office/word/2010/wordprocessingCanvas" xmlns:cx="http://schemas.microsoft.com/office/drawing/2014/chartex" xmlns:cx1="http://schemas.microsoft.com/office/drawing/2015/9/8/chartex" xmlns:cx2="http://schemas.microsoft.com/office/drawing/2015/10/21/chartex" xmlns:cx3="http://schemas.microsoft.com/office/drawing/2016/5/9/chartex" xmlns:cx4="http://schemas.microsoft.com/office/drawing/2016/5/10/chartex" xmlns:cx5="http://schemas.microsoft.com/office/drawing/2016/5/11/chartex" xmlns:cx6="http://schemas.microsoft.com/office/drawing/2016/5/12/chartex" xmlns:cx7="http://schemas.microsoft.com/office/drawing/2016/5/13/chartex" xmlns:cx8="http://schemas.microsoft.com/office/drawing/2016/5/14/chartex" xmlns:mc="http://schemas.openxmlformats.org/markup-compatibility/2006" xmlns:aink="http://schemas.microsoft.com/office/drawing/2016/ink" xmlns:am3d="http://schemas.microsoft.com/office/drawing/2017/model3d" xmlns:o="urn:schemas-microsoft-com:office:office" xmlns:oel="http://schemas.microsoft.com/office/2019/extlst" xmlns:r="http://schemas.openxmlformats.org/officeDocument/2006/relationships" xmlns:m="http://schemas.openxmlformats.org/officeDocument/2006/math" xmlns:v="urn:schemas-microsoft-com:vml" xmlns:wp14="http://schemas.microsoft.com/office/word/2010/wordprocessingDrawing" xmlns:wp="http://schemas.openxmlformats.org/drawingml/2006/wordprocessingDrawing" xmlns:w10="urn:schemas-microsoft-com:office:word" xmlns:w="http://schemas.openxmlformats.org/wordprocessingml/2006/main" xmlns:w14="http://schemas.microsoft.com/office/word/2010/wordml" xmlns:w15="http://schemas.microsoft.com/office/word/2012/wordml" xmlns:w16cex="http://schemas.microsoft.com/office/word/2018/wordml/cex" xmlns:w16cid="http://schemas.microsoft.com/office/word/2016/wordml/cid" xmlns:w16="http://schemas.microsoft.com/office/word/2018/wordml" xmlns:w16du="http://schemas.microsoft.com/office/word/2023/wordml/word16du" xmlns:w16sdtdh="http://schemas.microsoft.com/office/word/2020/wordml/sdtdatahash" xmlns:w16se="http://schemas.microsoft.com/office/word/2015/wordml/symex" xmlns:wpg="http://schemas.microsoft.com/office/word/2010/wordprocessingGroup" xmlns:wpi="http://schemas.microsoft.com/office/word/2010/wordprocessingInk" xmlns:wne="http://schemas.microsoft.com/office/word/2006/wordml" xmlns:wps="http://schemas.microsoft.com/office/word/2010/wordprocessingShape" mc:Ignorable="w14 w15 w16se w16cid w16 w16cex w16sdtdh w16du wp14">
+<w:ftr xmlns:wpc="http://schemas.microsoft.com/office/word/2010/wordprocessingCanvas" xmlns:cx="http://schemas.microsoft.com/office/drawing/2014/chartex" xmlns:cx1="http://schemas.microsoft.com/office/drawing/2015/9/8/chartex" xmlns:mc="http://schemas.openxmlformats.org/markup-compatibility/2006" xmlns:o="urn:schemas-microsoft-com:office:office" xmlns:r="http://schemas.openxmlformats.org/officeDocument/2006/relationships" xmlns:m="http://schemas.openxmlformats.org/officeDocument/2006/math" xmlns:v="urn:schemas-microsoft-com:vml" xmlns:wp14="http://schemas.microsoft.com/office/word/2010/wordprocessingDrawing" xmlns:wp="http://schemas.openxmlformats.org/drawingml/2006/wordprocessingDrawing" xmlns:w10="urn:schemas-microsoft-com:office:word" xmlns:w="http://schemas.openxmlformats.org/wordprocessingml/2006/main" xmlns:w14="http://schemas.microsoft.com/office/word/2010/wordml" xmlns:w15="http://schemas.microsoft.com/office/word/2012/wordml" xmlns:w16se="http://schemas.microsoft.com/office/word/2015/wordml/symex" xmlns:wpg="http://schemas.microsoft.com/office/word/2010/wordprocessingGroup" xmlns:wpi="http://schemas.microsoft.com/office/word/2010/wordprocessingInk" xmlns:wne="http://schemas.microsoft.com/office/word/2006/wordml" xmlns:wps="http://schemas.microsoft.com/office/word/2010/wordprocessingShape" mc:Ignorable="w14 w15 w16se wp14">
   <w:sdt>
     <w:sdtPr>
       <w:rPr>
@@ -7230,6 +8116,11 @@
         <w:docPartUnique/>
       </w:docPartObj>
     </w:sdtPr>
+    <w:sdtEndPr>
+      <w:rPr>
+        <w:rStyle w:val="PageNumber"/>
+      </w:rPr>
+    </w:sdtEndPr>
     <w:sdtContent>
       <w:p>
         <w:pPr>
@@ -7270,7 +8161,7 @@
 </file>
 
 <file path=word/footer2.xml><?xml version="1.0" encoding="utf-8"?>
-<w:ftr xmlns:wpc="http://schemas.microsoft.com/office/word/2010/wordprocessingCanvas" xmlns:cx="http://schemas.microsoft.com/office/drawing/2014/chartex" xmlns:cx1="http://schemas.microsoft.com/office/drawing/2015/9/8/chartex" xmlns:cx2="http://schemas.microsoft.com/office/drawing/2015/10/21/chartex" xmlns:cx3="http://schemas.microsoft.com/office/drawing/2016/5/9/chartex" xmlns:cx4="http://schemas.microsoft.com/office/drawing/2016/5/10/chartex" xmlns:cx5="http://schemas.microsoft.com/office/drawing/2016/5/11/chartex" xmlns:cx6="http://schemas.microsoft.com/office/drawing/2016/5/12/chartex" xmlns:cx7="http://schemas.microsoft.com/office/drawing/2016/5/13/chartex" xmlns:cx8="http://schemas.microsoft.com/office/drawing/2016/5/14/chartex" xmlns:mc="http://schemas.openxmlformats.org/markup-compatibility/2006" xmlns:aink="http://schemas.microsoft.com/office/drawing/2016/ink" xmlns:am3d="http://schemas.microsoft.com/office/drawing/2017/model3d" xmlns:o="urn:schemas-microsoft-com:office:office" xmlns:oel="http://schemas.microsoft.com/office/2019/extlst" xmlns:r="http://schemas.openxmlformats.org/officeDocument/2006/relationships" xmlns:m="http://schemas.openxmlformats.org/officeDocument/2006/math" xmlns:v="urn:schemas-microsoft-com:vml" xmlns:wp14="http://schemas.microsoft.com/office/word/2010/wordprocessingDrawing" xmlns:wp="http://schemas.openxmlformats.org/drawingml/2006/wordprocessingDrawing" xmlns:w10="urn:schemas-microsoft-com:office:word" xmlns:w="http://schemas.openxmlformats.org/wordprocessingml/2006/main" xmlns:w14="http://schemas.microsoft.com/office/word/2010/wordml" xmlns:w15="http://schemas.microsoft.com/office/word/2012/wordml" xmlns:w16cex="http://schemas.microsoft.com/office/word/2018/wordml/cex" xmlns:w16cid="http://schemas.microsoft.com/office/word/2016/wordml/cid" xmlns:w16="http://schemas.microsoft.com/office/word/2018/wordml" xmlns:w16du="http://schemas.microsoft.com/office/word/2023/wordml/word16du" xmlns:w16sdtdh="http://schemas.microsoft.com/office/word/2020/wordml/sdtdatahash" xmlns:w16se="http://schemas.microsoft.com/office/word/2015/wordml/symex" xmlns:wpg="http://schemas.microsoft.com/office/word/2010/wordprocessingGroup" xmlns:wpi="http://schemas.microsoft.com/office/word/2010/wordprocessingInk" xmlns:wne="http://schemas.microsoft.com/office/word/2006/wordml" xmlns:wps="http://schemas.microsoft.com/office/word/2010/wordprocessingShape" mc:Ignorable="w14 w15 w16se w16cid w16 w16cex w16sdtdh w16du wp14">
+<w:ftr xmlns:wpc="http://schemas.microsoft.com/office/word/2010/wordprocessingCanvas" xmlns:cx="http://schemas.microsoft.com/office/drawing/2014/chartex" xmlns:cx1="http://schemas.microsoft.com/office/drawing/2015/9/8/chartex" xmlns:mc="http://schemas.openxmlformats.org/markup-compatibility/2006" xmlns:o="urn:schemas-microsoft-com:office:office" xmlns:r="http://schemas.openxmlformats.org/officeDocument/2006/relationships" xmlns:m="http://schemas.openxmlformats.org/officeDocument/2006/math" xmlns:v="urn:schemas-microsoft-com:vml" xmlns:wp14="http://schemas.microsoft.com/office/word/2010/wordprocessingDrawing" xmlns:wp="http://schemas.openxmlformats.org/drawingml/2006/wordprocessingDrawing" xmlns:w10="urn:schemas-microsoft-com:office:word" xmlns:w="http://schemas.openxmlformats.org/wordprocessingml/2006/main" xmlns:w14="http://schemas.microsoft.com/office/word/2010/wordml" xmlns:w15="http://schemas.microsoft.com/office/word/2012/wordml" xmlns:w16se="http://schemas.microsoft.com/office/word/2015/wordml/symex" xmlns:wpg="http://schemas.microsoft.com/office/word/2010/wordprocessingGroup" xmlns:wpi="http://schemas.microsoft.com/office/word/2010/wordprocessingInk" xmlns:wne="http://schemas.microsoft.com/office/word/2006/wordml" xmlns:wps="http://schemas.microsoft.com/office/word/2010/wordprocessingShape" mc:Ignorable="w14 w15 w16se wp14">
   <w:sdt>
     <w:sdtPr>
       <w:rPr>
@@ -7282,6 +8173,11 @@
         <w:docPartUnique/>
       </w:docPartObj>
     </w:sdtPr>
+    <w:sdtEndPr>
+      <w:rPr>
+        <w:rStyle w:val="PageNumber"/>
+      </w:rPr>
+    </w:sdtEndPr>
     <w:sdtContent>
       <w:p>
         <w:pPr>
@@ -7314,7 +8210,7 @@
             <w:rStyle w:val="PageNumber"/>
             <w:noProof/>
           </w:rPr>
-          <w:t>7</w:t>
+          <w:t>5</w:t>
         </w:r>
         <w:r>
           <w:rPr>
@@ -7335,7 +8231,7 @@
 </file>
 
 <file path=word/footnotes.xml><?xml version="1.0" encoding="utf-8"?>
-<w:footnotes xmlns:wpc="http://schemas.microsoft.com/office/word/2010/wordprocessingCanvas" xmlns:cx="http://schemas.microsoft.com/office/drawing/2014/chartex" xmlns:cx1="http://schemas.microsoft.com/office/drawing/2015/9/8/chartex" xmlns:cx2="http://schemas.microsoft.com/office/drawing/2015/10/21/chartex" xmlns:cx3="http://schemas.microsoft.com/office/drawing/2016/5/9/chartex" xmlns:cx4="http://schemas.microsoft.com/office/drawing/2016/5/10/chartex" xmlns:cx5="http://schemas.microsoft.com/office/drawing/2016/5/11/chartex" xmlns:cx6="http://schemas.microsoft.com/office/drawing/2016/5/12/chartex" xmlns:cx7="http://schemas.microsoft.com/office/drawing/2016/5/13/chartex" xmlns:cx8="http://schemas.microsoft.com/office/drawing/2016/5/14/chartex" xmlns:mc="http://schemas.openxmlformats.org/markup-compatibility/2006" xmlns:aink="http://schemas.microsoft.com/office/drawing/2016/ink" xmlns:am3d="http://schemas.microsoft.com/office/drawing/2017/model3d" xmlns:o="urn:schemas-microsoft-com:office:office" xmlns:oel="http://schemas.microsoft.com/office/2019/extlst" xmlns:r="http://schemas.openxmlformats.org/officeDocument/2006/relationships" xmlns:m="http://schemas.openxmlformats.org/officeDocument/2006/math" xmlns:v="urn:schemas-microsoft-com:vml" xmlns:wp14="http://schemas.microsoft.com/office/word/2010/wordprocessingDrawing" xmlns:wp="http://schemas.openxmlformats.org/drawingml/2006/wordprocessingDrawing" xmlns:w10="urn:schemas-microsoft-com:office:word" xmlns:w="http://schemas.openxmlformats.org/wordprocessingml/2006/main" xmlns:w14="http://schemas.microsoft.com/office/word/2010/wordml" xmlns:w15="http://schemas.microsoft.com/office/word/2012/wordml" xmlns:w16cex="http://schemas.microsoft.com/office/word/2018/wordml/cex" xmlns:w16cid="http://schemas.microsoft.com/office/word/2016/wordml/cid" xmlns:w16="http://schemas.microsoft.com/office/word/2018/wordml" xmlns:w16du="http://schemas.microsoft.com/office/word/2023/wordml/word16du" xmlns:w16sdtdh="http://schemas.microsoft.com/office/word/2020/wordml/sdtdatahash" xmlns:w16se="http://schemas.microsoft.com/office/word/2015/wordml/symex" xmlns:wpg="http://schemas.microsoft.com/office/word/2010/wordprocessingGroup" xmlns:wpi="http://schemas.microsoft.com/office/word/2010/wordprocessingInk" xmlns:wne="http://schemas.microsoft.com/office/word/2006/wordml" xmlns:wps="http://schemas.microsoft.com/office/word/2010/wordprocessingShape" mc:Ignorable="w14 w15 w16se w16cid w16 w16cex w16sdtdh w16du wp14">
+<w:footnotes xmlns:wpc="http://schemas.microsoft.com/office/word/2010/wordprocessingCanvas" xmlns:cx="http://schemas.microsoft.com/office/drawing/2014/chartex" xmlns:cx1="http://schemas.microsoft.com/office/drawing/2015/9/8/chartex" xmlns:mc="http://schemas.openxmlformats.org/markup-compatibility/2006" xmlns:o="urn:schemas-microsoft-com:office:office" xmlns:r="http://schemas.openxmlformats.org/officeDocument/2006/relationships" xmlns:m="http://schemas.openxmlformats.org/officeDocument/2006/math" xmlns:v="urn:schemas-microsoft-com:vml" xmlns:wp14="http://schemas.microsoft.com/office/word/2010/wordprocessingDrawing" xmlns:wp="http://schemas.openxmlformats.org/drawingml/2006/wordprocessingDrawing" xmlns:w10="urn:schemas-microsoft-com:office:word" xmlns:w="http://schemas.openxmlformats.org/wordprocessingml/2006/main" xmlns:w14="http://schemas.microsoft.com/office/word/2010/wordml" xmlns:w15="http://schemas.microsoft.com/office/word/2012/wordml" xmlns:w16se="http://schemas.microsoft.com/office/word/2015/wordml/symex" xmlns:wpg="http://schemas.microsoft.com/office/word/2010/wordprocessingGroup" xmlns:wpi="http://schemas.microsoft.com/office/word/2010/wordprocessingInk" xmlns:wne="http://schemas.microsoft.com/office/word/2006/wordml" xmlns:wps="http://schemas.microsoft.com/office/word/2010/wordprocessingShape" mc:Ignorable="w14 w15 w16se wp14">
   <w:footnote w:type="separator" w:id="-1">
     <w:p>
       <w:r>
@@ -7365,7 +8261,7 @@
 </file>
 
 <file path=word/numbering.xml><?xml version="1.0" encoding="utf-8"?>
-<w:numbering xmlns:wpc="http://schemas.microsoft.com/office/word/2010/wordprocessingCanvas" xmlns:cx="http://schemas.microsoft.com/office/drawing/2014/chartex" xmlns:cx1="http://schemas.microsoft.com/office/drawing/2015/9/8/chartex" xmlns:cx2="http://schemas.microsoft.com/office/drawing/2015/10/21/chartex" xmlns:cx3="http://schemas.microsoft.com/office/drawing/2016/5/9/chartex" xmlns:cx4="http://schemas.microsoft.com/office/drawing/2016/5/10/chartex" xmlns:cx5="http://schemas.microsoft.com/office/drawing/2016/5/11/chartex" xmlns:cx6="http://schemas.microsoft.com/office/drawing/2016/5/12/chartex" xmlns:cx7="http://schemas.microsoft.com/office/drawing/2016/5/13/chartex" xmlns:cx8="http://schemas.microsoft.com/office/drawing/2016/5/14/chartex" xmlns:mc="http://schemas.openxmlformats.org/markup-compatibility/2006" xmlns:aink="http://schemas.microsoft.com/office/drawing/2016/ink" xmlns:am3d="http://schemas.microsoft.com/office/drawing/2017/model3d" xmlns:o="urn:schemas-microsoft-com:office:office" xmlns:oel="http://schemas.microsoft.com/office/2019/extlst" xmlns:r="http://schemas.openxmlformats.org/officeDocument/2006/relationships" xmlns:m="http://schemas.openxmlformats.org/officeDocument/2006/math" xmlns:v="urn:schemas-microsoft-com:vml" xmlns:wp14="http://schemas.microsoft.com/office/word/2010/wordprocessingDrawing" xmlns:wp="http://schemas.openxmlformats.org/drawingml/2006/wordprocessingDrawing" xmlns:w10="urn:schemas-microsoft-com:office:word" xmlns:w="http://schemas.openxmlformats.org/wordprocessingml/2006/main" xmlns:w14="http://schemas.microsoft.com/office/word/2010/wordml" xmlns:w15="http://schemas.microsoft.com/office/word/2012/wordml" xmlns:w16cex="http://schemas.microsoft.com/office/word/2018/wordml/cex" xmlns:w16cid="http://schemas.microsoft.com/office/word/2016/wordml/cid" xmlns:w16="http://schemas.microsoft.com/office/word/2018/wordml" xmlns:w16du="http://schemas.microsoft.com/office/word/2023/wordml/word16du" xmlns:w16sdtdh="http://schemas.microsoft.com/office/word/2020/wordml/sdtdatahash" xmlns:w16se="http://schemas.microsoft.com/office/word/2015/wordml/symex" xmlns:wpg="http://schemas.microsoft.com/office/word/2010/wordprocessingGroup" xmlns:wpi="http://schemas.microsoft.com/office/word/2010/wordprocessingInk" xmlns:wne="http://schemas.microsoft.com/office/word/2006/wordml" xmlns:wps="http://schemas.microsoft.com/office/word/2010/wordprocessingShape" mc:Ignorable="w14 w15 w16se w16cid w16 w16cex w16sdtdh w16du wp14">
+<w:numbering xmlns:wpc="http://schemas.microsoft.com/office/word/2010/wordprocessingCanvas" xmlns:cx="http://schemas.microsoft.com/office/drawing/2014/chartex" xmlns:cx1="http://schemas.microsoft.com/office/drawing/2015/9/8/chartex" xmlns:mc="http://schemas.openxmlformats.org/markup-compatibility/2006" xmlns:o="urn:schemas-microsoft-com:office:office" xmlns:r="http://schemas.openxmlformats.org/officeDocument/2006/relationships" xmlns:m="http://schemas.openxmlformats.org/officeDocument/2006/math" xmlns:v="urn:schemas-microsoft-com:vml" xmlns:wp14="http://schemas.microsoft.com/office/word/2010/wordprocessingDrawing" xmlns:wp="http://schemas.openxmlformats.org/drawingml/2006/wordprocessingDrawing" xmlns:w10="urn:schemas-microsoft-com:office:word" xmlns:w="http://schemas.openxmlformats.org/wordprocessingml/2006/main" xmlns:w14="http://schemas.microsoft.com/office/word/2010/wordml" xmlns:w15="http://schemas.microsoft.com/office/word/2012/wordml" xmlns:w16se="http://schemas.microsoft.com/office/word/2015/wordml/symex" xmlns:wpg="http://schemas.microsoft.com/office/word/2010/wordprocessingGroup" xmlns:wpi="http://schemas.microsoft.com/office/word/2010/wordprocessingInk" xmlns:wne="http://schemas.microsoft.com/office/word/2006/wordml" xmlns:wps="http://schemas.microsoft.com/office/word/2010/wordprocessingShape" mc:Ignorable="w14 w15 w16se wp14">
   <w:abstractNum w:abstractNumId="0" w15:restartNumberingAfterBreak="0">
     <w:nsid w:val="03867835"/>
     <w:multiLevelType w:val="hybridMultilevel"/>
@@ -11566,134 +12462,134 @@
       </w:pPr>
     </w:lvl>
   </w:abstractNum>
-  <w:num w:numId="1" w16cid:durableId="531651326">
+  <w:num w:numId="1">
     <w:abstractNumId w:val="33"/>
   </w:num>
-  <w:num w:numId="2" w16cid:durableId="1987271708">
+  <w:num w:numId="2">
     <w:abstractNumId w:val="0"/>
   </w:num>
-  <w:num w:numId="3" w16cid:durableId="719523725">
+  <w:num w:numId="3">
     <w:abstractNumId w:val="11"/>
   </w:num>
-  <w:num w:numId="4" w16cid:durableId="459691828">
+  <w:num w:numId="4">
     <w:abstractNumId w:val="34"/>
   </w:num>
-  <w:num w:numId="5" w16cid:durableId="2085226521">
+  <w:num w:numId="5">
     <w:abstractNumId w:val="22"/>
   </w:num>
-  <w:num w:numId="6" w16cid:durableId="2106687382">
+  <w:num w:numId="6">
     <w:abstractNumId w:val="13"/>
   </w:num>
-  <w:num w:numId="7" w16cid:durableId="808672597">
+  <w:num w:numId="7">
     <w:abstractNumId w:val="36"/>
   </w:num>
-  <w:num w:numId="8" w16cid:durableId="1565480947">
+  <w:num w:numId="8">
     <w:abstractNumId w:val="23"/>
   </w:num>
-  <w:num w:numId="9" w16cid:durableId="440535763">
+  <w:num w:numId="9">
     <w:abstractNumId w:val="29"/>
   </w:num>
-  <w:num w:numId="10" w16cid:durableId="1639266832">
+  <w:num w:numId="10">
     <w:abstractNumId w:val="10"/>
   </w:num>
-  <w:num w:numId="11" w16cid:durableId="1838879564">
+  <w:num w:numId="11">
     <w:abstractNumId w:val="28"/>
   </w:num>
-  <w:num w:numId="12" w16cid:durableId="557016983">
+  <w:num w:numId="12">
     <w:abstractNumId w:val="5"/>
   </w:num>
-  <w:num w:numId="13" w16cid:durableId="746338711">
+  <w:num w:numId="13">
     <w:abstractNumId w:val="20"/>
   </w:num>
-  <w:num w:numId="14" w16cid:durableId="1432240960">
+  <w:num w:numId="14">
     <w:abstractNumId w:val="14"/>
   </w:num>
-  <w:num w:numId="15" w16cid:durableId="412971152">
+  <w:num w:numId="15">
     <w:abstractNumId w:val="17"/>
   </w:num>
-  <w:num w:numId="16" w16cid:durableId="909921395">
+  <w:num w:numId="16">
     <w:abstractNumId w:val="19"/>
   </w:num>
-  <w:num w:numId="17" w16cid:durableId="93289685">
+  <w:num w:numId="17">
     <w:abstractNumId w:val="9"/>
   </w:num>
-  <w:num w:numId="18" w16cid:durableId="278419646">
+  <w:num w:numId="18">
     <w:abstractNumId w:val="1"/>
   </w:num>
-  <w:num w:numId="19" w16cid:durableId="115684318">
+  <w:num w:numId="19">
     <w:abstractNumId w:val="21"/>
   </w:num>
-  <w:num w:numId="20" w16cid:durableId="1006402070">
+  <w:num w:numId="20">
     <w:abstractNumId w:val="12"/>
   </w:num>
-  <w:num w:numId="21" w16cid:durableId="32772593">
+  <w:num w:numId="21">
     <w:abstractNumId w:val="16"/>
   </w:num>
-  <w:num w:numId="22" w16cid:durableId="2040543160">
+  <w:num w:numId="22">
     <w:abstractNumId w:val="4"/>
   </w:num>
-  <w:num w:numId="23" w16cid:durableId="1454789387">
+  <w:num w:numId="23">
     <w:abstractNumId w:val="24"/>
   </w:num>
-  <w:num w:numId="24" w16cid:durableId="2140341698">
+  <w:num w:numId="24">
     <w:abstractNumId w:val="27"/>
   </w:num>
-  <w:num w:numId="25" w16cid:durableId="1712530890">
+  <w:num w:numId="25">
     <w:abstractNumId w:val="31"/>
   </w:num>
-  <w:num w:numId="26" w16cid:durableId="752554035">
+  <w:num w:numId="26">
     <w:abstractNumId w:val="2"/>
   </w:num>
-  <w:num w:numId="27" w16cid:durableId="1810972529">
+  <w:num w:numId="27">
     <w:abstractNumId w:val="15"/>
   </w:num>
-  <w:num w:numId="28" w16cid:durableId="120422001">
+  <w:num w:numId="28">
     <w:abstractNumId w:val="32"/>
   </w:num>
-  <w:num w:numId="29" w16cid:durableId="111365595">
+  <w:num w:numId="29">
     <w:abstractNumId w:val="38"/>
   </w:num>
-  <w:num w:numId="30" w16cid:durableId="1281033155">
+  <w:num w:numId="30">
     <w:abstractNumId w:val="35"/>
   </w:num>
-  <w:num w:numId="31" w16cid:durableId="843982353">
+  <w:num w:numId="31">
     <w:abstractNumId w:val="25"/>
   </w:num>
-  <w:num w:numId="32" w16cid:durableId="1081365562">
+  <w:num w:numId="32">
     <w:abstractNumId w:val="37"/>
   </w:num>
-  <w:num w:numId="33" w16cid:durableId="2063017576">
+  <w:num w:numId="33">
     <w:abstractNumId w:val="3"/>
   </w:num>
-  <w:num w:numId="34" w16cid:durableId="104858999">
+  <w:num w:numId="34">
     <w:abstractNumId w:val="30"/>
   </w:num>
-  <w:num w:numId="35" w16cid:durableId="1480340587">
+  <w:num w:numId="35">
     <w:abstractNumId w:val="8"/>
   </w:num>
-  <w:num w:numId="36" w16cid:durableId="379481089">
+  <w:num w:numId="36">
     <w:abstractNumId w:val="40"/>
   </w:num>
-  <w:num w:numId="37" w16cid:durableId="201292077">
+  <w:num w:numId="37">
     <w:abstractNumId w:val="26"/>
   </w:num>
-  <w:num w:numId="38" w16cid:durableId="1112361979">
+  <w:num w:numId="38">
     <w:abstractNumId w:val="18"/>
   </w:num>
-  <w:num w:numId="39" w16cid:durableId="784620727">
+  <w:num w:numId="39">
     <w:abstractNumId w:val="39"/>
   </w:num>
-  <w:num w:numId="40" w16cid:durableId="2068141308">
+  <w:num w:numId="40">
     <w:abstractNumId w:val="6"/>
   </w:num>
-  <w:num w:numId="41" w16cid:durableId="1014840722">
+  <w:num w:numId="41">
     <w:abstractNumId w:val="7"/>
   </w:num>
 </w:numbering>
 </file>
 
 <file path=word/styles.xml><?xml version="1.0" encoding="utf-8"?>
-<w:styles xmlns:mc="http://schemas.openxmlformats.org/markup-compatibility/2006" xmlns:r="http://schemas.openxmlformats.org/officeDocument/2006/relationships" xmlns:w="http://schemas.openxmlformats.org/wordprocessingml/2006/main" xmlns:w14="http://schemas.microsoft.com/office/word/2010/wordml" xmlns:w15="http://schemas.microsoft.com/office/word/2012/wordml" xmlns:w16cex="http://schemas.microsoft.com/office/word/2018/wordml/cex" xmlns:w16cid="http://schemas.microsoft.com/office/word/2016/wordml/cid" xmlns:w16="http://schemas.microsoft.com/office/word/2018/wordml" xmlns:w16du="http://schemas.microsoft.com/office/word/2023/wordml/word16du" xmlns:w16sdtdh="http://schemas.microsoft.com/office/word/2020/wordml/sdtdatahash" xmlns:w16se="http://schemas.microsoft.com/office/word/2015/wordml/symex" mc:Ignorable="w14 w15 w16se w16cid w16 w16cex w16sdtdh w16du">
+<w:styles xmlns:mc="http://schemas.openxmlformats.org/markup-compatibility/2006" xmlns:r="http://schemas.openxmlformats.org/officeDocument/2006/relationships" xmlns:w="http://schemas.openxmlformats.org/wordprocessingml/2006/main" xmlns:w14="http://schemas.microsoft.com/office/word/2010/wordml" xmlns:w15="http://schemas.microsoft.com/office/word/2012/wordml" xmlns:w16se="http://schemas.microsoft.com/office/word/2015/wordml/symex" mc:Ignorable="w14 w15 w16se">
   <w:docDefaults>
     <w:rPrDefault>
       <w:rPr>
@@ -11707,7 +12603,7 @@
     </w:rPrDefault>
     <w:pPrDefault/>
   </w:docDefaults>
-  <w:latentStyles w:defLockedState="0" w:defUIPriority="99" w:defSemiHidden="0" w:defUnhideWhenUsed="0" w:defQFormat="0" w:count="376">
+  <w:latentStyles w:defLockedState="0" w:defUIPriority="99" w:defSemiHidden="0" w:defUnhideWhenUsed="0" w:defQFormat="0" w:count="371">
     <w:lsdException w:name="Normal" w:uiPriority="0" w:qFormat="1"/>
     <w:lsdException w:name="heading 1" w:uiPriority="9" w:qFormat="1"/>
     <w:lsdException w:name="heading 2" w:semiHidden="1" w:uiPriority="9" w:unhideWhenUsed="1" w:qFormat="1"/>
@@ -12079,11 +12975,6 @@
     <w:lsdException w:name="List Table 5 Dark Accent 6" w:uiPriority="50"/>
     <w:lsdException w:name="List Table 6 Colorful Accent 6" w:uiPriority="51"/>
     <w:lsdException w:name="List Table 7 Colorful Accent 6" w:uiPriority="52"/>
-    <w:lsdException w:name="Mention" w:semiHidden="1" w:unhideWhenUsed="1"/>
-    <w:lsdException w:name="Smart Hyperlink" w:semiHidden="1" w:unhideWhenUsed="1"/>
-    <w:lsdException w:name="Hashtag" w:semiHidden="1" w:unhideWhenUsed="1"/>
-    <w:lsdException w:name="Unresolved Mention" w:semiHidden="1" w:unhideWhenUsed="1"/>
-    <w:lsdException w:name="Smart Link" w:semiHidden="1" w:unhideWhenUsed="1"/>
   </w:latentStyles>
   <w:style w:type="paragraph" w:default="1" w:styleId="Normal">
     <w:name w:val="Normal"/>
@@ -13109,7 +14000,7 @@
 </file>
 
 <file path=customXml/itemProps1.xml><?xml version="1.0" encoding="utf-8"?>
-<ds:datastoreItem xmlns:ds="http://schemas.openxmlformats.org/officeDocument/2006/customXml" ds:itemID="{DEB57C7D-C5C2-4831-99E9-2BE536B17AED}">
+<ds:datastoreItem xmlns:ds="http://schemas.openxmlformats.org/officeDocument/2006/customXml" ds:itemID="{40AAE426-6656-4D2A-BE9A-0660002722C0}">
   <ds:schemaRefs>
     <ds:schemaRef ds:uri="http://schemas.openxmlformats.org/officeDocument/2006/bibliography"/>
   </ds:schemaRefs>

</xml_diff>

<commit_message>
Final Project Report Updated
</commit_message>
<xml_diff>
--- a/A78_Final report_2.12.24-2.docx
+++ b/A78_Final report_2.12.24-2.docx
@@ -7961,32 +7961,3037 @@
         </w:rPr>
         <w:t>output</w:t>
       </w:r>
-      <w:r>
-        <w:rPr>
-          <w:rFonts w:ascii="Times New Roman" w:hAnsi="Times New Roman" w:cs="Times New Roman"/>
-          <w:sz w:val="24"/>
-          <w:szCs w:val="24"/>
-        </w:rPr>
-        <w:t>.</w:t>
-      </w:r>
-      <w:r>
-        <w:rPr>
-          <w:rFonts w:ascii="Times New Roman" w:hAnsi="Times New Roman" w:cs="Times New Roman"/>
-          <w:sz w:val="24"/>
-          <w:szCs w:val="24"/>
-        </w:rPr>
-        <w:t xml:space="preserve"> (</w:t>
-      </w:r>
-      <w:r>
-        <w:rPr>
-          <w:rFonts w:ascii="Times New Roman" w:hAnsi="Times New Roman" w:cs="Times New Roman"/>
-          <w:sz w:val="24"/>
-          <w:szCs w:val="24"/>
-        </w:rPr>
-        <w:t>Remaining)</w:t>
+    </w:p>
+    <w:p>
+      <w:pPr>
+        <w:ind w:left="720"/>
+        <w:rPr>
+          <w:rFonts w:ascii="Times New Roman" w:hAnsi="Times New Roman" w:cs="Times New Roman"/>
+          <w:sz w:val="22"/>
+        </w:rPr>
+      </w:pPr>
+      <w:r>
+        <w:rPr>
+          <w:rFonts w:ascii="Times New Roman" w:hAnsi="Times New Roman" w:cs="Times New Roman"/>
+          <w:sz w:val="22"/>
+        </w:rPr>
+        <w:t>commit 5d2e19facdc63403b41b60ff3397fec5c510d707</w:t>
+      </w:r>
+    </w:p>
+    <w:p>
+      <w:pPr>
+        <w:ind w:left="720"/>
+        <w:rPr>
+          <w:rFonts w:ascii="Times New Roman" w:hAnsi="Times New Roman" w:cs="Times New Roman"/>
+          <w:sz w:val="22"/>
+        </w:rPr>
+      </w:pPr>
+      <w:r>
+        <w:rPr>
+          <w:rFonts w:ascii="Times New Roman" w:hAnsi="Times New Roman" w:cs="Times New Roman"/>
+          <w:sz w:val="22"/>
+        </w:rPr>
+        <w:t>Author: Muhammad Usman &lt;mu24aan@herts.ac.uk&gt;</w:t>
+      </w:r>
+    </w:p>
+    <w:p>
+      <w:pPr>
+        <w:ind w:left="720"/>
+        <w:rPr>
+          <w:rFonts w:ascii="Times New Roman" w:hAnsi="Times New Roman" w:cs="Times New Roman"/>
+          <w:sz w:val="22"/>
+        </w:rPr>
+      </w:pPr>
+      <w:r>
+        <w:rPr>
+          <w:rFonts w:ascii="Times New Roman" w:hAnsi="Times New Roman" w:cs="Times New Roman"/>
+          <w:sz w:val="22"/>
+        </w:rPr>
+        <w:t>Date:   Mon Jan 6 21:29:06 2025 -0800</w:t>
+      </w:r>
+    </w:p>
+    <w:p>
+      <w:pPr>
+        <w:ind w:left="720"/>
+        <w:rPr>
+          <w:rFonts w:ascii="Times New Roman" w:hAnsi="Times New Roman" w:cs="Times New Roman"/>
+          <w:sz w:val="22"/>
+        </w:rPr>
+      </w:pPr>
+    </w:p>
+    <w:p>
+      <w:pPr>
+        <w:ind w:left="720"/>
+        <w:rPr>
+          <w:rFonts w:ascii="Times New Roman" w:hAnsi="Times New Roman" w:cs="Times New Roman"/>
+          <w:sz w:val="22"/>
+        </w:rPr>
+      </w:pPr>
+      <w:r>
+        <w:rPr>
+          <w:rFonts w:ascii="Times New Roman" w:hAnsi="Times New Roman" w:cs="Times New Roman"/>
+          <w:sz w:val="22"/>
+        </w:rPr>
+        <w:t xml:space="preserve">    Final Project Report</w:t>
+      </w:r>
+    </w:p>
+    <w:p>
+      <w:pPr>
+        <w:ind w:left="720"/>
+        <w:rPr>
+          <w:rFonts w:ascii="Times New Roman" w:hAnsi="Times New Roman" w:cs="Times New Roman"/>
+          <w:sz w:val="22"/>
+        </w:rPr>
+      </w:pPr>
+    </w:p>
+    <w:p>
+      <w:pPr>
+        <w:ind w:left="720"/>
+        <w:rPr>
+          <w:rFonts w:ascii="Times New Roman" w:hAnsi="Times New Roman" w:cs="Times New Roman"/>
+          <w:sz w:val="22"/>
+        </w:rPr>
+      </w:pPr>
+      <w:r>
+        <w:rPr>
+          <w:rFonts w:ascii="Times New Roman" w:hAnsi="Times New Roman" w:cs="Times New Roman"/>
+          <w:sz w:val="22"/>
+        </w:rPr>
+        <w:t>commit c1e4afebcaf0399032da805a967b0787547e45a8</w:t>
+      </w:r>
+    </w:p>
+    <w:p>
+      <w:pPr>
+        <w:ind w:left="720"/>
+        <w:rPr>
+          <w:rFonts w:ascii="Times New Roman" w:hAnsi="Times New Roman" w:cs="Times New Roman"/>
+          <w:sz w:val="22"/>
+        </w:rPr>
+      </w:pPr>
+      <w:r>
+        <w:rPr>
+          <w:rFonts w:ascii="Times New Roman" w:hAnsi="Times New Roman" w:cs="Times New Roman"/>
+          <w:sz w:val="22"/>
+        </w:rPr>
+        <w:t>Author: Muhammad Usman &lt;mu24aan@herts.ac.uk&gt;</w:t>
+      </w:r>
+    </w:p>
+    <w:p>
+      <w:pPr>
+        <w:ind w:left="720"/>
+        <w:rPr>
+          <w:rFonts w:ascii="Times New Roman" w:hAnsi="Times New Roman" w:cs="Times New Roman"/>
+          <w:sz w:val="22"/>
+        </w:rPr>
+      </w:pPr>
+      <w:r>
+        <w:rPr>
+          <w:rFonts w:ascii="Times New Roman" w:hAnsi="Times New Roman" w:cs="Times New Roman"/>
+          <w:sz w:val="22"/>
+        </w:rPr>
+        <w:t>Date:   Mon Jan 6 15:26:14 2025 -0800</w:t>
+      </w:r>
+    </w:p>
+    <w:p>
+      <w:pPr>
+        <w:ind w:left="720"/>
+        <w:rPr>
+          <w:rFonts w:ascii="Times New Roman" w:hAnsi="Times New Roman" w:cs="Times New Roman"/>
+          <w:sz w:val="22"/>
+        </w:rPr>
+      </w:pPr>
+    </w:p>
+    <w:p>
+      <w:pPr>
+        <w:ind w:left="720"/>
+        <w:rPr>
+          <w:rFonts w:ascii="Times New Roman" w:hAnsi="Times New Roman" w:cs="Times New Roman"/>
+          <w:sz w:val="22"/>
+        </w:rPr>
+      </w:pPr>
+      <w:r>
+        <w:rPr>
+          <w:rFonts w:ascii="Times New Roman" w:hAnsi="Times New Roman" w:cs="Times New Roman"/>
+          <w:sz w:val="22"/>
+        </w:rPr>
+        <w:t xml:space="preserve">    Complete section 4- </w:t>
+      </w:r>
+      <w:proofErr w:type="spellStart"/>
+      <w:r>
+        <w:rPr>
+          <w:rFonts w:ascii="Times New Roman" w:hAnsi="Times New Roman" w:cs="Times New Roman"/>
+          <w:sz w:val="22"/>
+        </w:rPr>
+        <w:t>analyis</w:t>
+      </w:r>
+      <w:proofErr w:type="spellEnd"/>
+      <w:r>
+        <w:rPr>
+          <w:rFonts w:ascii="Times New Roman" w:hAnsi="Times New Roman" w:cs="Times New Roman"/>
+          <w:sz w:val="22"/>
+        </w:rPr>
+        <w:t xml:space="preserve"> and 6- conclusion</w:t>
+      </w:r>
+    </w:p>
+    <w:p>
+      <w:pPr>
+        <w:ind w:left="720"/>
+        <w:rPr>
+          <w:rFonts w:ascii="Times New Roman" w:hAnsi="Times New Roman" w:cs="Times New Roman"/>
+          <w:sz w:val="22"/>
+        </w:rPr>
+      </w:pPr>
+    </w:p>
+    <w:p>
+      <w:pPr>
+        <w:ind w:left="720"/>
+        <w:rPr>
+          <w:rFonts w:ascii="Times New Roman" w:hAnsi="Times New Roman" w:cs="Times New Roman"/>
+          <w:sz w:val="22"/>
+        </w:rPr>
+      </w:pPr>
+      <w:r>
+        <w:rPr>
+          <w:rFonts w:ascii="Times New Roman" w:hAnsi="Times New Roman" w:cs="Times New Roman"/>
+          <w:sz w:val="22"/>
+        </w:rPr>
+        <w:t>commit 423866df0714e8b0674c6745aed7863981265ea2</w:t>
+      </w:r>
+    </w:p>
+    <w:p>
+      <w:pPr>
+        <w:ind w:left="720"/>
+        <w:rPr>
+          <w:rFonts w:ascii="Times New Roman" w:hAnsi="Times New Roman" w:cs="Times New Roman"/>
+          <w:sz w:val="22"/>
+        </w:rPr>
+      </w:pPr>
+      <w:r>
+        <w:rPr>
+          <w:rFonts w:ascii="Times New Roman" w:hAnsi="Times New Roman" w:cs="Times New Roman"/>
+          <w:sz w:val="22"/>
+        </w:rPr>
+        <w:t xml:space="preserve">Author: Mirza </w:t>
+      </w:r>
+      <w:proofErr w:type="spellStart"/>
+      <w:r>
+        <w:rPr>
+          <w:rFonts w:ascii="Times New Roman" w:hAnsi="Times New Roman" w:cs="Times New Roman"/>
+          <w:sz w:val="22"/>
+        </w:rPr>
+        <w:t>Taimur</w:t>
+      </w:r>
+      <w:proofErr w:type="spellEnd"/>
+      <w:r>
+        <w:rPr>
+          <w:rFonts w:ascii="Times New Roman" w:hAnsi="Times New Roman" w:cs="Times New Roman"/>
+          <w:sz w:val="22"/>
+        </w:rPr>
+        <w:t xml:space="preserve"> Zafar &lt;mz24abd@herts.ac.uk&gt;</w:t>
+      </w:r>
+    </w:p>
+    <w:p>
+      <w:pPr>
+        <w:ind w:left="720"/>
+        <w:rPr>
+          <w:rFonts w:ascii="Times New Roman" w:hAnsi="Times New Roman" w:cs="Times New Roman"/>
+          <w:sz w:val="22"/>
+        </w:rPr>
+      </w:pPr>
+      <w:r>
+        <w:rPr>
+          <w:rFonts w:ascii="Times New Roman" w:hAnsi="Times New Roman" w:cs="Times New Roman"/>
+          <w:sz w:val="22"/>
+        </w:rPr>
+        <w:t>Date:   Mon Jan 6 17:10:49 2025 +0000</w:t>
+      </w:r>
+    </w:p>
+    <w:p>
+      <w:pPr>
+        <w:ind w:left="720"/>
+        <w:rPr>
+          <w:rFonts w:ascii="Times New Roman" w:hAnsi="Times New Roman" w:cs="Times New Roman"/>
+          <w:sz w:val="22"/>
+        </w:rPr>
+      </w:pPr>
+    </w:p>
+    <w:p>
+      <w:pPr>
+        <w:ind w:left="720"/>
+        <w:rPr>
+          <w:rFonts w:ascii="Times New Roman" w:hAnsi="Times New Roman" w:cs="Times New Roman"/>
+          <w:sz w:val="22"/>
+        </w:rPr>
+      </w:pPr>
+      <w:r>
+        <w:rPr>
+          <w:rFonts w:ascii="Times New Roman" w:hAnsi="Times New Roman" w:cs="Times New Roman"/>
+          <w:sz w:val="22"/>
+        </w:rPr>
+        <w:t xml:space="preserve">    Remove the extra content in Yellow </w:t>
+      </w:r>
+      <w:proofErr w:type="spellStart"/>
+      <w:r>
+        <w:rPr>
+          <w:rFonts w:ascii="Times New Roman" w:hAnsi="Times New Roman" w:cs="Times New Roman"/>
+          <w:sz w:val="22"/>
+        </w:rPr>
+        <w:t>Color</w:t>
+      </w:r>
+      <w:proofErr w:type="spellEnd"/>
+    </w:p>
+    <w:p>
+      <w:pPr>
+        <w:ind w:left="720"/>
+        <w:rPr>
+          <w:rFonts w:ascii="Times New Roman" w:hAnsi="Times New Roman" w:cs="Times New Roman"/>
+          <w:sz w:val="22"/>
+        </w:rPr>
+      </w:pPr>
+    </w:p>
+    <w:p>
+      <w:pPr>
+        <w:ind w:left="720"/>
+        <w:rPr>
+          <w:rFonts w:ascii="Times New Roman" w:hAnsi="Times New Roman" w:cs="Times New Roman"/>
+          <w:sz w:val="22"/>
+        </w:rPr>
+      </w:pPr>
+      <w:r>
+        <w:rPr>
+          <w:rFonts w:ascii="Times New Roman" w:hAnsi="Times New Roman" w:cs="Times New Roman"/>
+          <w:sz w:val="22"/>
+        </w:rPr>
+        <w:t>commit 092a76427c5a7be61ed21185477c1114da3433d5</w:t>
+      </w:r>
+    </w:p>
+    <w:p>
+      <w:pPr>
+        <w:ind w:left="720"/>
+        <w:rPr>
+          <w:rFonts w:ascii="Times New Roman" w:hAnsi="Times New Roman" w:cs="Times New Roman"/>
+          <w:sz w:val="22"/>
+        </w:rPr>
+      </w:pPr>
+      <w:r>
+        <w:rPr>
+          <w:rFonts w:ascii="Times New Roman" w:hAnsi="Times New Roman" w:cs="Times New Roman"/>
+          <w:sz w:val="22"/>
+        </w:rPr>
+        <w:t xml:space="preserve">Author: Mirza </w:t>
+      </w:r>
+      <w:proofErr w:type="spellStart"/>
+      <w:r>
+        <w:rPr>
+          <w:rFonts w:ascii="Times New Roman" w:hAnsi="Times New Roman" w:cs="Times New Roman"/>
+          <w:sz w:val="22"/>
+        </w:rPr>
+        <w:t>Taimur</w:t>
+      </w:r>
+      <w:proofErr w:type="spellEnd"/>
+      <w:r>
+        <w:rPr>
+          <w:rFonts w:ascii="Times New Roman" w:hAnsi="Times New Roman" w:cs="Times New Roman"/>
+          <w:sz w:val="22"/>
+        </w:rPr>
+        <w:t xml:space="preserve"> Zafar &lt;mz24abd@herts.ac.uk&gt;</w:t>
+      </w:r>
+    </w:p>
+    <w:p>
+      <w:pPr>
+        <w:ind w:left="720"/>
+        <w:rPr>
+          <w:rFonts w:ascii="Times New Roman" w:hAnsi="Times New Roman" w:cs="Times New Roman"/>
+          <w:sz w:val="22"/>
+        </w:rPr>
+      </w:pPr>
+      <w:r>
+        <w:rPr>
+          <w:rFonts w:ascii="Times New Roman" w:hAnsi="Times New Roman" w:cs="Times New Roman"/>
+          <w:sz w:val="22"/>
+        </w:rPr>
+        <w:t>Date:   Mon Jan 6 17:09:08 2025 +0000</w:t>
+      </w:r>
+    </w:p>
+    <w:p>
+      <w:pPr>
+        <w:ind w:left="720"/>
+        <w:rPr>
+          <w:rFonts w:ascii="Times New Roman" w:hAnsi="Times New Roman" w:cs="Times New Roman"/>
+          <w:sz w:val="22"/>
+        </w:rPr>
+      </w:pPr>
+    </w:p>
+    <w:p>
+      <w:pPr>
+        <w:ind w:left="720"/>
+        <w:rPr>
+          <w:rFonts w:ascii="Times New Roman" w:hAnsi="Times New Roman" w:cs="Times New Roman"/>
+          <w:sz w:val="22"/>
+        </w:rPr>
+      </w:pPr>
+      <w:r>
+        <w:rPr>
+          <w:rFonts w:ascii="Times New Roman" w:hAnsi="Times New Roman" w:cs="Times New Roman"/>
+          <w:sz w:val="22"/>
+        </w:rPr>
+        <w:t xml:space="preserve">    Update the Reference Heading and Add Code in Heading 8 Section A</w:t>
+      </w:r>
+    </w:p>
+    <w:p>
+      <w:pPr>
+        <w:ind w:left="720"/>
+        <w:rPr>
+          <w:rFonts w:ascii="Times New Roman" w:hAnsi="Times New Roman" w:cs="Times New Roman"/>
+          <w:sz w:val="22"/>
+        </w:rPr>
+      </w:pPr>
+    </w:p>
+    <w:p>
+      <w:pPr>
+        <w:ind w:left="720"/>
+        <w:rPr>
+          <w:rFonts w:ascii="Times New Roman" w:hAnsi="Times New Roman" w:cs="Times New Roman"/>
+          <w:sz w:val="22"/>
+        </w:rPr>
+      </w:pPr>
+      <w:r>
+        <w:rPr>
+          <w:rFonts w:ascii="Times New Roman" w:hAnsi="Times New Roman" w:cs="Times New Roman"/>
+          <w:sz w:val="22"/>
+        </w:rPr>
+        <w:t>commit 502c5f5114038cb1be9b04c65d9fde7ba56e135f</w:t>
+      </w:r>
+    </w:p>
+    <w:p>
+      <w:pPr>
+        <w:ind w:left="720"/>
+        <w:rPr>
+          <w:rFonts w:ascii="Times New Roman" w:hAnsi="Times New Roman" w:cs="Times New Roman"/>
+          <w:sz w:val="22"/>
+        </w:rPr>
+      </w:pPr>
+      <w:r>
+        <w:rPr>
+          <w:rFonts w:ascii="Times New Roman" w:hAnsi="Times New Roman" w:cs="Times New Roman"/>
+          <w:sz w:val="22"/>
+        </w:rPr>
+        <w:t>Author: Muhammad Usman &lt;mu24aan@herts.ac.uk&gt;</w:t>
+      </w:r>
+    </w:p>
+    <w:p>
+      <w:pPr>
+        <w:ind w:left="720"/>
+        <w:rPr>
+          <w:rFonts w:ascii="Times New Roman" w:hAnsi="Times New Roman" w:cs="Times New Roman"/>
+          <w:sz w:val="22"/>
+        </w:rPr>
+      </w:pPr>
+      <w:r>
+        <w:rPr>
+          <w:rFonts w:ascii="Times New Roman" w:hAnsi="Times New Roman" w:cs="Times New Roman"/>
+          <w:sz w:val="22"/>
+        </w:rPr>
+        <w:t>Date:   Mon Jan 6 08:55:24 2025 -0800</w:t>
+      </w:r>
+    </w:p>
+    <w:p>
+      <w:pPr>
+        <w:ind w:left="720"/>
+        <w:rPr>
+          <w:rFonts w:ascii="Times New Roman" w:hAnsi="Times New Roman" w:cs="Times New Roman"/>
+          <w:sz w:val="22"/>
+        </w:rPr>
+      </w:pPr>
+    </w:p>
+    <w:p>
+      <w:pPr>
+        <w:ind w:left="720"/>
+        <w:rPr>
+          <w:rFonts w:ascii="Times New Roman" w:hAnsi="Times New Roman" w:cs="Times New Roman"/>
+          <w:sz w:val="22"/>
+        </w:rPr>
+      </w:pPr>
+      <w:r>
+        <w:rPr>
+          <w:rFonts w:ascii="Times New Roman" w:hAnsi="Times New Roman" w:cs="Times New Roman"/>
+          <w:sz w:val="22"/>
+        </w:rPr>
+        <w:t xml:space="preserve">    Report file updated with raw Appendices section including r code and output</w:t>
+      </w:r>
+    </w:p>
+    <w:p>
+      <w:pPr>
+        <w:ind w:left="720"/>
+        <w:rPr>
+          <w:rFonts w:ascii="Times New Roman" w:hAnsi="Times New Roman" w:cs="Times New Roman"/>
+          <w:sz w:val="22"/>
+        </w:rPr>
+      </w:pPr>
+    </w:p>
+    <w:p>
+      <w:pPr>
+        <w:ind w:left="720"/>
+        <w:rPr>
+          <w:rFonts w:ascii="Times New Roman" w:hAnsi="Times New Roman" w:cs="Times New Roman"/>
+          <w:sz w:val="22"/>
+        </w:rPr>
+      </w:pPr>
+      <w:r>
+        <w:rPr>
+          <w:rFonts w:ascii="Times New Roman" w:hAnsi="Times New Roman" w:cs="Times New Roman"/>
+          <w:sz w:val="22"/>
+        </w:rPr>
+        <w:t>commit 62874f76959466e5c371f01778979158fff73669</w:t>
+      </w:r>
+    </w:p>
+    <w:p>
+      <w:pPr>
+        <w:ind w:left="720"/>
+        <w:rPr>
+          <w:rFonts w:ascii="Times New Roman" w:hAnsi="Times New Roman" w:cs="Times New Roman"/>
+          <w:sz w:val="22"/>
+        </w:rPr>
+      </w:pPr>
+      <w:r>
+        <w:rPr>
+          <w:rFonts w:ascii="Times New Roman" w:hAnsi="Times New Roman" w:cs="Times New Roman"/>
+          <w:sz w:val="22"/>
+        </w:rPr>
+        <w:t>Author: Muhammad Usman &lt;mu24aan@herts.ac.uk&gt;</w:t>
+      </w:r>
+    </w:p>
+    <w:p>
+      <w:pPr>
+        <w:ind w:left="720"/>
+        <w:rPr>
+          <w:rFonts w:ascii="Times New Roman" w:hAnsi="Times New Roman" w:cs="Times New Roman"/>
+          <w:sz w:val="22"/>
+        </w:rPr>
+      </w:pPr>
+      <w:r>
+        <w:rPr>
+          <w:rFonts w:ascii="Times New Roman" w:hAnsi="Times New Roman" w:cs="Times New Roman"/>
+          <w:sz w:val="22"/>
+        </w:rPr>
+        <w:t>Date:   Mon Jan 6 08:44:42 2025 -0800</w:t>
+      </w:r>
+    </w:p>
+    <w:p>
+      <w:pPr>
+        <w:ind w:left="720"/>
+        <w:rPr>
+          <w:rFonts w:ascii="Times New Roman" w:hAnsi="Times New Roman" w:cs="Times New Roman"/>
+          <w:sz w:val="22"/>
+        </w:rPr>
+      </w:pPr>
+    </w:p>
+    <w:p>
+      <w:pPr>
+        <w:ind w:left="720"/>
+        <w:rPr>
+          <w:rFonts w:ascii="Times New Roman" w:hAnsi="Times New Roman" w:cs="Times New Roman"/>
+          <w:sz w:val="22"/>
+        </w:rPr>
+      </w:pPr>
+      <w:r>
+        <w:rPr>
+          <w:rFonts w:ascii="Times New Roman" w:hAnsi="Times New Roman" w:cs="Times New Roman"/>
+          <w:sz w:val="22"/>
+        </w:rPr>
+        <w:t xml:space="preserve">    R code used for analysis and visualisation updated</w:t>
+      </w:r>
+    </w:p>
+    <w:p>
+      <w:pPr>
+        <w:ind w:left="720"/>
+        <w:rPr>
+          <w:rFonts w:ascii="Times New Roman" w:hAnsi="Times New Roman" w:cs="Times New Roman"/>
+          <w:sz w:val="22"/>
+        </w:rPr>
+      </w:pPr>
+    </w:p>
+    <w:p>
+      <w:pPr>
+        <w:ind w:left="720"/>
+        <w:rPr>
+          <w:rFonts w:ascii="Times New Roman" w:hAnsi="Times New Roman" w:cs="Times New Roman"/>
+          <w:sz w:val="22"/>
+        </w:rPr>
+      </w:pPr>
+      <w:r>
+        <w:rPr>
+          <w:rFonts w:ascii="Times New Roman" w:hAnsi="Times New Roman" w:cs="Times New Roman"/>
+          <w:sz w:val="22"/>
+        </w:rPr>
+        <w:t>commit 7cb838d7f0368f354a9977f44cc74ba9fc2efed6</w:t>
+      </w:r>
+    </w:p>
+    <w:p>
+      <w:pPr>
+        <w:ind w:left="720"/>
+        <w:rPr>
+          <w:rFonts w:ascii="Times New Roman" w:hAnsi="Times New Roman" w:cs="Times New Roman"/>
+          <w:sz w:val="22"/>
+        </w:rPr>
+      </w:pPr>
+      <w:r>
+        <w:rPr>
+          <w:rFonts w:ascii="Times New Roman" w:hAnsi="Times New Roman" w:cs="Times New Roman"/>
+          <w:sz w:val="22"/>
+        </w:rPr>
+        <w:t>Author: Muhammad Usman &lt;mu24aan@herts.ac.uk&gt;</w:t>
+      </w:r>
+    </w:p>
+    <w:p>
+      <w:pPr>
+        <w:ind w:left="720"/>
+        <w:rPr>
+          <w:rFonts w:ascii="Times New Roman" w:hAnsi="Times New Roman" w:cs="Times New Roman"/>
+          <w:sz w:val="22"/>
+        </w:rPr>
+      </w:pPr>
+      <w:r>
+        <w:rPr>
+          <w:rFonts w:ascii="Times New Roman" w:hAnsi="Times New Roman" w:cs="Times New Roman"/>
+          <w:sz w:val="22"/>
+        </w:rPr>
+        <w:t>Date:   Mon Jan 6 07:50:17 2025 -0800</w:t>
+      </w:r>
+    </w:p>
+    <w:p>
+      <w:pPr>
+        <w:ind w:left="720"/>
+        <w:rPr>
+          <w:rFonts w:ascii="Times New Roman" w:hAnsi="Times New Roman" w:cs="Times New Roman"/>
+          <w:sz w:val="22"/>
+        </w:rPr>
+      </w:pPr>
+    </w:p>
+    <w:p>
+      <w:pPr>
+        <w:ind w:left="720"/>
+        <w:rPr>
+          <w:rFonts w:ascii="Times New Roman" w:hAnsi="Times New Roman" w:cs="Times New Roman"/>
+          <w:sz w:val="22"/>
+        </w:rPr>
+      </w:pPr>
+      <w:r>
+        <w:rPr>
+          <w:rFonts w:ascii="Times New Roman" w:hAnsi="Times New Roman" w:cs="Times New Roman"/>
+          <w:sz w:val="22"/>
+        </w:rPr>
+        <w:t xml:space="preserve">    R code used for analysis and visualisation</w:t>
+      </w:r>
+    </w:p>
+    <w:p>
+      <w:pPr>
+        <w:ind w:left="720"/>
+        <w:rPr>
+          <w:rFonts w:ascii="Times New Roman" w:hAnsi="Times New Roman" w:cs="Times New Roman"/>
+          <w:sz w:val="22"/>
+        </w:rPr>
+      </w:pPr>
+    </w:p>
+    <w:p>
+      <w:pPr>
+        <w:ind w:left="720"/>
+        <w:rPr>
+          <w:rFonts w:ascii="Times New Roman" w:hAnsi="Times New Roman" w:cs="Times New Roman"/>
+          <w:sz w:val="22"/>
+        </w:rPr>
+      </w:pPr>
+      <w:r>
+        <w:rPr>
+          <w:rFonts w:ascii="Times New Roman" w:hAnsi="Times New Roman" w:cs="Times New Roman"/>
+          <w:sz w:val="22"/>
+        </w:rPr>
+        <w:t>commit c56baf5c51a5ab73da8fed39180f82c70bbf69ef</w:t>
+      </w:r>
+    </w:p>
+    <w:p>
+      <w:pPr>
+        <w:ind w:left="720"/>
+        <w:rPr>
+          <w:rFonts w:ascii="Times New Roman" w:hAnsi="Times New Roman" w:cs="Times New Roman"/>
+          <w:sz w:val="22"/>
+        </w:rPr>
+      </w:pPr>
+      <w:r>
+        <w:rPr>
+          <w:rFonts w:ascii="Times New Roman" w:hAnsi="Times New Roman" w:cs="Times New Roman"/>
+          <w:sz w:val="22"/>
+        </w:rPr>
+        <w:t xml:space="preserve">Author: Mirza </w:t>
+      </w:r>
+      <w:proofErr w:type="spellStart"/>
+      <w:r>
+        <w:rPr>
+          <w:rFonts w:ascii="Times New Roman" w:hAnsi="Times New Roman" w:cs="Times New Roman"/>
+          <w:sz w:val="22"/>
+        </w:rPr>
+        <w:t>Taimur</w:t>
+      </w:r>
+      <w:proofErr w:type="spellEnd"/>
+      <w:r>
+        <w:rPr>
+          <w:rFonts w:ascii="Times New Roman" w:hAnsi="Times New Roman" w:cs="Times New Roman"/>
+          <w:sz w:val="22"/>
+        </w:rPr>
+        <w:t xml:space="preserve"> Zafar &lt;mz24abd@herts.ac.uk&gt;</w:t>
+      </w:r>
+    </w:p>
+    <w:p>
+      <w:pPr>
+        <w:ind w:left="720"/>
+        <w:rPr>
+          <w:rFonts w:ascii="Times New Roman" w:hAnsi="Times New Roman" w:cs="Times New Roman"/>
+          <w:sz w:val="22"/>
+        </w:rPr>
+      </w:pPr>
+      <w:r>
+        <w:rPr>
+          <w:rFonts w:ascii="Times New Roman" w:hAnsi="Times New Roman" w:cs="Times New Roman"/>
+          <w:sz w:val="22"/>
+        </w:rPr>
+        <w:t>Date:   Mon Jan 6 06:59:02 2025 +0000</w:t>
+      </w:r>
+    </w:p>
+    <w:p>
+      <w:pPr>
+        <w:ind w:left="720"/>
+        <w:rPr>
+          <w:rFonts w:ascii="Times New Roman" w:hAnsi="Times New Roman" w:cs="Times New Roman"/>
+          <w:sz w:val="22"/>
+        </w:rPr>
+      </w:pPr>
+    </w:p>
+    <w:p>
+      <w:pPr>
+        <w:ind w:left="720"/>
+        <w:rPr>
+          <w:rFonts w:ascii="Times New Roman" w:hAnsi="Times New Roman" w:cs="Times New Roman"/>
+          <w:sz w:val="22"/>
+        </w:rPr>
+      </w:pPr>
+      <w:r>
+        <w:rPr>
+          <w:rFonts w:ascii="Times New Roman" w:hAnsi="Times New Roman" w:cs="Times New Roman"/>
+          <w:sz w:val="22"/>
+        </w:rPr>
+        <w:t xml:space="preserve">    Section 1,2,3,4,5 and 6 are Completed According to the headings</w:t>
+      </w:r>
+    </w:p>
+    <w:p>
+      <w:pPr>
+        <w:ind w:left="720"/>
+        <w:rPr>
+          <w:rFonts w:ascii="Times New Roman" w:hAnsi="Times New Roman" w:cs="Times New Roman"/>
+          <w:sz w:val="22"/>
+        </w:rPr>
+      </w:pPr>
+    </w:p>
+    <w:p>
+      <w:pPr>
+        <w:ind w:left="720"/>
+        <w:rPr>
+          <w:rFonts w:ascii="Times New Roman" w:hAnsi="Times New Roman" w:cs="Times New Roman"/>
+          <w:sz w:val="22"/>
+        </w:rPr>
+      </w:pPr>
+      <w:r>
+        <w:rPr>
+          <w:rFonts w:ascii="Times New Roman" w:hAnsi="Times New Roman" w:cs="Times New Roman"/>
+          <w:sz w:val="22"/>
+        </w:rPr>
+        <w:t>commit 8113efde7789aa5f89eed94c81530e36aaf274bf</w:t>
+      </w:r>
+    </w:p>
+    <w:p>
+      <w:pPr>
+        <w:ind w:left="720"/>
+        <w:rPr>
+          <w:rFonts w:ascii="Times New Roman" w:hAnsi="Times New Roman" w:cs="Times New Roman"/>
+          <w:sz w:val="22"/>
+        </w:rPr>
+      </w:pPr>
+      <w:r>
+        <w:rPr>
+          <w:rFonts w:ascii="Times New Roman" w:hAnsi="Times New Roman" w:cs="Times New Roman"/>
+          <w:sz w:val="22"/>
+        </w:rPr>
+        <w:t xml:space="preserve">Author: Mirza </w:t>
+      </w:r>
+      <w:proofErr w:type="spellStart"/>
+      <w:r>
+        <w:rPr>
+          <w:rFonts w:ascii="Times New Roman" w:hAnsi="Times New Roman" w:cs="Times New Roman"/>
+          <w:sz w:val="22"/>
+        </w:rPr>
+        <w:t>Taimur</w:t>
+      </w:r>
+      <w:proofErr w:type="spellEnd"/>
+      <w:r>
+        <w:rPr>
+          <w:rFonts w:ascii="Times New Roman" w:hAnsi="Times New Roman" w:cs="Times New Roman"/>
+          <w:sz w:val="22"/>
+        </w:rPr>
+        <w:t xml:space="preserve"> Zafar &lt;mz24abd@herts.ac.uk&gt;</w:t>
+      </w:r>
+    </w:p>
+    <w:p>
+      <w:pPr>
+        <w:ind w:left="720"/>
+        <w:rPr>
+          <w:rFonts w:ascii="Times New Roman" w:hAnsi="Times New Roman" w:cs="Times New Roman"/>
+          <w:sz w:val="22"/>
+        </w:rPr>
+      </w:pPr>
+      <w:r>
+        <w:rPr>
+          <w:rFonts w:ascii="Times New Roman" w:hAnsi="Times New Roman" w:cs="Times New Roman"/>
+          <w:sz w:val="22"/>
+        </w:rPr>
+        <w:t>Date:   Mon Jan 6 06:40:47 2025 +0000</w:t>
+      </w:r>
+    </w:p>
+    <w:p>
+      <w:pPr>
+        <w:ind w:left="720"/>
+        <w:rPr>
+          <w:rFonts w:ascii="Times New Roman" w:hAnsi="Times New Roman" w:cs="Times New Roman"/>
+          <w:sz w:val="22"/>
+        </w:rPr>
+      </w:pPr>
+    </w:p>
+    <w:p>
+      <w:pPr>
+        <w:ind w:left="720"/>
+        <w:rPr>
+          <w:rFonts w:ascii="Times New Roman" w:hAnsi="Times New Roman" w:cs="Times New Roman"/>
+          <w:sz w:val="22"/>
+        </w:rPr>
+      </w:pPr>
+      <w:r>
+        <w:rPr>
+          <w:rFonts w:ascii="Times New Roman" w:hAnsi="Times New Roman" w:cs="Times New Roman"/>
+          <w:sz w:val="22"/>
+        </w:rPr>
+        <w:t xml:space="preserve">    Completed Table of Content </w:t>
+      </w:r>
+      <w:proofErr w:type="gramStart"/>
+      <w:r>
+        <w:rPr>
+          <w:rFonts w:ascii="Times New Roman" w:hAnsi="Times New Roman" w:cs="Times New Roman"/>
+          <w:sz w:val="22"/>
+        </w:rPr>
+        <w:t>With</w:t>
+      </w:r>
+      <w:proofErr w:type="gramEnd"/>
+      <w:r>
+        <w:rPr>
+          <w:rFonts w:ascii="Times New Roman" w:hAnsi="Times New Roman" w:cs="Times New Roman"/>
+          <w:sz w:val="22"/>
+        </w:rPr>
+        <w:t xml:space="preserve"> Proper </w:t>
+      </w:r>
+      <w:proofErr w:type="spellStart"/>
+      <w:r>
+        <w:rPr>
+          <w:rFonts w:ascii="Times New Roman" w:hAnsi="Times New Roman" w:cs="Times New Roman"/>
+          <w:sz w:val="22"/>
+        </w:rPr>
+        <w:t>Refernece</w:t>
+      </w:r>
+      <w:proofErr w:type="spellEnd"/>
+      <w:r>
+        <w:rPr>
+          <w:rFonts w:ascii="Times New Roman" w:hAnsi="Times New Roman" w:cs="Times New Roman"/>
+          <w:sz w:val="22"/>
+        </w:rPr>
+        <w:t xml:space="preserve"> and Page Numbers</w:t>
+      </w:r>
+    </w:p>
+    <w:p>
+      <w:pPr>
+        <w:ind w:left="720"/>
+        <w:rPr>
+          <w:rFonts w:ascii="Times New Roman" w:hAnsi="Times New Roman" w:cs="Times New Roman"/>
+          <w:sz w:val="22"/>
+        </w:rPr>
+      </w:pPr>
+    </w:p>
+    <w:p>
+      <w:pPr>
+        <w:ind w:left="720"/>
+        <w:rPr>
+          <w:rFonts w:ascii="Times New Roman" w:hAnsi="Times New Roman" w:cs="Times New Roman"/>
+          <w:sz w:val="22"/>
+        </w:rPr>
+      </w:pPr>
+      <w:r>
+        <w:rPr>
+          <w:rFonts w:ascii="Times New Roman" w:hAnsi="Times New Roman" w:cs="Times New Roman"/>
+          <w:sz w:val="22"/>
+        </w:rPr>
+        <w:t>commit fb442371bc06e17cd82c22b72629cf888f9fb36e</w:t>
+      </w:r>
+    </w:p>
+    <w:p>
+      <w:pPr>
+        <w:ind w:left="720"/>
+        <w:rPr>
+          <w:rFonts w:ascii="Times New Roman" w:hAnsi="Times New Roman" w:cs="Times New Roman"/>
+          <w:sz w:val="22"/>
+        </w:rPr>
+      </w:pPr>
+      <w:r>
+        <w:rPr>
+          <w:rFonts w:ascii="Times New Roman" w:hAnsi="Times New Roman" w:cs="Times New Roman"/>
+          <w:sz w:val="22"/>
+        </w:rPr>
+        <w:t>Author: Muhammad Usman &lt;mu24aan@herts.ac.uk&gt;</w:t>
+      </w:r>
+    </w:p>
+    <w:p>
+      <w:pPr>
+        <w:ind w:left="720"/>
+        <w:rPr>
+          <w:rFonts w:ascii="Times New Roman" w:hAnsi="Times New Roman" w:cs="Times New Roman"/>
+          <w:sz w:val="22"/>
+        </w:rPr>
+      </w:pPr>
+      <w:r>
+        <w:rPr>
+          <w:rFonts w:ascii="Times New Roman" w:hAnsi="Times New Roman" w:cs="Times New Roman"/>
+          <w:sz w:val="22"/>
+        </w:rPr>
+        <w:t>Date:   Sun Jan 5 22:11:57 2025 -0800</w:t>
+      </w:r>
+    </w:p>
+    <w:p>
+      <w:pPr>
+        <w:ind w:left="720"/>
+        <w:rPr>
+          <w:rFonts w:ascii="Times New Roman" w:hAnsi="Times New Roman" w:cs="Times New Roman"/>
+          <w:sz w:val="22"/>
+        </w:rPr>
+      </w:pPr>
+    </w:p>
+    <w:p>
+      <w:pPr>
+        <w:ind w:left="720"/>
+        <w:rPr>
+          <w:rFonts w:ascii="Times New Roman" w:hAnsi="Times New Roman" w:cs="Times New Roman"/>
+          <w:sz w:val="22"/>
+        </w:rPr>
+      </w:pPr>
+      <w:r>
+        <w:rPr>
+          <w:rFonts w:ascii="Times New Roman" w:hAnsi="Times New Roman" w:cs="Times New Roman"/>
+          <w:sz w:val="22"/>
+        </w:rPr>
+        <w:t xml:space="preserve">    visualization and evaluation section raw content</w:t>
+      </w:r>
+    </w:p>
+    <w:p>
+      <w:pPr>
+        <w:ind w:left="720"/>
+        <w:rPr>
+          <w:rFonts w:ascii="Times New Roman" w:hAnsi="Times New Roman" w:cs="Times New Roman"/>
+          <w:sz w:val="22"/>
+        </w:rPr>
+      </w:pPr>
+    </w:p>
+    <w:p>
+      <w:pPr>
+        <w:ind w:left="720"/>
+        <w:rPr>
+          <w:rFonts w:ascii="Times New Roman" w:hAnsi="Times New Roman" w:cs="Times New Roman"/>
+          <w:sz w:val="22"/>
+        </w:rPr>
+      </w:pPr>
+      <w:r>
+        <w:rPr>
+          <w:rFonts w:ascii="Times New Roman" w:hAnsi="Times New Roman" w:cs="Times New Roman"/>
+          <w:sz w:val="22"/>
+        </w:rPr>
+        <w:t>co</w:t>
       </w:r>
       <w:bookmarkStart w:id="37" w:name="_GoBack"/>
       <w:bookmarkEnd w:id="37"/>
+      <w:r>
+        <w:rPr>
+          <w:rFonts w:ascii="Times New Roman" w:hAnsi="Times New Roman" w:cs="Times New Roman"/>
+          <w:sz w:val="22"/>
+        </w:rPr>
+        <w:t>mmit 6abfb9eb1c4d1559072448843be848508bf30b97</w:t>
+      </w:r>
+    </w:p>
+    <w:p>
+      <w:pPr>
+        <w:ind w:left="720"/>
+        <w:rPr>
+          <w:rFonts w:ascii="Times New Roman" w:hAnsi="Times New Roman" w:cs="Times New Roman"/>
+          <w:sz w:val="22"/>
+        </w:rPr>
+      </w:pPr>
+      <w:r>
+        <w:rPr>
+          <w:rFonts w:ascii="Times New Roman" w:hAnsi="Times New Roman" w:cs="Times New Roman"/>
+          <w:sz w:val="22"/>
+        </w:rPr>
+        <w:t>Author: Muhammad Usman &lt;mu24aan@herts.ac.uk&gt;</w:t>
+      </w:r>
+    </w:p>
+    <w:p>
+      <w:pPr>
+        <w:ind w:left="720"/>
+        <w:rPr>
+          <w:rFonts w:ascii="Times New Roman" w:hAnsi="Times New Roman" w:cs="Times New Roman"/>
+          <w:sz w:val="22"/>
+        </w:rPr>
+      </w:pPr>
+      <w:r>
+        <w:rPr>
+          <w:rFonts w:ascii="Times New Roman" w:hAnsi="Times New Roman" w:cs="Times New Roman"/>
+          <w:sz w:val="22"/>
+        </w:rPr>
+        <w:t>Date:   Sun Jan 5 22:10:03 2025 -0800</w:t>
+      </w:r>
+    </w:p>
+    <w:p>
+      <w:pPr>
+        <w:ind w:left="720"/>
+        <w:rPr>
+          <w:rFonts w:ascii="Times New Roman" w:hAnsi="Times New Roman" w:cs="Times New Roman"/>
+          <w:sz w:val="22"/>
+        </w:rPr>
+      </w:pPr>
+    </w:p>
+    <w:p>
+      <w:pPr>
+        <w:ind w:left="720"/>
+        <w:rPr>
+          <w:rFonts w:ascii="Times New Roman" w:hAnsi="Times New Roman" w:cs="Times New Roman"/>
+          <w:sz w:val="22"/>
+        </w:rPr>
+      </w:pPr>
+      <w:r>
+        <w:rPr>
+          <w:rFonts w:ascii="Times New Roman" w:hAnsi="Times New Roman" w:cs="Times New Roman"/>
+          <w:sz w:val="22"/>
+        </w:rPr>
+        <w:t xml:space="preserve">    complete </w:t>
+      </w:r>
+      <w:proofErr w:type="spellStart"/>
+      <w:r>
+        <w:rPr>
+          <w:rFonts w:ascii="Times New Roman" w:hAnsi="Times New Roman" w:cs="Times New Roman"/>
+          <w:sz w:val="22"/>
+        </w:rPr>
+        <w:t>visuallization</w:t>
+      </w:r>
+      <w:proofErr w:type="spellEnd"/>
+      <w:r>
+        <w:rPr>
+          <w:rFonts w:ascii="Times New Roman" w:hAnsi="Times New Roman" w:cs="Times New Roman"/>
+          <w:sz w:val="22"/>
+        </w:rPr>
+        <w:t xml:space="preserve"> and correlation r code</w:t>
+      </w:r>
+    </w:p>
+    <w:p>
+      <w:pPr>
+        <w:ind w:left="720"/>
+        <w:rPr>
+          <w:rFonts w:ascii="Times New Roman" w:hAnsi="Times New Roman" w:cs="Times New Roman"/>
+          <w:sz w:val="22"/>
+        </w:rPr>
+      </w:pPr>
+    </w:p>
+    <w:p>
+      <w:pPr>
+        <w:ind w:left="720"/>
+        <w:rPr>
+          <w:rFonts w:ascii="Times New Roman" w:hAnsi="Times New Roman" w:cs="Times New Roman"/>
+          <w:sz w:val="22"/>
+        </w:rPr>
+      </w:pPr>
+      <w:r>
+        <w:rPr>
+          <w:rFonts w:ascii="Times New Roman" w:hAnsi="Times New Roman" w:cs="Times New Roman"/>
+          <w:sz w:val="22"/>
+        </w:rPr>
+        <w:t>commit 9c9c3bbb8d5fc2b6547da404544f1b2b996dfb04</w:t>
+      </w:r>
+    </w:p>
+    <w:p>
+      <w:pPr>
+        <w:ind w:left="720"/>
+        <w:rPr>
+          <w:rFonts w:ascii="Times New Roman" w:hAnsi="Times New Roman" w:cs="Times New Roman"/>
+          <w:sz w:val="22"/>
+        </w:rPr>
+      </w:pPr>
+      <w:r>
+        <w:rPr>
+          <w:rFonts w:ascii="Times New Roman" w:hAnsi="Times New Roman" w:cs="Times New Roman"/>
+          <w:sz w:val="22"/>
+        </w:rPr>
+        <w:t>Merge: 4a21848 2de0f20</w:t>
+      </w:r>
+    </w:p>
+    <w:p>
+      <w:pPr>
+        <w:ind w:left="720"/>
+        <w:rPr>
+          <w:rFonts w:ascii="Times New Roman" w:hAnsi="Times New Roman" w:cs="Times New Roman"/>
+          <w:sz w:val="22"/>
+        </w:rPr>
+      </w:pPr>
+      <w:r>
+        <w:rPr>
+          <w:rFonts w:ascii="Times New Roman" w:hAnsi="Times New Roman" w:cs="Times New Roman"/>
+          <w:sz w:val="22"/>
+        </w:rPr>
+        <w:t xml:space="preserve">Author: Mirza </w:t>
+      </w:r>
+      <w:proofErr w:type="spellStart"/>
+      <w:r>
+        <w:rPr>
+          <w:rFonts w:ascii="Times New Roman" w:hAnsi="Times New Roman" w:cs="Times New Roman"/>
+          <w:sz w:val="22"/>
+        </w:rPr>
+        <w:t>Taimur</w:t>
+      </w:r>
+      <w:proofErr w:type="spellEnd"/>
+      <w:r>
+        <w:rPr>
+          <w:rFonts w:ascii="Times New Roman" w:hAnsi="Times New Roman" w:cs="Times New Roman"/>
+          <w:sz w:val="22"/>
+        </w:rPr>
+        <w:t xml:space="preserve"> Zafar &lt;mz24abd@herts.ac.uk&gt;</w:t>
+      </w:r>
+    </w:p>
+    <w:p>
+      <w:pPr>
+        <w:ind w:left="720"/>
+        <w:rPr>
+          <w:rFonts w:ascii="Times New Roman" w:hAnsi="Times New Roman" w:cs="Times New Roman"/>
+          <w:sz w:val="22"/>
+        </w:rPr>
+      </w:pPr>
+      <w:r>
+        <w:rPr>
+          <w:rFonts w:ascii="Times New Roman" w:hAnsi="Times New Roman" w:cs="Times New Roman"/>
+          <w:sz w:val="22"/>
+        </w:rPr>
+        <w:t>Date:   Sat Jan 4 16:25:00 2025 +0000</w:t>
+      </w:r>
+    </w:p>
+    <w:p>
+      <w:pPr>
+        <w:ind w:left="720"/>
+        <w:rPr>
+          <w:rFonts w:ascii="Times New Roman" w:hAnsi="Times New Roman" w:cs="Times New Roman"/>
+          <w:sz w:val="22"/>
+        </w:rPr>
+      </w:pPr>
+    </w:p>
+    <w:p>
+      <w:pPr>
+        <w:ind w:left="720"/>
+        <w:rPr>
+          <w:rFonts w:ascii="Times New Roman" w:hAnsi="Times New Roman" w:cs="Times New Roman"/>
+          <w:sz w:val="22"/>
+        </w:rPr>
+      </w:pPr>
+      <w:r>
+        <w:rPr>
+          <w:rFonts w:ascii="Times New Roman" w:hAnsi="Times New Roman" w:cs="Times New Roman"/>
+          <w:sz w:val="22"/>
+        </w:rPr>
+        <w:t xml:space="preserve">    Working on Table of Content</w:t>
+      </w:r>
+    </w:p>
+    <w:p>
+      <w:pPr>
+        <w:ind w:left="720"/>
+        <w:rPr>
+          <w:rFonts w:ascii="Times New Roman" w:hAnsi="Times New Roman" w:cs="Times New Roman"/>
+          <w:sz w:val="22"/>
+        </w:rPr>
+      </w:pPr>
+    </w:p>
+    <w:p>
+      <w:pPr>
+        <w:ind w:left="720"/>
+        <w:rPr>
+          <w:rFonts w:ascii="Times New Roman" w:hAnsi="Times New Roman" w:cs="Times New Roman"/>
+          <w:sz w:val="22"/>
+        </w:rPr>
+      </w:pPr>
+      <w:r>
+        <w:rPr>
+          <w:rFonts w:ascii="Times New Roman" w:hAnsi="Times New Roman" w:cs="Times New Roman"/>
+          <w:sz w:val="22"/>
+        </w:rPr>
+        <w:t>commit 4a218488d13da10f2e9215879155298dd223cd79</w:t>
+      </w:r>
+    </w:p>
+    <w:p>
+      <w:pPr>
+        <w:ind w:left="720"/>
+        <w:rPr>
+          <w:rFonts w:ascii="Times New Roman" w:hAnsi="Times New Roman" w:cs="Times New Roman"/>
+          <w:sz w:val="22"/>
+        </w:rPr>
+      </w:pPr>
+      <w:r>
+        <w:rPr>
+          <w:rFonts w:ascii="Times New Roman" w:hAnsi="Times New Roman" w:cs="Times New Roman"/>
+          <w:sz w:val="22"/>
+        </w:rPr>
+        <w:t xml:space="preserve">Author: Mirza </w:t>
+      </w:r>
+      <w:proofErr w:type="spellStart"/>
+      <w:r>
+        <w:rPr>
+          <w:rFonts w:ascii="Times New Roman" w:hAnsi="Times New Roman" w:cs="Times New Roman"/>
+          <w:sz w:val="22"/>
+        </w:rPr>
+        <w:t>Taimur</w:t>
+      </w:r>
+      <w:proofErr w:type="spellEnd"/>
+      <w:r>
+        <w:rPr>
+          <w:rFonts w:ascii="Times New Roman" w:hAnsi="Times New Roman" w:cs="Times New Roman"/>
+          <w:sz w:val="22"/>
+        </w:rPr>
+        <w:t xml:space="preserve"> Zafar &lt;mz24abd@herts.ac.uk&gt;</w:t>
+      </w:r>
+    </w:p>
+    <w:p>
+      <w:pPr>
+        <w:ind w:left="720"/>
+        <w:rPr>
+          <w:rFonts w:ascii="Times New Roman" w:hAnsi="Times New Roman" w:cs="Times New Roman"/>
+          <w:sz w:val="22"/>
+        </w:rPr>
+      </w:pPr>
+      <w:r>
+        <w:rPr>
+          <w:rFonts w:ascii="Times New Roman" w:hAnsi="Times New Roman" w:cs="Times New Roman"/>
+          <w:sz w:val="22"/>
+        </w:rPr>
+        <w:t>Date:   Sat Jan 4 16:23:24 2025 +0000</w:t>
+      </w:r>
+    </w:p>
+    <w:p>
+      <w:pPr>
+        <w:ind w:left="720"/>
+        <w:rPr>
+          <w:rFonts w:ascii="Times New Roman" w:hAnsi="Times New Roman" w:cs="Times New Roman"/>
+          <w:sz w:val="22"/>
+        </w:rPr>
+      </w:pPr>
+    </w:p>
+    <w:p>
+      <w:pPr>
+        <w:ind w:left="720"/>
+        <w:rPr>
+          <w:rFonts w:ascii="Times New Roman" w:hAnsi="Times New Roman" w:cs="Times New Roman"/>
+          <w:sz w:val="22"/>
+        </w:rPr>
+      </w:pPr>
+      <w:r>
+        <w:rPr>
+          <w:rFonts w:ascii="Times New Roman" w:hAnsi="Times New Roman" w:cs="Times New Roman"/>
+          <w:sz w:val="22"/>
+        </w:rPr>
+        <w:t xml:space="preserve">    Working on Table of Content</w:t>
+      </w:r>
+    </w:p>
+    <w:p>
+      <w:pPr>
+        <w:ind w:left="720"/>
+        <w:rPr>
+          <w:rFonts w:ascii="Times New Roman" w:hAnsi="Times New Roman" w:cs="Times New Roman"/>
+          <w:sz w:val="22"/>
+        </w:rPr>
+      </w:pPr>
+    </w:p>
+    <w:p>
+      <w:pPr>
+        <w:ind w:left="720"/>
+        <w:rPr>
+          <w:rFonts w:ascii="Times New Roman" w:hAnsi="Times New Roman" w:cs="Times New Roman"/>
+          <w:sz w:val="22"/>
+        </w:rPr>
+      </w:pPr>
+      <w:r>
+        <w:rPr>
+          <w:rFonts w:ascii="Times New Roman" w:hAnsi="Times New Roman" w:cs="Times New Roman"/>
+          <w:sz w:val="22"/>
+        </w:rPr>
+        <w:t>commit 2de0f2045985e1f20362cdb5a780f51d195ae5dc</w:t>
+      </w:r>
+    </w:p>
+    <w:p>
+      <w:pPr>
+        <w:ind w:left="720"/>
+        <w:rPr>
+          <w:rFonts w:ascii="Times New Roman" w:hAnsi="Times New Roman" w:cs="Times New Roman"/>
+          <w:sz w:val="22"/>
+        </w:rPr>
+      </w:pPr>
+      <w:r>
+        <w:rPr>
+          <w:rFonts w:ascii="Times New Roman" w:hAnsi="Times New Roman" w:cs="Times New Roman"/>
+          <w:sz w:val="22"/>
+        </w:rPr>
+        <w:t>Merge: 0ca8637 ce91f96</w:t>
+      </w:r>
+    </w:p>
+    <w:p>
+      <w:pPr>
+        <w:ind w:left="720"/>
+        <w:rPr>
+          <w:rFonts w:ascii="Times New Roman" w:hAnsi="Times New Roman" w:cs="Times New Roman"/>
+          <w:sz w:val="22"/>
+        </w:rPr>
+      </w:pPr>
+      <w:r>
+        <w:rPr>
+          <w:rFonts w:ascii="Times New Roman" w:hAnsi="Times New Roman" w:cs="Times New Roman"/>
+          <w:sz w:val="22"/>
+        </w:rPr>
+        <w:t>Author: Muhammad Usman &lt;mu24aan@herts.ac.uk&gt;</w:t>
+      </w:r>
+    </w:p>
+    <w:p>
+      <w:pPr>
+        <w:ind w:left="720"/>
+        <w:rPr>
+          <w:rFonts w:ascii="Times New Roman" w:hAnsi="Times New Roman" w:cs="Times New Roman"/>
+          <w:sz w:val="22"/>
+        </w:rPr>
+      </w:pPr>
+      <w:r>
+        <w:rPr>
+          <w:rFonts w:ascii="Times New Roman" w:hAnsi="Times New Roman" w:cs="Times New Roman"/>
+          <w:sz w:val="22"/>
+        </w:rPr>
+        <w:t>Date:   Sat Jan 4 08:02:11 2025 -0800</w:t>
+      </w:r>
+    </w:p>
+    <w:p>
+      <w:pPr>
+        <w:ind w:left="720"/>
+        <w:rPr>
+          <w:rFonts w:ascii="Times New Roman" w:hAnsi="Times New Roman" w:cs="Times New Roman"/>
+          <w:sz w:val="22"/>
+        </w:rPr>
+      </w:pPr>
+    </w:p>
+    <w:p>
+      <w:pPr>
+        <w:ind w:left="720"/>
+        <w:rPr>
+          <w:rFonts w:ascii="Times New Roman" w:hAnsi="Times New Roman" w:cs="Times New Roman"/>
+          <w:sz w:val="22"/>
+        </w:rPr>
+      </w:pPr>
+      <w:r>
+        <w:rPr>
+          <w:rFonts w:ascii="Times New Roman" w:hAnsi="Times New Roman" w:cs="Times New Roman"/>
+          <w:sz w:val="22"/>
+        </w:rPr>
+        <w:t xml:space="preserve">    r code </w:t>
+      </w:r>
+      <w:proofErr w:type="spellStart"/>
+      <w:r>
+        <w:rPr>
+          <w:rFonts w:ascii="Times New Roman" w:hAnsi="Times New Roman" w:cs="Times New Roman"/>
+          <w:sz w:val="22"/>
+        </w:rPr>
+        <w:t>updation</w:t>
+      </w:r>
+      <w:proofErr w:type="spellEnd"/>
+    </w:p>
+    <w:p>
+      <w:pPr>
+        <w:ind w:left="720"/>
+        <w:rPr>
+          <w:rFonts w:ascii="Times New Roman" w:hAnsi="Times New Roman" w:cs="Times New Roman"/>
+          <w:sz w:val="22"/>
+        </w:rPr>
+      </w:pPr>
+    </w:p>
+    <w:p>
+      <w:pPr>
+        <w:ind w:left="720"/>
+        <w:rPr>
+          <w:rFonts w:ascii="Times New Roman" w:hAnsi="Times New Roman" w:cs="Times New Roman"/>
+          <w:sz w:val="22"/>
+        </w:rPr>
+      </w:pPr>
+      <w:r>
+        <w:rPr>
+          <w:rFonts w:ascii="Times New Roman" w:hAnsi="Times New Roman" w:cs="Times New Roman"/>
+          <w:sz w:val="22"/>
+        </w:rPr>
+        <w:t>commit 0ca86375cce8e6ba79712757db986a5b293cd175</w:t>
+      </w:r>
+    </w:p>
+    <w:p>
+      <w:pPr>
+        <w:ind w:left="720"/>
+        <w:rPr>
+          <w:rFonts w:ascii="Times New Roman" w:hAnsi="Times New Roman" w:cs="Times New Roman"/>
+          <w:sz w:val="22"/>
+        </w:rPr>
+      </w:pPr>
+      <w:r>
+        <w:rPr>
+          <w:rFonts w:ascii="Times New Roman" w:hAnsi="Times New Roman" w:cs="Times New Roman"/>
+          <w:sz w:val="22"/>
+        </w:rPr>
+        <w:t>Author: Muhammad Usman &lt;mu24aan@herts.ac.uk&gt;</w:t>
+      </w:r>
+    </w:p>
+    <w:p>
+      <w:pPr>
+        <w:ind w:left="720"/>
+        <w:rPr>
+          <w:rFonts w:ascii="Times New Roman" w:hAnsi="Times New Roman" w:cs="Times New Roman"/>
+          <w:sz w:val="22"/>
+        </w:rPr>
+      </w:pPr>
+      <w:r>
+        <w:rPr>
+          <w:rFonts w:ascii="Times New Roman" w:hAnsi="Times New Roman" w:cs="Times New Roman"/>
+          <w:sz w:val="22"/>
+        </w:rPr>
+        <w:t>Date:   Sat Jan 4 07:58:37 2025 -0800</w:t>
+      </w:r>
+    </w:p>
+    <w:p>
+      <w:pPr>
+        <w:ind w:left="720"/>
+        <w:rPr>
+          <w:rFonts w:ascii="Times New Roman" w:hAnsi="Times New Roman" w:cs="Times New Roman"/>
+          <w:sz w:val="22"/>
+        </w:rPr>
+      </w:pPr>
+    </w:p>
+    <w:p>
+      <w:pPr>
+        <w:ind w:left="720"/>
+        <w:rPr>
+          <w:rFonts w:ascii="Times New Roman" w:hAnsi="Times New Roman" w:cs="Times New Roman"/>
+          <w:sz w:val="22"/>
+        </w:rPr>
+      </w:pPr>
+      <w:r>
+        <w:rPr>
+          <w:rFonts w:ascii="Times New Roman" w:hAnsi="Times New Roman" w:cs="Times New Roman"/>
+          <w:sz w:val="22"/>
+        </w:rPr>
+        <w:t xml:space="preserve">    R code </w:t>
+      </w:r>
+      <w:proofErr w:type="spellStart"/>
+      <w:r>
+        <w:rPr>
+          <w:rFonts w:ascii="Times New Roman" w:hAnsi="Times New Roman" w:cs="Times New Roman"/>
+          <w:sz w:val="22"/>
+        </w:rPr>
+        <w:t>updation</w:t>
+      </w:r>
+      <w:proofErr w:type="spellEnd"/>
+    </w:p>
+    <w:p>
+      <w:pPr>
+        <w:ind w:left="720"/>
+        <w:rPr>
+          <w:rFonts w:ascii="Times New Roman" w:hAnsi="Times New Roman" w:cs="Times New Roman"/>
+          <w:sz w:val="22"/>
+        </w:rPr>
+      </w:pPr>
+    </w:p>
+    <w:p>
+      <w:pPr>
+        <w:ind w:left="720"/>
+        <w:rPr>
+          <w:rFonts w:ascii="Times New Roman" w:hAnsi="Times New Roman" w:cs="Times New Roman"/>
+          <w:sz w:val="22"/>
+        </w:rPr>
+      </w:pPr>
+      <w:r>
+        <w:rPr>
+          <w:rFonts w:ascii="Times New Roman" w:hAnsi="Times New Roman" w:cs="Times New Roman"/>
+          <w:sz w:val="22"/>
+        </w:rPr>
+        <w:t>commit ce91f96373be1a8f155378fd91bb0a3f3bdf45bd</w:t>
+      </w:r>
+    </w:p>
+    <w:p>
+      <w:pPr>
+        <w:ind w:left="720"/>
+        <w:rPr>
+          <w:rFonts w:ascii="Times New Roman" w:hAnsi="Times New Roman" w:cs="Times New Roman"/>
+          <w:sz w:val="22"/>
+        </w:rPr>
+      </w:pPr>
+      <w:r>
+        <w:rPr>
+          <w:rFonts w:ascii="Times New Roman" w:hAnsi="Times New Roman" w:cs="Times New Roman"/>
+          <w:sz w:val="22"/>
+        </w:rPr>
+        <w:t xml:space="preserve">Author: Mirza </w:t>
+      </w:r>
+      <w:proofErr w:type="spellStart"/>
+      <w:r>
+        <w:rPr>
+          <w:rFonts w:ascii="Times New Roman" w:hAnsi="Times New Roman" w:cs="Times New Roman"/>
+          <w:sz w:val="22"/>
+        </w:rPr>
+        <w:t>Taimur</w:t>
+      </w:r>
+      <w:proofErr w:type="spellEnd"/>
+      <w:r>
+        <w:rPr>
+          <w:rFonts w:ascii="Times New Roman" w:hAnsi="Times New Roman" w:cs="Times New Roman"/>
+          <w:sz w:val="22"/>
+        </w:rPr>
+        <w:t xml:space="preserve"> Zafar &lt;mz24abd@herts.ac.uk&gt;</w:t>
+      </w:r>
+    </w:p>
+    <w:p>
+      <w:pPr>
+        <w:ind w:left="720"/>
+        <w:rPr>
+          <w:rFonts w:ascii="Times New Roman" w:hAnsi="Times New Roman" w:cs="Times New Roman"/>
+          <w:sz w:val="22"/>
+        </w:rPr>
+      </w:pPr>
+      <w:r>
+        <w:rPr>
+          <w:rFonts w:ascii="Times New Roman" w:hAnsi="Times New Roman" w:cs="Times New Roman"/>
+          <w:sz w:val="22"/>
+        </w:rPr>
+        <w:t>Date:   Sat Jan 4 15:19:17 2025 +0000</w:t>
+      </w:r>
+    </w:p>
+    <w:p>
+      <w:pPr>
+        <w:ind w:left="720"/>
+        <w:rPr>
+          <w:rFonts w:ascii="Times New Roman" w:hAnsi="Times New Roman" w:cs="Times New Roman"/>
+          <w:sz w:val="22"/>
+        </w:rPr>
+      </w:pPr>
+    </w:p>
+    <w:p>
+      <w:pPr>
+        <w:ind w:left="720"/>
+        <w:rPr>
+          <w:rFonts w:ascii="Times New Roman" w:hAnsi="Times New Roman" w:cs="Times New Roman"/>
+          <w:sz w:val="22"/>
+        </w:rPr>
+      </w:pPr>
+      <w:r>
+        <w:rPr>
+          <w:rFonts w:ascii="Times New Roman" w:hAnsi="Times New Roman" w:cs="Times New Roman"/>
+          <w:sz w:val="22"/>
+        </w:rPr>
+        <w:t xml:space="preserve">    Check the document and update the changes</w:t>
+      </w:r>
+    </w:p>
+    <w:p>
+      <w:pPr>
+        <w:ind w:left="720"/>
+        <w:rPr>
+          <w:rFonts w:ascii="Times New Roman" w:hAnsi="Times New Roman" w:cs="Times New Roman"/>
+          <w:sz w:val="22"/>
+        </w:rPr>
+      </w:pPr>
+    </w:p>
+    <w:p>
+      <w:pPr>
+        <w:ind w:left="720"/>
+        <w:rPr>
+          <w:rFonts w:ascii="Times New Roman" w:hAnsi="Times New Roman" w:cs="Times New Roman"/>
+          <w:sz w:val="22"/>
+        </w:rPr>
+      </w:pPr>
+      <w:r>
+        <w:rPr>
+          <w:rFonts w:ascii="Times New Roman" w:hAnsi="Times New Roman" w:cs="Times New Roman"/>
+          <w:sz w:val="22"/>
+        </w:rPr>
+        <w:t>commit e3ae73d16cf4524ad0d4141f91b590a7a26a160c</w:t>
+      </w:r>
+    </w:p>
+    <w:p>
+      <w:pPr>
+        <w:ind w:left="720"/>
+        <w:rPr>
+          <w:rFonts w:ascii="Times New Roman" w:hAnsi="Times New Roman" w:cs="Times New Roman"/>
+          <w:sz w:val="22"/>
+        </w:rPr>
+      </w:pPr>
+      <w:r>
+        <w:rPr>
+          <w:rFonts w:ascii="Times New Roman" w:hAnsi="Times New Roman" w:cs="Times New Roman"/>
+          <w:sz w:val="22"/>
+        </w:rPr>
+        <w:t>Author: Muhammad Usman &lt;mu24aan@herts.ac.uk&gt;</w:t>
+      </w:r>
+    </w:p>
+    <w:p>
+      <w:pPr>
+        <w:ind w:left="720"/>
+        <w:rPr>
+          <w:rFonts w:ascii="Times New Roman" w:hAnsi="Times New Roman" w:cs="Times New Roman"/>
+          <w:sz w:val="22"/>
+        </w:rPr>
+      </w:pPr>
+      <w:r>
+        <w:rPr>
+          <w:rFonts w:ascii="Times New Roman" w:hAnsi="Times New Roman" w:cs="Times New Roman"/>
+          <w:sz w:val="22"/>
+        </w:rPr>
+        <w:t>Date:   Tue Dec 31 07:45:05 2024 -0800</w:t>
+      </w:r>
+    </w:p>
+    <w:p>
+      <w:pPr>
+        <w:ind w:left="720"/>
+        <w:rPr>
+          <w:rFonts w:ascii="Times New Roman" w:hAnsi="Times New Roman" w:cs="Times New Roman"/>
+          <w:sz w:val="22"/>
+        </w:rPr>
+      </w:pPr>
+    </w:p>
+    <w:p>
+      <w:pPr>
+        <w:ind w:left="720"/>
+        <w:rPr>
+          <w:rFonts w:ascii="Times New Roman" w:hAnsi="Times New Roman" w:cs="Times New Roman"/>
+          <w:sz w:val="22"/>
+        </w:rPr>
+      </w:pPr>
+      <w:r>
+        <w:rPr>
+          <w:rFonts w:ascii="Times New Roman" w:hAnsi="Times New Roman" w:cs="Times New Roman"/>
+          <w:sz w:val="22"/>
+        </w:rPr>
+        <w:t xml:space="preserve">    updated report 3.2 and 3.3 &amp; please align according to </w:t>
+      </w:r>
+      <w:proofErr w:type="spellStart"/>
+      <w:r>
+        <w:rPr>
+          <w:rFonts w:ascii="Times New Roman" w:hAnsi="Times New Roman" w:cs="Times New Roman"/>
+          <w:sz w:val="22"/>
+        </w:rPr>
+        <w:t>formate</w:t>
+      </w:r>
+      <w:proofErr w:type="spellEnd"/>
+      <w:r>
+        <w:rPr>
+          <w:rFonts w:ascii="Times New Roman" w:hAnsi="Times New Roman" w:cs="Times New Roman"/>
+          <w:sz w:val="22"/>
+        </w:rPr>
+        <w:t>.</w:t>
+      </w:r>
+    </w:p>
+    <w:p>
+      <w:pPr>
+        <w:ind w:left="720"/>
+        <w:rPr>
+          <w:rFonts w:ascii="Times New Roman" w:hAnsi="Times New Roman" w:cs="Times New Roman"/>
+          <w:sz w:val="22"/>
+        </w:rPr>
+      </w:pPr>
+    </w:p>
+    <w:p>
+      <w:pPr>
+        <w:ind w:left="720"/>
+        <w:rPr>
+          <w:rFonts w:ascii="Times New Roman" w:hAnsi="Times New Roman" w:cs="Times New Roman"/>
+          <w:sz w:val="22"/>
+        </w:rPr>
+      </w:pPr>
+      <w:r>
+        <w:rPr>
+          <w:rFonts w:ascii="Times New Roman" w:hAnsi="Times New Roman" w:cs="Times New Roman"/>
+          <w:sz w:val="22"/>
+        </w:rPr>
+        <w:t>commit d8b8c7544e8f8b9ddcf651e8a91e001aedf27c58</w:t>
+      </w:r>
+    </w:p>
+    <w:p>
+      <w:pPr>
+        <w:ind w:left="720"/>
+        <w:rPr>
+          <w:rFonts w:ascii="Times New Roman" w:hAnsi="Times New Roman" w:cs="Times New Roman"/>
+          <w:sz w:val="22"/>
+        </w:rPr>
+      </w:pPr>
+      <w:r>
+        <w:rPr>
+          <w:rFonts w:ascii="Times New Roman" w:hAnsi="Times New Roman" w:cs="Times New Roman"/>
+          <w:sz w:val="22"/>
+        </w:rPr>
+        <w:t>Merge: 2b3e5e1 568384c</w:t>
+      </w:r>
+    </w:p>
+    <w:p>
+      <w:pPr>
+        <w:ind w:left="720"/>
+        <w:rPr>
+          <w:rFonts w:ascii="Times New Roman" w:hAnsi="Times New Roman" w:cs="Times New Roman"/>
+          <w:sz w:val="22"/>
+        </w:rPr>
+      </w:pPr>
+      <w:r>
+        <w:rPr>
+          <w:rFonts w:ascii="Times New Roman" w:hAnsi="Times New Roman" w:cs="Times New Roman"/>
+          <w:sz w:val="22"/>
+        </w:rPr>
+        <w:t xml:space="preserve">Author: Mirza </w:t>
+      </w:r>
+      <w:proofErr w:type="spellStart"/>
+      <w:r>
+        <w:rPr>
+          <w:rFonts w:ascii="Times New Roman" w:hAnsi="Times New Roman" w:cs="Times New Roman"/>
+          <w:sz w:val="22"/>
+        </w:rPr>
+        <w:t>Taimur</w:t>
+      </w:r>
+      <w:proofErr w:type="spellEnd"/>
+      <w:r>
+        <w:rPr>
+          <w:rFonts w:ascii="Times New Roman" w:hAnsi="Times New Roman" w:cs="Times New Roman"/>
+          <w:sz w:val="22"/>
+        </w:rPr>
+        <w:t xml:space="preserve"> Zafar &lt;mz24abd@herts.ac.uk&gt;</w:t>
+      </w:r>
+    </w:p>
+    <w:p>
+      <w:pPr>
+        <w:ind w:left="720"/>
+        <w:rPr>
+          <w:rFonts w:ascii="Times New Roman" w:hAnsi="Times New Roman" w:cs="Times New Roman"/>
+          <w:sz w:val="22"/>
+        </w:rPr>
+      </w:pPr>
+      <w:r>
+        <w:rPr>
+          <w:rFonts w:ascii="Times New Roman" w:hAnsi="Times New Roman" w:cs="Times New Roman"/>
+          <w:sz w:val="22"/>
+        </w:rPr>
+        <w:t>Date:   Mon Dec 30 16:35:55 2024 +0000</w:t>
+      </w:r>
+    </w:p>
+    <w:p>
+      <w:pPr>
+        <w:ind w:left="720"/>
+        <w:rPr>
+          <w:rFonts w:ascii="Times New Roman" w:hAnsi="Times New Roman" w:cs="Times New Roman"/>
+          <w:sz w:val="22"/>
+        </w:rPr>
+      </w:pPr>
+    </w:p>
+    <w:p>
+      <w:pPr>
+        <w:ind w:left="720"/>
+        <w:rPr>
+          <w:rFonts w:ascii="Times New Roman" w:hAnsi="Times New Roman" w:cs="Times New Roman"/>
+          <w:sz w:val="22"/>
+        </w:rPr>
+      </w:pPr>
+      <w:r>
+        <w:rPr>
+          <w:rFonts w:ascii="Times New Roman" w:hAnsi="Times New Roman" w:cs="Times New Roman"/>
+          <w:sz w:val="22"/>
+        </w:rPr>
+        <w:t xml:space="preserve">    Updated Report File Section 3.1 Visualization</w:t>
+      </w:r>
+    </w:p>
+    <w:p>
+      <w:pPr>
+        <w:ind w:left="720"/>
+        <w:rPr>
+          <w:rFonts w:ascii="Times New Roman" w:hAnsi="Times New Roman" w:cs="Times New Roman"/>
+          <w:sz w:val="22"/>
+        </w:rPr>
+      </w:pPr>
+    </w:p>
+    <w:p>
+      <w:pPr>
+        <w:ind w:left="720"/>
+        <w:rPr>
+          <w:rFonts w:ascii="Times New Roman" w:hAnsi="Times New Roman" w:cs="Times New Roman"/>
+          <w:sz w:val="22"/>
+        </w:rPr>
+      </w:pPr>
+      <w:r>
+        <w:rPr>
+          <w:rFonts w:ascii="Times New Roman" w:hAnsi="Times New Roman" w:cs="Times New Roman"/>
+          <w:sz w:val="22"/>
+        </w:rPr>
+        <w:t>commit 2b3e5e1fa96bbac1a4c40503b4a54d87a6277fc0</w:t>
+      </w:r>
+    </w:p>
+    <w:p>
+      <w:pPr>
+        <w:ind w:left="720"/>
+        <w:rPr>
+          <w:rFonts w:ascii="Times New Roman" w:hAnsi="Times New Roman" w:cs="Times New Roman"/>
+          <w:sz w:val="22"/>
+        </w:rPr>
+      </w:pPr>
+      <w:r>
+        <w:rPr>
+          <w:rFonts w:ascii="Times New Roman" w:hAnsi="Times New Roman" w:cs="Times New Roman"/>
+          <w:sz w:val="22"/>
+        </w:rPr>
+        <w:t xml:space="preserve">Author: Mirza </w:t>
+      </w:r>
+      <w:proofErr w:type="spellStart"/>
+      <w:r>
+        <w:rPr>
+          <w:rFonts w:ascii="Times New Roman" w:hAnsi="Times New Roman" w:cs="Times New Roman"/>
+          <w:sz w:val="22"/>
+        </w:rPr>
+        <w:t>Taimur</w:t>
+      </w:r>
+      <w:proofErr w:type="spellEnd"/>
+      <w:r>
+        <w:rPr>
+          <w:rFonts w:ascii="Times New Roman" w:hAnsi="Times New Roman" w:cs="Times New Roman"/>
+          <w:sz w:val="22"/>
+        </w:rPr>
+        <w:t xml:space="preserve"> Zafar &lt;mz24abd@herts.ac.uk&gt;</w:t>
+      </w:r>
+    </w:p>
+    <w:p>
+      <w:pPr>
+        <w:ind w:left="720"/>
+        <w:rPr>
+          <w:rFonts w:ascii="Times New Roman" w:hAnsi="Times New Roman" w:cs="Times New Roman"/>
+          <w:sz w:val="22"/>
+        </w:rPr>
+      </w:pPr>
+      <w:r>
+        <w:rPr>
+          <w:rFonts w:ascii="Times New Roman" w:hAnsi="Times New Roman" w:cs="Times New Roman"/>
+          <w:sz w:val="22"/>
+        </w:rPr>
+        <w:t>Date:   Mon Dec 30 16:32:42 2024 +0000</w:t>
+      </w:r>
+    </w:p>
+    <w:p>
+      <w:pPr>
+        <w:ind w:left="720"/>
+        <w:rPr>
+          <w:rFonts w:ascii="Times New Roman" w:hAnsi="Times New Roman" w:cs="Times New Roman"/>
+          <w:sz w:val="22"/>
+        </w:rPr>
+      </w:pPr>
+    </w:p>
+    <w:p>
+      <w:pPr>
+        <w:ind w:left="720"/>
+        <w:rPr>
+          <w:rFonts w:ascii="Times New Roman" w:hAnsi="Times New Roman" w:cs="Times New Roman"/>
+          <w:sz w:val="22"/>
+        </w:rPr>
+      </w:pPr>
+      <w:r>
+        <w:rPr>
+          <w:rFonts w:ascii="Times New Roman" w:hAnsi="Times New Roman" w:cs="Times New Roman"/>
+          <w:sz w:val="22"/>
+        </w:rPr>
+        <w:t xml:space="preserve">    Updated Report File Section 3.1 Visualization</w:t>
+      </w:r>
+    </w:p>
+    <w:p>
+      <w:pPr>
+        <w:ind w:left="720"/>
+        <w:rPr>
+          <w:rFonts w:ascii="Times New Roman" w:hAnsi="Times New Roman" w:cs="Times New Roman"/>
+          <w:sz w:val="22"/>
+        </w:rPr>
+      </w:pPr>
+    </w:p>
+    <w:p>
+      <w:pPr>
+        <w:ind w:left="720"/>
+        <w:rPr>
+          <w:rFonts w:ascii="Times New Roman" w:hAnsi="Times New Roman" w:cs="Times New Roman"/>
+          <w:sz w:val="22"/>
+        </w:rPr>
+      </w:pPr>
+      <w:r>
+        <w:rPr>
+          <w:rFonts w:ascii="Times New Roman" w:hAnsi="Times New Roman" w:cs="Times New Roman"/>
+          <w:sz w:val="22"/>
+        </w:rPr>
+        <w:t>commit 568384cdf1769b0b1ce6b5b88d5debc2eaad3d3d</w:t>
+      </w:r>
+    </w:p>
+    <w:p>
+      <w:pPr>
+        <w:ind w:left="720"/>
+        <w:rPr>
+          <w:rFonts w:ascii="Times New Roman" w:hAnsi="Times New Roman" w:cs="Times New Roman"/>
+          <w:sz w:val="22"/>
+        </w:rPr>
+      </w:pPr>
+      <w:r>
+        <w:rPr>
+          <w:rFonts w:ascii="Times New Roman" w:hAnsi="Times New Roman" w:cs="Times New Roman"/>
+          <w:sz w:val="22"/>
+        </w:rPr>
+        <w:t>Author: Muhammad Usman &lt;mu24aan@herts.ac.uk&gt;</w:t>
+      </w:r>
+    </w:p>
+    <w:p>
+      <w:pPr>
+        <w:ind w:left="720"/>
+        <w:rPr>
+          <w:rFonts w:ascii="Times New Roman" w:hAnsi="Times New Roman" w:cs="Times New Roman"/>
+          <w:sz w:val="22"/>
+        </w:rPr>
+      </w:pPr>
+      <w:r>
+        <w:rPr>
+          <w:rFonts w:ascii="Times New Roman" w:hAnsi="Times New Roman" w:cs="Times New Roman"/>
+          <w:sz w:val="22"/>
+        </w:rPr>
+        <w:t>Date:   Mon Dec 30 08:25:02 2024 -0800</w:t>
+      </w:r>
+    </w:p>
+    <w:p>
+      <w:pPr>
+        <w:ind w:left="720"/>
+        <w:rPr>
+          <w:rFonts w:ascii="Times New Roman" w:hAnsi="Times New Roman" w:cs="Times New Roman"/>
+          <w:sz w:val="22"/>
+        </w:rPr>
+      </w:pPr>
+    </w:p>
+    <w:p>
+      <w:pPr>
+        <w:ind w:left="720"/>
+        <w:rPr>
+          <w:rFonts w:ascii="Times New Roman" w:hAnsi="Times New Roman" w:cs="Times New Roman"/>
+          <w:sz w:val="22"/>
+        </w:rPr>
+      </w:pPr>
+      <w:r>
+        <w:rPr>
+          <w:rFonts w:ascii="Times New Roman" w:hAnsi="Times New Roman" w:cs="Times New Roman"/>
+          <w:sz w:val="22"/>
+        </w:rPr>
+        <w:t xml:space="preserve">    Appropriate plot for the RQ output of an R script including r code and </w:t>
+      </w:r>
+      <w:proofErr w:type="spellStart"/>
+      <w:r>
+        <w:rPr>
+          <w:rFonts w:ascii="Times New Roman" w:hAnsi="Times New Roman" w:cs="Times New Roman"/>
+          <w:sz w:val="22"/>
+        </w:rPr>
+        <w:t>png</w:t>
+      </w:r>
+      <w:proofErr w:type="spellEnd"/>
+      <w:r>
+        <w:rPr>
+          <w:rFonts w:ascii="Times New Roman" w:hAnsi="Times New Roman" w:cs="Times New Roman"/>
+          <w:sz w:val="22"/>
+        </w:rPr>
+        <w:t xml:space="preserve"> file</w:t>
+      </w:r>
+    </w:p>
+    <w:p>
+      <w:pPr>
+        <w:ind w:left="720"/>
+        <w:rPr>
+          <w:rFonts w:ascii="Times New Roman" w:hAnsi="Times New Roman" w:cs="Times New Roman"/>
+          <w:sz w:val="22"/>
+        </w:rPr>
+      </w:pPr>
+    </w:p>
+    <w:p>
+      <w:pPr>
+        <w:ind w:left="720"/>
+        <w:rPr>
+          <w:rFonts w:ascii="Times New Roman" w:hAnsi="Times New Roman" w:cs="Times New Roman"/>
+          <w:sz w:val="22"/>
+        </w:rPr>
+      </w:pPr>
+      <w:r>
+        <w:rPr>
+          <w:rFonts w:ascii="Times New Roman" w:hAnsi="Times New Roman" w:cs="Times New Roman"/>
+          <w:sz w:val="22"/>
+        </w:rPr>
+        <w:t>commit 5d554a2e0467d49791617a9828699c22a5703f4d</w:t>
+      </w:r>
+    </w:p>
+    <w:p>
+      <w:pPr>
+        <w:ind w:left="720"/>
+        <w:rPr>
+          <w:rFonts w:ascii="Times New Roman" w:hAnsi="Times New Roman" w:cs="Times New Roman"/>
+          <w:sz w:val="22"/>
+        </w:rPr>
+      </w:pPr>
+      <w:r>
+        <w:rPr>
+          <w:rFonts w:ascii="Times New Roman" w:hAnsi="Times New Roman" w:cs="Times New Roman"/>
+          <w:sz w:val="22"/>
+        </w:rPr>
+        <w:t>Author: Muhammad Usman &lt;mu24aan@herts.ac.uk&gt;</w:t>
+      </w:r>
+    </w:p>
+    <w:p>
+      <w:pPr>
+        <w:ind w:left="720"/>
+        <w:rPr>
+          <w:rFonts w:ascii="Times New Roman" w:hAnsi="Times New Roman" w:cs="Times New Roman"/>
+          <w:sz w:val="22"/>
+        </w:rPr>
+      </w:pPr>
+      <w:r>
+        <w:rPr>
+          <w:rFonts w:ascii="Times New Roman" w:hAnsi="Times New Roman" w:cs="Times New Roman"/>
+          <w:sz w:val="22"/>
+        </w:rPr>
+        <w:t>Date:   Mon Dec 30 08:17:44 2024 -0800</w:t>
+      </w:r>
+    </w:p>
+    <w:p>
+      <w:pPr>
+        <w:ind w:left="720"/>
+        <w:rPr>
+          <w:rFonts w:ascii="Times New Roman" w:hAnsi="Times New Roman" w:cs="Times New Roman"/>
+          <w:sz w:val="22"/>
+        </w:rPr>
+      </w:pPr>
+    </w:p>
+    <w:p>
+      <w:pPr>
+        <w:ind w:left="720"/>
+        <w:rPr>
+          <w:rFonts w:ascii="Times New Roman" w:hAnsi="Times New Roman" w:cs="Times New Roman"/>
+          <w:sz w:val="22"/>
+        </w:rPr>
+      </w:pPr>
+      <w:r>
+        <w:rPr>
+          <w:rFonts w:ascii="Times New Roman" w:hAnsi="Times New Roman" w:cs="Times New Roman"/>
+          <w:sz w:val="22"/>
+        </w:rPr>
+        <w:t xml:space="preserve">    My First</w:t>
+      </w:r>
+    </w:p>
+    <w:p>
+      <w:pPr>
+        <w:ind w:left="720"/>
+        <w:rPr>
+          <w:rFonts w:ascii="Times New Roman" w:hAnsi="Times New Roman" w:cs="Times New Roman"/>
+          <w:sz w:val="22"/>
+        </w:rPr>
+      </w:pPr>
+    </w:p>
+    <w:p>
+      <w:pPr>
+        <w:ind w:left="720"/>
+        <w:rPr>
+          <w:rFonts w:ascii="Times New Roman" w:hAnsi="Times New Roman" w:cs="Times New Roman"/>
+          <w:sz w:val="22"/>
+        </w:rPr>
+      </w:pPr>
+      <w:r>
+        <w:rPr>
+          <w:rFonts w:ascii="Times New Roman" w:hAnsi="Times New Roman" w:cs="Times New Roman"/>
+          <w:sz w:val="22"/>
+        </w:rPr>
+        <w:t>commit fd214794552c417745d2f8401f7857fa5db8d90b</w:t>
+      </w:r>
+    </w:p>
+    <w:p>
+      <w:pPr>
+        <w:ind w:left="720"/>
+        <w:rPr>
+          <w:rFonts w:ascii="Times New Roman" w:hAnsi="Times New Roman" w:cs="Times New Roman"/>
+          <w:sz w:val="22"/>
+        </w:rPr>
+      </w:pPr>
+      <w:r>
+        <w:rPr>
+          <w:rFonts w:ascii="Times New Roman" w:hAnsi="Times New Roman" w:cs="Times New Roman"/>
+          <w:sz w:val="22"/>
+        </w:rPr>
+        <w:t xml:space="preserve">Author: Mirza </w:t>
+      </w:r>
+      <w:proofErr w:type="spellStart"/>
+      <w:r>
+        <w:rPr>
+          <w:rFonts w:ascii="Times New Roman" w:hAnsi="Times New Roman" w:cs="Times New Roman"/>
+          <w:sz w:val="22"/>
+        </w:rPr>
+        <w:t>Taimur</w:t>
+      </w:r>
+      <w:proofErr w:type="spellEnd"/>
+      <w:r>
+        <w:rPr>
+          <w:rFonts w:ascii="Times New Roman" w:hAnsi="Times New Roman" w:cs="Times New Roman"/>
+          <w:sz w:val="22"/>
+        </w:rPr>
+        <w:t xml:space="preserve"> Zafar &lt;mz24abd@herts.ac.uk&gt;</w:t>
+      </w:r>
+    </w:p>
+    <w:p>
+      <w:pPr>
+        <w:ind w:left="720"/>
+        <w:rPr>
+          <w:rFonts w:ascii="Times New Roman" w:hAnsi="Times New Roman" w:cs="Times New Roman"/>
+          <w:sz w:val="22"/>
+        </w:rPr>
+      </w:pPr>
+      <w:r>
+        <w:rPr>
+          <w:rFonts w:ascii="Times New Roman" w:hAnsi="Times New Roman" w:cs="Times New Roman"/>
+          <w:sz w:val="22"/>
+        </w:rPr>
+        <w:lastRenderedPageBreak/>
+        <w:t>Date:   Mon Dec 30 15:47:59 2024 +0000</w:t>
+      </w:r>
+    </w:p>
+    <w:p>
+      <w:pPr>
+        <w:ind w:left="720"/>
+        <w:rPr>
+          <w:rFonts w:ascii="Times New Roman" w:hAnsi="Times New Roman" w:cs="Times New Roman"/>
+          <w:sz w:val="22"/>
+        </w:rPr>
+      </w:pPr>
+    </w:p>
+    <w:p>
+      <w:pPr>
+        <w:ind w:left="720"/>
+        <w:rPr>
+          <w:rFonts w:ascii="Times New Roman" w:hAnsi="Times New Roman" w:cs="Times New Roman"/>
+          <w:sz w:val="22"/>
+        </w:rPr>
+      </w:pPr>
+      <w:r>
+        <w:rPr>
+          <w:rFonts w:ascii="Times New Roman" w:hAnsi="Times New Roman" w:cs="Times New Roman"/>
+          <w:sz w:val="22"/>
+        </w:rPr>
+        <w:t xml:space="preserve">    Update Section Introduction</w:t>
+      </w:r>
+    </w:p>
+    <w:p>
+      <w:pPr>
+        <w:ind w:left="720"/>
+        <w:rPr>
+          <w:rFonts w:ascii="Times New Roman" w:hAnsi="Times New Roman" w:cs="Times New Roman"/>
+          <w:sz w:val="22"/>
+        </w:rPr>
+      </w:pPr>
+    </w:p>
+    <w:p>
+      <w:pPr>
+        <w:ind w:left="720"/>
+        <w:rPr>
+          <w:rFonts w:ascii="Times New Roman" w:hAnsi="Times New Roman" w:cs="Times New Roman"/>
+          <w:sz w:val="22"/>
+        </w:rPr>
+      </w:pPr>
+      <w:r>
+        <w:rPr>
+          <w:rFonts w:ascii="Times New Roman" w:hAnsi="Times New Roman" w:cs="Times New Roman"/>
+          <w:sz w:val="22"/>
+        </w:rPr>
+        <w:t>commit 4f376507f57371c4c112cc07abaf32fbcf8e9664</w:t>
+      </w:r>
+    </w:p>
+    <w:p>
+      <w:pPr>
+        <w:ind w:left="720"/>
+        <w:rPr>
+          <w:rFonts w:ascii="Times New Roman" w:hAnsi="Times New Roman" w:cs="Times New Roman"/>
+          <w:sz w:val="22"/>
+        </w:rPr>
+      </w:pPr>
+      <w:r>
+        <w:rPr>
+          <w:rFonts w:ascii="Times New Roman" w:hAnsi="Times New Roman" w:cs="Times New Roman"/>
+          <w:sz w:val="22"/>
+        </w:rPr>
+        <w:t>Author: Muhammad Usman &lt;mu24aan@herts.ac.uk&gt;</w:t>
+      </w:r>
+    </w:p>
+    <w:p>
+      <w:pPr>
+        <w:ind w:left="720"/>
+        <w:rPr>
+          <w:rFonts w:ascii="Times New Roman" w:hAnsi="Times New Roman" w:cs="Times New Roman"/>
+          <w:sz w:val="22"/>
+        </w:rPr>
+      </w:pPr>
+      <w:r>
+        <w:rPr>
+          <w:rFonts w:ascii="Times New Roman" w:hAnsi="Times New Roman" w:cs="Times New Roman"/>
+          <w:sz w:val="22"/>
+        </w:rPr>
+        <w:t>Date:   Mon Dec 30 07:37:23 2024 -0800</w:t>
+      </w:r>
+    </w:p>
+    <w:p>
+      <w:pPr>
+        <w:ind w:left="720"/>
+        <w:rPr>
+          <w:rFonts w:ascii="Times New Roman" w:hAnsi="Times New Roman" w:cs="Times New Roman"/>
+          <w:sz w:val="22"/>
+        </w:rPr>
+      </w:pPr>
+    </w:p>
+    <w:p>
+      <w:pPr>
+        <w:ind w:left="720"/>
+        <w:rPr>
+          <w:rFonts w:ascii="Times New Roman" w:hAnsi="Times New Roman" w:cs="Times New Roman"/>
+          <w:sz w:val="22"/>
+        </w:rPr>
+      </w:pPr>
+      <w:r>
+        <w:rPr>
+          <w:rFonts w:ascii="Times New Roman" w:hAnsi="Times New Roman" w:cs="Times New Roman"/>
+          <w:sz w:val="22"/>
+        </w:rPr>
+        <w:t xml:space="preserve">    remove extra files</w:t>
+      </w:r>
+    </w:p>
+    <w:p>
+      <w:pPr>
+        <w:ind w:left="720"/>
+        <w:rPr>
+          <w:rFonts w:ascii="Times New Roman" w:hAnsi="Times New Roman" w:cs="Times New Roman"/>
+          <w:sz w:val="22"/>
+        </w:rPr>
+      </w:pPr>
+    </w:p>
+    <w:p>
+      <w:pPr>
+        <w:ind w:left="720"/>
+        <w:rPr>
+          <w:rFonts w:ascii="Times New Roman" w:hAnsi="Times New Roman" w:cs="Times New Roman"/>
+          <w:sz w:val="22"/>
+        </w:rPr>
+      </w:pPr>
+      <w:r>
+        <w:rPr>
+          <w:rFonts w:ascii="Times New Roman" w:hAnsi="Times New Roman" w:cs="Times New Roman"/>
+          <w:sz w:val="22"/>
+        </w:rPr>
+        <w:t>commit a6e85afb1abea61056620d4de9bd4836370d10ce</w:t>
+      </w:r>
+    </w:p>
+    <w:p>
+      <w:pPr>
+        <w:ind w:left="720"/>
+        <w:rPr>
+          <w:rFonts w:ascii="Times New Roman" w:hAnsi="Times New Roman" w:cs="Times New Roman"/>
+          <w:sz w:val="22"/>
+        </w:rPr>
+      </w:pPr>
+      <w:r>
+        <w:rPr>
+          <w:rFonts w:ascii="Times New Roman" w:hAnsi="Times New Roman" w:cs="Times New Roman"/>
+          <w:sz w:val="22"/>
+        </w:rPr>
+        <w:t>Author: Muhammad Usman &lt;mu24aan@herts.ac.uk&gt;</w:t>
+      </w:r>
+    </w:p>
+    <w:p>
+      <w:pPr>
+        <w:ind w:left="720"/>
+        <w:rPr>
+          <w:rFonts w:ascii="Times New Roman" w:hAnsi="Times New Roman" w:cs="Times New Roman"/>
+          <w:sz w:val="22"/>
+        </w:rPr>
+      </w:pPr>
+      <w:r>
+        <w:rPr>
+          <w:rFonts w:ascii="Times New Roman" w:hAnsi="Times New Roman" w:cs="Times New Roman"/>
+          <w:sz w:val="22"/>
+        </w:rPr>
+        <w:t>Date:   Mon Dec 30 07:36:38 2024 -0800</w:t>
+      </w:r>
+    </w:p>
+    <w:p>
+      <w:pPr>
+        <w:ind w:left="720"/>
+        <w:rPr>
+          <w:rFonts w:ascii="Times New Roman" w:hAnsi="Times New Roman" w:cs="Times New Roman"/>
+          <w:sz w:val="22"/>
+        </w:rPr>
+      </w:pPr>
+    </w:p>
+    <w:p>
+      <w:pPr>
+        <w:ind w:left="720"/>
+        <w:rPr>
+          <w:rFonts w:ascii="Times New Roman" w:hAnsi="Times New Roman" w:cs="Times New Roman"/>
+          <w:sz w:val="22"/>
+        </w:rPr>
+      </w:pPr>
+      <w:r>
+        <w:rPr>
+          <w:rFonts w:ascii="Times New Roman" w:hAnsi="Times New Roman" w:cs="Times New Roman"/>
+          <w:sz w:val="22"/>
+        </w:rPr>
+        <w:t xml:space="preserve">    load dataset and check dataset columns and rows in </w:t>
+      </w:r>
+      <w:proofErr w:type="spellStart"/>
+      <w:r>
+        <w:rPr>
+          <w:rFonts w:ascii="Times New Roman" w:hAnsi="Times New Roman" w:cs="Times New Roman"/>
+          <w:sz w:val="22"/>
+        </w:rPr>
+        <w:t>RStudio</w:t>
+      </w:r>
+      <w:proofErr w:type="spellEnd"/>
+      <w:r>
+        <w:rPr>
+          <w:rFonts w:ascii="Times New Roman" w:hAnsi="Times New Roman" w:cs="Times New Roman"/>
+          <w:sz w:val="22"/>
+        </w:rPr>
+        <w:t xml:space="preserve"> using </w:t>
+      </w:r>
+      <w:proofErr w:type="spellStart"/>
+      <w:r>
+        <w:rPr>
+          <w:rFonts w:ascii="Times New Roman" w:hAnsi="Times New Roman" w:cs="Times New Roman"/>
+          <w:sz w:val="22"/>
+        </w:rPr>
+        <w:t>rcode</w:t>
+      </w:r>
+      <w:proofErr w:type="spellEnd"/>
+    </w:p>
+    <w:p>
+      <w:pPr>
+        <w:ind w:left="720"/>
+        <w:rPr>
+          <w:rFonts w:ascii="Times New Roman" w:hAnsi="Times New Roman" w:cs="Times New Roman"/>
+          <w:sz w:val="22"/>
+        </w:rPr>
+      </w:pPr>
+    </w:p>
+    <w:p>
+      <w:pPr>
+        <w:ind w:left="720"/>
+        <w:rPr>
+          <w:rFonts w:ascii="Times New Roman" w:hAnsi="Times New Roman" w:cs="Times New Roman"/>
+          <w:sz w:val="22"/>
+        </w:rPr>
+      </w:pPr>
+      <w:r>
+        <w:rPr>
+          <w:rFonts w:ascii="Times New Roman" w:hAnsi="Times New Roman" w:cs="Times New Roman"/>
+          <w:sz w:val="22"/>
+        </w:rPr>
+        <w:t>commit ebb0af035167eb9efba085318830ad62d39ac5d8</w:t>
+      </w:r>
+    </w:p>
+    <w:p>
+      <w:pPr>
+        <w:ind w:left="720"/>
+        <w:rPr>
+          <w:rFonts w:ascii="Times New Roman" w:hAnsi="Times New Roman" w:cs="Times New Roman"/>
+          <w:sz w:val="22"/>
+        </w:rPr>
+      </w:pPr>
+      <w:r>
+        <w:rPr>
+          <w:rFonts w:ascii="Times New Roman" w:hAnsi="Times New Roman" w:cs="Times New Roman"/>
+          <w:sz w:val="22"/>
+        </w:rPr>
+        <w:t>Author: Muhammad Usman &lt;mu24aan@herts.ac.uk&gt;</w:t>
+      </w:r>
+    </w:p>
+    <w:p>
+      <w:pPr>
+        <w:ind w:left="720"/>
+        <w:rPr>
+          <w:rFonts w:ascii="Times New Roman" w:hAnsi="Times New Roman" w:cs="Times New Roman"/>
+          <w:sz w:val="22"/>
+        </w:rPr>
+      </w:pPr>
+      <w:r>
+        <w:rPr>
+          <w:rFonts w:ascii="Times New Roman" w:hAnsi="Times New Roman" w:cs="Times New Roman"/>
+          <w:sz w:val="22"/>
+        </w:rPr>
+        <w:t>Date:   Mon Dec 30 07:27:16 2024 -0800</w:t>
+      </w:r>
+    </w:p>
+    <w:p>
+      <w:pPr>
+        <w:ind w:left="720"/>
+        <w:rPr>
+          <w:rFonts w:ascii="Times New Roman" w:hAnsi="Times New Roman" w:cs="Times New Roman"/>
+          <w:sz w:val="22"/>
+        </w:rPr>
+      </w:pPr>
+    </w:p>
+    <w:p>
+      <w:pPr>
+        <w:ind w:left="720"/>
+        <w:rPr>
+          <w:rFonts w:ascii="Times New Roman" w:hAnsi="Times New Roman" w:cs="Times New Roman"/>
+          <w:sz w:val="22"/>
+        </w:rPr>
+      </w:pPr>
+      <w:r>
+        <w:rPr>
+          <w:rFonts w:ascii="Times New Roman" w:hAnsi="Times New Roman" w:cs="Times New Roman"/>
+          <w:sz w:val="22"/>
+        </w:rPr>
+        <w:t xml:space="preserve">    </w:t>
+      </w:r>
+      <w:proofErr w:type="spellStart"/>
+      <w:r>
+        <w:rPr>
+          <w:rFonts w:ascii="Times New Roman" w:hAnsi="Times New Roman" w:cs="Times New Roman"/>
+          <w:sz w:val="22"/>
+        </w:rPr>
+        <w:t>loadin</w:t>
+      </w:r>
+      <w:proofErr w:type="spellEnd"/>
+      <w:r>
+        <w:rPr>
+          <w:rFonts w:ascii="Times New Roman" w:hAnsi="Times New Roman" w:cs="Times New Roman"/>
+          <w:sz w:val="22"/>
+        </w:rPr>
+        <w:t xml:space="preserve"> dataset</w:t>
+      </w:r>
+    </w:p>
+    <w:p>
+      <w:pPr>
+        <w:ind w:left="720"/>
+        <w:rPr>
+          <w:rFonts w:ascii="Times New Roman" w:hAnsi="Times New Roman" w:cs="Times New Roman"/>
+          <w:sz w:val="22"/>
+        </w:rPr>
+      </w:pPr>
+    </w:p>
+    <w:p>
+      <w:pPr>
+        <w:ind w:left="720"/>
+        <w:rPr>
+          <w:rFonts w:ascii="Times New Roman" w:hAnsi="Times New Roman" w:cs="Times New Roman"/>
+          <w:sz w:val="22"/>
+        </w:rPr>
+      </w:pPr>
+      <w:r>
+        <w:rPr>
+          <w:rFonts w:ascii="Times New Roman" w:hAnsi="Times New Roman" w:cs="Times New Roman"/>
+          <w:sz w:val="22"/>
+        </w:rPr>
+        <w:t>commit 82b168c54920f36c22266b94bfbb8c0a066c0a10</w:t>
+      </w:r>
+    </w:p>
+    <w:p>
+      <w:pPr>
+        <w:ind w:left="720"/>
+        <w:rPr>
+          <w:rFonts w:ascii="Times New Roman" w:hAnsi="Times New Roman" w:cs="Times New Roman"/>
+          <w:sz w:val="22"/>
+        </w:rPr>
+      </w:pPr>
+      <w:r>
+        <w:rPr>
+          <w:rFonts w:ascii="Times New Roman" w:hAnsi="Times New Roman" w:cs="Times New Roman"/>
+          <w:sz w:val="22"/>
+        </w:rPr>
+        <w:t>Author: Muhammad Usman &lt;mu24aan@herts.ac.uk&gt;</w:t>
+      </w:r>
+    </w:p>
+    <w:p>
+      <w:pPr>
+        <w:ind w:left="720"/>
+        <w:rPr>
+          <w:rFonts w:ascii="Times New Roman" w:hAnsi="Times New Roman" w:cs="Times New Roman"/>
+          <w:sz w:val="22"/>
+        </w:rPr>
+      </w:pPr>
+      <w:r>
+        <w:rPr>
+          <w:rFonts w:ascii="Times New Roman" w:hAnsi="Times New Roman" w:cs="Times New Roman"/>
+          <w:sz w:val="22"/>
+        </w:rPr>
+        <w:t>Date:   Mon Dec 30 07:24:43 2024 -0800</w:t>
+      </w:r>
+    </w:p>
+    <w:p>
+      <w:pPr>
+        <w:ind w:left="720"/>
+        <w:rPr>
+          <w:rFonts w:ascii="Times New Roman" w:hAnsi="Times New Roman" w:cs="Times New Roman"/>
+          <w:sz w:val="22"/>
+        </w:rPr>
+      </w:pPr>
+    </w:p>
+    <w:p>
+      <w:pPr>
+        <w:ind w:left="720"/>
+        <w:rPr>
+          <w:rFonts w:ascii="Times New Roman" w:hAnsi="Times New Roman" w:cs="Times New Roman"/>
+          <w:sz w:val="22"/>
+        </w:rPr>
+      </w:pPr>
+      <w:r>
+        <w:rPr>
+          <w:rFonts w:ascii="Times New Roman" w:hAnsi="Times New Roman" w:cs="Times New Roman"/>
+          <w:sz w:val="22"/>
+        </w:rPr>
+        <w:t xml:space="preserve">    deleting extra files</w:t>
+      </w:r>
+    </w:p>
+    <w:p>
+      <w:pPr>
+        <w:ind w:left="720"/>
+        <w:rPr>
+          <w:rFonts w:ascii="Times New Roman" w:hAnsi="Times New Roman" w:cs="Times New Roman"/>
+          <w:sz w:val="22"/>
+        </w:rPr>
+      </w:pPr>
+    </w:p>
+    <w:p>
+      <w:pPr>
+        <w:ind w:left="720"/>
+        <w:rPr>
+          <w:rFonts w:ascii="Times New Roman" w:hAnsi="Times New Roman" w:cs="Times New Roman"/>
+          <w:sz w:val="22"/>
+        </w:rPr>
+      </w:pPr>
+      <w:r>
+        <w:rPr>
+          <w:rFonts w:ascii="Times New Roman" w:hAnsi="Times New Roman" w:cs="Times New Roman"/>
+          <w:sz w:val="22"/>
+        </w:rPr>
+        <w:t>commit 778dd8b4871e546778042cba57b13645bfc3f623</w:t>
+      </w:r>
+    </w:p>
+    <w:p>
+      <w:pPr>
+        <w:ind w:left="720"/>
+        <w:rPr>
+          <w:rFonts w:ascii="Times New Roman" w:hAnsi="Times New Roman" w:cs="Times New Roman"/>
+          <w:sz w:val="22"/>
+        </w:rPr>
+      </w:pPr>
+      <w:r>
+        <w:rPr>
+          <w:rFonts w:ascii="Times New Roman" w:hAnsi="Times New Roman" w:cs="Times New Roman"/>
+          <w:sz w:val="22"/>
+        </w:rPr>
+        <w:t>Author: Muhammad Usman &lt;mu24aan@herts.ac.uk&gt;</w:t>
+      </w:r>
+    </w:p>
+    <w:p>
+      <w:pPr>
+        <w:ind w:left="720"/>
+        <w:rPr>
+          <w:rFonts w:ascii="Times New Roman" w:hAnsi="Times New Roman" w:cs="Times New Roman"/>
+          <w:sz w:val="22"/>
+        </w:rPr>
+      </w:pPr>
+      <w:r>
+        <w:rPr>
+          <w:rFonts w:ascii="Times New Roman" w:hAnsi="Times New Roman" w:cs="Times New Roman"/>
+          <w:sz w:val="22"/>
+        </w:rPr>
+        <w:t>Date:   Mon Dec 30 07:22:38 2024 -0800</w:t>
+      </w:r>
+    </w:p>
+    <w:p>
+      <w:pPr>
+        <w:ind w:left="720"/>
+        <w:rPr>
+          <w:rFonts w:ascii="Times New Roman" w:hAnsi="Times New Roman" w:cs="Times New Roman"/>
+          <w:sz w:val="22"/>
+        </w:rPr>
+      </w:pPr>
+    </w:p>
+    <w:p>
+      <w:pPr>
+        <w:ind w:left="720"/>
+        <w:rPr>
+          <w:rFonts w:ascii="Times New Roman" w:hAnsi="Times New Roman" w:cs="Times New Roman"/>
+          <w:sz w:val="22"/>
+        </w:rPr>
+      </w:pPr>
+      <w:r>
+        <w:rPr>
+          <w:rFonts w:ascii="Times New Roman" w:hAnsi="Times New Roman" w:cs="Times New Roman"/>
+          <w:sz w:val="22"/>
+        </w:rPr>
+        <w:t xml:space="preserve">    checking </w:t>
+      </w:r>
+      <w:proofErr w:type="spellStart"/>
+      <w:r>
+        <w:rPr>
+          <w:rFonts w:ascii="Times New Roman" w:hAnsi="Times New Roman" w:cs="Times New Roman"/>
+          <w:sz w:val="22"/>
+        </w:rPr>
+        <w:t>checking</w:t>
+      </w:r>
+      <w:proofErr w:type="spellEnd"/>
+    </w:p>
+    <w:p>
+      <w:pPr>
+        <w:ind w:left="720"/>
+        <w:rPr>
+          <w:rFonts w:ascii="Times New Roman" w:hAnsi="Times New Roman" w:cs="Times New Roman"/>
+          <w:sz w:val="22"/>
+        </w:rPr>
+      </w:pPr>
+    </w:p>
+    <w:p>
+      <w:pPr>
+        <w:ind w:left="720"/>
+        <w:rPr>
+          <w:rFonts w:ascii="Times New Roman" w:hAnsi="Times New Roman" w:cs="Times New Roman"/>
+          <w:sz w:val="22"/>
+        </w:rPr>
+      </w:pPr>
+      <w:r>
+        <w:rPr>
+          <w:rFonts w:ascii="Times New Roman" w:hAnsi="Times New Roman" w:cs="Times New Roman"/>
+          <w:sz w:val="22"/>
+        </w:rPr>
+        <w:t>commit 4d393f1b8caace79cbe89015e4f85144446be041</w:t>
+      </w:r>
+    </w:p>
+    <w:p>
+      <w:pPr>
+        <w:ind w:left="720"/>
+        <w:rPr>
+          <w:rFonts w:ascii="Times New Roman" w:hAnsi="Times New Roman" w:cs="Times New Roman"/>
+          <w:sz w:val="22"/>
+        </w:rPr>
+      </w:pPr>
+      <w:r>
+        <w:rPr>
+          <w:rFonts w:ascii="Times New Roman" w:hAnsi="Times New Roman" w:cs="Times New Roman"/>
+          <w:sz w:val="22"/>
+        </w:rPr>
+        <w:t>Author: Muhammad Usman &lt;mu24aan@herts.ac.uk&gt;</w:t>
+      </w:r>
+    </w:p>
+    <w:p>
+      <w:pPr>
+        <w:ind w:left="720"/>
+        <w:rPr>
+          <w:rFonts w:ascii="Times New Roman" w:hAnsi="Times New Roman" w:cs="Times New Roman"/>
+          <w:sz w:val="22"/>
+        </w:rPr>
+      </w:pPr>
+      <w:r>
+        <w:rPr>
+          <w:rFonts w:ascii="Times New Roman" w:hAnsi="Times New Roman" w:cs="Times New Roman"/>
+          <w:sz w:val="22"/>
+        </w:rPr>
+        <w:t>Date:   Mon Dec 30 07:07:12 2024 -0800</w:t>
+      </w:r>
+    </w:p>
+    <w:p>
+      <w:pPr>
+        <w:ind w:left="720"/>
+        <w:rPr>
+          <w:rFonts w:ascii="Times New Roman" w:hAnsi="Times New Roman" w:cs="Times New Roman"/>
+          <w:sz w:val="22"/>
+        </w:rPr>
+      </w:pPr>
+    </w:p>
+    <w:p>
+      <w:pPr>
+        <w:ind w:left="720"/>
+        <w:rPr>
+          <w:rFonts w:ascii="Times New Roman" w:hAnsi="Times New Roman" w:cs="Times New Roman"/>
+          <w:sz w:val="22"/>
+        </w:rPr>
+      </w:pPr>
+      <w:r>
+        <w:rPr>
+          <w:rFonts w:ascii="Times New Roman" w:hAnsi="Times New Roman" w:cs="Times New Roman"/>
+          <w:sz w:val="22"/>
+        </w:rPr>
+        <w:t xml:space="preserve">    Accessing Project in </w:t>
+      </w:r>
+      <w:proofErr w:type="spellStart"/>
+      <w:r>
+        <w:rPr>
+          <w:rFonts w:ascii="Times New Roman" w:hAnsi="Times New Roman" w:cs="Times New Roman"/>
+          <w:sz w:val="22"/>
+        </w:rPr>
+        <w:t>RStudio</w:t>
+      </w:r>
+      <w:proofErr w:type="spellEnd"/>
+    </w:p>
+    <w:p>
+      <w:pPr>
+        <w:ind w:left="720"/>
+        <w:rPr>
+          <w:rFonts w:ascii="Times New Roman" w:hAnsi="Times New Roman" w:cs="Times New Roman"/>
+          <w:sz w:val="22"/>
+        </w:rPr>
+      </w:pPr>
+    </w:p>
+    <w:p>
+      <w:pPr>
+        <w:ind w:left="720"/>
+        <w:rPr>
+          <w:rFonts w:ascii="Times New Roman" w:hAnsi="Times New Roman" w:cs="Times New Roman"/>
+          <w:sz w:val="22"/>
+        </w:rPr>
+      </w:pPr>
+      <w:r>
+        <w:rPr>
+          <w:rFonts w:ascii="Times New Roman" w:hAnsi="Times New Roman" w:cs="Times New Roman"/>
+          <w:sz w:val="22"/>
+        </w:rPr>
+        <w:t>commit 118658bf511d931e9cf7c1c9aa88712ca6bea623</w:t>
+      </w:r>
+    </w:p>
+    <w:p>
+      <w:pPr>
+        <w:ind w:left="720"/>
+        <w:rPr>
+          <w:rFonts w:ascii="Times New Roman" w:hAnsi="Times New Roman" w:cs="Times New Roman"/>
+          <w:sz w:val="22"/>
+        </w:rPr>
+      </w:pPr>
+      <w:r>
+        <w:rPr>
+          <w:rFonts w:ascii="Times New Roman" w:hAnsi="Times New Roman" w:cs="Times New Roman"/>
+          <w:sz w:val="22"/>
+        </w:rPr>
+        <w:t>Author: Muhammad Usman &lt;mu24aan@herts.ac.uk&gt;</w:t>
+      </w:r>
+    </w:p>
+    <w:p>
+      <w:pPr>
+        <w:ind w:left="720"/>
+        <w:rPr>
+          <w:rFonts w:ascii="Times New Roman" w:hAnsi="Times New Roman" w:cs="Times New Roman"/>
+          <w:sz w:val="22"/>
+        </w:rPr>
+      </w:pPr>
+      <w:r>
+        <w:rPr>
+          <w:rFonts w:ascii="Times New Roman" w:hAnsi="Times New Roman" w:cs="Times New Roman"/>
+          <w:sz w:val="22"/>
+        </w:rPr>
+        <w:t>Date:   Mon Dec 30 06:50:14 2024 -0800</w:t>
+      </w:r>
+    </w:p>
+    <w:p>
+      <w:pPr>
+        <w:ind w:left="720"/>
+        <w:rPr>
+          <w:rFonts w:ascii="Times New Roman" w:hAnsi="Times New Roman" w:cs="Times New Roman"/>
+          <w:sz w:val="22"/>
+        </w:rPr>
+      </w:pPr>
+    </w:p>
+    <w:p>
+      <w:pPr>
+        <w:ind w:left="720"/>
+        <w:rPr>
+          <w:rFonts w:ascii="Times New Roman" w:hAnsi="Times New Roman" w:cs="Times New Roman"/>
+          <w:sz w:val="22"/>
+        </w:rPr>
+      </w:pPr>
+      <w:r>
+        <w:rPr>
+          <w:rFonts w:ascii="Times New Roman" w:hAnsi="Times New Roman" w:cs="Times New Roman"/>
+          <w:sz w:val="22"/>
+        </w:rPr>
+        <w:t xml:space="preserve">    My First</w:t>
+      </w:r>
+    </w:p>
+    <w:p>
+      <w:pPr>
+        <w:ind w:left="720"/>
+        <w:rPr>
+          <w:rFonts w:ascii="Times New Roman" w:hAnsi="Times New Roman" w:cs="Times New Roman"/>
+          <w:sz w:val="22"/>
+        </w:rPr>
+      </w:pPr>
+    </w:p>
+    <w:p>
+      <w:pPr>
+        <w:ind w:left="720"/>
+        <w:rPr>
+          <w:rFonts w:ascii="Times New Roman" w:hAnsi="Times New Roman" w:cs="Times New Roman"/>
+          <w:sz w:val="22"/>
+        </w:rPr>
+      </w:pPr>
+      <w:r>
+        <w:rPr>
+          <w:rFonts w:ascii="Times New Roman" w:hAnsi="Times New Roman" w:cs="Times New Roman"/>
+          <w:sz w:val="22"/>
+        </w:rPr>
+        <w:t>commit 9a0cb749c12e148e65f1cc0d4a8b2e81bef8d066</w:t>
+      </w:r>
+    </w:p>
+    <w:p>
+      <w:pPr>
+        <w:ind w:left="720"/>
+        <w:rPr>
+          <w:rFonts w:ascii="Times New Roman" w:hAnsi="Times New Roman" w:cs="Times New Roman"/>
+          <w:sz w:val="22"/>
+        </w:rPr>
+      </w:pPr>
+      <w:r>
+        <w:rPr>
+          <w:rFonts w:ascii="Times New Roman" w:hAnsi="Times New Roman" w:cs="Times New Roman"/>
+          <w:sz w:val="22"/>
+        </w:rPr>
+        <w:t xml:space="preserve">Author: Mirza </w:t>
+      </w:r>
+      <w:proofErr w:type="spellStart"/>
+      <w:r>
+        <w:rPr>
+          <w:rFonts w:ascii="Times New Roman" w:hAnsi="Times New Roman" w:cs="Times New Roman"/>
+          <w:sz w:val="22"/>
+        </w:rPr>
+        <w:t>Taimur</w:t>
+      </w:r>
+      <w:proofErr w:type="spellEnd"/>
+      <w:r>
+        <w:rPr>
+          <w:rFonts w:ascii="Times New Roman" w:hAnsi="Times New Roman" w:cs="Times New Roman"/>
+          <w:sz w:val="22"/>
+        </w:rPr>
+        <w:t xml:space="preserve"> Zafar &lt;mz24abd@herts.ac.uk&gt;</w:t>
+      </w:r>
+    </w:p>
+    <w:p>
+      <w:pPr>
+        <w:ind w:left="720"/>
+        <w:rPr>
+          <w:rFonts w:ascii="Times New Roman" w:hAnsi="Times New Roman" w:cs="Times New Roman"/>
+          <w:sz w:val="22"/>
+        </w:rPr>
+      </w:pPr>
+      <w:r>
+        <w:rPr>
+          <w:rFonts w:ascii="Times New Roman" w:hAnsi="Times New Roman" w:cs="Times New Roman"/>
+          <w:sz w:val="22"/>
+        </w:rPr>
+        <w:t>Date:   Mon Dec 30 04:53:06 2024 +0000</w:t>
+      </w:r>
+    </w:p>
+    <w:p>
+      <w:pPr>
+        <w:ind w:left="720"/>
+        <w:rPr>
+          <w:rFonts w:ascii="Times New Roman" w:hAnsi="Times New Roman" w:cs="Times New Roman"/>
+          <w:sz w:val="22"/>
+        </w:rPr>
+      </w:pPr>
+    </w:p>
+    <w:p>
+      <w:pPr>
+        <w:ind w:left="720"/>
+        <w:rPr>
+          <w:rFonts w:ascii="Times New Roman" w:hAnsi="Times New Roman" w:cs="Times New Roman"/>
+          <w:sz w:val="22"/>
+        </w:rPr>
+      </w:pPr>
+      <w:r>
+        <w:rPr>
+          <w:rFonts w:ascii="Times New Roman" w:hAnsi="Times New Roman" w:cs="Times New Roman"/>
+          <w:sz w:val="22"/>
+        </w:rPr>
+        <w:t xml:space="preserve">    accessing project folder</w:t>
+      </w:r>
+    </w:p>
+    <w:p>
+      <w:pPr>
+        <w:ind w:left="720"/>
+        <w:rPr>
+          <w:rFonts w:ascii="Times New Roman" w:hAnsi="Times New Roman" w:cs="Times New Roman"/>
+          <w:sz w:val="22"/>
+        </w:rPr>
+      </w:pPr>
+    </w:p>
+    <w:p>
+      <w:pPr>
+        <w:ind w:left="720"/>
+        <w:rPr>
+          <w:rFonts w:ascii="Times New Roman" w:hAnsi="Times New Roman" w:cs="Times New Roman"/>
+          <w:sz w:val="22"/>
+        </w:rPr>
+      </w:pPr>
+      <w:r>
+        <w:rPr>
+          <w:rFonts w:ascii="Times New Roman" w:hAnsi="Times New Roman" w:cs="Times New Roman"/>
+          <w:sz w:val="22"/>
+        </w:rPr>
+        <w:t>commit 65422949f0abfb45a7c62b5621cff60b3f921380</w:t>
+      </w:r>
+    </w:p>
+    <w:p>
+      <w:pPr>
+        <w:ind w:left="720"/>
+        <w:rPr>
+          <w:rFonts w:ascii="Times New Roman" w:hAnsi="Times New Roman" w:cs="Times New Roman"/>
+          <w:sz w:val="22"/>
+        </w:rPr>
+      </w:pPr>
+      <w:r>
+        <w:rPr>
+          <w:rFonts w:ascii="Times New Roman" w:hAnsi="Times New Roman" w:cs="Times New Roman"/>
+          <w:sz w:val="22"/>
+        </w:rPr>
+        <w:t>Author: Muhammad Usman &lt;mu24aan@herts.ac.uk&gt;</w:t>
+      </w:r>
+    </w:p>
+    <w:p>
+      <w:pPr>
+        <w:ind w:left="720"/>
+        <w:rPr>
+          <w:rFonts w:ascii="Times New Roman" w:hAnsi="Times New Roman" w:cs="Times New Roman"/>
+          <w:sz w:val="22"/>
+        </w:rPr>
+      </w:pPr>
+      <w:r>
+        <w:rPr>
+          <w:rFonts w:ascii="Times New Roman" w:hAnsi="Times New Roman" w:cs="Times New Roman"/>
+          <w:sz w:val="22"/>
+        </w:rPr>
+        <w:t>Date:   Mon Dec 30 04:46:51 2024 +0000</w:t>
+      </w:r>
+    </w:p>
+    <w:p>
+      <w:pPr>
+        <w:ind w:left="720"/>
+        <w:rPr>
+          <w:rFonts w:ascii="Times New Roman" w:hAnsi="Times New Roman" w:cs="Times New Roman"/>
+          <w:sz w:val="22"/>
+        </w:rPr>
+      </w:pPr>
+    </w:p>
+    <w:p>
+      <w:pPr>
+        <w:ind w:left="720"/>
+        <w:rPr>
+          <w:rFonts w:ascii="Times New Roman" w:hAnsi="Times New Roman" w:cs="Times New Roman"/>
+          <w:sz w:val="22"/>
+        </w:rPr>
+      </w:pPr>
+      <w:r>
+        <w:rPr>
+          <w:rFonts w:ascii="Times New Roman" w:hAnsi="Times New Roman" w:cs="Times New Roman"/>
+          <w:sz w:val="22"/>
+        </w:rPr>
+        <w:t xml:space="preserve">    a78 txt file changings</w:t>
+      </w:r>
+    </w:p>
+    <w:p>
+      <w:pPr>
+        <w:ind w:left="720"/>
+        <w:rPr>
+          <w:rFonts w:ascii="Times New Roman" w:hAnsi="Times New Roman" w:cs="Times New Roman"/>
+          <w:sz w:val="22"/>
+        </w:rPr>
+      </w:pPr>
+    </w:p>
+    <w:p>
+      <w:pPr>
+        <w:ind w:left="720"/>
+        <w:rPr>
+          <w:rFonts w:ascii="Times New Roman" w:hAnsi="Times New Roman" w:cs="Times New Roman"/>
+          <w:sz w:val="22"/>
+        </w:rPr>
+      </w:pPr>
+      <w:r>
+        <w:rPr>
+          <w:rFonts w:ascii="Times New Roman" w:hAnsi="Times New Roman" w:cs="Times New Roman"/>
+          <w:sz w:val="22"/>
+        </w:rPr>
+        <w:t>commit 47296b9f5c27e6b70f5cd9c1fd4bf0bbba1afbd7</w:t>
+      </w:r>
+    </w:p>
+    <w:p>
+      <w:pPr>
+        <w:ind w:left="720"/>
+        <w:rPr>
+          <w:rFonts w:ascii="Times New Roman" w:hAnsi="Times New Roman" w:cs="Times New Roman"/>
+          <w:sz w:val="22"/>
+        </w:rPr>
+      </w:pPr>
+      <w:r>
+        <w:rPr>
+          <w:rFonts w:ascii="Times New Roman" w:hAnsi="Times New Roman" w:cs="Times New Roman"/>
+          <w:sz w:val="22"/>
+        </w:rPr>
+        <w:t>Author: Muhammad Usman &lt;mu24aan@herts.ac.uk&gt;</w:t>
+      </w:r>
+    </w:p>
+    <w:p>
+      <w:pPr>
+        <w:ind w:left="720"/>
+        <w:rPr>
+          <w:rFonts w:ascii="Times New Roman" w:hAnsi="Times New Roman" w:cs="Times New Roman"/>
+          <w:sz w:val="22"/>
+        </w:rPr>
+      </w:pPr>
+      <w:r>
+        <w:rPr>
+          <w:rFonts w:ascii="Times New Roman" w:hAnsi="Times New Roman" w:cs="Times New Roman"/>
+          <w:sz w:val="22"/>
+        </w:rPr>
+        <w:t>Date:   Mon Dec 30 04:42:38 2024 +0000</w:t>
+      </w:r>
+    </w:p>
+    <w:p>
+      <w:pPr>
+        <w:ind w:left="720"/>
+        <w:rPr>
+          <w:rFonts w:ascii="Times New Roman" w:hAnsi="Times New Roman" w:cs="Times New Roman"/>
+          <w:sz w:val="22"/>
+        </w:rPr>
+      </w:pPr>
+    </w:p>
+    <w:p>
+      <w:pPr>
+        <w:ind w:left="720"/>
+        <w:rPr>
+          <w:rFonts w:ascii="Times New Roman" w:hAnsi="Times New Roman" w:cs="Times New Roman"/>
+          <w:sz w:val="22"/>
+        </w:rPr>
+      </w:pPr>
+      <w:r>
+        <w:rPr>
+          <w:rFonts w:ascii="Times New Roman" w:hAnsi="Times New Roman" w:cs="Times New Roman"/>
+          <w:sz w:val="22"/>
+        </w:rPr>
+        <w:t xml:space="preserve">    a78 project creation</w:t>
+      </w:r>
     </w:p>
     <w:p>
       <w:pPr>
@@ -8137,7 +11142,7 @@
             <w:rStyle w:val="PageNumber"/>
             <w:noProof/>
           </w:rPr>
-          <w:t>8</w:t>
+          <w:t>13</w:t>
         </w:r>
         <w:r>
           <w:rPr>
@@ -13106,6 +16111,7 @@
   <w:style w:type="character" w:default="1" w:styleId="DefaultParagraphFont">
     <w:name w:val="Default Paragraph Font"/>
     <w:uiPriority w:val="1"/>
+    <w:semiHidden/>
     <w:unhideWhenUsed/>
   </w:style>
   <w:style w:type="table" w:default="1" w:styleId="TableNormal">
@@ -13926,7 +16932,7 @@
 </file>
 
 <file path=customXml/itemProps1.xml><?xml version="1.0" encoding="utf-8"?>
-<ds:datastoreItem xmlns:ds="http://schemas.openxmlformats.org/officeDocument/2006/customXml" ds:itemID="{7477BA5E-D52C-4501-9EBF-3B2A6AB52FDE}">
+<ds:datastoreItem xmlns:ds="http://schemas.openxmlformats.org/officeDocument/2006/customXml" ds:itemID="{38FA4C0A-5FA3-4678-A8B2-12A74937944D}">
   <ds:schemaRefs>
     <ds:schemaRef ds:uri="http://schemas.openxmlformats.org/officeDocument/2006/bibliography"/>
   </ds:schemaRefs>

</xml_diff>

<commit_message>
Complete Project With Report File
</commit_message>
<xml_diff>
--- a/A78_Final report_2.12.24-2.docx
+++ b/A78_Final report_2.12.24-2.docx
@@ -38,6 +38,7 @@
       <w:bookmarkStart w:id="6" w:name="_Toc187075559"/>
       <w:bookmarkStart w:id="7" w:name="_Toc187123239"/>
       <w:bookmarkStart w:id="8" w:name="_Toc187123314"/>
+      <w:bookmarkStart w:id="9" w:name="_Toc187124141"/>
       <w:r>
         <w:rPr>
           <w:rFonts w:ascii="Times New Roman" w:eastAsia="Times New Roman" w:hAnsi="Times New Roman" w:cs="Times New Roman"/>
@@ -57,6 +58,7 @@
       <w:bookmarkEnd w:id="6"/>
       <w:bookmarkEnd w:id="7"/>
       <w:bookmarkEnd w:id="8"/>
+      <w:bookmarkEnd w:id="9"/>
     </w:p>
     <w:p>
       <w:pPr>
@@ -242,8 +244,6 @@
         </w:rPr>
         <w:t xml:space="preserve"> Mirza Taimur Zafar 23085556</w:t>
       </w:r>
-      <w:bookmarkStart w:id="9" w:name="_GoBack"/>
-      <w:bookmarkEnd w:id="9"/>
     </w:p>
     <w:p>
       <w:pPr>
@@ -335,39 +335,7 @@
           <w:rFonts w:ascii="Times New Roman" w:eastAsia="Times New Roman" w:hAnsi="Times New Roman" w:cs="Times New Roman"/>
           <w:iCs/>
         </w:rPr>
-        <w:t xml:space="preserve"> </w:t>
-      </w:r>
-      <w:proofErr w:type="spellStart"/>
-      <w:r>
-        <w:rPr>
-          <w:rFonts w:ascii="Times New Roman" w:eastAsia="Times New Roman" w:hAnsi="Times New Roman" w:cs="Times New Roman"/>
-          <w:iCs/>
-        </w:rPr>
-        <w:t>Aftab</w:t>
-      </w:r>
-      <w:proofErr w:type="spellEnd"/>
-      <w:r>
-        <w:rPr>
-          <w:rFonts w:ascii="Times New Roman" w:eastAsia="Times New Roman" w:hAnsi="Times New Roman" w:cs="Times New Roman"/>
-          <w:iCs/>
-        </w:rPr>
-        <w:t xml:space="preserve"> Abdul Shakur </w:t>
-      </w:r>
-      <w:proofErr w:type="spellStart"/>
-      <w:r>
-        <w:rPr>
-          <w:rFonts w:ascii="Times New Roman" w:eastAsia="Times New Roman" w:hAnsi="Times New Roman" w:cs="Times New Roman"/>
-          <w:iCs/>
-        </w:rPr>
-        <w:t>Wadkar</w:t>
-      </w:r>
-      <w:proofErr w:type="spellEnd"/>
-      <w:r>
-        <w:rPr>
-          <w:rFonts w:ascii="Times New Roman" w:eastAsia="Times New Roman" w:hAnsi="Times New Roman" w:cs="Times New Roman"/>
-          <w:iCs/>
-        </w:rPr>
-        <w:t xml:space="preserve"> 23067609</w:t>
+        <w:t xml:space="preserve"> Aftab Abdul Shakur Wadkar 23067609</w:t>
       </w:r>
     </w:p>
     <w:p>
@@ -489,7 +457,10 @@
             <w:pStyle w:val="TOCHeading"/>
             <w:jc w:val="center"/>
             <w:rPr>
+              <w:rFonts w:eastAsiaTheme="minorEastAsia"/>
               <w:noProof/>
+              <w:sz w:val="22"/>
+              <w:szCs w:val="22"/>
             </w:rPr>
           </w:pPr>
           <w:r>
@@ -499,7 +470,18 @@
               <w:sz w:val="24"/>
               <w:szCs w:val="24"/>
             </w:rPr>
-            <w:t>Table of Contents</w:t>
+            <w:t>Ta</w:t>
+          </w:r>
+          <w:bookmarkStart w:id="10" w:name="_GoBack"/>
+          <w:bookmarkEnd w:id="10"/>
+          <w:r>
+            <w:rPr>
+              <w:rFonts w:ascii="Times New Roman" w:hAnsi="Times New Roman" w:cs="Times New Roman"/>
+              <w:color w:val="000000" w:themeColor="text1"/>
+              <w:sz w:val="24"/>
+              <w:szCs w:val="24"/>
+            </w:rPr>
+            <w:t>ble of Contents</w:t>
           </w:r>
           <w:r>
             <w:rPr>
@@ -526,10 +508,14 @@
             <w:rPr>
               <w:rFonts w:eastAsiaTheme="minorEastAsia"/>
               <w:noProof/>
+              <w:kern w:val="0"/>
+              <w:sz w:val="22"/>
+              <w:szCs w:val="22"/>
               <w:lang w:val="en-US"/>
+              <w14:ligatures w14:val="none"/>
             </w:rPr>
           </w:pPr>
-          <w:hyperlink w:anchor="_Toc187123315" w:history="1">
+          <w:hyperlink w:anchor="_Toc187124142" w:history="1">
             <w:r>
               <w:rPr>
                 <w:rStyle w:val="Hyperlink"/>
@@ -565,7 +551,7 @@
                 <w:noProof/>
                 <w:webHidden/>
               </w:rPr>
-              <w:instrText xml:space="preserve"> PAGEREF _Toc187123315 \h </w:instrText>
+              <w:instrText xml:space="preserve"> PAGEREF _Toc187124142 \h </w:instrText>
             </w:r>
             <w:r>
               <w:rPr>
@@ -600,15 +586,19 @@
           <w:pPr>
             <w:pStyle w:val="TOC2"/>
             <w:tabs>
-              <w:tab w:val="left" w:pos="960"/>
+              <w:tab w:val="left" w:pos="880"/>
             </w:tabs>
             <w:rPr>
               <w:rFonts w:eastAsiaTheme="minorEastAsia"/>
               <w:noProof/>
+              <w:kern w:val="0"/>
+              <w:sz w:val="22"/>
+              <w:szCs w:val="22"/>
               <w:lang w:val="en-US"/>
+              <w14:ligatures w14:val="none"/>
             </w:rPr>
           </w:pPr>
-          <w:hyperlink w:anchor="_Toc187123316" w:history="1">
+          <w:hyperlink w:anchor="_Toc187124143" w:history="1">
             <w:r>
               <w:rPr>
                 <w:rStyle w:val="Hyperlink"/>
@@ -621,7 +611,11 @@
               <w:rPr>
                 <w:rFonts w:eastAsiaTheme="minorEastAsia"/>
                 <w:noProof/>
+                <w:kern w:val="0"/>
+                <w:sz w:val="22"/>
+                <w:szCs w:val="22"/>
                 <w:lang w:val="en-US"/>
+                <w14:ligatures w14:val="none"/>
               </w:rPr>
               <w:tab/>
             </w:r>
@@ -652,7 +646,7 @@
                 <w:noProof/>
                 <w:webHidden/>
               </w:rPr>
-              <w:instrText xml:space="preserve"> PAGEREF _Toc187123316 \h </w:instrText>
+              <w:instrText xml:space="preserve"> PAGEREF _Toc187124143 \h </w:instrText>
             </w:r>
             <w:r>
               <w:rPr>
@@ -687,15 +681,19 @@
           <w:pPr>
             <w:pStyle w:val="TOC2"/>
             <w:tabs>
-              <w:tab w:val="left" w:pos="960"/>
+              <w:tab w:val="left" w:pos="880"/>
             </w:tabs>
             <w:rPr>
               <w:rFonts w:eastAsiaTheme="minorEastAsia"/>
               <w:noProof/>
+              <w:kern w:val="0"/>
+              <w:sz w:val="22"/>
+              <w:szCs w:val="22"/>
               <w:lang w:val="en-US"/>
+              <w14:ligatures w14:val="none"/>
             </w:rPr>
           </w:pPr>
-          <w:hyperlink w:anchor="_Toc187123317" w:history="1">
+          <w:hyperlink w:anchor="_Toc187124144" w:history="1">
             <w:r>
               <w:rPr>
                 <w:rStyle w:val="Hyperlink"/>
@@ -708,7 +706,11 @@
               <w:rPr>
                 <w:rFonts w:eastAsiaTheme="minorEastAsia"/>
                 <w:noProof/>
+                <w:kern w:val="0"/>
+                <w:sz w:val="22"/>
+                <w:szCs w:val="22"/>
                 <w:lang w:val="en-US"/>
+                <w14:ligatures w14:val="none"/>
               </w:rPr>
               <w:tab/>
             </w:r>
@@ -739,7 +741,7 @@
                 <w:noProof/>
                 <w:webHidden/>
               </w:rPr>
-              <w:instrText xml:space="preserve"> PAGEREF _Toc187123317 \h </w:instrText>
+              <w:instrText xml:space="preserve"> PAGEREF _Toc187124144 \h </w:instrText>
             </w:r>
             <w:r>
               <w:rPr>
@@ -774,15 +776,19 @@
           <w:pPr>
             <w:pStyle w:val="TOC2"/>
             <w:tabs>
-              <w:tab w:val="left" w:pos="960"/>
+              <w:tab w:val="left" w:pos="880"/>
             </w:tabs>
             <w:rPr>
               <w:rFonts w:eastAsiaTheme="minorEastAsia"/>
               <w:noProof/>
+              <w:kern w:val="0"/>
+              <w:sz w:val="22"/>
+              <w:szCs w:val="22"/>
               <w:lang w:val="en-US"/>
+              <w14:ligatures w14:val="none"/>
             </w:rPr>
           </w:pPr>
-          <w:hyperlink w:anchor="_Toc187123318" w:history="1">
+          <w:hyperlink w:anchor="_Toc187124145" w:history="1">
             <w:r>
               <w:rPr>
                 <w:rStyle w:val="Hyperlink"/>
@@ -795,7 +801,11 @@
               <w:rPr>
                 <w:rFonts w:eastAsiaTheme="minorEastAsia"/>
                 <w:noProof/>
+                <w:kern w:val="0"/>
+                <w:sz w:val="22"/>
+                <w:szCs w:val="22"/>
                 <w:lang w:val="en-US"/>
+                <w14:ligatures w14:val="none"/>
               </w:rPr>
               <w:tab/>
             </w:r>
@@ -826,7 +836,7 @@
                 <w:noProof/>
                 <w:webHidden/>
               </w:rPr>
-              <w:instrText xml:space="preserve"> PAGEREF _Toc187123318 \h </w:instrText>
+              <w:instrText xml:space="preserve"> PAGEREF _Toc187124145 \h </w:instrText>
             </w:r>
             <w:r>
               <w:rPr>
@@ -861,15 +871,19 @@
           <w:pPr>
             <w:pStyle w:val="TOC2"/>
             <w:tabs>
-              <w:tab w:val="left" w:pos="960"/>
+              <w:tab w:val="left" w:pos="880"/>
             </w:tabs>
             <w:rPr>
               <w:rFonts w:eastAsiaTheme="minorEastAsia"/>
               <w:noProof/>
+              <w:kern w:val="0"/>
+              <w:sz w:val="22"/>
+              <w:szCs w:val="22"/>
               <w:lang w:val="en-US"/>
+              <w14:ligatures w14:val="none"/>
             </w:rPr>
           </w:pPr>
-          <w:hyperlink w:anchor="_Toc187123319" w:history="1">
+          <w:hyperlink w:anchor="_Toc187124146" w:history="1">
             <w:r>
               <w:rPr>
                 <w:rStyle w:val="Hyperlink"/>
@@ -882,7 +896,11 @@
               <w:rPr>
                 <w:rFonts w:eastAsiaTheme="minorEastAsia"/>
                 <w:noProof/>
+                <w:kern w:val="0"/>
+                <w:sz w:val="22"/>
+                <w:szCs w:val="22"/>
                 <w:lang w:val="en-US"/>
+                <w14:ligatures w14:val="none"/>
               </w:rPr>
               <w:tab/>
             </w:r>
@@ -913,7 +931,7 @@
                 <w:noProof/>
                 <w:webHidden/>
               </w:rPr>
-              <w:instrText xml:space="preserve"> PAGEREF _Toc187123319 \h </w:instrText>
+              <w:instrText xml:space="preserve"> PAGEREF _Toc187124146 \h </w:instrText>
             </w:r>
             <w:r>
               <w:rPr>
@@ -950,10 +968,14 @@
             <w:rPr>
               <w:rFonts w:eastAsiaTheme="minorEastAsia"/>
               <w:noProof/>
+              <w:kern w:val="0"/>
+              <w:sz w:val="22"/>
+              <w:szCs w:val="22"/>
               <w:lang w:val="en-US"/>
+              <w14:ligatures w14:val="none"/>
             </w:rPr>
           </w:pPr>
-          <w:hyperlink w:anchor="_Toc187123320" w:history="1">
+          <w:hyperlink w:anchor="_Toc187124147" w:history="1">
             <w:r>
               <w:rPr>
                 <w:rStyle w:val="Hyperlink"/>
@@ -966,7 +988,11 @@
               <w:rPr>
                 <w:rFonts w:eastAsiaTheme="minorEastAsia"/>
                 <w:noProof/>
+                <w:kern w:val="0"/>
+                <w:sz w:val="22"/>
+                <w:szCs w:val="22"/>
                 <w:lang w:val="en-US"/>
+                <w14:ligatures w14:val="none"/>
               </w:rPr>
               <w:tab/>
             </w:r>
@@ -997,7 +1023,7 @@
                 <w:noProof/>
                 <w:webHidden/>
               </w:rPr>
-              <w:instrText xml:space="preserve"> PAGEREF _Toc187123320 \h </w:instrText>
+              <w:instrText xml:space="preserve"> PAGEREF _Toc187124147 \h </w:instrText>
             </w:r>
             <w:r>
               <w:rPr>
@@ -1032,15 +1058,19 @@
           <w:pPr>
             <w:pStyle w:val="TOC2"/>
             <w:tabs>
-              <w:tab w:val="left" w:pos="960"/>
+              <w:tab w:val="left" w:pos="880"/>
             </w:tabs>
             <w:rPr>
               <w:rFonts w:eastAsiaTheme="minorEastAsia"/>
               <w:noProof/>
+              <w:kern w:val="0"/>
+              <w:sz w:val="22"/>
+              <w:szCs w:val="22"/>
               <w:lang w:val="en-US"/>
+              <w14:ligatures w14:val="none"/>
             </w:rPr>
           </w:pPr>
-          <w:hyperlink w:anchor="_Toc187123321" w:history="1">
+          <w:hyperlink w:anchor="_Toc187124148" w:history="1">
             <w:r>
               <w:rPr>
                 <w:rStyle w:val="Hyperlink"/>
@@ -1053,7 +1083,11 @@
               <w:rPr>
                 <w:rFonts w:eastAsiaTheme="minorEastAsia"/>
                 <w:noProof/>
+                <w:kern w:val="0"/>
+                <w:sz w:val="22"/>
+                <w:szCs w:val="22"/>
                 <w:lang w:val="en-US"/>
+                <w14:ligatures w14:val="none"/>
               </w:rPr>
               <w:tab/>
             </w:r>
@@ -1084,7 +1118,7 @@
                 <w:noProof/>
                 <w:webHidden/>
               </w:rPr>
-              <w:instrText xml:space="preserve"> PAGEREF _Toc187123321 \h </w:instrText>
+              <w:instrText xml:space="preserve"> PAGEREF _Toc187124148 \h </w:instrText>
             </w:r>
             <w:r>
               <w:rPr>
@@ -1119,15 +1153,19 @@
           <w:pPr>
             <w:pStyle w:val="TOC2"/>
             <w:tabs>
-              <w:tab w:val="left" w:pos="960"/>
+              <w:tab w:val="left" w:pos="880"/>
             </w:tabs>
             <w:rPr>
               <w:rFonts w:eastAsiaTheme="minorEastAsia"/>
               <w:noProof/>
+              <w:kern w:val="0"/>
+              <w:sz w:val="22"/>
+              <w:szCs w:val="22"/>
               <w:lang w:val="en-US"/>
+              <w14:ligatures w14:val="none"/>
             </w:rPr>
           </w:pPr>
-          <w:hyperlink w:anchor="_Toc187123322" w:history="1">
+          <w:hyperlink w:anchor="_Toc187124149" w:history="1">
             <w:r>
               <w:rPr>
                 <w:rStyle w:val="Hyperlink"/>
@@ -1140,7 +1178,11 @@
               <w:rPr>
                 <w:rFonts w:eastAsiaTheme="minorEastAsia"/>
                 <w:noProof/>
+                <w:kern w:val="0"/>
+                <w:sz w:val="22"/>
+                <w:szCs w:val="22"/>
                 <w:lang w:val="en-US"/>
+                <w14:ligatures w14:val="none"/>
               </w:rPr>
               <w:tab/>
             </w:r>
@@ -1171,7 +1213,7 @@
                 <w:noProof/>
                 <w:webHidden/>
               </w:rPr>
-              <w:instrText xml:space="preserve"> PAGEREF _Toc187123322 \h </w:instrText>
+              <w:instrText xml:space="preserve"> PAGEREF _Toc187124149 \h </w:instrText>
             </w:r>
             <w:r>
               <w:rPr>
@@ -1208,10 +1250,14 @@
             <w:rPr>
               <w:rFonts w:eastAsiaTheme="minorEastAsia"/>
               <w:noProof/>
+              <w:kern w:val="0"/>
+              <w:sz w:val="22"/>
+              <w:szCs w:val="22"/>
               <w:lang w:val="en-US"/>
+              <w14:ligatures w14:val="none"/>
             </w:rPr>
           </w:pPr>
-          <w:hyperlink w:anchor="_Toc187123323" w:history="1">
+          <w:hyperlink w:anchor="_Toc187124150" w:history="1">
             <w:r>
               <w:rPr>
                 <w:rStyle w:val="Hyperlink"/>
@@ -1224,7 +1270,11 @@
               <w:rPr>
                 <w:rFonts w:eastAsiaTheme="minorEastAsia"/>
                 <w:noProof/>
+                <w:kern w:val="0"/>
+                <w:sz w:val="22"/>
+                <w:szCs w:val="22"/>
                 <w:lang w:val="en-US"/>
+                <w14:ligatures w14:val="none"/>
               </w:rPr>
               <w:tab/>
             </w:r>
@@ -1255,7 +1305,7 @@
                 <w:noProof/>
                 <w:webHidden/>
               </w:rPr>
-              <w:instrText xml:space="preserve"> PAGEREF _Toc187123323 \h </w:instrText>
+              <w:instrText xml:space="preserve"> PAGEREF _Toc187124150 \h </w:instrText>
             </w:r>
             <w:r>
               <w:rPr>
@@ -1290,15 +1340,19 @@
           <w:pPr>
             <w:pStyle w:val="TOC2"/>
             <w:tabs>
-              <w:tab w:val="left" w:pos="960"/>
+              <w:tab w:val="left" w:pos="880"/>
             </w:tabs>
             <w:rPr>
               <w:rFonts w:eastAsiaTheme="minorEastAsia"/>
               <w:noProof/>
+              <w:kern w:val="0"/>
+              <w:sz w:val="22"/>
+              <w:szCs w:val="22"/>
               <w:lang w:val="en-US"/>
+              <w14:ligatures w14:val="none"/>
             </w:rPr>
           </w:pPr>
-          <w:hyperlink w:anchor="_Toc187123324" w:history="1">
+          <w:hyperlink w:anchor="_Toc187124151" w:history="1">
             <w:r>
               <w:rPr>
                 <w:rStyle w:val="Hyperlink"/>
@@ -1311,7 +1365,11 @@
               <w:rPr>
                 <w:rFonts w:eastAsiaTheme="minorEastAsia"/>
                 <w:noProof/>
+                <w:kern w:val="0"/>
+                <w:sz w:val="22"/>
+                <w:szCs w:val="22"/>
                 <w:lang w:val="en-US"/>
+                <w14:ligatures w14:val="none"/>
               </w:rPr>
               <w:tab/>
             </w:r>
@@ -1342,7 +1400,7 @@
                 <w:noProof/>
                 <w:webHidden/>
               </w:rPr>
-              <w:instrText xml:space="preserve"> PAGEREF _Toc187123324 \h </w:instrText>
+              <w:instrText xml:space="preserve"> PAGEREF _Toc187124151 \h </w:instrText>
             </w:r>
             <w:r>
               <w:rPr>
@@ -1377,15 +1435,19 @@
           <w:pPr>
             <w:pStyle w:val="TOC2"/>
             <w:tabs>
-              <w:tab w:val="left" w:pos="960"/>
+              <w:tab w:val="left" w:pos="880"/>
             </w:tabs>
             <w:rPr>
               <w:rFonts w:eastAsiaTheme="minorEastAsia"/>
               <w:noProof/>
+              <w:kern w:val="0"/>
+              <w:sz w:val="22"/>
+              <w:szCs w:val="22"/>
               <w:lang w:val="en-US"/>
+              <w14:ligatures w14:val="none"/>
             </w:rPr>
           </w:pPr>
-          <w:hyperlink w:anchor="_Toc187123325" w:history="1">
+          <w:hyperlink w:anchor="_Toc187124152" w:history="1">
             <w:r>
               <w:rPr>
                 <w:rStyle w:val="Hyperlink"/>
@@ -1398,7 +1460,11 @@
               <w:rPr>
                 <w:rFonts w:eastAsiaTheme="minorEastAsia"/>
                 <w:noProof/>
+                <w:kern w:val="0"/>
+                <w:sz w:val="22"/>
+                <w:szCs w:val="22"/>
                 <w:lang w:val="en-US"/>
+                <w14:ligatures w14:val="none"/>
               </w:rPr>
               <w:tab/>
             </w:r>
@@ -1429,7 +1495,7 @@
                 <w:noProof/>
                 <w:webHidden/>
               </w:rPr>
-              <w:instrText xml:space="preserve"> PAGEREF _Toc187123325 \h </w:instrText>
+              <w:instrText xml:space="preserve"> PAGEREF _Toc187124152 \h </w:instrText>
             </w:r>
             <w:r>
               <w:rPr>
@@ -1464,15 +1530,19 @@
           <w:pPr>
             <w:pStyle w:val="TOC2"/>
             <w:tabs>
-              <w:tab w:val="left" w:pos="960"/>
+              <w:tab w:val="left" w:pos="880"/>
             </w:tabs>
             <w:rPr>
               <w:rFonts w:eastAsiaTheme="minorEastAsia"/>
               <w:noProof/>
+              <w:kern w:val="0"/>
+              <w:sz w:val="22"/>
+              <w:szCs w:val="22"/>
               <w:lang w:val="en-US"/>
+              <w14:ligatures w14:val="none"/>
             </w:rPr>
           </w:pPr>
-          <w:hyperlink w:anchor="_Toc187123326" w:history="1">
+          <w:hyperlink w:anchor="_Toc187124153" w:history="1">
             <w:r>
               <w:rPr>
                 <w:rStyle w:val="Hyperlink"/>
@@ -1485,7 +1555,11 @@
               <w:rPr>
                 <w:rFonts w:eastAsiaTheme="minorEastAsia"/>
                 <w:noProof/>
+                <w:kern w:val="0"/>
+                <w:sz w:val="22"/>
+                <w:szCs w:val="22"/>
                 <w:lang w:val="en-US"/>
+                <w14:ligatures w14:val="none"/>
               </w:rPr>
               <w:tab/>
             </w:r>
@@ -1516,7 +1590,7 @@
                 <w:noProof/>
                 <w:webHidden/>
               </w:rPr>
-              <w:instrText xml:space="preserve"> PAGEREF _Toc187123326 \h </w:instrText>
+              <w:instrText xml:space="preserve"> PAGEREF _Toc187124153 \h </w:instrText>
             </w:r>
             <w:r>
               <w:rPr>
@@ -1553,10 +1627,14 @@
             <w:rPr>
               <w:rFonts w:eastAsiaTheme="minorEastAsia"/>
               <w:noProof/>
+              <w:kern w:val="0"/>
+              <w:sz w:val="22"/>
+              <w:szCs w:val="22"/>
               <w:lang w:val="en-US"/>
+              <w14:ligatures w14:val="none"/>
             </w:rPr>
           </w:pPr>
-          <w:hyperlink w:anchor="_Toc187123327" w:history="1">
+          <w:hyperlink w:anchor="_Toc187124154" w:history="1">
             <w:r>
               <w:rPr>
                 <w:rStyle w:val="Hyperlink"/>
@@ -1569,7 +1647,11 @@
               <w:rPr>
                 <w:rFonts w:eastAsiaTheme="minorEastAsia"/>
                 <w:noProof/>
+                <w:kern w:val="0"/>
+                <w:sz w:val="22"/>
+                <w:szCs w:val="22"/>
                 <w:lang w:val="en-US"/>
+                <w14:ligatures w14:val="none"/>
               </w:rPr>
               <w:tab/>
             </w:r>
@@ -1600,7 +1682,7 @@
                 <w:noProof/>
                 <w:webHidden/>
               </w:rPr>
-              <w:instrText xml:space="preserve"> PAGEREF _Toc187123327 \h </w:instrText>
+              <w:instrText xml:space="preserve"> PAGEREF _Toc187124154 \h </w:instrText>
             </w:r>
             <w:r>
               <w:rPr>
@@ -1635,15 +1717,19 @@
           <w:pPr>
             <w:pStyle w:val="TOC2"/>
             <w:tabs>
-              <w:tab w:val="left" w:pos="960"/>
+              <w:tab w:val="left" w:pos="880"/>
             </w:tabs>
             <w:rPr>
               <w:rFonts w:eastAsiaTheme="minorEastAsia"/>
               <w:noProof/>
+              <w:kern w:val="0"/>
+              <w:sz w:val="22"/>
+              <w:szCs w:val="22"/>
               <w:lang w:val="en-US"/>
+              <w14:ligatures w14:val="none"/>
             </w:rPr>
           </w:pPr>
-          <w:hyperlink w:anchor="_Toc187123328" w:history="1">
+          <w:hyperlink w:anchor="_Toc187124155" w:history="1">
             <w:r>
               <w:rPr>
                 <w:rStyle w:val="Hyperlink"/>
@@ -1656,7 +1742,11 @@
               <w:rPr>
                 <w:rFonts w:eastAsiaTheme="minorEastAsia"/>
                 <w:noProof/>
+                <w:kern w:val="0"/>
+                <w:sz w:val="22"/>
+                <w:szCs w:val="22"/>
                 <w:lang w:val="en-US"/>
+                <w14:ligatures w14:val="none"/>
               </w:rPr>
               <w:tab/>
             </w:r>
@@ -1666,23 +1756,7 @@
                 <w:rFonts w:ascii="Times New Roman" w:hAnsi="Times New Roman" w:cs="Times New Roman"/>
                 <w:noProof/>
               </w:rPr>
-              <w:t>Statistical</w:t>
-            </w:r>
-            <w:r>
-              <w:rPr>
-                <w:rStyle w:val="Hyperlink"/>
-                <w:rFonts w:ascii="Times New Roman" w:hAnsi="Times New Roman" w:cs="Times New Roman"/>
-                <w:noProof/>
-              </w:rPr>
-              <w:t xml:space="preserve"> </w:t>
-            </w:r>
-            <w:r>
-              <w:rPr>
-                <w:rStyle w:val="Hyperlink"/>
-                <w:rFonts w:ascii="Times New Roman" w:hAnsi="Times New Roman" w:cs="Times New Roman"/>
-                <w:noProof/>
-              </w:rPr>
-              <w:t>test used to test the hypotheses and output</w:t>
+              <w:t>Statistical test used to test the hypotheses and output</w:t>
             </w:r>
             <w:r>
               <w:rPr>
@@ -1703,7 +1777,7 @@
                 <w:noProof/>
                 <w:webHidden/>
               </w:rPr>
-              <w:instrText xml:space="preserve"> PAGEREF _Toc187123328 \h </w:instrText>
+              <w:instrText xml:space="preserve"> PAGEREF _Toc187124155 \h </w:instrText>
             </w:r>
             <w:r>
               <w:rPr>
@@ -1738,15 +1812,19 @@
           <w:pPr>
             <w:pStyle w:val="TOC2"/>
             <w:tabs>
-              <w:tab w:val="left" w:pos="960"/>
+              <w:tab w:val="left" w:pos="880"/>
             </w:tabs>
             <w:rPr>
               <w:rFonts w:eastAsiaTheme="minorEastAsia"/>
               <w:noProof/>
+              <w:kern w:val="0"/>
+              <w:sz w:val="22"/>
+              <w:szCs w:val="22"/>
               <w:lang w:val="en-US"/>
+              <w14:ligatures w14:val="none"/>
             </w:rPr>
           </w:pPr>
-          <w:hyperlink w:anchor="_Toc187123329" w:history="1">
+          <w:hyperlink w:anchor="_Toc187124156" w:history="1">
             <w:r>
               <w:rPr>
                 <w:rStyle w:val="Hyperlink"/>
@@ -1759,7 +1837,11 @@
               <w:rPr>
                 <w:rFonts w:eastAsiaTheme="minorEastAsia"/>
                 <w:noProof/>
+                <w:kern w:val="0"/>
+                <w:sz w:val="22"/>
+                <w:szCs w:val="22"/>
                 <w:lang w:val="en-US"/>
+                <w14:ligatures w14:val="none"/>
               </w:rPr>
               <w:tab/>
             </w:r>
@@ -1790,7 +1872,7 @@
                 <w:noProof/>
                 <w:webHidden/>
               </w:rPr>
-              <w:instrText xml:space="preserve"> PAGEREF _Toc187123329 \h </w:instrText>
+              <w:instrText xml:space="preserve"> PAGEREF _Toc187124156 \h </w:instrText>
             </w:r>
             <w:r>
               <w:rPr>
@@ -1827,10 +1909,14 @@
             <w:rPr>
               <w:rFonts w:eastAsiaTheme="minorEastAsia"/>
               <w:noProof/>
+              <w:kern w:val="0"/>
+              <w:sz w:val="22"/>
+              <w:szCs w:val="22"/>
               <w:lang w:val="en-US"/>
+              <w14:ligatures w14:val="none"/>
             </w:rPr>
           </w:pPr>
-          <w:hyperlink w:anchor="_Toc187123330" w:history="1">
+          <w:hyperlink w:anchor="_Toc187124157" w:history="1">
             <w:r>
               <w:rPr>
                 <w:rStyle w:val="Hyperlink"/>
@@ -1843,7 +1929,11 @@
               <w:rPr>
                 <w:rFonts w:eastAsiaTheme="minorEastAsia"/>
                 <w:noProof/>
+                <w:kern w:val="0"/>
+                <w:sz w:val="22"/>
+                <w:szCs w:val="22"/>
                 <w:lang w:val="en-US"/>
+                <w14:ligatures w14:val="none"/>
               </w:rPr>
               <w:tab/>
             </w:r>
@@ -1874,7 +1964,7 @@
                 <w:noProof/>
                 <w:webHidden/>
               </w:rPr>
-              <w:instrText xml:space="preserve"> PAGEREF _Toc187123330 \h </w:instrText>
+              <w:instrText xml:space="preserve"> PAGEREF _Toc187124157 \h </w:instrText>
             </w:r>
             <w:r>
               <w:rPr>
@@ -1909,15 +1999,19 @@
           <w:pPr>
             <w:pStyle w:val="TOC2"/>
             <w:tabs>
-              <w:tab w:val="left" w:pos="960"/>
+              <w:tab w:val="left" w:pos="880"/>
             </w:tabs>
             <w:rPr>
               <w:rFonts w:eastAsiaTheme="minorEastAsia"/>
               <w:noProof/>
+              <w:kern w:val="0"/>
+              <w:sz w:val="22"/>
+              <w:szCs w:val="22"/>
               <w:lang w:val="en-US"/>
+              <w14:ligatures w14:val="none"/>
             </w:rPr>
           </w:pPr>
-          <w:hyperlink w:anchor="_Toc187123331" w:history="1">
+          <w:hyperlink w:anchor="_Toc187124158" w:history="1">
             <w:r>
               <w:rPr>
                 <w:rStyle w:val="Hyperlink"/>
@@ -1930,7 +2024,11 @@
               <w:rPr>
                 <w:rFonts w:eastAsiaTheme="minorEastAsia"/>
                 <w:noProof/>
+                <w:kern w:val="0"/>
+                <w:sz w:val="22"/>
+                <w:szCs w:val="22"/>
                 <w:lang w:val="en-US"/>
+                <w14:ligatures w14:val="none"/>
               </w:rPr>
               <w:tab/>
             </w:r>
@@ -1961,7 +2059,7 @@
                 <w:noProof/>
                 <w:webHidden/>
               </w:rPr>
-              <w:instrText xml:space="preserve"> PAGEREF _Toc187123331 \h </w:instrText>
+              <w:instrText xml:space="preserve"> PAGEREF _Toc187124158 \h </w:instrText>
             </w:r>
             <w:r>
               <w:rPr>
@@ -1996,15 +2094,19 @@
           <w:pPr>
             <w:pStyle w:val="TOC2"/>
             <w:tabs>
-              <w:tab w:val="left" w:pos="960"/>
+              <w:tab w:val="left" w:pos="880"/>
             </w:tabs>
             <w:rPr>
               <w:rFonts w:eastAsiaTheme="minorEastAsia"/>
               <w:noProof/>
+              <w:kern w:val="0"/>
+              <w:sz w:val="22"/>
+              <w:szCs w:val="22"/>
               <w:lang w:val="en-US"/>
+              <w14:ligatures w14:val="none"/>
             </w:rPr>
           </w:pPr>
-          <w:hyperlink w:anchor="_Toc187123332" w:history="1">
+          <w:hyperlink w:anchor="_Toc187124159" w:history="1">
             <w:r>
               <w:rPr>
                 <w:rStyle w:val="Hyperlink"/>
@@ -2017,7 +2119,11 @@
               <w:rPr>
                 <w:rFonts w:eastAsiaTheme="minorEastAsia"/>
                 <w:noProof/>
+                <w:kern w:val="0"/>
+                <w:sz w:val="22"/>
+                <w:szCs w:val="22"/>
                 <w:lang w:val="en-US"/>
+                <w14:ligatures w14:val="none"/>
               </w:rPr>
               <w:tab/>
             </w:r>
@@ -2048,7 +2154,7 @@
                 <w:noProof/>
                 <w:webHidden/>
               </w:rPr>
-              <w:instrText xml:space="preserve"> PAGEREF _Toc187123332 \h </w:instrText>
+              <w:instrText xml:space="preserve"> PAGEREF _Toc187124159 \h </w:instrText>
             </w:r>
             <w:r>
               <w:rPr>
@@ -2083,15 +2189,19 @@
           <w:pPr>
             <w:pStyle w:val="TOC2"/>
             <w:tabs>
-              <w:tab w:val="left" w:pos="960"/>
+              <w:tab w:val="left" w:pos="880"/>
             </w:tabs>
             <w:rPr>
               <w:rFonts w:eastAsiaTheme="minorEastAsia"/>
               <w:noProof/>
+              <w:kern w:val="0"/>
+              <w:sz w:val="22"/>
+              <w:szCs w:val="22"/>
               <w:lang w:val="en-US"/>
+              <w14:ligatures w14:val="none"/>
             </w:rPr>
           </w:pPr>
-          <w:hyperlink w:anchor="_Toc187123333" w:history="1">
+          <w:hyperlink w:anchor="_Toc187124160" w:history="1">
             <w:r>
               <w:rPr>
                 <w:rStyle w:val="Hyperlink"/>
@@ -2104,7 +2214,11 @@
               <w:rPr>
                 <w:rFonts w:eastAsiaTheme="minorEastAsia"/>
                 <w:noProof/>
+                <w:kern w:val="0"/>
+                <w:sz w:val="22"/>
+                <w:szCs w:val="22"/>
                 <w:lang w:val="en-US"/>
+                <w14:ligatures w14:val="none"/>
               </w:rPr>
               <w:tab/>
             </w:r>
@@ -2135,7 +2249,7 @@
                 <w:noProof/>
                 <w:webHidden/>
               </w:rPr>
-              <w:instrText xml:space="preserve"> PAGEREF _Toc187123333 \h </w:instrText>
+              <w:instrText xml:space="preserve"> PAGEREF _Toc187124160 \h </w:instrText>
             </w:r>
             <w:r>
               <w:rPr>
@@ -2170,15 +2284,19 @@
           <w:pPr>
             <w:pStyle w:val="TOC2"/>
             <w:tabs>
-              <w:tab w:val="left" w:pos="960"/>
+              <w:tab w:val="left" w:pos="880"/>
             </w:tabs>
             <w:rPr>
               <w:rFonts w:eastAsiaTheme="minorEastAsia"/>
               <w:noProof/>
+              <w:kern w:val="0"/>
+              <w:sz w:val="22"/>
+              <w:szCs w:val="22"/>
               <w:lang w:val="en-US"/>
+              <w14:ligatures w14:val="none"/>
             </w:rPr>
           </w:pPr>
-          <w:hyperlink w:anchor="_Toc187123334" w:history="1">
+          <w:hyperlink w:anchor="_Toc187124161" w:history="1">
             <w:r>
               <w:rPr>
                 <w:rStyle w:val="Hyperlink"/>
@@ -2191,7 +2309,11 @@
               <w:rPr>
                 <w:rFonts w:eastAsiaTheme="minorEastAsia"/>
                 <w:noProof/>
+                <w:kern w:val="0"/>
+                <w:sz w:val="22"/>
+                <w:szCs w:val="22"/>
                 <w:lang w:val="en-US"/>
+                <w14:ligatures w14:val="none"/>
               </w:rPr>
               <w:tab/>
             </w:r>
@@ -2222,7 +2344,7 @@
                 <w:noProof/>
                 <w:webHidden/>
               </w:rPr>
-              <w:instrText xml:space="preserve"> PAGEREF _Toc187123334 \h </w:instrText>
+              <w:instrText xml:space="preserve"> PAGEREF _Toc187124161 \h </w:instrText>
             </w:r>
             <w:r>
               <w:rPr>
@@ -2257,15 +2379,19 @@
           <w:pPr>
             <w:pStyle w:val="TOC2"/>
             <w:tabs>
-              <w:tab w:val="left" w:pos="960"/>
+              <w:tab w:val="left" w:pos="880"/>
             </w:tabs>
             <w:rPr>
               <w:rFonts w:eastAsiaTheme="minorEastAsia"/>
               <w:noProof/>
+              <w:kern w:val="0"/>
+              <w:sz w:val="22"/>
+              <w:szCs w:val="22"/>
               <w:lang w:val="en-US"/>
+              <w14:ligatures w14:val="none"/>
             </w:rPr>
           </w:pPr>
-          <w:hyperlink w:anchor="_Toc187123335" w:history="1">
+          <w:hyperlink w:anchor="_Toc187124162" w:history="1">
             <w:r>
               <w:rPr>
                 <w:rStyle w:val="Hyperlink"/>
@@ -2278,7 +2404,11 @@
               <w:rPr>
                 <w:rFonts w:eastAsiaTheme="minorEastAsia"/>
                 <w:noProof/>
+                <w:kern w:val="0"/>
+                <w:sz w:val="22"/>
+                <w:szCs w:val="22"/>
                 <w:lang w:val="en-US"/>
+                <w14:ligatures w14:val="none"/>
               </w:rPr>
               <w:tab/>
             </w:r>
@@ -2309,7 +2439,7 @@
                 <w:noProof/>
                 <w:webHidden/>
               </w:rPr>
-              <w:instrText xml:space="preserve"> PAGEREF _Toc187123335 \h </w:instrText>
+              <w:instrText xml:space="preserve"> PAGEREF _Toc187124162 \h </w:instrText>
             </w:r>
             <w:r>
               <w:rPr>
@@ -2344,15 +2474,19 @@
           <w:pPr>
             <w:pStyle w:val="TOC2"/>
             <w:tabs>
-              <w:tab w:val="left" w:pos="960"/>
+              <w:tab w:val="left" w:pos="880"/>
             </w:tabs>
             <w:rPr>
               <w:rFonts w:eastAsiaTheme="minorEastAsia"/>
               <w:noProof/>
+              <w:kern w:val="0"/>
+              <w:sz w:val="22"/>
+              <w:szCs w:val="22"/>
               <w:lang w:val="en-US"/>
+              <w14:ligatures w14:val="none"/>
             </w:rPr>
           </w:pPr>
-          <w:hyperlink w:anchor="_Toc187123336" w:history="1">
+          <w:hyperlink w:anchor="_Toc187124163" w:history="1">
             <w:r>
               <w:rPr>
                 <w:rStyle w:val="Hyperlink"/>
@@ -2365,7 +2499,11 @@
               <w:rPr>
                 <w:rFonts w:eastAsiaTheme="minorEastAsia"/>
                 <w:noProof/>
+                <w:kern w:val="0"/>
+                <w:sz w:val="22"/>
+                <w:szCs w:val="22"/>
                 <w:lang w:val="en-US"/>
+                <w14:ligatures w14:val="none"/>
               </w:rPr>
               <w:tab/>
             </w:r>
@@ -2396,7 +2534,7 @@
                 <w:noProof/>
                 <w:webHidden/>
               </w:rPr>
-              <w:instrText xml:space="preserve"> PAGEREF _Toc187123336 \h </w:instrText>
+              <w:instrText xml:space="preserve"> PAGEREF _Toc187124163 \h </w:instrText>
             </w:r>
             <w:r>
               <w:rPr>
@@ -2433,10 +2571,14 @@
             <w:rPr>
               <w:rFonts w:eastAsiaTheme="minorEastAsia"/>
               <w:noProof/>
+              <w:kern w:val="0"/>
+              <w:sz w:val="22"/>
+              <w:szCs w:val="22"/>
               <w:lang w:val="en-US"/>
+              <w14:ligatures w14:val="none"/>
             </w:rPr>
           </w:pPr>
-          <w:hyperlink w:anchor="_Toc187123337" w:history="1">
+          <w:hyperlink w:anchor="_Toc187124164" w:history="1">
             <w:r>
               <w:rPr>
                 <w:rStyle w:val="Hyperlink"/>
@@ -2449,7 +2591,11 @@
               <w:rPr>
                 <w:rFonts w:eastAsiaTheme="minorEastAsia"/>
                 <w:noProof/>
+                <w:kern w:val="0"/>
+                <w:sz w:val="22"/>
+                <w:szCs w:val="22"/>
                 <w:lang w:val="en-US"/>
+                <w14:ligatures w14:val="none"/>
               </w:rPr>
               <w:tab/>
             </w:r>
@@ -2480,7 +2626,7 @@
                 <w:noProof/>
                 <w:webHidden/>
               </w:rPr>
-              <w:instrText xml:space="preserve"> PAGEREF _Toc187123337 \h </w:instrText>
+              <w:instrText xml:space="preserve"> PAGEREF _Toc187124164 \h </w:instrText>
             </w:r>
             <w:r>
               <w:rPr>
@@ -2515,15 +2661,19 @@
           <w:pPr>
             <w:pStyle w:val="TOC2"/>
             <w:tabs>
-              <w:tab w:val="left" w:pos="960"/>
+              <w:tab w:val="left" w:pos="880"/>
             </w:tabs>
             <w:rPr>
               <w:rFonts w:eastAsiaTheme="minorEastAsia"/>
               <w:noProof/>
+              <w:kern w:val="0"/>
+              <w:sz w:val="22"/>
+              <w:szCs w:val="22"/>
               <w:lang w:val="en-US"/>
+              <w14:ligatures w14:val="none"/>
             </w:rPr>
           </w:pPr>
-          <w:hyperlink w:anchor="_Toc187123338" w:history="1">
+          <w:hyperlink w:anchor="_Toc187124165" w:history="1">
             <w:r>
               <w:rPr>
                 <w:rStyle w:val="Hyperlink"/>
@@ -2536,7 +2686,11 @@
               <w:rPr>
                 <w:rFonts w:eastAsiaTheme="minorEastAsia"/>
                 <w:noProof/>
+                <w:kern w:val="0"/>
+                <w:sz w:val="22"/>
+                <w:szCs w:val="22"/>
                 <w:lang w:val="en-US"/>
+                <w14:ligatures w14:val="none"/>
               </w:rPr>
               <w:tab/>
             </w:r>
@@ -2567,7 +2721,7 @@
                 <w:noProof/>
                 <w:webHidden/>
               </w:rPr>
-              <w:instrText xml:space="preserve"> PAGEREF _Toc187123338 \h </w:instrText>
+              <w:instrText xml:space="preserve"> PAGEREF _Toc187124165 \h </w:instrText>
             </w:r>
             <w:r>
               <w:rPr>
@@ -2602,15 +2756,19 @@
           <w:pPr>
             <w:pStyle w:val="TOC2"/>
             <w:tabs>
-              <w:tab w:val="left" w:pos="960"/>
+              <w:tab w:val="left" w:pos="880"/>
             </w:tabs>
             <w:rPr>
               <w:rFonts w:eastAsiaTheme="minorEastAsia"/>
               <w:noProof/>
+              <w:kern w:val="0"/>
+              <w:sz w:val="22"/>
+              <w:szCs w:val="22"/>
               <w:lang w:val="en-US"/>
+              <w14:ligatures w14:val="none"/>
             </w:rPr>
           </w:pPr>
-          <w:hyperlink w:anchor="_Toc187123339" w:history="1">
+          <w:hyperlink w:anchor="_Toc187124166" w:history="1">
             <w:r>
               <w:rPr>
                 <w:rStyle w:val="Hyperlink"/>
@@ -2623,7 +2781,11 @@
               <w:rPr>
                 <w:rFonts w:eastAsiaTheme="minorEastAsia"/>
                 <w:noProof/>
+                <w:kern w:val="0"/>
+                <w:sz w:val="22"/>
+                <w:szCs w:val="22"/>
                 <w:lang w:val="en-US"/>
+                <w14:ligatures w14:val="none"/>
               </w:rPr>
               <w:tab/>
             </w:r>
@@ -2654,7 +2816,7 @@
                 <w:noProof/>
                 <w:webHidden/>
               </w:rPr>
-              <w:instrText xml:space="preserve"> PAGEREF _Toc187123339 \h </w:instrText>
+              <w:instrText xml:space="preserve"> PAGEREF _Toc187124166 \h </w:instrText>
             </w:r>
             <w:r>
               <w:rPr>
@@ -2689,15 +2851,19 @@
           <w:pPr>
             <w:pStyle w:val="TOC2"/>
             <w:tabs>
-              <w:tab w:val="left" w:pos="960"/>
+              <w:tab w:val="left" w:pos="880"/>
             </w:tabs>
             <w:rPr>
               <w:rFonts w:eastAsiaTheme="minorEastAsia"/>
               <w:noProof/>
+              <w:kern w:val="0"/>
+              <w:sz w:val="22"/>
+              <w:szCs w:val="22"/>
               <w:lang w:val="en-US"/>
+              <w14:ligatures w14:val="none"/>
             </w:rPr>
           </w:pPr>
-          <w:hyperlink w:anchor="_Toc187123340" w:history="1">
+          <w:hyperlink w:anchor="_Toc187124167" w:history="1">
             <w:r>
               <w:rPr>
                 <w:rStyle w:val="Hyperlink"/>
@@ -2710,7 +2876,11 @@
               <w:rPr>
                 <w:rFonts w:eastAsiaTheme="minorEastAsia"/>
                 <w:noProof/>
+                <w:kern w:val="0"/>
+                <w:sz w:val="22"/>
+                <w:szCs w:val="22"/>
                 <w:lang w:val="en-US"/>
+                <w14:ligatures w14:val="none"/>
               </w:rPr>
               <w:tab/>
             </w:r>
@@ -2741,7 +2911,7 @@
                 <w:noProof/>
                 <w:webHidden/>
               </w:rPr>
-              <w:instrText xml:space="preserve"> PAGEREF _Toc187123340 \h </w:instrText>
+              <w:instrText xml:space="preserve"> PAGEREF _Toc187124167 \h </w:instrText>
             </w:r>
             <w:r>
               <w:rPr>
@@ -2778,17 +2948,19 @@
             <w:rPr>
               <w:rFonts w:eastAsiaTheme="minorEastAsia"/>
               <w:noProof/>
+              <w:kern w:val="0"/>
+              <w:sz w:val="22"/>
+              <w:szCs w:val="22"/>
               <w:lang w:val="en-US"/>
+              <w14:ligatures w14:val="none"/>
             </w:rPr>
           </w:pPr>
-          <w:hyperlink w:anchor="_Toc187123341" w:history="1">
+          <w:hyperlink w:anchor="_Toc187124168" w:history="1">
             <w:r>
               <w:rPr>
                 <w:rStyle w:val="Hyperlink"/>
                 <w:rFonts w:ascii="Times New Roman" w:eastAsia="Times New Roman" w:hAnsi="Times New Roman" w:cs="Times New Roman"/>
-                <w:b/>
                 <w:bCs/>
-                <w:i/>
                 <w:iCs/>
                 <w:noProof/>
               </w:rPr>
@@ -2798,7 +2970,11 @@
               <w:rPr>
                 <w:rFonts w:eastAsiaTheme="minorEastAsia"/>
                 <w:noProof/>
+                <w:kern w:val="0"/>
+                <w:sz w:val="22"/>
+                <w:szCs w:val="22"/>
                 <w:lang w:val="en-US"/>
+                <w14:ligatures w14:val="none"/>
               </w:rPr>
               <w:tab/>
             </w:r>
@@ -2829,7 +3005,7 @@
                 <w:noProof/>
                 <w:webHidden/>
               </w:rPr>
-              <w:instrText xml:space="preserve"> PAGEREF _Toc187123341 \h </w:instrText>
+              <w:instrText xml:space="preserve"> PAGEREF _Toc187124168 \h </w:instrText>
             </w:r>
             <w:r>
               <w:rPr>
@@ -2866,10 +3042,14 @@
             <w:rPr>
               <w:rFonts w:eastAsiaTheme="minorEastAsia"/>
               <w:noProof/>
+              <w:kern w:val="0"/>
+              <w:sz w:val="22"/>
+              <w:szCs w:val="22"/>
               <w:lang w:val="en-US"/>
+              <w14:ligatures w14:val="none"/>
             </w:rPr>
           </w:pPr>
-          <w:hyperlink w:anchor="_Toc187123342" w:history="1">
+          <w:hyperlink w:anchor="_Toc187124169" w:history="1">
             <w:r>
               <w:rPr>
                 <w:rStyle w:val="Hyperlink"/>
@@ -2882,7 +3062,11 @@
               <w:rPr>
                 <w:rFonts w:eastAsiaTheme="minorEastAsia"/>
                 <w:noProof/>
+                <w:kern w:val="0"/>
+                <w:sz w:val="22"/>
+                <w:szCs w:val="22"/>
                 <w:lang w:val="en-US"/>
+                <w14:ligatures w14:val="none"/>
               </w:rPr>
               <w:tab/>
             </w:r>
@@ -2913,7 +3097,7 @@
                 <w:noProof/>
                 <w:webHidden/>
               </w:rPr>
-              <w:instrText xml:space="preserve"> PAGEREF _Toc187123342 \h </w:instrText>
+              <w:instrText xml:space="preserve"> PAGEREF _Toc187124169 \h </w:instrText>
             </w:r>
             <w:r>
               <w:rPr>
@@ -2948,15 +3132,19 @@
           <w:pPr>
             <w:pStyle w:val="TOC2"/>
             <w:tabs>
-              <w:tab w:val="left" w:pos="720"/>
+              <w:tab w:val="left" w:pos="880"/>
             </w:tabs>
             <w:rPr>
               <w:rFonts w:eastAsiaTheme="minorEastAsia"/>
               <w:noProof/>
+              <w:kern w:val="0"/>
+              <w:sz w:val="22"/>
+              <w:szCs w:val="22"/>
               <w:lang w:val="en-US"/>
+              <w14:ligatures w14:val="none"/>
             </w:rPr>
           </w:pPr>
-          <w:hyperlink w:anchor="_Toc187123343" w:history="1">
+          <w:hyperlink w:anchor="_Toc187124170" w:history="1">
             <w:r>
               <w:rPr>
                 <w:rStyle w:val="Hyperlink"/>
@@ -2971,7 +3159,11 @@
               <w:rPr>
                 <w:rFonts w:eastAsiaTheme="minorEastAsia"/>
                 <w:noProof/>
+                <w:kern w:val="0"/>
+                <w:sz w:val="22"/>
+                <w:szCs w:val="22"/>
                 <w:lang w:val="en-US"/>
+                <w14:ligatures w14:val="none"/>
               </w:rPr>
               <w:tab/>
             </w:r>
@@ -2982,6 +3174,17 @@
                 <w:noProof/>
               </w:rPr>
               <w:t xml:space="preserve">R code used for analysis and visualisation </w:t>
+            </w:r>
+            <w:r>
+              <w:rPr>
+                <w:rStyle w:val="Hyperlink"/>
+                <w:rFonts w:ascii="Times New Roman" w:hAnsi="Times New Roman" w:cs="Times New Roman"/>
+                <w:b/>
+                <w:bCs/>
+                <w:iCs/>
+                <w:noProof/>
+              </w:rPr>
+              <w:t>(not included in the word count)</w:t>
             </w:r>
             <w:r>
               <w:rPr>
@@ -2993,7 +3196,7 @@
                 <w:iCs/>
                 <w:noProof/>
               </w:rPr>
-              <w:t xml:space="preserve">(not included in the word count) </w:t>
+              <w:t xml:space="preserve"> </w:t>
             </w:r>
             <w:r>
               <w:rPr>
@@ -3022,7 +3225,7 @@
                 <w:noProof/>
                 <w:webHidden/>
               </w:rPr>
-              <w:instrText xml:space="preserve"> PAGEREF _Toc187123343 \h </w:instrText>
+              <w:instrText xml:space="preserve"> PAGEREF _Toc187124170 \h </w:instrText>
             </w:r>
             <w:r>
               <w:rPr>
@@ -3057,15 +3260,19 @@
           <w:pPr>
             <w:pStyle w:val="TOC2"/>
             <w:tabs>
-              <w:tab w:val="left" w:pos="720"/>
+              <w:tab w:val="left" w:pos="880"/>
             </w:tabs>
             <w:rPr>
               <w:rFonts w:eastAsiaTheme="minorEastAsia"/>
               <w:noProof/>
+              <w:kern w:val="0"/>
+              <w:sz w:val="22"/>
+              <w:szCs w:val="22"/>
               <w:lang w:val="en-US"/>
+              <w14:ligatures w14:val="none"/>
             </w:rPr>
           </w:pPr>
-          <w:hyperlink w:anchor="_Toc187123344" w:history="1">
+          <w:hyperlink w:anchor="_Toc187124171" w:history="1">
             <w:r>
               <w:rPr>
                 <w:rStyle w:val="Hyperlink"/>
@@ -3078,7 +3285,11 @@
               <w:rPr>
                 <w:rFonts w:eastAsiaTheme="minorEastAsia"/>
                 <w:noProof/>
+                <w:kern w:val="0"/>
+                <w:sz w:val="22"/>
+                <w:szCs w:val="22"/>
                 <w:lang w:val="en-US"/>
+                <w14:ligatures w14:val="none"/>
               </w:rPr>
               <w:tab/>
             </w:r>
@@ -3109,7 +3320,7 @@
                 <w:noProof/>
                 <w:webHidden/>
               </w:rPr>
-              <w:instrText xml:space="preserve"> PAGEREF _Toc187123344 \h </w:instrText>
+              <w:instrText xml:space="preserve"> PAGEREF _Toc187124171 \h </w:instrText>
             </w:r>
             <w:r>
               <w:rPr>
@@ -3181,7 +3392,7 @@
           <w:szCs w:val="24"/>
         </w:rPr>
       </w:pPr>
-      <w:bookmarkStart w:id="10" w:name="_Toc187123315"/>
+      <w:bookmarkStart w:id="11" w:name="_Toc187124142"/>
       <w:r>
         <w:rPr>
           <w:rFonts w:ascii="Times New Roman" w:eastAsia="Times New Roman" w:hAnsi="Times New Roman" w:cs="Times New Roman"/>
@@ -3201,7 +3412,7 @@
         </w:rPr>
         <w:t>Introduction</w:t>
       </w:r>
-      <w:bookmarkEnd w:id="10"/>
+      <w:bookmarkEnd w:id="11"/>
     </w:p>
     <w:p>
       <w:pPr>
@@ -3237,7 +3448,7 @@
           <w:rFonts w:ascii="Times New Roman" w:eastAsia="Times New Roman" w:hAnsi="Times New Roman" w:cs="Times New Roman"/>
         </w:rPr>
       </w:pPr>
-      <w:bookmarkStart w:id="11" w:name="_Toc187123316"/>
+      <w:bookmarkStart w:id="12" w:name="_Toc187124143"/>
       <w:r>
         <w:rPr>
           <w:rStyle w:val="Heading2Char"/>
@@ -3248,7 +3459,7 @@
         </w:rPr>
         <w:t>Problem statement and research motivation</w:t>
       </w:r>
-      <w:bookmarkEnd w:id="11"/>
+      <w:bookmarkEnd w:id="12"/>
       <w:r>
         <w:rPr>
           <w:rFonts w:ascii="Times New Roman" w:eastAsia="Times New Roman" w:hAnsi="Times New Roman" w:cs="Times New Roman"/>
@@ -3313,7 +3524,7 @@
           <w:rFonts w:ascii="Times New Roman" w:eastAsia="Times New Roman" w:hAnsi="Times New Roman" w:cs="Times New Roman"/>
         </w:rPr>
       </w:pPr>
-      <w:bookmarkStart w:id="12" w:name="_Toc187123317"/>
+      <w:bookmarkStart w:id="13" w:name="_Toc187124144"/>
       <w:r>
         <w:rPr>
           <w:rStyle w:val="Heading2Char"/>
@@ -3324,7 +3535,7 @@
         </w:rPr>
         <w:t>The data set</w:t>
       </w:r>
-      <w:bookmarkEnd w:id="12"/>
+      <w:bookmarkEnd w:id="13"/>
       <w:r>
         <w:rPr>
           <w:rFonts w:ascii="Times New Roman" w:eastAsia="Times New Roman" w:hAnsi="Times New Roman" w:cs="Times New Roman"/>
@@ -3388,7 +3599,7 @@
           <w:bCs/>
         </w:rPr>
       </w:pPr>
-      <w:bookmarkStart w:id="13" w:name="_Toc187123318"/>
+      <w:bookmarkStart w:id="14" w:name="_Toc187124145"/>
       <w:r>
         <w:rPr>
           <w:rStyle w:val="Heading2Char"/>
@@ -3409,7 +3620,7 @@
         </w:rPr>
         <w:t>esearch question</w:t>
       </w:r>
-      <w:bookmarkEnd w:id="13"/>
+      <w:bookmarkEnd w:id="14"/>
       <w:r>
         <w:rPr>
           <w:rFonts w:ascii="Times New Roman" w:eastAsia="Times New Roman" w:hAnsi="Times New Roman" w:cs="Times New Roman"/>
@@ -3485,7 +3696,7 @@
           <w:rFonts w:ascii="Times New Roman" w:eastAsia="Times New Roman" w:hAnsi="Times New Roman" w:cs="Times New Roman"/>
         </w:rPr>
       </w:pPr>
-      <w:bookmarkStart w:id="14" w:name="_Toc187123319"/>
+      <w:bookmarkStart w:id="15" w:name="_Toc187124146"/>
       <w:r>
         <w:rPr>
           <w:rStyle w:val="Heading2Char"/>
@@ -3496,7 +3707,7 @@
         </w:rPr>
         <w:t>Null hypothesis and alternative hypothesis (H0/H1)</w:t>
       </w:r>
-      <w:bookmarkEnd w:id="14"/>
+      <w:bookmarkEnd w:id="15"/>
       <w:r>
         <w:rPr>
           <w:rFonts w:ascii="Times New Roman" w:eastAsia="Times New Roman" w:hAnsi="Times New Roman" w:cs="Times New Roman"/>
@@ -3621,7 +3832,7 @@
           <w:szCs w:val="24"/>
         </w:rPr>
       </w:pPr>
-      <w:bookmarkStart w:id="15" w:name="_Toc187123320"/>
+      <w:bookmarkStart w:id="16" w:name="_Toc187124147"/>
       <w:r>
         <w:rPr>
           <w:rFonts w:ascii="Times New Roman" w:hAnsi="Times New Roman" w:cs="Times New Roman"/>
@@ -3631,7 +3842,7 @@
         </w:rPr>
         <w:t>Background research</w:t>
       </w:r>
-      <w:bookmarkEnd w:id="15"/>
+      <w:bookmarkEnd w:id="16"/>
     </w:p>
     <w:p>
       <w:pPr>
@@ -3647,7 +3858,7 @@
           <w:bCs/>
         </w:rPr>
       </w:pPr>
-      <w:bookmarkStart w:id="16" w:name="_Toc187123321"/>
+      <w:bookmarkStart w:id="17" w:name="_Toc187124148"/>
       <w:r>
         <w:rPr>
           <w:rStyle w:val="Heading2Char"/>
@@ -3658,7 +3869,7 @@
         </w:rPr>
         <w:t>Research papers (at least 3 relevant to your topic / DS)</w:t>
       </w:r>
-      <w:bookmarkEnd w:id="16"/>
+      <w:bookmarkEnd w:id="17"/>
       <w:r>
         <w:rPr>
           <w:rFonts w:ascii="Times New Roman" w:eastAsia="Times New Roman" w:hAnsi="Times New Roman" w:cs="Times New Roman"/>
@@ -3688,7 +3899,7 @@
           <w:bCs w:val="0"/>
         </w:rPr>
       </w:pPr>
-      <w:bookmarkStart w:id="17" w:name="_Hlk187121283"/>
+      <w:bookmarkStart w:id="18" w:name="_Hlk187121283"/>
       <w:r>
         <w:rPr>
           <w:rStyle w:val="Strong"/>
@@ -3744,7 +3955,7 @@
         <w:t xml:space="preserve"> This paper examined the relationship between household income and socioeconomic outcomes, advocating for income redistribution as a tool for poverty reduction. The research provided a theoretical foundation for exploring correlations between median income and poverty percentages, making it relevant to the current study.</w:t>
       </w:r>
     </w:p>
-    <w:bookmarkEnd w:id="17"/>
+    <w:bookmarkEnd w:id="18"/>
     <w:p>
       <w:pPr>
         <w:jc w:val="both"/>
@@ -3766,7 +3977,7 @@
           <w:rFonts w:ascii="Times New Roman" w:eastAsia="Times New Roman" w:hAnsi="Times New Roman" w:cs="Times New Roman"/>
         </w:rPr>
       </w:pPr>
-      <w:bookmarkStart w:id="18" w:name="_Toc187123322"/>
+      <w:bookmarkStart w:id="19" w:name="_Toc187124149"/>
       <w:r>
         <w:rPr>
           <w:rStyle w:val="Heading2Char"/>
@@ -3777,7 +3988,7 @@
         </w:rPr>
         <w:t>Why RQ is of interest (research gap and future directions according to the literature)</w:t>
       </w:r>
-      <w:bookmarkEnd w:id="18"/>
+      <w:bookmarkEnd w:id="19"/>
       <w:r>
         <w:rPr>
           <w:rFonts w:ascii="Times New Roman" w:eastAsia="Times New Roman" w:hAnsi="Times New Roman" w:cs="Times New Roman"/>
@@ -3849,7 +4060,7 @@
           <w:szCs w:val="24"/>
         </w:rPr>
       </w:pPr>
-      <w:bookmarkStart w:id="19" w:name="_Toc187123323"/>
+      <w:bookmarkStart w:id="20" w:name="_Toc187124150"/>
       <w:r>
         <w:rPr>
           <w:rFonts w:ascii="Times New Roman" w:hAnsi="Times New Roman" w:cs="Times New Roman"/>
@@ -3859,7 +4070,7 @@
         </w:rPr>
         <w:t>Visualisation</w:t>
       </w:r>
-      <w:bookmarkEnd w:id="19"/>
+      <w:bookmarkEnd w:id="20"/>
     </w:p>
     <w:p>
       <w:pPr>
@@ -3873,7 +4084,7 @@
           <w:rFonts w:ascii="Times New Roman" w:eastAsia="Times New Roman" w:hAnsi="Times New Roman" w:cs="Times New Roman"/>
         </w:rPr>
       </w:pPr>
-      <w:bookmarkStart w:id="20" w:name="_Toc187123324"/>
+      <w:bookmarkStart w:id="21" w:name="_Toc187124151"/>
       <w:r>
         <w:rPr>
           <w:rStyle w:val="Heading2Char"/>
@@ -3884,7 +4095,7 @@
         </w:rPr>
         <w:t>Appropriate plot for the RQ</w:t>
       </w:r>
-      <w:bookmarkEnd w:id="20"/>
+      <w:bookmarkEnd w:id="21"/>
       <w:r>
         <w:rPr>
           <w:rFonts w:ascii="Times New Roman" w:eastAsia="Times New Roman" w:hAnsi="Times New Roman" w:cs="Times New Roman"/>
@@ -4025,7 +4236,7 @@
           <w:iCs/>
         </w:rPr>
       </w:pPr>
-      <w:bookmarkStart w:id="21" w:name="_Toc187123325"/>
+      <w:bookmarkStart w:id="22" w:name="_Toc187124152"/>
       <w:r>
         <w:rPr>
           <w:rStyle w:val="Heading2Char"/>
@@ -4037,7 +4248,7 @@
         <w:lastRenderedPageBreak/>
         <w:t>Additional information relating to understanding the data (optional)</w:t>
       </w:r>
-      <w:bookmarkEnd w:id="21"/>
+      <w:bookmarkEnd w:id="22"/>
       <w:r>
         <w:rPr>
           <w:rFonts w:ascii="Times New Roman" w:eastAsia="Times New Roman" w:hAnsi="Times New Roman" w:cs="Times New Roman"/>
@@ -4118,7 +4329,7 @@
           <w:iCs/>
         </w:rPr>
       </w:pPr>
-      <w:bookmarkStart w:id="22" w:name="_Toc187123326"/>
+      <w:bookmarkStart w:id="23" w:name="_Toc187124153"/>
       <w:r>
         <w:rPr>
           <w:rStyle w:val="Heading2Char"/>
@@ -4129,7 +4340,7 @@
         </w:rPr>
         <w:t>Useful information for the data understanding</w:t>
       </w:r>
-      <w:bookmarkEnd w:id="22"/>
+      <w:bookmarkEnd w:id="23"/>
       <w:r>
         <w:rPr>
           <w:rFonts w:ascii="Times New Roman" w:eastAsia="Times New Roman" w:hAnsi="Times New Roman" w:cs="Times New Roman"/>
@@ -4203,7 +4414,7 @@
           <w:szCs w:val="24"/>
         </w:rPr>
       </w:pPr>
-      <w:bookmarkStart w:id="23" w:name="_Toc187123327"/>
+      <w:bookmarkStart w:id="24" w:name="_Toc187124154"/>
       <w:r>
         <w:rPr>
           <w:rFonts w:ascii="Times New Roman" w:hAnsi="Times New Roman" w:cs="Times New Roman"/>
@@ -4213,7 +4424,7 @@
         </w:rPr>
         <w:t>Analysis</w:t>
       </w:r>
-      <w:bookmarkEnd w:id="23"/>
+      <w:bookmarkEnd w:id="24"/>
     </w:p>
     <w:p>
       <w:pPr>
@@ -4229,7 +4440,7 @@
           <w:iCs/>
         </w:rPr>
       </w:pPr>
-      <w:bookmarkStart w:id="24" w:name="_Toc187123328"/>
+      <w:bookmarkStart w:id="25" w:name="_Toc187124155"/>
       <w:r>
         <w:rPr>
           <w:rStyle w:val="Heading2Char"/>
@@ -4240,7 +4451,7 @@
         </w:rPr>
         <w:t>Statistical test used to test the hypotheses and output</w:t>
       </w:r>
-      <w:bookmarkEnd w:id="24"/>
+      <w:bookmarkEnd w:id="25"/>
       <w:r>
         <w:rPr>
           <w:rFonts w:ascii="Times New Roman" w:eastAsia="Times New Roman" w:hAnsi="Times New Roman" w:cs="Times New Roman"/>
@@ -4335,7 +4546,7 @@
           <w:iCs/>
         </w:rPr>
       </w:pPr>
-      <w:bookmarkStart w:id="25" w:name="_Toc187123329"/>
+      <w:bookmarkStart w:id="26" w:name="_Toc187124156"/>
       <w:r>
         <w:rPr>
           <w:rStyle w:val="Heading2Char"/>
@@ -4346,7 +4557,7 @@
         </w:rPr>
         <w:t>The null hypothesis is rejected /not rejected based on the p-value</w:t>
       </w:r>
-      <w:bookmarkEnd w:id="25"/>
+      <w:bookmarkEnd w:id="26"/>
       <w:r>
         <w:rPr>
           <w:rFonts w:ascii="Times New Roman" w:eastAsia="Times New Roman" w:hAnsi="Times New Roman" w:cs="Times New Roman"/>
@@ -4469,7 +4680,7 @@
           <w:szCs w:val="24"/>
         </w:rPr>
       </w:pPr>
-      <w:bookmarkStart w:id="26" w:name="_Toc187123330"/>
+      <w:bookmarkStart w:id="27" w:name="_Toc187124157"/>
       <w:r>
         <w:rPr>
           <w:rFonts w:ascii="Times New Roman" w:hAnsi="Times New Roman" w:cs="Times New Roman"/>
@@ -4479,7 +4690,7 @@
         </w:rPr>
         <w:t>Evaluation – group’s experience at 7COM1079</w:t>
       </w:r>
-      <w:bookmarkEnd w:id="26"/>
+      <w:bookmarkEnd w:id="27"/>
     </w:p>
     <w:p>
       <w:pPr>
@@ -4493,7 +4704,7 @@
           <w:rFonts w:ascii="Times New Roman" w:eastAsia="Times New Roman" w:hAnsi="Times New Roman" w:cs="Times New Roman"/>
         </w:rPr>
       </w:pPr>
-      <w:bookmarkStart w:id="27" w:name="_Toc187123331"/>
+      <w:bookmarkStart w:id="28" w:name="_Toc187124158"/>
       <w:r>
         <w:rPr>
           <w:rStyle w:val="Heading2Char"/>
@@ -4504,7 +4715,7 @@
         </w:rPr>
         <w:t>What went well</w:t>
       </w:r>
-      <w:bookmarkEnd w:id="27"/>
+      <w:bookmarkEnd w:id="28"/>
       <w:r>
         <w:rPr>
           <w:rFonts w:ascii="Times New Roman" w:eastAsia="Times New Roman" w:hAnsi="Times New Roman" w:cs="Times New Roman"/>
@@ -4574,7 +4785,7 @@
           <w:rFonts w:ascii="Times New Roman" w:eastAsia="Times New Roman" w:hAnsi="Times New Roman" w:cs="Times New Roman"/>
         </w:rPr>
       </w:pPr>
-      <w:bookmarkStart w:id="28" w:name="_Toc187123332"/>
+      <w:bookmarkStart w:id="29" w:name="_Toc187124159"/>
       <w:r>
         <w:rPr>
           <w:rStyle w:val="Heading2Char"/>
@@ -4585,7 +4796,7 @@
         </w:rPr>
         <w:t>Points for improvement</w:t>
       </w:r>
-      <w:bookmarkEnd w:id="28"/>
+      <w:bookmarkEnd w:id="29"/>
       <w:r>
         <w:rPr>
           <w:rFonts w:ascii="Times New Roman" w:eastAsia="Times New Roman" w:hAnsi="Times New Roman" w:cs="Times New Roman"/>
@@ -4639,7 +4850,7 @@
           <w:rFonts w:ascii="Times New Roman" w:eastAsia="Times New Roman" w:hAnsi="Times New Roman" w:cs="Times New Roman"/>
         </w:rPr>
       </w:pPr>
-      <w:bookmarkStart w:id="29" w:name="_Toc187123333"/>
+      <w:bookmarkStart w:id="30" w:name="_Toc187124160"/>
       <w:r>
         <w:rPr>
           <w:rStyle w:val="Heading2Char"/>
@@ -4650,7 +4861,7 @@
         </w:rPr>
         <w:t>Group’s time management</w:t>
       </w:r>
-      <w:bookmarkEnd w:id="29"/>
+      <w:bookmarkEnd w:id="30"/>
       <w:r>
         <w:rPr>
           <w:rFonts w:ascii="Times New Roman" w:eastAsia="Times New Roman" w:hAnsi="Times New Roman" w:cs="Times New Roman"/>
@@ -4722,7 +4933,7 @@
           <w:rFonts w:ascii="Times New Roman" w:eastAsia="Times New Roman" w:hAnsi="Times New Roman" w:cs="Times New Roman"/>
         </w:rPr>
       </w:pPr>
-      <w:bookmarkStart w:id="30" w:name="_Toc187123334"/>
+      <w:bookmarkStart w:id="31" w:name="_Toc187124161"/>
       <w:r>
         <w:rPr>
           <w:rStyle w:val="Heading2Char"/>
@@ -4733,7 +4944,7 @@
         </w:rPr>
         <w:t>Project’s overall judgement</w:t>
       </w:r>
-      <w:bookmarkEnd w:id="30"/>
+      <w:bookmarkEnd w:id="31"/>
       <w:r>
         <w:rPr>
           <w:rFonts w:ascii="Times New Roman" w:eastAsia="Times New Roman" w:hAnsi="Times New Roman" w:cs="Times New Roman"/>
@@ -4807,7 +5018,7 @@
           <w:bCs/>
         </w:rPr>
       </w:pPr>
-      <w:bookmarkStart w:id="31" w:name="_Toc187123335"/>
+      <w:bookmarkStart w:id="32" w:name="_Toc187124162"/>
       <w:r>
         <w:rPr>
           <w:rStyle w:val="Heading2Char"/>
@@ -4898,7 +5109,7 @@
         </w:rPr>
         <w:t>GitHub Ids for new members</w:t>
       </w:r>
-      <w:bookmarkEnd w:id="31"/>
+      <w:bookmarkEnd w:id="32"/>
       <w:r>
         <w:rPr>
           <w:rFonts w:ascii="Times New Roman" w:eastAsia="Times New Roman" w:hAnsi="Times New Roman" w:cs="Times New Roman"/>
@@ -4928,7 +5139,7 @@
           <w:bCs/>
         </w:rPr>
       </w:pPr>
-      <w:bookmarkStart w:id="32" w:name="_Toc187123336"/>
+      <w:bookmarkStart w:id="33" w:name="_Toc187124163"/>
       <w:r>
         <w:rPr>
           <w:rStyle w:val="Heading2Char"/>
@@ -4959,7 +5170,7 @@
         </w:rPr>
         <w:t xml:space="preserve"> log output</w:t>
       </w:r>
-      <w:bookmarkEnd w:id="32"/>
+      <w:bookmarkEnd w:id="33"/>
       <w:r>
         <w:rPr>
           <w:rFonts w:ascii="Times New Roman" w:eastAsia="Times New Roman" w:hAnsi="Times New Roman" w:cs="Times New Roman"/>
@@ -5153,7 +5364,7 @@
           <w:szCs w:val="24"/>
         </w:rPr>
       </w:pPr>
-      <w:bookmarkStart w:id="33" w:name="_Toc187123337"/>
+      <w:bookmarkStart w:id="34" w:name="_Toc187124164"/>
       <w:r>
         <w:rPr>
           <w:rFonts w:ascii="Times New Roman" w:hAnsi="Times New Roman" w:cs="Times New Roman"/>
@@ -5163,7 +5374,7 @@
         </w:rPr>
         <w:t>Conclusions</w:t>
       </w:r>
-      <w:bookmarkEnd w:id="33"/>
+      <w:bookmarkEnd w:id="34"/>
     </w:p>
     <w:p>
       <w:pPr>
@@ -5177,7 +5388,7 @@
           <w:rFonts w:ascii="Times New Roman" w:eastAsia="Times New Roman" w:hAnsi="Times New Roman" w:cs="Times New Roman"/>
         </w:rPr>
       </w:pPr>
-      <w:bookmarkStart w:id="34" w:name="_Toc187123338"/>
+      <w:bookmarkStart w:id="35" w:name="_Toc187124165"/>
       <w:r>
         <w:rPr>
           <w:rStyle w:val="Heading2Char"/>
@@ -5188,7 +5399,7 @@
         </w:rPr>
         <w:t>Results explained</w:t>
       </w:r>
-      <w:bookmarkEnd w:id="34"/>
+      <w:bookmarkEnd w:id="35"/>
       <w:r>
         <w:rPr>
           <w:rFonts w:ascii="Times New Roman" w:eastAsia="Times New Roman" w:hAnsi="Times New Roman" w:cs="Times New Roman"/>
@@ -5270,7 +5481,7 @@
           <w:bCs/>
         </w:rPr>
       </w:pPr>
-      <w:bookmarkStart w:id="35" w:name="_Toc187123339"/>
+      <w:bookmarkStart w:id="36" w:name="_Toc187124166"/>
       <w:r>
         <w:rPr>
           <w:rStyle w:val="Heading2Char"/>
@@ -5281,7 +5492,7 @@
         </w:rPr>
         <w:t>Interpretation of the results</w:t>
       </w:r>
-      <w:bookmarkEnd w:id="35"/>
+      <w:bookmarkEnd w:id="36"/>
       <w:r>
         <w:rPr>
           <w:rFonts w:ascii="Times New Roman" w:eastAsia="Times New Roman" w:hAnsi="Times New Roman" w:cs="Times New Roman"/>
@@ -5355,7 +5566,7 @@
           <w:rFonts w:ascii="Times New Roman" w:eastAsia="Times New Roman" w:hAnsi="Times New Roman" w:cs="Times New Roman"/>
         </w:rPr>
       </w:pPr>
-      <w:bookmarkStart w:id="36" w:name="_Toc187123340"/>
+      <w:bookmarkStart w:id="37" w:name="_Toc187124167"/>
       <w:r>
         <w:rPr>
           <w:rStyle w:val="Heading2Char"/>
@@ -5376,7 +5587,7 @@
         </w:rPr>
         <w:t>y</w:t>
       </w:r>
-      <w:bookmarkEnd w:id="36"/>
+      <w:bookmarkEnd w:id="37"/>
       <w:r>
         <w:rPr>
           <w:rFonts w:ascii="Times New Roman" w:eastAsia="Times New Roman" w:hAnsi="Times New Roman" w:cs="Times New Roman"/>
@@ -5439,7 +5650,7 @@
           <w:iCs/>
         </w:rPr>
       </w:pPr>
-      <w:bookmarkStart w:id="37" w:name="_Toc187123341"/>
+      <w:bookmarkStart w:id="38" w:name="_Toc187124168"/>
       <w:r>
         <w:rPr>
           <w:rStyle w:val="Heading1Char"/>
@@ -5450,7 +5661,7 @@
         </w:rPr>
         <w:t>Reference list</w:t>
       </w:r>
-      <w:bookmarkEnd w:id="37"/>
+      <w:bookmarkEnd w:id="38"/>
       <w:r>
         <w:rPr>
           <w:rFonts w:ascii="Times New Roman" w:eastAsia="Times New Roman" w:hAnsi="Times New Roman" w:cs="Times New Roman"/>
@@ -5635,7 +5846,7 @@
           <w:szCs w:val="24"/>
         </w:rPr>
       </w:pPr>
-      <w:bookmarkStart w:id="38" w:name="_Toc187123342"/>
+      <w:bookmarkStart w:id="39" w:name="_Toc187124169"/>
       <w:r>
         <w:rPr>
           <w:rFonts w:ascii="Times New Roman" w:hAnsi="Times New Roman" w:cs="Times New Roman"/>
@@ -5646,7 +5857,7 @@
         <w:lastRenderedPageBreak/>
         <w:t>Appendices</w:t>
       </w:r>
-      <w:bookmarkEnd w:id="38"/>
+      <w:bookmarkEnd w:id="39"/>
       <w:r>
         <w:rPr>
           <w:rFonts w:ascii="Times New Roman" w:hAnsi="Times New Roman" w:cs="Times New Roman"/>
@@ -5674,7 +5885,7 @@
           <w:szCs w:val="24"/>
         </w:rPr>
       </w:pPr>
-      <w:bookmarkStart w:id="39" w:name="_Toc187123343"/>
+      <w:bookmarkStart w:id="40" w:name="_Toc187124170"/>
       <w:r>
         <w:rPr>
           <w:rFonts w:ascii="Times New Roman" w:hAnsi="Times New Roman" w:cs="Times New Roman"/>
@@ -5793,7 +6004,7 @@
         </w:rPr>
         <w:t>R code with the appropriate statistics to test the hypotheses.</w:t>
       </w:r>
-      <w:bookmarkEnd w:id="39"/>
+      <w:bookmarkEnd w:id="40"/>
       <w:r>
         <w:rPr>
           <w:rFonts w:ascii="Times New Roman" w:hAnsi="Times New Roman" w:cs="Times New Roman"/>
@@ -5837,59 +6048,25 @@
           <w:rFonts w:ascii="Times New Roman" w:eastAsia="Times New Roman" w:hAnsi="Times New Roman" w:cs="Times New Roman"/>
         </w:rPr>
       </w:pPr>
-      <w:proofErr w:type="spellStart"/>
-      <w:proofErr w:type="gramStart"/>
-      <w:r>
-        <w:rPr>
-          <w:rFonts w:ascii="Times New Roman" w:eastAsia="Times New Roman" w:hAnsi="Times New Roman" w:cs="Times New Roman"/>
-        </w:rPr>
-        <w:t>install.packages</w:t>
-      </w:r>
-      <w:proofErr w:type="spellEnd"/>
-      <w:proofErr w:type="gramEnd"/>
-      <w:r>
-        <w:rPr>
-          <w:rFonts w:ascii="Times New Roman" w:eastAsia="Times New Roman" w:hAnsi="Times New Roman" w:cs="Times New Roman"/>
-        </w:rPr>
-        <w:t>("ggplot2")</w:t>
-      </w:r>
-    </w:p>
-    <w:p>
-      <w:pPr>
-        <w:ind w:left="720"/>
-        <w:rPr>
-          <w:rFonts w:ascii="Times New Roman" w:eastAsia="Times New Roman" w:hAnsi="Times New Roman" w:cs="Times New Roman"/>
-        </w:rPr>
-      </w:pPr>
-      <w:proofErr w:type="spellStart"/>
-      <w:proofErr w:type="gramStart"/>
-      <w:r>
-        <w:rPr>
-          <w:rFonts w:ascii="Times New Roman" w:eastAsia="Times New Roman" w:hAnsi="Times New Roman" w:cs="Times New Roman"/>
-        </w:rPr>
-        <w:t>install.packages</w:t>
-      </w:r>
-      <w:proofErr w:type="spellEnd"/>
-      <w:proofErr w:type="gramEnd"/>
-      <w:r>
-        <w:rPr>
-          <w:rFonts w:ascii="Times New Roman" w:eastAsia="Times New Roman" w:hAnsi="Times New Roman" w:cs="Times New Roman"/>
-        </w:rPr>
-        <w:t>("</w:t>
-      </w:r>
-      <w:proofErr w:type="spellStart"/>
-      <w:r>
-        <w:rPr>
-          <w:rFonts w:ascii="Times New Roman" w:eastAsia="Times New Roman" w:hAnsi="Times New Roman" w:cs="Times New Roman"/>
-        </w:rPr>
-        <w:t>dplyr</w:t>
-      </w:r>
-      <w:proofErr w:type="spellEnd"/>
-      <w:r>
-        <w:rPr>
-          <w:rFonts w:ascii="Times New Roman" w:eastAsia="Times New Roman" w:hAnsi="Times New Roman" w:cs="Times New Roman"/>
-        </w:rPr>
-        <w:t>")</w:t>
+      <w:r>
+        <w:rPr>
+          <w:rFonts w:ascii="Times New Roman" w:eastAsia="Times New Roman" w:hAnsi="Times New Roman" w:cs="Times New Roman"/>
+        </w:rPr>
+        <w:t>install.packages("ggplot2")</w:t>
+      </w:r>
+    </w:p>
+    <w:p>
+      <w:pPr>
+        <w:ind w:left="720"/>
+        <w:rPr>
+          <w:rFonts w:ascii="Times New Roman" w:eastAsia="Times New Roman" w:hAnsi="Times New Roman" w:cs="Times New Roman"/>
+        </w:rPr>
+      </w:pPr>
+      <w:r>
+        <w:rPr>
+          <w:rFonts w:ascii="Times New Roman" w:eastAsia="Times New Roman" w:hAnsi="Times New Roman" w:cs="Times New Roman"/>
+        </w:rPr>
+        <w:t>install.packages("dplyr")</w:t>
       </w:r>
     </w:p>
     <w:p>
@@ -5925,57 +6102,21 @@
         <w:rPr>
           <w:rFonts w:ascii="Times New Roman" w:eastAsia="Times New Roman" w:hAnsi="Times New Roman" w:cs="Times New Roman"/>
         </w:rPr>
-        <w:t>library(</w:t>
-      </w:r>
-      <w:proofErr w:type="spellStart"/>
-      <w:proofErr w:type="gramStart"/>
-      <w:r>
-        <w:rPr>
-          <w:rFonts w:ascii="Times New Roman" w:eastAsia="Times New Roman" w:hAnsi="Times New Roman" w:cs="Times New Roman"/>
-        </w:rPr>
-        <w:t>dplyr</w:t>
-      </w:r>
-      <w:proofErr w:type="spellEnd"/>
-      <w:r>
-        <w:rPr>
-          <w:rFonts w:ascii="Times New Roman" w:eastAsia="Times New Roman" w:hAnsi="Times New Roman" w:cs="Times New Roman"/>
-        </w:rPr>
-        <w:t xml:space="preserve">)   </w:t>
-      </w:r>
-      <w:proofErr w:type="gramEnd"/>
-      <w:r>
-        <w:rPr>
-          <w:rFonts w:ascii="Times New Roman" w:eastAsia="Times New Roman" w:hAnsi="Times New Roman" w:cs="Times New Roman"/>
-        </w:rPr>
-        <w:t xml:space="preserve"> # For data manipulation</w:t>
-      </w:r>
-    </w:p>
-    <w:p>
-      <w:pPr>
-        <w:ind w:left="720"/>
-        <w:rPr>
-          <w:rFonts w:ascii="Times New Roman" w:eastAsia="Times New Roman" w:hAnsi="Times New Roman" w:cs="Times New Roman"/>
-        </w:rPr>
-      </w:pPr>
-      <w:r>
-        <w:rPr>
-          <w:rFonts w:ascii="Times New Roman" w:eastAsia="Times New Roman" w:hAnsi="Times New Roman" w:cs="Times New Roman"/>
-        </w:rPr>
-        <w:t>library(ggplot2</w:t>
-      </w:r>
-      <w:proofErr w:type="gramStart"/>
-      <w:r>
-        <w:rPr>
-          <w:rFonts w:ascii="Times New Roman" w:eastAsia="Times New Roman" w:hAnsi="Times New Roman" w:cs="Times New Roman"/>
-        </w:rPr>
-        <w:t>)  #</w:t>
-      </w:r>
-      <w:proofErr w:type="gramEnd"/>
-      <w:r>
-        <w:rPr>
-          <w:rFonts w:ascii="Times New Roman" w:eastAsia="Times New Roman" w:hAnsi="Times New Roman" w:cs="Times New Roman"/>
-        </w:rPr>
-        <w:t xml:space="preserve"> For visualization</w:t>
+        <w:t>library(dplyr)    # For data manipulation</w:t>
+      </w:r>
+    </w:p>
+    <w:p>
+      <w:pPr>
+        <w:ind w:left="720"/>
+        <w:rPr>
+          <w:rFonts w:ascii="Times New Roman" w:eastAsia="Times New Roman" w:hAnsi="Times New Roman" w:cs="Times New Roman"/>
+        </w:rPr>
+      </w:pPr>
+      <w:r>
+        <w:rPr>
+          <w:rFonts w:ascii="Times New Roman" w:eastAsia="Times New Roman" w:hAnsi="Times New Roman" w:cs="Times New Roman"/>
+        </w:rPr>
+        <w:t>library(ggplot2)  # For visualization</w:t>
       </w:r>
     </w:p>
     <w:p>
@@ -6043,49 +6184,11 @@
           <w:rFonts w:ascii="Times New Roman" w:eastAsia="Times New Roman" w:hAnsi="Times New Roman" w:cs="Times New Roman"/>
         </w:rPr>
       </w:pPr>
-      <w:proofErr w:type="spellStart"/>
-      <w:r>
-        <w:rPr>
-          <w:rFonts w:ascii="Times New Roman" w:eastAsia="Times New Roman" w:hAnsi="Times New Roman" w:cs="Times New Roman"/>
-        </w:rPr>
-        <w:t>colnames</w:t>
-      </w:r>
-      <w:proofErr w:type="spellEnd"/>
-      <w:r>
-        <w:rPr>
-          <w:rFonts w:ascii="Times New Roman" w:eastAsia="Times New Roman" w:hAnsi="Times New Roman" w:cs="Times New Roman"/>
-        </w:rPr>
-        <w:t xml:space="preserve">(data) &lt;- </w:t>
-      </w:r>
-      <w:proofErr w:type="spellStart"/>
-      <w:proofErr w:type="gramStart"/>
-      <w:r>
-        <w:rPr>
-          <w:rFonts w:ascii="Times New Roman" w:eastAsia="Times New Roman" w:hAnsi="Times New Roman" w:cs="Times New Roman"/>
-        </w:rPr>
-        <w:t>make.names</w:t>
-      </w:r>
-      <w:proofErr w:type="spellEnd"/>
-      <w:proofErr w:type="gramEnd"/>
-      <w:r>
-        <w:rPr>
-          <w:rFonts w:ascii="Times New Roman" w:eastAsia="Times New Roman" w:hAnsi="Times New Roman" w:cs="Times New Roman"/>
-        </w:rPr>
-        <w:t>(</w:t>
-      </w:r>
-      <w:proofErr w:type="spellStart"/>
-      <w:r>
-        <w:rPr>
-          <w:rFonts w:ascii="Times New Roman" w:eastAsia="Times New Roman" w:hAnsi="Times New Roman" w:cs="Times New Roman"/>
-        </w:rPr>
-        <w:t>colnames</w:t>
-      </w:r>
-      <w:proofErr w:type="spellEnd"/>
-      <w:r>
-        <w:rPr>
-          <w:rFonts w:ascii="Times New Roman" w:eastAsia="Times New Roman" w:hAnsi="Times New Roman" w:cs="Times New Roman"/>
-        </w:rPr>
-        <w:t>(data), unique = TRUE)</w:t>
+      <w:r>
+        <w:rPr>
+          <w:rFonts w:ascii="Times New Roman" w:eastAsia="Times New Roman" w:hAnsi="Times New Roman" w:cs="Times New Roman"/>
+        </w:rPr>
+        <w:t>colnames(data) &lt;- make.names(colnames(data), unique = TRUE)</w:t>
       </w:r>
     </w:p>
     <w:p>
@@ -6121,35 +6224,7 @@
         <w:rPr>
           <w:rFonts w:ascii="Times New Roman" w:eastAsia="Times New Roman" w:hAnsi="Times New Roman" w:cs="Times New Roman"/>
         </w:rPr>
-        <w:t>print(</w:t>
-      </w:r>
-      <w:proofErr w:type="spellStart"/>
-      <w:r>
-        <w:rPr>
-          <w:rFonts w:ascii="Times New Roman" w:eastAsia="Times New Roman" w:hAnsi="Times New Roman" w:cs="Times New Roman"/>
-        </w:rPr>
-        <w:t>colnames</w:t>
-      </w:r>
-      <w:proofErr w:type="spellEnd"/>
-      <w:r>
-        <w:rPr>
-          <w:rFonts w:ascii="Times New Roman" w:eastAsia="Times New Roman" w:hAnsi="Times New Roman" w:cs="Times New Roman"/>
-        </w:rPr>
-        <w:t>(data</w:t>
-      </w:r>
-      <w:proofErr w:type="gramStart"/>
-      <w:r>
-        <w:rPr>
-          <w:rFonts w:ascii="Times New Roman" w:eastAsia="Times New Roman" w:hAnsi="Times New Roman" w:cs="Times New Roman"/>
-        </w:rPr>
-        <w:t>))  #</w:t>
-      </w:r>
-      <w:proofErr w:type="gramEnd"/>
-      <w:r>
-        <w:rPr>
-          <w:rFonts w:ascii="Times New Roman" w:eastAsia="Times New Roman" w:hAnsi="Times New Roman" w:cs="Times New Roman"/>
-        </w:rPr>
-        <w:t xml:space="preserve"> Ensure the required columns exist</w:t>
+        <w:t>print(colnames(data))  # Ensure the required columns exist</w:t>
       </w:r>
     </w:p>
     <w:p>
@@ -6185,21 +6260,7 @@
         <w:rPr>
           <w:rFonts w:ascii="Times New Roman" w:eastAsia="Times New Roman" w:hAnsi="Times New Roman" w:cs="Times New Roman"/>
         </w:rPr>
-        <w:t># Replace "</w:t>
-      </w:r>
-      <w:proofErr w:type="spellStart"/>
-      <w:r>
-        <w:rPr>
-          <w:rFonts w:ascii="Times New Roman" w:eastAsia="Times New Roman" w:hAnsi="Times New Roman" w:cs="Times New Roman"/>
-        </w:rPr>
-        <w:t>All.Ages</w:t>
-      </w:r>
-      <w:proofErr w:type="spellEnd"/>
-      <w:r>
-        <w:rPr>
-          <w:rFonts w:ascii="Times New Roman" w:eastAsia="Times New Roman" w:hAnsi="Times New Roman" w:cs="Times New Roman"/>
-        </w:rPr>
-        <w:t>" with the correct column name if needed</w:t>
+        <w:t># Replace "All.Ages" with the correct column name if needed</w:t>
       </w:r>
     </w:p>
     <w:p>
@@ -6227,195 +6288,49 @@
         <w:rPr>
           <w:rFonts w:ascii="Times New Roman" w:eastAsia="Times New Roman" w:hAnsi="Times New Roman" w:cs="Times New Roman"/>
         </w:rPr>
-        <w:t xml:space="preserve">  </w:t>
-      </w:r>
-      <w:proofErr w:type="gramStart"/>
-      <w:r>
-        <w:rPr>
-          <w:rFonts w:ascii="Times New Roman" w:eastAsia="Times New Roman" w:hAnsi="Times New Roman" w:cs="Times New Roman"/>
-        </w:rPr>
-        <w:t>select(</w:t>
-      </w:r>
-      <w:proofErr w:type="spellStart"/>
-      <w:proofErr w:type="gramEnd"/>
-      <w:r>
-        <w:rPr>
-          <w:rFonts w:ascii="Times New Roman" w:eastAsia="Times New Roman" w:hAnsi="Times New Roman" w:cs="Times New Roman"/>
-        </w:rPr>
-        <w:t>Poverty.Percent</w:t>
-      </w:r>
-      <w:proofErr w:type="spellEnd"/>
-      <w:r>
-        <w:rPr>
-          <w:rFonts w:ascii="Times New Roman" w:eastAsia="Times New Roman" w:hAnsi="Times New Roman" w:cs="Times New Roman"/>
-        </w:rPr>
-        <w:t xml:space="preserve"> = </w:t>
-      </w:r>
-      <w:proofErr w:type="spellStart"/>
-      <w:r>
-        <w:rPr>
-          <w:rFonts w:ascii="Times New Roman" w:eastAsia="Times New Roman" w:hAnsi="Times New Roman" w:cs="Times New Roman"/>
-        </w:rPr>
-        <w:t>All.Ages</w:t>
-      </w:r>
-      <w:proofErr w:type="spellEnd"/>
-      <w:r>
-        <w:rPr>
-          <w:rFonts w:ascii="Times New Roman" w:eastAsia="Times New Roman" w:hAnsi="Times New Roman" w:cs="Times New Roman"/>
-        </w:rPr>
-        <w:t xml:space="preserve">, </w:t>
-      </w:r>
-      <w:proofErr w:type="spellStart"/>
-      <w:r>
-        <w:rPr>
-          <w:rFonts w:ascii="Times New Roman" w:eastAsia="Times New Roman" w:hAnsi="Times New Roman" w:cs="Times New Roman"/>
-        </w:rPr>
-        <w:t>Median.Household.Income</w:t>
-      </w:r>
-      <w:proofErr w:type="spellEnd"/>
-      <w:r>
-        <w:rPr>
-          <w:rFonts w:ascii="Times New Roman" w:eastAsia="Times New Roman" w:hAnsi="Times New Roman" w:cs="Times New Roman"/>
-        </w:rPr>
-        <w:t>) %&gt;%</w:t>
-      </w:r>
-    </w:p>
-    <w:p>
-      <w:pPr>
-        <w:ind w:left="720"/>
-        <w:rPr>
-          <w:rFonts w:ascii="Times New Roman" w:eastAsia="Times New Roman" w:hAnsi="Times New Roman" w:cs="Times New Roman"/>
-        </w:rPr>
-      </w:pPr>
-      <w:r>
-        <w:rPr>
-          <w:rFonts w:ascii="Times New Roman" w:eastAsia="Times New Roman" w:hAnsi="Times New Roman" w:cs="Times New Roman"/>
-        </w:rPr>
-        <w:t xml:space="preserve">  </w:t>
-      </w:r>
-      <w:proofErr w:type="gramStart"/>
-      <w:r>
-        <w:rPr>
-          <w:rFonts w:ascii="Times New Roman" w:eastAsia="Times New Roman" w:hAnsi="Times New Roman" w:cs="Times New Roman"/>
-        </w:rPr>
-        <w:t>mutate(</w:t>
-      </w:r>
-      <w:proofErr w:type="gramEnd"/>
-    </w:p>
-    <w:p>
-      <w:pPr>
-        <w:ind w:left="720"/>
-        <w:rPr>
-          <w:rFonts w:ascii="Times New Roman" w:eastAsia="Times New Roman" w:hAnsi="Times New Roman" w:cs="Times New Roman"/>
-        </w:rPr>
-      </w:pPr>
-      <w:r>
-        <w:rPr>
-          <w:rFonts w:ascii="Times New Roman" w:eastAsia="Times New Roman" w:hAnsi="Times New Roman" w:cs="Times New Roman"/>
-        </w:rPr>
-        <w:t xml:space="preserve">    </w:t>
-      </w:r>
-      <w:proofErr w:type="spellStart"/>
-      <w:r>
-        <w:rPr>
-          <w:rFonts w:ascii="Times New Roman" w:eastAsia="Times New Roman" w:hAnsi="Times New Roman" w:cs="Times New Roman"/>
-        </w:rPr>
-        <w:t>Poverty.Percent</w:t>
-      </w:r>
-      <w:proofErr w:type="spellEnd"/>
-      <w:r>
-        <w:rPr>
-          <w:rFonts w:ascii="Times New Roman" w:eastAsia="Times New Roman" w:hAnsi="Times New Roman" w:cs="Times New Roman"/>
-        </w:rPr>
-        <w:t xml:space="preserve"> = </w:t>
-      </w:r>
-      <w:proofErr w:type="spellStart"/>
-      <w:proofErr w:type="gramStart"/>
-      <w:r>
-        <w:rPr>
-          <w:rFonts w:ascii="Times New Roman" w:eastAsia="Times New Roman" w:hAnsi="Times New Roman" w:cs="Times New Roman"/>
-        </w:rPr>
-        <w:t>as.numeric</w:t>
-      </w:r>
-      <w:proofErr w:type="spellEnd"/>
-      <w:proofErr w:type="gramEnd"/>
-      <w:r>
-        <w:rPr>
-          <w:rFonts w:ascii="Times New Roman" w:eastAsia="Times New Roman" w:hAnsi="Times New Roman" w:cs="Times New Roman"/>
-        </w:rPr>
-        <w:t>(</w:t>
-      </w:r>
-      <w:proofErr w:type="spellStart"/>
-      <w:r>
-        <w:rPr>
-          <w:rFonts w:ascii="Times New Roman" w:eastAsia="Times New Roman" w:hAnsi="Times New Roman" w:cs="Times New Roman"/>
-        </w:rPr>
-        <w:t>Poverty.Percent</w:t>
-      </w:r>
-      <w:proofErr w:type="spellEnd"/>
-      <w:r>
-        <w:rPr>
-          <w:rFonts w:ascii="Times New Roman" w:eastAsia="Times New Roman" w:hAnsi="Times New Roman" w:cs="Times New Roman"/>
-        </w:rPr>
-        <w:t>),            # Convert to numeric</w:t>
-      </w:r>
-    </w:p>
-    <w:p>
-      <w:pPr>
-        <w:ind w:left="720"/>
-        <w:rPr>
-          <w:rFonts w:ascii="Times New Roman" w:eastAsia="Times New Roman" w:hAnsi="Times New Roman" w:cs="Times New Roman"/>
-        </w:rPr>
-      </w:pPr>
-      <w:r>
-        <w:rPr>
-          <w:rFonts w:ascii="Times New Roman" w:eastAsia="Times New Roman" w:hAnsi="Times New Roman" w:cs="Times New Roman"/>
-        </w:rPr>
-        <w:t xml:space="preserve">    </w:t>
-      </w:r>
-      <w:proofErr w:type="spellStart"/>
-      <w:proofErr w:type="gramStart"/>
-      <w:r>
-        <w:rPr>
-          <w:rFonts w:ascii="Times New Roman" w:eastAsia="Times New Roman" w:hAnsi="Times New Roman" w:cs="Times New Roman"/>
-        </w:rPr>
-        <w:t>Median.Household.Income</w:t>
-      </w:r>
-      <w:proofErr w:type="spellEnd"/>
-      <w:proofErr w:type="gramEnd"/>
-      <w:r>
-        <w:rPr>
-          <w:rFonts w:ascii="Times New Roman" w:eastAsia="Times New Roman" w:hAnsi="Times New Roman" w:cs="Times New Roman"/>
-        </w:rPr>
-        <w:t xml:space="preserve"> = </w:t>
-      </w:r>
-      <w:proofErr w:type="spellStart"/>
-      <w:r>
-        <w:rPr>
-          <w:rFonts w:ascii="Times New Roman" w:eastAsia="Times New Roman" w:hAnsi="Times New Roman" w:cs="Times New Roman"/>
-        </w:rPr>
-        <w:t>as.numeric</w:t>
-      </w:r>
-      <w:proofErr w:type="spellEnd"/>
-      <w:r>
-        <w:rPr>
-          <w:rFonts w:ascii="Times New Roman" w:eastAsia="Times New Roman" w:hAnsi="Times New Roman" w:cs="Times New Roman"/>
-        </w:rPr>
-        <w:t>(</w:t>
-      </w:r>
-      <w:proofErr w:type="spellStart"/>
-      <w:r>
-        <w:rPr>
-          <w:rFonts w:ascii="Times New Roman" w:eastAsia="Times New Roman" w:hAnsi="Times New Roman" w:cs="Times New Roman"/>
-        </w:rPr>
-        <w:t>Median.Household.Income</w:t>
-      </w:r>
-      <w:proofErr w:type="spellEnd"/>
-      <w:r>
-        <w:rPr>
-          <w:rFonts w:ascii="Times New Roman" w:eastAsia="Times New Roman" w:hAnsi="Times New Roman" w:cs="Times New Roman"/>
-        </w:rPr>
-        <w:t>)  # Convert to numeric</w:t>
+        <w:t xml:space="preserve">  select(Poverty.Percent = All.Ages, Median.Household.Income) %&gt;%</w:t>
+      </w:r>
+    </w:p>
+    <w:p>
+      <w:pPr>
+        <w:ind w:left="720"/>
+        <w:rPr>
+          <w:rFonts w:ascii="Times New Roman" w:eastAsia="Times New Roman" w:hAnsi="Times New Roman" w:cs="Times New Roman"/>
+        </w:rPr>
+      </w:pPr>
+      <w:r>
+        <w:rPr>
+          <w:rFonts w:ascii="Times New Roman" w:eastAsia="Times New Roman" w:hAnsi="Times New Roman" w:cs="Times New Roman"/>
+        </w:rPr>
+        <w:t xml:space="preserve">  mutate(</w:t>
+      </w:r>
+    </w:p>
+    <w:p>
+      <w:pPr>
+        <w:ind w:left="720"/>
+        <w:rPr>
+          <w:rFonts w:ascii="Times New Roman" w:eastAsia="Times New Roman" w:hAnsi="Times New Roman" w:cs="Times New Roman"/>
+        </w:rPr>
+      </w:pPr>
+      <w:r>
+        <w:rPr>
+          <w:rFonts w:ascii="Times New Roman" w:eastAsia="Times New Roman" w:hAnsi="Times New Roman" w:cs="Times New Roman"/>
+        </w:rPr>
+        <w:t xml:space="preserve">    Poverty.Percent = as.numeric(Poverty.Percent),            # Convert to numeric</w:t>
+      </w:r>
+    </w:p>
+    <w:p>
+      <w:pPr>
+        <w:ind w:left="720"/>
+        <w:rPr>
+          <w:rFonts w:ascii="Times New Roman" w:eastAsia="Times New Roman" w:hAnsi="Times New Roman" w:cs="Times New Roman"/>
+        </w:rPr>
+      </w:pPr>
+      <w:r>
+        <w:rPr>
+          <w:rFonts w:ascii="Times New Roman" w:eastAsia="Times New Roman" w:hAnsi="Times New Roman" w:cs="Times New Roman"/>
+        </w:rPr>
+        <w:t xml:space="preserve">    Median.Household.Income = as.numeric(Median.Household.Income)  # Convert to numeric</w:t>
       </w:r>
     </w:p>
     <w:p>
@@ -6465,23 +6380,7 @@
         <w:rPr>
           <w:rFonts w:ascii="Times New Roman" w:eastAsia="Times New Roman" w:hAnsi="Times New Roman" w:cs="Times New Roman"/>
         </w:rPr>
-        <w:t xml:space="preserve">data &lt;- </w:t>
-      </w:r>
-      <w:proofErr w:type="spellStart"/>
-      <w:proofErr w:type="gramStart"/>
-      <w:r>
-        <w:rPr>
-          <w:rFonts w:ascii="Times New Roman" w:eastAsia="Times New Roman" w:hAnsi="Times New Roman" w:cs="Times New Roman"/>
-        </w:rPr>
-        <w:t>na.omit</w:t>
-      </w:r>
-      <w:proofErr w:type="spellEnd"/>
-      <w:proofErr w:type="gramEnd"/>
-      <w:r>
-        <w:rPr>
-          <w:rFonts w:ascii="Times New Roman" w:eastAsia="Times New Roman" w:hAnsi="Times New Roman" w:cs="Times New Roman"/>
-        </w:rPr>
-        <w:t>(data)</w:t>
+        <w:t>data &lt;- na.omit(data)</w:t>
       </w:r>
     </w:p>
     <w:p>
@@ -6513,83 +6412,11 @@
           <w:rFonts w:ascii="Times New Roman" w:eastAsia="Times New Roman" w:hAnsi="Times New Roman" w:cs="Times New Roman"/>
         </w:rPr>
       </w:pPr>
-      <w:proofErr w:type="spellStart"/>
-      <w:r>
-        <w:rPr>
-          <w:rFonts w:ascii="Times New Roman" w:eastAsia="Times New Roman" w:hAnsi="Times New Roman" w:cs="Times New Roman"/>
-        </w:rPr>
-        <w:t>correlation_test</w:t>
-      </w:r>
-      <w:proofErr w:type="spellEnd"/>
-      <w:r>
-        <w:rPr>
-          <w:rFonts w:ascii="Times New Roman" w:eastAsia="Times New Roman" w:hAnsi="Times New Roman" w:cs="Times New Roman"/>
-        </w:rPr>
-        <w:t xml:space="preserve"> &lt;- </w:t>
-      </w:r>
-      <w:proofErr w:type="spellStart"/>
-      <w:r>
-        <w:rPr>
-          <w:rFonts w:ascii="Times New Roman" w:eastAsia="Times New Roman" w:hAnsi="Times New Roman" w:cs="Times New Roman"/>
-        </w:rPr>
-        <w:t>cor.</w:t>
-      </w:r>
-      <w:proofErr w:type="gramStart"/>
-      <w:r>
-        <w:rPr>
-          <w:rFonts w:ascii="Times New Roman" w:eastAsia="Times New Roman" w:hAnsi="Times New Roman" w:cs="Times New Roman"/>
-        </w:rPr>
-        <w:t>test</w:t>
-      </w:r>
-      <w:proofErr w:type="spellEnd"/>
-      <w:r>
-        <w:rPr>
-          <w:rFonts w:ascii="Times New Roman" w:eastAsia="Times New Roman" w:hAnsi="Times New Roman" w:cs="Times New Roman"/>
-        </w:rPr>
-        <w:t>(</w:t>
-      </w:r>
-      <w:proofErr w:type="spellStart"/>
-      <w:proofErr w:type="gramEnd"/>
-      <w:r>
-        <w:rPr>
-          <w:rFonts w:ascii="Times New Roman" w:eastAsia="Times New Roman" w:hAnsi="Times New Roman" w:cs="Times New Roman"/>
-        </w:rPr>
-        <w:t>data$Poverty.Percent</w:t>
-      </w:r>
-      <w:proofErr w:type="spellEnd"/>
-      <w:r>
-        <w:rPr>
-          <w:rFonts w:ascii="Times New Roman" w:eastAsia="Times New Roman" w:hAnsi="Times New Roman" w:cs="Times New Roman"/>
-        </w:rPr>
-        <w:t xml:space="preserve">, </w:t>
-      </w:r>
-      <w:proofErr w:type="spellStart"/>
-      <w:r>
-        <w:rPr>
-          <w:rFonts w:ascii="Times New Roman" w:eastAsia="Times New Roman" w:hAnsi="Times New Roman" w:cs="Times New Roman"/>
-        </w:rPr>
-        <w:t>data$Median.Household.Income</w:t>
-      </w:r>
-      <w:proofErr w:type="spellEnd"/>
-      <w:r>
-        <w:rPr>
-          <w:rFonts w:ascii="Times New Roman" w:eastAsia="Times New Roman" w:hAnsi="Times New Roman" w:cs="Times New Roman"/>
-        </w:rPr>
-        <w:t>, method = "</w:t>
-      </w:r>
-      <w:proofErr w:type="spellStart"/>
-      <w:r>
-        <w:rPr>
-          <w:rFonts w:ascii="Times New Roman" w:eastAsia="Times New Roman" w:hAnsi="Times New Roman" w:cs="Times New Roman"/>
-        </w:rPr>
-        <w:t>pearson</w:t>
-      </w:r>
-      <w:proofErr w:type="spellEnd"/>
-      <w:r>
-        <w:rPr>
-          <w:rFonts w:ascii="Times New Roman" w:eastAsia="Times New Roman" w:hAnsi="Times New Roman" w:cs="Times New Roman"/>
-        </w:rPr>
-        <w:t>")</w:t>
+      <w:r>
+        <w:rPr>
+          <w:rFonts w:ascii="Times New Roman" w:eastAsia="Times New Roman" w:hAnsi="Times New Roman" w:cs="Times New Roman"/>
+        </w:rPr>
+        <w:t>correlation_test &lt;- cor.test(data$Poverty.Percent, data$Median.Household.Income, method = "pearson")</w:t>
       </w:r>
     </w:p>
     <w:p>
@@ -6625,21 +6452,7 @@
         <w:rPr>
           <w:rFonts w:ascii="Times New Roman" w:eastAsia="Times New Roman" w:hAnsi="Times New Roman" w:cs="Times New Roman"/>
         </w:rPr>
-        <w:t>print(</w:t>
-      </w:r>
-      <w:proofErr w:type="spellStart"/>
-      <w:r>
-        <w:rPr>
-          <w:rFonts w:ascii="Times New Roman" w:eastAsia="Times New Roman" w:hAnsi="Times New Roman" w:cs="Times New Roman"/>
-        </w:rPr>
-        <w:t>correlation_test</w:t>
-      </w:r>
-      <w:proofErr w:type="spellEnd"/>
-      <w:r>
-        <w:rPr>
-          <w:rFonts w:ascii="Times New Roman" w:eastAsia="Times New Roman" w:hAnsi="Times New Roman" w:cs="Times New Roman"/>
-        </w:rPr>
-        <w:t>)</w:t>
+        <w:t>print(correlation_test)</w:t>
       </w:r>
     </w:p>
     <w:p>
@@ -6675,93 +6488,49 @@
         <w:rPr>
           <w:rFonts w:ascii="Times New Roman" w:eastAsia="Times New Roman" w:hAnsi="Times New Roman" w:cs="Times New Roman"/>
         </w:rPr>
-        <w:t>sink("Rscript.log</w:t>
-      </w:r>
-      <w:proofErr w:type="gramStart"/>
-      <w:r>
-        <w:rPr>
-          <w:rFonts w:ascii="Times New Roman" w:eastAsia="Times New Roman" w:hAnsi="Times New Roman" w:cs="Times New Roman"/>
-        </w:rPr>
-        <w:t>")  #</w:t>
-      </w:r>
-      <w:proofErr w:type="gramEnd"/>
-      <w:r>
-        <w:rPr>
-          <w:rFonts w:ascii="Times New Roman" w:eastAsia="Times New Roman" w:hAnsi="Times New Roman" w:cs="Times New Roman"/>
-        </w:rPr>
-        <w:t xml:space="preserve"> Redirect output to log file</w:t>
-      </w:r>
-    </w:p>
-    <w:p>
-      <w:pPr>
-        <w:ind w:left="720"/>
-        <w:rPr>
-          <w:rFonts w:ascii="Times New Roman" w:eastAsia="Times New Roman" w:hAnsi="Times New Roman" w:cs="Times New Roman"/>
-        </w:rPr>
-      </w:pPr>
-      <w:proofErr w:type="gramStart"/>
-      <w:r>
-        <w:rPr>
-          <w:rFonts w:ascii="Times New Roman" w:eastAsia="Times New Roman" w:hAnsi="Times New Roman" w:cs="Times New Roman"/>
-        </w:rPr>
-        <w:t>print(</w:t>
-      </w:r>
-      <w:proofErr w:type="gramEnd"/>
-      <w:r>
-        <w:rPr>
-          <w:rFonts w:ascii="Times New Roman" w:eastAsia="Times New Roman" w:hAnsi="Times New Roman" w:cs="Times New Roman"/>
-        </w:rPr>
-        <w:t>"Correlation Test Results:")</w:t>
-      </w:r>
-    </w:p>
-    <w:p>
-      <w:pPr>
-        <w:ind w:left="720"/>
-        <w:rPr>
-          <w:rFonts w:ascii="Times New Roman" w:eastAsia="Times New Roman" w:hAnsi="Times New Roman" w:cs="Times New Roman"/>
-        </w:rPr>
-      </w:pPr>
-      <w:r>
-        <w:rPr>
-          <w:rFonts w:ascii="Times New Roman" w:eastAsia="Times New Roman" w:hAnsi="Times New Roman" w:cs="Times New Roman"/>
-        </w:rPr>
-        <w:t>print(</w:t>
-      </w:r>
-      <w:proofErr w:type="spellStart"/>
-      <w:r>
-        <w:rPr>
-          <w:rFonts w:ascii="Times New Roman" w:eastAsia="Times New Roman" w:hAnsi="Times New Roman" w:cs="Times New Roman"/>
-        </w:rPr>
-        <w:t>correlation_test</w:t>
-      </w:r>
-      <w:proofErr w:type="spellEnd"/>
-      <w:r>
-        <w:rPr>
-          <w:rFonts w:ascii="Times New Roman" w:eastAsia="Times New Roman" w:hAnsi="Times New Roman" w:cs="Times New Roman"/>
-        </w:rPr>
-        <w:t>)</w:t>
-      </w:r>
-    </w:p>
-    <w:p>
-      <w:pPr>
-        <w:ind w:left="720"/>
-        <w:rPr>
-          <w:rFonts w:ascii="Times New Roman" w:eastAsia="Times New Roman" w:hAnsi="Times New Roman" w:cs="Times New Roman"/>
-        </w:rPr>
-      </w:pPr>
-      <w:proofErr w:type="gramStart"/>
-      <w:r>
-        <w:rPr>
-          <w:rFonts w:ascii="Times New Roman" w:eastAsia="Times New Roman" w:hAnsi="Times New Roman" w:cs="Times New Roman"/>
-        </w:rPr>
-        <w:t>sink(</w:t>
-      </w:r>
-      <w:proofErr w:type="gramEnd"/>
-      <w:r>
-        <w:rPr>
-          <w:rFonts w:ascii="Times New Roman" w:eastAsia="Times New Roman" w:hAnsi="Times New Roman" w:cs="Times New Roman"/>
-        </w:rPr>
-        <w:t>)  # End redirection</w:t>
+        <w:t>sink("Rscript.log")  # Redirect output to log file</w:t>
+      </w:r>
+    </w:p>
+    <w:p>
+      <w:pPr>
+        <w:ind w:left="720"/>
+        <w:rPr>
+          <w:rFonts w:ascii="Times New Roman" w:eastAsia="Times New Roman" w:hAnsi="Times New Roman" w:cs="Times New Roman"/>
+        </w:rPr>
+      </w:pPr>
+      <w:r>
+        <w:rPr>
+          <w:rFonts w:ascii="Times New Roman" w:eastAsia="Times New Roman" w:hAnsi="Times New Roman" w:cs="Times New Roman"/>
+        </w:rPr>
+        <w:t>print("Correlation Test Results:")</w:t>
+      </w:r>
+    </w:p>
+    <w:p>
+      <w:pPr>
+        <w:ind w:left="720"/>
+        <w:rPr>
+          <w:rFonts w:ascii="Times New Roman" w:eastAsia="Times New Roman" w:hAnsi="Times New Roman" w:cs="Times New Roman"/>
+        </w:rPr>
+      </w:pPr>
+      <w:r>
+        <w:rPr>
+          <w:rFonts w:ascii="Times New Roman" w:eastAsia="Times New Roman" w:hAnsi="Times New Roman" w:cs="Times New Roman"/>
+        </w:rPr>
+        <w:t>print(correlation_test)</w:t>
+      </w:r>
+    </w:p>
+    <w:p>
+      <w:pPr>
+        <w:ind w:left="720"/>
+        <w:rPr>
+          <w:rFonts w:ascii="Times New Roman" w:eastAsia="Times New Roman" w:hAnsi="Times New Roman" w:cs="Times New Roman"/>
+        </w:rPr>
+      </w:pPr>
+      <w:r>
+        <w:rPr>
+          <w:rFonts w:ascii="Times New Roman" w:eastAsia="Times New Roman" w:hAnsi="Times New Roman" w:cs="Times New Roman"/>
+        </w:rPr>
+        <w:t>sink()  # End redirection</w:t>
       </w:r>
     </w:p>
     <w:p>
@@ -6798,200 +6567,50 @@
           <w:rFonts w:ascii="Times New Roman" w:eastAsia="Times New Roman" w:hAnsi="Times New Roman" w:cs="Times New Roman"/>
         </w:rPr>
         <w:lastRenderedPageBreak/>
-        <w:t xml:space="preserve">plot &lt;- </w:t>
-      </w:r>
-      <w:proofErr w:type="spellStart"/>
-      <w:proofErr w:type="gramStart"/>
-      <w:r>
-        <w:rPr>
-          <w:rFonts w:ascii="Times New Roman" w:eastAsia="Times New Roman" w:hAnsi="Times New Roman" w:cs="Times New Roman"/>
-        </w:rPr>
-        <w:t>ggplot</w:t>
-      </w:r>
-      <w:proofErr w:type="spellEnd"/>
-      <w:r>
-        <w:rPr>
-          <w:rFonts w:ascii="Times New Roman" w:eastAsia="Times New Roman" w:hAnsi="Times New Roman" w:cs="Times New Roman"/>
-        </w:rPr>
-        <w:t>(</w:t>
-      </w:r>
-      <w:proofErr w:type="gramEnd"/>
-      <w:r>
-        <w:rPr>
-          <w:rFonts w:ascii="Times New Roman" w:eastAsia="Times New Roman" w:hAnsi="Times New Roman" w:cs="Times New Roman"/>
-        </w:rPr>
-        <w:t xml:space="preserve">data, </w:t>
-      </w:r>
-      <w:proofErr w:type="spellStart"/>
-      <w:r>
-        <w:rPr>
-          <w:rFonts w:ascii="Times New Roman" w:eastAsia="Times New Roman" w:hAnsi="Times New Roman" w:cs="Times New Roman"/>
-        </w:rPr>
-        <w:t>aes</w:t>
-      </w:r>
-      <w:proofErr w:type="spellEnd"/>
-      <w:r>
-        <w:rPr>
-          <w:rFonts w:ascii="Times New Roman" w:eastAsia="Times New Roman" w:hAnsi="Times New Roman" w:cs="Times New Roman"/>
-        </w:rPr>
-        <w:t xml:space="preserve">(x = </w:t>
-      </w:r>
-      <w:proofErr w:type="spellStart"/>
-      <w:r>
-        <w:rPr>
-          <w:rFonts w:ascii="Times New Roman" w:eastAsia="Times New Roman" w:hAnsi="Times New Roman" w:cs="Times New Roman"/>
-        </w:rPr>
-        <w:t>Median.Household.Income</w:t>
-      </w:r>
-      <w:proofErr w:type="spellEnd"/>
-      <w:r>
-        <w:rPr>
-          <w:rFonts w:ascii="Times New Roman" w:eastAsia="Times New Roman" w:hAnsi="Times New Roman" w:cs="Times New Roman"/>
-        </w:rPr>
-        <w:t xml:space="preserve">, y = </w:t>
-      </w:r>
-      <w:proofErr w:type="spellStart"/>
-      <w:r>
-        <w:rPr>
-          <w:rFonts w:ascii="Times New Roman" w:eastAsia="Times New Roman" w:hAnsi="Times New Roman" w:cs="Times New Roman"/>
-        </w:rPr>
-        <w:t>Poverty.Percent</w:t>
-      </w:r>
-      <w:proofErr w:type="spellEnd"/>
-      <w:r>
-        <w:rPr>
-          <w:rFonts w:ascii="Times New Roman" w:eastAsia="Times New Roman" w:hAnsi="Times New Roman" w:cs="Times New Roman"/>
-        </w:rPr>
-        <w:t>)) +</w:t>
-      </w:r>
-    </w:p>
-    <w:p>
-      <w:pPr>
-        <w:ind w:left="720"/>
-        <w:rPr>
-          <w:rFonts w:ascii="Times New Roman" w:eastAsia="Times New Roman" w:hAnsi="Times New Roman" w:cs="Times New Roman"/>
-        </w:rPr>
-      </w:pPr>
-      <w:r>
-        <w:rPr>
-          <w:rFonts w:ascii="Times New Roman" w:eastAsia="Times New Roman" w:hAnsi="Times New Roman" w:cs="Times New Roman"/>
-        </w:rPr>
-        <w:t xml:space="preserve">  </w:t>
-      </w:r>
-      <w:proofErr w:type="spellStart"/>
-      <w:r>
-        <w:rPr>
-          <w:rFonts w:ascii="Times New Roman" w:eastAsia="Times New Roman" w:hAnsi="Times New Roman" w:cs="Times New Roman"/>
-        </w:rPr>
-        <w:t>geom_</w:t>
-      </w:r>
-      <w:proofErr w:type="gramStart"/>
-      <w:r>
-        <w:rPr>
-          <w:rFonts w:ascii="Times New Roman" w:eastAsia="Times New Roman" w:hAnsi="Times New Roman" w:cs="Times New Roman"/>
-        </w:rPr>
-        <w:t>point</w:t>
-      </w:r>
-      <w:proofErr w:type="spellEnd"/>
-      <w:r>
-        <w:rPr>
-          <w:rFonts w:ascii="Times New Roman" w:eastAsia="Times New Roman" w:hAnsi="Times New Roman" w:cs="Times New Roman"/>
-        </w:rPr>
-        <w:t>(</w:t>
-      </w:r>
-      <w:proofErr w:type="spellStart"/>
-      <w:proofErr w:type="gramEnd"/>
-      <w:r>
-        <w:rPr>
-          <w:rFonts w:ascii="Times New Roman" w:eastAsia="Times New Roman" w:hAnsi="Times New Roman" w:cs="Times New Roman"/>
-        </w:rPr>
-        <w:t>color</w:t>
-      </w:r>
-      <w:proofErr w:type="spellEnd"/>
-      <w:r>
-        <w:rPr>
-          <w:rFonts w:ascii="Times New Roman" w:eastAsia="Times New Roman" w:hAnsi="Times New Roman" w:cs="Times New Roman"/>
-        </w:rPr>
-        <w:t xml:space="preserve"> = "blue") +                        # Data points</w:t>
-      </w:r>
-    </w:p>
-    <w:p>
-      <w:pPr>
-        <w:ind w:left="720"/>
-        <w:rPr>
-          <w:rFonts w:ascii="Times New Roman" w:eastAsia="Times New Roman" w:hAnsi="Times New Roman" w:cs="Times New Roman"/>
-        </w:rPr>
-      </w:pPr>
-      <w:r>
-        <w:rPr>
-          <w:rFonts w:ascii="Times New Roman" w:eastAsia="Times New Roman" w:hAnsi="Times New Roman" w:cs="Times New Roman"/>
-        </w:rPr>
-        <w:t xml:space="preserve">  </w:t>
-      </w:r>
-      <w:proofErr w:type="spellStart"/>
-      <w:r>
-        <w:rPr>
-          <w:rFonts w:ascii="Times New Roman" w:eastAsia="Times New Roman" w:hAnsi="Times New Roman" w:cs="Times New Roman"/>
-        </w:rPr>
-        <w:t>geom_</w:t>
-      </w:r>
-      <w:proofErr w:type="gramStart"/>
-      <w:r>
-        <w:rPr>
-          <w:rFonts w:ascii="Times New Roman" w:eastAsia="Times New Roman" w:hAnsi="Times New Roman" w:cs="Times New Roman"/>
-        </w:rPr>
-        <w:t>smooth</w:t>
-      </w:r>
-      <w:proofErr w:type="spellEnd"/>
-      <w:r>
-        <w:rPr>
-          <w:rFonts w:ascii="Times New Roman" w:eastAsia="Times New Roman" w:hAnsi="Times New Roman" w:cs="Times New Roman"/>
-        </w:rPr>
-        <w:t>(</w:t>
-      </w:r>
-      <w:proofErr w:type="gramEnd"/>
-      <w:r>
-        <w:rPr>
-          <w:rFonts w:ascii="Times New Roman" w:eastAsia="Times New Roman" w:hAnsi="Times New Roman" w:cs="Times New Roman"/>
-        </w:rPr>
-        <w:t xml:space="preserve">method = "lm", se = TRUE, </w:t>
-      </w:r>
-      <w:proofErr w:type="spellStart"/>
-      <w:r>
-        <w:rPr>
-          <w:rFonts w:ascii="Times New Roman" w:eastAsia="Times New Roman" w:hAnsi="Times New Roman" w:cs="Times New Roman"/>
-        </w:rPr>
-        <w:t>color</w:t>
-      </w:r>
-      <w:proofErr w:type="spellEnd"/>
-      <w:r>
-        <w:rPr>
-          <w:rFonts w:ascii="Times New Roman" w:eastAsia="Times New Roman" w:hAnsi="Times New Roman" w:cs="Times New Roman"/>
-        </w:rPr>
-        <w:t xml:space="preserve"> = "red") +  # Regression line</w:t>
-      </w:r>
-    </w:p>
-    <w:p>
-      <w:pPr>
-        <w:ind w:left="720"/>
-        <w:rPr>
-          <w:rFonts w:ascii="Times New Roman" w:eastAsia="Times New Roman" w:hAnsi="Times New Roman" w:cs="Times New Roman"/>
-        </w:rPr>
-      </w:pPr>
-      <w:r>
-        <w:rPr>
-          <w:rFonts w:ascii="Times New Roman" w:eastAsia="Times New Roman" w:hAnsi="Times New Roman" w:cs="Times New Roman"/>
-        </w:rPr>
-        <w:t xml:space="preserve">  </w:t>
-      </w:r>
-      <w:proofErr w:type="gramStart"/>
-      <w:r>
-        <w:rPr>
-          <w:rFonts w:ascii="Times New Roman" w:eastAsia="Times New Roman" w:hAnsi="Times New Roman" w:cs="Times New Roman"/>
-        </w:rPr>
-        <w:t>labs(</w:t>
-      </w:r>
-      <w:proofErr w:type="gramEnd"/>
+        <w:t>plot &lt;- ggplot(data, aes(x = Median.Household.Income, y = Poverty.Percent)) +</w:t>
+      </w:r>
+    </w:p>
+    <w:p>
+      <w:pPr>
+        <w:ind w:left="720"/>
+        <w:rPr>
+          <w:rFonts w:ascii="Times New Roman" w:eastAsia="Times New Roman" w:hAnsi="Times New Roman" w:cs="Times New Roman"/>
+        </w:rPr>
+      </w:pPr>
+      <w:r>
+        <w:rPr>
+          <w:rFonts w:ascii="Times New Roman" w:eastAsia="Times New Roman" w:hAnsi="Times New Roman" w:cs="Times New Roman"/>
+        </w:rPr>
+        <w:t xml:space="preserve">  geom_point(color = "blue") +                        # Data points</w:t>
+      </w:r>
+    </w:p>
+    <w:p>
+      <w:pPr>
+        <w:ind w:left="720"/>
+        <w:rPr>
+          <w:rFonts w:ascii="Times New Roman" w:eastAsia="Times New Roman" w:hAnsi="Times New Roman" w:cs="Times New Roman"/>
+        </w:rPr>
+      </w:pPr>
+      <w:r>
+        <w:rPr>
+          <w:rFonts w:ascii="Times New Roman" w:eastAsia="Times New Roman" w:hAnsi="Times New Roman" w:cs="Times New Roman"/>
+        </w:rPr>
+        <w:t xml:space="preserve">  geom_smooth(method = "lm", se = TRUE, color = "red") +  # Regression line</w:t>
+      </w:r>
+    </w:p>
+    <w:p>
+      <w:pPr>
+        <w:ind w:left="720"/>
+        <w:rPr>
+          <w:rFonts w:ascii="Times New Roman" w:eastAsia="Times New Roman" w:hAnsi="Times New Roman" w:cs="Times New Roman"/>
+        </w:rPr>
+      </w:pPr>
+      <w:r>
+        <w:rPr>
+          <w:rFonts w:ascii="Times New Roman" w:eastAsia="Times New Roman" w:hAnsi="Times New Roman" w:cs="Times New Roman"/>
+        </w:rPr>
+        <w:t xml:space="preserve">  labs(</w:t>
+      </w:r>
     </w:p>
     <w:p>
       <w:pPr>
@@ -7060,35 +6679,7 @@
         <w:rPr>
           <w:rFonts w:ascii="Times New Roman" w:eastAsia="Times New Roman" w:hAnsi="Times New Roman" w:cs="Times New Roman"/>
         </w:rPr>
-        <w:t xml:space="preserve">  </w:t>
-      </w:r>
-      <w:proofErr w:type="spellStart"/>
-      <w:r>
-        <w:rPr>
-          <w:rFonts w:ascii="Times New Roman" w:eastAsia="Times New Roman" w:hAnsi="Times New Roman" w:cs="Times New Roman"/>
-        </w:rPr>
-        <w:t>theme_</w:t>
-      </w:r>
-      <w:proofErr w:type="gramStart"/>
-      <w:r>
-        <w:rPr>
-          <w:rFonts w:ascii="Times New Roman" w:eastAsia="Times New Roman" w:hAnsi="Times New Roman" w:cs="Times New Roman"/>
-        </w:rPr>
-        <w:t>minimal</w:t>
-      </w:r>
-      <w:proofErr w:type="spellEnd"/>
-      <w:r>
-        <w:rPr>
-          <w:rFonts w:ascii="Times New Roman" w:eastAsia="Times New Roman" w:hAnsi="Times New Roman" w:cs="Times New Roman"/>
-        </w:rPr>
-        <w:t>(</w:t>
-      </w:r>
-      <w:proofErr w:type="gramEnd"/>
-      <w:r>
-        <w:rPr>
-          <w:rFonts w:ascii="Times New Roman" w:eastAsia="Times New Roman" w:hAnsi="Times New Roman" w:cs="Times New Roman"/>
-        </w:rPr>
-        <w:t>)  # Clean theme for better visuals</w:t>
+        <w:t xml:space="preserve">  theme_minimal()  # Clean theme for better visuals</w:t>
       </w:r>
     </w:p>
     <w:p>
@@ -7156,27 +6747,11 @@
           <w:rFonts w:ascii="Times New Roman" w:eastAsia="Times New Roman" w:hAnsi="Times New Roman" w:cs="Times New Roman"/>
         </w:rPr>
       </w:pPr>
-      <w:proofErr w:type="spellStart"/>
-      <w:proofErr w:type="gramStart"/>
-      <w:r>
-        <w:rPr>
-          <w:rFonts w:ascii="Times New Roman" w:eastAsia="Times New Roman" w:hAnsi="Times New Roman" w:cs="Times New Roman"/>
-        </w:rPr>
-        <w:t>ggsave</w:t>
-      </w:r>
-      <w:proofErr w:type="spellEnd"/>
-      <w:r>
-        <w:rPr>
-          <w:rFonts w:ascii="Times New Roman" w:eastAsia="Times New Roman" w:hAnsi="Times New Roman" w:cs="Times New Roman"/>
-        </w:rPr>
-        <w:t>(</w:t>
-      </w:r>
-      <w:proofErr w:type="gramEnd"/>
-      <w:r>
-        <w:rPr>
-          <w:rFonts w:ascii="Times New Roman" w:eastAsia="Times New Roman" w:hAnsi="Times New Roman" w:cs="Times New Roman"/>
-        </w:rPr>
-        <w:t>"Income_vs_Poverty_Plot.png", plot = plot)</w:t>
+      <w:r>
+        <w:rPr>
+          <w:rFonts w:ascii="Times New Roman" w:eastAsia="Times New Roman" w:hAnsi="Times New Roman" w:cs="Times New Roman"/>
+        </w:rPr>
+        <w:t>ggsave("Income_vs_Poverty_Plot.png", plot = plot)</w:t>
       </w:r>
       <w:r>
         <w:rPr>
@@ -7276,171 +6851,103 @@
           <w:rFonts w:ascii="Times New Roman" w:eastAsia="Times New Roman" w:hAnsi="Times New Roman" w:cs="Times New Roman"/>
           <w:iCs/>
         </w:rPr>
-        <w:t xml:space="preserve">data:  </w:t>
-      </w:r>
-      <w:proofErr w:type="spellStart"/>
-      <w:r>
+        <w:t>data:  data$Poverty.Percent and data$Median.Household.Income</w:t>
+      </w:r>
+    </w:p>
+    <w:p>
+      <w:pPr>
+        <w:ind w:left="720"/>
         <w:rPr>
           <w:rFonts w:ascii="Times New Roman" w:eastAsia="Times New Roman" w:hAnsi="Times New Roman" w:cs="Times New Roman"/>
           <w:iCs/>
         </w:rPr>
-        <w:t>data$Poverty.Percent</w:t>
-      </w:r>
-      <w:proofErr w:type="spellEnd"/>
+      </w:pPr>
       <w:r>
         <w:rPr>
           <w:rFonts w:ascii="Times New Roman" w:eastAsia="Times New Roman" w:hAnsi="Times New Roman" w:cs="Times New Roman"/>
           <w:iCs/>
         </w:rPr>
-        <w:t xml:space="preserve"> and </w:t>
-      </w:r>
-      <w:proofErr w:type="spellStart"/>
-      <w:proofErr w:type="gramStart"/>
-      <w:r>
+        <w:t>t = -0.16818, df = 50, p-value = 0.8671</w:t>
+      </w:r>
+    </w:p>
+    <w:p>
+      <w:pPr>
+        <w:ind w:left="720"/>
         <w:rPr>
           <w:rFonts w:ascii="Times New Roman" w:eastAsia="Times New Roman" w:hAnsi="Times New Roman" w:cs="Times New Roman"/>
           <w:iCs/>
         </w:rPr>
-        <w:t>data$Median.Household.Income</w:t>
-      </w:r>
-      <w:proofErr w:type="spellEnd"/>
-      <w:proofErr w:type="gramEnd"/>
-    </w:p>
-    <w:p>
-      <w:pPr>
-        <w:ind w:left="720"/>
+      </w:pPr>
+      <w:r>
         <w:rPr>
           <w:rFonts w:ascii="Times New Roman" w:eastAsia="Times New Roman" w:hAnsi="Times New Roman" w:cs="Times New Roman"/>
           <w:iCs/>
         </w:rPr>
-      </w:pPr>
-      <w:r>
+        <w:t>alternative hypothesis: true correlation is not equal to 0</w:t>
+      </w:r>
+    </w:p>
+    <w:p>
+      <w:pPr>
+        <w:ind w:left="720"/>
         <w:rPr>
           <w:rFonts w:ascii="Times New Roman" w:eastAsia="Times New Roman" w:hAnsi="Times New Roman" w:cs="Times New Roman"/>
           <w:iCs/>
         </w:rPr>
-        <w:t xml:space="preserve">t = -0.16818, </w:t>
-      </w:r>
-      <w:proofErr w:type="spellStart"/>
+      </w:pPr>
       <w:r>
         <w:rPr>
           <w:rFonts w:ascii="Times New Roman" w:eastAsia="Times New Roman" w:hAnsi="Times New Roman" w:cs="Times New Roman"/>
           <w:iCs/>
         </w:rPr>
-        <w:t>df</w:t>
-      </w:r>
-      <w:proofErr w:type="spellEnd"/>
-      <w:r>
+        <w:t>95 percent confidence interval:</w:t>
+      </w:r>
+    </w:p>
+    <w:p>
+      <w:pPr>
+        <w:ind w:left="720"/>
         <w:rPr>
           <w:rFonts w:ascii="Times New Roman" w:eastAsia="Times New Roman" w:hAnsi="Times New Roman" w:cs="Times New Roman"/>
           <w:iCs/>
         </w:rPr>
-        <w:t xml:space="preserve"> = 50, p-value = 0.8671</w:t>
-      </w:r>
-    </w:p>
-    <w:p>
-      <w:pPr>
-        <w:ind w:left="720"/>
+      </w:pPr>
+      <w:r>
         <w:rPr>
           <w:rFonts w:ascii="Times New Roman" w:eastAsia="Times New Roman" w:hAnsi="Times New Roman" w:cs="Times New Roman"/>
           <w:iCs/>
         </w:rPr>
-      </w:pPr>
-      <w:r>
+        <w:t xml:space="preserve"> -0.2947655  0.2507495</w:t>
+      </w:r>
+    </w:p>
+    <w:p>
+      <w:pPr>
+        <w:ind w:left="720"/>
         <w:rPr>
           <w:rFonts w:ascii="Times New Roman" w:eastAsia="Times New Roman" w:hAnsi="Times New Roman" w:cs="Times New Roman"/>
           <w:iCs/>
         </w:rPr>
-        <w:t>alternative hypothesis: true correlation is not equal to 0</w:t>
-      </w:r>
-    </w:p>
-    <w:p>
-      <w:pPr>
-        <w:ind w:left="720"/>
+      </w:pPr>
+      <w:r>
         <w:rPr>
           <w:rFonts w:ascii="Times New Roman" w:eastAsia="Times New Roman" w:hAnsi="Times New Roman" w:cs="Times New Roman"/>
           <w:iCs/>
         </w:rPr>
-      </w:pPr>
-      <w:r>
+        <w:t>sample estimates:</w:t>
+      </w:r>
+    </w:p>
+    <w:p>
+      <w:pPr>
+        <w:ind w:left="720"/>
         <w:rPr>
           <w:rFonts w:ascii="Times New Roman" w:eastAsia="Times New Roman" w:hAnsi="Times New Roman" w:cs="Times New Roman"/>
           <w:iCs/>
         </w:rPr>
-        <w:t>95 percent confidence interval:</w:t>
-      </w:r>
-    </w:p>
-    <w:p>
-      <w:pPr>
-        <w:ind w:left="720"/>
+      </w:pPr>
+      <w:r>
         <w:rPr>
           <w:rFonts w:ascii="Times New Roman" w:eastAsia="Times New Roman" w:hAnsi="Times New Roman" w:cs="Times New Roman"/>
           <w:iCs/>
         </w:rPr>
-      </w:pPr>
-      <w:r>
-        <w:rPr>
-          <w:rFonts w:ascii="Times New Roman" w:eastAsia="Times New Roman" w:hAnsi="Times New Roman" w:cs="Times New Roman"/>
-          <w:iCs/>
-        </w:rPr>
-        <w:t xml:space="preserve"> -0.</w:t>
-      </w:r>
-      <w:proofErr w:type="gramStart"/>
-      <w:r>
-        <w:rPr>
-          <w:rFonts w:ascii="Times New Roman" w:eastAsia="Times New Roman" w:hAnsi="Times New Roman" w:cs="Times New Roman"/>
-          <w:iCs/>
-        </w:rPr>
-        <w:t>2947655  0.2507495</w:t>
-      </w:r>
-      <w:proofErr w:type="gramEnd"/>
-    </w:p>
-    <w:p>
-      <w:pPr>
-        <w:ind w:left="720"/>
-        <w:rPr>
-          <w:rFonts w:ascii="Times New Roman" w:eastAsia="Times New Roman" w:hAnsi="Times New Roman" w:cs="Times New Roman"/>
-          <w:iCs/>
-        </w:rPr>
-      </w:pPr>
-      <w:r>
-        <w:rPr>
-          <w:rFonts w:ascii="Times New Roman" w:eastAsia="Times New Roman" w:hAnsi="Times New Roman" w:cs="Times New Roman"/>
-          <w:iCs/>
-        </w:rPr>
-        <w:t>sample estimates:</w:t>
-      </w:r>
-    </w:p>
-    <w:p>
-      <w:pPr>
-        <w:ind w:left="720"/>
-        <w:rPr>
-          <w:rFonts w:ascii="Times New Roman" w:eastAsia="Times New Roman" w:hAnsi="Times New Roman" w:cs="Times New Roman"/>
-          <w:iCs/>
-        </w:rPr>
-      </w:pPr>
-      <w:r>
-        <w:rPr>
-          <w:rFonts w:ascii="Times New Roman" w:eastAsia="Times New Roman" w:hAnsi="Times New Roman" w:cs="Times New Roman"/>
-          <w:iCs/>
-        </w:rPr>
-        <w:t xml:space="preserve">        </w:t>
-      </w:r>
-      <w:proofErr w:type="spellStart"/>
-      <w:r>
-        <w:rPr>
-          <w:rFonts w:ascii="Times New Roman" w:eastAsia="Times New Roman" w:hAnsi="Times New Roman" w:cs="Times New Roman"/>
-          <w:iCs/>
-        </w:rPr>
-        <w:t>cor</w:t>
-      </w:r>
-      <w:proofErr w:type="spellEnd"/>
-      <w:r>
-        <w:rPr>
-          <w:rFonts w:ascii="Times New Roman" w:eastAsia="Times New Roman" w:hAnsi="Times New Roman" w:cs="Times New Roman"/>
-          <w:iCs/>
-        </w:rPr>
-        <w:t xml:space="preserve"> </w:t>
+        <w:t xml:space="preserve">        cor </w:t>
       </w:r>
     </w:p>
     <w:p>
@@ -7493,7 +7000,7 @@
           <w:szCs w:val="24"/>
         </w:rPr>
       </w:pPr>
-      <w:bookmarkStart w:id="40" w:name="_Toc187123344"/>
+      <w:bookmarkStart w:id="41" w:name="_Toc187124171"/>
       <w:r>
         <w:rPr>
           <w:rFonts w:ascii="Times New Roman" w:hAnsi="Times New Roman" w:cs="Times New Roman"/>
@@ -7530,7 +7037,336 @@
         </w:rPr>
         <w:t>output</w:t>
       </w:r>
-      <w:bookmarkEnd w:id="40"/>
+      <w:bookmarkEnd w:id="41"/>
+    </w:p>
+    <w:p>
+      <w:pPr>
+        <w:ind w:left="720"/>
+        <w:rPr>
+          <w:rFonts w:ascii="Times New Roman" w:hAnsi="Times New Roman" w:cs="Times New Roman"/>
+          <w:sz w:val="22"/>
+        </w:rPr>
+      </w:pPr>
+      <w:r>
+        <w:rPr>
+          <w:rFonts w:ascii="Times New Roman" w:hAnsi="Times New Roman" w:cs="Times New Roman"/>
+          <w:sz w:val="22"/>
+        </w:rPr>
+        <w:t>commit 4f80768205e49a2b9c6a5bec52243040ea9ed7f8</w:t>
+      </w:r>
+    </w:p>
+    <w:p>
+      <w:pPr>
+        <w:ind w:left="720"/>
+        <w:rPr>
+          <w:rFonts w:ascii="Times New Roman" w:hAnsi="Times New Roman" w:cs="Times New Roman"/>
+          <w:sz w:val="22"/>
+        </w:rPr>
+      </w:pPr>
+      <w:r>
+        <w:rPr>
+          <w:rFonts w:ascii="Times New Roman" w:hAnsi="Times New Roman" w:cs="Times New Roman"/>
+          <w:sz w:val="22"/>
+        </w:rPr>
+        <w:t>Author: Muhammad Usman &lt;mu24aan@herts.ac.uk&gt;</w:t>
+      </w:r>
+    </w:p>
+    <w:p>
+      <w:pPr>
+        <w:ind w:left="720"/>
+        <w:rPr>
+          <w:rFonts w:ascii="Times New Roman" w:hAnsi="Times New Roman" w:cs="Times New Roman"/>
+          <w:sz w:val="22"/>
+        </w:rPr>
+      </w:pPr>
+      <w:r>
+        <w:rPr>
+          <w:rFonts w:ascii="Times New Roman" w:hAnsi="Times New Roman" w:cs="Times New Roman"/>
+          <w:sz w:val="22"/>
+        </w:rPr>
+        <w:t>Date:   Tue Jan 7 06:29:53 2025 -0800</w:t>
+      </w:r>
+    </w:p>
+    <w:p>
+      <w:pPr>
+        <w:ind w:left="720"/>
+        <w:rPr>
+          <w:rFonts w:ascii="Times New Roman" w:hAnsi="Times New Roman" w:cs="Times New Roman"/>
+          <w:sz w:val="22"/>
+        </w:rPr>
+      </w:pPr>
+    </w:p>
+    <w:p>
+      <w:pPr>
+        <w:ind w:left="720"/>
+        <w:rPr>
+          <w:rFonts w:ascii="Times New Roman" w:hAnsi="Times New Roman" w:cs="Times New Roman"/>
+          <w:sz w:val="22"/>
+        </w:rPr>
+      </w:pPr>
+      <w:r>
+        <w:rPr>
+          <w:rFonts w:ascii="Times New Roman" w:hAnsi="Times New Roman" w:cs="Times New Roman"/>
+          <w:sz w:val="22"/>
+        </w:rPr>
+        <w:t xml:space="preserve">    Final Project Report</w:t>
+      </w:r>
+    </w:p>
+    <w:p>
+      <w:pPr>
+        <w:ind w:left="720"/>
+        <w:rPr>
+          <w:rFonts w:ascii="Times New Roman" w:hAnsi="Times New Roman" w:cs="Times New Roman"/>
+          <w:sz w:val="22"/>
+        </w:rPr>
+      </w:pPr>
+    </w:p>
+    <w:p>
+      <w:pPr>
+        <w:ind w:left="720"/>
+        <w:rPr>
+          <w:rFonts w:ascii="Times New Roman" w:hAnsi="Times New Roman" w:cs="Times New Roman"/>
+          <w:sz w:val="22"/>
+        </w:rPr>
+      </w:pPr>
+      <w:r>
+        <w:rPr>
+          <w:rFonts w:ascii="Times New Roman" w:hAnsi="Times New Roman" w:cs="Times New Roman"/>
+          <w:sz w:val="22"/>
+        </w:rPr>
+        <w:t>commit 3c3362eb8e5b0f89def7d6723ea7a1de4e3f4b4a</w:t>
+      </w:r>
+    </w:p>
+    <w:p>
+      <w:pPr>
+        <w:ind w:left="720"/>
+        <w:rPr>
+          <w:rFonts w:ascii="Times New Roman" w:hAnsi="Times New Roman" w:cs="Times New Roman"/>
+          <w:sz w:val="22"/>
+        </w:rPr>
+      </w:pPr>
+      <w:r>
+        <w:rPr>
+          <w:rFonts w:ascii="Times New Roman" w:hAnsi="Times New Roman" w:cs="Times New Roman"/>
+          <w:sz w:val="22"/>
+        </w:rPr>
+        <w:t>Author: Mirza Taimur Zafar &lt;mz24abd@herts.ac.uk&gt;</w:t>
+      </w:r>
+    </w:p>
+    <w:p>
+      <w:pPr>
+        <w:ind w:left="720"/>
+        <w:rPr>
+          <w:rFonts w:ascii="Times New Roman" w:hAnsi="Times New Roman" w:cs="Times New Roman"/>
+          <w:sz w:val="22"/>
+        </w:rPr>
+      </w:pPr>
+      <w:r>
+        <w:rPr>
+          <w:rFonts w:ascii="Times New Roman" w:hAnsi="Times New Roman" w:cs="Times New Roman"/>
+          <w:sz w:val="22"/>
+        </w:rPr>
+        <w:t>Date:   Tue Jan 7 14:16:00 2025 +0000</w:t>
+      </w:r>
+    </w:p>
+    <w:p>
+      <w:pPr>
+        <w:ind w:left="720"/>
+        <w:rPr>
+          <w:rFonts w:ascii="Times New Roman" w:hAnsi="Times New Roman" w:cs="Times New Roman"/>
+          <w:sz w:val="22"/>
+        </w:rPr>
+      </w:pPr>
+    </w:p>
+    <w:p>
+      <w:pPr>
+        <w:ind w:left="720"/>
+        <w:rPr>
+          <w:rFonts w:ascii="Times New Roman" w:hAnsi="Times New Roman" w:cs="Times New Roman"/>
+          <w:sz w:val="22"/>
+        </w:rPr>
+      </w:pPr>
+      <w:r>
+        <w:rPr>
+          <w:rFonts w:ascii="Times New Roman" w:hAnsi="Times New Roman" w:cs="Times New Roman"/>
+          <w:sz w:val="22"/>
+        </w:rPr>
+        <w:t xml:space="preserve">    Format Setting</w:t>
+      </w:r>
+    </w:p>
+    <w:p>
+      <w:pPr>
+        <w:ind w:left="720"/>
+        <w:rPr>
+          <w:rFonts w:ascii="Times New Roman" w:hAnsi="Times New Roman" w:cs="Times New Roman"/>
+          <w:sz w:val="22"/>
+        </w:rPr>
+      </w:pPr>
+    </w:p>
+    <w:p>
+      <w:pPr>
+        <w:ind w:left="720"/>
+        <w:rPr>
+          <w:rFonts w:ascii="Times New Roman" w:hAnsi="Times New Roman" w:cs="Times New Roman"/>
+          <w:sz w:val="22"/>
+        </w:rPr>
+      </w:pPr>
+      <w:r>
+        <w:rPr>
+          <w:rFonts w:ascii="Times New Roman" w:hAnsi="Times New Roman" w:cs="Times New Roman"/>
+          <w:sz w:val="22"/>
+        </w:rPr>
+        <w:t>commit 89e4eada639c8af008747f43b58e69fb6c64719b</w:t>
+      </w:r>
+    </w:p>
+    <w:p>
+      <w:pPr>
+        <w:ind w:left="720"/>
+        <w:rPr>
+          <w:rFonts w:ascii="Times New Roman" w:hAnsi="Times New Roman" w:cs="Times New Roman"/>
+          <w:sz w:val="22"/>
+        </w:rPr>
+      </w:pPr>
+      <w:r>
+        <w:rPr>
+          <w:rFonts w:ascii="Times New Roman" w:hAnsi="Times New Roman" w:cs="Times New Roman"/>
+          <w:sz w:val="22"/>
+        </w:rPr>
+        <w:t>Author: Mirza Taimur Zafar &lt;mz24abd@herts.ac.uk&gt;</w:t>
+      </w:r>
+    </w:p>
+    <w:p>
+      <w:pPr>
+        <w:ind w:left="720"/>
+        <w:rPr>
+          <w:rFonts w:ascii="Times New Roman" w:hAnsi="Times New Roman" w:cs="Times New Roman"/>
+          <w:sz w:val="22"/>
+        </w:rPr>
+      </w:pPr>
+      <w:r>
+        <w:rPr>
+          <w:rFonts w:ascii="Times New Roman" w:hAnsi="Times New Roman" w:cs="Times New Roman"/>
+          <w:sz w:val="22"/>
+        </w:rPr>
+        <w:t>Date:   Tue Jan 7 06:23:53 2025 +0000</w:t>
+      </w:r>
+    </w:p>
+    <w:p>
+      <w:pPr>
+        <w:ind w:left="720"/>
+        <w:rPr>
+          <w:rFonts w:ascii="Times New Roman" w:hAnsi="Times New Roman" w:cs="Times New Roman"/>
+          <w:sz w:val="22"/>
+        </w:rPr>
+      </w:pPr>
+    </w:p>
+    <w:p>
+      <w:pPr>
+        <w:ind w:left="720"/>
+        <w:rPr>
+          <w:rFonts w:ascii="Times New Roman" w:hAnsi="Times New Roman" w:cs="Times New Roman"/>
+          <w:sz w:val="22"/>
+        </w:rPr>
+      </w:pPr>
+      <w:r>
+        <w:rPr>
+          <w:rFonts w:ascii="Times New Roman" w:hAnsi="Times New Roman" w:cs="Times New Roman"/>
+          <w:sz w:val="22"/>
+        </w:rPr>
+        <w:t xml:space="preserve">    Update Student Record in File</w:t>
+      </w:r>
+    </w:p>
+    <w:p>
+      <w:pPr>
+        <w:ind w:left="720"/>
+        <w:rPr>
+          <w:rFonts w:ascii="Times New Roman" w:hAnsi="Times New Roman" w:cs="Times New Roman"/>
+          <w:sz w:val="22"/>
+        </w:rPr>
+      </w:pPr>
+    </w:p>
+    <w:p>
+      <w:pPr>
+        <w:ind w:left="720"/>
+        <w:rPr>
+          <w:rFonts w:ascii="Times New Roman" w:hAnsi="Times New Roman" w:cs="Times New Roman"/>
+          <w:sz w:val="22"/>
+        </w:rPr>
+      </w:pPr>
+      <w:r>
+        <w:rPr>
+          <w:rFonts w:ascii="Times New Roman" w:hAnsi="Times New Roman" w:cs="Times New Roman"/>
+          <w:sz w:val="22"/>
+        </w:rPr>
+        <w:t>commit 813be027a9efd4ca26e1487d8ec5c7e2f04b4d2d</w:t>
+      </w:r>
+    </w:p>
+    <w:p>
+      <w:pPr>
+        <w:ind w:left="720"/>
+        <w:rPr>
+          <w:rFonts w:ascii="Times New Roman" w:hAnsi="Times New Roman" w:cs="Times New Roman"/>
+          <w:sz w:val="22"/>
+        </w:rPr>
+      </w:pPr>
+      <w:r>
+        <w:rPr>
+          <w:rFonts w:ascii="Times New Roman" w:hAnsi="Times New Roman" w:cs="Times New Roman"/>
+          <w:sz w:val="22"/>
+        </w:rPr>
+        <w:t>Author: Muhammad Usman &lt;mu24aan@herts.ac.uk&gt;</w:t>
+      </w:r>
+    </w:p>
+    <w:p>
+      <w:pPr>
+        <w:ind w:left="720"/>
+        <w:rPr>
+          <w:rFonts w:ascii="Times New Roman" w:hAnsi="Times New Roman" w:cs="Times New Roman"/>
+          <w:sz w:val="22"/>
+        </w:rPr>
+      </w:pPr>
+      <w:r>
+        <w:rPr>
+          <w:rFonts w:ascii="Times New Roman" w:hAnsi="Times New Roman" w:cs="Times New Roman"/>
+          <w:sz w:val="22"/>
+        </w:rPr>
+        <w:lastRenderedPageBreak/>
+        <w:t>Date:   Mon Jan 6 21:33:22 2025 -0800</w:t>
+      </w:r>
+    </w:p>
+    <w:p>
+      <w:pPr>
+        <w:ind w:left="720"/>
+        <w:rPr>
+          <w:rFonts w:ascii="Times New Roman" w:hAnsi="Times New Roman" w:cs="Times New Roman"/>
+          <w:sz w:val="22"/>
+        </w:rPr>
+      </w:pPr>
+    </w:p>
+    <w:p>
+      <w:pPr>
+        <w:ind w:left="720"/>
+        <w:rPr>
+          <w:rFonts w:ascii="Times New Roman" w:hAnsi="Times New Roman" w:cs="Times New Roman"/>
+          <w:sz w:val="22"/>
+        </w:rPr>
+      </w:pPr>
+      <w:r>
+        <w:rPr>
+          <w:rFonts w:ascii="Times New Roman" w:hAnsi="Times New Roman" w:cs="Times New Roman"/>
+          <w:sz w:val="22"/>
+        </w:rPr>
+        <w:t xml:space="preserve">    Final Project Report Updated</w:t>
+      </w:r>
+    </w:p>
+    <w:p>
+      <w:pPr>
+        <w:ind w:left="720"/>
+        <w:rPr>
+          <w:rFonts w:ascii="Times New Roman" w:hAnsi="Times New Roman" w:cs="Times New Roman"/>
+          <w:sz w:val="22"/>
+        </w:rPr>
+      </w:pPr>
     </w:p>
     <w:p>
       <w:pPr>
@@ -7684,23 +7520,7 @@
           <w:rFonts w:ascii="Times New Roman" w:hAnsi="Times New Roman" w:cs="Times New Roman"/>
           <w:sz w:val="22"/>
         </w:rPr>
-        <w:t xml:space="preserve">    Complete section 4- </w:t>
-      </w:r>
-      <w:proofErr w:type="spellStart"/>
-      <w:r>
-        <w:rPr>
-          <w:rFonts w:ascii="Times New Roman" w:hAnsi="Times New Roman" w:cs="Times New Roman"/>
-          <w:sz w:val="22"/>
-        </w:rPr>
-        <w:t>analyis</w:t>
-      </w:r>
-      <w:proofErr w:type="spellEnd"/>
-      <w:r>
-        <w:rPr>
-          <w:rFonts w:ascii="Times New Roman" w:hAnsi="Times New Roman" w:cs="Times New Roman"/>
-          <w:sz w:val="22"/>
-        </w:rPr>
-        <w:t xml:space="preserve"> and 6- conclusion</w:t>
+        <w:t xml:space="preserve">    Complete section 4- analyis and 6- conclusion</w:t>
       </w:r>
     </w:p>
     <w:p>
@@ -7782,17 +7602,8 @@
           <w:rFonts w:ascii="Times New Roman" w:hAnsi="Times New Roman" w:cs="Times New Roman"/>
           <w:sz w:val="22"/>
         </w:rPr>
-        <w:t xml:space="preserve">    Remove the extra content in Yellow </w:t>
-      </w:r>
-      <w:proofErr w:type="spellStart"/>
-      <w:r>
-        <w:rPr>
-          <w:rFonts w:ascii="Times New Roman" w:hAnsi="Times New Roman" w:cs="Times New Roman"/>
-          <w:sz w:val="22"/>
-        </w:rPr>
-        <w:t>Color</w:t>
-      </w:r>
-      <w:proofErr w:type="spellEnd"/>
+        <w:t xml:space="preserve">    Remove the extra content in Yellow Color</w:t>
+      </w:r>
     </w:p>
     <w:p>
       <w:pPr>
@@ -7848,7 +7659,6 @@
           <w:rFonts w:ascii="Times New Roman" w:hAnsi="Times New Roman" w:cs="Times New Roman"/>
           <w:sz w:val="22"/>
         </w:rPr>
-        <w:lastRenderedPageBreak/>
         <w:t>Date:   Mon Jan 6 17:09:08 2025 +0000</w:t>
       </w:r>
     </w:p>
@@ -8284,39 +8094,7 @@
           <w:rFonts w:ascii="Times New Roman" w:hAnsi="Times New Roman" w:cs="Times New Roman"/>
           <w:sz w:val="22"/>
         </w:rPr>
-        <w:t xml:space="preserve">    Completed Table of Content </w:t>
-      </w:r>
-      <w:proofErr w:type="gramStart"/>
-      <w:r>
-        <w:rPr>
-          <w:rFonts w:ascii="Times New Roman" w:hAnsi="Times New Roman" w:cs="Times New Roman"/>
-          <w:sz w:val="22"/>
-        </w:rPr>
-        <w:t>With</w:t>
-      </w:r>
-      <w:proofErr w:type="gramEnd"/>
-      <w:r>
-        <w:rPr>
-          <w:rFonts w:ascii="Times New Roman" w:hAnsi="Times New Roman" w:cs="Times New Roman"/>
-          <w:sz w:val="22"/>
-        </w:rPr>
-        <w:t xml:space="preserve"> Proper </w:t>
-      </w:r>
-      <w:proofErr w:type="spellStart"/>
-      <w:r>
-        <w:rPr>
-          <w:rFonts w:ascii="Times New Roman" w:hAnsi="Times New Roman" w:cs="Times New Roman"/>
-          <w:sz w:val="22"/>
-        </w:rPr>
-        <w:t>Refernece</w:t>
-      </w:r>
-      <w:proofErr w:type="spellEnd"/>
-      <w:r>
-        <w:rPr>
-          <w:rFonts w:ascii="Times New Roman" w:hAnsi="Times New Roman" w:cs="Times New Roman"/>
-          <w:sz w:val="22"/>
-        </w:rPr>
-        <w:t xml:space="preserve"> and Page Numbers</w:t>
+        <w:t xml:space="preserve">    Completed Table of Content With Proper Refernece and Page Numbers</w:t>
       </w:r>
     </w:p>
     <w:p>
@@ -8480,23 +8258,7 @@
           <w:rFonts w:ascii="Times New Roman" w:hAnsi="Times New Roman" w:cs="Times New Roman"/>
           <w:sz w:val="22"/>
         </w:rPr>
-        <w:t xml:space="preserve">    complete </w:t>
-      </w:r>
-      <w:proofErr w:type="spellStart"/>
-      <w:r>
-        <w:rPr>
-          <w:rFonts w:ascii="Times New Roman" w:hAnsi="Times New Roman" w:cs="Times New Roman"/>
-          <w:sz w:val="22"/>
-        </w:rPr>
-        <w:t>visuallization</w:t>
-      </w:r>
-      <w:proofErr w:type="spellEnd"/>
-      <w:r>
-        <w:rPr>
-          <w:rFonts w:ascii="Times New Roman" w:hAnsi="Times New Roman" w:cs="Times New Roman"/>
-          <w:sz w:val="22"/>
-        </w:rPr>
-        <w:t xml:space="preserve"> and correlation r code</w:t>
+        <w:t xml:space="preserve">    complete visuallization and correlation r code</w:t>
       </w:r>
     </w:p>
     <w:p>
@@ -8651,7 +8413,6 @@
           <w:rFonts w:ascii="Times New Roman" w:hAnsi="Times New Roman" w:cs="Times New Roman"/>
           <w:sz w:val="22"/>
         </w:rPr>
-        <w:lastRenderedPageBreak/>
         <w:t>Date:   Sat Jan 4 16:23:24 2025 +0000</w:t>
       </w:r>
     </w:p>
@@ -8775,17 +8536,8 @@
           <w:rFonts w:ascii="Times New Roman" w:hAnsi="Times New Roman" w:cs="Times New Roman"/>
           <w:sz w:val="22"/>
         </w:rPr>
-        <w:t xml:space="preserve">    r code </w:t>
-      </w:r>
-      <w:proofErr w:type="spellStart"/>
-      <w:r>
-        <w:rPr>
-          <w:rFonts w:ascii="Times New Roman" w:hAnsi="Times New Roman" w:cs="Times New Roman"/>
-          <w:sz w:val="22"/>
-        </w:rPr>
-        <w:t>updation</w:t>
-      </w:r>
-      <w:proofErr w:type="spellEnd"/>
+        <w:t xml:space="preserve">    r code updation</w:t>
+      </w:r>
     </w:p>
     <w:p>
       <w:pPr>
@@ -8866,17 +8618,8 @@
           <w:rFonts w:ascii="Times New Roman" w:hAnsi="Times New Roman" w:cs="Times New Roman"/>
           <w:sz w:val="22"/>
         </w:rPr>
-        <w:t xml:space="preserve">    R code </w:t>
-      </w:r>
-      <w:proofErr w:type="spellStart"/>
-      <w:r>
-        <w:rPr>
-          <w:rFonts w:ascii="Times New Roman" w:hAnsi="Times New Roman" w:cs="Times New Roman"/>
-          <w:sz w:val="22"/>
-        </w:rPr>
-        <w:t>updation</w:t>
-      </w:r>
-      <w:proofErr w:type="spellEnd"/>
+        <w:t xml:space="preserve">    R code updation</w:t>
+      </w:r>
     </w:p>
     <w:p>
       <w:pPr>
@@ -9039,23 +8782,7 @@
           <w:rFonts w:ascii="Times New Roman" w:hAnsi="Times New Roman" w:cs="Times New Roman"/>
           <w:sz w:val="22"/>
         </w:rPr>
-        <w:t xml:space="preserve">    updated report 3.2 and 3.3 &amp; please align according to </w:t>
-      </w:r>
-      <w:proofErr w:type="spellStart"/>
-      <w:r>
-        <w:rPr>
-          <w:rFonts w:ascii="Times New Roman" w:hAnsi="Times New Roman" w:cs="Times New Roman"/>
-          <w:sz w:val="22"/>
-        </w:rPr>
-        <w:t>formate</w:t>
-      </w:r>
-      <w:proofErr w:type="spellEnd"/>
-      <w:r>
-        <w:rPr>
-          <w:rFonts w:ascii="Times New Roman" w:hAnsi="Times New Roman" w:cs="Times New Roman"/>
-          <w:sz w:val="22"/>
-        </w:rPr>
-        <w:t>.</w:t>
+        <w:t xml:space="preserve">    updated report 3.2 and 3.3 &amp; please align according to formate.</w:t>
       </w:r>
     </w:p>
     <w:p>
@@ -9097,350 +8824,6 @@
           <w:sz w:val="22"/>
         </w:rPr>
         <w:t>Merge: 2b3e5e1 568384c</w:t>
-      </w:r>
-    </w:p>
-    <w:p>
-      <w:pPr>
-        <w:ind w:left="720"/>
-        <w:rPr>
-          <w:rFonts w:ascii="Times New Roman" w:hAnsi="Times New Roman" w:cs="Times New Roman"/>
-          <w:sz w:val="22"/>
-        </w:rPr>
-      </w:pPr>
-      <w:r>
-        <w:rPr>
-          <w:rFonts w:ascii="Times New Roman" w:hAnsi="Times New Roman" w:cs="Times New Roman"/>
-          <w:sz w:val="22"/>
-        </w:rPr>
-        <w:t>Author: Mirza Taimur Zafar &lt;mz24abd@herts.ac.uk&gt;</w:t>
-      </w:r>
-    </w:p>
-    <w:p>
-      <w:pPr>
-        <w:ind w:left="720"/>
-        <w:rPr>
-          <w:rFonts w:ascii="Times New Roman" w:hAnsi="Times New Roman" w:cs="Times New Roman"/>
-          <w:sz w:val="22"/>
-        </w:rPr>
-      </w:pPr>
-      <w:r>
-        <w:rPr>
-          <w:rFonts w:ascii="Times New Roman" w:hAnsi="Times New Roman" w:cs="Times New Roman"/>
-          <w:sz w:val="22"/>
-        </w:rPr>
-        <w:t>Date:   Mon Dec 30 16:35:55 2024 +0000</w:t>
-      </w:r>
-    </w:p>
-    <w:p>
-      <w:pPr>
-        <w:ind w:left="720"/>
-        <w:rPr>
-          <w:rFonts w:ascii="Times New Roman" w:hAnsi="Times New Roman" w:cs="Times New Roman"/>
-          <w:sz w:val="22"/>
-        </w:rPr>
-      </w:pPr>
-    </w:p>
-    <w:p>
-      <w:pPr>
-        <w:ind w:left="720"/>
-        <w:rPr>
-          <w:rFonts w:ascii="Times New Roman" w:hAnsi="Times New Roman" w:cs="Times New Roman"/>
-          <w:sz w:val="22"/>
-        </w:rPr>
-      </w:pPr>
-      <w:r>
-        <w:rPr>
-          <w:rFonts w:ascii="Times New Roman" w:hAnsi="Times New Roman" w:cs="Times New Roman"/>
-          <w:sz w:val="22"/>
-        </w:rPr>
-        <w:t xml:space="preserve">    Updated Report File Section 3.1 Visualization</w:t>
-      </w:r>
-    </w:p>
-    <w:p>
-      <w:pPr>
-        <w:ind w:left="720"/>
-        <w:rPr>
-          <w:rFonts w:ascii="Times New Roman" w:hAnsi="Times New Roman" w:cs="Times New Roman"/>
-          <w:sz w:val="22"/>
-        </w:rPr>
-      </w:pPr>
-    </w:p>
-    <w:p>
-      <w:pPr>
-        <w:ind w:left="720"/>
-        <w:rPr>
-          <w:rFonts w:ascii="Times New Roman" w:hAnsi="Times New Roman" w:cs="Times New Roman"/>
-          <w:sz w:val="22"/>
-        </w:rPr>
-      </w:pPr>
-      <w:r>
-        <w:rPr>
-          <w:rFonts w:ascii="Times New Roman" w:hAnsi="Times New Roman" w:cs="Times New Roman"/>
-          <w:sz w:val="22"/>
-        </w:rPr>
-        <w:t>commit 2b3e5e1fa96bbac1a4c40503b4a54d87a6277fc0</w:t>
-      </w:r>
-    </w:p>
-    <w:p>
-      <w:pPr>
-        <w:ind w:left="720"/>
-        <w:rPr>
-          <w:rFonts w:ascii="Times New Roman" w:hAnsi="Times New Roman" w:cs="Times New Roman"/>
-          <w:sz w:val="22"/>
-        </w:rPr>
-      </w:pPr>
-      <w:r>
-        <w:rPr>
-          <w:rFonts w:ascii="Times New Roman" w:hAnsi="Times New Roman" w:cs="Times New Roman"/>
-          <w:sz w:val="22"/>
-        </w:rPr>
-        <w:t>Author: Mirza Taimur Zafar &lt;mz24abd@herts.ac.uk&gt;</w:t>
-      </w:r>
-    </w:p>
-    <w:p>
-      <w:pPr>
-        <w:ind w:left="720"/>
-        <w:rPr>
-          <w:rFonts w:ascii="Times New Roman" w:hAnsi="Times New Roman" w:cs="Times New Roman"/>
-          <w:sz w:val="22"/>
-        </w:rPr>
-      </w:pPr>
-      <w:r>
-        <w:rPr>
-          <w:rFonts w:ascii="Times New Roman" w:hAnsi="Times New Roman" w:cs="Times New Roman"/>
-          <w:sz w:val="22"/>
-        </w:rPr>
-        <w:t>Date:   Mon Dec 30 16:32:42 2024 +0000</w:t>
-      </w:r>
-    </w:p>
-    <w:p>
-      <w:pPr>
-        <w:ind w:left="720"/>
-        <w:rPr>
-          <w:rFonts w:ascii="Times New Roman" w:hAnsi="Times New Roman" w:cs="Times New Roman"/>
-          <w:sz w:val="22"/>
-        </w:rPr>
-      </w:pPr>
-    </w:p>
-    <w:p>
-      <w:pPr>
-        <w:ind w:left="720"/>
-        <w:rPr>
-          <w:rFonts w:ascii="Times New Roman" w:hAnsi="Times New Roman" w:cs="Times New Roman"/>
-          <w:sz w:val="22"/>
-        </w:rPr>
-      </w:pPr>
-      <w:r>
-        <w:rPr>
-          <w:rFonts w:ascii="Times New Roman" w:hAnsi="Times New Roman" w:cs="Times New Roman"/>
-          <w:sz w:val="22"/>
-        </w:rPr>
-        <w:t xml:space="preserve">    Updated Report File Section 3.1 Visualization</w:t>
-      </w:r>
-    </w:p>
-    <w:p>
-      <w:pPr>
-        <w:ind w:left="720"/>
-        <w:rPr>
-          <w:rFonts w:ascii="Times New Roman" w:hAnsi="Times New Roman" w:cs="Times New Roman"/>
-          <w:sz w:val="22"/>
-        </w:rPr>
-      </w:pPr>
-    </w:p>
-    <w:p>
-      <w:pPr>
-        <w:ind w:left="720"/>
-        <w:rPr>
-          <w:rFonts w:ascii="Times New Roman" w:hAnsi="Times New Roman" w:cs="Times New Roman"/>
-          <w:sz w:val="22"/>
-        </w:rPr>
-      </w:pPr>
-      <w:r>
-        <w:rPr>
-          <w:rFonts w:ascii="Times New Roman" w:hAnsi="Times New Roman" w:cs="Times New Roman"/>
-          <w:sz w:val="22"/>
-        </w:rPr>
-        <w:t>commit 568384cdf1769b0b1ce6b5b88d5debc2eaad3d3d</w:t>
-      </w:r>
-    </w:p>
-    <w:p>
-      <w:pPr>
-        <w:ind w:left="720"/>
-        <w:rPr>
-          <w:rFonts w:ascii="Times New Roman" w:hAnsi="Times New Roman" w:cs="Times New Roman"/>
-          <w:sz w:val="22"/>
-        </w:rPr>
-      </w:pPr>
-      <w:r>
-        <w:rPr>
-          <w:rFonts w:ascii="Times New Roman" w:hAnsi="Times New Roman" w:cs="Times New Roman"/>
-          <w:sz w:val="22"/>
-        </w:rPr>
-        <w:t>Author: Muhammad Usman &lt;mu24aan@herts.ac.uk&gt;</w:t>
-      </w:r>
-    </w:p>
-    <w:p>
-      <w:pPr>
-        <w:ind w:left="720"/>
-        <w:rPr>
-          <w:rFonts w:ascii="Times New Roman" w:hAnsi="Times New Roman" w:cs="Times New Roman"/>
-          <w:sz w:val="22"/>
-        </w:rPr>
-      </w:pPr>
-      <w:r>
-        <w:rPr>
-          <w:rFonts w:ascii="Times New Roman" w:hAnsi="Times New Roman" w:cs="Times New Roman"/>
-          <w:sz w:val="22"/>
-        </w:rPr>
-        <w:t>Date:   Mon Dec 30 08:25:02 2024 -0800</w:t>
-      </w:r>
-    </w:p>
-    <w:p>
-      <w:pPr>
-        <w:ind w:left="720"/>
-        <w:rPr>
-          <w:rFonts w:ascii="Times New Roman" w:hAnsi="Times New Roman" w:cs="Times New Roman"/>
-          <w:sz w:val="22"/>
-        </w:rPr>
-      </w:pPr>
-    </w:p>
-    <w:p>
-      <w:pPr>
-        <w:ind w:left="720"/>
-        <w:rPr>
-          <w:rFonts w:ascii="Times New Roman" w:hAnsi="Times New Roman" w:cs="Times New Roman"/>
-          <w:sz w:val="22"/>
-        </w:rPr>
-      </w:pPr>
-      <w:r>
-        <w:rPr>
-          <w:rFonts w:ascii="Times New Roman" w:hAnsi="Times New Roman" w:cs="Times New Roman"/>
-          <w:sz w:val="22"/>
-        </w:rPr>
-        <w:t xml:space="preserve">    Appropriate plot for the RQ output of an R script including r code and </w:t>
-      </w:r>
-      <w:proofErr w:type="spellStart"/>
-      <w:r>
-        <w:rPr>
-          <w:rFonts w:ascii="Times New Roman" w:hAnsi="Times New Roman" w:cs="Times New Roman"/>
-          <w:sz w:val="22"/>
-        </w:rPr>
-        <w:t>png</w:t>
-      </w:r>
-      <w:proofErr w:type="spellEnd"/>
-      <w:r>
-        <w:rPr>
-          <w:rFonts w:ascii="Times New Roman" w:hAnsi="Times New Roman" w:cs="Times New Roman"/>
-          <w:sz w:val="22"/>
-        </w:rPr>
-        <w:t xml:space="preserve"> file</w:t>
-      </w:r>
-    </w:p>
-    <w:p>
-      <w:pPr>
-        <w:ind w:left="720"/>
-        <w:rPr>
-          <w:rFonts w:ascii="Times New Roman" w:hAnsi="Times New Roman" w:cs="Times New Roman"/>
-          <w:sz w:val="22"/>
-        </w:rPr>
-      </w:pPr>
-    </w:p>
-    <w:p>
-      <w:pPr>
-        <w:ind w:left="720"/>
-        <w:rPr>
-          <w:rFonts w:ascii="Times New Roman" w:hAnsi="Times New Roman" w:cs="Times New Roman"/>
-          <w:sz w:val="22"/>
-        </w:rPr>
-      </w:pPr>
-      <w:r>
-        <w:rPr>
-          <w:rFonts w:ascii="Times New Roman" w:hAnsi="Times New Roman" w:cs="Times New Roman"/>
-          <w:sz w:val="22"/>
-        </w:rPr>
-        <w:t>commit 5d554a2e0467d49791617a9828699c22a5703f4d</w:t>
-      </w:r>
-    </w:p>
-    <w:p>
-      <w:pPr>
-        <w:ind w:left="720"/>
-        <w:rPr>
-          <w:rFonts w:ascii="Times New Roman" w:hAnsi="Times New Roman" w:cs="Times New Roman"/>
-          <w:sz w:val="22"/>
-        </w:rPr>
-      </w:pPr>
-      <w:r>
-        <w:rPr>
-          <w:rFonts w:ascii="Times New Roman" w:hAnsi="Times New Roman" w:cs="Times New Roman"/>
-          <w:sz w:val="22"/>
-        </w:rPr>
-        <w:t>Author: Muhammad Usman &lt;mu24aan@herts.ac.uk&gt;</w:t>
-      </w:r>
-    </w:p>
-    <w:p>
-      <w:pPr>
-        <w:ind w:left="720"/>
-        <w:rPr>
-          <w:rFonts w:ascii="Times New Roman" w:hAnsi="Times New Roman" w:cs="Times New Roman"/>
-          <w:sz w:val="22"/>
-        </w:rPr>
-      </w:pPr>
-      <w:r>
-        <w:rPr>
-          <w:rFonts w:ascii="Times New Roman" w:hAnsi="Times New Roman" w:cs="Times New Roman"/>
-          <w:sz w:val="22"/>
-        </w:rPr>
-        <w:t>Date:   Mon Dec 30 08:17:44 2024 -0800</w:t>
-      </w:r>
-    </w:p>
-    <w:p>
-      <w:pPr>
-        <w:ind w:left="720"/>
-        <w:rPr>
-          <w:rFonts w:ascii="Times New Roman" w:hAnsi="Times New Roman" w:cs="Times New Roman"/>
-          <w:sz w:val="22"/>
-        </w:rPr>
-      </w:pPr>
-    </w:p>
-    <w:p>
-      <w:pPr>
-        <w:ind w:left="720"/>
-        <w:rPr>
-          <w:rFonts w:ascii="Times New Roman" w:hAnsi="Times New Roman" w:cs="Times New Roman"/>
-          <w:sz w:val="22"/>
-        </w:rPr>
-      </w:pPr>
-      <w:r>
-        <w:rPr>
-          <w:rFonts w:ascii="Times New Roman" w:hAnsi="Times New Roman" w:cs="Times New Roman"/>
-          <w:sz w:val="22"/>
-        </w:rPr>
-        <w:t xml:space="preserve">    My First</w:t>
-      </w:r>
-    </w:p>
-    <w:p>
-      <w:pPr>
-        <w:ind w:left="720"/>
-        <w:rPr>
-          <w:rFonts w:ascii="Times New Roman" w:hAnsi="Times New Roman" w:cs="Times New Roman"/>
-          <w:sz w:val="22"/>
-        </w:rPr>
-      </w:pPr>
-    </w:p>
-    <w:p>
-      <w:pPr>
-        <w:ind w:left="720"/>
-        <w:rPr>
-          <w:rFonts w:ascii="Times New Roman" w:hAnsi="Times New Roman" w:cs="Times New Roman"/>
-          <w:sz w:val="22"/>
-        </w:rPr>
-      </w:pPr>
-      <w:r>
-        <w:rPr>
-          <w:rFonts w:ascii="Times New Roman" w:hAnsi="Times New Roman" w:cs="Times New Roman"/>
-          <w:sz w:val="22"/>
-        </w:rPr>
-        <w:t>commit fd214794552c417745d2f8401f7857fa5db8d90b</w:t>
       </w:r>
     </w:p>
     <w:p>
@@ -9473,6 +8856,334 @@
           <w:rFonts w:ascii="Times New Roman" w:hAnsi="Times New Roman" w:cs="Times New Roman"/>
           <w:sz w:val="22"/>
         </w:rPr>
+        <w:t>Date:   Mon Dec 30 16:35:55 2024 +0000</w:t>
+      </w:r>
+    </w:p>
+    <w:p>
+      <w:pPr>
+        <w:ind w:left="720"/>
+        <w:rPr>
+          <w:rFonts w:ascii="Times New Roman" w:hAnsi="Times New Roman" w:cs="Times New Roman"/>
+          <w:sz w:val="22"/>
+        </w:rPr>
+      </w:pPr>
+    </w:p>
+    <w:p>
+      <w:pPr>
+        <w:ind w:left="720"/>
+        <w:rPr>
+          <w:rFonts w:ascii="Times New Roman" w:hAnsi="Times New Roman" w:cs="Times New Roman"/>
+          <w:sz w:val="22"/>
+        </w:rPr>
+      </w:pPr>
+      <w:r>
+        <w:rPr>
+          <w:rFonts w:ascii="Times New Roman" w:hAnsi="Times New Roman" w:cs="Times New Roman"/>
+          <w:sz w:val="22"/>
+        </w:rPr>
+        <w:t xml:space="preserve">    Updated Report File Section 3.1 Visualization</w:t>
+      </w:r>
+    </w:p>
+    <w:p>
+      <w:pPr>
+        <w:ind w:left="720"/>
+        <w:rPr>
+          <w:rFonts w:ascii="Times New Roman" w:hAnsi="Times New Roman" w:cs="Times New Roman"/>
+          <w:sz w:val="22"/>
+        </w:rPr>
+      </w:pPr>
+    </w:p>
+    <w:p>
+      <w:pPr>
+        <w:ind w:left="720"/>
+        <w:rPr>
+          <w:rFonts w:ascii="Times New Roman" w:hAnsi="Times New Roman" w:cs="Times New Roman"/>
+          <w:sz w:val="22"/>
+        </w:rPr>
+      </w:pPr>
+      <w:r>
+        <w:rPr>
+          <w:rFonts w:ascii="Times New Roman" w:hAnsi="Times New Roman" w:cs="Times New Roman"/>
+          <w:sz w:val="22"/>
+        </w:rPr>
+        <w:t>commit 2b3e5e1fa96bbac1a4c40503b4a54d87a6277fc0</w:t>
+      </w:r>
+    </w:p>
+    <w:p>
+      <w:pPr>
+        <w:ind w:left="720"/>
+        <w:rPr>
+          <w:rFonts w:ascii="Times New Roman" w:hAnsi="Times New Roman" w:cs="Times New Roman"/>
+          <w:sz w:val="22"/>
+        </w:rPr>
+      </w:pPr>
+      <w:r>
+        <w:rPr>
+          <w:rFonts w:ascii="Times New Roman" w:hAnsi="Times New Roman" w:cs="Times New Roman"/>
+          <w:sz w:val="22"/>
+        </w:rPr>
+        <w:t>Author: Mirza Taimur Zafar &lt;mz24abd@herts.ac.uk&gt;</w:t>
+      </w:r>
+    </w:p>
+    <w:p>
+      <w:pPr>
+        <w:ind w:left="720"/>
+        <w:rPr>
+          <w:rFonts w:ascii="Times New Roman" w:hAnsi="Times New Roman" w:cs="Times New Roman"/>
+          <w:sz w:val="22"/>
+        </w:rPr>
+      </w:pPr>
+      <w:r>
+        <w:rPr>
+          <w:rFonts w:ascii="Times New Roman" w:hAnsi="Times New Roman" w:cs="Times New Roman"/>
+          <w:sz w:val="22"/>
+        </w:rPr>
+        <w:t>Date:   Mon Dec 30 16:32:42 2024 +0000</w:t>
+      </w:r>
+    </w:p>
+    <w:p>
+      <w:pPr>
+        <w:ind w:left="720"/>
+        <w:rPr>
+          <w:rFonts w:ascii="Times New Roman" w:hAnsi="Times New Roman" w:cs="Times New Roman"/>
+          <w:sz w:val="22"/>
+        </w:rPr>
+      </w:pPr>
+    </w:p>
+    <w:p>
+      <w:pPr>
+        <w:ind w:left="720"/>
+        <w:rPr>
+          <w:rFonts w:ascii="Times New Roman" w:hAnsi="Times New Roman" w:cs="Times New Roman"/>
+          <w:sz w:val="22"/>
+        </w:rPr>
+      </w:pPr>
+      <w:r>
+        <w:rPr>
+          <w:rFonts w:ascii="Times New Roman" w:hAnsi="Times New Roman" w:cs="Times New Roman"/>
+          <w:sz w:val="22"/>
+        </w:rPr>
+        <w:t xml:space="preserve">    Updated Report File Section 3.1 Visualization</w:t>
+      </w:r>
+    </w:p>
+    <w:p>
+      <w:pPr>
+        <w:ind w:left="720"/>
+        <w:rPr>
+          <w:rFonts w:ascii="Times New Roman" w:hAnsi="Times New Roman" w:cs="Times New Roman"/>
+          <w:sz w:val="22"/>
+        </w:rPr>
+      </w:pPr>
+    </w:p>
+    <w:p>
+      <w:pPr>
+        <w:ind w:left="720"/>
+        <w:rPr>
+          <w:rFonts w:ascii="Times New Roman" w:hAnsi="Times New Roman" w:cs="Times New Roman"/>
+          <w:sz w:val="22"/>
+        </w:rPr>
+      </w:pPr>
+      <w:r>
+        <w:rPr>
+          <w:rFonts w:ascii="Times New Roman" w:hAnsi="Times New Roman" w:cs="Times New Roman"/>
+          <w:sz w:val="22"/>
+        </w:rPr>
+        <w:t>commit 568384cdf1769b0b1ce6b5b88d5debc2eaad3d3d</w:t>
+      </w:r>
+    </w:p>
+    <w:p>
+      <w:pPr>
+        <w:ind w:left="720"/>
+        <w:rPr>
+          <w:rFonts w:ascii="Times New Roman" w:hAnsi="Times New Roman" w:cs="Times New Roman"/>
+          <w:sz w:val="22"/>
+        </w:rPr>
+      </w:pPr>
+      <w:r>
+        <w:rPr>
+          <w:rFonts w:ascii="Times New Roman" w:hAnsi="Times New Roman" w:cs="Times New Roman"/>
+          <w:sz w:val="22"/>
+        </w:rPr>
+        <w:t>Author: Muhammad Usman &lt;mu24aan@herts.ac.uk&gt;</w:t>
+      </w:r>
+    </w:p>
+    <w:p>
+      <w:pPr>
+        <w:ind w:left="720"/>
+        <w:rPr>
+          <w:rFonts w:ascii="Times New Roman" w:hAnsi="Times New Roman" w:cs="Times New Roman"/>
+          <w:sz w:val="22"/>
+        </w:rPr>
+      </w:pPr>
+      <w:r>
+        <w:rPr>
+          <w:rFonts w:ascii="Times New Roman" w:hAnsi="Times New Roman" w:cs="Times New Roman"/>
+          <w:sz w:val="22"/>
+        </w:rPr>
+        <w:t>Date:   Mon Dec 30 08:25:02 2024 -0800</w:t>
+      </w:r>
+    </w:p>
+    <w:p>
+      <w:pPr>
+        <w:ind w:left="720"/>
+        <w:rPr>
+          <w:rFonts w:ascii="Times New Roman" w:hAnsi="Times New Roman" w:cs="Times New Roman"/>
+          <w:sz w:val="22"/>
+        </w:rPr>
+      </w:pPr>
+    </w:p>
+    <w:p>
+      <w:pPr>
+        <w:ind w:left="720"/>
+        <w:rPr>
+          <w:rFonts w:ascii="Times New Roman" w:hAnsi="Times New Roman" w:cs="Times New Roman"/>
+          <w:sz w:val="22"/>
+        </w:rPr>
+      </w:pPr>
+      <w:r>
+        <w:rPr>
+          <w:rFonts w:ascii="Times New Roman" w:hAnsi="Times New Roman" w:cs="Times New Roman"/>
+          <w:sz w:val="22"/>
+        </w:rPr>
+        <w:t xml:space="preserve">    Appropriate plot for the RQ output of an R script including r code and png file</w:t>
+      </w:r>
+    </w:p>
+    <w:p>
+      <w:pPr>
+        <w:ind w:left="720"/>
+        <w:rPr>
+          <w:rFonts w:ascii="Times New Roman" w:hAnsi="Times New Roman" w:cs="Times New Roman"/>
+          <w:sz w:val="22"/>
+        </w:rPr>
+      </w:pPr>
+    </w:p>
+    <w:p>
+      <w:pPr>
+        <w:ind w:left="720"/>
+        <w:rPr>
+          <w:rFonts w:ascii="Times New Roman" w:hAnsi="Times New Roman" w:cs="Times New Roman"/>
+          <w:sz w:val="22"/>
+        </w:rPr>
+      </w:pPr>
+      <w:r>
+        <w:rPr>
+          <w:rFonts w:ascii="Times New Roman" w:hAnsi="Times New Roman" w:cs="Times New Roman"/>
+          <w:sz w:val="22"/>
+        </w:rPr>
+        <w:t>commit 5d554a2e0467d49791617a9828699c22a5703f4d</w:t>
+      </w:r>
+    </w:p>
+    <w:p>
+      <w:pPr>
+        <w:ind w:left="720"/>
+        <w:rPr>
+          <w:rFonts w:ascii="Times New Roman" w:hAnsi="Times New Roman" w:cs="Times New Roman"/>
+          <w:sz w:val="22"/>
+        </w:rPr>
+      </w:pPr>
+      <w:r>
+        <w:rPr>
+          <w:rFonts w:ascii="Times New Roman" w:hAnsi="Times New Roman" w:cs="Times New Roman"/>
+          <w:sz w:val="22"/>
+        </w:rPr>
+        <w:t>Author: Muhammad Usman &lt;mu24aan@herts.ac.uk&gt;</w:t>
+      </w:r>
+    </w:p>
+    <w:p>
+      <w:pPr>
+        <w:ind w:left="720"/>
+        <w:rPr>
+          <w:rFonts w:ascii="Times New Roman" w:hAnsi="Times New Roman" w:cs="Times New Roman"/>
+          <w:sz w:val="22"/>
+        </w:rPr>
+      </w:pPr>
+      <w:r>
+        <w:rPr>
+          <w:rFonts w:ascii="Times New Roman" w:hAnsi="Times New Roman" w:cs="Times New Roman"/>
+          <w:sz w:val="22"/>
+        </w:rPr>
+        <w:t>Date:   Mon Dec 30 08:17:44 2024 -0800</w:t>
+      </w:r>
+    </w:p>
+    <w:p>
+      <w:pPr>
+        <w:ind w:left="720"/>
+        <w:rPr>
+          <w:rFonts w:ascii="Times New Roman" w:hAnsi="Times New Roman" w:cs="Times New Roman"/>
+          <w:sz w:val="22"/>
+        </w:rPr>
+      </w:pPr>
+    </w:p>
+    <w:p>
+      <w:pPr>
+        <w:ind w:left="720"/>
+        <w:rPr>
+          <w:rFonts w:ascii="Times New Roman" w:hAnsi="Times New Roman" w:cs="Times New Roman"/>
+          <w:sz w:val="22"/>
+        </w:rPr>
+      </w:pPr>
+      <w:r>
+        <w:rPr>
+          <w:rFonts w:ascii="Times New Roman" w:hAnsi="Times New Roman" w:cs="Times New Roman"/>
+          <w:sz w:val="22"/>
+        </w:rPr>
+        <w:t xml:space="preserve">    My First</w:t>
+      </w:r>
+    </w:p>
+    <w:p>
+      <w:pPr>
+        <w:ind w:left="720"/>
+        <w:rPr>
+          <w:rFonts w:ascii="Times New Roman" w:hAnsi="Times New Roman" w:cs="Times New Roman"/>
+          <w:sz w:val="22"/>
+        </w:rPr>
+      </w:pPr>
+    </w:p>
+    <w:p>
+      <w:pPr>
+        <w:ind w:left="720"/>
+        <w:rPr>
+          <w:rFonts w:ascii="Times New Roman" w:hAnsi="Times New Roman" w:cs="Times New Roman"/>
+          <w:sz w:val="22"/>
+        </w:rPr>
+      </w:pPr>
+      <w:r>
+        <w:rPr>
+          <w:rFonts w:ascii="Times New Roman" w:hAnsi="Times New Roman" w:cs="Times New Roman"/>
+          <w:sz w:val="22"/>
+        </w:rPr>
+        <w:t>commit fd214794552c417745d2f8401f7857fa5db8d90b</w:t>
+      </w:r>
+    </w:p>
+    <w:p>
+      <w:pPr>
+        <w:ind w:left="720"/>
+        <w:rPr>
+          <w:rFonts w:ascii="Times New Roman" w:hAnsi="Times New Roman" w:cs="Times New Roman"/>
+          <w:sz w:val="22"/>
+        </w:rPr>
+      </w:pPr>
+      <w:r>
+        <w:rPr>
+          <w:rFonts w:ascii="Times New Roman" w:hAnsi="Times New Roman" w:cs="Times New Roman"/>
+          <w:sz w:val="22"/>
+        </w:rPr>
+        <w:t>Author: Mirza Taimur Zafar &lt;mz24abd@herts.ac.uk&gt;</w:t>
+      </w:r>
+    </w:p>
+    <w:p>
+      <w:pPr>
+        <w:ind w:left="720"/>
+        <w:rPr>
+          <w:rFonts w:ascii="Times New Roman" w:hAnsi="Times New Roman" w:cs="Times New Roman"/>
+          <w:sz w:val="22"/>
+        </w:rPr>
+      </w:pPr>
+      <w:r>
+        <w:rPr>
+          <w:rFonts w:ascii="Times New Roman" w:hAnsi="Times New Roman" w:cs="Times New Roman"/>
+          <w:sz w:val="22"/>
+        </w:rPr>
         <w:t>Date:   Mon Dec 30 15:47:59 2024 +0000</w:t>
       </w:r>
     </w:p>
@@ -9662,33 +9373,8 @@
           <w:rFonts w:ascii="Times New Roman" w:hAnsi="Times New Roman" w:cs="Times New Roman"/>
           <w:sz w:val="22"/>
         </w:rPr>
-        <w:t xml:space="preserve">    load dataset and check dataset columns and rows in </w:t>
-      </w:r>
-      <w:proofErr w:type="spellStart"/>
-      <w:r>
-        <w:rPr>
-          <w:rFonts w:ascii="Times New Roman" w:hAnsi="Times New Roman" w:cs="Times New Roman"/>
-          <w:sz w:val="22"/>
-        </w:rPr>
-        <w:t>RStudio</w:t>
-      </w:r>
-      <w:proofErr w:type="spellEnd"/>
-      <w:r>
-        <w:rPr>
-          <w:rFonts w:ascii="Times New Roman" w:hAnsi="Times New Roman" w:cs="Times New Roman"/>
-          <w:sz w:val="22"/>
-        </w:rPr>
-        <w:t xml:space="preserve"> using </w:t>
-      </w:r>
-      <w:proofErr w:type="spellStart"/>
-      <w:r>
-        <w:rPr>
-          <w:rFonts w:ascii="Times New Roman" w:hAnsi="Times New Roman" w:cs="Times New Roman"/>
-          <w:sz w:val="22"/>
-        </w:rPr>
-        <w:t>rcode</w:t>
-      </w:r>
-      <w:proofErr w:type="spellEnd"/>
+        <w:t xml:space="preserve">    load dataset and check dataset columns and rows in RStudio using rcode</w:t>
+      </w:r>
     </w:p>
     <w:p>
       <w:pPr>
@@ -9769,23 +9455,7 @@
           <w:rFonts w:ascii="Times New Roman" w:hAnsi="Times New Roman" w:cs="Times New Roman"/>
           <w:sz w:val="22"/>
         </w:rPr>
-        <w:t xml:space="preserve">    </w:t>
-      </w:r>
-      <w:proofErr w:type="spellStart"/>
-      <w:r>
-        <w:rPr>
-          <w:rFonts w:ascii="Times New Roman" w:hAnsi="Times New Roman" w:cs="Times New Roman"/>
-          <w:sz w:val="22"/>
-        </w:rPr>
-        <w:t>loadin</w:t>
-      </w:r>
-      <w:proofErr w:type="spellEnd"/>
-      <w:r>
-        <w:rPr>
-          <w:rFonts w:ascii="Times New Roman" w:hAnsi="Times New Roman" w:cs="Times New Roman"/>
-          <w:sz w:val="22"/>
-        </w:rPr>
-        <w:t xml:space="preserve"> dataset</w:t>
+        <w:t xml:space="preserve">    loadin dataset</w:t>
       </w:r>
     </w:p>
     <w:p>
@@ -9924,6 +9594,7 @@
           <w:rFonts w:ascii="Times New Roman" w:hAnsi="Times New Roman" w:cs="Times New Roman"/>
           <w:sz w:val="22"/>
         </w:rPr>
+        <w:lastRenderedPageBreak/>
         <w:t>Date:   Mon Dec 30 07:22:38 2024 -0800</w:t>
       </w:r>
     </w:p>
@@ -9949,17 +9620,8 @@
           <w:rFonts w:ascii="Times New Roman" w:hAnsi="Times New Roman" w:cs="Times New Roman"/>
           <w:sz w:val="22"/>
         </w:rPr>
-        <w:t xml:space="preserve">    checking </w:t>
-      </w:r>
-      <w:proofErr w:type="spellStart"/>
-      <w:r>
-        <w:rPr>
-          <w:rFonts w:ascii="Times New Roman" w:hAnsi="Times New Roman" w:cs="Times New Roman"/>
-          <w:sz w:val="22"/>
-        </w:rPr>
-        <w:t>checking</w:t>
-      </w:r>
-      <w:proofErr w:type="spellEnd"/>
+        <w:t xml:space="preserve">    checking checking</w:t>
+      </w:r>
     </w:p>
     <w:p>
       <w:pPr>
@@ -10261,7 +9923,6 @@
           <w:rFonts w:ascii="Times New Roman" w:hAnsi="Times New Roman" w:cs="Times New Roman"/>
           <w:sz w:val="22"/>
         </w:rPr>
-        <w:lastRenderedPageBreak/>
         <w:t>Date:   Mon Dec 30 04:46:51 2024 +0000</w:t>
       </w:r>
     </w:p>
@@ -10521,7 +10182,7 @@
             <w:rStyle w:val="PageNumber"/>
             <w:noProof/>
           </w:rPr>
-          <w:t>2</w:t>
+          <w:t>3</w:t>
         </w:r>
         <w:r>
           <w:rPr>
@@ -15243,7 +14904,7 @@
   <w:abstractNum w:abstractNumId="45" w15:restartNumberingAfterBreak="0">
     <w:nsid w:val="6989EEEE"/>
     <w:multiLevelType w:val="multilevel"/>
-    <w:tmpl w:val="F2FC34A0"/>
+    <w:tmpl w:val="EF7CFA40"/>
     <w:lvl w:ilvl="0">
       <w:start w:val="1"/>
       <w:numFmt w:val="decimal"/>
@@ -15254,6 +14915,8 @@
       </w:pPr>
       <w:rPr>
         <w:rFonts w:ascii="Times New Roman" w:hAnsi="Times New Roman" w:cs="Times New Roman" w:hint="default"/>
+        <w:b w:val="0"/>
+        <w:i w:val="0"/>
         <w:color w:val="auto"/>
         <w:sz w:val="24"/>
         <w:szCs w:val="24"/>
@@ -17392,7 +17055,7 @@
 </file>
 
 <file path=customXml/itemProps1.xml><?xml version="1.0" encoding="utf-8"?>
-<ds:datastoreItem xmlns:ds="http://schemas.openxmlformats.org/officeDocument/2006/customXml" ds:itemID="{2CD538ED-94FC-4FA8-B84F-B8913298A203}">
+<ds:datastoreItem xmlns:ds="http://schemas.openxmlformats.org/officeDocument/2006/customXml" ds:itemID="{6F745A20-886B-4B5C-A633-579680785F75}">
   <ds:schemaRefs>
     <ds:schemaRef ds:uri="http://schemas.openxmlformats.org/officeDocument/2006/bibliography"/>
   </ds:schemaRefs>

</xml_diff>